<commit_message>
Explaining can't meta-analyze studies. Considering viability of re-analyzing p<.05 studies.
</commit_message>
<xml_diff>
--- a/Bayes_v0.884.docx
+++ b/Bayes_v0.884.docx
@@ -1,6 +1,6 @@
 
 <file path=word/document.xml><?xml version="1.0" encoding="utf-8"?>
-<w:document xmlns:ve="http://schemas.openxmlformats.org/markup-compatibility/2006" xmlns:o="urn:schemas-microsoft-com:office:office" xmlns:r="http://schemas.openxmlformats.org/officeDocument/2006/relationships" xmlns:m="http://schemas.openxmlformats.org/officeDocument/2006/math" xmlns:v="urn:schemas-microsoft-com:vml" xmlns:wp="http://schemas.openxmlformats.org/drawingml/2006/wordprocessingDrawing" xmlns:w10="urn:schemas-microsoft-com:office:word" xmlns:w="http://schemas.openxmlformats.org/wordprocessingml/2006/main" xmlns:wne="http://schemas.microsoft.com/office/word/2006/wordml">
+<w:document xmlns:wpc="http://schemas.microsoft.com/office/word/2010/wordprocessingCanvas" xmlns:mc="http://schemas.openxmlformats.org/markup-compatibility/2006" xmlns:o="urn:schemas-microsoft-com:office:office" xmlns:r="http://schemas.openxmlformats.org/officeDocument/2006/relationships" xmlns:m="http://schemas.openxmlformats.org/officeDocument/2006/math" xmlns:v="urn:schemas-microsoft-com:vml" xmlns:wp14="http://schemas.microsoft.com/office/word/2010/wordprocessingDrawing" xmlns:wp="http://schemas.openxmlformats.org/drawingml/2006/wordprocessingDrawing" xmlns:w10="urn:schemas-microsoft-com:office:word" xmlns:w="http://schemas.openxmlformats.org/wordprocessingml/2006/main" xmlns:w14="http://schemas.microsoft.com/office/word/2010/wordml" xmlns:wpg="http://schemas.microsoft.com/office/word/2010/wordprocessingGroup" xmlns:wpi="http://schemas.microsoft.com/office/word/2010/wordprocessingInk" xmlns:wne="http://schemas.microsoft.com/office/word/2006/wordml" xmlns:wps="http://schemas.microsoft.com/office/word/2010/wordprocessingShape" mc:Ignorable="w14 wp14">
   <w:body>
     <w:p>
       <w:pPr>
@@ -11,7 +11,6 @@
           <w:szCs w:val="24"/>
         </w:rPr>
       </w:pPr>
-      <w:commentRangeStart w:id="0"/>
       <w:r>
         <w:rPr>
           <w:rFonts w:ascii="Times New Roman" w:hAnsi="Times New Roman" w:cs="Times New Roman"/>
@@ -19,13 +18,6 @@
           <w:szCs w:val="24"/>
         </w:rPr>
         <w:t>Evaluating Evidence from Non-Significant Results: A Bayesian Perspective on Violent Games Research</w:t>
-      </w:r>
-      <w:commentRangeEnd w:id="0"/>
-      <w:r>
-        <w:rPr>
-          <w:rStyle w:val="CommentReference"/>
-        </w:rPr>
-        <w:commentReference w:id="0"/>
       </w:r>
     </w:p>
     <w:p>
@@ -165,7 +157,7 @@
           <w:szCs w:val="24"/>
         </w:rPr>
       </w:pPr>
-      <w:commentRangeStart w:id="1"/>
+      <w:commentRangeStart w:id="0"/>
       <w:r>
         <w:rPr>
           <w:rFonts w:ascii="Times New Roman" w:hAnsi="Times New Roman" w:cs="Times New Roman"/>
@@ -174,12 +166,12 @@
         </w:rPr>
         <w:t>Abstract</w:t>
       </w:r>
-      <w:commentRangeEnd w:id="1"/>
+      <w:commentRangeEnd w:id="0"/>
       <w:r>
         <w:rPr>
           <w:rStyle w:val="CommentReference"/>
         </w:rPr>
-        <w:commentReference w:id="1"/>
+        <w:commentReference w:id="0"/>
       </w:r>
     </w:p>
     <w:p>
@@ -228,17 +220,7 @@
           <w:sz w:val="24"/>
           <w:szCs w:val="24"/>
         </w:rPr>
-        <w:t xml:space="preserve"> can only find evidence for variances, not invariances. Specific examples of this problem are apparent in pilot tests, in which researchers hope to demonstrate that two sets of stimuli do not differ on pot</w:t>
-      </w:r>
-      <w:bookmarkStart w:id="2" w:name="_GoBack"/>
-      <w:bookmarkEnd w:id="2"/>
-      <w:r>
-        <w:rPr>
-          <w:rFonts w:ascii="Times New Roman" w:hAnsi="Times New Roman" w:cs="Times New Roman"/>
-          <w:sz w:val="24"/>
-          <w:szCs w:val="24"/>
-        </w:rPr>
-        <w:t xml:space="preserve">ential confounds, </w:t>
+        <w:t xml:space="preserve"> can only find evidence for variances, not invariances. Specific examples of this problem are apparent in pilot tests, in which researchers hope to demonstrate that two sets of stimuli do not differ on potential confounds, </w:t>
       </w:r>
       <w:r>
         <w:rPr>
@@ -395,25 +377,7 @@
           <w:sz w:val="24"/>
           <w:szCs w:val="24"/>
         </w:rPr>
-        <w:t xml:space="preserve">However, among all this study of things that change, there is also a need to understand that which does not change. Surely invariance is as important as variance, if not for the sake of </w:t>
-      </w:r>
-      <w:proofErr w:type="spellStart"/>
-      <w:r>
-        <w:rPr>
-          <w:rFonts w:ascii="Times New Roman" w:hAnsi="Times New Roman" w:cs="Times New Roman"/>
-          <w:sz w:val="24"/>
-          <w:szCs w:val="24"/>
-        </w:rPr>
-        <w:t>discriminant</w:t>
-      </w:r>
-      <w:proofErr w:type="spellEnd"/>
-      <w:r>
-        <w:rPr>
-          <w:rFonts w:ascii="Times New Roman" w:hAnsi="Times New Roman" w:cs="Times New Roman"/>
-          <w:sz w:val="24"/>
-          <w:szCs w:val="24"/>
-        </w:rPr>
-        <w:t xml:space="preserve"> validity alone.</w:t>
+        <w:t>However, among all this study of things that change, there is also a need to understand that which does not change. Surely invariance is as important as variance, if not for the sake of discriminant validity alone.</w:t>
       </w:r>
       <w:r>
         <w:rPr>
@@ -647,7 +611,7 @@
         </w:rPr>
         <w:t xml:space="preserve"> &gt; .05 used as an argument to conclude in favor of a null hypothesis of no difference. One common </w:t>
       </w:r>
-      <w:commentRangeStart w:id="3"/>
+      <w:commentRangeStart w:id="1"/>
       <w:r>
         <w:rPr>
           <w:rFonts w:ascii="Times New Roman" w:hAnsi="Times New Roman" w:cs="Times New Roman"/>
@@ -656,12 +620,12 @@
         </w:rPr>
         <w:t xml:space="preserve">example is pilot testing </w:t>
       </w:r>
-      <w:commentRangeEnd w:id="3"/>
+      <w:commentRangeEnd w:id="1"/>
       <w:r>
         <w:rPr>
           <w:rStyle w:val="CommentReference"/>
         </w:rPr>
-        <w:commentReference w:id="3"/>
+        <w:commentReference w:id="1"/>
       </w:r>
       <w:r>
         <w:rPr>
@@ -711,7 +675,7 @@
         </w:rPr>
         <w:t xml:space="preserve">sample of subjects, hoping to demonstrate </w:t>
       </w:r>
-      <w:commentRangeStart w:id="4"/>
+      <w:commentRangeStart w:id="2"/>
       <w:r>
         <w:rPr>
           <w:rFonts w:ascii="Times New Roman" w:hAnsi="Times New Roman" w:cs="Times New Roman"/>
@@ -736,12 +700,12 @@
         </w:rPr>
         <w:t xml:space="preserve">hypothesis </w:t>
       </w:r>
-      <w:commentRangeEnd w:id="4"/>
+      <w:commentRangeEnd w:id="2"/>
       <w:r>
         <w:rPr>
           <w:rStyle w:val="CommentReference"/>
         </w:rPr>
-        <w:commentReference w:id="4"/>
+        <w:commentReference w:id="2"/>
       </w:r>
       <w:r>
         <w:rPr>
@@ -797,7 +761,16 @@
           <w:sz w:val="24"/>
           <w:szCs w:val="24"/>
         </w:rPr>
-        <w:t xml:space="preserve">, or researchers hope to demonstrate that an experimental phenomenon dissipates when certain confounds are controlled for. </w:t>
+        <w:t xml:space="preserve">, or </w:t>
+      </w:r>
+      <w:r>
+        <w:rPr>
+          <w:rFonts w:ascii="Times New Roman" w:hAnsi="Times New Roman" w:cs="Times New Roman"/>
+          <w:sz w:val="24"/>
+          <w:szCs w:val="24"/>
+        </w:rPr>
+        <w:lastRenderedPageBreak/>
+        <w:t xml:space="preserve">researchers hope to demonstrate that an experimental phenomenon dissipates when certain confounds are controlled for. </w:t>
       </w:r>
     </w:p>
     <w:p>
@@ -1088,7 +1061,7 @@
         </w:rPr>
         <w:t>it could be argued that the study data are sufficiently unlikely given that the true effect size is δ (</w:t>
       </w:r>
-      <w:commentRangeStart w:id="5"/>
+      <w:commentRangeStart w:id="3"/>
       <w:r>
         <w:rPr>
           <w:rFonts w:ascii="Times New Roman" w:hAnsi="Times New Roman" w:cs="Times New Roman"/>
@@ -1115,12 +1088,12 @@
         </w:rPr>
         <w:t>, Simmons, &amp; Nelson, 2014</w:t>
       </w:r>
-      <w:commentRangeEnd w:id="5"/>
+      <w:commentRangeEnd w:id="3"/>
       <w:r>
         <w:rPr>
           <w:rStyle w:val="CommentReference"/>
         </w:rPr>
-        <w:commentReference w:id="5"/>
+        <w:commentReference w:id="3"/>
       </w:r>
       <w:r>
         <w:rPr>
@@ -1229,7 +1202,7 @@
         </w:rPr>
         <w:t xml:space="preserve">= .051. </w:t>
       </w:r>
-      <w:commentRangeStart w:id="6"/>
+      <w:commentRangeStart w:id="4"/>
       <w:r>
         <w:rPr>
           <w:rFonts w:ascii="Times New Roman" w:hAnsi="Times New Roman" w:cs="Times New Roman"/>
@@ -1238,12 +1211,12 @@
         </w:rPr>
         <w:t>It also cannot handle small amounts of evidence well. Slight evidence will nonetheless lead to retention of the null hypothesis and be mislabeled as “no evidence”. Statistical significance also risks overestimating the true size of an effect.</w:t>
       </w:r>
-      <w:commentRangeEnd w:id="6"/>
+      <w:commentRangeEnd w:id="4"/>
       <w:r>
         <w:rPr>
           <w:rStyle w:val="CommentReference"/>
         </w:rPr>
-        <w:commentReference w:id="6"/>
+        <w:commentReference w:id="4"/>
       </w:r>
     </w:p>
     <w:p>
@@ -1543,18 +1516,8 @@
           <w:sz w:val="24"/>
           <w:szCs w:val="24"/>
         </w:rPr>
-        <w:t xml:space="preserve">model comparison as the ideal approach when studying and testing </w:t>
-      </w:r>
-      <w:proofErr w:type="spellStart"/>
-      <w:r>
-        <w:rPr>
-          <w:rFonts w:ascii="Times New Roman" w:hAnsi="Times New Roman" w:cs="Times New Roman"/>
-          <w:sz w:val="24"/>
-          <w:szCs w:val="24"/>
-        </w:rPr>
-        <w:t>invariances</w:t>
-      </w:r>
-      <w:proofErr w:type="spellEnd"/>
+        <w:t>model comparison as the ideal approach when studying and testing invariances</w:t>
+      </w:r>
       <w:r>
         <w:rPr>
           <w:rFonts w:ascii="Times New Roman" w:hAnsi="Times New Roman" w:cs="Times New Roman"/>
@@ -1587,7 +1550,16 @@
           <w:sz w:val="24"/>
           <w:szCs w:val="24"/>
         </w:rPr>
-        <w:t xml:space="preserve"> compares the probability of the data given the alternative against the probability of the data given the null. </w:t>
+        <w:t xml:space="preserve"> compares the </w:t>
+      </w:r>
+      <w:r>
+        <w:rPr>
+          <w:rFonts w:ascii="Times New Roman" w:hAnsi="Times New Roman" w:cs="Times New Roman"/>
+          <w:sz w:val="24"/>
+          <w:szCs w:val="24"/>
+        </w:rPr>
+        <w:lastRenderedPageBreak/>
+        <w:t xml:space="preserve">probability of the data given the alternative against the probability of the data given the null. </w:t>
       </w:r>
       <w:r>
         <w:rPr>
@@ -1621,50 +1593,32 @@
           <w:sz w:val="24"/>
           <w:szCs w:val="24"/>
         </w:rPr>
+        <w:t xml:space="preserve"> Bayes Facto</w:t>
+      </w:r>
+      <w:r>
+        <w:rPr>
+          <w:rFonts w:ascii="Times New Roman" w:hAnsi="Times New Roman" w:cs="Times New Roman"/>
+          <w:sz w:val="24"/>
+          <w:szCs w:val="24"/>
+        </w:rPr>
+        <w:t>r</w:t>
+      </w:r>
+      <w:r>
+        <w:rPr>
+          <w:rFonts w:ascii="Times New Roman" w:hAnsi="Times New Roman" w:cs="Times New Roman"/>
+          <w:sz w:val="24"/>
+          <w:szCs w:val="24"/>
+        </w:rPr>
+        <w:t xml:space="preserve"> and</w:t>
+      </w:r>
+      <w:r>
+        <w:rPr>
+          <w:rFonts w:ascii="Times New Roman" w:hAnsi="Times New Roman" w:cs="Times New Roman"/>
+          <w:sz w:val="24"/>
+          <w:szCs w:val="24"/>
+        </w:rPr>
         <w:t xml:space="preserve"> </w:t>
       </w:r>
-      <w:proofErr w:type="spellStart"/>
-      <w:r>
-        <w:rPr>
-          <w:rFonts w:ascii="Times New Roman" w:hAnsi="Times New Roman" w:cs="Times New Roman"/>
-          <w:sz w:val="24"/>
-          <w:szCs w:val="24"/>
-        </w:rPr>
-        <w:t>Bayes</w:t>
-      </w:r>
-      <w:proofErr w:type="spellEnd"/>
-      <w:r>
-        <w:rPr>
-          <w:rFonts w:ascii="Times New Roman" w:hAnsi="Times New Roman" w:cs="Times New Roman"/>
-          <w:sz w:val="24"/>
-          <w:szCs w:val="24"/>
-        </w:rPr>
-        <w:t xml:space="preserve"> Facto</w:t>
-      </w:r>
-      <w:r>
-        <w:rPr>
-          <w:rFonts w:ascii="Times New Roman" w:hAnsi="Times New Roman" w:cs="Times New Roman"/>
-          <w:sz w:val="24"/>
-          <w:szCs w:val="24"/>
-        </w:rPr>
-        <w:t>r</w:t>
-      </w:r>
-      <w:r>
-        <w:rPr>
-          <w:rFonts w:ascii="Times New Roman" w:hAnsi="Times New Roman" w:cs="Times New Roman"/>
-          <w:sz w:val="24"/>
-          <w:szCs w:val="24"/>
-        </w:rPr>
-        <w:t xml:space="preserve"> and</w:t>
-      </w:r>
-      <w:r>
-        <w:rPr>
-          <w:rFonts w:ascii="Times New Roman" w:hAnsi="Times New Roman" w:cs="Times New Roman"/>
-          <w:sz w:val="24"/>
-          <w:szCs w:val="24"/>
-        </w:rPr>
-        <w:t xml:space="preserve"> </w:t>
-      </w:r>
       <w:r>
         <w:rPr>
           <w:rFonts w:ascii="Times New Roman" w:hAnsi="Times New Roman" w:cs="Times New Roman"/>
@@ -1679,43 +1633,7 @@
           <w:sz w:val="24"/>
           <w:szCs w:val="24"/>
         </w:rPr>
-        <w:t xml:space="preserve">weight of evidence for one hypothesis over the other. The </w:t>
-      </w:r>
-      <w:proofErr w:type="spellStart"/>
-      <w:r>
-        <w:rPr>
-          <w:rFonts w:ascii="Times New Roman" w:hAnsi="Times New Roman" w:cs="Times New Roman"/>
-          <w:sz w:val="24"/>
-          <w:szCs w:val="24"/>
-        </w:rPr>
-        <w:t>Bayes</w:t>
-      </w:r>
-      <w:proofErr w:type="spellEnd"/>
-      <w:r>
-        <w:rPr>
-          <w:rFonts w:ascii="Times New Roman" w:hAnsi="Times New Roman" w:cs="Times New Roman"/>
-          <w:sz w:val="24"/>
-          <w:szCs w:val="24"/>
-        </w:rPr>
-        <w:t xml:space="preserve"> Factor is in continuous odds units ranging from 0 (indicating perfect evidence for one hypothesis) to infinity (indicating perfect evidence for the other hypothesis). A </w:t>
-      </w:r>
-      <w:proofErr w:type="spellStart"/>
-      <w:r>
-        <w:rPr>
-          <w:rFonts w:ascii="Times New Roman" w:hAnsi="Times New Roman" w:cs="Times New Roman"/>
-          <w:sz w:val="24"/>
-          <w:szCs w:val="24"/>
-        </w:rPr>
-        <w:t>Bayes</w:t>
-      </w:r>
-      <w:proofErr w:type="spellEnd"/>
-      <w:r>
-        <w:rPr>
-          <w:rFonts w:ascii="Times New Roman" w:hAnsi="Times New Roman" w:cs="Times New Roman"/>
-          <w:sz w:val="24"/>
-          <w:szCs w:val="24"/>
-        </w:rPr>
-        <w:t xml:space="preserve"> Factor of or near 1 indicates that the evidence are inconclusive, and that either hypothesis predicts the data equally well. </w:t>
+        <w:t xml:space="preserve">weight of evidence for one hypothesis over the other. The Bayes Factor is in continuous odds units ranging from 0 (indicating perfect evidence for one hypothesis) to infinity (indicating perfect evidence for the other hypothesis). A Bayes Factor of or near 1 indicates that the evidence are inconclusive, and that either hypothesis predicts the data equally well. </w:t>
       </w:r>
     </w:p>
     <w:p>
@@ -1733,97 +1651,7 @@
           <w:sz w:val="24"/>
           <w:szCs w:val="24"/>
         </w:rPr>
-        <w:t xml:space="preserve">Bayesian statistics describe the change in beliefs as a function of observed evidence. Beliefs before seeing the data are called the “prior beliefs” or “prior odds”, and beliefs after seeing the data are called the “posterior beliefs” or “posterior odds”. To reach the posterior beliefs, </w:t>
-      </w:r>
-      <w:proofErr w:type="spellStart"/>
-      <w:r>
-        <w:rPr>
-          <w:rFonts w:ascii="Times New Roman" w:hAnsi="Times New Roman" w:cs="Times New Roman"/>
-          <w:sz w:val="24"/>
-          <w:szCs w:val="24"/>
-        </w:rPr>
-        <w:t>Bayes</w:t>
-      </w:r>
-      <w:proofErr w:type="spellEnd"/>
-      <w:r>
-        <w:rPr>
-          <w:rFonts w:ascii="Times New Roman" w:hAnsi="Times New Roman" w:cs="Times New Roman"/>
-          <w:sz w:val="24"/>
-          <w:szCs w:val="24"/>
-        </w:rPr>
-        <w:t xml:space="preserve"> Theorem simply takes the prior beliefs and multiplies them by the </w:t>
-      </w:r>
-      <w:proofErr w:type="spellStart"/>
-      <w:r>
-        <w:rPr>
-          <w:rFonts w:ascii="Times New Roman" w:hAnsi="Times New Roman" w:cs="Times New Roman"/>
-          <w:sz w:val="24"/>
-          <w:szCs w:val="24"/>
-        </w:rPr>
-        <w:t>Bayes</w:t>
-      </w:r>
-      <w:proofErr w:type="spellEnd"/>
-      <w:r>
-        <w:rPr>
-          <w:rFonts w:ascii="Times New Roman" w:hAnsi="Times New Roman" w:cs="Times New Roman"/>
-          <w:sz w:val="24"/>
-          <w:szCs w:val="24"/>
-        </w:rPr>
-        <w:t xml:space="preserve"> Factor. For example, if the null and alternative hypotheses seem equally probable (1:1 odds), and the </w:t>
-      </w:r>
-      <w:proofErr w:type="spellStart"/>
-      <w:r>
-        <w:rPr>
-          <w:rFonts w:ascii="Times New Roman" w:hAnsi="Times New Roman" w:cs="Times New Roman"/>
-          <w:sz w:val="24"/>
-          <w:szCs w:val="24"/>
-        </w:rPr>
-        <w:t>Bayes</w:t>
-      </w:r>
-      <w:proofErr w:type="spellEnd"/>
-      <w:r>
-        <w:rPr>
-          <w:rFonts w:ascii="Times New Roman" w:hAnsi="Times New Roman" w:cs="Times New Roman"/>
-          <w:sz w:val="24"/>
-          <w:szCs w:val="24"/>
-        </w:rPr>
-        <w:t xml:space="preserve"> Factor is 3:1 in favor of the null hypothesis, then the null hypothesis is now favored with 3:1 odds. If the null hypothesis seems, a priori, highly probable (say, 10:1 odds), and the </w:t>
-      </w:r>
-      <w:proofErr w:type="spellStart"/>
-      <w:r>
-        <w:rPr>
-          <w:rFonts w:ascii="Times New Roman" w:hAnsi="Times New Roman" w:cs="Times New Roman"/>
-          <w:sz w:val="24"/>
-          <w:szCs w:val="24"/>
-        </w:rPr>
-        <w:t>Bayes</w:t>
-      </w:r>
-      <w:proofErr w:type="spellEnd"/>
-      <w:r>
-        <w:rPr>
-          <w:rFonts w:ascii="Times New Roman" w:hAnsi="Times New Roman" w:cs="Times New Roman"/>
-          <w:sz w:val="24"/>
-          <w:szCs w:val="24"/>
-        </w:rPr>
-        <w:t xml:space="preserve"> Factor is 2:1 in favor of the null, then the null hypothesis is now given 20:1 odds. When the data are incapable of discriminating the null from the alternative, the </w:t>
-      </w:r>
-      <w:proofErr w:type="spellStart"/>
-      <w:r>
-        <w:rPr>
-          <w:rFonts w:ascii="Times New Roman" w:hAnsi="Times New Roman" w:cs="Times New Roman"/>
-          <w:sz w:val="24"/>
-          <w:szCs w:val="24"/>
-        </w:rPr>
-        <w:t>Bayes</w:t>
-      </w:r>
-      <w:proofErr w:type="spellEnd"/>
-      <w:r>
-        <w:rPr>
-          <w:rFonts w:ascii="Times New Roman" w:hAnsi="Times New Roman" w:cs="Times New Roman"/>
-          <w:sz w:val="24"/>
-          <w:szCs w:val="24"/>
-        </w:rPr>
-        <w:t xml:space="preserve"> Factor is 1, and the posterior odds are equal to the prior odds – the data have not changed our beliefs. </w:t>
+        <w:t xml:space="preserve">Bayesian statistics describe the change in beliefs as a function of observed evidence. Beliefs before seeing the data are called the “prior beliefs” or “prior odds”, and beliefs after seeing the data are called the “posterior beliefs” or “posterior odds”. To reach the posterior beliefs, Bayes Theorem simply takes the prior beliefs and multiplies them by the Bayes Factor. For example, if the null and alternative hypotheses seem equally probable (1:1 odds), and the Bayes Factor is 3:1 in favor of the null hypothesis, then the null hypothesis is now favored with 3:1 odds. If the null hypothesis seems, a priori, highly probable (say, 10:1 odds), and the Bayes Factor is 2:1 in favor of the null, then the null hypothesis is now given 20:1 odds. When the data are incapable of discriminating the null from the alternative, the Bayes Factor is 1, and the posterior odds are equal to the prior odds – the data have not changed our beliefs. </w:t>
       </w:r>
       <w:r>
         <w:rPr>
@@ -2138,7 +1966,16 @@
           <w:sz w:val="24"/>
           <w:szCs w:val="24"/>
         </w:rPr>
-        <w:t xml:space="preserve"> sizes. By proposing an alternative hypothesis, the researcher can </w:t>
+        <w:t xml:space="preserve"> sizes. By </w:t>
+      </w:r>
+      <w:r>
+        <w:rPr>
+          <w:rFonts w:ascii="Times New Roman" w:hAnsi="Times New Roman" w:cs="Times New Roman"/>
+          <w:sz w:val="24"/>
+          <w:szCs w:val="24"/>
+        </w:rPr>
+        <w:lastRenderedPageBreak/>
+        <w:t xml:space="preserve">proposing an alternative hypothesis, the researcher can </w:t>
       </w:r>
       <w:r>
         <w:rPr>
@@ -2539,25 +2376,7 @@
           <w:sz w:val="24"/>
           <w:szCs w:val="24"/>
         </w:rPr>
-        <w:t xml:space="preserve">using the </w:t>
-      </w:r>
-      <w:proofErr w:type="spellStart"/>
-      <w:r>
-        <w:rPr>
-          <w:rFonts w:ascii="Times New Roman" w:hAnsi="Times New Roman" w:cs="Times New Roman"/>
-          <w:sz w:val="24"/>
-          <w:szCs w:val="24"/>
-        </w:rPr>
-        <w:t>Bayes</w:t>
-      </w:r>
-      <w:proofErr w:type="spellEnd"/>
-      <w:r>
-        <w:rPr>
-          <w:rFonts w:ascii="Times New Roman" w:hAnsi="Times New Roman" w:cs="Times New Roman"/>
-          <w:sz w:val="24"/>
-          <w:szCs w:val="24"/>
-        </w:rPr>
-        <w:t xml:space="preserve"> calculator developed by </w:t>
+        <w:t xml:space="preserve">using the Bayes calculator developed by </w:t>
       </w:r>
       <w:proofErr w:type="spellStart"/>
       <w:r>
@@ -2926,7 +2745,16 @@
           <w:sz w:val="24"/>
           <w:szCs w:val="24"/>
         </w:rPr>
-        <w:t xml:space="preserve">At the same time, skeptics have suggested that matching games on certain dimensions eliminates the effect of violent games (Adachi &amp; Willoughby, 2011). </w:t>
+        <w:t xml:space="preserve">At the same time, skeptics have suggested that matching games on certain dimensions eliminates the effect of </w:t>
+      </w:r>
+      <w:r>
+        <w:rPr>
+          <w:rFonts w:ascii="Times New Roman" w:hAnsi="Times New Roman" w:cs="Times New Roman"/>
+          <w:sz w:val="24"/>
+          <w:szCs w:val="24"/>
+        </w:rPr>
+        <w:lastRenderedPageBreak/>
+        <w:t xml:space="preserve">violent games (Adachi &amp; Willoughby, 2011). </w:t>
       </w:r>
       <w:r>
         <w:rPr>
@@ -3025,7 +2853,7 @@
           <w:sz w:val="24"/>
           <w:szCs w:val="24"/>
         </w:rPr>
-        <w:t>to .0036 (</w:t>
+        <w:t xml:space="preserve">to .0036 (Arriaga, </w:t>
       </w:r>
       <w:proofErr w:type="spellStart"/>
       <w:r>
@@ -3034,7 +2862,7 @@
           <w:sz w:val="24"/>
           <w:szCs w:val="24"/>
         </w:rPr>
-        <w:t>Arriaga</w:t>
+        <w:t>Esteves</w:t>
       </w:r>
       <w:proofErr w:type="spellEnd"/>
       <w:r>
@@ -3052,7 +2880,7 @@
           <w:sz w:val="24"/>
           <w:szCs w:val="24"/>
         </w:rPr>
-        <w:t>Esteves</w:t>
+        <w:t>Carneiro</w:t>
       </w:r>
       <w:proofErr w:type="spellEnd"/>
       <w:r>
@@ -3061,43 +2889,7 @@
           <w:sz w:val="24"/>
           <w:szCs w:val="24"/>
         </w:rPr>
-        <w:t xml:space="preserve">, </w:t>
-      </w:r>
-      <w:proofErr w:type="spellStart"/>
-      <w:r>
-        <w:rPr>
-          <w:rFonts w:ascii="Times New Roman" w:hAnsi="Times New Roman" w:cs="Times New Roman"/>
-          <w:sz w:val="24"/>
-          <w:szCs w:val="24"/>
-        </w:rPr>
-        <w:t>Carneiro</w:t>
-      </w:r>
-      <w:proofErr w:type="spellEnd"/>
-      <w:r>
-        <w:rPr>
-          <w:rFonts w:ascii="Times New Roman" w:hAnsi="Times New Roman" w:cs="Times New Roman"/>
-          <w:sz w:val="24"/>
-          <w:szCs w:val="24"/>
-        </w:rPr>
-        <w:t xml:space="preserve">, &amp; </w:t>
-      </w:r>
-      <w:proofErr w:type="spellStart"/>
-      <w:r>
-        <w:rPr>
-          <w:rFonts w:ascii="Times New Roman" w:hAnsi="Times New Roman" w:cs="Times New Roman"/>
-          <w:sz w:val="24"/>
-          <w:szCs w:val="24"/>
-        </w:rPr>
-        <w:t>Monteiro</w:t>
-      </w:r>
-      <w:proofErr w:type="spellEnd"/>
-      <w:r>
-        <w:rPr>
-          <w:rFonts w:ascii="Times New Roman" w:hAnsi="Times New Roman" w:cs="Times New Roman"/>
-          <w:sz w:val="24"/>
-          <w:szCs w:val="24"/>
-        </w:rPr>
-        <w:t xml:space="preserve">, 2008). Differences as large as </w:t>
+        <w:t xml:space="preserve">, &amp; Monteiro, 2008). Differences as large as </w:t>
       </w:r>
       <w:r>
         <w:rPr>
@@ -3304,7 +3096,7 @@
         </w:rPr>
         <w:t>esting</w:t>
       </w:r>
-      <w:del w:id="7" w:author="Dirk Mügge" w:date="2014-10-15T10:18:00Z">
+      <w:del w:id="5" w:author="Dirk Mügge" w:date="2014-10-15T10:18:00Z">
         <w:r>
           <w:rPr>
             <w:rFonts w:ascii="Times New Roman" w:hAnsi="Times New Roman" w:cs="Times New Roman"/>
@@ -3694,7 +3486,15 @@
           <w:sz w:val="24"/>
           <w:szCs w:val="24"/>
         </w:rPr>
-        <w:t xml:space="preserve">Recall that posterior beliefs are the product of prior beliefs and the </w:t>
+        <w:t xml:space="preserve">Recall that posterior beliefs are the product of prior beliefs and the Bayes Factor. </w:t>
+      </w:r>
+      <w:r>
+        <w:rPr>
+          <w:rFonts w:ascii="Times New Roman" w:hAnsi="Times New Roman" w:cs="Times New Roman"/>
+          <w:sz w:val="24"/>
+          <w:szCs w:val="24"/>
+        </w:rPr>
+        <w:t xml:space="preserve">In the case that two stimuli seem to be obviously matched, it may not be necessary to provide a lot of evidence in a thorough pilot test; in the case that two stimuli would seem to be poorly matched, substantially more thorough and informative pilot testing will be necessary to demonstrate their </w:t>
       </w:r>
       <w:proofErr w:type="spellStart"/>
       <w:r>
@@ -3703,7 +3503,7 @@
           <w:sz w:val="24"/>
           <w:szCs w:val="24"/>
         </w:rPr>
-        <w:t>Bayes</w:t>
+        <w:t>matchedness</w:t>
       </w:r>
       <w:proofErr w:type="spellEnd"/>
       <w:r>
@@ -3712,32 +3512,6 @@
           <w:sz w:val="24"/>
           <w:szCs w:val="24"/>
         </w:rPr>
-        <w:t xml:space="preserve"> Factor. </w:t>
-      </w:r>
-      <w:r>
-        <w:rPr>
-          <w:rFonts w:ascii="Times New Roman" w:hAnsi="Times New Roman" w:cs="Times New Roman"/>
-          <w:sz w:val="24"/>
-          <w:szCs w:val="24"/>
-        </w:rPr>
-        <w:t xml:space="preserve">In the case that two stimuli seem to be obviously matched, it may not be necessary to provide a lot of evidence in a thorough pilot test; in the case that two stimuli would seem to be poorly matched, substantially more thorough and informative pilot testing will be necessary to demonstrate their </w:t>
-      </w:r>
-      <w:proofErr w:type="spellStart"/>
-      <w:r>
-        <w:rPr>
-          <w:rFonts w:ascii="Times New Roman" w:hAnsi="Times New Roman" w:cs="Times New Roman"/>
-          <w:sz w:val="24"/>
-          <w:szCs w:val="24"/>
-        </w:rPr>
-        <w:t>matchedness</w:t>
-      </w:r>
-      <w:proofErr w:type="spellEnd"/>
-      <w:r>
-        <w:rPr>
-          <w:rFonts w:ascii="Times New Roman" w:hAnsi="Times New Roman" w:cs="Times New Roman"/>
-          <w:sz w:val="24"/>
-          <w:szCs w:val="24"/>
-        </w:rPr>
         <w:t xml:space="preserve">. </w:t>
       </w:r>
       <w:r>
@@ -3746,7 +3520,16 @@
           <w:sz w:val="24"/>
           <w:szCs w:val="24"/>
         </w:rPr>
-        <w:t xml:space="preserve"> There can be no objective threshold that separates “sufficient evidence” from “insufficient evidence”, as prior beliefs are inherently subjective. Thus, to the question “How much evidence do I need?” the answer is simply “Enough to convince your reviewers, readers, critics, and yourself.”</w:t>
+        <w:t xml:space="preserve"> There can be no objective threshold that separates </w:t>
+      </w:r>
+      <w:r>
+        <w:rPr>
+          <w:rFonts w:ascii="Times New Roman" w:hAnsi="Times New Roman" w:cs="Times New Roman"/>
+          <w:sz w:val="24"/>
+          <w:szCs w:val="24"/>
+        </w:rPr>
+        <w:lastRenderedPageBreak/>
+        <w:t>“sufficient evidence” from “insufficient evidence”, as prior beliefs are inherently subjective. Thus, to the question “How much evidence do I need?” the answer is simply “Enough to convince your reviewers, readers, critics, and yourself.”</w:t>
       </w:r>
       <w:r>
         <w:rPr>
@@ -3756,7 +3539,7 @@
         </w:rPr>
         <w:t xml:space="preserve">  </w:t>
       </w:r>
-      <w:del w:id="8" w:author="bartholowlab" w:date="2014-11-18T20:34:00Z">
+      <w:del w:id="6" w:author="bartholowlab" w:date="2014-11-18T20:34:00Z">
         <w:r>
           <w:rPr>
             <w:rFonts w:ascii="Times New Roman" w:hAnsi="Times New Roman" w:cs="Times New Roman"/>
@@ -3809,7 +3592,7 @@
           <w:szCs w:val="24"/>
         </w:rPr>
       </w:pPr>
-      <w:commentRangeStart w:id="9"/>
+      <w:commentRangeStart w:id="7"/>
       <w:r>
         <w:rPr>
           <w:rFonts w:ascii="Times New Roman" w:hAnsi="Times New Roman" w:cs="Times New Roman"/>
@@ -3819,12 +3602,12 @@
         </w:rPr>
         <w:t>Reanalysis of Select Pilot Tests in Violent Media Research</w:t>
       </w:r>
-      <w:commentRangeEnd w:id="9"/>
+      <w:commentRangeEnd w:id="7"/>
       <w:r>
         <w:rPr>
           <w:rStyle w:val="CommentReference"/>
         </w:rPr>
-        <w:commentReference w:id="9"/>
+        <w:commentReference w:id="7"/>
       </w:r>
     </w:p>
     <w:p>
@@ -4142,6 +3925,144 @@
           <w:szCs w:val="24"/>
         </w:rPr>
       </w:pPr>
+      <w:commentRangeStart w:id="8"/>
+      <w:r>
+        <w:rPr>
+          <w:rFonts w:ascii="Times New Roman" w:hAnsi="Times New Roman" w:cs="Times New Roman"/>
+          <w:sz w:val="24"/>
+          <w:szCs w:val="24"/>
+        </w:rPr>
+        <w:t>First, we re</w:t>
+      </w:r>
+      <w:r>
+        <w:rPr>
+          <w:rFonts w:ascii="Times New Roman" w:hAnsi="Times New Roman" w:cs="Times New Roman"/>
+          <w:sz w:val="24"/>
+          <w:szCs w:val="24"/>
+        </w:rPr>
+        <w:t>-</w:t>
+      </w:r>
+      <w:r>
+        <w:rPr>
+          <w:rFonts w:ascii="Times New Roman" w:hAnsi="Times New Roman" w:cs="Times New Roman"/>
+          <w:sz w:val="24"/>
+          <w:szCs w:val="24"/>
+        </w:rPr>
+        <w:t>examine pilot data</w:t>
+      </w:r>
+      <w:r>
+        <w:rPr>
+          <w:rFonts w:ascii="Times New Roman" w:hAnsi="Times New Roman" w:cs="Times New Roman"/>
+          <w:sz w:val="24"/>
+          <w:szCs w:val="24"/>
+        </w:rPr>
+        <w:t xml:space="preserve"> from Arriaga et al</w:t>
+      </w:r>
+      <w:r>
+        <w:rPr>
+          <w:rFonts w:ascii="Times New Roman" w:hAnsi="Times New Roman" w:cs="Times New Roman"/>
+          <w:sz w:val="24"/>
+          <w:szCs w:val="24"/>
+        </w:rPr>
+        <w:t>. (2008)</w:t>
+      </w:r>
+      <w:r>
+        <w:rPr>
+          <w:rFonts w:ascii="Times New Roman" w:hAnsi="Times New Roman" w:cs="Times New Roman"/>
+          <w:sz w:val="24"/>
+          <w:szCs w:val="24"/>
+        </w:rPr>
+        <w:t>. Results are summarized in Table 1. The pilot test, with its sample of N=20</w:t>
+      </w:r>
+      <w:r>
+        <w:rPr>
+          <w:rFonts w:ascii="Times New Roman" w:hAnsi="Times New Roman" w:cs="Times New Roman"/>
+          <w:sz w:val="24"/>
+          <w:szCs w:val="24"/>
+        </w:rPr>
+        <w:t xml:space="preserve"> (within subjects)</w:t>
+      </w:r>
+      <w:r>
+        <w:rPr>
+          <w:rFonts w:ascii="Times New Roman" w:hAnsi="Times New Roman" w:cs="Times New Roman"/>
+          <w:sz w:val="24"/>
+          <w:szCs w:val="24"/>
+        </w:rPr>
+        <w:t>, has not provided strong evidence</w:t>
+      </w:r>
+      <w:r>
+        <w:rPr>
+          <w:rFonts w:ascii="Times New Roman" w:hAnsi="Times New Roman" w:cs="Times New Roman"/>
+          <w:sz w:val="24"/>
+          <w:szCs w:val="24"/>
+        </w:rPr>
+        <w:t xml:space="preserve"> of matching between stimuli</w:t>
+      </w:r>
+      <w:r>
+        <w:rPr>
+          <w:rFonts w:ascii="Times New Roman" w:hAnsi="Times New Roman" w:cs="Times New Roman"/>
+          <w:sz w:val="24"/>
+          <w:szCs w:val="24"/>
+        </w:rPr>
+        <w:t>.</w:t>
+      </w:r>
+      <w:commentRangeEnd w:id="8"/>
+      <w:r>
+        <w:rPr>
+          <w:rStyle w:val="CommentReference"/>
+        </w:rPr>
+        <w:commentReference w:id="8"/>
+      </w:r>
+      <w:r>
+        <w:rPr>
+          <w:rFonts w:ascii="Times New Roman" w:hAnsi="Times New Roman" w:cs="Times New Roman"/>
+          <w:sz w:val="24"/>
+          <w:szCs w:val="24"/>
+        </w:rPr>
+        <w:t xml:space="preserve"> Bayes Factors range from indicating evidence of no difference BF</w:t>
+      </w:r>
+      <w:commentRangeStart w:id="9"/>
+      <w:r>
+        <w:rPr>
+          <w:rFonts w:ascii="Times New Roman" w:hAnsi="Times New Roman" w:cs="Times New Roman"/>
+          <w:sz w:val="24"/>
+          <w:szCs w:val="24"/>
+          <w:vertAlign w:val="subscript"/>
+        </w:rPr>
+        <w:t>01</w:t>
+      </w:r>
+      <w:commentRangeEnd w:id="9"/>
+      <w:r>
+        <w:rPr>
+          <w:rStyle w:val="CommentReference"/>
+        </w:rPr>
+        <w:commentReference w:id="9"/>
+      </w:r>
+      <w:r>
+        <w:rPr>
+          <w:rFonts w:ascii="Times New Roman" w:hAnsi="Times New Roman" w:cs="Times New Roman"/>
+          <w:sz w:val="24"/>
+          <w:szCs w:val="24"/>
+        </w:rPr>
+        <w:t xml:space="preserve"> = 4.30 to evidence of a difference BF</w:t>
+      </w:r>
+      <w:r>
+        <w:rPr>
+          <w:rFonts w:ascii="Times New Roman" w:hAnsi="Times New Roman" w:cs="Times New Roman"/>
+          <w:sz w:val="24"/>
+          <w:szCs w:val="24"/>
+          <w:vertAlign w:val="subscript"/>
+        </w:rPr>
+        <w:t>01</w:t>
+      </w:r>
+      <w:r>
+        <w:rPr>
+          <w:rFonts w:ascii="Times New Roman" w:hAnsi="Times New Roman" w:cs="Times New Roman"/>
+          <w:sz w:val="24"/>
+          <w:szCs w:val="24"/>
+        </w:rPr>
+        <w:t xml:space="preserve"> = 0.30. After the pilot test</w:t>
+      </w:r>
       <w:commentRangeStart w:id="10"/>
       <w:r>
         <w:rPr>
@@ -4149,71 +4070,22 @@
           <w:sz w:val="24"/>
           <w:szCs w:val="24"/>
         </w:rPr>
-        <w:t>First, we re</w:t>
-      </w:r>
-      <w:r>
-        <w:rPr>
-          <w:rFonts w:ascii="Times New Roman" w:hAnsi="Times New Roman" w:cs="Times New Roman"/>
-          <w:sz w:val="24"/>
-          <w:szCs w:val="24"/>
-        </w:rPr>
-        <w:t>-</w:t>
-      </w:r>
-      <w:r>
-        <w:rPr>
-          <w:rFonts w:ascii="Times New Roman" w:hAnsi="Times New Roman" w:cs="Times New Roman"/>
-          <w:sz w:val="24"/>
-          <w:szCs w:val="24"/>
-        </w:rPr>
-        <w:t>examine pilot data</w:t>
-      </w:r>
-      <w:r>
-        <w:rPr>
-          <w:rFonts w:ascii="Times New Roman" w:hAnsi="Times New Roman" w:cs="Times New Roman"/>
-          <w:sz w:val="24"/>
-          <w:szCs w:val="24"/>
-        </w:rPr>
-        <w:t xml:space="preserve"> from Arriaga et al</w:t>
-      </w:r>
-      <w:r>
-        <w:rPr>
-          <w:rFonts w:ascii="Times New Roman" w:hAnsi="Times New Roman" w:cs="Times New Roman"/>
-          <w:sz w:val="24"/>
-          <w:szCs w:val="24"/>
-        </w:rPr>
-        <w:t>. (2008)</w:t>
-      </w:r>
-      <w:r>
-        <w:rPr>
-          <w:rFonts w:ascii="Times New Roman" w:hAnsi="Times New Roman" w:cs="Times New Roman"/>
-          <w:sz w:val="24"/>
-          <w:szCs w:val="24"/>
-        </w:rPr>
-        <w:t>. Results are summarized in Table 1. The pilot test, with its sample of N=20</w:t>
-      </w:r>
-      <w:r>
-        <w:rPr>
-          <w:rFonts w:ascii="Times New Roman" w:hAnsi="Times New Roman" w:cs="Times New Roman"/>
-          <w:sz w:val="24"/>
-          <w:szCs w:val="24"/>
-        </w:rPr>
-        <w:t xml:space="preserve"> (within subjects)</w:t>
-      </w:r>
-      <w:r>
-        <w:rPr>
-          <w:rFonts w:ascii="Times New Roman" w:hAnsi="Times New Roman" w:cs="Times New Roman"/>
-          <w:sz w:val="24"/>
-          <w:szCs w:val="24"/>
-        </w:rPr>
-        <w:t>, has not provided strong evidence</w:t>
-      </w:r>
-      <w:r>
-        <w:rPr>
-          <w:rFonts w:ascii="Times New Roman" w:hAnsi="Times New Roman" w:cs="Times New Roman"/>
-          <w:sz w:val="24"/>
-          <w:szCs w:val="24"/>
-        </w:rPr>
-        <w:t xml:space="preserve"> of matching between stimuli</w:t>
+        <w:t>, the readers and researchers are more confident that the two games do not differ in involvement</w:t>
+      </w:r>
+      <w:commentRangeEnd w:id="10"/>
+      <w:r>
+        <w:rPr>
+          <w:rStyle w:val="CommentReference"/>
+        </w:rPr>
+        <w:commentReference w:id="10"/>
+      </w:r>
+      <w:r>
+        <w:rPr>
+          <w:rFonts w:ascii="Times New Roman" w:hAnsi="Times New Roman" w:cs="Times New Roman"/>
+          <w:sz w:val="24"/>
+          <w:szCs w:val="24"/>
+        </w:rPr>
+        <w:t>, presence, boredom, etc</w:t>
       </w:r>
       <w:r>
         <w:rPr>
@@ -4223,239 +4095,150 @@
         </w:rPr>
         <w:t>.</w:t>
       </w:r>
-      <w:commentRangeEnd w:id="10"/>
+      <w:r>
+        <w:rPr>
+          <w:rFonts w:ascii="Times New Roman" w:hAnsi="Times New Roman" w:cs="Times New Roman"/>
+          <w:sz w:val="24"/>
+          <w:szCs w:val="24"/>
+        </w:rPr>
+        <w:t xml:space="preserve">, but </w:t>
+      </w:r>
+      <w:r>
+        <w:rPr>
+          <w:rFonts w:ascii="Times New Roman" w:hAnsi="Times New Roman" w:cs="Times New Roman"/>
+          <w:sz w:val="24"/>
+          <w:szCs w:val="24"/>
+        </w:rPr>
+        <w:t xml:space="preserve">there is little evidence </w:t>
+      </w:r>
+      <w:proofErr w:type="spellStart"/>
+      <w:r>
+        <w:rPr>
+          <w:rFonts w:ascii="Times New Roman" w:hAnsi="Times New Roman" w:cs="Times New Roman"/>
+          <w:sz w:val="24"/>
+          <w:szCs w:val="24"/>
+        </w:rPr>
+        <w:t>hatt</w:t>
+      </w:r>
+      <w:proofErr w:type="spellEnd"/>
+      <w:r>
+        <w:rPr>
+          <w:rFonts w:ascii="Times New Roman" w:hAnsi="Times New Roman" w:cs="Times New Roman"/>
+          <w:sz w:val="24"/>
+          <w:szCs w:val="24"/>
+        </w:rPr>
+        <w:t xml:space="preserve"> the games do not differ in realism and discomfort. Moreover, there is some evidence that the games differ in feelings of competence, and some evidence that the</w:t>
+      </w:r>
+      <w:r>
+        <w:rPr>
+          <w:rFonts w:ascii="Times New Roman" w:hAnsi="Times New Roman" w:cs="Times New Roman"/>
+          <w:sz w:val="24"/>
+          <w:szCs w:val="24"/>
+        </w:rPr>
+        <w:t xml:space="preserve"> games differ in difficulty.</w:t>
+      </w:r>
+      <w:r>
+        <w:rPr>
+          <w:rFonts w:ascii="Times New Roman" w:hAnsi="Times New Roman" w:cs="Times New Roman"/>
+          <w:sz w:val="24"/>
+          <w:szCs w:val="24"/>
+        </w:rPr>
+        <w:t xml:space="preserve"> </w:t>
+      </w:r>
+      <w:r>
+        <w:rPr>
+          <w:rFonts w:ascii="Times New Roman" w:hAnsi="Times New Roman" w:cs="Times New Roman"/>
+          <w:sz w:val="24"/>
+          <w:szCs w:val="24"/>
+        </w:rPr>
+        <w:t xml:space="preserve">These conclusions are very different from those of the original authors, who interpret the results of the pilot test as indicating that the games are equivalent on all measures, or at worst, merely inconclusive. </w:t>
+      </w:r>
+      <w:r>
+        <w:rPr>
+          <w:rFonts w:ascii="Times New Roman" w:hAnsi="Times New Roman" w:cs="Times New Roman"/>
+          <w:sz w:val="24"/>
+          <w:szCs w:val="24"/>
+        </w:rPr>
+        <w:t xml:space="preserve">Given that the two video games, </w:t>
+      </w:r>
+      <w:r>
+        <w:rPr>
+          <w:rFonts w:ascii="Times New Roman" w:hAnsi="Times New Roman" w:cs="Times New Roman"/>
+          <w:i/>
+          <w:sz w:val="24"/>
+          <w:szCs w:val="24"/>
+        </w:rPr>
+        <w:t xml:space="preserve">Unreal Tournament </w:t>
+      </w:r>
+      <w:r>
+        <w:rPr>
+          <w:rFonts w:ascii="Times New Roman" w:hAnsi="Times New Roman" w:cs="Times New Roman"/>
+          <w:sz w:val="24"/>
+          <w:szCs w:val="24"/>
+        </w:rPr>
+        <w:t xml:space="preserve">(a first-person competitive shooter game) and </w:t>
+      </w:r>
+      <w:r>
+        <w:rPr>
+          <w:rFonts w:ascii="Times New Roman" w:hAnsi="Times New Roman" w:cs="Times New Roman"/>
+          <w:i/>
+          <w:sz w:val="24"/>
+          <w:szCs w:val="24"/>
+        </w:rPr>
+        <w:t>Motocross Madness</w:t>
+      </w:r>
+      <w:r>
+        <w:rPr>
+          <w:rFonts w:ascii="Times New Roman" w:hAnsi="Times New Roman" w:cs="Times New Roman"/>
+          <w:sz w:val="24"/>
+          <w:szCs w:val="24"/>
+        </w:rPr>
+        <w:t xml:space="preserve"> (a racing game), come from very different </w:t>
+      </w:r>
+      <w:r>
+        <w:rPr>
+          <w:rFonts w:ascii="Times New Roman" w:hAnsi="Times New Roman" w:cs="Times New Roman"/>
+          <w:sz w:val="24"/>
+          <w:szCs w:val="24"/>
+        </w:rPr>
+        <w:t xml:space="preserve">game </w:t>
+      </w:r>
+      <w:r>
+        <w:rPr>
+          <w:rFonts w:ascii="Times New Roman" w:hAnsi="Times New Roman" w:cs="Times New Roman"/>
+          <w:sz w:val="24"/>
+          <w:szCs w:val="24"/>
+        </w:rPr>
+        <w:t xml:space="preserve">genres with very different rules of play, </w:t>
+      </w:r>
+      <w:commentRangeStart w:id="11"/>
+      <w:r>
+        <w:rPr>
+          <w:rFonts w:ascii="Times New Roman" w:hAnsi="Times New Roman" w:cs="Times New Roman"/>
+          <w:sz w:val="24"/>
+          <w:szCs w:val="24"/>
+        </w:rPr>
+        <w:t>this may not be enough evidence to indicate that the stimuli are well-matched</w:t>
+      </w:r>
+      <w:commentRangeEnd w:id="11"/>
+      <w:r>
+        <w:rPr>
+          <w:rFonts w:ascii="Times New Roman" w:hAnsi="Times New Roman"/>
+          <w:sz w:val="24"/>
+        </w:rPr>
+        <w:t xml:space="preserve">, </w:t>
+      </w:r>
       <w:r>
         <w:rPr>
           <w:rStyle w:val="CommentReference"/>
         </w:rPr>
-        <w:commentReference w:id="10"/>
-      </w:r>
-      <w:r>
-        <w:rPr>
-          <w:rFonts w:ascii="Times New Roman" w:hAnsi="Times New Roman" w:cs="Times New Roman"/>
-          <w:sz w:val="24"/>
-          <w:szCs w:val="24"/>
-        </w:rPr>
-        <w:t xml:space="preserve"> Bayes Factors range from indicating evidence of no difference BF</w:t>
-      </w:r>
-      <w:commentRangeStart w:id="11"/>
-      <w:r>
-        <w:rPr>
-          <w:rFonts w:ascii="Times New Roman" w:hAnsi="Times New Roman" w:cs="Times New Roman"/>
-          <w:sz w:val="24"/>
-          <w:szCs w:val="24"/>
-          <w:vertAlign w:val="subscript"/>
-        </w:rPr>
-        <w:t>01</w:t>
-      </w:r>
-      <w:commentRangeEnd w:id="11"/>
+        <w:commentReference w:id="11"/>
+      </w:r>
       <w:r>
         <w:rPr>
           <w:rStyle w:val="CommentReference"/>
         </w:rPr>
-        <w:commentReference w:id="11"/>
-      </w:r>
-      <w:r>
-        <w:rPr>
-          <w:rFonts w:ascii="Times New Roman" w:hAnsi="Times New Roman" w:cs="Times New Roman"/>
-          <w:sz w:val="24"/>
-          <w:szCs w:val="24"/>
-        </w:rPr>
-        <w:t xml:space="preserve"> = 4.30 to evidence of a difference BF</w:t>
-      </w:r>
-      <w:r>
-        <w:rPr>
-          <w:rFonts w:ascii="Times New Roman" w:hAnsi="Times New Roman" w:cs="Times New Roman"/>
-          <w:sz w:val="24"/>
-          <w:szCs w:val="24"/>
-          <w:vertAlign w:val="subscript"/>
-        </w:rPr>
-        <w:t>01</w:t>
-      </w:r>
-      <w:r>
-        <w:rPr>
-          <w:rFonts w:ascii="Times New Roman" w:hAnsi="Times New Roman" w:cs="Times New Roman"/>
-          <w:sz w:val="24"/>
-          <w:szCs w:val="24"/>
-        </w:rPr>
-        <w:t xml:space="preserve"> = 0.30. After the pilot test</w:t>
-      </w:r>
-      <w:commentRangeStart w:id="12"/>
-      <w:r>
-        <w:rPr>
-          <w:rFonts w:ascii="Times New Roman" w:hAnsi="Times New Roman" w:cs="Times New Roman"/>
-          <w:sz w:val="24"/>
-          <w:szCs w:val="24"/>
-        </w:rPr>
-        <w:t>, the readers and researchers are more confident that the two games do not differ in involvement</w:t>
-      </w:r>
-      <w:commentRangeEnd w:id="12"/>
-      <w:r>
-        <w:rPr>
-          <w:rStyle w:val="CommentReference"/>
-        </w:rPr>
         <w:commentReference w:id="12"/>
-      </w:r>
-      <w:r>
-        <w:rPr>
-          <w:rFonts w:ascii="Times New Roman" w:hAnsi="Times New Roman" w:cs="Times New Roman"/>
-          <w:sz w:val="24"/>
-          <w:szCs w:val="24"/>
-        </w:rPr>
-        <w:t>, presence, boredom, etc</w:t>
-      </w:r>
-      <w:r>
-        <w:rPr>
-          <w:rFonts w:ascii="Times New Roman" w:hAnsi="Times New Roman" w:cs="Times New Roman"/>
-          <w:sz w:val="24"/>
-          <w:szCs w:val="24"/>
-        </w:rPr>
-        <w:t>.</w:t>
-      </w:r>
-      <w:r>
-        <w:rPr>
-          <w:rFonts w:ascii="Times New Roman" w:hAnsi="Times New Roman" w:cs="Times New Roman"/>
-          <w:sz w:val="24"/>
-          <w:szCs w:val="24"/>
-        </w:rPr>
-        <w:t xml:space="preserve">, but </w:t>
-      </w:r>
-      <w:r>
-        <w:rPr>
-          <w:rFonts w:ascii="Times New Roman" w:hAnsi="Times New Roman" w:cs="Times New Roman"/>
-          <w:sz w:val="24"/>
-          <w:szCs w:val="24"/>
-        </w:rPr>
-        <w:t xml:space="preserve">there is little evidence </w:t>
-      </w:r>
-      <w:proofErr w:type="spellStart"/>
-      <w:r>
-        <w:rPr>
-          <w:rFonts w:ascii="Times New Roman" w:hAnsi="Times New Roman" w:cs="Times New Roman"/>
-          <w:sz w:val="24"/>
-          <w:szCs w:val="24"/>
-        </w:rPr>
-        <w:t>hatt</w:t>
-      </w:r>
-      <w:proofErr w:type="spellEnd"/>
-      <w:r>
-        <w:rPr>
-          <w:rFonts w:ascii="Times New Roman" w:hAnsi="Times New Roman" w:cs="Times New Roman"/>
-          <w:sz w:val="24"/>
-          <w:szCs w:val="24"/>
-        </w:rPr>
-        <w:t xml:space="preserve"> the games do not differ in realism and discomfort. Moreover, there is some evidence that the games differ in feelings of competence, and some evidence that the</w:t>
-      </w:r>
-      <w:r>
-        <w:rPr>
-          <w:rFonts w:ascii="Times New Roman" w:hAnsi="Times New Roman" w:cs="Times New Roman"/>
-          <w:sz w:val="24"/>
-          <w:szCs w:val="24"/>
-        </w:rPr>
-        <w:t xml:space="preserve"> games differ in difficulty.</w:t>
-      </w:r>
-      <w:r>
-        <w:rPr>
-          <w:rFonts w:ascii="Times New Roman" w:hAnsi="Times New Roman" w:cs="Times New Roman"/>
-          <w:sz w:val="24"/>
-          <w:szCs w:val="24"/>
-        </w:rPr>
-        <w:t xml:space="preserve"> </w:t>
-      </w:r>
-      <w:r>
-        <w:rPr>
-          <w:rFonts w:ascii="Times New Roman" w:hAnsi="Times New Roman" w:cs="Times New Roman"/>
-          <w:sz w:val="24"/>
-          <w:szCs w:val="24"/>
-        </w:rPr>
-        <w:t xml:space="preserve">These conclusions are very different from those of the original authors, who interpret the results of the pilot test as indicating that the games are equivalent on all measures, or at worst, merely inconclusive. </w:t>
-      </w:r>
-      <w:r>
-        <w:rPr>
-          <w:rFonts w:ascii="Times New Roman" w:hAnsi="Times New Roman" w:cs="Times New Roman"/>
-          <w:sz w:val="24"/>
-          <w:szCs w:val="24"/>
-        </w:rPr>
-        <w:t xml:space="preserve">Given that the two video games, </w:t>
-      </w:r>
-      <w:r>
-        <w:rPr>
-          <w:rFonts w:ascii="Times New Roman" w:hAnsi="Times New Roman" w:cs="Times New Roman"/>
-          <w:i/>
-          <w:sz w:val="24"/>
-          <w:szCs w:val="24"/>
-        </w:rPr>
-        <w:t xml:space="preserve">Unreal Tournament </w:t>
-      </w:r>
-      <w:r>
-        <w:rPr>
-          <w:rFonts w:ascii="Times New Roman" w:hAnsi="Times New Roman" w:cs="Times New Roman"/>
-          <w:sz w:val="24"/>
-          <w:szCs w:val="24"/>
-        </w:rPr>
-        <w:t xml:space="preserve">(a first-person competitive shooter game) and </w:t>
-      </w:r>
-      <w:r>
-        <w:rPr>
-          <w:rFonts w:ascii="Times New Roman" w:hAnsi="Times New Roman" w:cs="Times New Roman"/>
-          <w:i/>
-          <w:sz w:val="24"/>
-          <w:szCs w:val="24"/>
-        </w:rPr>
-        <w:t>Motocross Madness</w:t>
-      </w:r>
-      <w:r>
-        <w:rPr>
-          <w:rFonts w:ascii="Times New Roman" w:hAnsi="Times New Roman" w:cs="Times New Roman"/>
-          <w:sz w:val="24"/>
-          <w:szCs w:val="24"/>
-        </w:rPr>
-        <w:t xml:space="preserve"> (a racing game), come from very different </w:t>
-      </w:r>
-      <w:r>
-        <w:rPr>
-          <w:rFonts w:ascii="Times New Roman" w:hAnsi="Times New Roman" w:cs="Times New Roman"/>
-          <w:sz w:val="24"/>
-          <w:szCs w:val="24"/>
-        </w:rPr>
-        <w:t xml:space="preserve">game </w:t>
-      </w:r>
-      <w:r>
-        <w:rPr>
-          <w:rFonts w:ascii="Times New Roman" w:hAnsi="Times New Roman" w:cs="Times New Roman"/>
-          <w:sz w:val="24"/>
-          <w:szCs w:val="24"/>
-        </w:rPr>
-        <w:t xml:space="preserve">genres with very different rules of play, </w:t>
-      </w:r>
-      <w:commentRangeStart w:id="13"/>
-      <w:r>
-        <w:rPr>
-          <w:rFonts w:ascii="Times New Roman" w:hAnsi="Times New Roman" w:cs="Times New Roman"/>
-          <w:sz w:val="24"/>
-          <w:szCs w:val="24"/>
-        </w:rPr>
-        <w:t>this may not be enough evidence to indicate that the stimuli are well-matched</w:t>
-      </w:r>
-      <w:commentRangeEnd w:id="13"/>
-      <w:r>
-        <w:rPr>
-          <w:rFonts w:ascii="Times New Roman" w:hAnsi="Times New Roman"/>
-          <w:sz w:val="24"/>
-        </w:rPr>
-        <w:t xml:space="preserve">, </w:t>
-      </w:r>
-      <w:r>
-        <w:rPr>
-          <w:rStyle w:val="CommentReference"/>
-        </w:rPr>
-        <w:commentReference w:id="13"/>
-      </w:r>
-      <w:r>
-        <w:rPr>
-          <w:rStyle w:val="CommentReference"/>
-        </w:rPr>
-        <w:commentReference w:id="14"/>
       </w:r>
       <w:r>
         <w:rPr>
@@ -4624,7 +4407,7 @@
         </w:rPr>
         <w:t xml:space="preserve">2,40) = 2.36, p &gt; .05 and F(2, 40) = 3.09, p &gt; .05, respectively, while differences in pace of action were significant F(2, 40) = 4.27, p = .02. This last variable was </w:t>
       </w:r>
-      <w:commentRangeStart w:id="15"/>
+      <w:commentRangeStart w:id="13"/>
       <w:r>
         <w:rPr>
           <w:rFonts w:ascii="Times New Roman" w:hAnsi="Times New Roman" w:cs="Times New Roman"/>
@@ -4651,12 +4434,12 @@
         </w:rPr>
         <w:t xml:space="preserve"> post-hoc analysis</w:t>
       </w:r>
-      <w:commentRangeEnd w:id="15"/>
+      <w:commentRangeEnd w:id="13"/>
       <w:r>
         <w:rPr>
           <w:rStyle w:val="CommentReference"/>
         </w:rPr>
-        <w:commentReference w:id="15"/>
+        <w:commentReference w:id="13"/>
       </w:r>
       <w:r>
         <w:rPr>
@@ -4681,6 +4464,7 @@
           <w:sz w:val="24"/>
           <w:szCs w:val="24"/>
         </w:rPr>
+        <w:lastRenderedPageBreak/>
         <w:tab/>
         <w:t xml:space="preserve">We perform all pairwise t-tests, </w:t>
       </w:r>
@@ -4938,18 +4722,8 @@
           <w:sz w:val="24"/>
           <w:szCs w:val="24"/>
         </w:rPr>
-        <w:t xml:space="preserve"> in demonstrating </w:t>
-      </w:r>
-      <w:proofErr w:type="spellStart"/>
-      <w:r>
-        <w:rPr>
-          <w:rFonts w:ascii="Times New Roman" w:hAnsi="Times New Roman" w:cs="Times New Roman"/>
-          <w:sz w:val="24"/>
-          <w:szCs w:val="24"/>
-        </w:rPr>
-        <w:t>invariances</w:t>
-      </w:r>
-      <w:proofErr w:type="spellEnd"/>
+        <w:t xml:space="preserve"> in demonstrating invariances</w:t>
+      </w:r>
       <w:r>
         <w:rPr>
           <w:rFonts w:ascii="Times New Roman" w:hAnsi="Times New Roman" w:cs="Times New Roman"/>
@@ -5271,7 +5045,7 @@
         </w:rPr>
         <w:t xml:space="preserve">, almost any difference could be presented as “not statistically significant”. We </w:t>
       </w:r>
-      <w:commentRangeStart w:id="16"/>
+      <w:commentRangeStart w:id="14"/>
       <w:r>
         <w:rPr>
           <w:rFonts w:ascii="Times New Roman" w:hAnsi="Times New Roman" w:cs="Times New Roman"/>
@@ -5280,12 +5054,12 @@
         </w:rPr>
         <w:t>instead advocate the use of Bayesian statistics</w:t>
       </w:r>
-      <w:commentRangeEnd w:id="16"/>
+      <w:commentRangeEnd w:id="14"/>
       <w:r>
         <w:rPr>
           <w:rStyle w:val="CommentReference"/>
         </w:rPr>
-        <w:commentReference w:id="16"/>
+        <w:commentReference w:id="14"/>
       </w:r>
       <w:r>
         <w:rPr>
@@ -5311,7 +5085,16 @@
           <w:sz w:val="24"/>
           <w:szCs w:val="24"/>
         </w:rPr>
-        <w:t>, or indicate an absence of evidence for either hypothesis. Researchers are rewarded for more thorough pilot testing by larger Bayes factors for the correct inference.</w:t>
+        <w:t xml:space="preserve">, or indicate an absence of evidence for either hypothesis. Researchers are rewarded for more </w:t>
+      </w:r>
+      <w:r>
+        <w:rPr>
+          <w:rFonts w:ascii="Times New Roman" w:hAnsi="Times New Roman" w:cs="Times New Roman"/>
+          <w:sz w:val="24"/>
+          <w:szCs w:val="24"/>
+        </w:rPr>
+        <w:lastRenderedPageBreak/>
+        <w:t>thorough pilot testing by larger Bayes factors for the correct inference.</w:t>
       </w:r>
       <w:r>
         <w:rPr>
@@ -5746,7 +5529,7 @@
         </w:rPr>
         <w:t>To date, sample sizes in many of these refutations have been small.</w:t>
       </w:r>
-      <w:commentRangeStart w:id="17"/>
+      <w:commentRangeStart w:id="15"/>
       <w:r>
         <w:rPr>
           <w:rFonts w:ascii="Times New Roman" w:hAnsi="Times New Roman" w:cs="Times New Roman"/>
@@ -5843,12 +5626,12 @@
         </w:rPr>
         <w:t xml:space="preserve">. Another study is reported by Elson et al. (2014) with a sample size of N=80. </w:t>
       </w:r>
-      <w:commentRangeEnd w:id="17"/>
+      <w:commentRangeEnd w:id="15"/>
       <w:r>
         <w:rPr>
           <w:rStyle w:val="CommentReference"/>
         </w:rPr>
-        <w:commentReference w:id="17"/>
+        <w:commentReference w:id="15"/>
       </w:r>
       <w:r>
         <w:rPr>
@@ -5959,7 +5742,7 @@
         </w:rPr>
         <w:t xml:space="preserve">may not actually provide evidence for the null because the sample lacked sufficient statistical power. </w:t>
       </w:r>
-      <w:del w:id="18" w:author="Dirk Mügge" w:date="2014-10-15T15:19:00Z">
+      <w:del w:id="16" w:author="Dirk Mügge" w:date="2014-10-15T15:19:00Z">
         <w:r>
           <w:rPr>
             <w:rFonts w:ascii="Times New Roman" w:hAnsi="Times New Roman" w:cs="Times New Roman"/>
@@ -6026,6 +5809,54 @@
         </w:rPr>
         <w:t xml:space="preserve"> </w:t>
       </w:r>
+      <w:commentRangeStart w:id="17"/>
+      <w:r>
+        <w:rPr>
+          <w:rFonts w:ascii="Times New Roman" w:hAnsi="Times New Roman" w:cs="Times New Roman"/>
+          <w:sz w:val="24"/>
+          <w:szCs w:val="24"/>
+        </w:rPr>
+        <w:t>significant.”</w:t>
+      </w:r>
+      <w:commentRangeStart w:id="18"/>
+      <w:r>
+        <w:rPr>
+          <w:rFonts w:ascii="Times New Roman" w:hAnsi="Times New Roman" w:cs="Times New Roman"/>
+          <w:sz w:val="24"/>
+          <w:szCs w:val="24"/>
+        </w:rPr>
+        <w:t xml:space="preserve"> </w:t>
+      </w:r>
+      <w:commentRangeEnd w:id="17"/>
+      <w:r>
+        <w:rPr>
+          <w:rStyle w:val="CommentReference"/>
+        </w:rPr>
+        <w:commentReference w:id="17"/>
+      </w:r>
+      <w:r>
+        <w:rPr>
+          <w:rFonts w:ascii="Times New Roman" w:hAnsi="Times New Roman" w:cs="Times New Roman"/>
+          <w:sz w:val="24"/>
+          <w:szCs w:val="24"/>
+        </w:rPr>
+        <w:t>This reasoning is flawed</w:t>
+      </w:r>
+      <w:commentRangeEnd w:id="18"/>
+      <w:r>
+        <w:rPr>
+          <w:rStyle w:val="CommentReference"/>
+        </w:rPr>
+        <w:commentReference w:id="18"/>
+      </w:r>
+      <w:r>
+        <w:rPr>
+          <w:rFonts w:ascii="Times New Roman" w:hAnsi="Times New Roman" w:cs="Times New Roman"/>
+          <w:sz w:val="24"/>
+          <w:szCs w:val="24"/>
+        </w:rPr>
+        <w:t xml:space="preserve">. </w:t>
+      </w:r>
       <w:commentRangeStart w:id="19"/>
       <w:r>
         <w:rPr>
@@ -6033,7 +5864,63 @@
           <w:sz w:val="24"/>
           <w:szCs w:val="24"/>
         </w:rPr>
-        <w:t>significant.”</w:t>
+        <w:t>The effect size is measured with error</w:t>
+      </w:r>
+      <w:commentRangeEnd w:id="19"/>
+      <w:r>
+        <w:rPr>
+          <w:rStyle w:val="CommentReference"/>
+        </w:rPr>
+        <w:commentReference w:id="19"/>
+      </w:r>
+      <w:r>
+        <w:rPr>
+          <w:rFonts w:ascii="Times New Roman" w:hAnsi="Times New Roman" w:cs="Times New Roman"/>
+          <w:sz w:val="24"/>
+          <w:szCs w:val="24"/>
+        </w:rPr>
+        <w:t xml:space="preserve">, especially in small samples; increasing the sample size would not only </w:t>
+      </w:r>
+      <w:r>
+        <w:rPr>
+          <w:rFonts w:ascii="Times New Roman" w:hAnsi="Times New Roman" w:cs="Times New Roman"/>
+          <w:sz w:val="24"/>
+          <w:szCs w:val="24"/>
+        </w:rPr>
+        <w:lastRenderedPageBreak/>
+        <w:t>increase the precision of measurement, but also could cause the estimated effect size to change substantially.</w:t>
+      </w:r>
+      <w:r>
+        <w:rPr>
+          <w:rFonts w:ascii="Times New Roman" w:hAnsi="Times New Roman" w:cs="Times New Roman"/>
+          <w:sz w:val="24"/>
+          <w:szCs w:val="24"/>
+        </w:rPr>
+        <w:t xml:space="preserve"> Researchers cannot say </w:t>
+      </w:r>
+      <w:r>
+        <w:rPr>
+          <w:rFonts w:ascii="Times New Roman" w:hAnsi="Times New Roman" w:cs="Times New Roman"/>
+          <w:sz w:val="24"/>
+          <w:szCs w:val="24"/>
+        </w:rPr>
+        <w:t xml:space="preserve">with certainty </w:t>
+      </w:r>
+      <w:r>
+        <w:rPr>
+          <w:rFonts w:ascii="Times New Roman" w:hAnsi="Times New Roman" w:cs="Times New Roman"/>
+          <w:sz w:val="24"/>
+          <w:szCs w:val="24"/>
+        </w:rPr>
+        <w:t xml:space="preserve">what would happen if a hypothetical additional sample were collected. </w:t>
+      </w:r>
+      <w:r>
+        <w:rPr>
+          <w:rFonts w:ascii="Times New Roman" w:hAnsi="Times New Roman" w:cs="Times New Roman"/>
+          <w:sz w:val="24"/>
+          <w:szCs w:val="24"/>
+        </w:rPr>
+        <w:t xml:space="preserve">A similar argument is advanced by Ferguson et al. (2008) </w:t>
       </w:r>
       <w:commentRangeStart w:id="20"/>
       <w:r>
@@ -6042,221 +5929,126 @@
           <w:sz w:val="24"/>
           <w:szCs w:val="24"/>
         </w:rPr>
+        <w:t xml:space="preserve">“Although the null hypothesis </w:t>
+      </w:r>
+      <w:proofErr w:type="spellStart"/>
+      <w:r>
+        <w:rPr>
+          <w:rFonts w:ascii="Times New Roman" w:hAnsi="Times New Roman" w:cs="Times New Roman"/>
+          <w:sz w:val="24"/>
+          <w:szCs w:val="24"/>
+        </w:rPr>
+        <w:t>can not</w:t>
+      </w:r>
+      <w:proofErr w:type="spellEnd"/>
+      <w:r>
+        <w:rPr>
+          <w:rFonts w:ascii="Times New Roman" w:hAnsi="Times New Roman" w:cs="Times New Roman"/>
+          <w:sz w:val="24"/>
+          <w:szCs w:val="24"/>
+        </w:rPr>
+        <w:t xml:space="preserve"> traditionally be accepted as “true,” </w:t>
+      </w:r>
+      <w:r>
+        <w:rPr>
+          <w:rFonts w:ascii="Times New Roman" w:hAnsi="Times New Roman" w:cs="Times New Roman"/>
+          <w:sz w:val="24"/>
+          <w:szCs w:val="24"/>
+        </w:rPr>
+        <w:t>[</w:t>
+      </w:r>
+      <w:r>
+        <w:rPr>
+          <w:rFonts w:ascii="Times New Roman" w:hAnsi="Times New Roman" w:cs="Times New Roman"/>
+          <w:sz w:val="24"/>
+          <w:szCs w:val="24"/>
+        </w:rPr>
+        <w:t>Loftus (1996) presented</w:t>
+      </w:r>
+      <w:r>
+        <w:rPr>
+          <w:rFonts w:ascii="Times New Roman" w:hAnsi="Times New Roman" w:cs="Times New Roman"/>
+          <w:sz w:val="24"/>
+          <w:szCs w:val="24"/>
+        </w:rPr>
+        <w:t>]</w:t>
+      </w:r>
+      <w:r>
+        <w:rPr>
+          <w:rFonts w:ascii="Times New Roman" w:hAnsi="Times New Roman" w:cs="Times New Roman"/>
+          <w:sz w:val="24"/>
+          <w:szCs w:val="24"/>
+        </w:rPr>
+        <w:t xml:space="preserve"> that if the 95% confidence interval in group difference scores (e.g., μ1 – μ2) is reasonably small, the null hypothesis can be effectively accepted as true. Similarly, </w:t>
+      </w:r>
+      <w:r>
+        <w:rPr>
+          <w:rFonts w:ascii="Times New Roman" w:hAnsi="Times New Roman" w:cs="Times New Roman"/>
+          <w:sz w:val="24"/>
+          <w:szCs w:val="24"/>
+        </w:rPr>
+        <w:t>[</w:t>
+      </w:r>
+      <w:r>
+        <w:rPr>
+          <w:rFonts w:ascii="Times New Roman" w:hAnsi="Times New Roman" w:cs="Times New Roman"/>
+          <w:sz w:val="24"/>
+          <w:szCs w:val="24"/>
+        </w:rPr>
+        <w:t>Cohen (1994) suggested examining the confidence interval around the effect size.</w:t>
+      </w:r>
+      <w:r>
+        <w:rPr>
+          <w:rFonts w:ascii="Times New Roman" w:hAnsi="Times New Roman" w:cs="Times New Roman"/>
+          <w:sz w:val="24"/>
+          <w:szCs w:val="24"/>
+        </w:rPr>
+        <w:t>]</w:t>
+      </w:r>
+      <w:r>
+        <w:rPr>
+          <w:rFonts w:ascii="Times New Roman" w:hAnsi="Times New Roman" w:cs="Times New Roman"/>
+          <w:sz w:val="24"/>
+          <w:szCs w:val="24"/>
+        </w:rPr>
+        <w:t xml:space="preserve"> Effect-size confidence intervals that cross zero effect can be reasonably concluded to be “untrue” and, thus, support the null.”</w:t>
+      </w:r>
+      <w:r>
+        <w:rPr>
+          <w:rFonts w:ascii="Times New Roman" w:hAnsi="Times New Roman" w:cs="Times New Roman"/>
+          <w:sz w:val="24"/>
+          <w:szCs w:val="24"/>
+        </w:rPr>
         <w:t xml:space="preserve"> </w:t>
       </w:r>
-      <w:commentRangeEnd w:id="19"/>
+      <w:commentRangeEnd w:id="20"/>
       <w:r>
         <w:rPr>
           <w:rStyle w:val="CommentReference"/>
         </w:rPr>
-        <w:commentReference w:id="19"/>
-      </w:r>
-      <w:r>
-        <w:rPr>
-          <w:rFonts w:ascii="Times New Roman" w:hAnsi="Times New Roman" w:cs="Times New Roman"/>
-          <w:sz w:val="24"/>
-          <w:szCs w:val="24"/>
-        </w:rPr>
-        <w:t>This reasoning is flawed</w:t>
-      </w:r>
-      <w:commentRangeEnd w:id="20"/>
+        <w:commentReference w:id="20"/>
+      </w:r>
+      <w:r>
+        <w:rPr>
+          <w:rFonts w:ascii="Times New Roman" w:hAnsi="Times New Roman" w:cs="Times New Roman"/>
+          <w:sz w:val="24"/>
+          <w:szCs w:val="24"/>
+        </w:rPr>
+        <w:t xml:space="preserve">This approaches an ESCI understanding of the null, arguing that as more data is collected, larger effect sizes can be excluded as being comparatively unlikely. However, given that the effect size confidence interval in </w:t>
+      </w:r>
+      <w:r>
+        <w:rPr>
+          <w:rFonts w:ascii="Times New Roman" w:hAnsi="Times New Roman" w:cs="Times New Roman"/>
+          <w:sz w:val="24"/>
+          <w:szCs w:val="24"/>
+        </w:rPr>
+        <w:t xml:space="preserve">that </w:t>
+      </w:r>
       <w:r>
         <w:rPr>
           <w:rStyle w:val="CommentReference"/>
         </w:rPr>
-        <w:commentReference w:id="20"/>
-      </w:r>
-      <w:r>
-        <w:rPr>
-          <w:rFonts w:ascii="Times New Roman" w:hAnsi="Times New Roman" w:cs="Times New Roman"/>
-          <w:sz w:val="24"/>
-          <w:szCs w:val="24"/>
-        </w:rPr>
-        <w:t xml:space="preserve">. </w:t>
-      </w:r>
-      <w:commentRangeStart w:id="21"/>
-      <w:r>
-        <w:rPr>
-          <w:rFonts w:ascii="Times New Roman" w:hAnsi="Times New Roman" w:cs="Times New Roman"/>
-          <w:sz w:val="24"/>
-          <w:szCs w:val="24"/>
-        </w:rPr>
-        <w:t>The effect size is measured with error</w:t>
-      </w:r>
-      <w:commentRangeEnd w:id="21"/>
-      <w:r>
-        <w:rPr>
-          <w:rStyle w:val="CommentReference"/>
-        </w:rPr>
         <w:commentReference w:id="21"/>
-      </w:r>
-      <w:r>
-        <w:rPr>
-          <w:rFonts w:ascii="Times New Roman" w:hAnsi="Times New Roman" w:cs="Times New Roman"/>
-          <w:sz w:val="24"/>
-          <w:szCs w:val="24"/>
-        </w:rPr>
-        <w:t>, especially in small samples; increasing the sample size would not only increase the precision of measurement, but also could cause the estimated effect size to change substantially.</w:t>
-      </w:r>
-      <w:r>
-        <w:rPr>
-          <w:rFonts w:ascii="Times New Roman" w:hAnsi="Times New Roman" w:cs="Times New Roman"/>
-          <w:sz w:val="24"/>
-          <w:szCs w:val="24"/>
-        </w:rPr>
-        <w:t xml:space="preserve"> Researchers cannot say </w:t>
-      </w:r>
-      <w:r>
-        <w:rPr>
-          <w:rFonts w:ascii="Times New Roman" w:hAnsi="Times New Roman" w:cs="Times New Roman"/>
-          <w:sz w:val="24"/>
-          <w:szCs w:val="24"/>
-        </w:rPr>
-        <w:t xml:space="preserve">with certainty </w:t>
-      </w:r>
-      <w:r>
-        <w:rPr>
-          <w:rFonts w:ascii="Times New Roman" w:hAnsi="Times New Roman" w:cs="Times New Roman"/>
-          <w:sz w:val="24"/>
-          <w:szCs w:val="24"/>
-        </w:rPr>
-        <w:t xml:space="preserve">what would happen if a hypothetical additional sample were collected. </w:t>
-      </w:r>
-      <w:r>
-        <w:rPr>
-          <w:rFonts w:ascii="Times New Roman" w:hAnsi="Times New Roman" w:cs="Times New Roman"/>
-          <w:sz w:val="24"/>
-          <w:szCs w:val="24"/>
-        </w:rPr>
-        <w:t xml:space="preserve">A similar argument is advanced by Ferguson et al. (2008) </w:t>
-      </w:r>
-      <w:commentRangeStart w:id="22"/>
-      <w:r>
-        <w:rPr>
-          <w:rFonts w:ascii="Times New Roman" w:hAnsi="Times New Roman" w:cs="Times New Roman"/>
-          <w:sz w:val="24"/>
-          <w:szCs w:val="24"/>
-        </w:rPr>
-        <w:t xml:space="preserve">“Although the null hypothesis </w:t>
-      </w:r>
-      <w:proofErr w:type="spellStart"/>
-      <w:r>
-        <w:rPr>
-          <w:rFonts w:ascii="Times New Roman" w:hAnsi="Times New Roman" w:cs="Times New Roman"/>
-          <w:sz w:val="24"/>
-          <w:szCs w:val="24"/>
-        </w:rPr>
-        <w:t>can not</w:t>
-      </w:r>
-      <w:proofErr w:type="spellEnd"/>
-      <w:r>
-        <w:rPr>
-          <w:rFonts w:ascii="Times New Roman" w:hAnsi="Times New Roman" w:cs="Times New Roman"/>
-          <w:sz w:val="24"/>
-          <w:szCs w:val="24"/>
-        </w:rPr>
-        <w:t xml:space="preserve"> traditionally be accepted as “true,” </w:t>
-      </w:r>
-      <w:r>
-        <w:rPr>
-          <w:rFonts w:ascii="Times New Roman" w:hAnsi="Times New Roman" w:cs="Times New Roman"/>
-          <w:sz w:val="24"/>
-          <w:szCs w:val="24"/>
-        </w:rPr>
-        <w:t>[</w:t>
-      </w:r>
-      <w:r>
-        <w:rPr>
-          <w:rFonts w:ascii="Times New Roman" w:hAnsi="Times New Roman" w:cs="Times New Roman"/>
-          <w:sz w:val="24"/>
-          <w:szCs w:val="24"/>
-        </w:rPr>
-        <w:t>Loftus (1996) presented</w:t>
-      </w:r>
-      <w:r>
-        <w:rPr>
-          <w:rFonts w:ascii="Times New Roman" w:hAnsi="Times New Roman" w:cs="Times New Roman"/>
-          <w:sz w:val="24"/>
-          <w:szCs w:val="24"/>
-        </w:rPr>
-        <w:t>]</w:t>
-      </w:r>
-      <w:r>
-        <w:rPr>
-          <w:rFonts w:ascii="Times New Roman" w:hAnsi="Times New Roman" w:cs="Times New Roman"/>
-          <w:sz w:val="24"/>
-          <w:szCs w:val="24"/>
-        </w:rPr>
-        <w:t xml:space="preserve"> that if the 95% confidence interval in group difference scores (e.g., μ1 – μ2) is reasonably small, the null hypothesis can be effectively accepted as true. Similarly, </w:t>
-      </w:r>
-      <w:r>
-        <w:rPr>
-          <w:rFonts w:ascii="Times New Roman" w:hAnsi="Times New Roman" w:cs="Times New Roman"/>
-          <w:sz w:val="24"/>
-          <w:szCs w:val="24"/>
-        </w:rPr>
-        <w:t>[</w:t>
-      </w:r>
-      <w:r>
-        <w:rPr>
-          <w:rFonts w:ascii="Times New Roman" w:hAnsi="Times New Roman" w:cs="Times New Roman"/>
-          <w:sz w:val="24"/>
-          <w:szCs w:val="24"/>
-        </w:rPr>
-        <w:t>Cohen (1994) suggested examining the confidence interval around the effect size.</w:t>
-      </w:r>
-      <w:r>
-        <w:rPr>
-          <w:rFonts w:ascii="Times New Roman" w:hAnsi="Times New Roman" w:cs="Times New Roman"/>
-          <w:sz w:val="24"/>
-          <w:szCs w:val="24"/>
-        </w:rPr>
-        <w:t>]</w:t>
-      </w:r>
-      <w:r>
-        <w:rPr>
-          <w:rFonts w:ascii="Times New Roman" w:hAnsi="Times New Roman" w:cs="Times New Roman"/>
-          <w:sz w:val="24"/>
-          <w:szCs w:val="24"/>
-        </w:rPr>
-        <w:t xml:space="preserve"> Effect-size confidence intervals that cross zero effect can be reasonably concluded to be “untrue” and, thus, support the null.”</w:t>
-      </w:r>
-      <w:r>
-        <w:rPr>
-          <w:rFonts w:ascii="Times New Roman" w:hAnsi="Times New Roman" w:cs="Times New Roman"/>
-          <w:sz w:val="24"/>
-          <w:szCs w:val="24"/>
-        </w:rPr>
-        <w:t xml:space="preserve"> </w:t>
-      </w:r>
-      <w:commentRangeEnd w:id="22"/>
-      <w:r>
-        <w:rPr>
-          <w:rStyle w:val="CommentReference"/>
-        </w:rPr>
-        <w:commentReference w:id="22"/>
-      </w:r>
-      <w:r>
-        <w:rPr>
-          <w:rFonts w:ascii="Times New Roman" w:hAnsi="Times New Roman" w:cs="Times New Roman"/>
-          <w:sz w:val="24"/>
-          <w:szCs w:val="24"/>
-        </w:rPr>
-        <w:t xml:space="preserve">This approaches an ESCI understanding of the null, arguing that as more data is collected, larger effect sizes can be excluded as being comparatively unlikely. However, given that the effect size confidence interval in </w:t>
-      </w:r>
-      <w:r>
-        <w:rPr>
-          <w:rFonts w:ascii="Times New Roman" w:hAnsi="Times New Roman" w:cs="Times New Roman"/>
-          <w:sz w:val="24"/>
-          <w:szCs w:val="24"/>
-        </w:rPr>
-        <w:t xml:space="preserve">that </w:t>
-      </w:r>
-      <w:r>
-        <w:rPr>
-          <w:rStyle w:val="CommentReference"/>
-        </w:rPr>
-        <w:commentReference w:id="23"/>
       </w:r>
       <w:r>
         <w:rPr>
@@ -6959,7 +6751,8 @@
           <w:sz w:val="24"/>
           <w:szCs w:val="24"/>
         </w:rPr>
-        <w:t xml:space="preserve">Again, these </w:t>
+        <w:lastRenderedPageBreak/>
+        <w:t xml:space="preserve">Again, these Bayes Factors can be easily calculated with the online calculator provided by </w:t>
       </w:r>
       <w:proofErr w:type="spellStart"/>
       <w:r>
@@ -6968,7 +6761,7 @@
           <w:sz w:val="24"/>
           <w:szCs w:val="24"/>
         </w:rPr>
-        <w:t>Bayes</w:t>
+        <w:t>Rouder</w:t>
       </w:r>
       <w:proofErr w:type="spellEnd"/>
       <w:r>
@@ -6977,27 +6770,9 @@
           <w:sz w:val="24"/>
           <w:szCs w:val="24"/>
         </w:rPr>
-        <w:t xml:space="preserve"> Factors can be easily calculated with the online calculator provided by </w:t>
-      </w:r>
-      <w:proofErr w:type="spellStart"/>
-      <w:r>
-        <w:rPr>
-          <w:rFonts w:ascii="Times New Roman" w:hAnsi="Times New Roman" w:cs="Times New Roman"/>
-          <w:sz w:val="24"/>
-          <w:szCs w:val="24"/>
-        </w:rPr>
-        <w:t>Rouder</w:t>
-      </w:r>
-      <w:proofErr w:type="spellEnd"/>
-      <w:r>
-        <w:rPr>
-          <w:rFonts w:ascii="Times New Roman" w:hAnsi="Times New Roman" w:cs="Times New Roman"/>
-          <w:sz w:val="24"/>
-          <w:szCs w:val="24"/>
-        </w:rPr>
         <w:t xml:space="preserve"> (</w:t>
       </w:r>
-      <w:hyperlink r:id="rId8" w:history="1">
+      <w:hyperlink r:id="rId9" w:history="1">
         <w:r>
           <w:rPr>
             <w:rStyle w:val="Hyperlink"/>
@@ -7272,7 +7047,7 @@
         </w:rPr>
         <w:t xml:space="preserve">This can be formulated as a specific alternative hypothesis and also tested. Meta-analysis estimates the effect as having mean .21 and </w:t>
       </w:r>
-      <w:commentRangeStart w:id="24"/>
+      <w:commentRangeStart w:id="22"/>
       <w:r>
         <w:rPr>
           <w:rFonts w:ascii="Times New Roman" w:hAnsi="Times New Roman" w:cs="Times New Roman"/>
@@ -7281,12 +7056,12 @@
         </w:rPr>
         <w:t>standard error .02</w:t>
       </w:r>
-      <w:commentRangeEnd w:id="24"/>
+      <w:commentRangeEnd w:id="22"/>
       <w:r>
         <w:rPr>
           <w:rStyle w:val="CommentReference"/>
         </w:rPr>
-        <w:commentReference w:id="24"/>
+        <w:commentReference w:id="22"/>
       </w:r>
       <w:r>
         <w:rPr>
@@ -7325,7 +7100,7 @@
           <w:szCs w:val="24"/>
         </w:rPr>
       </w:pPr>
-      <w:commentRangeStart w:id="25"/>
+      <w:commentRangeStart w:id="23"/>
       <w:r>
         <w:rPr>
           <w:rFonts w:ascii="Times New Roman" w:hAnsi="Times New Roman" w:cs="Times New Roman"/>
@@ -7387,12 +7162,12 @@
         </w:rPr>
         <w:t>=.02)</w:t>
       </w:r>
-      <w:commentRangeEnd w:id="25"/>
+      <w:commentRangeEnd w:id="23"/>
       <w:r>
         <w:rPr>
           <w:rStyle w:val="CommentReference"/>
         </w:rPr>
-        <w:commentReference w:id="25"/>
+        <w:commentReference w:id="23"/>
       </w:r>
     </w:p>
     <w:p>
@@ -7419,7 +7194,7 @@
         </w:rPr>
         <w:t xml:space="preserve">When the estimated effect size is close to this interval, </w:t>
       </w:r>
-      <w:commentRangeStart w:id="26"/>
+      <w:commentRangeStart w:id="24"/>
       <w:r>
         <w:rPr>
           <w:rFonts w:ascii="Times New Roman" w:hAnsi="Times New Roman" w:cs="Times New Roman"/>
@@ -7437,12 +7212,12 @@
         </w:rPr>
         <w:t>A2</w:t>
       </w:r>
-      <w:commentRangeEnd w:id="26"/>
+      <w:commentRangeEnd w:id="24"/>
       <w:r>
         <w:rPr>
           <w:rStyle w:val="CommentReference"/>
         </w:rPr>
-        <w:commentReference w:id="26"/>
+        <w:commentReference w:id="24"/>
       </w:r>
       <w:r>
         <w:rPr>
@@ -7601,7 +7376,7 @@
           <w:sz w:val="24"/>
           <w:szCs w:val="24"/>
         </w:rPr>
-        <w:t xml:space="preserve"> These </w:t>
+        <w:t xml:space="preserve"> These Bayes Factors can be easily calculated with the online calculator provided by </w:t>
       </w:r>
       <w:proofErr w:type="spellStart"/>
       <w:r>
@@ -7610,7 +7385,7 @@
           <w:sz w:val="24"/>
           <w:szCs w:val="24"/>
         </w:rPr>
-        <w:t>Bayes</w:t>
+        <w:t>Dienes</w:t>
       </w:r>
       <w:proofErr w:type="spellEnd"/>
       <w:r>
@@ -7619,27 +7394,9 @@
           <w:sz w:val="24"/>
           <w:szCs w:val="24"/>
         </w:rPr>
-        <w:t xml:space="preserve"> Factors can be easily calculated with the online calculator provided by </w:t>
-      </w:r>
-      <w:proofErr w:type="spellStart"/>
-      <w:r>
-        <w:rPr>
-          <w:rFonts w:ascii="Times New Roman" w:hAnsi="Times New Roman" w:cs="Times New Roman"/>
-          <w:sz w:val="24"/>
-          <w:szCs w:val="24"/>
-        </w:rPr>
-        <w:t>Dienes</w:t>
-      </w:r>
-      <w:proofErr w:type="spellEnd"/>
-      <w:r>
-        <w:rPr>
-          <w:rFonts w:ascii="Times New Roman" w:hAnsi="Times New Roman" w:cs="Times New Roman"/>
-          <w:sz w:val="24"/>
-          <w:szCs w:val="24"/>
-        </w:rPr>
         <w:t xml:space="preserve"> (</w:t>
       </w:r>
-      <w:hyperlink r:id="rId9" w:history="1">
+      <w:hyperlink r:id="rId10" w:history="1">
         <w:r>
           <w:rPr>
             <w:rStyle w:val="Hyperlink"/>
@@ -7947,7 +7704,16 @@
           <w:szCs w:val="24"/>
         </w:rPr>
         <w:tab/>
-        <w:t>We apply this approach to the current literature of studies claimed to have found the boundaries of the effect of violent video games on aggressive behavior. Each study has a confidence interval that overlaps with 0, which caused researchers to retain the null hypothesis and argue evidence for it. However, how much evidence do they provide for the null, if any?</w:t>
+        <w:t xml:space="preserve">We apply this approach to the current literature of studies claimed to have found the boundaries of the effect of violent video games on aggressive behavior. Each study has a </w:t>
+      </w:r>
+      <w:r>
+        <w:rPr>
+          <w:rFonts w:ascii="Times New Roman" w:hAnsi="Times New Roman" w:cs="Times New Roman"/>
+          <w:sz w:val="24"/>
+          <w:szCs w:val="24"/>
+        </w:rPr>
+        <w:lastRenderedPageBreak/>
+        <w:t>confidence interval that overlaps with 0, which caused researchers to retain the null hypothesis and argue evidence for it. However, how much evidence do they provide for the null, if any?</w:t>
       </w:r>
     </w:p>
     <w:p>
@@ -8328,23 +8094,13 @@
         </w:rPr>
         <w:t xml:space="preserve">. </w:t>
       </w:r>
-      <w:proofErr w:type="spellStart"/>
-      <w:r>
-        <w:rPr>
-          <w:rFonts w:ascii="Times New Roman" w:hAnsi="Times New Roman" w:cs="Times New Roman"/>
-          <w:sz w:val="24"/>
-          <w:szCs w:val="24"/>
-        </w:rPr>
-        <w:t>Bayes</w:t>
-      </w:r>
-      <w:proofErr w:type="spellEnd"/>
-      <w:r>
-        <w:rPr>
-          <w:rFonts w:ascii="Times New Roman" w:hAnsi="Times New Roman" w:cs="Times New Roman"/>
-          <w:sz w:val="24"/>
-          <w:szCs w:val="24"/>
-        </w:rPr>
-        <w:t xml:space="preserve"> Factors recognize that </w:t>
+      <w:r>
+        <w:rPr>
+          <w:rFonts w:ascii="Times New Roman" w:hAnsi="Times New Roman" w:cs="Times New Roman"/>
+          <w:sz w:val="24"/>
+          <w:szCs w:val="24"/>
+        </w:rPr>
+        <w:t xml:space="preserve">Bayes Factors recognize that </w:t>
       </w:r>
       <w:r>
         <w:rPr>
@@ -8496,7 +8252,7 @@
         </w:rPr>
         <w:t>hostile feelings were measured (</w:t>
       </w:r>
-      <w:commentRangeStart w:id="27"/>
+      <w:commentRangeStart w:id="25"/>
       <w:r>
         <w:rPr>
           <w:rFonts w:ascii="Times New Roman" w:hAnsi="Times New Roman" w:cs="Times New Roman"/>
@@ -8541,12 +8297,12 @@
         </w:rPr>
         <w:t>, 1995</w:t>
       </w:r>
-      <w:commentRangeEnd w:id="27"/>
+      <w:commentRangeEnd w:id="25"/>
       <w:r>
         <w:rPr>
           <w:rStyle w:val="CommentReference"/>
         </w:rPr>
-        <w:commentReference w:id="27"/>
+        <w:commentReference w:id="25"/>
       </w:r>
       <w:r>
         <w:rPr>
@@ -8783,7 +8539,7 @@
         </w:rPr>
         <w:t xml:space="preserve"> (see </w:t>
       </w:r>
-      <w:hyperlink r:id="rId10" w:history="1">
+      <w:hyperlink r:id="rId11" w:history="1">
         <w:r>
           <w:rPr>
             <w:rStyle w:val="Hyperlink"/>
@@ -8810,7 +8566,7 @@
         </w:rPr>
         <w:t xml:space="preserve"> – we performed the analysis again, </w:t>
       </w:r>
-      <w:commentRangeStart w:id="28"/>
+      <w:commentRangeStart w:id="26"/>
       <w:r>
         <w:rPr>
           <w:rFonts w:ascii="Times New Roman" w:hAnsi="Times New Roman" w:cs="Times New Roman"/>
@@ -8828,12 +8584,12 @@
         </w:rPr>
         <w:t xml:space="preserve">Red Dead Redemption </w:t>
       </w:r>
-      <w:commentRangeEnd w:id="28"/>
+      <w:commentRangeEnd w:id="26"/>
       <w:r>
         <w:rPr>
           <w:rStyle w:val="CommentReference"/>
         </w:rPr>
-        <w:commentReference w:id="28"/>
+        <w:commentReference w:id="26"/>
       </w:r>
       <w:r>
         <w:rPr>
@@ -8877,7 +8633,7 @@
         </w:rPr>
         <w:t xml:space="preserve"> = .22, </w:t>
       </w:r>
-      <w:commentRangeStart w:id="29"/>
+      <w:commentRangeStart w:id="27"/>
       <w:r>
         <w:rPr>
           <w:rFonts w:ascii="Times New Roman" w:hAnsi="Times New Roman" w:cs="Times New Roman"/>
@@ -8886,12 +8642,12 @@
         </w:rPr>
         <w:t xml:space="preserve">[.02, .39] </w:t>
       </w:r>
-      <w:commentRangeEnd w:id="29"/>
+      <w:commentRangeEnd w:id="27"/>
       <w:r>
         <w:rPr>
           <w:rStyle w:val="CommentReference"/>
         </w:rPr>
-        <w:commentReference w:id="29"/>
+        <w:commentReference w:id="27"/>
       </w:r>
       <w:r>
         <w:rPr>
@@ -9066,15 +8822,34 @@
           <w:sz w:val="24"/>
           <w:szCs w:val="24"/>
         </w:rPr>
-        <w:t xml:space="preserve">Thus, while this study provides evidence that violent games increase aggressive affect relative to nonviolent games, it also suggests that this observation is not due to increases in aggressive affect as a result of violent gameplay, but rather, smaller decreases in aggressive affect relative to those caused by nonviolent gameplay. </w:t>
-      </w:r>
-      <w:r>
-        <w:rPr>
-          <w:rFonts w:ascii="Times New Roman" w:hAnsi="Times New Roman" w:cs="Times New Roman"/>
-          <w:sz w:val="24"/>
-          <w:szCs w:val="24"/>
-        </w:rPr>
-        <w:t xml:space="preserve">(However, remember also that the conditions do not appear to be well-matched, and so could still be due to </w:t>
+        <w:t xml:space="preserve">Thus, while this study provides evidence that violent games increase aggressive affect relative to nonviolent games, it also </w:t>
+      </w:r>
+      <w:r>
+        <w:rPr>
+          <w:rFonts w:ascii="Times New Roman" w:hAnsi="Times New Roman" w:cs="Times New Roman"/>
+          <w:sz w:val="24"/>
+          <w:szCs w:val="24"/>
+        </w:rPr>
+        <w:lastRenderedPageBreak/>
+        <w:t xml:space="preserve">suggests that this observation is not due to increases in aggressive affect as a result of violent gameplay, but rather, smaller decreases in aggressive affect relative to those caused by nonviolent gameplay. </w:t>
+      </w:r>
+      <w:r>
+        <w:rPr>
+          <w:rFonts w:ascii="Times New Roman" w:hAnsi="Times New Roman" w:cs="Times New Roman"/>
+          <w:sz w:val="24"/>
+          <w:szCs w:val="24"/>
+        </w:rPr>
+        <w:t>(However, remember also that the conditions do not appear to be well-matched, and so could sti</w:t>
+      </w:r>
+      <w:bookmarkStart w:id="28" w:name="_GoBack"/>
+      <w:bookmarkEnd w:id="28"/>
+      <w:r>
+        <w:rPr>
+          <w:rFonts w:ascii="Times New Roman" w:hAnsi="Times New Roman" w:cs="Times New Roman"/>
+          <w:sz w:val="24"/>
+          <w:szCs w:val="24"/>
+        </w:rPr>
+        <w:t xml:space="preserve">ll be due to </w:t>
       </w:r>
       <w:proofErr w:type="gramStart"/>
       <w:r>
@@ -9120,11 +8895,21 @@
           <w:sz w:val="24"/>
           <w:szCs w:val="24"/>
         </w:rPr>
-        <w:t>Summary</w:t>
+        <w:t xml:space="preserve">Bayesian Interpretation of </w:t>
+      </w:r>
+      <w:r>
+        <w:rPr>
+          <w:rFonts w:ascii="Times New Roman" w:hAnsi="Times New Roman" w:cs="Times New Roman"/>
+          <w:b/>
+          <w:sz w:val="24"/>
+          <w:szCs w:val="24"/>
+        </w:rPr>
+        <w:t>Positive Findings in VVG Literature</w:t>
       </w:r>
     </w:p>
     <w:p>
       <w:pPr>
+        <w:outlineLvl w:val="0"/>
         <w:rPr>
           <w:rFonts w:ascii="Times New Roman" w:hAnsi="Times New Roman" w:cs="Times New Roman"/>
           <w:sz w:val="24"/>
@@ -9134,6 +8919,59 @@
       <w:r>
         <w:rPr>
           <w:rFonts w:ascii="Times New Roman" w:hAnsi="Times New Roman" w:cs="Times New Roman"/>
+          <w:sz w:val="24"/>
+          <w:szCs w:val="24"/>
+        </w:rPr>
+        <w:tab/>
+      </w:r>
+      <w:commentRangeStart w:id="29"/>
+      <w:r>
+        <w:rPr>
+          <w:rFonts w:ascii="Times New Roman" w:hAnsi="Times New Roman" w:cs="Times New Roman"/>
+          <w:sz w:val="24"/>
+          <w:szCs w:val="24"/>
+        </w:rPr>
+        <w:t xml:space="preserve">Flaws of conventional statistical analysis are not entirely limited to null results or those researchers arguing for the absence of an effect. To illustrate this, we pick two experiments from </w:t>
+      </w:r>
+      <w:commentRangeEnd w:id="29"/>
+      <w:r>
+        <w:rPr>
+          <w:rStyle w:val="CommentReference"/>
+        </w:rPr>
+        <w:commentReference w:id="29"/>
+      </w:r>
+    </w:p>
+    <w:p>
+      <w:pPr>
+        <w:outlineLvl w:val="0"/>
+        <w:rPr>
+          <w:rFonts w:ascii="Times New Roman" w:hAnsi="Times New Roman" w:cs="Times New Roman"/>
+          <w:b/>
+          <w:sz w:val="24"/>
+          <w:szCs w:val="24"/>
+        </w:rPr>
+      </w:pPr>
+      <w:r>
+        <w:rPr>
+          <w:rFonts w:ascii="Times New Roman" w:hAnsi="Times New Roman" w:cs="Times New Roman"/>
+          <w:b/>
+          <w:sz w:val="24"/>
+          <w:szCs w:val="24"/>
+        </w:rPr>
+        <w:t>Summary</w:t>
+      </w:r>
+    </w:p>
+    <w:p>
+      <w:pPr>
+        <w:rPr>
+          <w:rFonts w:ascii="Times New Roman" w:hAnsi="Times New Roman" w:cs="Times New Roman"/>
+          <w:sz w:val="24"/>
+          <w:szCs w:val="24"/>
+        </w:rPr>
+      </w:pPr>
+      <w:r>
+        <w:rPr>
+          <w:rFonts w:ascii="Times New Roman" w:hAnsi="Times New Roman" w:cs="Times New Roman"/>
           <w:color w:val="FF0000"/>
           <w:sz w:val="24"/>
           <w:szCs w:val="24"/>
@@ -9228,7 +9066,23 @@
           <w:sz w:val="24"/>
           <w:szCs w:val="24"/>
         </w:rPr>
-        <w:t xml:space="preserve">While reviewers are becoming increasingly savvy to this problem, there still remains the issue of quantifying the evidence for or against the null, even in a sufficiently large sample. Thus, we advocate the application of model comparison techniques presented by </w:t>
+        <w:t xml:space="preserve">While reviewers are becoming increasingly savvy to this problem, there still remains the issue of quantifying the evidence for or against the null, even in a sufficiently large sample. Thus, we advocate the application of </w:t>
+      </w:r>
+      <w:r>
+        <w:rPr>
+          <w:rFonts w:ascii="Times New Roman" w:hAnsi="Times New Roman" w:cs="Times New Roman"/>
+          <w:sz w:val="24"/>
+          <w:szCs w:val="24"/>
+        </w:rPr>
+        <w:t xml:space="preserve">Bayesian </w:t>
+      </w:r>
+      <w:r>
+        <w:rPr>
+          <w:rFonts w:ascii="Times New Roman" w:hAnsi="Times New Roman" w:cs="Times New Roman"/>
+          <w:sz w:val="24"/>
+          <w:szCs w:val="24"/>
+        </w:rPr>
+        <w:t xml:space="preserve">model comparison techniques presented by </w:t>
       </w:r>
       <w:proofErr w:type="spellStart"/>
       <w:r>
@@ -9419,41 +9273,13 @@
         </w:rPr>
         <w:t xml:space="preserve">models for a main effect of violence, a main effect of competitiveness, main effects of both violence and competitiveness, and even a full model with their interaction. </w:t>
       </w:r>
-      <w:proofErr w:type="spellStart"/>
-      <w:r>
-        <w:rPr>
-          <w:rFonts w:ascii="Times New Roman" w:hAnsi="Times New Roman" w:cs="Times New Roman"/>
-          <w:sz w:val="24"/>
-          <w:szCs w:val="24"/>
-        </w:rPr>
-        <w:t>Bayes</w:t>
-      </w:r>
-      <w:proofErr w:type="spellEnd"/>
-      <w:r>
-        <w:rPr>
-          <w:rFonts w:ascii="Times New Roman" w:hAnsi="Times New Roman" w:cs="Times New Roman"/>
-          <w:sz w:val="24"/>
-          <w:szCs w:val="24"/>
-        </w:rPr>
-        <w:t xml:space="preserve"> Factors can compare the strength of evidence between models, allowing researchers to argue, for example, that the data indicate evidence for a main effect of competitiveness and no effect of violent content. In this way, effects and </w:t>
-      </w:r>
-      <w:proofErr w:type="spellStart"/>
-      <w:r>
-        <w:rPr>
-          <w:rFonts w:ascii="Times New Roman" w:hAnsi="Times New Roman" w:cs="Times New Roman"/>
-          <w:sz w:val="24"/>
-          <w:szCs w:val="24"/>
-        </w:rPr>
-        <w:t>invariances</w:t>
-      </w:r>
-      <w:proofErr w:type="spellEnd"/>
-      <w:r>
-        <w:rPr>
-          <w:rFonts w:ascii="Times New Roman" w:hAnsi="Times New Roman" w:cs="Times New Roman"/>
-          <w:sz w:val="24"/>
-          <w:szCs w:val="24"/>
-        </w:rPr>
-        <w:t xml:space="preserve"> can be presented in a single unified analysis.</w:t>
+      <w:r>
+        <w:rPr>
+          <w:rFonts w:ascii="Times New Roman" w:hAnsi="Times New Roman" w:cs="Times New Roman"/>
+          <w:sz w:val="24"/>
+          <w:szCs w:val="24"/>
+        </w:rPr>
+        <w:t>Bayes Factors can compare the strength of evidence between models, allowing researchers to argue, for example, that the data indicate evidence for a main effect of competitiveness and no effect of violent content. In this way, effects and invariances can be presented in a single unified analysis.</w:t>
       </w:r>
     </w:p>
     <w:p>
@@ -9493,6 +9319,7 @@
           <w:sz w:val="24"/>
           <w:szCs w:val="24"/>
         </w:rPr>
+        <w:lastRenderedPageBreak/>
         <w:t xml:space="preserve">Earlier in this manuscript, we </w:t>
       </w:r>
       <w:r>
@@ -9888,23 +9715,13 @@
           <w:szCs w:val="24"/>
         </w:rPr>
       </w:pPr>
-      <w:proofErr w:type="spellStart"/>
-      <w:r>
-        <w:rPr>
-          <w:rFonts w:ascii="Times New Roman" w:hAnsi="Times New Roman" w:cs="Times New Roman"/>
-          <w:sz w:val="24"/>
-          <w:szCs w:val="24"/>
-        </w:rPr>
-        <w:t>Bayes</w:t>
-      </w:r>
-      <w:proofErr w:type="spellEnd"/>
-      <w:r>
-        <w:rPr>
-          <w:rFonts w:ascii="Times New Roman" w:hAnsi="Times New Roman" w:cs="Times New Roman"/>
-          <w:sz w:val="24"/>
-          <w:szCs w:val="24"/>
-        </w:rPr>
-        <w:t xml:space="preserve"> Factor reports the strength of reported evidence; drawing inferences from that evidence, however, is still dependent on the overall research context of multiple comparisons and possible selective reporting.</w:t>
+      <w:r>
+        <w:rPr>
+          <w:rFonts w:ascii="Times New Roman" w:hAnsi="Times New Roman" w:cs="Times New Roman"/>
+          <w:sz w:val="24"/>
+          <w:szCs w:val="24"/>
+        </w:rPr>
+        <w:t>Bayes Factor reports the strength of reported evidence; drawing inferences from that evidence, however, is still dependent on the overall research context of multiple comparisons and possible selective reporting.</w:t>
       </w:r>
       <w:r>
         <w:rPr>
@@ -10124,7 +9941,16 @@
           <w:szCs w:val="24"/>
         </w:rPr>
         <w:tab/>
-        <w:t xml:space="preserve">Making principled and coherent arguments for the null hypothesis is a crucial part of the scientific process. In this paper, we outlined two common situations in which researchers argue for the null: first, in matching stimulus materials in pilot testing, and second, in attempting to demonstrate the boundary conditions of an effect. The former is necessary for experimental design and precision, while the latter is an important part of </w:t>
+        <w:t xml:space="preserve">Making principled and coherent arguments for the null hypothesis is a crucial part of the scientific process. In this paper, we outlined two common situations in which researchers argue for the null: first, in matching stimulus materials in pilot testing, and second, in attempting to </w:t>
+      </w:r>
+      <w:r>
+        <w:rPr>
+          <w:rFonts w:ascii="Times New Roman" w:hAnsi="Times New Roman" w:cs="Times New Roman"/>
+          <w:sz w:val="24"/>
+          <w:szCs w:val="24"/>
+        </w:rPr>
+        <w:lastRenderedPageBreak/>
+        <w:t xml:space="preserve">demonstrate the boundary conditions of an effect. The former is necessary for experimental design and precision, while the latter is an important part of </w:t>
       </w:r>
       <w:r>
         <w:rPr>
@@ -10585,25 +10411,7 @@
           <w:sz w:val="24"/>
           <w:szCs w:val="24"/>
         </w:rPr>
-        <w:t xml:space="preserve">Not only does </w:t>
-      </w:r>
-      <w:proofErr w:type="spellStart"/>
-      <w:r>
-        <w:rPr>
-          <w:rFonts w:ascii="Times New Roman" w:hAnsi="Times New Roman" w:cs="Times New Roman"/>
-          <w:sz w:val="24"/>
-          <w:szCs w:val="24"/>
-        </w:rPr>
-        <w:t>Bayes</w:t>
-      </w:r>
-      <w:proofErr w:type="spellEnd"/>
-      <w:r>
-        <w:rPr>
-          <w:rFonts w:ascii="Times New Roman" w:hAnsi="Times New Roman" w:cs="Times New Roman"/>
-          <w:sz w:val="24"/>
-          <w:szCs w:val="24"/>
-        </w:rPr>
-        <w:t xml:space="preserve"> Factor alleviate psychology’s longstanding bias against the null, but it reduces the pressure on researchers to reach an arbitrary threshold of evidence</w:t>
+        <w:t>Not only does Bayes Factor alleviate psychology’s longstanding bias against the null, but it reduces the pressure on researchers to reach an arbitrary threshold of evidence</w:t>
       </w:r>
       <w:r>
         <w:rPr>
@@ -10627,33 +10435,24 @@
           <w:sz w:val="24"/>
           <w:szCs w:val="24"/>
         </w:rPr>
-        <w:t xml:space="preserve"> and other hard-to-recruit populations</w:t>
-      </w:r>
-      <w:r>
-        <w:rPr>
-          <w:rFonts w:ascii="Times New Roman" w:hAnsi="Times New Roman" w:cs="Times New Roman"/>
-          <w:sz w:val="24"/>
-          <w:szCs w:val="24"/>
-        </w:rPr>
-        <w:t xml:space="preserve">, statistical power is poor, and so finding statistical significance is unlikely. Researchers may find attaining this threshold to be an unattainable standard for evidence. Analysis with </w:t>
-      </w:r>
-      <w:proofErr w:type="spellStart"/>
-      <w:r>
-        <w:rPr>
-          <w:rFonts w:ascii="Times New Roman" w:hAnsi="Times New Roman" w:cs="Times New Roman"/>
-          <w:sz w:val="24"/>
-          <w:szCs w:val="24"/>
-        </w:rPr>
-        <w:t>Bayes</w:t>
-      </w:r>
-      <w:proofErr w:type="spellEnd"/>
-      <w:r>
-        <w:rPr>
-          <w:rFonts w:ascii="Times New Roman" w:hAnsi="Times New Roman" w:cs="Times New Roman"/>
-          <w:sz w:val="24"/>
-          <w:szCs w:val="24"/>
-        </w:rPr>
-        <w:t xml:space="preserve"> factors, being a continuous form of evidence, allows researchers to state what evidence they have, whether it is a little or a lot. </w:t>
+        <w:t xml:space="preserve"> and other hard-to-</w:t>
+      </w:r>
+      <w:r>
+        <w:rPr>
+          <w:rFonts w:ascii="Times New Roman" w:hAnsi="Times New Roman" w:cs="Times New Roman"/>
+          <w:sz w:val="24"/>
+          <w:szCs w:val="24"/>
+        </w:rPr>
+        <w:lastRenderedPageBreak/>
+        <w:t>recruit populations</w:t>
+      </w:r>
+      <w:r>
+        <w:rPr>
+          <w:rFonts w:ascii="Times New Roman" w:hAnsi="Times New Roman" w:cs="Times New Roman"/>
+          <w:sz w:val="24"/>
+          <w:szCs w:val="24"/>
+        </w:rPr>
+        <w:t xml:space="preserve">, statistical power is poor, and so finding statistical significance is unlikely. Researchers may find attaining this threshold to be an unattainable standard for evidence. Analysis with Bayes factors, being a continuous form of evidence, allows researchers to state what evidence they have, whether it is a little or a lot. </w:t>
       </w:r>
       <w:r>
         <w:rPr>
@@ -10776,6 +10575,7 @@
           <w:sz w:val="24"/>
           <w:szCs w:val="24"/>
         </w:rPr>
+        <w:lastRenderedPageBreak/>
         <w:t>References</w:t>
       </w:r>
     </w:p>
@@ -11554,6 +11354,7 @@
           <w:sz w:val="24"/>
           <w:szCs w:val="24"/>
         </w:rPr>
+        <w:lastRenderedPageBreak/>
         <w:t>Giancola</w:t>
       </w:r>
       <w:proofErr w:type="spellEnd"/>
@@ -12056,25 +11857,7 @@
           <w:sz w:val="24"/>
           <w:szCs w:val="24"/>
         </w:rPr>
-        <w:t xml:space="preserve"> Default </w:t>
-      </w:r>
-      <w:proofErr w:type="spellStart"/>
-      <w:r>
-        <w:rPr>
-          <w:rFonts w:ascii="Times New Roman" w:hAnsi="Times New Roman" w:cs="Times New Roman"/>
-          <w:sz w:val="24"/>
-          <w:szCs w:val="24"/>
-        </w:rPr>
-        <w:t>Bayes</w:t>
-      </w:r>
-      <w:proofErr w:type="spellEnd"/>
-      <w:r>
-        <w:rPr>
-          <w:rFonts w:ascii="Times New Roman" w:hAnsi="Times New Roman" w:cs="Times New Roman"/>
-          <w:sz w:val="24"/>
-          <w:szCs w:val="24"/>
-        </w:rPr>
-        <w:t xml:space="preserve"> factors for model selection in regression. </w:t>
+        <w:t xml:space="preserve"> Default Bayes factors for model selection in regression. </w:t>
       </w:r>
       <w:r>
         <w:rPr>
@@ -12272,7 +12055,7 @@
         </w:rPr>
         <w:t xml:space="preserve">, and List's (2014) 'Failure-to-Replicate' is Actually Entirely Consistent with the Original (April 27, 2014). Available at SSRN: http://ssrn.com/abstract=2351926 or </w:t>
       </w:r>
-      <w:hyperlink r:id="rId11" w:history="1">
+      <w:hyperlink r:id="rId12" w:history="1">
         <w:r>
           <w:rPr>
             <w:rStyle w:val="Hyperlink"/>
@@ -12301,6 +12084,7 @@
           <w:sz w:val="24"/>
           <w:szCs w:val="24"/>
         </w:rPr>
+        <w:lastRenderedPageBreak/>
         <w:t>Valadez, J. J., &amp; Ferguson, C. J. (2012).</w:t>
       </w:r>
       <w:proofErr w:type="gramEnd"/>
@@ -12371,6 +12155,7 @@
           <w:sz w:val="24"/>
           <w:szCs w:val="24"/>
         </w:rPr>
+        <w:lastRenderedPageBreak/>
         <w:t>Table 1.</w:t>
       </w:r>
       <w:proofErr w:type="gramEnd"/>
@@ -12422,12 +12207,12 @@
       <w:tblPr>
         <w:tblW w:w="6340" w:type="dxa"/>
         <w:tblInd w:w="93" w:type="dxa"/>
-        <w:tblLook w:val="04A0"/>
+        <w:tblLook w:val="04A0" w:firstRow="1" w:lastRow="0" w:firstColumn="1" w:lastColumn="0" w:noHBand="0" w:noVBand="1"/>
         <w:tblPrChange w:id="41" w:author="bartholowlab" w:date="2014-10-15T18:24:00Z">
           <w:tblPr>
             <w:tblW w:w="6340" w:type="dxa"/>
             <w:tblInd w:w="93" w:type="dxa"/>
-            <w:tblLook w:val="04A0"/>
+            <w:tblLook w:val="04A0" w:firstRow="1" w:lastRow="0" w:firstColumn="1" w:lastColumn="0" w:noHBand="0" w:noVBand="1"/>
           </w:tblPr>
         </w:tblPrChange>
       </w:tblPr>
@@ -12439,17 +12224,15 @@
         <w:gridCol w:w="1053"/>
         <w:tblGridChange w:id="42">
           <w:tblGrid>
-            <w:gridCol w:w="93"/>
-            <w:gridCol w:w="2407"/>
-            <w:gridCol w:w="93"/>
+            <w:gridCol w:w="2500"/>
             <w:gridCol w:w="960"/>
-            <w:gridCol w:w="161"/>
+            <w:gridCol w:w="254"/>
+            <w:gridCol w:w="706"/>
+            <w:gridCol w:w="254"/>
+            <w:gridCol w:w="706"/>
+            <w:gridCol w:w="254"/>
             <w:gridCol w:w="799"/>
-            <w:gridCol w:w="161"/>
-            <w:gridCol w:w="799"/>
-            <w:gridCol w:w="161"/>
-            <w:gridCol w:w="892"/>
-            <w:gridCol w:w="161"/>
+            <w:gridCol w:w="254"/>
           </w:tblGrid>
         </w:tblGridChange>
       </w:tblGrid>
@@ -12478,7 +12261,6 @@
             <w:tcPrChange w:id="44" w:author="bartholowlab" w:date="2014-10-15T18:24:00Z">
               <w:tcPr>
                 <w:tcW w:w="2500" w:type="dxa"/>
-                <w:gridSpan w:val="2"/>
                 <w:tcBorders>
                   <w:top w:val="nil"/>
                   <w:left w:val="nil"/>
@@ -12525,7 +12307,7 @@
             <w:tcPrChange w:id="45" w:author="bartholowlab" w:date="2014-10-15T18:24:00Z">
               <w:tcPr>
                 <w:tcW w:w="960" w:type="dxa"/>
-                <w:gridSpan w:val="3"/>
+                <w:gridSpan w:val="2"/>
                 <w:tcBorders>
                   <w:top w:val="nil"/>
                   <w:left w:val="nil"/>
@@ -12909,7 +12691,6 @@
             <w:tcPrChange w:id="50" w:author="bartholowlab" w:date="2014-10-15T18:24:00Z">
               <w:tcPr>
                 <w:tcW w:w="2500" w:type="dxa"/>
-                <w:gridSpan w:val="2"/>
                 <w:tcBorders>
                   <w:top w:val="nil"/>
                   <w:left w:val="nil"/>
@@ -12956,7 +12737,7 @@
             <w:tcPrChange w:id="51" w:author="bartholowlab" w:date="2014-10-15T18:24:00Z">
               <w:tcPr>
                 <w:tcW w:w="960" w:type="dxa"/>
-                <w:gridSpan w:val="3"/>
+                <w:gridSpan w:val="2"/>
                 <w:tcBorders>
                   <w:top w:val="nil"/>
                   <w:left w:val="nil"/>
@@ -13158,7 +12939,6 @@
             <w:tcPrChange w:id="56" w:author="bartholowlab" w:date="2014-10-15T18:24:00Z">
               <w:tcPr>
                 <w:tcW w:w="2500" w:type="dxa"/>
-                <w:gridSpan w:val="2"/>
                 <w:tcBorders>
                   <w:top w:val="nil"/>
                   <w:left w:val="nil"/>
@@ -13205,7 +12985,7 @@
             <w:tcPrChange w:id="57" w:author="bartholowlab" w:date="2014-10-15T18:24:00Z">
               <w:tcPr>
                 <w:tcW w:w="960" w:type="dxa"/>
-                <w:gridSpan w:val="3"/>
+                <w:gridSpan w:val="2"/>
                 <w:tcBorders>
                   <w:top w:val="nil"/>
                   <w:left w:val="nil"/>
@@ -13407,7 +13187,6 @@
             <w:tcPrChange w:id="62" w:author="bartholowlab" w:date="2014-10-15T18:24:00Z">
               <w:tcPr>
                 <w:tcW w:w="2500" w:type="dxa"/>
-                <w:gridSpan w:val="2"/>
                 <w:tcBorders>
                   <w:top w:val="nil"/>
                   <w:left w:val="nil"/>
@@ -13454,7 +13233,7 @@
             <w:tcPrChange w:id="63" w:author="bartholowlab" w:date="2014-10-15T18:24:00Z">
               <w:tcPr>
                 <w:tcW w:w="960" w:type="dxa"/>
-                <w:gridSpan w:val="3"/>
+                <w:gridSpan w:val="2"/>
                 <w:tcBorders>
                   <w:top w:val="nil"/>
                   <w:left w:val="nil"/>
@@ -13656,7 +13435,6 @@
             <w:tcPrChange w:id="68" w:author="bartholowlab" w:date="2014-10-15T18:24:00Z">
               <w:tcPr>
                 <w:tcW w:w="2500" w:type="dxa"/>
-                <w:gridSpan w:val="2"/>
                 <w:tcBorders>
                   <w:top w:val="nil"/>
                   <w:left w:val="nil"/>
@@ -13703,7 +13481,7 @@
             <w:tcPrChange w:id="69" w:author="bartholowlab" w:date="2014-10-15T18:24:00Z">
               <w:tcPr>
                 <w:tcW w:w="960" w:type="dxa"/>
-                <w:gridSpan w:val="3"/>
+                <w:gridSpan w:val="2"/>
                 <w:tcBorders>
                   <w:top w:val="nil"/>
                   <w:left w:val="nil"/>
@@ -13905,7 +13683,6 @@
             <w:tcPrChange w:id="74" w:author="bartholowlab" w:date="2014-10-15T18:24:00Z">
               <w:tcPr>
                 <w:tcW w:w="2500" w:type="dxa"/>
-                <w:gridSpan w:val="2"/>
                 <w:tcBorders>
                   <w:top w:val="nil"/>
                   <w:left w:val="nil"/>
@@ -13952,7 +13729,7 @@
             <w:tcPrChange w:id="75" w:author="bartholowlab" w:date="2014-10-15T18:24:00Z">
               <w:tcPr>
                 <w:tcW w:w="960" w:type="dxa"/>
-                <w:gridSpan w:val="3"/>
+                <w:gridSpan w:val="2"/>
                 <w:tcBorders>
                   <w:top w:val="nil"/>
                   <w:left w:val="nil"/>
@@ -14154,7 +13931,6 @@
             <w:tcPrChange w:id="80" w:author="bartholowlab" w:date="2014-10-15T18:24:00Z">
               <w:tcPr>
                 <w:tcW w:w="2500" w:type="dxa"/>
-                <w:gridSpan w:val="2"/>
                 <w:tcBorders>
                   <w:top w:val="nil"/>
                   <w:left w:val="nil"/>
@@ -14201,7 +13977,7 @@
             <w:tcPrChange w:id="81" w:author="bartholowlab" w:date="2014-10-15T18:24:00Z">
               <w:tcPr>
                 <w:tcW w:w="960" w:type="dxa"/>
-                <w:gridSpan w:val="3"/>
+                <w:gridSpan w:val="2"/>
                 <w:tcBorders>
                   <w:top w:val="nil"/>
                   <w:left w:val="nil"/>
@@ -14403,7 +14179,6 @@
             <w:tcPrChange w:id="86" w:author="bartholowlab" w:date="2014-10-15T18:24:00Z">
               <w:tcPr>
                 <w:tcW w:w="2500" w:type="dxa"/>
-                <w:gridSpan w:val="2"/>
                 <w:tcBorders>
                   <w:top w:val="nil"/>
                   <w:left w:val="nil"/>
@@ -14450,7 +14225,7 @@
             <w:tcPrChange w:id="87" w:author="bartholowlab" w:date="2014-10-15T18:24:00Z">
               <w:tcPr>
                 <w:tcW w:w="960" w:type="dxa"/>
-                <w:gridSpan w:val="3"/>
+                <w:gridSpan w:val="2"/>
                 <w:tcBorders>
                   <w:top w:val="nil"/>
                   <w:left w:val="nil"/>
@@ -14652,7 +14427,6 @@
             <w:tcPrChange w:id="92" w:author="bartholowlab" w:date="2014-10-15T18:24:00Z">
               <w:tcPr>
                 <w:tcW w:w="2500" w:type="dxa"/>
-                <w:gridSpan w:val="2"/>
                 <w:tcBorders>
                   <w:top w:val="nil"/>
                   <w:left w:val="nil"/>
@@ -14699,7 +14473,7 @@
             <w:tcPrChange w:id="93" w:author="bartholowlab" w:date="2014-10-15T18:24:00Z">
               <w:tcPr>
                 <w:tcW w:w="960" w:type="dxa"/>
-                <w:gridSpan w:val="3"/>
+                <w:gridSpan w:val="2"/>
                 <w:tcBorders>
                   <w:top w:val="nil"/>
                   <w:left w:val="nil"/>
@@ -14901,7 +14675,6 @@
             <w:tcPrChange w:id="98" w:author="bartholowlab" w:date="2014-10-15T18:24:00Z">
               <w:tcPr>
                 <w:tcW w:w="2500" w:type="dxa"/>
-                <w:gridSpan w:val="2"/>
                 <w:tcBorders>
                   <w:top w:val="nil"/>
                   <w:left w:val="nil"/>
@@ -14948,7 +14721,7 @@
             <w:tcPrChange w:id="99" w:author="bartholowlab" w:date="2014-10-15T18:24:00Z">
               <w:tcPr>
                 <w:tcW w:w="960" w:type="dxa"/>
-                <w:gridSpan w:val="3"/>
+                <w:gridSpan w:val="2"/>
                 <w:tcBorders>
                   <w:top w:val="nil"/>
                   <w:left w:val="nil"/>
@@ -15150,7 +14923,6 @@
             <w:tcPrChange w:id="104" w:author="bartholowlab" w:date="2014-10-15T18:24:00Z">
               <w:tcPr>
                 <w:tcW w:w="2500" w:type="dxa"/>
-                <w:gridSpan w:val="2"/>
                 <w:tcBorders>
                   <w:top w:val="nil"/>
                   <w:left w:val="nil"/>
@@ -15197,7 +14969,7 @@
             <w:tcPrChange w:id="105" w:author="bartholowlab" w:date="2014-10-15T18:24:00Z">
               <w:tcPr>
                 <w:tcW w:w="960" w:type="dxa"/>
-                <w:gridSpan w:val="3"/>
+                <w:gridSpan w:val="2"/>
                 <w:tcBorders>
                   <w:top w:val="nil"/>
                   <w:left w:val="nil"/>
@@ -15399,7 +15171,6 @@
             <w:tcPrChange w:id="110" w:author="bartholowlab" w:date="2014-10-15T18:24:00Z">
               <w:tcPr>
                 <w:tcW w:w="2500" w:type="dxa"/>
-                <w:gridSpan w:val="2"/>
                 <w:tcBorders>
                   <w:top w:val="nil"/>
                   <w:left w:val="nil"/>
@@ -15446,7 +15217,7 @@
             <w:tcPrChange w:id="111" w:author="bartholowlab" w:date="2014-10-15T18:24:00Z">
               <w:tcPr>
                 <w:tcW w:w="960" w:type="dxa"/>
-                <w:gridSpan w:val="3"/>
+                <w:gridSpan w:val="2"/>
                 <w:tcBorders>
                   <w:top w:val="nil"/>
                   <w:left w:val="nil"/>
@@ -15648,7 +15419,6 @@
             <w:tcPrChange w:id="116" w:author="bartholowlab" w:date="2014-10-15T18:24:00Z">
               <w:tcPr>
                 <w:tcW w:w="2500" w:type="dxa"/>
-                <w:gridSpan w:val="2"/>
                 <w:tcBorders>
                   <w:top w:val="nil"/>
                   <w:left w:val="nil"/>
@@ -15695,7 +15465,7 @@
             <w:tcPrChange w:id="117" w:author="bartholowlab" w:date="2014-10-15T18:24:00Z">
               <w:tcPr>
                 <w:tcW w:w="960" w:type="dxa"/>
-                <w:gridSpan w:val="3"/>
+                <w:gridSpan w:val="2"/>
                 <w:tcBorders>
                   <w:top w:val="nil"/>
                   <w:left w:val="nil"/>
@@ -15897,7 +15667,6 @@
             <w:tcPrChange w:id="122" w:author="bartholowlab" w:date="2014-10-15T18:24:00Z">
               <w:tcPr>
                 <w:tcW w:w="2500" w:type="dxa"/>
-                <w:gridSpan w:val="2"/>
                 <w:tcBorders>
                   <w:top w:val="nil"/>
                   <w:left w:val="nil"/>
@@ -15944,7 +15713,7 @@
             <w:tcPrChange w:id="123" w:author="bartholowlab" w:date="2014-10-15T18:24:00Z">
               <w:tcPr>
                 <w:tcW w:w="960" w:type="dxa"/>
-                <w:gridSpan w:val="3"/>
+                <w:gridSpan w:val="2"/>
                 <w:tcBorders>
                   <w:top w:val="nil"/>
                   <w:left w:val="nil"/>
@@ -16172,6 +15941,7 @@
           <w:sz w:val="24"/>
           <w:szCs w:val="24"/>
         </w:rPr>
+        <w:lastRenderedPageBreak/>
         <w:t>Table 2.</w:t>
       </w:r>
       <w:proofErr w:type="gramEnd"/>
@@ -16241,7 +16011,7 @@
       <w:tblPr>
         <w:tblW w:w="8920" w:type="dxa"/>
         <w:tblInd w:w="93" w:type="dxa"/>
-        <w:tblLook w:val="04A0"/>
+        <w:tblLook w:val="04A0" w:firstRow="1" w:lastRow="0" w:firstColumn="1" w:lastColumn="0" w:noHBand="0" w:noVBand="1"/>
       </w:tblPr>
       <w:tblGrid>
         <w:gridCol w:w="3160"/>
@@ -17352,6 +17122,7 @@
           <w:sz w:val="24"/>
           <w:szCs w:val="24"/>
         </w:rPr>
+        <w:lastRenderedPageBreak/>
         <w:t>Table 3.</w:t>
       </w:r>
       <w:proofErr w:type="gramEnd"/>
@@ -17463,7 +17234,7 @@
       <w:tblPr>
         <w:tblW w:w="11060" w:type="dxa"/>
         <w:tblInd w:w="93" w:type="dxa"/>
-        <w:tblLook w:val="04A0"/>
+        <w:tblLook w:val="04A0" w:firstRow="1" w:lastRow="0" w:firstColumn="1" w:lastColumn="0" w:noHBand="0" w:noVBand="1"/>
       </w:tblPr>
       <w:tblGrid>
         <w:gridCol w:w="5775"/>
@@ -21198,6 +20969,7 @@
           <w:sz w:val="24"/>
           <w:szCs w:val="24"/>
         </w:rPr>
+        <w:lastRenderedPageBreak/>
         <w:t>Table 4.</w:t>
       </w:r>
       <w:proofErr w:type="gramEnd"/>
@@ -21387,7 +21159,7 @@
       <w:tblPr>
         <w:tblW w:w="5955" w:type="dxa"/>
         <w:tblInd w:w="93" w:type="dxa"/>
-        <w:tblLook w:val="04A0"/>
+        <w:tblLook w:val="04A0" w:firstRow="1" w:lastRow="0" w:firstColumn="1" w:lastColumn="0" w:noHBand="0" w:noVBand="1"/>
       </w:tblPr>
       <w:tblGrid>
         <w:gridCol w:w="3400"/>
@@ -23180,7 +22952,7 @@
       </w:pPr>
     </w:p>
     <w:sectPr>
-      <w:headerReference w:type="default" r:id="rId12"/>
+      <w:headerReference w:type="default" r:id="rId13"/>
       <w:pgSz w:w="12240" w:h="15840"/>
       <w:pgMar w:top="1440" w:right="1440" w:bottom="1440" w:left="1440" w:header="720" w:footer="720" w:gutter="0"/>
       <w:cols w:space="720"/>
@@ -23191,40 +22963,8 @@
 </file>
 
 <file path=word/comments.xml><?xml version="1.0" encoding="utf-8"?>
-<w:comments xmlns:ve="http://schemas.openxmlformats.org/markup-compatibility/2006" xmlns:o="urn:schemas-microsoft-com:office:office" xmlns:r="http://schemas.openxmlformats.org/officeDocument/2006/relationships" xmlns:m="http://schemas.openxmlformats.org/officeDocument/2006/math" xmlns:v="urn:schemas-microsoft-com:vml" xmlns:wp="http://schemas.openxmlformats.org/drawingml/2006/wordprocessingDrawing" xmlns:w10="urn:schemas-microsoft-com:office:word" xmlns:w="http://schemas.openxmlformats.org/wordprocessingml/2006/main" xmlns:wne="http://schemas.microsoft.com/office/word/2006/wordml">
-  <w:comment w:id="0" w:author="bartholowlab" w:date="2014-10-10T17:51:00Z" w:initials="b">
-    <w:p>
-      <w:pPr>
-        <w:pStyle w:val="CommentText"/>
-      </w:pPr>
-      <w:r>
-        <w:rPr>
-          <w:rStyle w:val="CommentReference"/>
-        </w:rPr>
-        <w:annotationRef/>
-      </w:r>
-      <w:r>
-        <w:t xml:space="preserve">Recent work by </w:t>
-      </w:r>
-      <w:proofErr w:type="spellStart"/>
-      <w:r>
-        <w:t>Jerabeck</w:t>
-      </w:r>
-      <w:proofErr w:type="spellEnd"/>
-      <w:r>
-        <w:t xml:space="preserve"> and</w:t>
-      </w:r>
-    </w:p>
-    <w:p>
-      <w:pPr>
-        <w:pStyle w:val="CommentText"/>
-      </w:pPr>
-      <w:r>
-        <w:t>Ferguson (2012)</w:t>
-      </w:r>
-    </w:p>
-  </w:comment>
-  <w:comment w:id="1" w:author="Joe" w:date="2014-10-09T17:03:00Z" w:initials="J">
+<w:comments xmlns:wpc="http://schemas.microsoft.com/office/word/2010/wordprocessingCanvas" xmlns:mc="http://schemas.openxmlformats.org/markup-compatibility/2006" xmlns:o="urn:schemas-microsoft-com:office:office" xmlns:r="http://schemas.openxmlformats.org/officeDocument/2006/relationships" xmlns:m="http://schemas.openxmlformats.org/officeDocument/2006/math" xmlns:v="urn:schemas-microsoft-com:vml" xmlns:wp14="http://schemas.microsoft.com/office/word/2010/wordprocessingDrawing" xmlns:wp="http://schemas.openxmlformats.org/drawingml/2006/wordprocessingDrawing" xmlns:w10="urn:schemas-microsoft-com:office:word" xmlns:w="http://schemas.openxmlformats.org/wordprocessingml/2006/main" xmlns:w14="http://schemas.microsoft.com/office/word/2010/wordml" xmlns:wpg="http://schemas.microsoft.com/office/word/2010/wordprocessingGroup" xmlns:wpi="http://schemas.microsoft.com/office/word/2010/wordprocessingInk" xmlns:wne="http://schemas.microsoft.com/office/word/2006/wordml" xmlns:wps="http://schemas.microsoft.com/office/word/2010/wordprocessingShape" mc:Ignorable="w14 wp14">
+  <w:comment w:id="0" w:author="Joe" w:date="2014-10-09T17:03:00Z" w:initials="J">
     <w:p>
       <w:pPr>
         <w:pStyle w:val="CommentText"/>
@@ -23269,7 +23009,7 @@
       </w:r>
     </w:p>
   </w:comment>
-  <w:comment w:id="3" w:author="Dirk Mügge" w:date="2014-10-15T18:51:00Z" w:initials="DM">
+  <w:comment w:id="1" w:author="Dirk Mügge" w:date="2014-10-15T18:51:00Z" w:initials="DM">
     <w:p>
       <w:pPr>
         <w:pStyle w:val="CommentText"/>
@@ -23285,7 +23025,7 @@
       </w:r>
     </w:p>
   </w:comment>
-  <w:comment w:id="4" w:author="Engelhardt, Christopher Robert" w:date="2014-10-15T18:51:00Z" w:initials="cre">
+  <w:comment w:id="2" w:author="Engelhardt, Christopher Robert" w:date="2014-10-15T18:51:00Z" w:initials="cre">
     <w:p>
       <w:pPr>
         <w:pStyle w:val="CommentText"/>
@@ -23310,7 +23050,7 @@
       </w:r>
     </w:p>
   </w:comment>
-  <w:comment w:id="5" w:author="bartholowlab" w:date="2014-11-17T16:28:00Z" w:initials="b">
+  <w:comment w:id="3" w:author="bartholowlab" w:date="2014-11-17T16:28:00Z" w:initials="b">
     <w:p>
       <w:pPr>
         <w:pStyle w:val="CommentText"/>
@@ -23345,7 +23085,7 @@
       </w:r>
     </w:p>
   </w:comment>
-  <w:comment w:id="6" w:author="bartholowlab" w:date="2014-11-18T19:26:00Z" w:initials="b">
+  <w:comment w:id="4" w:author="bartholowlab" w:date="2014-11-18T19:26:00Z" w:initials="b">
     <w:p>
       <w:pPr>
         <w:pStyle w:val="CommentText"/>
@@ -23361,7 +23101,7 @@
       </w:r>
     </w:p>
   </w:comment>
-  <w:comment w:id="9" w:author="bartholowlab" w:date="2014-11-18T20:41:00Z" w:initials="b">
+  <w:comment w:id="7" w:author="bartholowlab" w:date="2014-11-18T20:41:00Z" w:initials="b">
     <w:p>
       <w:pPr>
         <w:pStyle w:val="CommentText"/>
@@ -23398,7 +23138,7 @@
       </w:r>
     </w:p>
   </w:comment>
-  <w:comment w:id="10" w:author="bartholowlab" w:date="2014-11-17T21:16:00Z" w:initials="b">
+  <w:comment w:id="8" w:author="bartholowlab" w:date="2014-11-17T21:16:00Z" w:initials="b">
     <w:p>
       <w:pPr>
         <w:pStyle w:val="CommentText"/>
@@ -23422,7 +23162,7 @@
       </w:r>
     </w:p>
   </w:comment>
-  <w:comment w:id="11" w:author="Engelhardt, Christopher Robert" w:date="2014-10-14T09:41:00Z" w:initials="cre">
+  <w:comment w:id="9" w:author="Engelhardt, Christopher Robert" w:date="2014-10-14T09:41:00Z" w:initials="cre">
     <w:p>
       <w:pPr>
         <w:pStyle w:val="CommentText"/>
@@ -23447,7 +23187,7 @@
       </w:r>
     </w:p>
   </w:comment>
-  <w:comment w:id="12" w:author="Dirk Mügge" w:date="2014-10-15T14:39:00Z" w:initials="DM">
+  <w:comment w:id="10" w:author="Dirk Mügge" w:date="2014-10-15T14:39:00Z" w:initials="DM">
     <w:p>
       <w:pPr>
         <w:pStyle w:val="CommentText"/>
@@ -23463,7 +23203,7 @@
       </w:r>
     </w:p>
   </w:comment>
-  <w:comment w:id="13" w:author="Dirk Mügge" w:date="2014-11-17T20:27:00Z" w:initials="DM">
+  <w:comment w:id="11" w:author="Dirk Mügge" w:date="2014-11-17T20:27:00Z" w:initials="DM">
     <w:p>
       <w:pPr>
         <w:pStyle w:val="CommentText"/>
@@ -23504,7 +23244,7 @@
       </w:r>
     </w:p>
   </w:comment>
-  <w:comment w:id="14" w:author="Engelhardt, Christopher Robert" w:date="2014-10-14T09:39:00Z" w:initials="cre">
+  <w:comment w:id="12" w:author="Engelhardt, Christopher Robert" w:date="2014-10-14T09:39:00Z" w:initials="cre">
     <w:p>
       <w:pPr>
         <w:pStyle w:val="CommentText"/>
@@ -23520,7 +23260,7 @@
       </w:r>
     </w:p>
   </w:comment>
-  <w:comment w:id="15" w:author="Dirk Mügge" w:date="2014-10-15T14:47:00Z" w:initials="DM">
+  <w:comment w:id="13" w:author="Dirk Mügge" w:date="2014-10-15T14:47:00Z" w:initials="DM">
     <w:p>
       <w:pPr>
         <w:pStyle w:val="CommentText"/>
@@ -23536,7 +23276,7 @@
       </w:r>
     </w:p>
   </w:comment>
-  <w:comment w:id="16" w:author="Dirk Mügge" w:date="2014-10-15T15:08:00Z" w:initials="DM">
+  <w:comment w:id="14" w:author="Dirk Mügge" w:date="2014-10-15T15:08:00Z" w:initials="DM">
     <w:p>
       <w:pPr>
         <w:pStyle w:val="CommentText"/>
@@ -23552,7 +23292,7 @@
       </w:r>
     </w:p>
   </w:comment>
-  <w:comment w:id="17" w:author="Joe" w:date="2014-10-07T09:34:00Z" w:initials="J">
+  <w:comment w:id="15" w:author="Joe" w:date="2014-10-07T09:34:00Z" w:initials="J">
     <w:p>
       <w:pPr>
         <w:pStyle w:val="CommentText"/>
@@ -23568,7 +23308,7 @@
       </w:r>
     </w:p>
   </w:comment>
-  <w:comment w:id="19" w:author="Dirk Mügge" w:date="2014-10-15T15:20:00Z" w:initials="DM">
+  <w:comment w:id="17" w:author="Dirk Mügge" w:date="2014-10-15T15:20:00Z" w:initials="DM">
     <w:p>
       <w:pPr>
         <w:pStyle w:val="CommentText"/>
@@ -23584,7 +23324,7 @@
       </w:r>
     </w:p>
   </w:comment>
-  <w:comment w:id="20" w:author="Engelhardt, Christopher Robert" w:date="2014-10-14T09:54:00Z" w:initials="cre">
+  <w:comment w:id="18" w:author="Engelhardt, Christopher Robert" w:date="2014-10-14T09:54:00Z" w:initials="cre">
     <w:p>
       <w:pPr>
         <w:pStyle w:val="CommentText"/>
@@ -23600,7 +23340,7 @@
       </w:r>
     </w:p>
   </w:comment>
-  <w:comment w:id="21" w:author="Dirk Mügge" w:date="2014-10-15T15:30:00Z" w:initials="DM">
+  <w:comment w:id="19" w:author="Dirk Mügge" w:date="2014-10-15T15:30:00Z" w:initials="DM">
     <w:p>
       <w:pPr>
         <w:autoSpaceDE w:val="0"/>
@@ -23662,7 +23402,7 @@
       </w:pPr>
     </w:p>
   </w:comment>
-  <w:comment w:id="22" w:author="bartholowlab" w:date="2014-10-06T13:59:00Z" w:initials="b">
+  <w:comment w:id="20" w:author="bartholowlab" w:date="2014-10-06T13:59:00Z" w:initials="b">
     <w:p>
       <w:pPr>
         <w:pStyle w:val="CommentText"/>
@@ -23678,7 +23418,7 @@
       </w:r>
     </w:p>
   </w:comment>
-  <w:comment w:id="23" w:author="Dirk Mügge" w:date="2014-10-15T15:37:00Z" w:initials="DM">
+  <w:comment w:id="21" w:author="Dirk Mügge" w:date="2014-10-15T15:37:00Z" w:initials="DM">
     <w:p>
       <w:pPr>
         <w:pStyle w:val="CommentText"/>
@@ -23694,7 +23434,7 @@
       </w:r>
     </w:p>
   </w:comment>
-  <w:comment w:id="24" w:author="bartholowlab" w:date="2014-11-17T21:07:00Z" w:initials="b">
+  <w:comment w:id="22" w:author="bartholowlab" w:date="2014-11-17T21:07:00Z" w:initials="b">
     <w:p>
       <w:pPr>
         <w:pStyle w:val="CommentText"/>
@@ -23710,7 +23450,7 @@
       </w:r>
     </w:p>
   </w:comment>
-  <w:comment w:id="25" w:author="bartholowlab" w:date="2014-10-07T15:01:00Z" w:initials="b">
+  <w:comment w:id="23" w:author="bartholowlab" w:date="2014-10-07T15:01:00Z" w:initials="b">
     <w:p>
       <w:pPr>
         <w:pStyle w:val="CommentText"/>
@@ -23767,7 +23507,7 @@
       </w:r>
     </w:p>
   </w:comment>
-  <w:comment w:id="26" w:author="bartholowlab" w:date="2014-11-17T21:43:00Z" w:initials="b">
+  <w:comment w:id="24" w:author="bartholowlab" w:date="2014-11-17T21:43:00Z" w:initials="b">
     <w:p>
       <w:pPr>
         <w:pStyle w:val="CommentText"/>
@@ -23783,7 +23523,7 @@
       </w:r>
     </w:p>
   </w:comment>
-  <w:comment w:id="27" w:author="bartholowlab" w:date="2014-10-09T16:56:00Z" w:initials="b">
+  <w:comment w:id="25" w:author="bartholowlab" w:date="2014-10-09T16:56:00Z" w:initials="b">
     <w:p>
       <w:pPr>
         <w:pStyle w:val="CommentText"/>
@@ -23799,7 +23539,7 @@
       </w:r>
     </w:p>
   </w:comment>
-  <w:comment w:id="28" w:author="Dirk Mügge" w:date="2014-10-15T17:28:00Z" w:initials="DM">
+  <w:comment w:id="26" w:author="Dirk Mügge" w:date="2014-10-15T17:28:00Z" w:initials="DM">
     <w:p>
       <w:pPr>
         <w:pStyle w:val="CommentText"/>
@@ -23815,7 +23555,7 @@
       </w:r>
     </w:p>
   </w:comment>
-  <w:comment w:id="29" w:author="Dirk Mügge" w:date="2014-10-15T17:30:00Z" w:initials="DM">
+  <w:comment w:id="27" w:author="Dirk Mügge" w:date="2014-10-15T17:30:00Z" w:initials="DM">
     <w:p>
       <w:pPr>
         <w:pStyle w:val="CommentText"/>
@@ -23828,6 +23568,39 @@
       </w:r>
       <w:r>
         <w:t>An advocate of NHST may argue that NHST supports the alternative hypothesis and, hence, the benefit of Bayesian testing is small.</w:t>
+      </w:r>
+    </w:p>
+  </w:comment>
+  <w:comment w:id="29" w:author="Joe" w:date="2014-11-19T13:10:00Z" w:initials="J">
+    <w:p>
+      <w:pPr>
+        <w:pStyle w:val="CommentText"/>
+      </w:pPr>
+      <w:r>
+        <w:rPr>
+          <w:rStyle w:val="CommentReference"/>
+        </w:rPr>
+        <w:annotationRef/>
+      </w:r>
+      <w:r>
+        <w:t xml:space="preserve">Notes: </w:t>
+      </w:r>
+      <w:proofErr w:type="spellStart"/>
+      <w:r>
+        <w:t>Bartholow</w:t>
+      </w:r>
+      <w:proofErr w:type="spellEnd"/>
+      <w:r>
+        <w:t xml:space="preserve"> &amp; Anderson has outrageous</w:t>
+      </w:r>
+      <w:r>
+        <w:t xml:space="preserve"> (10:1, 17:1)</w:t>
+      </w:r>
+      <w:r>
+        <w:t xml:space="preserve"> Bayes factor b/c they claim to have gotten nearly r = .5</w:t>
+      </w:r>
+      <w:r>
+        <w:t>. Anderson Gentile Buckley p = .09 corresponds to about even odds I guess. I think at these sample sizes and effect sizes the BFs will generally support the alternative.</w:t>
       </w:r>
     </w:p>
   </w:comment>
@@ -23963,7 +23736,7 @@
 </file>
 
 <file path=word/endnotes.xml><?xml version="1.0" encoding="utf-8"?>
-<w:endnotes xmlns:ve="http://schemas.openxmlformats.org/markup-compatibility/2006" xmlns:o="urn:schemas-microsoft-com:office:office" xmlns:r="http://schemas.openxmlformats.org/officeDocument/2006/relationships" xmlns:m="http://schemas.openxmlformats.org/officeDocument/2006/math" xmlns:v="urn:schemas-microsoft-com:vml" xmlns:wp="http://schemas.openxmlformats.org/drawingml/2006/wordprocessingDrawing" xmlns:w10="urn:schemas-microsoft-com:office:word" xmlns:w="http://schemas.openxmlformats.org/wordprocessingml/2006/main" xmlns:wne="http://schemas.microsoft.com/office/word/2006/wordml">
+<w:endnotes xmlns:wpc="http://schemas.microsoft.com/office/word/2010/wordprocessingCanvas" xmlns:mc="http://schemas.openxmlformats.org/markup-compatibility/2006" xmlns:o="urn:schemas-microsoft-com:office:office" xmlns:r="http://schemas.openxmlformats.org/officeDocument/2006/relationships" xmlns:m="http://schemas.openxmlformats.org/officeDocument/2006/math" xmlns:v="urn:schemas-microsoft-com:vml" xmlns:wp14="http://schemas.microsoft.com/office/word/2010/wordprocessingDrawing" xmlns:wp="http://schemas.openxmlformats.org/drawingml/2006/wordprocessingDrawing" xmlns:w10="urn:schemas-microsoft-com:office:word" xmlns:w="http://schemas.openxmlformats.org/wordprocessingml/2006/main" xmlns:w14="http://schemas.microsoft.com/office/word/2010/wordml" xmlns:wpg="http://schemas.microsoft.com/office/word/2010/wordprocessingGroup" xmlns:wpi="http://schemas.microsoft.com/office/word/2010/wordprocessingInk" xmlns:wne="http://schemas.microsoft.com/office/word/2006/wordml" xmlns:wps="http://schemas.microsoft.com/office/word/2010/wordprocessingShape" mc:Ignorable="w14 wp14">
   <w:endnote w:type="separator" w:id="-1">
     <w:p>
       <w:pPr>
@@ -23995,7 +23768,7 @@
 </file>
 
 <file path=word/footnotes.xml><?xml version="1.0" encoding="utf-8"?>
-<w:footnotes xmlns:ve="http://schemas.openxmlformats.org/markup-compatibility/2006" xmlns:o="urn:schemas-microsoft-com:office:office" xmlns:r="http://schemas.openxmlformats.org/officeDocument/2006/relationships" xmlns:m="http://schemas.openxmlformats.org/officeDocument/2006/math" xmlns:v="urn:schemas-microsoft-com:vml" xmlns:wp="http://schemas.openxmlformats.org/drawingml/2006/wordprocessingDrawing" xmlns:w10="urn:schemas-microsoft-com:office:word" xmlns:w="http://schemas.openxmlformats.org/wordprocessingml/2006/main" xmlns:wne="http://schemas.microsoft.com/office/word/2006/wordml">
+<w:footnotes xmlns:wpc="http://schemas.microsoft.com/office/word/2010/wordprocessingCanvas" xmlns:mc="http://schemas.openxmlformats.org/markup-compatibility/2006" xmlns:o="urn:schemas-microsoft-com:office:office" xmlns:r="http://schemas.openxmlformats.org/officeDocument/2006/relationships" xmlns:m="http://schemas.openxmlformats.org/officeDocument/2006/math" xmlns:v="urn:schemas-microsoft-com:vml" xmlns:wp14="http://schemas.microsoft.com/office/word/2010/wordprocessingDrawing" xmlns:wp="http://schemas.openxmlformats.org/drawingml/2006/wordprocessingDrawing" xmlns:w10="urn:schemas-microsoft-com:office:word" xmlns:w="http://schemas.openxmlformats.org/wordprocessingml/2006/main" xmlns:w14="http://schemas.microsoft.com/office/word/2010/wordml" xmlns:wpg="http://schemas.microsoft.com/office/word/2010/wordprocessingGroup" xmlns:wpi="http://schemas.microsoft.com/office/word/2010/wordprocessingInk" xmlns:wne="http://schemas.microsoft.com/office/word/2006/wordml" xmlns:wps="http://schemas.microsoft.com/office/word/2010/wordprocessingShape" mc:Ignorable="w14 wp14">
   <w:footnote w:type="separator" w:id="-1">
     <w:p>
       <w:pPr>
@@ -24131,7 +23904,7 @@
 </file>
 
 <file path=word/header1.xml><?xml version="1.0" encoding="utf-8"?>
-<w:hdr xmlns:ve="http://schemas.openxmlformats.org/markup-compatibility/2006" xmlns:o="urn:schemas-microsoft-com:office:office" xmlns:r="http://schemas.openxmlformats.org/officeDocument/2006/relationships" xmlns:m="http://schemas.openxmlformats.org/officeDocument/2006/math" xmlns:v="urn:schemas-microsoft-com:vml" xmlns:wp="http://schemas.openxmlformats.org/drawingml/2006/wordprocessingDrawing" xmlns:w10="urn:schemas-microsoft-com:office:word" xmlns:w="http://schemas.openxmlformats.org/wordprocessingml/2006/main" xmlns:wne="http://schemas.microsoft.com/office/word/2006/wordml">
+<w:hdr xmlns:wpc="http://schemas.microsoft.com/office/word/2010/wordprocessingCanvas" xmlns:mc="http://schemas.openxmlformats.org/markup-compatibility/2006" xmlns:o="urn:schemas-microsoft-com:office:office" xmlns:r="http://schemas.openxmlformats.org/officeDocument/2006/relationships" xmlns:m="http://schemas.openxmlformats.org/officeDocument/2006/math" xmlns:v="urn:schemas-microsoft-com:vml" xmlns:wp14="http://schemas.microsoft.com/office/word/2010/wordprocessingDrawing" xmlns:wp="http://schemas.openxmlformats.org/drawingml/2006/wordprocessingDrawing" xmlns:w10="urn:schemas-microsoft-com:office:word" xmlns:w="http://schemas.openxmlformats.org/wordprocessingml/2006/main" xmlns:w14="http://schemas.microsoft.com/office/word/2010/wordml" xmlns:wpg="http://schemas.microsoft.com/office/word/2010/wordprocessingGroup" xmlns:wpi="http://schemas.microsoft.com/office/word/2010/wordprocessingInk" xmlns:wne="http://schemas.microsoft.com/office/word/2006/wordml" xmlns:wps="http://schemas.microsoft.com/office/word/2010/wordprocessingShape" mc:Ignorable="w14 wp14">
   <w:sdt>
     <w:sdtPr>
       <w:id w:val="711540120"/>
@@ -24151,14 +23924,30 @@
           <w:pStyle w:val="Header"/>
           <w:jc w:val="right"/>
         </w:pPr>
-        <w:fldSimple w:instr=" PAGE   \* MERGEFORMAT ">
-          <w:r>
-            <w:rPr>
-              <w:noProof/>
-            </w:rPr>
-            <w:t>16</w:t>
-          </w:r>
-        </w:fldSimple>
+        <w:r>
+          <w:fldChar w:fldCharType="begin"/>
+        </w:r>
+        <w:r>
+          <w:instrText xml:space="preserve"> PAGE   \* MERG</w:instrText>
+        </w:r>
+        <w:r>
+          <w:instrText xml:space="preserve">EFORMAT </w:instrText>
+        </w:r>
+        <w:r>
+          <w:fldChar w:fldCharType="separate"/>
+        </w:r>
+        <w:r>
+          <w:rPr>
+            <w:noProof/>
+          </w:rPr>
+          <w:t>14</w:t>
+        </w:r>
+        <w:r>
+          <w:rPr>
+            <w:noProof/>
+          </w:rPr>
+          <w:fldChar w:fldCharType="end"/>
+        </w:r>
       </w:p>
     </w:sdtContent>
   </w:sdt>
@@ -24171,7 +23960,7 @@
 </file>
 
 <file path=word/styles.xml><?xml version="1.0" encoding="utf-8"?>
-<w:styles xmlns:r="http://schemas.openxmlformats.org/officeDocument/2006/relationships" xmlns:w="http://schemas.openxmlformats.org/wordprocessingml/2006/main">
+<w:styles xmlns:mc="http://schemas.openxmlformats.org/markup-compatibility/2006" xmlns:r="http://schemas.openxmlformats.org/officeDocument/2006/relationships" xmlns:w="http://schemas.openxmlformats.org/wordprocessingml/2006/main" xmlns:w14="http://schemas.microsoft.com/office/word/2010/wordml" mc:Ignorable="w14">
   <w:docDefaults>
     <w:rPrDefault>
       <w:rPr>
@@ -24342,7 +24131,6 @@
     <w:uiPriority w:val="99"/>
     <w:semiHidden/>
     <w:unhideWhenUsed/>
-    <w:qFormat/>
     <w:tblPr>
       <w:tblInd w:w="0" w:type="dxa"/>
       <w:tblCellMar>
@@ -25297,7 +25085,7 @@
 </file>
 
 <file path=customXml/itemProps1.xml><?xml version="1.0" encoding="utf-8"?>
-<ds:datastoreItem xmlns:ds="http://schemas.openxmlformats.org/officeDocument/2006/customXml" ds:itemID="{3B208227-F335-4314-8D77-669179B367E6}">
+<ds:datastoreItem xmlns:ds="http://schemas.openxmlformats.org/officeDocument/2006/customXml" ds:itemID="{D6C2662E-CD17-4FB7-8EB6-03038A9572FB}">
   <ds:schemaRefs>
     <ds:schemaRef ds:uri="http://schemas.openxmlformats.org/officeDocument/2006/bibliography"/>
   </ds:schemaRefs>

</xml_diff>

<commit_message>
Updated and added Table1 R code, xlsx file, and document.
</commit_message>
<xml_diff>
--- a/Bayes_v0.884.docx
+++ b/Bayes_v0.884.docx
@@ -5527,7 +5527,23 @@
           <w:sz w:val="24"/>
           <w:szCs w:val="24"/>
         </w:rPr>
-        <w:t>To date, sample sizes in many of these refutations have been small.</w:t>
+        <w:t xml:space="preserve">To date, sample sizes in many of these </w:t>
+      </w:r>
+      <w:r>
+        <w:rPr>
+          <w:rFonts w:ascii="Times New Roman" w:hAnsi="Times New Roman" w:cs="Times New Roman"/>
+          <w:sz w:val="24"/>
+          <w:szCs w:val="24"/>
+        </w:rPr>
+        <w:t xml:space="preserve">improved-control </w:t>
+      </w:r>
+      <w:r>
+        <w:rPr>
+          <w:rFonts w:ascii="Times New Roman" w:hAnsi="Times New Roman" w:cs="Times New Roman"/>
+          <w:sz w:val="24"/>
+          <w:szCs w:val="24"/>
+        </w:rPr>
+        <w:t>refutations have been small.</w:t>
       </w:r>
       <w:commentRangeStart w:id="15"/>
       <w:r>
@@ -5699,6 +5715,40 @@
           <w:szCs w:val="24"/>
         </w:rPr>
         <w:t xml:space="preserve">= .21, suggesting that the data are insufficiently precise to favor one hypothesis over the other. </w:t>
+      </w:r>
+      <w:commentRangeStart w:id="16"/>
+      <w:r>
+        <w:rPr>
+          <w:rFonts w:ascii="Times New Roman" w:hAnsi="Times New Roman" w:cs="Times New Roman"/>
+          <w:sz w:val="24"/>
+          <w:szCs w:val="24"/>
+        </w:rPr>
+        <w:t xml:space="preserve">However, we would like to understand just how much evidence is in each of these studies so that we can assess the validity of the arguments. We cannot combine and </w:t>
+      </w:r>
+      <w:proofErr w:type="gramStart"/>
+      <w:r>
+        <w:rPr>
+          <w:rFonts w:ascii="Times New Roman" w:hAnsi="Times New Roman" w:cs="Times New Roman"/>
+          <w:sz w:val="24"/>
+          <w:szCs w:val="24"/>
+        </w:rPr>
+        <w:t>meta-</w:t>
+      </w:r>
+      <w:proofErr w:type="gramEnd"/>
+      <w:r>
+        <w:rPr>
+          <w:rFonts w:ascii="Times New Roman" w:hAnsi="Times New Roman" w:cs="Times New Roman"/>
+          <w:sz w:val="24"/>
+          <w:szCs w:val="24"/>
+        </w:rPr>
+        <w:t>analyze studies for greater power, because each is a new paradigm argued to have eliminated the effect through innovations in experimental control. Thus, these single samples of &lt;80% power each are all that we have to work with.</w:t>
+      </w:r>
+      <w:commentRangeEnd w:id="16"/>
+      <w:r>
+        <w:rPr>
+          <w:rStyle w:val="CommentReference"/>
+        </w:rPr>
+        <w:commentReference w:id="16"/>
       </w:r>
     </w:p>
     <w:p>
@@ -5742,7 +5792,7 @@
         </w:rPr>
         <w:t xml:space="preserve">may not actually provide evidence for the null because the sample lacked sufficient statistical power. </w:t>
       </w:r>
-      <w:del w:id="16" w:author="Dirk Mügge" w:date="2014-10-15T15:19:00Z">
+      <w:del w:id="17" w:author="Dirk Mügge" w:date="2014-10-15T15:19:00Z">
         <w:r>
           <w:rPr>
             <w:rFonts w:ascii="Times New Roman" w:hAnsi="Times New Roman" w:cs="Times New Roman"/>
@@ -5758,6 +5808,7 @@
           <w:sz w:val="24"/>
           <w:szCs w:val="24"/>
         </w:rPr>
+        <w:lastRenderedPageBreak/>
         <w:t xml:space="preserve">This possibility is </w:t>
       </w:r>
       <w:r>
@@ -5809,7 +5860,7 @@
         </w:rPr>
         <w:t xml:space="preserve"> </w:t>
       </w:r>
-      <w:commentRangeStart w:id="17"/>
+      <w:commentRangeStart w:id="18"/>
       <w:r>
         <w:rPr>
           <w:rFonts w:ascii="Times New Roman" w:hAnsi="Times New Roman" w:cs="Times New Roman"/>
@@ -5818,7 +5869,7 @@
         </w:rPr>
         <w:t>significant.”</w:t>
       </w:r>
-      <w:commentRangeStart w:id="18"/>
+      <w:commentRangeStart w:id="19"/>
       <w:r>
         <w:rPr>
           <w:rFonts w:ascii="Times New Roman" w:hAnsi="Times New Roman" w:cs="Times New Roman"/>
@@ -5827,12 +5878,12 @@
         </w:rPr>
         <w:t xml:space="preserve"> </w:t>
       </w:r>
-      <w:commentRangeEnd w:id="17"/>
+      <w:commentRangeEnd w:id="18"/>
       <w:r>
         <w:rPr>
           <w:rStyle w:val="CommentReference"/>
         </w:rPr>
-        <w:commentReference w:id="17"/>
+        <w:commentReference w:id="18"/>
       </w:r>
       <w:r>
         <w:rPr>
@@ -5842,12 +5893,12 @@
         </w:rPr>
         <w:t>This reasoning is flawed</w:t>
       </w:r>
-      <w:commentRangeEnd w:id="18"/>
+      <w:commentRangeEnd w:id="19"/>
       <w:r>
         <w:rPr>
           <w:rStyle w:val="CommentReference"/>
         </w:rPr>
-        <w:commentReference w:id="18"/>
+        <w:commentReference w:id="19"/>
       </w:r>
       <w:r>
         <w:rPr>
@@ -5857,7 +5908,7 @@
         </w:rPr>
         <w:t xml:space="preserve">. </w:t>
       </w:r>
-      <w:commentRangeStart w:id="19"/>
+      <w:commentRangeStart w:id="20"/>
       <w:r>
         <w:rPr>
           <w:rFonts w:ascii="Times New Roman" w:hAnsi="Times New Roman" w:cs="Times New Roman"/>
@@ -5866,29 +5917,20 @@
         </w:rPr>
         <w:t>The effect size is measured with error</w:t>
       </w:r>
-      <w:commentRangeEnd w:id="19"/>
+      <w:commentRangeEnd w:id="20"/>
       <w:r>
         <w:rPr>
           <w:rStyle w:val="CommentReference"/>
         </w:rPr>
-        <w:commentReference w:id="19"/>
-      </w:r>
-      <w:r>
-        <w:rPr>
-          <w:rFonts w:ascii="Times New Roman" w:hAnsi="Times New Roman" w:cs="Times New Roman"/>
-          <w:sz w:val="24"/>
-          <w:szCs w:val="24"/>
-        </w:rPr>
-        <w:t xml:space="preserve">, especially in small samples; increasing the sample size would not only </w:t>
-      </w:r>
-      <w:r>
-        <w:rPr>
-          <w:rFonts w:ascii="Times New Roman" w:hAnsi="Times New Roman" w:cs="Times New Roman"/>
-          <w:sz w:val="24"/>
-          <w:szCs w:val="24"/>
-        </w:rPr>
-        <w:lastRenderedPageBreak/>
-        <w:t>increase the precision of measurement, but also could cause the estimated effect size to change substantially.</w:t>
+        <w:commentReference w:id="20"/>
+      </w:r>
+      <w:r>
+        <w:rPr>
+          <w:rFonts w:ascii="Times New Roman" w:hAnsi="Times New Roman" w:cs="Times New Roman"/>
+          <w:sz w:val="24"/>
+          <w:szCs w:val="24"/>
+        </w:rPr>
+        <w:t>, especially in small samples; increasing the sample size would not only increase the precision of measurement, but also could cause the estimated effect size to change substantially.</w:t>
       </w:r>
       <w:r>
         <w:rPr>
@@ -5922,7 +5964,7 @@
         </w:rPr>
         <w:t xml:space="preserve">A similar argument is advanced by Ferguson et al. (2008) </w:t>
       </w:r>
-      <w:commentRangeStart w:id="20"/>
+      <w:commentRangeStart w:id="21"/>
       <w:r>
         <w:rPr>
           <w:rFonts w:ascii="Times New Roman" w:hAnsi="Times New Roman" w:cs="Times New Roman"/>
@@ -6021,12 +6063,12 @@
         </w:rPr>
         <w:t xml:space="preserve"> </w:t>
       </w:r>
-      <w:commentRangeEnd w:id="20"/>
+      <w:commentRangeEnd w:id="21"/>
       <w:r>
         <w:rPr>
           <w:rStyle w:val="CommentReference"/>
         </w:rPr>
-        <w:commentReference w:id="20"/>
+        <w:commentReference w:id="21"/>
       </w:r>
       <w:r>
         <w:rPr>
@@ -6048,7 +6090,7 @@
         <w:rPr>
           <w:rStyle w:val="CommentReference"/>
         </w:rPr>
-        <w:commentReference w:id="21"/>
+        <w:commentReference w:id="22"/>
       </w:r>
       <w:r>
         <w:rPr>
@@ -6725,7 +6767,16 @@
           <w:sz w:val="24"/>
           <w:szCs w:val="24"/>
         </w:rPr>
-        <w:t>favors this alternative hypothesis, indicating evidence for an effect of small magnitude and nonspecific direction. When effect sizes are near zero, the null hypothesis gains in likelihood, and the Bayes Factor favors the null over this alternative, indicating evidence for no effect.</w:t>
+        <w:t xml:space="preserve">favors this alternative hypothesis, indicating evidence for an </w:t>
+      </w:r>
+      <w:r>
+        <w:rPr>
+          <w:rFonts w:ascii="Times New Roman" w:hAnsi="Times New Roman" w:cs="Times New Roman"/>
+          <w:sz w:val="24"/>
+          <w:szCs w:val="24"/>
+        </w:rPr>
+        <w:lastRenderedPageBreak/>
+        <w:t>effect of small magnitude and nonspecific direction. When effect sizes are near zero, the null hypothesis gains in likelihood, and the Bayes Factor favors the null over this alternative, indicating evidence for no effect.</w:t>
       </w:r>
       <w:r>
         <w:rPr>
@@ -6751,7 +6802,6 @@
           <w:sz w:val="24"/>
           <w:szCs w:val="24"/>
         </w:rPr>
-        <w:lastRenderedPageBreak/>
         <w:t xml:space="preserve">Again, these Bayes Factors can be easily calculated with the online calculator provided by </w:t>
       </w:r>
       <w:proofErr w:type="spellStart"/>
@@ -7047,7 +7097,7 @@
         </w:rPr>
         <w:t xml:space="preserve">This can be formulated as a specific alternative hypothesis and also tested. Meta-analysis estimates the effect as having mean .21 and </w:t>
       </w:r>
-      <w:commentRangeStart w:id="22"/>
+      <w:commentRangeStart w:id="23"/>
       <w:r>
         <w:rPr>
           <w:rFonts w:ascii="Times New Roman" w:hAnsi="Times New Roman" w:cs="Times New Roman"/>
@@ -7056,12 +7106,12 @@
         </w:rPr>
         <w:t>standard error .02</w:t>
       </w:r>
-      <w:commentRangeEnd w:id="22"/>
+      <w:commentRangeEnd w:id="23"/>
       <w:r>
         <w:rPr>
           <w:rStyle w:val="CommentReference"/>
         </w:rPr>
-        <w:commentReference w:id="22"/>
+        <w:commentReference w:id="23"/>
       </w:r>
       <w:r>
         <w:rPr>
@@ -7100,7 +7150,7 @@
           <w:szCs w:val="24"/>
         </w:rPr>
       </w:pPr>
-      <w:commentRangeStart w:id="23"/>
+      <w:commentRangeStart w:id="24"/>
       <w:r>
         <w:rPr>
           <w:rFonts w:ascii="Times New Roman" w:hAnsi="Times New Roman" w:cs="Times New Roman"/>
@@ -7162,12 +7212,12 @@
         </w:rPr>
         <w:t>=.02)</w:t>
       </w:r>
-      <w:commentRangeEnd w:id="23"/>
+      <w:commentRangeEnd w:id="24"/>
       <w:r>
         <w:rPr>
           <w:rStyle w:val="CommentReference"/>
         </w:rPr>
-        <w:commentReference w:id="23"/>
+        <w:commentReference w:id="24"/>
       </w:r>
     </w:p>
     <w:p>
@@ -7194,7 +7244,7 @@
         </w:rPr>
         <w:t xml:space="preserve">When the estimated effect size is close to this interval, </w:t>
       </w:r>
-      <w:commentRangeStart w:id="24"/>
+      <w:commentRangeStart w:id="25"/>
       <w:r>
         <w:rPr>
           <w:rFonts w:ascii="Times New Roman" w:hAnsi="Times New Roman" w:cs="Times New Roman"/>
@@ -7212,12 +7262,12 @@
         </w:rPr>
         <w:t>A2</w:t>
       </w:r>
-      <w:commentRangeEnd w:id="24"/>
+      <w:commentRangeEnd w:id="25"/>
       <w:r>
         <w:rPr>
           <w:rStyle w:val="CommentReference"/>
         </w:rPr>
-        <w:commentReference w:id="24"/>
+        <w:commentReference w:id="25"/>
       </w:r>
       <w:r>
         <w:rPr>
@@ -7686,6 +7736,7 @@
           <w:sz w:val="24"/>
           <w:szCs w:val="24"/>
         </w:rPr>
+        <w:lastRenderedPageBreak/>
         <w:t>Reanalysis of Null Findings in VVG Research</w:t>
       </w:r>
     </w:p>
@@ -7704,16 +7755,7 @@
           <w:szCs w:val="24"/>
         </w:rPr>
         <w:tab/>
-        <w:t xml:space="preserve">We apply this approach to the current literature of studies claimed to have found the boundaries of the effect of violent video games on aggressive behavior. Each study has a </w:t>
-      </w:r>
-      <w:r>
-        <w:rPr>
-          <w:rFonts w:ascii="Times New Roman" w:hAnsi="Times New Roman" w:cs="Times New Roman"/>
-          <w:sz w:val="24"/>
-          <w:szCs w:val="24"/>
-        </w:rPr>
-        <w:lastRenderedPageBreak/>
-        <w:t>confidence interval that overlaps with 0, which caused researchers to retain the null hypothesis and argue evidence for it. However, how much evidence do they provide for the null, if any?</w:t>
+        <w:t>We apply this approach to the current literature of studies claimed to have found the boundaries of the effect of violent video games on aggressive behavior. Each study has a confidence interval that overlaps with 0, which caused researchers to retain the null hypothesis and argue evidence for it. However, how much evidence do they provide for the null, if any?</w:t>
       </w:r>
     </w:p>
     <w:p>
@@ -8252,7 +8294,7 @@
         </w:rPr>
         <w:t>hostile feelings were measured (</w:t>
       </w:r>
-      <w:commentRangeStart w:id="25"/>
+      <w:commentRangeStart w:id="26"/>
       <w:r>
         <w:rPr>
           <w:rFonts w:ascii="Times New Roman" w:hAnsi="Times New Roman" w:cs="Times New Roman"/>
@@ -8297,12 +8339,12 @@
         </w:rPr>
         <w:t>, 1995</w:t>
       </w:r>
-      <w:commentRangeEnd w:id="25"/>
+      <w:commentRangeEnd w:id="26"/>
       <w:r>
         <w:rPr>
           <w:rStyle w:val="CommentReference"/>
         </w:rPr>
-        <w:commentReference w:id="25"/>
+        <w:commentReference w:id="26"/>
       </w:r>
       <w:r>
         <w:rPr>
@@ -8566,7 +8608,7 @@
         </w:rPr>
         <w:t xml:space="preserve"> – we performed the analysis again, </w:t>
       </w:r>
-      <w:commentRangeStart w:id="26"/>
+      <w:commentRangeStart w:id="27"/>
       <w:r>
         <w:rPr>
           <w:rFonts w:ascii="Times New Roman" w:hAnsi="Times New Roman" w:cs="Times New Roman"/>
@@ -8584,12 +8626,12 @@
         </w:rPr>
         <w:t xml:space="preserve">Red Dead Redemption </w:t>
       </w:r>
-      <w:commentRangeEnd w:id="26"/>
+      <w:commentRangeEnd w:id="27"/>
       <w:r>
         <w:rPr>
           <w:rStyle w:val="CommentReference"/>
         </w:rPr>
-        <w:commentReference w:id="26"/>
+        <w:commentReference w:id="27"/>
       </w:r>
       <w:r>
         <w:rPr>
@@ -8633,7 +8675,7 @@
         </w:rPr>
         <w:t xml:space="preserve"> = .22, </w:t>
       </w:r>
-      <w:commentRangeStart w:id="27"/>
+      <w:commentRangeStart w:id="28"/>
       <w:r>
         <w:rPr>
           <w:rFonts w:ascii="Times New Roman" w:hAnsi="Times New Roman" w:cs="Times New Roman"/>
@@ -8642,12 +8684,12 @@
         </w:rPr>
         <w:t xml:space="preserve">[.02, .39] </w:t>
       </w:r>
-      <w:commentRangeEnd w:id="27"/>
+      <w:commentRangeEnd w:id="28"/>
       <w:r>
         <w:rPr>
           <w:rStyle w:val="CommentReference"/>
         </w:rPr>
-        <w:commentReference w:id="27"/>
+        <w:commentReference w:id="28"/>
       </w:r>
       <w:r>
         <w:rPr>
@@ -8680,7 +8722,16 @@
           <w:sz w:val="24"/>
           <w:szCs w:val="24"/>
         </w:rPr>
-        <w:t>8.54, indicating moderately strong support for the alternative</w:t>
+        <w:t xml:space="preserve">8.54, indicating moderately </w:t>
+      </w:r>
+      <w:r>
+        <w:rPr>
+          <w:rFonts w:ascii="Times New Roman" w:hAnsi="Times New Roman" w:cs="Times New Roman"/>
+          <w:sz w:val="24"/>
+          <w:szCs w:val="24"/>
+        </w:rPr>
+        <w:lastRenderedPageBreak/>
+        <w:t>strong support for the alternative</w:t>
       </w:r>
       <w:r>
         <w:rPr>
@@ -8822,34 +8873,15 @@
           <w:sz w:val="24"/>
           <w:szCs w:val="24"/>
         </w:rPr>
-        <w:t xml:space="preserve">Thus, while this study provides evidence that violent games increase aggressive affect relative to nonviolent games, it also </w:t>
-      </w:r>
-      <w:r>
-        <w:rPr>
-          <w:rFonts w:ascii="Times New Roman" w:hAnsi="Times New Roman" w:cs="Times New Roman"/>
-          <w:sz w:val="24"/>
-          <w:szCs w:val="24"/>
-        </w:rPr>
-        <w:lastRenderedPageBreak/>
-        <w:t xml:space="preserve">suggests that this observation is not due to increases in aggressive affect as a result of violent gameplay, but rather, smaller decreases in aggressive affect relative to those caused by nonviolent gameplay. </w:t>
-      </w:r>
-      <w:r>
-        <w:rPr>
-          <w:rFonts w:ascii="Times New Roman" w:hAnsi="Times New Roman" w:cs="Times New Roman"/>
-          <w:sz w:val="24"/>
-          <w:szCs w:val="24"/>
-        </w:rPr>
-        <w:t>(However, remember also that the conditions do not appear to be well-matched, and so could sti</w:t>
-      </w:r>
-      <w:bookmarkStart w:id="28" w:name="_GoBack"/>
-      <w:bookmarkEnd w:id="28"/>
-      <w:r>
-        <w:rPr>
-          <w:rFonts w:ascii="Times New Roman" w:hAnsi="Times New Roman" w:cs="Times New Roman"/>
-          <w:sz w:val="24"/>
-          <w:szCs w:val="24"/>
-        </w:rPr>
-        <w:t xml:space="preserve">ll be due to </w:t>
+        <w:t xml:space="preserve">Thus, while this study provides evidence that violent games increase aggressive affect relative to nonviolent games, it also suggests that this observation is not due to increases in aggressive affect as a result of violent gameplay, but rather, smaller decreases in aggressive affect relative to those caused by nonviolent gameplay. </w:t>
+      </w:r>
+      <w:r>
+        <w:rPr>
+          <w:rFonts w:ascii="Times New Roman" w:hAnsi="Times New Roman" w:cs="Times New Roman"/>
+          <w:sz w:val="24"/>
+          <w:szCs w:val="24"/>
+        </w:rPr>
+        <w:t xml:space="preserve">(However, remember also that the conditions do not appear to be well-matched, and so could still be due to </w:t>
       </w:r>
       <w:proofErr w:type="gramStart"/>
       <w:r>
@@ -9279,7 +9311,16 @@
           <w:sz w:val="24"/>
           <w:szCs w:val="24"/>
         </w:rPr>
-        <w:t>Bayes Factors can compare the strength of evidence between models, allowing researchers to argue, for example, that the data indicate evidence for a main effect of competitiveness and no effect of violent content. In this way, effects and invariances can be presented in a single unified analysis.</w:t>
+        <w:t xml:space="preserve">Bayes Factors can compare the strength of evidence between models, allowing researchers to argue, for example, that the data indicate evidence for a main </w:t>
+      </w:r>
+      <w:r>
+        <w:rPr>
+          <w:rFonts w:ascii="Times New Roman" w:hAnsi="Times New Roman" w:cs="Times New Roman"/>
+          <w:sz w:val="24"/>
+          <w:szCs w:val="24"/>
+        </w:rPr>
+        <w:lastRenderedPageBreak/>
+        <w:t>effect of competitiveness and no effect of violent content. In this way, effects and invariances can be presented in a single unified analysis.</w:t>
       </w:r>
     </w:p>
     <w:p>
@@ -9319,7 +9360,6 @@
           <w:sz w:val="24"/>
           <w:szCs w:val="24"/>
         </w:rPr>
-        <w:lastRenderedPageBreak/>
         <w:t xml:space="preserve">Earlier in this manuscript, we </w:t>
       </w:r>
       <w:r>
@@ -9923,6 +9963,7 @@
           <w:sz w:val="24"/>
           <w:szCs w:val="24"/>
         </w:rPr>
+        <w:lastRenderedPageBreak/>
         <w:t>Summary</w:t>
       </w:r>
     </w:p>
@@ -9941,16 +9982,7 @@
           <w:szCs w:val="24"/>
         </w:rPr>
         <w:tab/>
-        <w:t xml:space="preserve">Making principled and coherent arguments for the null hypothesis is a crucial part of the scientific process. In this paper, we outlined two common situations in which researchers argue for the null: first, in matching stimulus materials in pilot testing, and second, in attempting to </w:t>
-      </w:r>
-      <w:r>
-        <w:rPr>
-          <w:rFonts w:ascii="Times New Roman" w:hAnsi="Times New Roman" w:cs="Times New Roman"/>
-          <w:sz w:val="24"/>
-          <w:szCs w:val="24"/>
-        </w:rPr>
-        <w:lastRenderedPageBreak/>
-        <w:t xml:space="preserve">demonstrate the boundary conditions of an effect. The former is necessary for experimental design and precision, while the latter is an important part of </w:t>
+        <w:t xml:space="preserve">Making principled and coherent arguments for the null hypothesis is a crucial part of the scientific process. In this paper, we outlined two common situations in which researchers argue for the null: first, in matching stimulus materials in pilot testing, and second, in attempting to demonstrate the boundary conditions of an effect. The former is necessary for experimental design and precision, while the latter is an important part of </w:t>
       </w:r>
       <w:r>
         <w:rPr>
@@ -10411,6 +10443,7 @@
           <w:sz w:val="24"/>
           <w:szCs w:val="24"/>
         </w:rPr>
+        <w:lastRenderedPageBreak/>
         <w:t>Not only does Bayes Factor alleviate psychology’s longstanding bias against the null, but it reduces the pressure on researchers to reach an arbitrary threshold of evidence</w:t>
       </w:r>
       <w:r>
@@ -10435,16 +10468,7 @@
           <w:sz w:val="24"/>
           <w:szCs w:val="24"/>
         </w:rPr>
-        <w:t xml:space="preserve"> and other hard-to-</w:t>
-      </w:r>
-      <w:r>
-        <w:rPr>
-          <w:rFonts w:ascii="Times New Roman" w:hAnsi="Times New Roman" w:cs="Times New Roman"/>
-          <w:sz w:val="24"/>
-          <w:szCs w:val="24"/>
-        </w:rPr>
-        <w:lastRenderedPageBreak/>
-        <w:t>recruit populations</w:t>
+        <w:t xml:space="preserve"> and other hard-to-recruit populations</w:t>
       </w:r>
       <w:r>
         <w:rPr>
@@ -12191,88 +12215,140 @@
           <w:szCs w:val="24"/>
           <w:vertAlign w:val="subscript"/>
         </w:rPr>
-        <w:t>01</w:t>
-      </w:r>
-      <w:r>
-        <w:rPr>
-          <w:rFonts w:ascii="Times New Roman" w:hAnsi="Times New Roman" w:cs="Times New Roman"/>
-          <w:sz w:val="24"/>
-          <w:szCs w:val="24"/>
-        </w:rPr>
-        <w:t xml:space="preserve"> ranges from 0 (perfect evidence for alternative) to infinity (perfect evidence for null).</w:t>
+        <w:t>10</w:t>
+      </w:r>
+      <w:r>
+        <w:rPr>
+          <w:rFonts w:ascii="Times New Roman" w:hAnsi="Times New Roman" w:cs="Times New Roman"/>
+          <w:sz w:val="24"/>
+          <w:szCs w:val="24"/>
+        </w:rPr>
+        <w:t xml:space="preserve"> ranges from 0 (perfect evidence for </w:t>
+      </w:r>
+      <w:r>
+        <w:rPr>
+          <w:rFonts w:ascii="Times New Roman" w:hAnsi="Times New Roman" w:cs="Times New Roman"/>
+          <w:sz w:val="24"/>
+          <w:szCs w:val="24"/>
+        </w:rPr>
+        <w:t>null</w:t>
+      </w:r>
+      <w:r>
+        <w:rPr>
+          <w:rFonts w:ascii="Times New Roman" w:hAnsi="Times New Roman" w:cs="Times New Roman"/>
+          <w:sz w:val="24"/>
+          <w:szCs w:val="24"/>
+        </w:rPr>
+        <w:t xml:space="preserve">) to infinity (perfect evidence </w:t>
+      </w:r>
+      <w:r>
+        <w:rPr>
+          <w:rFonts w:ascii="Times New Roman" w:hAnsi="Times New Roman" w:cs="Times New Roman"/>
+          <w:sz w:val="24"/>
+          <w:szCs w:val="24"/>
+        </w:rPr>
+        <w:t>for alternative</w:t>
+      </w:r>
+      <w:r>
+        <w:rPr>
+          <w:rFonts w:ascii="Times New Roman" w:hAnsi="Times New Roman" w:cs="Times New Roman"/>
+          <w:sz w:val="24"/>
+          <w:szCs w:val="24"/>
+        </w:rPr>
+        <w:t>).</w:t>
       </w:r>
       <w:proofErr w:type="gramEnd"/>
+      <w:r>
+        <w:rPr>
+          <w:rFonts w:ascii="Times New Roman" w:hAnsi="Times New Roman" w:cs="Times New Roman"/>
+          <w:sz w:val="24"/>
+          <w:szCs w:val="24"/>
+        </w:rPr>
+        <w:t xml:space="preserve"> Contrary to the authors’ original conclusions, the pilot test has some evidence the games differ in feelings of competence, and fairly substantial evidence that they differ in difficulty. H</w:t>
+      </w:r>
+      <w:r>
+        <w:rPr>
+          <w:rFonts w:ascii="Times New Roman" w:hAnsi="Times New Roman" w:cs="Times New Roman"/>
+          <w:sz w:val="24"/>
+          <w:szCs w:val="24"/>
+          <w:vertAlign w:val="subscript"/>
+        </w:rPr>
+        <w:t>0</w:t>
+      </w:r>
+      <w:r>
+        <w:rPr>
+          <w:rFonts w:ascii="Times New Roman" w:hAnsi="Times New Roman" w:cs="Times New Roman"/>
+          <w:sz w:val="24"/>
+          <w:szCs w:val="24"/>
+        </w:rPr>
+        <w:t>:</w:t>
+      </w:r>
+      <w:bookmarkStart w:id="41" w:name="_GoBack"/>
+      <w:bookmarkEnd w:id="41"/>
+      <w:r>
+        <w:rPr>
+          <w:rFonts w:ascii="Times New Roman" w:hAnsi="Times New Roman" w:cs="Times New Roman"/>
+          <w:sz w:val="24"/>
+          <w:szCs w:val="24"/>
+        </w:rPr>
+        <w:t xml:space="preserve"> δ = 0; H</w:t>
+      </w:r>
+      <w:r>
+        <w:rPr>
+          <w:rFonts w:ascii="Times New Roman" w:hAnsi="Times New Roman" w:cs="Times New Roman"/>
+          <w:sz w:val="24"/>
+          <w:szCs w:val="24"/>
+          <w:vertAlign w:val="subscript"/>
+        </w:rPr>
+        <w:t>1</w:t>
+      </w:r>
+      <w:r>
+        <w:rPr>
+          <w:rFonts w:ascii="Times New Roman" w:hAnsi="Times New Roman" w:cs="Times New Roman"/>
+          <w:sz w:val="24"/>
+          <w:szCs w:val="24"/>
+        </w:rPr>
+        <w:t>: δ</w:t>
+      </w:r>
+      <w:r>
+        <w:rPr>
+          <w:rFonts w:ascii="Times New Roman" w:hAnsi="Times New Roman" w:cs="Times New Roman"/>
+          <w:sz w:val="24"/>
+          <w:szCs w:val="24"/>
+        </w:rPr>
+        <w:t xml:space="preserve"> ~ Cauchy(scale = .5) and |δ| &gt; .1.</w:t>
+      </w:r>
     </w:p>
     <w:tbl>
       <w:tblPr>
-        <w:tblW w:w="6340" w:type="dxa"/>
+        <w:tblW w:w="5620" w:type="dxa"/>
         <w:tblInd w:w="93" w:type="dxa"/>
         <w:tblLook w:val="04A0" w:firstRow="1" w:lastRow="0" w:firstColumn="1" w:lastColumn="0" w:noHBand="0" w:noVBand="1"/>
-        <w:tblPrChange w:id="41" w:author="bartholowlab" w:date="2014-10-15T18:24:00Z">
-          <w:tblPr>
-            <w:tblW w:w="6340" w:type="dxa"/>
-            <w:tblInd w:w="93" w:type="dxa"/>
-            <w:tblLook w:val="04A0" w:firstRow="1" w:lastRow="0" w:firstColumn="1" w:lastColumn="0" w:noHBand="0" w:noVBand="1"/>
-          </w:tblPr>
-        </w:tblPrChange>
       </w:tblPr>
       <w:tblGrid>
-        <w:gridCol w:w="2500"/>
+        <w:gridCol w:w="1780"/>
         <w:gridCol w:w="960"/>
         <w:gridCol w:w="960"/>
         <w:gridCol w:w="960"/>
         <w:gridCol w:w="1053"/>
-        <w:tblGridChange w:id="42">
-          <w:tblGrid>
-            <w:gridCol w:w="2500"/>
-            <w:gridCol w:w="960"/>
-            <w:gridCol w:w="254"/>
-            <w:gridCol w:w="706"/>
-            <w:gridCol w:w="254"/>
-            <w:gridCol w:w="706"/>
-            <w:gridCol w:w="254"/>
-            <w:gridCol w:w="799"/>
-            <w:gridCol w:w="254"/>
-          </w:tblGrid>
-        </w:tblGridChange>
       </w:tblGrid>
       <w:tr>
         <w:trPr>
-          <w:trHeight w:val="300"/>
-          <w:trPrChange w:id="43" w:author="bartholowlab" w:date="2014-10-15T18:24:00Z">
-            <w:trPr>
-              <w:trHeight w:val="300"/>
-            </w:trPr>
-          </w:trPrChange>
+          <w:trHeight w:val="375"/>
         </w:trPr>
         <w:tc>
           <w:tcPr>
-            <w:tcW w:w="2500" w:type="dxa"/>
-            <w:tcBorders>
-              <w:top w:val="nil"/>
-              <w:left w:val="nil"/>
-              <w:bottom w:val="single" w:sz="4" w:space="0" w:color="auto"/>
-              <w:right w:val="nil"/>
-            </w:tcBorders>
-            <w:shd w:val="clear" w:color="auto" w:fill="auto"/>
-            <w:noWrap/>
-            <w:vAlign w:val="bottom"/>
-            <w:hideMark/>
-            <w:tcPrChange w:id="44" w:author="bartholowlab" w:date="2014-10-15T18:24:00Z">
-              <w:tcPr>
-                <w:tcW w:w="2500" w:type="dxa"/>
-                <w:tcBorders>
-                  <w:top w:val="nil"/>
-                  <w:left w:val="nil"/>
-                  <w:bottom w:val="single" w:sz="4" w:space="0" w:color="auto"/>
-                  <w:right w:val="nil"/>
-                </w:tcBorders>
-                <w:shd w:val="clear" w:color="auto" w:fill="auto"/>
-                <w:noWrap/>
-                <w:vAlign w:val="bottom"/>
-                <w:hideMark/>
-              </w:tcPr>
-            </w:tcPrChange>
+            <w:tcW w:w="1780" w:type="dxa"/>
+            <w:tcBorders>
+              <w:top w:val="nil"/>
+              <w:left w:val="nil"/>
+              <w:bottom w:val="single" w:sz="8" w:space="0" w:color="auto"/>
+              <w:right w:val="nil"/>
+            </w:tcBorders>
+            <w:shd w:val="clear" w:color="auto" w:fill="auto"/>
+            <w:noWrap/>
+            <w:vAlign w:val="center"/>
+            <w:hideMark/>
           </w:tcPr>
           <w:p>
             <w:pPr>
@@ -12297,29 +12373,13 @@
             <w:tcBorders>
               <w:top w:val="nil"/>
               <w:left w:val="nil"/>
-              <w:bottom w:val="single" w:sz="4" w:space="0" w:color="auto"/>
-              <w:right w:val="nil"/>
-            </w:tcBorders>
-            <w:shd w:val="clear" w:color="auto" w:fill="auto"/>
-            <w:noWrap/>
-            <w:vAlign w:val="bottom"/>
-            <w:hideMark/>
-            <w:tcPrChange w:id="45" w:author="bartholowlab" w:date="2014-10-15T18:24:00Z">
-              <w:tcPr>
-                <w:tcW w:w="960" w:type="dxa"/>
-                <w:gridSpan w:val="2"/>
-                <w:tcBorders>
-                  <w:top w:val="nil"/>
-                  <w:left w:val="nil"/>
-                  <w:bottom w:val="single" w:sz="4" w:space="0" w:color="auto"/>
-                  <w:right w:val="nil"/>
-                </w:tcBorders>
-                <w:shd w:val="clear" w:color="auto" w:fill="auto"/>
-                <w:noWrap/>
-                <w:vAlign w:val="bottom"/>
-                <w:hideMark/>
-              </w:tcPr>
-            </w:tcPrChange>
+              <w:bottom w:val="single" w:sz="8" w:space="0" w:color="auto"/>
+              <w:right w:val="nil"/>
+            </w:tcBorders>
+            <w:shd w:val="clear" w:color="auto" w:fill="auto"/>
+            <w:noWrap/>
+            <w:vAlign w:val="center"/>
+            <w:hideMark/>
           </w:tcPr>
           <w:p>
             <w:pPr>
@@ -12344,29 +12404,13 @@
             <w:tcBorders>
               <w:top w:val="nil"/>
               <w:left w:val="nil"/>
-              <w:bottom w:val="single" w:sz="4" w:space="0" w:color="auto"/>
-              <w:right w:val="nil"/>
-            </w:tcBorders>
-            <w:shd w:val="clear" w:color="auto" w:fill="auto"/>
-            <w:noWrap/>
-            <w:vAlign w:val="bottom"/>
-            <w:hideMark/>
-            <w:tcPrChange w:id="46" w:author="bartholowlab" w:date="2014-10-15T18:24:00Z">
-              <w:tcPr>
-                <w:tcW w:w="960" w:type="dxa"/>
-                <w:gridSpan w:val="2"/>
-                <w:tcBorders>
-                  <w:top w:val="nil"/>
-                  <w:left w:val="nil"/>
-                  <w:bottom w:val="single" w:sz="4" w:space="0" w:color="auto"/>
-                  <w:right w:val="nil"/>
-                </w:tcBorders>
-                <w:shd w:val="clear" w:color="auto" w:fill="auto"/>
-                <w:noWrap/>
-                <w:vAlign w:val="bottom"/>
-                <w:hideMark/>
-              </w:tcPr>
-            </w:tcPrChange>
+              <w:bottom w:val="single" w:sz="8" w:space="0" w:color="auto"/>
+              <w:right w:val="nil"/>
+            </w:tcBorders>
+            <w:shd w:val="clear" w:color="auto" w:fill="auto"/>
+            <w:noWrap/>
+            <w:vAlign w:val="center"/>
+            <w:hideMark/>
           </w:tcPr>
           <w:p>
             <w:pPr>
@@ -12391,29 +12435,13 @@
             <w:tcBorders>
               <w:top w:val="nil"/>
               <w:left w:val="nil"/>
-              <w:bottom w:val="single" w:sz="4" w:space="0" w:color="auto"/>
-              <w:right w:val="nil"/>
-            </w:tcBorders>
-            <w:shd w:val="clear" w:color="auto" w:fill="auto"/>
-            <w:noWrap/>
-            <w:vAlign w:val="bottom"/>
-            <w:hideMark/>
-            <w:tcPrChange w:id="47" w:author="bartholowlab" w:date="2014-10-15T18:24:00Z">
-              <w:tcPr>
-                <w:tcW w:w="960" w:type="dxa"/>
-                <w:gridSpan w:val="2"/>
-                <w:tcBorders>
-                  <w:top w:val="nil"/>
-                  <w:left w:val="nil"/>
-                  <w:bottom w:val="single" w:sz="4" w:space="0" w:color="auto"/>
-                  <w:right w:val="nil"/>
-                </w:tcBorders>
-                <w:shd w:val="clear" w:color="auto" w:fill="auto"/>
-                <w:noWrap/>
-                <w:vAlign w:val="bottom"/>
-                <w:hideMark/>
-              </w:tcPr>
-            </w:tcPrChange>
+              <w:bottom w:val="single" w:sz="8" w:space="0" w:color="auto"/>
+              <w:right w:val="nil"/>
+            </w:tcBorders>
+            <w:shd w:val="clear" w:color="auto" w:fill="auto"/>
+            <w:noWrap/>
+            <w:vAlign w:val="center"/>
+            <w:hideMark/>
           </w:tcPr>
           <w:p>
             <w:pPr>
@@ -12438,52 +12466,28 @@
             <w:tcBorders>
               <w:top w:val="nil"/>
               <w:left w:val="nil"/>
-              <w:bottom w:val="single" w:sz="4" w:space="0" w:color="auto"/>
-              <w:right w:val="nil"/>
-            </w:tcBorders>
-            <w:shd w:val="clear" w:color="auto" w:fill="auto"/>
-            <w:noWrap/>
-            <w:vAlign w:val="bottom"/>
-            <w:hideMark/>
-            <w:tcPrChange w:id="48" w:author="bartholowlab" w:date="2014-10-15T18:24:00Z">
-              <w:tcPr>
-                <w:tcW w:w="960" w:type="dxa"/>
-                <w:gridSpan w:val="2"/>
-                <w:tcBorders>
-                  <w:top w:val="nil"/>
-                  <w:left w:val="nil"/>
-                  <w:bottom w:val="single" w:sz="4" w:space="0" w:color="auto"/>
-                  <w:right w:val="nil"/>
-                </w:tcBorders>
-                <w:shd w:val="clear" w:color="auto" w:fill="auto"/>
-                <w:noWrap/>
-                <w:vAlign w:val="bottom"/>
-                <w:hideMark/>
-              </w:tcPr>
-            </w:tcPrChange>
-          </w:tcPr>
-          <w:p>
-            <w:pPr>
-              <w:spacing w:after="0" w:line="240" w:lineRule="auto"/>
-              <w:rPr>
-                <w:rFonts w:ascii="Calibri" w:eastAsia="Times New Roman" w:hAnsi="Calibri" w:cs="Times New Roman"/>
-                <w:color w:val="000000"/>
-              </w:rPr>
-            </w:pPr>
-            <w:r>
-              <w:rPr>
-                <w:rFonts w:ascii="Calibri" w:eastAsia="Times New Roman" w:hAnsi="Calibri" w:cs="Times New Roman"/>
-                <w:color w:val="000000"/>
-              </w:rPr>
-              <w:t>BF</w:t>
-            </w:r>
-            <w:r>
-              <w:rPr>
-                <w:rFonts w:ascii="Calibri" w:hAnsi="Calibri"/>
-                <w:color w:val="000000"/>
-                <w:vertAlign w:val="subscript"/>
-              </w:rPr>
-              <w:t>01</w:t>
+              <w:bottom w:val="single" w:sz="8" w:space="0" w:color="auto"/>
+              <w:right w:val="nil"/>
+            </w:tcBorders>
+            <w:shd w:val="clear" w:color="auto" w:fill="auto"/>
+            <w:noWrap/>
+            <w:vAlign w:val="center"/>
+            <w:hideMark/>
+          </w:tcPr>
+          <w:p>
+            <w:pPr>
+              <w:spacing w:after="0" w:line="240" w:lineRule="auto"/>
+              <w:rPr>
+                <w:rFonts w:ascii="Calibri" w:eastAsia="Times New Roman" w:hAnsi="Calibri" w:cs="Times New Roman"/>
+                <w:color w:val="000000"/>
+              </w:rPr>
+            </w:pPr>
+            <w:r>
+              <w:rPr>
+                <w:rFonts w:ascii="Calibri" w:eastAsia="Times New Roman" w:hAnsi="Calibri" w:cs="Times New Roman"/>
+                <w:color w:val="000000"/>
+              </w:rPr>
+              <w:t>BF10</w:t>
             </w:r>
           </w:p>
         </w:tc>
@@ -12494,32 +12498,32 @@
         </w:trPr>
         <w:tc>
           <w:tcPr>
-            <w:tcW w:w="2500" w:type="dxa"/>
-            <w:tcBorders>
-              <w:top w:val="nil"/>
-              <w:left w:val="nil"/>
-              <w:bottom w:val="nil"/>
-              <w:right w:val="nil"/>
-            </w:tcBorders>
-            <w:shd w:val="clear" w:color="auto" w:fill="auto"/>
-            <w:noWrap/>
-            <w:vAlign w:val="bottom"/>
-            <w:hideMark/>
-          </w:tcPr>
-          <w:p>
-            <w:pPr>
-              <w:spacing w:after="0" w:line="240" w:lineRule="auto"/>
-              <w:rPr>
-                <w:rFonts w:ascii="Calibri" w:eastAsia="Times New Roman" w:hAnsi="Calibri" w:cs="Times New Roman"/>
-                <w:color w:val="000000"/>
-              </w:rPr>
-            </w:pPr>
-            <w:r>
-              <w:rPr>
-                <w:rFonts w:ascii="Calibri" w:eastAsia="Times New Roman" w:hAnsi="Calibri" w:cs="Times New Roman"/>
-                <w:color w:val="000000"/>
-              </w:rPr>
-              <w:t>involvement</w:t>
+            <w:tcW w:w="1780" w:type="dxa"/>
+            <w:tcBorders>
+              <w:top w:val="nil"/>
+              <w:left w:val="nil"/>
+              <w:bottom w:val="nil"/>
+              <w:right w:val="nil"/>
+            </w:tcBorders>
+            <w:shd w:val="clear" w:color="auto" w:fill="auto"/>
+            <w:noWrap/>
+            <w:vAlign w:val="center"/>
+            <w:hideMark/>
+          </w:tcPr>
+          <w:p>
+            <w:pPr>
+              <w:spacing w:after="0" w:line="240" w:lineRule="auto"/>
+              <w:rPr>
+                <w:rFonts w:ascii="Calibri" w:eastAsia="Times New Roman" w:hAnsi="Calibri" w:cs="Times New Roman"/>
+                <w:color w:val="000000"/>
+              </w:rPr>
+            </w:pPr>
+            <w:r>
+              <w:rPr>
+                <w:rFonts w:ascii="Calibri" w:eastAsia="Times New Roman" w:hAnsi="Calibri" w:cs="Times New Roman"/>
+                <w:color w:val="000000"/>
+              </w:rPr>
+              <w:t>difficulty</w:t>
             </w:r>
           </w:p>
         </w:tc>
@@ -12534,7 +12538,7 @@
             </w:tcBorders>
             <w:shd w:val="clear" w:color="auto" w:fill="auto"/>
             <w:noWrap/>
-            <w:vAlign w:val="bottom"/>
+            <w:vAlign w:val="center"/>
             <w:hideMark/>
           </w:tcPr>
           <w:p>
@@ -12551,21 +12555,7 @@
                 <w:rFonts w:ascii="Calibri" w:eastAsia="Times New Roman" w:hAnsi="Calibri" w:cs="Times New Roman"/>
                 <w:color w:val="000000"/>
               </w:rPr>
-              <w:t>0</w:t>
-            </w:r>
-            <w:r>
-              <w:rPr>
-                <w:rFonts w:ascii="Calibri" w:eastAsia="Times New Roman" w:hAnsi="Calibri" w:cs="Times New Roman"/>
-                <w:color w:val="000000"/>
-              </w:rPr>
-              <w:t>.</w:t>
-            </w:r>
-            <w:r>
-              <w:rPr>
-                <w:rFonts w:ascii="Calibri" w:eastAsia="Times New Roman" w:hAnsi="Calibri" w:cs="Times New Roman"/>
-                <w:color w:val="000000"/>
-              </w:rPr>
-              <w:t>48</w:t>
+              <w:t>2.63</w:t>
             </w:r>
           </w:p>
         </w:tc>
@@ -12580,7 +12570,7 @@
             </w:tcBorders>
             <w:shd w:val="clear" w:color="auto" w:fill="auto"/>
             <w:noWrap/>
-            <w:vAlign w:val="bottom"/>
+            <w:vAlign w:val="center"/>
             <w:hideMark/>
           </w:tcPr>
           <w:p>
@@ -12597,7 +12587,7 @@
                 <w:rFonts w:ascii="Calibri" w:eastAsia="Times New Roman" w:hAnsi="Calibri" w:cs="Times New Roman"/>
                 <w:color w:val="000000"/>
               </w:rPr>
-              <w:t>0.634</w:t>
+              <w:t>0.017</w:t>
             </w:r>
           </w:p>
         </w:tc>
@@ -12612,7 +12602,7 @@
             </w:tcBorders>
             <w:shd w:val="clear" w:color="auto" w:fill="auto"/>
             <w:noWrap/>
-            <w:vAlign w:val="bottom"/>
+            <w:vAlign w:val="center"/>
             <w:hideMark/>
           </w:tcPr>
           <w:p>
@@ -12629,7 +12619,7 @@
                 <w:rFonts w:ascii="Calibri" w:eastAsia="Times New Roman" w:hAnsi="Calibri" w:cs="Times New Roman"/>
                 <w:color w:val="000000"/>
               </w:rPr>
-              <w:t>0.11</w:t>
+              <w:t>0.53</w:t>
             </w:r>
           </w:p>
         </w:tc>
@@ -12644,7 +12634,7 @@
             </w:tcBorders>
             <w:shd w:val="clear" w:color="auto" w:fill="auto"/>
             <w:noWrap/>
-            <w:vAlign w:val="bottom"/>
+            <w:vAlign w:val="center"/>
             <w:hideMark/>
           </w:tcPr>
           <w:p>
@@ -12661,7 +12651,7 @@
                 <w:rFonts w:ascii="Calibri" w:eastAsia="Times New Roman" w:hAnsi="Calibri" w:cs="Times New Roman"/>
                 <w:color w:val="000000"/>
               </w:rPr>
-              <w:t>4.299245</w:t>
+              <w:t>3.982082</w:t>
             </w:r>
           </w:p>
         </w:tc>
@@ -12669,55 +12659,35 @@
       <w:tr>
         <w:trPr>
           <w:trHeight w:val="300"/>
-          <w:trPrChange w:id="49" w:author="bartholowlab" w:date="2014-10-15T18:24:00Z">
-            <w:trPr>
-              <w:trHeight w:val="300"/>
-            </w:trPr>
-          </w:trPrChange>
         </w:trPr>
         <w:tc>
           <w:tcPr>
-            <w:tcW w:w="2500" w:type="dxa"/>
-            <w:tcBorders>
-              <w:top w:val="nil"/>
-              <w:left w:val="nil"/>
-              <w:bottom w:val="nil"/>
-              <w:right w:val="nil"/>
-            </w:tcBorders>
-            <w:shd w:val="clear" w:color="auto" w:fill="auto"/>
-            <w:noWrap/>
-            <w:vAlign w:val="bottom"/>
-            <w:hideMark/>
-            <w:tcPrChange w:id="50" w:author="bartholowlab" w:date="2014-10-15T18:24:00Z">
-              <w:tcPr>
-                <w:tcW w:w="2500" w:type="dxa"/>
-                <w:tcBorders>
-                  <w:top w:val="nil"/>
-                  <w:left w:val="nil"/>
-                  <w:bottom w:val="nil"/>
-                  <w:right w:val="nil"/>
-                </w:tcBorders>
-                <w:shd w:val="clear" w:color="auto" w:fill="auto"/>
-                <w:noWrap/>
-                <w:vAlign w:val="bottom"/>
-                <w:hideMark/>
-              </w:tcPr>
-            </w:tcPrChange>
-          </w:tcPr>
-          <w:p>
-            <w:pPr>
-              <w:spacing w:after="0" w:line="240" w:lineRule="auto"/>
-              <w:rPr>
-                <w:rFonts w:ascii="Calibri" w:eastAsia="Times New Roman" w:hAnsi="Calibri" w:cs="Times New Roman"/>
-                <w:color w:val="000000"/>
-              </w:rPr>
-            </w:pPr>
-            <w:r>
-              <w:rPr>
-                <w:rFonts w:ascii="Calibri" w:eastAsia="Times New Roman" w:hAnsi="Calibri" w:cs="Times New Roman"/>
-                <w:color w:val="000000"/>
-              </w:rPr>
-              <w:t>presence</w:t>
+            <w:tcW w:w="1780" w:type="dxa"/>
+            <w:tcBorders>
+              <w:top w:val="nil"/>
+              <w:left w:val="nil"/>
+              <w:bottom w:val="nil"/>
+              <w:right w:val="nil"/>
+            </w:tcBorders>
+            <w:shd w:val="clear" w:color="auto" w:fill="auto"/>
+            <w:noWrap/>
+            <w:vAlign w:val="center"/>
+            <w:hideMark/>
+          </w:tcPr>
+          <w:p>
+            <w:pPr>
+              <w:spacing w:after="0" w:line="240" w:lineRule="auto"/>
+              <w:rPr>
+                <w:rFonts w:ascii="Calibri" w:eastAsia="Times New Roman" w:hAnsi="Calibri" w:cs="Times New Roman"/>
+                <w:color w:val="000000"/>
+              </w:rPr>
+            </w:pPr>
+            <w:r>
+              <w:rPr>
+                <w:rFonts w:ascii="Calibri" w:eastAsia="Times New Roman" w:hAnsi="Calibri" w:cs="Times New Roman"/>
+                <w:color w:val="000000"/>
+              </w:rPr>
+              <w:t>competence</w:t>
             </w:r>
           </w:p>
         </w:tc>
@@ -12732,24 +12702,8 @@
             </w:tcBorders>
             <w:shd w:val="clear" w:color="auto" w:fill="auto"/>
             <w:noWrap/>
-            <w:vAlign w:val="bottom"/>
-            <w:hideMark/>
-            <w:tcPrChange w:id="51" w:author="bartholowlab" w:date="2014-10-15T18:24:00Z">
-              <w:tcPr>
-                <w:tcW w:w="960" w:type="dxa"/>
-                <w:gridSpan w:val="2"/>
-                <w:tcBorders>
-                  <w:top w:val="nil"/>
-                  <w:left w:val="nil"/>
-                  <w:bottom w:val="nil"/>
-                  <w:right w:val="nil"/>
-                </w:tcBorders>
-                <w:shd w:val="clear" w:color="auto" w:fill="auto"/>
-                <w:noWrap/>
-                <w:vAlign w:val="bottom"/>
-                <w:hideMark/>
-              </w:tcPr>
-            </w:tcPrChange>
+            <w:vAlign w:val="center"/>
+            <w:hideMark/>
           </w:tcPr>
           <w:p>
             <w:pPr>
@@ -12765,7 +12719,7 @@
                 <w:rFonts w:ascii="Calibri" w:eastAsia="Times New Roman" w:hAnsi="Calibri" w:cs="Times New Roman"/>
                 <w:color w:val="000000"/>
               </w:rPr>
-              <w:t>0.53</w:t>
+              <w:t>2.27</w:t>
             </w:r>
           </w:p>
         </w:tc>
@@ -12780,24 +12734,8 @@
             </w:tcBorders>
             <w:shd w:val="clear" w:color="auto" w:fill="auto"/>
             <w:noWrap/>
-            <w:vAlign w:val="bottom"/>
-            <w:hideMark/>
-            <w:tcPrChange w:id="52" w:author="bartholowlab" w:date="2014-10-15T18:24:00Z">
-              <w:tcPr>
-                <w:tcW w:w="960" w:type="dxa"/>
-                <w:gridSpan w:val="2"/>
-                <w:tcBorders>
-                  <w:top w:val="nil"/>
-                  <w:left w:val="nil"/>
-                  <w:bottom w:val="nil"/>
-                  <w:right w:val="nil"/>
-                </w:tcBorders>
-                <w:shd w:val="clear" w:color="auto" w:fill="auto"/>
-                <w:noWrap/>
-                <w:vAlign w:val="bottom"/>
-                <w:hideMark/>
-              </w:tcPr>
-            </w:tcPrChange>
+            <w:vAlign w:val="center"/>
+            <w:hideMark/>
           </w:tcPr>
           <w:p>
             <w:pPr>
@@ -12813,7 +12751,7 @@
                 <w:rFonts w:ascii="Calibri" w:eastAsia="Times New Roman" w:hAnsi="Calibri" w:cs="Times New Roman"/>
                 <w:color w:val="000000"/>
               </w:rPr>
-              <w:t>0.601</w:t>
+              <w:t>0.035</w:t>
             </w:r>
           </w:p>
         </w:tc>
@@ -12828,24 +12766,8 @@
             </w:tcBorders>
             <w:shd w:val="clear" w:color="auto" w:fill="auto"/>
             <w:noWrap/>
-            <w:vAlign w:val="bottom"/>
-            <w:hideMark/>
-            <w:tcPrChange w:id="53" w:author="bartholowlab" w:date="2014-10-15T18:24:00Z">
-              <w:tcPr>
-                <w:tcW w:w="960" w:type="dxa"/>
-                <w:gridSpan w:val="2"/>
-                <w:tcBorders>
-                  <w:top w:val="nil"/>
-                  <w:left w:val="nil"/>
-                  <w:bottom w:val="nil"/>
-                  <w:right w:val="nil"/>
-                </w:tcBorders>
-                <w:shd w:val="clear" w:color="auto" w:fill="auto"/>
-                <w:noWrap/>
-                <w:vAlign w:val="bottom"/>
-                <w:hideMark/>
-              </w:tcPr>
-            </w:tcPrChange>
+            <w:vAlign w:val="center"/>
+            <w:hideMark/>
           </w:tcPr>
           <w:p>
             <w:pPr>
@@ -12861,7 +12783,7 @@
                 <w:rFonts w:ascii="Calibri" w:eastAsia="Times New Roman" w:hAnsi="Calibri" w:cs="Times New Roman"/>
                 <w:color w:val="000000"/>
               </w:rPr>
-              <w:t>0.12</w:t>
+              <w:t>0.47</w:t>
             </w:r>
           </w:p>
         </w:tc>
@@ -12876,24 +12798,8 @@
             </w:tcBorders>
             <w:shd w:val="clear" w:color="auto" w:fill="auto"/>
             <w:noWrap/>
-            <w:vAlign w:val="bottom"/>
-            <w:hideMark/>
-            <w:tcPrChange w:id="54" w:author="bartholowlab" w:date="2014-10-15T18:24:00Z">
-              <w:tcPr>
-                <w:tcW w:w="960" w:type="dxa"/>
-                <w:gridSpan w:val="2"/>
-                <w:tcBorders>
-                  <w:top w:val="nil"/>
-                  <w:left w:val="nil"/>
-                  <w:bottom w:val="nil"/>
-                  <w:right w:val="nil"/>
-                </w:tcBorders>
-                <w:shd w:val="clear" w:color="auto" w:fill="auto"/>
-                <w:noWrap/>
-                <w:vAlign w:val="bottom"/>
-                <w:hideMark/>
-              </w:tcPr>
-            </w:tcPrChange>
+            <w:vAlign w:val="center"/>
+            <w:hideMark/>
           </w:tcPr>
           <w:p>
             <w:pPr>
@@ -12909,7 +12815,7 @@
                 <w:rFonts w:ascii="Calibri" w:eastAsia="Times New Roman" w:hAnsi="Calibri" w:cs="Times New Roman"/>
                 <w:color w:val="000000"/>
               </w:rPr>
-              <w:t>3.793212</w:t>
+              <w:t>2.191283</w:t>
             </w:r>
           </w:p>
         </w:tc>
@@ -12917,55 +12823,35 @@
       <w:tr>
         <w:trPr>
           <w:trHeight w:val="300"/>
-          <w:trPrChange w:id="55" w:author="bartholowlab" w:date="2014-10-15T18:24:00Z">
-            <w:trPr>
-              <w:trHeight w:val="300"/>
-            </w:trPr>
-          </w:trPrChange>
         </w:trPr>
         <w:tc>
           <w:tcPr>
-            <w:tcW w:w="2500" w:type="dxa"/>
-            <w:tcBorders>
-              <w:top w:val="nil"/>
-              <w:left w:val="nil"/>
-              <w:bottom w:val="nil"/>
-              <w:right w:val="nil"/>
-            </w:tcBorders>
-            <w:shd w:val="clear" w:color="auto" w:fill="auto"/>
-            <w:noWrap/>
-            <w:vAlign w:val="bottom"/>
-            <w:hideMark/>
-            <w:tcPrChange w:id="56" w:author="bartholowlab" w:date="2014-10-15T18:24:00Z">
-              <w:tcPr>
-                <w:tcW w:w="2500" w:type="dxa"/>
-                <w:tcBorders>
-                  <w:top w:val="nil"/>
-                  <w:left w:val="nil"/>
-                  <w:bottom w:val="nil"/>
-                  <w:right w:val="nil"/>
-                </w:tcBorders>
-                <w:shd w:val="clear" w:color="auto" w:fill="auto"/>
-                <w:noWrap/>
-                <w:vAlign w:val="bottom"/>
-                <w:hideMark/>
-              </w:tcPr>
-            </w:tcPrChange>
-          </w:tcPr>
-          <w:p>
-            <w:pPr>
-              <w:spacing w:after="0" w:line="240" w:lineRule="auto"/>
-              <w:rPr>
-                <w:rFonts w:ascii="Calibri" w:eastAsia="Times New Roman" w:hAnsi="Calibri" w:cs="Times New Roman"/>
-                <w:color w:val="000000"/>
-              </w:rPr>
-            </w:pPr>
-            <w:r>
-              <w:rPr>
-                <w:rFonts w:ascii="Calibri" w:eastAsia="Times New Roman" w:hAnsi="Calibri" w:cs="Times New Roman"/>
-                <w:color w:val="000000"/>
-              </w:rPr>
-              <w:t>boredom</w:t>
+            <w:tcW w:w="1780" w:type="dxa"/>
+            <w:tcBorders>
+              <w:top w:val="nil"/>
+              <w:left w:val="nil"/>
+              <w:bottom w:val="nil"/>
+              <w:right w:val="nil"/>
+            </w:tcBorders>
+            <w:shd w:val="clear" w:color="auto" w:fill="auto"/>
+            <w:noWrap/>
+            <w:vAlign w:val="center"/>
+            <w:hideMark/>
+          </w:tcPr>
+          <w:p>
+            <w:pPr>
+              <w:spacing w:after="0" w:line="240" w:lineRule="auto"/>
+              <w:rPr>
+                <w:rFonts w:ascii="Calibri" w:eastAsia="Times New Roman" w:hAnsi="Calibri" w:cs="Times New Roman"/>
+                <w:color w:val="000000"/>
+              </w:rPr>
+            </w:pPr>
+            <w:r>
+              <w:rPr>
+                <w:rFonts w:ascii="Calibri" w:eastAsia="Times New Roman" w:hAnsi="Calibri" w:cs="Times New Roman"/>
+                <w:color w:val="000000"/>
+              </w:rPr>
+              <w:t>discomfort</w:t>
             </w:r>
           </w:p>
         </w:tc>
@@ -12980,24 +12866,8 @@
             </w:tcBorders>
             <w:shd w:val="clear" w:color="auto" w:fill="auto"/>
             <w:noWrap/>
-            <w:vAlign w:val="bottom"/>
-            <w:hideMark/>
-            <w:tcPrChange w:id="57" w:author="bartholowlab" w:date="2014-10-15T18:24:00Z">
-              <w:tcPr>
-                <w:tcW w:w="960" w:type="dxa"/>
-                <w:gridSpan w:val="2"/>
-                <w:tcBorders>
-                  <w:top w:val="nil"/>
-                  <w:left w:val="nil"/>
-                  <w:bottom w:val="nil"/>
-                  <w:right w:val="nil"/>
-                </w:tcBorders>
-                <w:shd w:val="clear" w:color="auto" w:fill="auto"/>
-                <w:noWrap/>
-                <w:vAlign w:val="bottom"/>
-                <w:hideMark/>
-              </w:tcPr>
-            </w:tcPrChange>
+            <w:vAlign w:val="center"/>
+            <w:hideMark/>
           </w:tcPr>
           <w:p>
             <w:pPr>
@@ -13013,7 +12883,7 @@
                 <w:rFonts w:ascii="Calibri" w:eastAsia="Times New Roman" w:hAnsi="Calibri" w:cs="Times New Roman"/>
                 <w:color w:val="000000"/>
               </w:rPr>
-              <w:t>0.79</w:t>
+              <w:t>1.67</w:t>
             </w:r>
           </w:p>
         </w:tc>
@@ -13028,24 +12898,8 @@
             </w:tcBorders>
             <w:shd w:val="clear" w:color="auto" w:fill="auto"/>
             <w:noWrap/>
-            <w:vAlign w:val="bottom"/>
-            <w:hideMark/>
-            <w:tcPrChange w:id="58" w:author="bartholowlab" w:date="2014-10-15T18:24:00Z">
-              <w:tcPr>
-                <w:tcW w:w="960" w:type="dxa"/>
-                <w:gridSpan w:val="2"/>
-                <w:tcBorders>
-                  <w:top w:val="nil"/>
-                  <w:left w:val="nil"/>
-                  <w:bottom w:val="nil"/>
-                  <w:right w:val="nil"/>
-                </w:tcBorders>
-                <w:shd w:val="clear" w:color="auto" w:fill="auto"/>
-                <w:noWrap/>
-                <w:vAlign w:val="bottom"/>
-                <w:hideMark/>
-              </w:tcPr>
-            </w:tcPrChange>
+            <w:vAlign w:val="center"/>
+            <w:hideMark/>
           </w:tcPr>
           <w:p>
             <w:pPr>
@@ -13061,7 +12915,7 @@
                 <w:rFonts w:ascii="Calibri" w:eastAsia="Times New Roman" w:hAnsi="Calibri" w:cs="Times New Roman"/>
                 <w:color w:val="000000"/>
               </w:rPr>
-              <w:t>0.437</w:t>
+              <w:t>0.11</w:t>
             </w:r>
           </w:p>
         </w:tc>
@@ -13076,24 +12930,8 @@
             </w:tcBorders>
             <w:shd w:val="clear" w:color="auto" w:fill="auto"/>
             <w:noWrap/>
-            <w:vAlign w:val="bottom"/>
-            <w:hideMark/>
-            <w:tcPrChange w:id="59" w:author="bartholowlab" w:date="2014-10-15T18:24:00Z">
-              <w:tcPr>
-                <w:tcW w:w="960" w:type="dxa"/>
-                <w:gridSpan w:val="2"/>
-                <w:tcBorders>
-                  <w:top w:val="nil"/>
-                  <w:left w:val="nil"/>
-                  <w:bottom w:val="nil"/>
-                  <w:right w:val="nil"/>
-                </w:tcBorders>
-                <w:shd w:val="clear" w:color="auto" w:fill="auto"/>
-                <w:noWrap/>
-                <w:vAlign w:val="bottom"/>
-                <w:hideMark/>
-              </w:tcPr>
-            </w:tcPrChange>
+            <w:vAlign w:val="center"/>
+            <w:hideMark/>
           </w:tcPr>
           <w:p>
             <w:pPr>
@@ -13109,7 +12947,7 @@
                 <w:rFonts w:ascii="Calibri" w:eastAsia="Times New Roman" w:hAnsi="Calibri" w:cs="Times New Roman"/>
                 <w:color w:val="000000"/>
               </w:rPr>
-              <w:t>0.18</w:t>
+              <w:t>0.37</w:t>
             </w:r>
           </w:p>
         </w:tc>
@@ -13124,24 +12962,8 @@
             </w:tcBorders>
             <w:shd w:val="clear" w:color="auto" w:fill="auto"/>
             <w:noWrap/>
-            <w:vAlign w:val="bottom"/>
-            <w:hideMark/>
-            <w:tcPrChange w:id="60" w:author="bartholowlab" w:date="2014-10-15T18:24:00Z">
-              <w:tcPr>
-                <w:tcW w:w="960" w:type="dxa"/>
-                <w:gridSpan w:val="2"/>
-                <w:tcBorders>
-                  <w:top w:val="nil"/>
-                  <w:left w:val="nil"/>
-                  <w:bottom w:val="nil"/>
-                  <w:right w:val="nil"/>
-                </w:tcBorders>
-                <w:shd w:val="clear" w:color="auto" w:fill="auto"/>
-                <w:noWrap/>
-                <w:vAlign w:val="bottom"/>
-                <w:hideMark/>
-              </w:tcPr>
-            </w:tcPrChange>
+            <w:vAlign w:val="center"/>
+            <w:hideMark/>
           </w:tcPr>
           <w:p>
             <w:pPr>
@@ -13157,7 +12979,7 @@
                 <w:rFonts w:ascii="Calibri" w:eastAsia="Times New Roman" w:hAnsi="Calibri" w:cs="Times New Roman"/>
                 <w:color w:val="000000"/>
               </w:rPr>
-              <w:t>3.258827</w:t>
+              <w:t>0.883575</w:t>
             </w:r>
           </w:p>
         </w:tc>
@@ -13165,55 +12987,35 @@
       <w:tr>
         <w:trPr>
           <w:trHeight w:val="300"/>
-          <w:trPrChange w:id="61" w:author="bartholowlab" w:date="2014-10-15T18:24:00Z">
-            <w:trPr>
-              <w:trHeight w:val="300"/>
-            </w:trPr>
-          </w:trPrChange>
         </w:trPr>
         <w:tc>
           <w:tcPr>
-            <w:tcW w:w="2500" w:type="dxa"/>
-            <w:tcBorders>
-              <w:top w:val="nil"/>
-              <w:left w:val="nil"/>
-              <w:bottom w:val="nil"/>
-              <w:right w:val="nil"/>
-            </w:tcBorders>
-            <w:shd w:val="clear" w:color="auto" w:fill="auto"/>
-            <w:noWrap/>
-            <w:vAlign w:val="bottom"/>
-            <w:hideMark/>
-            <w:tcPrChange w:id="62" w:author="bartholowlab" w:date="2014-10-15T18:24:00Z">
-              <w:tcPr>
-                <w:tcW w:w="2500" w:type="dxa"/>
-                <w:tcBorders>
-                  <w:top w:val="nil"/>
-                  <w:left w:val="nil"/>
-                  <w:bottom w:val="nil"/>
-                  <w:right w:val="nil"/>
-                </w:tcBorders>
-                <w:shd w:val="clear" w:color="auto" w:fill="auto"/>
-                <w:noWrap/>
-                <w:vAlign w:val="bottom"/>
-                <w:hideMark/>
-              </w:tcPr>
-            </w:tcPrChange>
-          </w:tcPr>
-          <w:p>
-            <w:pPr>
-              <w:spacing w:after="0" w:line="240" w:lineRule="auto"/>
-              <w:rPr>
-                <w:rFonts w:ascii="Calibri" w:eastAsia="Times New Roman" w:hAnsi="Calibri" w:cs="Times New Roman"/>
-                <w:color w:val="000000"/>
-              </w:rPr>
-            </w:pPr>
-            <w:r>
-              <w:rPr>
-                <w:rFonts w:ascii="Calibri" w:eastAsia="Times New Roman" w:hAnsi="Calibri" w:cs="Times New Roman"/>
-                <w:color w:val="000000"/>
-              </w:rPr>
-              <w:t>satisfaction</w:t>
+            <w:tcW w:w="1780" w:type="dxa"/>
+            <w:tcBorders>
+              <w:top w:val="nil"/>
+              <w:left w:val="nil"/>
+              <w:bottom w:val="nil"/>
+              <w:right w:val="nil"/>
+            </w:tcBorders>
+            <w:shd w:val="clear" w:color="auto" w:fill="auto"/>
+            <w:noWrap/>
+            <w:vAlign w:val="center"/>
+            <w:hideMark/>
+          </w:tcPr>
+          <w:p>
+            <w:pPr>
+              <w:spacing w:after="0" w:line="240" w:lineRule="auto"/>
+              <w:rPr>
+                <w:rFonts w:ascii="Calibri" w:eastAsia="Times New Roman" w:hAnsi="Calibri" w:cs="Times New Roman"/>
+                <w:color w:val="000000"/>
+              </w:rPr>
+            </w:pPr>
+            <w:r>
+              <w:rPr>
+                <w:rFonts w:ascii="Calibri" w:eastAsia="Times New Roman" w:hAnsi="Calibri" w:cs="Times New Roman"/>
+                <w:color w:val="000000"/>
+              </w:rPr>
+              <w:t>realism</w:t>
             </w:r>
           </w:p>
         </w:tc>
@@ -13228,24 +13030,8 @@
             </w:tcBorders>
             <w:shd w:val="clear" w:color="auto" w:fill="auto"/>
             <w:noWrap/>
-            <w:vAlign w:val="bottom"/>
-            <w:hideMark/>
-            <w:tcPrChange w:id="63" w:author="bartholowlab" w:date="2014-10-15T18:24:00Z">
-              <w:tcPr>
-                <w:tcW w:w="960" w:type="dxa"/>
-                <w:gridSpan w:val="2"/>
-                <w:tcBorders>
-                  <w:top w:val="nil"/>
-                  <w:left w:val="nil"/>
-                  <w:bottom w:val="nil"/>
-                  <w:right w:val="nil"/>
-                </w:tcBorders>
-                <w:shd w:val="clear" w:color="auto" w:fill="auto"/>
-                <w:noWrap/>
-                <w:vAlign w:val="bottom"/>
-                <w:hideMark/>
-              </w:tcPr>
-            </w:tcPrChange>
+            <w:vAlign w:val="center"/>
+            <w:hideMark/>
           </w:tcPr>
           <w:p>
             <w:pPr>
@@ -13261,7 +13047,7 @@
                 <w:rFonts w:ascii="Calibri" w:eastAsia="Times New Roman" w:hAnsi="Calibri" w:cs="Times New Roman"/>
                 <w:color w:val="000000"/>
               </w:rPr>
-              <w:t>0.83</w:t>
+              <w:t>1.56</w:t>
             </w:r>
           </w:p>
         </w:tc>
@@ -13276,24 +13062,8 @@
             </w:tcBorders>
             <w:shd w:val="clear" w:color="auto" w:fill="auto"/>
             <w:noWrap/>
-            <w:vAlign w:val="bottom"/>
-            <w:hideMark/>
-            <w:tcPrChange w:id="64" w:author="bartholowlab" w:date="2014-10-15T18:24:00Z">
-              <w:tcPr>
-                <w:tcW w:w="960" w:type="dxa"/>
-                <w:gridSpan w:val="2"/>
-                <w:tcBorders>
-                  <w:top w:val="nil"/>
-                  <w:left w:val="nil"/>
-                  <w:bottom w:val="nil"/>
-                  <w:right w:val="nil"/>
-                </w:tcBorders>
-                <w:shd w:val="clear" w:color="auto" w:fill="auto"/>
-                <w:noWrap/>
-                <w:vAlign w:val="bottom"/>
-                <w:hideMark/>
-              </w:tcPr>
-            </w:tcPrChange>
+            <w:vAlign w:val="center"/>
+            <w:hideMark/>
           </w:tcPr>
           <w:p>
             <w:pPr>
@@ -13309,7 +13079,7 @@
                 <w:rFonts w:ascii="Calibri" w:eastAsia="Times New Roman" w:hAnsi="Calibri" w:cs="Times New Roman"/>
                 <w:color w:val="000000"/>
               </w:rPr>
-              <w:t>0.419</w:t>
+              <w:t>0.135</w:t>
             </w:r>
           </w:p>
         </w:tc>
@@ -13324,24 +13094,8 @@
             </w:tcBorders>
             <w:shd w:val="clear" w:color="auto" w:fill="auto"/>
             <w:noWrap/>
-            <w:vAlign w:val="bottom"/>
-            <w:hideMark/>
-            <w:tcPrChange w:id="65" w:author="bartholowlab" w:date="2014-10-15T18:24:00Z">
-              <w:tcPr>
-                <w:tcW w:w="960" w:type="dxa"/>
-                <w:gridSpan w:val="2"/>
-                <w:tcBorders>
-                  <w:top w:val="nil"/>
-                  <w:left w:val="nil"/>
-                  <w:bottom w:val="nil"/>
-                  <w:right w:val="nil"/>
-                </w:tcBorders>
-                <w:shd w:val="clear" w:color="auto" w:fill="auto"/>
-                <w:noWrap/>
-                <w:vAlign w:val="bottom"/>
-                <w:hideMark/>
-              </w:tcPr>
-            </w:tcPrChange>
+            <w:vAlign w:val="center"/>
+            <w:hideMark/>
           </w:tcPr>
           <w:p>
             <w:pPr>
@@ -13357,7 +13111,7 @@
                 <w:rFonts w:ascii="Calibri" w:eastAsia="Times New Roman" w:hAnsi="Calibri" w:cs="Times New Roman"/>
                 <w:color w:val="000000"/>
               </w:rPr>
-              <w:t>0.19</w:t>
+              <w:t>0.35</w:t>
             </w:r>
           </w:p>
         </w:tc>
@@ -13372,24 +13126,8 @@
             </w:tcBorders>
             <w:shd w:val="clear" w:color="auto" w:fill="auto"/>
             <w:noWrap/>
-            <w:vAlign w:val="bottom"/>
-            <w:hideMark/>
-            <w:tcPrChange w:id="66" w:author="bartholowlab" w:date="2014-10-15T18:24:00Z">
-              <w:tcPr>
-                <w:tcW w:w="960" w:type="dxa"/>
-                <w:gridSpan w:val="2"/>
-                <w:tcBorders>
-                  <w:top w:val="nil"/>
-                  <w:left w:val="nil"/>
-                  <w:bottom w:val="nil"/>
-                  <w:right w:val="nil"/>
-                </w:tcBorders>
-                <w:shd w:val="clear" w:color="auto" w:fill="auto"/>
-                <w:noWrap/>
-                <w:vAlign w:val="bottom"/>
-                <w:hideMark/>
-              </w:tcPr>
-            </w:tcPrChange>
+            <w:vAlign w:val="center"/>
+            <w:hideMark/>
           </w:tcPr>
           <w:p>
             <w:pPr>
@@ -13405,7 +13143,7 @@
                 <w:rFonts w:ascii="Calibri" w:eastAsia="Times New Roman" w:hAnsi="Calibri" w:cs="Times New Roman"/>
                 <w:color w:val="000000"/>
               </w:rPr>
-              <w:t>3.167648</w:t>
+              <w:t>0.758824</w:t>
             </w:r>
           </w:p>
         </w:tc>
@@ -13413,55 +13151,35 @@
       <w:tr>
         <w:trPr>
           <w:trHeight w:val="300"/>
-          <w:trPrChange w:id="67" w:author="bartholowlab" w:date="2014-10-15T18:24:00Z">
-            <w:trPr>
-              <w:trHeight w:val="300"/>
-            </w:trPr>
-          </w:trPrChange>
         </w:trPr>
         <w:tc>
           <w:tcPr>
-            <w:tcW w:w="2500" w:type="dxa"/>
-            <w:tcBorders>
-              <w:top w:val="nil"/>
-              <w:left w:val="nil"/>
-              <w:bottom w:val="nil"/>
-              <w:right w:val="nil"/>
-            </w:tcBorders>
-            <w:shd w:val="clear" w:color="auto" w:fill="auto"/>
-            <w:noWrap/>
-            <w:vAlign w:val="bottom"/>
-            <w:hideMark/>
-            <w:tcPrChange w:id="68" w:author="bartholowlab" w:date="2014-10-15T18:24:00Z">
-              <w:tcPr>
-                <w:tcW w:w="2500" w:type="dxa"/>
-                <w:tcBorders>
-                  <w:top w:val="nil"/>
-                  <w:left w:val="nil"/>
-                  <w:bottom w:val="nil"/>
-                  <w:right w:val="nil"/>
-                </w:tcBorders>
-                <w:shd w:val="clear" w:color="auto" w:fill="auto"/>
-                <w:noWrap/>
-                <w:vAlign w:val="bottom"/>
-                <w:hideMark/>
-              </w:tcPr>
-            </w:tcPrChange>
-          </w:tcPr>
-          <w:p>
-            <w:pPr>
-              <w:spacing w:after="0" w:line="240" w:lineRule="auto"/>
-              <w:rPr>
-                <w:rFonts w:ascii="Calibri" w:eastAsia="Times New Roman" w:hAnsi="Calibri" w:cs="Times New Roman"/>
-                <w:color w:val="000000"/>
-              </w:rPr>
-            </w:pPr>
-            <w:r>
-              <w:rPr>
-                <w:rFonts w:ascii="Calibri" w:eastAsia="Times New Roman" w:hAnsi="Calibri" w:cs="Times New Roman"/>
-                <w:color w:val="000000"/>
-              </w:rPr>
-              <w:t>identification</w:t>
+            <w:tcW w:w="1780" w:type="dxa"/>
+            <w:tcBorders>
+              <w:top w:val="nil"/>
+              <w:left w:val="nil"/>
+              <w:bottom w:val="nil"/>
+              <w:right w:val="nil"/>
+            </w:tcBorders>
+            <w:shd w:val="clear" w:color="auto" w:fill="auto"/>
+            <w:noWrap/>
+            <w:vAlign w:val="center"/>
+            <w:hideMark/>
+          </w:tcPr>
+          <w:p>
+            <w:pPr>
+              <w:spacing w:after="0" w:line="240" w:lineRule="auto"/>
+              <w:rPr>
+                <w:rFonts w:ascii="Calibri" w:eastAsia="Times New Roman" w:hAnsi="Calibri" w:cs="Times New Roman"/>
+                <w:color w:val="000000"/>
+              </w:rPr>
+            </w:pPr>
+            <w:r>
+              <w:rPr>
+                <w:rFonts w:ascii="Calibri" w:eastAsia="Times New Roman" w:hAnsi="Calibri" w:cs="Times New Roman"/>
+                <w:color w:val="000000"/>
+              </w:rPr>
+              <w:t>frustration</w:t>
             </w:r>
           </w:p>
         </w:tc>
@@ -13476,24 +13194,8 @@
             </w:tcBorders>
             <w:shd w:val="clear" w:color="auto" w:fill="auto"/>
             <w:noWrap/>
-            <w:vAlign w:val="bottom"/>
-            <w:hideMark/>
-            <w:tcPrChange w:id="69" w:author="bartholowlab" w:date="2014-10-15T18:24:00Z">
-              <w:tcPr>
-                <w:tcW w:w="960" w:type="dxa"/>
-                <w:gridSpan w:val="2"/>
-                <w:tcBorders>
-                  <w:top w:val="nil"/>
-                  <w:left w:val="nil"/>
-                  <w:bottom w:val="nil"/>
-                  <w:right w:val="nil"/>
-                </w:tcBorders>
-                <w:shd w:val="clear" w:color="auto" w:fill="auto"/>
-                <w:noWrap/>
-                <w:vAlign w:val="bottom"/>
-                <w:hideMark/>
-              </w:tcPr>
-            </w:tcPrChange>
+            <w:vAlign w:val="center"/>
+            <w:hideMark/>
           </w:tcPr>
           <w:p>
             <w:pPr>
@@ -13509,7 +13211,7 @@
                 <w:rFonts w:ascii="Calibri" w:eastAsia="Times New Roman" w:hAnsi="Calibri" w:cs="Times New Roman"/>
                 <w:color w:val="000000"/>
               </w:rPr>
-              <w:t>0.86</w:t>
+              <w:t>1.32</w:t>
             </w:r>
           </w:p>
         </w:tc>
@@ -13524,24 +13226,8 @@
             </w:tcBorders>
             <w:shd w:val="clear" w:color="auto" w:fill="auto"/>
             <w:noWrap/>
-            <w:vAlign w:val="bottom"/>
-            <w:hideMark/>
-            <w:tcPrChange w:id="70" w:author="bartholowlab" w:date="2014-10-15T18:24:00Z">
-              <w:tcPr>
-                <w:tcW w:w="960" w:type="dxa"/>
-                <w:gridSpan w:val="2"/>
-                <w:tcBorders>
-                  <w:top w:val="nil"/>
-                  <w:left w:val="nil"/>
-                  <w:bottom w:val="nil"/>
-                  <w:right w:val="nil"/>
-                </w:tcBorders>
-                <w:shd w:val="clear" w:color="auto" w:fill="auto"/>
-                <w:noWrap/>
-                <w:vAlign w:val="bottom"/>
-                <w:hideMark/>
-              </w:tcPr>
-            </w:tcPrChange>
+            <w:vAlign w:val="center"/>
+            <w:hideMark/>
           </w:tcPr>
           <w:p>
             <w:pPr>
@@ -13557,7 +13243,7 @@
                 <w:rFonts w:ascii="Calibri" w:eastAsia="Times New Roman" w:hAnsi="Calibri" w:cs="Times New Roman"/>
                 <w:color w:val="000000"/>
               </w:rPr>
-              <w:t>0.398</w:t>
+              <w:t>0.201</w:t>
             </w:r>
           </w:p>
         </w:tc>
@@ -13572,24 +13258,8 @@
             </w:tcBorders>
             <w:shd w:val="clear" w:color="auto" w:fill="auto"/>
             <w:noWrap/>
-            <w:vAlign w:val="bottom"/>
-            <w:hideMark/>
-            <w:tcPrChange w:id="71" w:author="bartholowlab" w:date="2014-10-15T18:24:00Z">
-              <w:tcPr>
-                <w:tcW w:w="960" w:type="dxa"/>
-                <w:gridSpan w:val="2"/>
-                <w:tcBorders>
-                  <w:top w:val="nil"/>
-                  <w:left w:val="nil"/>
-                  <w:bottom w:val="nil"/>
-                  <w:right w:val="nil"/>
-                </w:tcBorders>
-                <w:shd w:val="clear" w:color="auto" w:fill="auto"/>
-                <w:noWrap/>
-                <w:vAlign w:val="bottom"/>
-                <w:hideMark/>
-              </w:tcPr>
-            </w:tcPrChange>
+            <w:vAlign w:val="center"/>
+            <w:hideMark/>
           </w:tcPr>
           <w:p>
             <w:pPr>
@@ -13605,7 +13275,7 @@
                 <w:rFonts w:ascii="Calibri" w:eastAsia="Times New Roman" w:hAnsi="Calibri" w:cs="Times New Roman"/>
                 <w:color w:val="000000"/>
               </w:rPr>
-              <w:t>0.2</w:t>
+              <w:t>0.3</w:t>
             </w:r>
           </w:p>
         </w:tc>
@@ -13620,24 +13290,8 @@
             </w:tcBorders>
             <w:shd w:val="clear" w:color="auto" w:fill="auto"/>
             <w:noWrap/>
-            <w:vAlign w:val="bottom"/>
-            <w:hideMark/>
-            <w:tcPrChange w:id="72" w:author="bartholowlab" w:date="2014-10-15T18:24:00Z">
-              <w:tcPr>
-                <w:tcW w:w="960" w:type="dxa"/>
-                <w:gridSpan w:val="2"/>
-                <w:tcBorders>
-                  <w:top w:val="nil"/>
-                  <w:left w:val="nil"/>
-                  <w:bottom w:val="nil"/>
-                  <w:right w:val="nil"/>
-                </w:tcBorders>
-                <w:shd w:val="clear" w:color="auto" w:fill="auto"/>
-                <w:noWrap/>
-                <w:vAlign w:val="bottom"/>
-                <w:hideMark/>
-              </w:tcPr>
-            </w:tcPrChange>
+            <w:vAlign w:val="center"/>
+            <w:hideMark/>
           </w:tcPr>
           <w:p>
             <w:pPr>
@@ -13653,7 +13307,7 @@
                 <w:rFonts w:ascii="Calibri" w:eastAsia="Times New Roman" w:hAnsi="Calibri" w:cs="Times New Roman"/>
                 <w:color w:val="000000"/>
               </w:rPr>
-              <w:t>3.098291</w:t>
+              <w:t>0.554741</w:t>
             </w:r>
           </w:p>
         </w:tc>
@@ -13661,55 +13315,35 @@
       <w:tr>
         <w:trPr>
           <w:trHeight w:val="300"/>
-          <w:trPrChange w:id="73" w:author="bartholowlab" w:date="2014-10-15T18:24:00Z">
-            <w:trPr>
-              <w:trHeight w:val="300"/>
-            </w:trPr>
-          </w:trPrChange>
         </w:trPr>
         <w:tc>
           <w:tcPr>
-            <w:tcW w:w="2500" w:type="dxa"/>
-            <w:tcBorders>
-              <w:top w:val="nil"/>
-              <w:left w:val="nil"/>
-              <w:bottom w:val="nil"/>
-              <w:right w:val="nil"/>
-            </w:tcBorders>
-            <w:shd w:val="clear" w:color="auto" w:fill="auto"/>
-            <w:noWrap/>
-            <w:vAlign w:val="bottom"/>
-            <w:hideMark/>
-            <w:tcPrChange w:id="74" w:author="bartholowlab" w:date="2014-10-15T18:24:00Z">
-              <w:tcPr>
-                <w:tcW w:w="2500" w:type="dxa"/>
-                <w:tcBorders>
-                  <w:top w:val="nil"/>
-                  <w:left w:val="nil"/>
-                  <w:bottom w:val="nil"/>
-                  <w:right w:val="nil"/>
-                </w:tcBorders>
-                <w:shd w:val="clear" w:color="auto" w:fill="auto"/>
-                <w:noWrap/>
-                <w:vAlign w:val="bottom"/>
-                <w:hideMark/>
-              </w:tcPr>
-            </w:tcPrChange>
-          </w:tcPr>
-          <w:p>
-            <w:pPr>
-              <w:spacing w:after="0" w:line="240" w:lineRule="auto"/>
-              <w:rPr>
-                <w:rFonts w:ascii="Calibri" w:eastAsia="Times New Roman" w:hAnsi="Calibri" w:cs="Times New Roman"/>
-                <w:color w:val="000000"/>
-              </w:rPr>
-            </w:pPr>
-            <w:r>
-              <w:rPr>
-                <w:rFonts w:ascii="Calibri" w:eastAsia="Times New Roman" w:hAnsi="Calibri" w:cs="Times New Roman"/>
-                <w:color w:val="000000"/>
-              </w:rPr>
-              <w:t>excitement</w:t>
+            <w:tcW w:w="1780" w:type="dxa"/>
+            <w:tcBorders>
+              <w:top w:val="nil"/>
+              <w:left w:val="nil"/>
+              <w:bottom w:val="nil"/>
+              <w:right w:val="nil"/>
+            </w:tcBorders>
+            <w:shd w:val="clear" w:color="auto" w:fill="auto"/>
+            <w:noWrap/>
+            <w:vAlign w:val="center"/>
+            <w:hideMark/>
+          </w:tcPr>
+          <w:p>
+            <w:pPr>
+              <w:spacing w:after="0" w:line="240" w:lineRule="auto"/>
+              <w:rPr>
+                <w:rFonts w:ascii="Calibri" w:eastAsia="Times New Roman" w:hAnsi="Calibri" w:cs="Times New Roman"/>
+                <w:color w:val="000000"/>
+              </w:rPr>
+            </w:pPr>
+            <w:r>
+              <w:rPr>
+                <w:rFonts w:ascii="Calibri" w:eastAsia="Times New Roman" w:hAnsi="Calibri" w:cs="Times New Roman"/>
+                <w:color w:val="000000"/>
+              </w:rPr>
+              <w:t>pleasure</w:t>
             </w:r>
           </w:p>
         </w:tc>
@@ -13724,24 +13358,8 @@
             </w:tcBorders>
             <w:shd w:val="clear" w:color="auto" w:fill="auto"/>
             <w:noWrap/>
-            <w:vAlign w:val="bottom"/>
-            <w:hideMark/>
-            <w:tcPrChange w:id="75" w:author="bartholowlab" w:date="2014-10-15T18:24:00Z">
-              <w:tcPr>
-                <w:tcW w:w="960" w:type="dxa"/>
-                <w:gridSpan w:val="2"/>
-                <w:tcBorders>
-                  <w:top w:val="nil"/>
-                  <w:left w:val="nil"/>
-                  <w:bottom w:val="nil"/>
-                  <w:right w:val="nil"/>
-                </w:tcBorders>
-                <w:shd w:val="clear" w:color="auto" w:fill="auto"/>
-                <w:noWrap/>
-                <w:vAlign w:val="bottom"/>
-                <w:hideMark/>
-              </w:tcPr>
-            </w:tcPrChange>
+            <w:vAlign w:val="center"/>
+            <w:hideMark/>
           </w:tcPr>
           <w:p>
             <w:pPr>
@@ -13757,7 +13375,7 @@
                 <w:rFonts w:ascii="Calibri" w:eastAsia="Times New Roman" w:hAnsi="Calibri" w:cs="Times New Roman"/>
                 <w:color w:val="000000"/>
               </w:rPr>
-              <w:t>0.89</w:t>
+              <w:t>1.29</w:t>
             </w:r>
           </w:p>
         </w:tc>
@@ -13772,24 +13390,8 @@
             </w:tcBorders>
             <w:shd w:val="clear" w:color="auto" w:fill="auto"/>
             <w:noWrap/>
-            <w:vAlign w:val="bottom"/>
-            <w:hideMark/>
-            <w:tcPrChange w:id="76" w:author="bartholowlab" w:date="2014-10-15T18:24:00Z">
-              <w:tcPr>
-                <w:tcW w:w="960" w:type="dxa"/>
-                <w:gridSpan w:val="2"/>
-                <w:tcBorders>
-                  <w:top w:val="nil"/>
-                  <w:left w:val="nil"/>
-                  <w:bottom w:val="nil"/>
-                  <w:right w:val="nil"/>
-                </w:tcBorders>
-                <w:shd w:val="clear" w:color="auto" w:fill="auto"/>
-                <w:noWrap/>
-                <w:vAlign w:val="bottom"/>
-                <w:hideMark/>
-              </w:tcPr>
-            </w:tcPrChange>
+            <w:vAlign w:val="center"/>
+            <w:hideMark/>
           </w:tcPr>
           <w:p>
             <w:pPr>
@@ -13805,7 +13407,7 @@
                 <w:rFonts w:ascii="Calibri" w:eastAsia="Times New Roman" w:hAnsi="Calibri" w:cs="Times New Roman"/>
                 <w:color w:val="000000"/>
               </w:rPr>
-              <w:t>0.385</w:t>
+              <w:t>0.214</w:t>
             </w:r>
           </w:p>
         </w:tc>
@@ -13820,24 +13422,8 @@
             </w:tcBorders>
             <w:shd w:val="clear" w:color="auto" w:fill="auto"/>
             <w:noWrap/>
-            <w:vAlign w:val="bottom"/>
-            <w:hideMark/>
-            <w:tcPrChange w:id="77" w:author="bartholowlab" w:date="2014-10-15T18:24:00Z">
-              <w:tcPr>
-                <w:tcW w:w="960" w:type="dxa"/>
-                <w:gridSpan w:val="2"/>
-                <w:tcBorders>
-                  <w:top w:val="nil"/>
-                  <w:left w:val="nil"/>
-                  <w:bottom w:val="nil"/>
-                  <w:right w:val="nil"/>
-                </w:tcBorders>
-                <w:shd w:val="clear" w:color="auto" w:fill="auto"/>
-                <w:noWrap/>
-                <w:vAlign w:val="bottom"/>
-                <w:hideMark/>
-              </w:tcPr>
-            </w:tcPrChange>
+            <w:vAlign w:val="center"/>
+            <w:hideMark/>
           </w:tcPr>
           <w:p>
             <w:pPr>
@@ -13853,7 +13439,7 @@
                 <w:rFonts w:ascii="Calibri" w:eastAsia="Times New Roman" w:hAnsi="Calibri" w:cs="Times New Roman"/>
                 <w:color w:val="000000"/>
               </w:rPr>
-              <w:t>0.21</w:t>
+              <w:t>0.29</w:t>
             </w:r>
           </w:p>
         </w:tc>
@@ -13868,24 +13454,8 @@
             </w:tcBorders>
             <w:shd w:val="clear" w:color="auto" w:fill="auto"/>
             <w:noWrap/>
-            <w:vAlign w:val="bottom"/>
-            <w:hideMark/>
-            <w:tcPrChange w:id="78" w:author="bartholowlab" w:date="2014-10-15T18:24:00Z">
-              <w:tcPr>
-                <w:tcW w:w="960" w:type="dxa"/>
-                <w:gridSpan w:val="2"/>
-                <w:tcBorders>
-                  <w:top w:val="nil"/>
-                  <w:left w:val="nil"/>
-                  <w:bottom w:val="nil"/>
-                  <w:right w:val="nil"/>
-                </w:tcBorders>
-                <w:shd w:val="clear" w:color="auto" w:fill="auto"/>
-                <w:noWrap/>
-                <w:vAlign w:val="bottom"/>
-                <w:hideMark/>
-              </w:tcPr>
-            </w:tcPrChange>
+            <w:vAlign w:val="center"/>
+            <w:hideMark/>
           </w:tcPr>
           <w:p>
             <w:pPr>
@@ -13901,7 +13471,7 @@
                 <w:rFonts w:ascii="Calibri" w:eastAsia="Times New Roman" w:hAnsi="Calibri" w:cs="Times New Roman"/>
                 <w:color w:val="000000"/>
               </w:rPr>
-              <w:t>3.028248</w:t>
+              <w:t>0.534506</w:t>
             </w:r>
           </w:p>
         </w:tc>
@@ -13909,55 +13479,35 @@
       <w:tr>
         <w:trPr>
           <w:trHeight w:val="300"/>
-          <w:trPrChange w:id="79" w:author="bartholowlab" w:date="2014-10-15T18:24:00Z">
-            <w:trPr>
-              <w:trHeight w:val="300"/>
-            </w:trPr>
-          </w:trPrChange>
         </w:trPr>
         <w:tc>
           <w:tcPr>
-            <w:tcW w:w="2500" w:type="dxa"/>
-            <w:tcBorders>
-              <w:top w:val="nil"/>
-              <w:left w:val="nil"/>
-              <w:bottom w:val="nil"/>
-              <w:right w:val="nil"/>
-            </w:tcBorders>
-            <w:shd w:val="clear" w:color="auto" w:fill="auto"/>
-            <w:noWrap/>
-            <w:vAlign w:val="bottom"/>
-            <w:hideMark/>
-            <w:tcPrChange w:id="80" w:author="bartholowlab" w:date="2014-10-15T18:24:00Z">
-              <w:tcPr>
-                <w:tcW w:w="2500" w:type="dxa"/>
-                <w:tcBorders>
-                  <w:top w:val="nil"/>
-                  <w:left w:val="nil"/>
-                  <w:bottom w:val="nil"/>
-                  <w:right w:val="nil"/>
-                </w:tcBorders>
-                <w:shd w:val="clear" w:color="auto" w:fill="auto"/>
-                <w:noWrap/>
-                <w:vAlign w:val="bottom"/>
-                <w:hideMark/>
-              </w:tcPr>
-            </w:tcPrChange>
-          </w:tcPr>
-          <w:p>
-            <w:pPr>
-              <w:spacing w:after="0" w:line="240" w:lineRule="auto"/>
-              <w:rPr>
-                <w:rFonts w:ascii="Calibri" w:eastAsia="Times New Roman" w:hAnsi="Calibri" w:cs="Times New Roman"/>
-                <w:color w:val="000000"/>
-              </w:rPr>
-            </w:pPr>
-            <w:r>
-              <w:rPr>
-                <w:rFonts w:ascii="Calibri" w:eastAsia="Times New Roman" w:hAnsi="Calibri" w:cs="Times New Roman"/>
-                <w:color w:val="000000"/>
-              </w:rPr>
-              <w:t>disorientation</w:t>
+            <w:tcW w:w="1780" w:type="dxa"/>
+            <w:tcBorders>
+              <w:top w:val="nil"/>
+              <w:left w:val="nil"/>
+              <w:bottom w:val="nil"/>
+              <w:right w:val="nil"/>
+            </w:tcBorders>
+            <w:shd w:val="clear" w:color="auto" w:fill="auto"/>
+            <w:noWrap/>
+            <w:vAlign w:val="center"/>
+            <w:hideMark/>
+          </w:tcPr>
+          <w:p>
+            <w:pPr>
+              <w:spacing w:after="0" w:line="240" w:lineRule="auto"/>
+              <w:rPr>
+                <w:rFonts w:ascii="Calibri" w:eastAsia="Times New Roman" w:hAnsi="Calibri" w:cs="Times New Roman"/>
+                <w:color w:val="000000"/>
+              </w:rPr>
+            </w:pPr>
+            <w:r>
+              <w:rPr>
+                <w:rFonts w:ascii="Calibri" w:eastAsia="Times New Roman" w:hAnsi="Calibri" w:cs="Times New Roman"/>
+                <w:color w:val="000000"/>
+              </w:rPr>
+              <w:t>action</w:t>
             </w:r>
           </w:p>
         </w:tc>
@@ -13972,24 +13522,8 @@
             </w:tcBorders>
             <w:shd w:val="clear" w:color="auto" w:fill="auto"/>
             <w:noWrap/>
-            <w:vAlign w:val="bottom"/>
-            <w:hideMark/>
-            <w:tcPrChange w:id="81" w:author="bartholowlab" w:date="2014-10-15T18:24:00Z">
-              <w:tcPr>
-                <w:tcW w:w="960" w:type="dxa"/>
-                <w:gridSpan w:val="2"/>
-                <w:tcBorders>
-                  <w:top w:val="nil"/>
-                  <w:left w:val="nil"/>
-                  <w:bottom w:val="nil"/>
-                  <w:right w:val="nil"/>
-                </w:tcBorders>
-                <w:shd w:val="clear" w:color="auto" w:fill="auto"/>
-                <w:noWrap/>
-                <w:vAlign w:val="bottom"/>
-                <w:hideMark/>
-              </w:tcPr>
-            </w:tcPrChange>
+            <w:vAlign w:val="center"/>
+            <w:hideMark/>
           </w:tcPr>
           <w:p>
             <w:pPr>
@@ -14005,7 +13539,7 @@
                 <w:rFonts w:ascii="Calibri" w:eastAsia="Times New Roman" w:hAnsi="Calibri" w:cs="Times New Roman"/>
                 <w:color w:val="000000"/>
               </w:rPr>
-              <w:t>1.14</w:t>
+              <w:t>1.24</w:t>
             </w:r>
           </w:p>
         </w:tc>
@@ -14020,24 +13554,8 @@
             </w:tcBorders>
             <w:shd w:val="clear" w:color="auto" w:fill="auto"/>
             <w:noWrap/>
-            <w:vAlign w:val="bottom"/>
-            <w:hideMark/>
-            <w:tcPrChange w:id="82" w:author="bartholowlab" w:date="2014-10-15T18:24:00Z">
-              <w:tcPr>
-                <w:tcW w:w="960" w:type="dxa"/>
-                <w:gridSpan w:val="2"/>
-                <w:tcBorders>
-                  <w:top w:val="nil"/>
-                  <w:left w:val="nil"/>
-                  <w:bottom w:val="nil"/>
-                  <w:right w:val="nil"/>
-                </w:tcBorders>
-                <w:shd w:val="clear" w:color="auto" w:fill="auto"/>
-                <w:noWrap/>
-                <w:vAlign w:val="bottom"/>
-                <w:hideMark/>
-              </w:tcPr>
-            </w:tcPrChange>
+            <w:vAlign w:val="center"/>
+            <w:hideMark/>
           </w:tcPr>
           <w:p>
             <w:pPr>
@@ -14053,7 +13571,7 @@
                 <w:rFonts w:ascii="Calibri" w:eastAsia="Times New Roman" w:hAnsi="Calibri" w:cs="Times New Roman"/>
                 <w:color w:val="000000"/>
               </w:rPr>
-              <w:t>0.267</w:t>
+              <w:t>0.229</w:t>
             </w:r>
           </w:p>
         </w:tc>
@@ -14068,24 +13586,8 @@
             </w:tcBorders>
             <w:shd w:val="clear" w:color="auto" w:fill="auto"/>
             <w:noWrap/>
-            <w:vAlign w:val="bottom"/>
-            <w:hideMark/>
-            <w:tcPrChange w:id="83" w:author="bartholowlab" w:date="2014-10-15T18:24:00Z">
-              <w:tcPr>
-                <w:tcW w:w="960" w:type="dxa"/>
-                <w:gridSpan w:val="2"/>
-                <w:tcBorders>
-                  <w:top w:val="nil"/>
-                  <w:left w:val="nil"/>
-                  <w:bottom w:val="nil"/>
-                  <w:right w:val="nil"/>
-                </w:tcBorders>
-                <w:shd w:val="clear" w:color="auto" w:fill="auto"/>
-                <w:noWrap/>
-                <w:vAlign w:val="bottom"/>
-                <w:hideMark/>
-              </w:tcPr>
-            </w:tcPrChange>
+            <w:vAlign w:val="center"/>
+            <w:hideMark/>
           </w:tcPr>
           <w:p>
             <w:pPr>
@@ -14101,7 +13603,7 @@
                 <w:rFonts w:ascii="Calibri" w:eastAsia="Times New Roman" w:hAnsi="Calibri" w:cs="Times New Roman"/>
                 <w:color w:val="000000"/>
               </w:rPr>
-              <w:t>0.26</w:t>
+              <w:t>0.28</w:t>
             </w:r>
           </w:p>
         </w:tc>
@@ -14116,24 +13618,8 @@
             </w:tcBorders>
             <w:shd w:val="clear" w:color="auto" w:fill="auto"/>
             <w:noWrap/>
-            <w:vAlign w:val="bottom"/>
-            <w:hideMark/>
-            <w:tcPrChange w:id="84" w:author="bartholowlab" w:date="2014-10-15T18:24:00Z">
-              <w:tcPr>
-                <w:tcW w:w="960" w:type="dxa"/>
-                <w:gridSpan w:val="2"/>
-                <w:tcBorders>
-                  <w:top w:val="nil"/>
-                  <w:left w:val="nil"/>
-                  <w:bottom w:val="nil"/>
-                  <w:right w:val="nil"/>
-                </w:tcBorders>
-                <w:shd w:val="clear" w:color="auto" w:fill="auto"/>
-                <w:noWrap/>
-                <w:vAlign w:val="bottom"/>
-                <w:hideMark/>
-              </w:tcPr>
-            </w:tcPrChange>
+            <w:vAlign w:val="center"/>
+            <w:hideMark/>
           </w:tcPr>
           <w:p>
             <w:pPr>
@@ -14149,7 +13635,7 @@
                 <w:rFonts w:ascii="Calibri" w:eastAsia="Times New Roman" w:hAnsi="Calibri" w:cs="Times New Roman"/>
                 <w:color w:val="000000"/>
               </w:rPr>
-              <w:t>2.435033</w:t>
+              <w:t>0.502947</w:t>
             </w:r>
           </w:p>
         </w:tc>
@@ -14157,55 +13643,35 @@
       <w:tr>
         <w:trPr>
           <w:trHeight w:val="300"/>
-          <w:trPrChange w:id="85" w:author="bartholowlab" w:date="2014-10-15T18:24:00Z">
-            <w:trPr>
-              <w:trHeight w:val="300"/>
-            </w:trPr>
-          </w:trPrChange>
         </w:trPr>
         <w:tc>
           <w:tcPr>
-            <w:tcW w:w="2500" w:type="dxa"/>
-            <w:tcBorders>
-              <w:top w:val="nil"/>
-              <w:left w:val="nil"/>
-              <w:bottom w:val="nil"/>
-              <w:right w:val="nil"/>
-            </w:tcBorders>
-            <w:shd w:val="clear" w:color="auto" w:fill="auto"/>
-            <w:noWrap/>
-            <w:vAlign w:val="bottom"/>
-            <w:hideMark/>
-            <w:tcPrChange w:id="86" w:author="bartholowlab" w:date="2014-10-15T18:24:00Z">
-              <w:tcPr>
-                <w:tcW w:w="2500" w:type="dxa"/>
-                <w:tcBorders>
-                  <w:top w:val="nil"/>
-                  <w:left w:val="nil"/>
-                  <w:bottom w:val="nil"/>
-                  <w:right w:val="nil"/>
-                </w:tcBorders>
-                <w:shd w:val="clear" w:color="auto" w:fill="auto"/>
-                <w:noWrap/>
-                <w:vAlign w:val="bottom"/>
-                <w:hideMark/>
-              </w:tcPr>
-            </w:tcPrChange>
-          </w:tcPr>
-          <w:p>
-            <w:pPr>
-              <w:spacing w:after="0" w:line="240" w:lineRule="auto"/>
-              <w:rPr>
-                <w:rFonts w:ascii="Calibri" w:eastAsia="Times New Roman" w:hAnsi="Calibri" w:cs="Times New Roman"/>
-                <w:color w:val="000000"/>
-              </w:rPr>
-            </w:pPr>
-            <w:r>
-              <w:rPr>
-                <w:rFonts w:ascii="Calibri" w:eastAsia="Times New Roman" w:hAnsi="Calibri" w:cs="Times New Roman"/>
-                <w:color w:val="000000"/>
-              </w:rPr>
-              <w:t>action</w:t>
+            <w:tcW w:w="1780" w:type="dxa"/>
+            <w:tcBorders>
+              <w:top w:val="nil"/>
+              <w:left w:val="nil"/>
+              <w:bottom w:val="nil"/>
+              <w:right w:val="nil"/>
+            </w:tcBorders>
+            <w:shd w:val="clear" w:color="auto" w:fill="auto"/>
+            <w:noWrap/>
+            <w:vAlign w:val="center"/>
+            <w:hideMark/>
+          </w:tcPr>
+          <w:p>
+            <w:pPr>
+              <w:spacing w:after="0" w:line="240" w:lineRule="auto"/>
+              <w:rPr>
+                <w:rFonts w:ascii="Calibri" w:eastAsia="Times New Roman" w:hAnsi="Calibri" w:cs="Times New Roman"/>
+                <w:color w:val="000000"/>
+              </w:rPr>
+            </w:pPr>
+            <w:r>
+              <w:rPr>
+                <w:rFonts w:ascii="Calibri" w:eastAsia="Times New Roman" w:hAnsi="Calibri" w:cs="Times New Roman"/>
+                <w:color w:val="000000"/>
+              </w:rPr>
+              <w:t>disorientation</w:t>
             </w:r>
           </w:p>
         </w:tc>
@@ -14220,24 +13686,8 @@
             </w:tcBorders>
             <w:shd w:val="clear" w:color="auto" w:fill="auto"/>
             <w:noWrap/>
-            <w:vAlign w:val="bottom"/>
-            <w:hideMark/>
-            <w:tcPrChange w:id="87" w:author="bartholowlab" w:date="2014-10-15T18:24:00Z">
-              <w:tcPr>
-                <w:tcW w:w="960" w:type="dxa"/>
-                <w:gridSpan w:val="2"/>
-                <w:tcBorders>
-                  <w:top w:val="nil"/>
-                  <w:left w:val="nil"/>
-                  <w:bottom w:val="nil"/>
-                  <w:right w:val="nil"/>
-                </w:tcBorders>
-                <w:shd w:val="clear" w:color="auto" w:fill="auto"/>
-                <w:noWrap/>
-                <w:vAlign w:val="bottom"/>
-                <w:hideMark/>
-              </w:tcPr>
-            </w:tcPrChange>
+            <w:vAlign w:val="center"/>
+            <w:hideMark/>
           </w:tcPr>
           <w:p>
             <w:pPr>
@@ -14253,7 +13703,7 @@
                 <w:rFonts w:ascii="Calibri" w:eastAsia="Times New Roman" w:hAnsi="Calibri" w:cs="Times New Roman"/>
                 <w:color w:val="000000"/>
               </w:rPr>
-              <w:t>1.24</w:t>
+              <w:t>1.14</w:t>
             </w:r>
           </w:p>
         </w:tc>
@@ -14268,24 +13718,8 @@
             </w:tcBorders>
             <w:shd w:val="clear" w:color="auto" w:fill="auto"/>
             <w:noWrap/>
-            <w:vAlign w:val="bottom"/>
-            <w:hideMark/>
-            <w:tcPrChange w:id="88" w:author="bartholowlab" w:date="2014-10-15T18:24:00Z">
-              <w:tcPr>
-                <w:tcW w:w="960" w:type="dxa"/>
-                <w:gridSpan w:val="2"/>
-                <w:tcBorders>
-                  <w:top w:val="nil"/>
-                  <w:left w:val="nil"/>
-                  <w:bottom w:val="nil"/>
-                  <w:right w:val="nil"/>
-                </w:tcBorders>
-                <w:shd w:val="clear" w:color="auto" w:fill="auto"/>
-                <w:noWrap/>
-                <w:vAlign w:val="bottom"/>
-                <w:hideMark/>
-              </w:tcPr>
-            </w:tcPrChange>
+            <w:vAlign w:val="center"/>
+            <w:hideMark/>
           </w:tcPr>
           <w:p>
             <w:pPr>
@@ -14301,7 +13735,7 @@
                 <w:rFonts w:ascii="Calibri" w:eastAsia="Times New Roman" w:hAnsi="Calibri" w:cs="Times New Roman"/>
                 <w:color w:val="000000"/>
               </w:rPr>
-              <w:t>0.229</w:t>
+              <w:t>0.267</w:t>
             </w:r>
           </w:p>
         </w:tc>
@@ -14316,24 +13750,8 @@
             </w:tcBorders>
             <w:shd w:val="clear" w:color="auto" w:fill="auto"/>
             <w:noWrap/>
-            <w:vAlign w:val="bottom"/>
-            <w:hideMark/>
-            <w:tcPrChange w:id="89" w:author="bartholowlab" w:date="2014-10-15T18:24:00Z">
-              <w:tcPr>
-                <w:tcW w:w="960" w:type="dxa"/>
-                <w:gridSpan w:val="2"/>
-                <w:tcBorders>
-                  <w:top w:val="nil"/>
-                  <w:left w:val="nil"/>
-                  <w:bottom w:val="nil"/>
-                  <w:right w:val="nil"/>
-                </w:tcBorders>
-                <w:shd w:val="clear" w:color="auto" w:fill="auto"/>
-                <w:noWrap/>
-                <w:vAlign w:val="bottom"/>
-                <w:hideMark/>
-              </w:tcPr>
-            </w:tcPrChange>
+            <w:vAlign w:val="center"/>
+            <w:hideMark/>
           </w:tcPr>
           <w:p>
             <w:pPr>
@@ -14349,7 +13767,7 @@
                 <w:rFonts w:ascii="Calibri" w:eastAsia="Times New Roman" w:hAnsi="Calibri" w:cs="Times New Roman"/>
                 <w:color w:val="000000"/>
               </w:rPr>
-              <w:t>0.28</w:t>
+              <w:t>0.26</w:t>
             </w:r>
           </w:p>
         </w:tc>
@@ -14364,24 +13782,8 @@
             </w:tcBorders>
             <w:shd w:val="clear" w:color="auto" w:fill="auto"/>
             <w:noWrap/>
-            <w:vAlign w:val="bottom"/>
-            <w:hideMark/>
-            <w:tcPrChange w:id="90" w:author="bartholowlab" w:date="2014-10-15T18:24:00Z">
-              <w:tcPr>
-                <w:tcW w:w="960" w:type="dxa"/>
-                <w:gridSpan w:val="2"/>
-                <w:tcBorders>
-                  <w:top w:val="nil"/>
-                  <w:left w:val="nil"/>
-                  <w:bottom w:val="nil"/>
-                  <w:right w:val="nil"/>
-                </w:tcBorders>
-                <w:shd w:val="clear" w:color="auto" w:fill="auto"/>
-                <w:noWrap/>
-                <w:vAlign w:val="bottom"/>
-                <w:hideMark/>
-              </w:tcPr>
-            </w:tcPrChange>
+            <w:vAlign w:val="center"/>
+            <w:hideMark/>
           </w:tcPr>
           <w:p>
             <w:pPr>
@@ -14397,7 +13799,7 @@
                 <w:rFonts w:ascii="Calibri" w:eastAsia="Times New Roman" w:hAnsi="Calibri" w:cs="Times New Roman"/>
                 <w:color w:val="000000"/>
               </w:rPr>
-              <w:t>2.202403</w:t>
+              <w:t>0.447209</w:t>
             </w:r>
           </w:p>
         </w:tc>
@@ -14405,55 +13807,35 @@
       <w:tr>
         <w:trPr>
           <w:trHeight w:val="300"/>
-          <w:trPrChange w:id="91" w:author="bartholowlab" w:date="2014-10-15T18:24:00Z">
-            <w:trPr>
-              <w:trHeight w:val="300"/>
-            </w:trPr>
-          </w:trPrChange>
         </w:trPr>
         <w:tc>
           <w:tcPr>
-            <w:tcW w:w="2500" w:type="dxa"/>
-            <w:tcBorders>
-              <w:top w:val="nil"/>
-              <w:left w:val="nil"/>
-              <w:bottom w:val="nil"/>
-              <w:right w:val="nil"/>
-            </w:tcBorders>
-            <w:shd w:val="clear" w:color="auto" w:fill="auto"/>
-            <w:noWrap/>
-            <w:vAlign w:val="bottom"/>
-            <w:hideMark/>
-            <w:tcPrChange w:id="92" w:author="bartholowlab" w:date="2014-10-15T18:24:00Z">
-              <w:tcPr>
-                <w:tcW w:w="2500" w:type="dxa"/>
-                <w:tcBorders>
-                  <w:top w:val="nil"/>
-                  <w:left w:val="nil"/>
-                  <w:bottom w:val="nil"/>
-                  <w:right w:val="nil"/>
-                </w:tcBorders>
-                <w:shd w:val="clear" w:color="auto" w:fill="auto"/>
-                <w:noWrap/>
-                <w:vAlign w:val="bottom"/>
-                <w:hideMark/>
-              </w:tcPr>
-            </w:tcPrChange>
-          </w:tcPr>
-          <w:p>
-            <w:pPr>
-              <w:spacing w:after="0" w:line="240" w:lineRule="auto"/>
-              <w:rPr>
-                <w:rFonts w:ascii="Calibri" w:eastAsia="Times New Roman" w:hAnsi="Calibri" w:cs="Times New Roman"/>
-                <w:color w:val="000000"/>
-              </w:rPr>
-            </w:pPr>
-            <w:r>
-              <w:rPr>
-                <w:rFonts w:ascii="Calibri" w:eastAsia="Times New Roman" w:hAnsi="Calibri" w:cs="Times New Roman"/>
-                <w:color w:val="000000"/>
-              </w:rPr>
-              <w:t>pleasure</w:t>
+            <w:tcW w:w="1780" w:type="dxa"/>
+            <w:tcBorders>
+              <w:top w:val="nil"/>
+              <w:left w:val="nil"/>
+              <w:bottom w:val="nil"/>
+              <w:right w:val="nil"/>
+            </w:tcBorders>
+            <w:shd w:val="clear" w:color="auto" w:fill="auto"/>
+            <w:noWrap/>
+            <w:vAlign w:val="center"/>
+            <w:hideMark/>
+          </w:tcPr>
+          <w:p>
+            <w:pPr>
+              <w:spacing w:after="0" w:line="240" w:lineRule="auto"/>
+              <w:rPr>
+                <w:rFonts w:ascii="Calibri" w:eastAsia="Times New Roman" w:hAnsi="Calibri" w:cs="Times New Roman"/>
+                <w:color w:val="000000"/>
+              </w:rPr>
+            </w:pPr>
+            <w:r>
+              <w:rPr>
+                <w:rFonts w:ascii="Calibri" w:eastAsia="Times New Roman" w:hAnsi="Calibri" w:cs="Times New Roman"/>
+                <w:color w:val="000000"/>
+              </w:rPr>
+              <w:t>excitement</w:t>
             </w:r>
           </w:p>
         </w:tc>
@@ -14468,24 +13850,8 @@
             </w:tcBorders>
             <w:shd w:val="clear" w:color="auto" w:fill="auto"/>
             <w:noWrap/>
-            <w:vAlign w:val="bottom"/>
-            <w:hideMark/>
-            <w:tcPrChange w:id="93" w:author="bartholowlab" w:date="2014-10-15T18:24:00Z">
-              <w:tcPr>
-                <w:tcW w:w="960" w:type="dxa"/>
-                <w:gridSpan w:val="2"/>
-                <w:tcBorders>
-                  <w:top w:val="nil"/>
-                  <w:left w:val="nil"/>
-                  <w:bottom w:val="nil"/>
-                  <w:right w:val="nil"/>
-                </w:tcBorders>
-                <w:shd w:val="clear" w:color="auto" w:fill="auto"/>
-                <w:noWrap/>
-                <w:vAlign w:val="bottom"/>
-                <w:hideMark/>
-              </w:tcPr>
-            </w:tcPrChange>
+            <w:vAlign w:val="center"/>
+            <w:hideMark/>
           </w:tcPr>
           <w:p>
             <w:pPr>
@@ -14501,7 +13867,7 @@
                 <w:rFonts w:ascii="Calibri" w:eastAsia="Times New Roman" w:hAnsi="Calibri" w:cs="Times New Roman"/>
                 <w:color w:val="000000"/>
               </w:rPr>
-              <w:t>1.29</w:t>
+              <w:t>0.89</w:t>
             </w:r>
           </w:p>
         </w:tc>
@@ -14516,24 +13882,8 @@
             </w:tcBorders>
             <w:shd w:val="clear" w:color="auto" w:fill="auto"/>
             <w:noWrap/>
-            <w:vAlign w:val="bottom"/>
-            <w:hideMark/>
-            <w:tcPrChange w:id="94" w:author="bartholowlab" w:date="2014-10-15T18:24:00Z">
-              <w:tcPr>
-                <w:tcW w:w="960" w:type="dxa"/>
-                <w:gridSpan w:val="2"/>
-                <w:tcBorders>
-                  <w:top w:val="nil"/>
-                  <w:left w:val="nil"/>
-                  <w:bottom w:val="nil"/>
-                  <w:right w:val="nil"/>
-                </w:tcBorders>
-                <w:shd w:val="clear" w:color="auto" w:fill="auto"/>
-                <w:noWrap/>
-                <w:vAlign w:val="bottom"/>
-                <w:hideMark/>
-              </w:tcPr>
-            </w:tcPrChange>
+            <w:vAlign w:val="center"/>
+            <w:hideMark/>
           </w:tcPr>
           <w:p>
             <w:pPr>
@@ -14549,7 +13899,7 @@
                 <w:rFonts w:ascii="Calibri" w:eastAsia="Times New Roman" w:hAnsi="Calibri" w:cs="Times New Roman"/>
                 <w:color w:val="000000"/>
               </w:rPr>
-              <w:t>0.214</w:t>
+              <w:t>0.385</w:t>
             </w:r>
           </w:p>
         </w:tc>
@@ -14564,24 +13914,8 @@
             </w:tcBorders>
             <w:shd w:val="clear" w:color="auto" w:fill="auto"/>
             <w:noWrap/>
-            <w:vAlign w:val="bottom"/>
-            <w:hideMark/>
-            <w:tcPrChange w:id="95" w:author="bartholowlab" w:date="2014-10-15T18:24:00Z">
-              <w:tcPr>
-                <w:tcW w:w="960" w:type="dxa"/>
-                <w:gridSpan w:val="2"/>
-                <w:tcBorders>
-                  <w:top w:val="nil"/>
-                  <w:left w:val="nil"/>
-                  <w:bottom w:val="nil"/>
-                  <w:right w:val="nil"/>
-                </w:tcBorders>
-                <w:shd w:val="clear" w:color="auto" w:fill="auto"/>
-                <w:noWrap/>
-                <w:vAlign w:val="bottom"/>
-                <w:hideMark/>
-              </w:tcPr>
-            </w:tcPrChange>
+            <w:vAlign w:val="center"/>
+            <w:hideMark/>
           </w:tcPr>
           <w:p>
             <w:pPr>
@@ -14597,7 +13931,7 @@
                 <w:rFonts w:ascii="Calibri" w:eastAsia="Times New Roman" w:hAnsi="Calibri" w:cs="Times New Roman"/>
                 <w:color w:val="000000"/>
               </w:rPr>
-              <w:t>0.29</w:t>
+              <w:t>0.21</w:t>
             </w:r>
           </w:p>
         </w:tc>
@@ -14612,24 +13946,8 @@
             </w:tcBorders>
             <w:shd w:val="clear" w:color="auto" w:fill="auto"/>
             <w:noWrap/>
-            <w:vAlign w:val="bottom"/>
-            <w:hideMark/>
-            <w:tcPrChange w:id="96" w:author="bartholowlab" w:date="2014-10-15T18:24:00Z">
-              <w:tcPr>
-                <w:tcW w:w="960" w:type="dxa"/>
-                <w:gridSpan w:val="2"/>
-                <w:tcBorders>
-                  <w:top w:val="nil"/>
-                  <w:left w:val="nil"/>
-                  <w:bottom w:val="nil"/>
-                  <w:right w:val="nil"/>
-                </w:tcBorders>
-                <w:shd w:val="clear" w:color="auto" w:fill="auto"/>
-                <w:noWrap/>
-                <w:vAlign w:val="bottom"/>
-                <w:hideMark/>
-              </w:tcPr>
-            </w:tcPrChange>
+            <w:vAlign w:val="center"/>
+            <w:hideMark/>
           </w:tcPr>
           <w:p>
             <w:pPr>
@@ -14645,7 +13963,7 @@
                 <w:rFonts w:ascii="Calibri" w:eastAsia="Times New Roman" w:hAnsi="Calibri" w:cs="Times New Roman"/>
                 <w:color w:val="000000"/>
               </w:rPr>
-              <w:t>2.088909</w:t>
+              <w:t>0.342904</w:t>
             </w:r>
           </w:p>
         </w:tc>
@@ -14653,55 +13971,35 @@
       <w:tr>
         <w:trPr>
           <w:trHeight w:val="300"/>
-          <w:trPrChange w:id="97" w:author="bartholowlab" w:date="2014-10-15T18:24:00Z">
-            <w:trPr>
-              <w:trHeight w:val="300"/>
-            </w:trPr>
-          </w:trPrChange>
         </w:trPr>
         <w:tc>
           <w:tcPr>
-            <w:tcW w:w="2500" w:type="dxa"/>
-            <w:tcBorders>
-              <w:top w:val="nil"/>
-              <w:left w:val="nil"/>
-              <w:bottom w:val="nil"/>
-              <w:right w:val="nil"/>
-            </w:tcBorders>
-            <w:shd w:val="clear" w:color="auto" w:fill="auto"/>
-            <w:noWrap/>
-            <w:vAlign w:val="bottom"/>
-            <w:hideMark/>
-            <w:tcPrChange w:id="98" w:author="bartholowlab" w:date="2014-10-15T18:24:00Z">
-              <w:tcPr>
-                <w:tcW w:w="2500" w:type="dxa"/>
-                <w:tcBorders>
-                  <w:top w:val="nil"/>
-                  <w:left w:val="nil"/>
-                  <w:bottom w:val="nil"/>
-                  <w:right w:val="nil"/>
-                </w:tcBorders>
-                <w:shd w:val="clear" w:color="auto" w:fill="auto"/>
-                <w:noWrap/>
-                <w:vAlign w:val="bottom"/>
-                <w:hideMark/>
-              </w:tcPr>
-            </w:tcPrChange>
-          </w:tcPr>
-          <w:p>
-            <w:pPr>
-              <w:spacing w:after="0" w:line="240" w:lineRule="auto"/>
-              <w:rPr>
-                <w:rFonts w:ascii="Calibri" w:eastAsia="Times New Roman" w:hAnsi="Calibri" w:cs="Times New Roman"/>
-                <w:color w:val="000000"/>
-              </w:rPr>
-            </w:pPr>
-            <w:r>
-              <w:rPr>
-                <w:rFonts w:ascii="Calibri" w:eastAsia="Times New Roman" w:hAnsi="Calibri" w:cs="Times New Roman"/>
-                <w:color w:val="000000"/>
-              </w:rPr>
-              <w:t>frustration</w:t>
+            <w:tcW w:w="1780" w:type="dxa"/>
+            <w:tcBorders>
+              <w:top w:val="nil"/>
+              <w:left w:val="nil"/>
+              <w:bottom w:val="nil"/>
+              <w:right w:val="nil"/>
+            </w:tcBorders>
+            <w:shd w:val="clear" w:color="auto" w:fill="auto"/>
+            <w:noWrap/>
+            <w:vAlign w:val="center"/>
+            <w:hideMark/>
+          </w:tcPr>
+          <w:p>
+            <w:pPr>
+              <w:spacing w:after="0" w:line="240" w:lineRule="auto"/>
+              <w:rPr>
+                <w:rFonts w:ascii="Calibri" w:eastAsia="Times New Roman" w:hAnsi="Calibri" w:cs="Times New Roman"/>
+                <w:color w:val="000000"/>
+              </w:rPr>
+            </w:pPr>
+            <w:r>
+              <w:rPr>
+                <w:rFonts w:ascii="Calibri" w:eastAsia="Times New Roman" w:hAnsi="Calibri" w:cs="Times New Roman"/>
+                <w:color w:val="000000"/>
+              </w:rPr>
+              <w:t>identification</w:t>
             </w:r>
           </w:p>
         </w:tc>
@@ -14716,24 +14014,8 @@
             </w:tcBorders>
             <w:shd w:val="clear" w:color="auto" w:fill="auto"/>
             <w:noWrap/>
-            <w:vAlign w:val="bottom"/>
-            <w:hideMark/>
-            <w:tcPrChange w:id="99" w:author="bartholowlab" w:date="2014-10-15T18:24:00Z">
-              <w:tcPr>
-                <w:tcW w:w="960" w:type="dxa"/>
-                <w:gridSpan w:val="2"/>
-                <w:tcBorders>
-                  <w:top w:val="nil"/>
-                  <w:left w:val="nil"/>
-                  <w:bottom w:val="nil"/>
-                  <w:right w:val="nil"/>
-                </w:tcBorders>
-                <w:shd w:val="clear" w:color="auto" w:fill="auto"/>
-                <w:noWrap/>
-                <w:vAlign w:val="bottom"/>
-                <w:hideMark/>
-              </w:tcPr>
-            </w:tcPrChange>
+            <w:vAlign w:val="center"/>
+            <w:hideMark/>
           </w:tcPr>
           <w:p>
             <w:pPr>
@@ -14749,7 +14031,7 @@
                 <w:rFonts w:ascii="Calibri" w:eastAsia="Times New Roman" w:hAnsi="Calibri" w:cs="Times New Roman"/>
                 <w:color w:val="000000"/>
               </w:rPr>
-              <w:t>1.32</w:t>
+              <w:t>0.86</w:t>
             </w:r>
           </w:p>
         </w:tc>
@@ -14764,24 +14046,8 @@
             </w:tcBorders>
             <w:shd w:val="clear" w:color="auto" w:fill="auto"/>
             <w:noWrap/>
-            <w:vAlign w:val="bottom"/>
-            <w:hideMark/>
-            <w:tcPrChange w:id="100" w:author="bartholowlab" w:date="2014-10-15T18:24:00Z">
-              <w:tcPr>
-                <w:tcW w:w="960" w:type="dxa"/>
-                <w:gridSpan w:val="2"/>
-                <w:tcBorders>
-                  <w:top w:val="nil"/>
-                  <w:left w:val="nil"/>
-                  <w:bottom w:val="nil"/>
-                  <w:right w:val="nil"/>
-                </w:tcBorders>
-                <w:shd w:val="clear" w:color="auto" w:fill="auto"/>
-                <w:noWrap/>
-                <w:vAlign w:val="bottom"/>
-                <w:hideMark/>
-              </w:tcPr>
-            </w:tcPrChange>
+            <w:vAlign w:val="center"/>
+            <w:hideMark/>
           </w:tcPr>
           <w:p>
             <w:pPr>
@@ -14797,7 +14063,7 @@
                 <w:rFonts w:ascii="Calibri" w:eastAsia="Times New Roman" w:hAnsi="Calibri" w:cs="Times New Roman"/>
                 <w:color w:val="000000"/>
               </w:rPr>
-              <w:t>0.201</w:t>
+              <w:t>0.398</w:t>
             </w:r>
           </w:p>
         </w:tc>
@@ -14812,24 +14078,8 @@
             </w:tcBorders>
             <w:shd w:val="clear" w:color="auto" w:fill="auto"/>
             <w:noWrap/>
-            <w:vAlign w:val="bottom"/>
-            <w:hideMark/>
-            <w:tcPrChange w:id="101" w:author="bartholowlab" w:date="2014-10-15T18:24:00Z">
-              <w:tcPr>
-                <w:tcW w:w="960" w:type="dxa"/>
-                <w:gridSpan w:val="2"/>
-                <w:tcBorders>
-                  <w:top w:val="nil"/>
-                  <w:left w:val="nil"/>
-                  <w:bottom w:val="nil"/>
-                  <w:right w:val="nil"/>
-                </w:tcBorders>
-                <w:shd w:val="clear" w:color="auto" w:fill="auto"/>
-                <w:noWrap/>
-                <w:vAlign w:val="bottom"/>
-                <w:hideMark/>
-              </w:tcPr>
-            </w:tcPrChange>
+            <w:vAlign w:val="center"/>
+            <w:hideMark/>
           </w:tcPr>
           <w:p>
             <w:pPr>
@@ -14845,7 +14095,7 @@
                 <w:rFonts w:ascii="Calibri" w:eastAsia="Times New Roman" w:hAnsi="Calibri" w:cs="Times New Roman"/>
                 <w:color w:val="000000"/>
               </w:rPr>
-              <w:t>0.3</w:t>
+              <w:t>0.2</w:t>
             </w:r>
           </w:p>
         </w:tc>
@@ -14860,24 +14110,8 @@
             </w:tcBorders>
             <w:shd w:val="clear" w:color="auto" w:fill="auto"/>
             <w:noWrap/>
-            <w:vAlign w:val="bottom"/>
-            <w:hideMark/>
-            <w:tcPrChange w:id="102" w:author="bartholowlab" w:date="2014-10-15T18:24:00Z">
-              <w:tcPr>
-                <w:tcW w:w="960" w:type="dxa"/>
-                <w:gridSpan w:val="2"/>
-                <w:tcBorders>
-                  <w:top w:val="nil"/>
-                  <w:left w:val="nil"/>
-                  <w:bottom w:val="nil"/>
-                  <w:right w:val="nil"/>
-                </w:tcBorders>
-                <w:shd w:val="clear" w:color="auto" w:fill="auto"/>
-                <w:noWrap/>
-                <w:vAlign w:val="bottom"/>
-                <w:hideMark/>
-              </w:tcPr>
-            </w:tcPrChange>
+            <w:vAlign w:val="center"/>
+            <w:hideMark/>
           </w:tcPr>
           <w:p>
             <w:pPr>
@@ -14893,7 +14127,7 @@
                 <w:rFonts w:ascii="Calibri" w:eastAsia="Times New Roman" w:hAnsi="Calibri" w:cs="Times New Roman"/>
                 <w:color w:val="000000"/>
               </w:rPr>
-              <w:t>2.021931</w:t>
+              <w:t>0.333156</w:t>
             </w:r>
           </w:p>
         </w:tc>
@@ -14901,55 +14135,35 @@
       <w:tr>
         <w:trPr>
           <w:trHeight w:val="300"/>
-          <w:trPrChange w:id="103" w:author="bartholowlab" w:date="2014-10-15T18:24:00Z">
-            <w:trPr>
-              <w:trHeight w:val="300"/>
-            </w:trPr>
-          </w:trPrChange>
         </w:trPr>
         <w:tc>
           <w:tcPr>
-            <w:tcW w:w="2500" w:type="dxa"/>
-            <w:tcBorders>
-              <w:top w:val="nil"/>
-              <w:left w:val="nil"/>
-              <w:bottom w:val="nil"/>
-              <w:right w:val="nil"/>
-            </w:tcBorders>
-            <w:shd w:val="clear" w:color="auto" w:fill="auto"/>
-            <w:noWrap/>
-            <w:vAlign w:val="bottom"/>
-            <w:hideMark/>
-            <w:tcPrChange w:id="104" w:author="bartholowlab" w:date="2014-10-15T18:24:00Z">
-              <w:tcPr>
-                <w:tcW w:w="2500" w:type="dxa"/>
-                <w:tcBorders>
-                  <w:top w:val="nil"/>
-                  <w:left w:val="nil"/>
-                  <w:bottom w:val="nil"/>
-                  <w:right w:val="nil"/>
-                </w:tcBorders>
-                <w:shd w:val="clear" w:color="auto" w:fill="auto"/>
-                <w:noWrap/>
-                <w:vAlign w:val="bottom"/>
-                <w:hideMark/>
-              </w:tcPr>
-            </w:tcPrChange>
-          </w:tcPr>
-          <w:p>
-            <w:pPr>
-              <w:spacing w:after="0" w:line="240" w:lineRule="auto"/>
-              <w:rPr>
-                <w:rFonts w:ascii="Calibri" w:eastAsia="Times New Roman" w:hAnsi="Calibri" w:cs="Times New Roman"/>
-                <w:color w:val="000000"/>
-              </w:rPr>
-            </w:pPr>
-            <w:r>
-              <w:rPr>
-                <w:rFonts w:ascii="Calibri" w:eastAsia="Times New Roman" w:hAnsi="Calibri" w:cs="Times New Roman"/>
-                <w:color w:val="000000"/>
-              </w:rPr>
-              <w:t>realism</w:t>
+            <w:tcW w:w="1780" w:type="dxa"/>
+            <w:tcBorders>
+              <w:top w:val="nil"/>
+              <w:left w:val="nil"/>
+              <w:bottom w:val="nil"/>
+              <w:right w:val="nil"/>
+            </w:tcBorders>
+            <w:shd w:val="clear" w:color="auto" w:fill="auto"/>
+            <w:noWrap/>
+            <w:vAlign w:val="center"/>
+            <w:hideMark/>
+          </w:tcPr>
+          <w:p>
+            <w:pPr>
+              <w:spacing w:after="0" w:line="240" w:lineRule="auto"/>
+              <w:rPr>
+                <w:rFonts w:ascii="Calibri" w:eastAsia="Times New Roman" w:hAnsi="Calibri" w:cs="Times New Roman"/>
+                <w:color w:val="000000"/>
+              </w:rPr>
+            </w:pPr>
+            <w:r>
+              <w:rPr>
+                <w:rFonts w:ascii="Calibri" w:eastAsia="Times New Roman" w:hAnsi="Calibri" w:cs="Times New Roman"/>
+                <w:color w:val="000000"/>
+              </w:rPr>
+              <w:t>satisfaction</w:t>
             </w:r>
           </w:p>
         </w:tc>
@@ -14964,24 +14178,8 @@
             </w:tcBorders>
             <w:shd w:val="clear" w:color="auto" w:fill="auto"/>
             <w:noWrap/>
-            <w:vAlign w:val="bottom"/>
-            <w:hideMark/>
-            <w:tcPrChange w:id="105" w:author="bartholowlab" w:date="2014-10-15T18:24:00Z">
-              <w:tcPr>
-                <w:tcW w:w="960" w:type="dxa"/>
-                <w:gridSpan w:val="2"/>
-                <w:tcBorders>
-                  <w:top w:val="nil"/>
-                  <w:left w:val="nil"/>
-                  <w:bottom w:val="nil"/>
-                  <w:right w:val="nil"/>
-                </w:tcBorders>
-                <w:shd w:val="clear" w:color="auto" w:fill="auto"/>
-                <w:noWrap/>
-                <w:vAlign w:val="bottom"/>
-                <w:hideMark/>
-              </w:tcPr>
-            </w:tcPrChange>
+            <w:vAlign w:val="center"/>
+            <w:hideMark/>
           </w:tcPr>
           <w:p>
             <w:pPr>
@@ -14997,7 +14195,7 @@
                 <w:rFonts w:ascii="Calibri" w:eastAsia="Times New Roman" w:hAnsi="Calibri" w:cs="Times New Roman"/>
                 <w:color w:val="000000"/>
               </w:rPr>
-              <w:t>1.56</w:t>
+              <w:t>0.83</w:t>
             </w:r>
           </w:p>
         </w:tc>
@@ -15012,24 +14210,8 @@
             </w:tcBorders>
             <w:shd w:val="clear" w:color="auto" w:fill="auto"/>
             <w:noWrap/>
-            <w:vAlign w:val="bottom"/>
-            <w:hideMark/>
-            <w:tcPrChange w:id="106" w:author="bartholowlab" w:date="2014-10-15T18:24:00Z">
-              <w:tcPr>
-                <w:tcW w:w="960" w:type="dxa"/>
-                <w:gridSpan w:val="2"/>
-                <w:tcBorders>
-                  <w:top w:val="nil"/>
-                  <w:left w:val="nil"/>
-                  <w:bottom w:val="nil"/>
-                  <w:right w:val="nil"/>
-                </w:tcBorders>
-                <w:shd w:val="clear" w:color="auto" w:fill="auto"/>
-                <w:noWrap/>
-                <w:vAlign w:val="bottom"/>
-                <w:hideMark/>
-              </w:tcPr>
-            </w:tcPrChange>
+            <w:vAlign w:val="center"/>
+            <w:hideMark/>
           </w:tcPr>
           <w:p>
             <w:pPr>
@@ -15045,7 +14227,7 @@
                 <w:rFonts w:ascii="Calibri" w:eastAsia="Times New Roman" w:hAnsi="Calibri" w:cs="Times New Roman"/>
                 <w:color w:val="000000"/>
               </w:rPr>
-              <w:t>0.135</w:t>
+              <w:t>0.419</w:t>
             </w:r>
           </w:p>
         </w:tc>
@@ -15060,24 +14242,8 @@
             </w:tcBorders>
             <w:shd w:val="clear" w:color="auto" w:fill="auto"/>
             <w:noWrap/>
-            <w:vAlign w:val="bottom"/>
-            <w:hideMark/>
-            <w:tcPrChange w:id="107" w:author="bartholowlab" w:date="2014-10-15T18:24:00Z">
-              <w:tcPr>
-                <w:tcW w:w="960" w:type="dxa"/>
-                <w:gridSpan w:val="2"/>
-                <w:tcBorders>
-                  <w:top w:val="nil"/>
-                  <w:left w:val="nil"/>
-                  <w:bottom w:val="nil"/>
-                  <w:right w:val="nil"/>
-                </w:tcBorders>
-                <w:shd w:val="clear" w:color="auto" w:fill="auto"/>
-                <w:noWrap/>
-                <w:vAlign w:val="bottom"/>
-                <w:hideMark/>
-              </w:tcPr>
-            </w:tcPrChange>
+            <w:vAlign w:val="center"/>
+            <w:hideMark/>
           </w:tcPr>
           <w:p>
             <w:pPr>
@@ -15093,7 +14259,7 @@
                 <w:rFonts w:ascii="Calibri" w:eastAsia="Times New Roman" w:hAnsi="Calibri" w:cs="Times New Roman"/>
                 <w:color w:val="000000"/>
               </w:rPr>
-              <w:t>0.35</w:t>
+              <w:t>0.19</w:t>
             </w:r>
           </w:p>
         </w:tc>
@@ -15108,24 +14274,8 @@
             </w:tcBorders>
             <w:shd w:val="clear" w:color="auto" w:fill="auto"/>
             <w:noWrap/>
-            <w:vAlign w:val="bottom"/>
-            <w:hideMark/>
-            <w:tcPrChange w:id="108" w:author="bartholowlab" w:date="2014-10-15T18:24:00Z">
-              <w:tcPr>
-                <w:tcW w:w="960" w:type="dxa"/>
-                <w:gridSpan w:val="2"/>
-                <w:tcBorders>
-                  <w:top w:val="nil"/>
-                  <w:left w:val="nil"/>
-                  <w:bottom w:val="nil"/>
-                  <w:right w:val="nil"/>
-                </w:tcBorders>
-                <w:shd w:val="clear" w:color="auto" w:fill="auto"/>
-                <w:noWrap/>
-                <w:vAlign w:val="bottom"/>
-                <w:hideMark/>
-              </w:tcPr>
-            </w:tcPrChange>
+            <w:vAlign w:val="center"/>
+            <w:hideMark/>
           </w:tcPr>
           <w:p>
             <w:pPr>
@@ -15141,7 +14291,7 @@
                 <w:rFonts w:ascii="Calibri" w:eastAsia="Times New Roman" w:hAnsi="Calibri" w:cs="Times New Roman"/>
                 <w:color w:val="000000"/>
               </w:rPr>
-              <w:t>1.524227</w:t>
+              <w:t>0.323918</w:t>
             </w:r>
           </w:p>
         </w:tc>
@@ -15149,55 +14299,35 @@
       <w:tr>
         <w:trPr>
           <w:trHeight w:val="300"/>
-          <w:trPrChange w:id="109" w:author="bartholowlab" w:date="2014-10-15T18:24:00Z">
-            <w:trPr>
-              <w:trHeight w:val="300"/>
-            </w:trPr>
-          </w:trPrChange>
         </w:trPr>
         <w:tc>
           <w:tcPr>
-            <w:tcW w:w="2500" w:type="dxa"/>
-            <w:tcBorders>
-              <w:top w:val="nil"/>
-              <w:left w:val="nil"/>
-              <w:bottom w:val="nil"/>
-              <w:right w:val="nil"/>
-            </w:tcBorders>
-            <w:shd w:val="clear" w:color="auto" w:fill="auto"/>
-            <w:noWrap/>
-            <w:vAlign w:val="bottom"/>
-            <w:hideMark/>
-            <w:tcPrChange w:id="110" w:author="bartholowlab" w:date="2014-10-15T18:24:00Z">
-              <w:tcPr>
-                <w:tcW w:w="2500" w:type="dxa"/>
-                <w:tcBorders>
-                  <w:top w:val="nil"/>
-                  <w:left w:val="nil"/>
-                  <w:bottom w:val="nil"/>
-                  <w:right w:val="nil"/>
-                </w:tcBorders>
-                <w:shd w:val="clear" w:color="auto" w:fill="auto"/>
-                <w:noWrap/>
-                <w:vAlign w:val="bottom"/>
-                <w:hideMark/>
-              </w:tcPr>
-            </w:tcPrChange>
-          </w:tcPr>
-          <w:p>
-            <w:pPr>
-              <w:spacing w:after="0" w:line="240" w:lineRule="auto"/>
-              <w:rPr>
-                <w:rFonts w:ascii="Calibri" w:eastAsia="Times New Roman" w:hAnsi="Calibri" w:cs="Times New Roman"/>
-                <w:color w:val="000000"/>
-              </w:rPr>
-            </w:pPr>
-            <w:r>
-              <w:rPr>
-                <w:rFonts w:ascii="Calibri" w:eastAsia="Times New Roman" w:hAnsi="Calibri" w:cs="Times New Roman"/>
-                <w:color w:val="000000"/>
-              </w:rPr>
-              <w:t>discomfort</w:t>
+            <w:tcW w:w="1780" w:type="dxa"/>
+            <w:tcBorders>
+              <w:top w:val="nil"/>
+              <w:left w:val="nil"/>
+              <w:bottom w:val="nil"/>
+              <w:right w:val="nil"/>
+            </w:tcBorders>
+            <w:shd w:val="clear" w:color="auto" w:fill="auto"/>
+            <w:noWrap/>
+            <w:vAlign w:val="center"/>
+            <w:hideMark/>
+          </w:tcPr>
+          <w:p>
+            <w:pPr>
+              <w:spacing w:after="0" w:line="240" w:lineRule="auto"/>
+              <w:rPr>
+                <w:rFonts w:ascii="Calibri" w:eastAsia="Times New Roman" w:hAnsi="Calibri" w:cs="Times New Roman"/>
+                <w:color w:val="000000"/>
+              </w:rPr>
+            </w:pPr>
+            <w:r>
+              <w:rPr>
+                <w:rFonts w:ascii="Calibri" w:eastAsia="Times New Roman" w:hAnsi="Calibri" w:cs="Times New Roman"/>
+                <w:color w:val="000000"/>
+              </w:rPr>
+              <w:t>boredom</w:t>
             </w:r>
           </w:p>
         </w:tc>
@@ -15212,24 +14342,8 @@
             </w:tcBorders>
             <w:shd w:val="clear" w:color="auto" w:fill="auto"/>
             <w:noWrap/>
-            <w:vAlign w:val="bottom"/>
-            <w:hideMark/>
-            <w:tcPrChange w:id="111" w:author="bartholowlab" w:date="2014-10-15T18:24:00Z">
-              <w:tcPr>
-                <w:tcW w:w="960" w:type="dxa"/>
-                <w:gridSpan w:val="2"/>
-                <w:tcBorders>
-                  <w:top w:val="nil"/>
-                  <w:left w:val="nil"/>
-                  <w:bottom w:val="nil"/>
-                  <w:right w:val="nil"/>
-                </w:tcBorders>
-                <w:shd w:val="clear" w:color="auto" w:fill="auto"/>
-                <w:noWrap/>
-                <w:vAlign w:val="bottom"/>
-                <w:hideMark/>
-              </w:tcPr>
-            </w:tcPrChange>
+            <w:vAlign w:val="center"/>
+            <w:hideMark/>
           </w:tcPr>
           <w:p>
             <w:pPr>
@@ -15245,7 +14359,7 @@
                 <w:rFonts w:ascii="Calibri" w:eastAsia="Times New Roman" w:hAnsi="Calibri" w:cs="Times New Roman"/>
                 <w:color w:val="000000"/>
               </w:rPr>
-              <w:t>1.67</w:t>
+              <w:t>0.79</w:t>
             </w:r>
           </w:p>
         </w:tc>
@@ -15260,24 +14374,8 @@
             </w:tcBorders>
             <w:shd w:val="clear" w:color="auto" w:fill="auto"/>
             <w:noWrap/>
-            <w:vAlign w:val="bottom"/>
-            <w:hideMark/>
-            <w:tcPrChange w:id="112" w:author="bartholowlab" w:date="2014-10-15T18:24:00Z">
-              <w:tcPr>
-                <w:tcW w:w="960" w:type="dxa"/>
-                <w:gridSpan w:val="2"/>
-                <w:tcBorders>
-                  <w:top w:val="nil"/>
-                  <w:left w:val="nil"/>
-                  <w:bottom w:val="nil"/>
-                  <w:right w:val="nil"/>
-                </w:tcBorders>
-                <w:shd w:val="clear" w:color="auto" w:fill="auto"/>
-                <w:noWrap/>
-                <w:vAlign w:val="bottom"/>
-                <w:hideMark/>
-              </w:tcPr>
-            </w:tcPrChange>
+            <w:vAlign w:val="center"/>
+            <w:hideMark/>
           </w:tcPr>
           <w:p>
             <w:pPr>
@@ -15293,7 +14391,7 @@
                 <w:rFonts w:ascii="Calibri" w:eastAsia="Times New Roman" w:hAnsi="Calibri" w:cs="Times New Roman"/>
                 <w:color w:val="000000"/>
               </w:rPr>
-              <w:t>0.11</w:t>
+              <w:t>0.437</w:t>
             </w:r>
           </w:p>
         </w:tc>
@@ -15308,24 +14406,8 @@
             </w:tcBorders>
             <w:shd w:val="clear" w:color="auto" w:fill="auto"/>
             <w:noWrap/>
-            <w:vAlign w:val="bottom"/>
-            <w:hideMark/>
-            <w:tcPrChange w:id="113" w:author="bartholowlab" w:date="2014-10-15T18:24:00Z">
-              <w:tcPr>
-                <w:tcW w:w="960" w:type="dxa"/>
-                <w:gridSpan w:val="2"/>
-                <w:tcBorders>
-                  <w:top w:val="nil"/>
-                  <w:left w:val="nil"/>
-                  <w:bottom w:val="nil"/>
-                  <w:right w:val="nil"/>
-                </w:tcBorders>
-                <w:shd w:val="clear" w:color="auto" w:fill="auto"/>
-                <w:noWrap/>
-                <w:vAlign w:val="bottom"/>
-                <w:hideMark/>
-              </w:tcPr>
-            </w:tcPrChange>
+            <w:vAlign w:val="center"/>
+            <w:hideMark/>
           </w:tcPr>
           <w:p>
             <w:pPr>
@@ -15341,7 +14423,7 @@
                 <w:rFonts w:ascii="Calibri" w:eastAsia="Times New Roman" w:hAnsi="Calibri" w:cs="Times New Roman"/>
                 <w:color w:val="000000"/>
               </w:rPr>
-              <w:t>0.37</w:t>
+              <w:t>0.18</w:t>
             </w:r>
           </w:p>
         </w:tc>
@@ -15356,24 +14438,8 @@
             </w:tcBorders>
             <w:shd w:val="clear" w:color="auto" w:fill="auto"/>
             <w:noWrap/>
-            <w:vAlign w:val="bottom"/>
-            <w:hideMark/>
-            <w:tcPrChange w:id="114" w:author="bartholowlab" w:date="2014-10-15T18:24:00Z">
-              <w:tcPr>
-                <w:tcW w:w="960" w:type="dxa"/>
-                <w:gridSpan w:val="2"/>
-                <w:tcBorders>
-                  <w:top w:val="nil"/>
-                  <w:left w:val="nil"/>
-                  <w:bottom w:val="nil"/>
-                  <w:right w:val="nil"/>
-                </w:tcBorders>
-                <w:shd w:val="clear" w:color="auto" w:fill="auto"/>
-                <w:noWrap/>
-                <w:vAlign w:val="bottom"/>
-                <w:hideMark/>
-              </w:tcPr>
-            </w:tcPrChange>
+            <w:vAlign w:val="center"/>
+            <w:hideMark/>
           </w:tcPr>
           <w:p>
             <w:pPr>
@@ -15389,7 +14455,7 @@
                 <w:rFonts w:ascii="Calibri" w:eastAsia="Times New Roman" w:hAnsi="Calibri" w:cs="Times New Roman"/>
                 <w:color w:val="000000"/>
               </w:rPr>
-              <w:t>1.322723</w:t>
+              <w:t>0.312355</w:t>
             </w:r>
           </w:p>
         </w:tc>
@@ -15397,55 +14463,35 @@
       <w:tr>
         <w:trPr>
           <w:trHeight w:val="300"/>
-          <w:trPrChange w:id="115" w:author="bartholowlab" w:date="2014-10-15T18:24:00Z">
-            <w:trPr>
-              <w:trHeight w:val="300"/>
-            </w:trPr>
-          </w:trPrChange>
         </w:trPr>
         <w:tc>
           <w:tcPr>
-            <w:tcW w:w="2500" w:type="dxa"/>
-            <w:tcBorders>
-              <w:top w:val="nil"/>
-              <w:left w:val="nil"/>
-              <w:bottom w:val="nil"/>
-              <w:right w:val="nil"/>
-            </w:tcBorders>
-            <w:shd w:val="clear" w:color="auto" w:fill="auto"/>
-            <w:noWrap/>
-            <w:vAlign w:val="bottom"/>
-            <w:hideMark/>
-            <w:tcPrChange w:id="116" w:author="bartholowlab" w:date="2014-10-15T18:24:00Z">
-              <w:tcPr>
-                <w:tcW w:w="2500" w:type="dxa"/>
-                <w:tcBorders>
-                  <w:top w:val="nil"/>
-                  <w:left w:val="nil"/>
-                  <w:bottom w:val="nil"/>
-                  <w:right w:val="nil"/>
-                </w:tcBorders>
-                <w:shd w:val="clear" w:color="auto" w:fill="auto"/>
-                <w:noWrap/>
-                <w:vAlign w:val="bottom"/>
-                <w:hideMark/>
-              </w:tcPr>
-            </w:tcPrChange>
-          </w:tcPr>
-          <w:p>
-            <w:pPr>
-              <w:spacing w:after="0" w:line="240" w:lineRule="auto"/>
-              <w:rPr>
-                <w:rFonts w:ascii="Calibri" w:eastAsia="Times New Roman" w:hAnsi="Calibri" w:cs="Times New Roman"/>
-                <w:color w:val="000000"/>
-              </w:rPr>
-            </w:pPr>
-            <w:r>
-              <w:rPr>
-                <w:rFonts w:ascii="Calibri" w:eastAsia="Times New Roman" w:hAnsi="Calibri" w:cs="Times New Roman"/>
-                <w:color w:val="000000"/>
-              </w:rPr>
-              <w:t>competence</w:t>
+            <w:tcW w:w="1780" w:type="dxa"/>
+            <w:tcBorders>
+              <w:top w:val="nil"/>
+              <w:left w:val="nil"/>
+              <w:bottom w:val="nil"/>
+              <w:right w:val="nil"/>
+            </w:tcBorders>
+            <w:shd w:val="clear" w:color="auto" w:fill="auto"/>
+            <w:noWrap/>
+            <w:vAlign w:val="center"/>
+            <w:hideMark/>
+          </w:tcPr>
+          <w:p>
+            <w:pPr>
+              <w:spacing w:after="0" w:line="240" w:lineRule="auto"/>
+              <w:rPr>
+                <w:rFonts w:ascii="Calibri" w:eastAsia="Times New Roman" w:hAnsi="Calibri" w:cs="Times New Roman"/>
+                <w:color w:val="000000"/>
+              </w:rPr>
+            </w:pPr>
+            <w:r>
+              <w:rPr>
+                <w:rFonts w:ascii="Calibri" w:eastAsia="Times New Roman" w:hAnsi="Calibri" w:cs="Times New Roman"/>
+                <w:color w:val="000000"/>
+              </w:rPr>
+              <w:t>presence</w:t>
             </w:r>
           </w:p>
         </w:tc>
@@ -15460,24 +14506,8 @@
             </w:tcBorders>
             <w:shd w:val="clear" w:color="auto" w:fill="auto"/>
             <w:noWrap/>
-            <w:vAlign w:val="bottom"/>
-            <w:hideMark/>
-            <w:tcPrChange w:id="117" w:author="bartholowlab" w:date="2014-10-15T18:24:00Z">
-              <w:tcPr>
-                <w:tcW w:w="960" w:type="dxa"/>
-                <w:gridSpan w:val="2"/>
-                <w:tcBorders>
-                  <w:top w:val="nil"/>
-                  <w:left w:val="nil"/>
-                  <w:bottom w:val="nil"/>
-                  <w:right w:val="nil"/>
-                </w:tcBorders>
-                <w:shd w:val="clear" w:color="auto" w:fill="auto"/>
-                <w:noWrap/>
-                <w:vAlign w:val="bottom"/>
-                <w:hideMark/>
-              </w:tcPr>
-            </w:tcPrChange>
+            <w:vAlign w:val="center"/>
+            <w:hideMark/>
           </w:tcPr>
           <w:p>
             <w:pPr>
@@ -15493,7 +14523,7 @@
                 <w:rFonts w:ascii="Calibri" w:eastAsia="Times New Roman" w:hAnsi="Calibri" w:cs="Times New Roman"/>
                 <w:color w:val="000000"/>
               </w:rPr>
-              <w:t>2.27</w:t>
+              <w:t>0.53</w:t>
             </w:r>
           </w:p>
         </w:tc>
@@ -15508,24 +14538,8 @@
             </w:tcBorders>
             <w:shd w:val="clear" w:color="auto" w:fill="auto"/>
             <w:noWrap/>
-            <w:vAlign w:val="bottom"/>
-            <w:hideMark/>
-            <w:tcPrChange w:id="118" w:author="bartholowlab" w:date="2014-10-15T18:24:00Z">
-              <w:tcPr>
-                <w:tcW w:w="960" w:type="dxa"/>
-                <w:gridSpan w:val="2"/>
-                <w:tcBorders>
-                  <w:top w:val="nil"/>
-                  <w:left w:val="nil"/>
-                  <w:bottom w:val="nil"/>
-                  <w:right w:val="nil"/>
-                </w:tcBorders>
-                <w:shd w:val="clear" w:color="auto" w:fill="auto"/>
-                <w:noWrap/>
-                <w:vAlign w:val="bottom"/>
-                <w:hideMark/>
-              </w:tcPr>
-            </w:tcPrChange>
+            <w:vAlign w:val="center"/>
+            <w:hideMark/>
           </w:tcPr>
           <w:p>
             <w:pPr>
@@ -15541,7 +14555,7 @@
                 <w:rFonts w:ascii="Calibri" w:eastAsia="Times New Roman" w:hAnsi="Calibri" w:cs="Times New Roman"/>
                 <w:color w:val="000000"/>
               </w:rPr>
-              <w:t>0.035</w:t>
+              <w:t>0.601</w:t>
             </w:r>
           </w:p>
         </w:tc>
@@ -15556,24 +14570,8 @@
             </w:tcBorders>
             <w:shd w:val="clear" w:color="auto" w:fill="auto"/>
             <w:noWrap/>
-            <w:vAlign w:val="bottom"/>
-            <w:hideMark/>
-            <w:tcPrChange w:id="119" w:author="bartholowlab" w:date="2014-10-15T18:24:00Z">
-              <w:tcPr>
-                <w:tcW w:w="960" w:type="dxa"/>
-                <w:gridSpan w:val="2"/>
-                <w:tcBorders>
-                  <w:top w:val="nil"/>
-                  <w:left w:val="nil"/>
-                  <w:bottom w:val="nil"/>
-                  <w:right w:val="nil"/>
-                </w:tcBorders>
-                <w:shd w:val="clear" w:color="auto" w:fill="auto"/>
-                <w:noWrap/>
-                <w:vAlign w:val="bottom"/>
-                <w:hideMark/>
-              </w:tcPr>
-            </w:tcPrChange>
+            <w:vAlign w:val="center"/>
+            <w:hideMark/>
           </w:tcPr>
           <w:p>
             <w:pPr>
@@ -15589,7 +14587,7 @@
                 <w:rFonts w:ascii="Calibri" w:eastAsia="Times New Roman" w:hAnsi="Calibri" w:cs="Times New Roman"/>
                 <w:color w:val="000000"/>
               </w:rPr>
-              <w:t>0.47</w:t>
+              <w:t>0.12</w:t>
             </w:r>
           </w:p>
         </w:tc>
@@ -15604,24 +14602,8 @@
             </w:tcBorders>
             <w:shd w:val="clear" w:color="auto" w:fill="auto"/>
             <w:noWrap/>
-            <w:vAlign w:val="bottom"/>
-            <w:hideMark/>
-            <w:tcPrChange w:id="120" w:author="bartholowlab" w:date="2014-10-15T18:24:00Z">
-              <w:tcPr>
-                <w:tcW w:w="960" w:type="dxa"/>
-                <w:gridSpan w:val="2"/>
-                <w:tcBorders>
-                  <w:top w:val="nil"/>
-                  <w:left w:val="nil"/>
-                  <w:bottom w:val="nil"/>
-                  <w:right w:val="nil"/>
-                </w:tcBorders>
-                <w:shd w:val="clear" w:color="auto" w:fill="auto"/>
-                <w:noWrap/>
-                <w:vAlign w:val="bottom"/>
-                <w:hideMark/>
-              </w:tcPr>
-            </w:tcPrChange>
+            <w:vAlign w:val="center"/>
+            <w:hideMark/>
           </w:tcPr>
           <w:p>
             <w:pPr>
@@ -15637,7 +14619,7 @@
                 <w:rFonts w:ascii="Calibri" w:eastAsia="Times New Roman" w:hAnsi="Calibri" w:cs="Times New Roman"/>
                 <w:color w:val="000000"/>
               </w:rPr>
-              <w:t>0.543441</w:t>
+              <w:t>0.255489</w:t>
             </w:r>
           </w:p>
         </w:tc>
@@ -15645,55 +14627,35 @@
       <w:tr>
         <w:trPr>
           <w:trHeight w:val="300"/>
-          <w:trPrChange w:id="121" w:author="bartholowlab" w:date="2014-10-15T18:24:00Z">
-            <w:trPr>
-              <w:trHeight w:val="300"/>
-            </w:trPr>
-          </w:trPrChange>
         </w:trPr>
         <w:tc>
           <w:tcPr>
-            <w:tcW w:w="2500" w:type="dxa"/>
-            <w:tcBorders>
-              <w:top w:val="nil"/>
-              <w:left w:val="nil"/>
-              <w:bottom w:val="nil"/>
-              <w:right w:val="nil"/>
-            </w:tcBorders>
-            <w:shd w:val="clear" w:color="auto" w:fill="auto"/>
-            <w:noWrap/>
-            <w:vAlign w:val="bottom"/>
-            <w:hideMark/>
-            <w:tcPrChange w:id="122" w:author="bartholowlab" w:date="2014-10-15T18:24:00Z">
-              <w:tcPr>
-                <w:tcW w:w="2500" w:type="dxa"/>
-                <w:tcBorders>
-                  <w:top w:val="nil"/>
-                  <w:left w:val="nil"/>
-                  <w:bottom w:val="nil"/>
-                  <w:right w:val="nil"/>
-                </w:tcBorders>
-                <w:shd w:val="clear" w:color="auto" w:fill="auto"/>
-                <w:noWrap/>
-                <w:vAlign w:val="bottom"/>
-                <w:hideMark/>
-              </w:tcPr>
-            </w:tcPrChange>
-          </w:tcPr>
-          <w:p>
-            <w:pPr>
-              <w:spacing w:after="0" w:line="240" w:lineRule="auto"/>
-              <w:rPr>
-                <w:rFonts w:ascii="Calibri" w:eastAsia="Times New Roman" w:hAnsi="Calibri" w:cs="Times New Roman"/>
-                <w:color w:val="000000"/>
-              </w:rPr>
-            </w:pPr>
-            <w:r>
-              <w:rPr>
-                <w:rFonts w:ascii="Calibri" w:eastAsia="Times New Roman" w:hAnsi="Calibri" w:cs="Times New Roman"/>
-                <w:color w:val="000000"/>
-              </w:rPr>
-              <w:t>difficulty</w:t>
+            <w:tcW w:w="1780" w:type="dxa"/>
+            <w:tcBorders>
+              <w:top w:val="nil"/>
+              <w:left w:val="nil"/>
+              <w:bottom w:val="nil"/>
+              <w:right w:val="nil"/>
+            </w:tcBorders>
+            <w:shd w:val="clear" w:color="auto" w:fill="auto"/>
+            <w:noWrap/>
+            <w:vAlign w:val="center"/>
+            <w:hideMark/>
+          </w:tcPr>
+          <w:p>
+            <w:pPr>
+              <w:spacing w:after="0" w:line="240" w:lineRule="auto"/>
+              <w:rPr>
+                <w:rFonts w:ascii="Calibri" w:eastAsia="Times New Roman" w:hAnsi="Calibri" w:cs="Times New Roman"/>
+                <w:color w:val="000000"/>
+              </w:rPr>
+            </w:pPr>
+            <w:r>
+              <w:rPr>
+                <w:rFonts w:ascii="Calibri" w:eastAsia="Times New Roman" w:hAnsi="Calibri" w:cs="Times New Roman"/>
+                <w:color w:val="000000"/>
+              </w:rPr>
+              <w:t>involvement</w:t>
             </w:r>
           </w:p>
         </w:tc>
@@ -15708,24 +14670,8 @@
             </w:tcBorders>
             <w:shd w:val="clear" w:color="auto" w:fill="auto"/>
             <w:noWrap/>
-            <w:vAlign w:val="bottom"/>
-            <w:hideMark/>
-            <w:tcPrChange w:id="123" w:author="bartholowlab" w:date="2014-10-15T18:24:00Z">
-              <w:tcPr>
-                <w:tcW w:w="960" w:type="dxa"/>
-                <w:gridSpan w:val="2"/>
-                <w:tcBorders>
-                  <w:top w:val="nil"/>
-                  <w:left w:val="nil"/>
-                  <w:bottom w:val="nil"/>
-                  <w:right w:val="nil"/>
-                </w:tcBorders>
-                <w:shd w:val="clear" w:color="auto" w:fill="auto"/>
-                <w:noWrap/>
-                <w:vAlign w:val="bottom"/>
-                <w:hideMark/>
-              </w:tcPr>
-            </w:tcPrChange>
+            <w:vAlign w:val="center"/>
+            <w:hideMark/>
           </w:tcPr>
           <w:p>
             <w:pPr>
@@ -15741,7 +14687,7 @@
                 <w:rFonts w:ascii="Calibri" w:eastAsia="Times New Roman" w:hAnsi="Calibri" w:cs="Times New Roman"/>
                 <w:color w:val="000000"/>
               </w:rPr>
-              <w:t>2.63</w:t>
+              <w:t>0.48</w:t>
             </w:r>
           </w:p>
         </w:tc>
@@ -15756,24 +14702,8 @@
             </w:tcBorders>
             <w:shd w:val="clear" w:color="auto" w:fill="auto"/>
             <w:noWrap/>
-            <w:vAlign w:val="bottom"/>
-            <w:hideMark/>
-            <w:tcPrChange w:id="124" w:author="bartholowlab" w:date="2014-10-15T18:24:00Z">
-              <w:tcPr>
-                <w:tcW w:w="960" w:type="dxa"/>
-                <w:gridSpan w:val="2"/>
-                <w:tcBorders>
-                  <w:top w:val="nil"/>
-                  <w:left w:val="nil"/>
-                  <w:bottom w:val="nil"/>
-                  <w:right w:val="nil"/>
-                </w:tcBorders>
-                <w:shd w:val="clear" w:color="auto" w:fill="auto"/>
-                <w:noWrap/>
-                <w:vAlign w:val="bottom"/>
-                <w:hideMark/>
-              </w:tcPr>
-            </w:tcPrChange>
+            <w:vAlign w:val="center"/>
+            <w:hideMark/>
           </w:tcPr>
           <w:p>
             <w:pPr>
@@ -15789,7 +14719,7 @@
                 <w:rFonts w:ascii="Calibri" w:eastAsia="Times New Roman" w:hAnsi="Calibri" w:cs="Times New Roman"/>
                 <w:color w:val="000000"/>
               </w:rPr>
-              <w:t>0.017</w:t>
+              <w:t>0.634</w:t>
             </w:r>
           </w:p>
         </w:tc>
@@ -15804,24 +14734,8 @@
             </w:tcBorders>
             <w:shd w:val="clear" w:color="auto" w:fill="auto"/>
             <w:noWrap/>
-            <w:vAlign w:val="bottom"/>
-            <w:hideMark/>
-            <w:tcPrChange w:id="125" w:author="bartholowlab" w:date="2014-10-15T18:24:00Z">
-              <w:tcPr>
-                <w:tcW w:w="960" w:type="dxa"/>
-                <w:gridSpan w:val="2"/>
-                <w:tcBorders>
-                  <w:top w:val="nil"/>
-                  <w:left w:val="nil"/>
-                  <w:bottom w:val="nil"/>
-                  <w:right w:val="nil"/>
-                </w:tcBorders>
-                <w:shd w:val="clear" w:color="auto" w:fill="auto"/>
-                <w:noWrap/>
-                <w:vAlign w:val="bottom"/>
-                <w:hideMark/>
-              </w:tcPr>
-            </w:tcPrChange>
+            <w:vAlign w:val="center"/>
+            <w:hideMark/>
           </w:tcPr>
           <w:p>
             <w:pPr>
@@ -15837,7 +14751,7 @@
                 <w:rFonts w:ascii="Calibri" w:eastAsia="Times New Roman" w:hAnsi="Calibri" w:cs="Times New Roman"/>
                 <w:color w:val="000000"/>
               </w:rPr>
-              <w:t>0.53</w:t>
+              <w:t>0.11</w:t>
             </w:r>
           </w:p>
         </w:tc>
@@ -15852,24 +14766,8 @@
             </w:tcBorders>
             <w:shd w:val="clear" w:color="auto" w:fill="auto"/>
             <w:noWrap/>
-            <w:vAlign w:val="bottom"/>
-            <w:hideMark/>
-            <w:tcPrChange w:id="126" w:author="bartholowlab" w:date="2014-10-15T18:24:00Z">
-              <w:tcPr>
-                <w:tcW w:w="960" w:type="dxa"/>
-                <w:gridSpan w:val="2"/>
-                <w:tcBorders>
-                  <w:top w:val="nil"/>
-                  <w:left w:val="nil"/>
-                  <w:bottom w:val="nil"/>
-                  <w:right w:val="nil"/>
-                </w:tcBorders>
-                <w:shd w:val="clear" w:color="auto" w:fill="auto"/>
-                <w:noWrap/>
-                <w:vAlign w:val="bottom"/>
-                <w:hideMark/>
-              </w:tcPr>
-            </w:tcPrChange>
+            <w:vAlign w:val="center"/>
+            <w:hideMark/>
           </w:tcPr>
           <w:p>
             <w:pPr>
@@ -15885,7 +14783,7 @@
                 <w:rFonts w:ascii="Calibri" w:eastAsia="Times New Roman" w:hAnsi="Calibri" w:cs="Times New Roman"/>
                 <w:color w:val="000000"/>
               </w:rPr>
-              <w:t>0.295291</w:t>
+              <w:t>0.024771</w:t>
             </w:r>
           </w:p>
         </w:tc>
@@ -17204,7 +16102,7 @@
         </w:rPr>
         <w:t xml:space="preserve"> ranges from 0 (perfect evidence for null) to infinity (perfect evidence for </w:t>
       </w:r>
-      <w:commentRangeStart w:id="127"/>
+      <w:commentRangeStart w:id="42"/>
       <w:r>
         <w:rPr>
           <w:rFonts w:ascii="Times New Roman" w:hAnsi="Times New Roman" w:cs="Times New Roman"/>
@@ -17213,12 +16111,12 @@
         </w:rPr>
         <w:t>alternative</w:t>
       </w:r>
-      <w:commentRangeEnd w:id="127"/>
+      <w:commentRangeEnd w:id="42"/>
       <w:r>
         <w:rPr>
           <w:rStyle w:val="CommentReference"/>
         </w:rPr>
-        <w:commentReference w:id="127"/>
+        <w:commentReference w:id="42"/>
       </w:r>
       <w:r>
         <w:rPr>
@@ -17993,7 +16891,7 @@
                 <w:color w:val="000000"/>
               </w:rPr>
             </w:pPr>
-            <w:commentRangeStart w:id="128"/>
+            <w:commentRangeStart w:id="43"/>
             <w:r>
               <w:rPr>
                 <w:rFonts w:ascii="Calibri" w:eastAsia="Times New Roman" w:hAnsi="Calibri" w:cs="Times New Roman"/>
@@ -18001,12 +16899,12 @@
               </w:rPr>
               <w:t>Time (pre-, post-) X Game (Red Dead Redemption, FIFA)</w:t>
             </w:r>
-            <w:commentRangeEnd w:id="128"/>
+            <w:commentRangeEnd w:id="43"/>
             <w:r>
               <w:rPr>
                 <w:rStyle w:val="CommentReference"/>
               </w:rPr>
-              <w:commentReference w:id="128"/>
+              <w:commentReference w:id="43"/>
             </w:r>
           </w:p>
         </w:tc>
@@ -23308,7 +22206,7 @@
       </w:r>
     </w:p>
   </w:comment>
-  <w:comment w:id="17" w:author="Dirk Mügge" w:date="2014-10-15T15:20:00Z" w:initials="DM">
+  <w:comment w:id="16" w:author="Joe" w:date="2014-11-20T00:44:00Z" w:initials="J">
     <w:p>
       <w:pPr>
         <w:pStyle w:val="CommentText"/>
@@ -23320,11 +22218,11 @@
         <w:annotationRef/>
       </w:r>
       <w:r>
-        <w:t>No APA style or why is the page missing?</w:t>
+        <w:t>Maybe should move up or move later.</w:t>
       </w:r>
     </w:p>
   </w:comment>
-  <w:comment w:id="18" w:author="Engelhardt, Christopher Robert" w:date="2014-10-14T09:54:00Z" w:initials="cre">
+  <w:comment w:id="18" w:author="Dirk Mügge" w:date="2014-10-15T15:20:00Z" w:initials="DM">
     <w:p>
       <w:pPr>
         <w:pStyle w:val="CommentText"/>
@@ -23336,11 +22234,27 @@
         <w:annotationRef/>
       </w:r>
       <w:r>
-        <w:t>Don’t hold back.</w:t>
+        <w:t>No APA style or why is the page missing?</w:t>
       </w:r>
     </w:p>
   </w:comment>
-  <w:comment w:id="19" w:author="Dirk Mügge" w:date="2014-10-15T15:30:00Z" w:initials="DM">
+  <w:comment w:id="19" w:author="Engelhardt, Christopher Robert" w:date="2014-10-14T09:54:00Z" w:initials="cre">
+    <w:p>
+      <w:pPr>
+        <w:pStyle w:val="CommentText"/>
+      </w:pPr>
+      <w:r>
+        <w:rPr>
+          <w:rStyle w:val="CommentReference"/>
+        </w:rPr>
+        <w:annotationRef/>
+      </w:r>
+      <w:r>
+        <w:t>Don’t hold back.</w:t>
+      </w:r>
+    </w:p>
+  </w:comment>
+  <w:comment w:id="20" w:author="Dirk Mügge" w:date="2014-10-15T15:30:00Z" w:initials="DM">
     <w:p>
       <w:pPr>
         <w:autoSpaceDE w:val="0"/>
@@ -23402,7 +22316,7 @@
       </w:pPr>
     </w:p>
   </w:comment>
-  <w:comment w:id="20" w:author="bartholowlab" w:date="2014-10-06T13:59:00Z" w:initials="b">
+  <w:comment w:id="21" w:author="bartholowlab" w:date="2014-10-06T13:59:00Z" w:initials="b">
     <w:p>
       <w:pPr>
         <w:pStyle w:val="CommentText"/>
@@ -23418,7 +22332,7 @@
       </w:r>
     </w:p>
   </w:comment>
-  <w:comment w:id="21" w:author="Dirk Mügge" w:date="2014-10-15T15:37:00Z" w:initials="DM">
+  <w:comment w:id="22" w:author="Dirk Mügge" w:date="2014-10-15T15:37:00Z" w:initials="DM">
     <w:p>
       <w:pPr>
         <w:pStyle w:val="CommentText"/>
@@ -23434,7 +22348,7 @@
       </w:r>
     </w:p>
   </w:comment>
-  <w:comment w:id="22" w:author="bartholowlab" w:date="2014-11-17T21:07:00Z" w:initials="b">
+  <w:comment w:id="23" w:author="bartholowlab" w:date="2014-11-17T21:07:00Z" w:initials="b">
     <w:p>
       <w:pPr>
         <w:pStyle w:val="CommentText"/>
@@ -23450,7 +22364,7 @@
       </w:r>
     </w:p>
   </w:comment>
-  <w:comment w:id="23" w:author="bartholowlab" w:date="2014-10-07T15:01:00Z" w:initials="b">
+  <w:comment w:id="24" w:author="bartholowlab" w:date="2014-10-07T15:01:00Z" w:initials="b">
     <w:p>
       <w:pPr>
         <w:pStyle w:val="CommentText"/>
@@ -23507,7 +22421,7 @@
       </w:r>
     </w:p>
   </w:comment>
-  <w:comment w:id="24" w:author="bartholowlab" w:date="2014-11-17T21:43:00Z" w:initials="b">
+  <w:comment w:id="25" w:author="bartholowlab" w:date="2014-11-17T21:43:00Z" w:initials="b">
     <w:p>
       <w:pPr>
         <w:pStyle w:val="CommentText"/>
@@ -23523,7 +22437,7 @@
       </w:r>
     </w:p>
   </w:comment>
-  <w:comment w:id="25" w:author="bartholowlab" w:date="2014-10-09T16:56:00Z" w:initials="b">
+  <w:comment w:id="26" w:author="bartholowlab" w:date="2014-10-09T16:56:00Z" w:initials="b">
     <w:p>
       <w:pPr>
         <w:pStyle w:val="CommentText"/>
@@ -23539,7 +22453,7 @@
       </w:r>
     </w:p>
   </w:comment>
-  <w:comment w:id="26" w:author="Dirk Mügge" w:date="2014-10-15T17:28:00Z" w:initials="DM">
+  <w:comment w:id="27" w:author="Dirk Mügge" w:date="2014-10-15T17:28:00Z" w:initials="DM">
     <w:p>
       <w:pPr>
         <w:pStyle w:val="CommentText"/>
@@ -23555,7 +22469,7 @@
       </w:r>
     </w:p>
   </w:comment>
-  <w:comment w:id="27" w:author="Dirk Mügge" w:date="2014-10-15T17:30:00Z" w:initials="DM">
+  <w:comment w:id="28" w:author="Dirk Mügge" w:date="2014-10-15T17:30:00Z" w:initials="DM">
     <w:p>
       <w:pPr>
         <w:pStyle w:val="CommentText"/>
@@ -23700,7 +22614,7 @@
       </w:r>
     </w:p>
   </w:comment>
-  <w:comment w:id="127" w:author="bartholowlab" w:date="2014-11-02T19:03:00Z" w:initials="b">
+  <w:comment w:id="42" w:author="bartholowlab" w:date="2014-11-02T19:03:00Z" w:initials="b">
     <w:p>
       <w:pPr>
         <w:pStyle w:val="CommentText"/>
@@ -23716,7 +22630,7 @@
       </w:r>
     </w:p>
   </w:comment>
-  <w:comment w:id="128" w:author="bartholowlab" w:date="2014-11-02T19:02:00Z" w:initials="b">
+  <w:comment w:id="43" w:author="bartholowlab" w:date="2014-11-02T19:02:00Z" w:initials="b">
     <w:p>
       <w:pPr>
         <w:pStyle w:val="CommentText"/>
@@ -23928,10 +22842,7 @@
           <w:fldChar w:fldCharType="begin"/>
         </w:r>
         <w:r>
-          <w:instrText xml:space="preserve"> PAGE   \* MERG</w:instrText>
-        </w:r>
-        <w:r>
-          <w:instrText xml:space="preserve">EFORMAT </w:instrText>
+          <w:instrText xml:space="preserve"> PAGE   \* MERGEFORMAT </w:instrText>
         </w:r>
         <w:r>
           <w:fldChar w:fldCharType="separate"/>
@@ -23940,7 +22851,7 @@
           <w:rPr>
             <w:noProof/>
           </w:rPr>
-          <w:t>14</w:t>
+          <w:t>21</w:t>
         </w:r>
         <w:r>
           <w:rPr>
@@ -25085,7 +23996,7 @@
 </file>
 
 <file path=customXml/itemProps1.xml><?xml version="1.0" encoding="utf-8"?>
-<ds:datastoreItem xmlns:ds="http://schemas.openxmlformats.org/officeDocument/2006/customXml" ds:itemID="{D6C2662E-CD17-4FB7-8EB6-03038A9572FB}">
+<ds:datastoreItem xmlns:ds="http://schemas.openxmlformats.org/officeDocument/2006/customXml" ds:itemID="{C87F21FF-F588-4357-802E-5787D960E891}">
   <ds:schemaRefs>
     <ds:schemaRef ds:uri="http://schemas.openxmlformats.org/officeDocument/2006/bibliography"/>
   </ds:schemaRefs>

</xml_diff>

<commit_message>
A few comments & minor restructuring. Indicating things that need fixing.
</commit_message>
<xml_diff>
--- a/Bayes_v0.884.docx
+++ b/Bayes_v0.884.docx
@@ -3199,7 +3199,25 @@
           <w:sz w:val="24"/>
           <w:szCs w:val="24"/>
         </w:rPr>
-        <w:t xml:space="preserve"> If it is unreasonable to expect that the stimuli do not differ at all, a null hypothesis of minimal difference can be used instead (e.g., H</w:t>
+        <w:t xml:space="preserve"> If it is unreasonable to expect that the </w:t>
+      </w:r>
+      <w:proofErr w:type="gramStart"/>
+      <w:r>
+        <w:rPr>
+          <w:rFonts w:ascii="Times New Roman" w:hAnsi="Times New Roman" w:cs="Times New Roman"/>
+          <w:sz w:val="24"/>
+          <w:szCs w:val="24"/>
+        </w:rPr>
+        <w:t>stimuli</w:t>
+      </w:r>
+      <w:proofErr w:type="gramEnd"/>
+      <w:r>
+        <w:rPr>
+          <w:rFonts w:ascii="Times New Roman" w:hAnsi="Times New Roman" w:cs="Times New Roman"/>
+          <w:sz w:val="24"/>
+          <w:szCs w:val="24"/>
+        </w:rPr>
+        <w:t xml:space="preserve"> do not differ at all, a null hypothesis of minimal difference can be used instead (e.g., H</w:t>
       </w:r>
       <w:r>
         <w:rPr>
@@ -3216,25 +3234,7 @@
           <w:sz w:val="24"/>
           <w:szCs w:val="24"/>
         </w:rPr>
-        <w:t xml:space="preserve">: δ = 0 or δ ~ </w:t>
-      </w:r>
-      <w:proofErr w:type="gramStart"/>
-      <w:r>
-        <w:rPr>
-          <w:rFonts w:ascii="Times New Roman" w:hAnsi="Times New Roman" w:cs="Times New Roman"/>
-          <w:sz w:val="24"/>
-          <w:szCs w:val="24"/>
-        </w:rPr>
-        <w:t>Uniform(</w:t>
-      </w:r>
-      <w:proofErr w:type="gramEnd"/>
-      <w:r>
-        <w:rPr>
-          <w:rFonts w:ascii="Times New Roman" w:hAnsi="Times New Roman" w:cs="Times New Roman"/>
-          <w:sz w:val="24"/>
-          <w:szCs w:val="24"/>
-        </w:rPr>
-        <w:t xml:space="preserve">-.1, .1), see the </w:t>
+        <w:t xml:space="preserve">: δ = 0 or δ ~ Uniform(-.1, .1), see the </w:t>
       </w:r>
       <w:proofErr w:type="spellStart"/>
       <w:r>
@@ -3304,7 +3304,16 @@
           <w:sz w:val="24"/>
           <w:szCs w:val="24"/>
         </w:rPr>
-        <w:t xml:space="preserve"> (BF</w:t>
+        <w:t xml:space="preserve"> </w:t>
+      </w:r>
+      <w:commentRangeStart w:id="6"/>
+      <w:r>
+        <w:rPr>
+          <w:rFonts w:ascii="Times New Roman" w:hAnsi="Times New Roman" w:cs="Times New Roman"/>
+          <w:sz w:val="24"/>
+          <w:szCs w:val="24"/>
+        </w:rPr>
+        <w:t>(BF</w:t>
       </w:r>
       <w:r>
         <w:rPr>
@@ -3330,6 +3339,13 @@
           <w:szCs w:val="24"/>
         </w:rPr>
         <w:t xml:space="preserve">, </w:t>
+      </w:r>
+      <w:commentRangeEnd w:id="6"/>
+      <w:r>
+        <w:rPr>
+          <w:rStyle w:val="CommentReference"/>
+        </w:rPr>
+        <w:commentReference w:id="6"/>
       </w:r>
       <w:r>
         <w:rPr>
@@ -3539,7 +3555,7 @@
         </w:rPr>
         <w:t xml:space="preserve">  </w:t>
       </w:r>
-      <w:del w:id="6" w:author="bartholowlab" w:date="2014-11-18T20:34:00Z">
+      <w:del w:id="7" w:author="bartholowlab" w:date="2014-11-18T20:34:00Z">
         <w:r>
           <w:rPr>
             <w:rFonts w:ascii="Times New Roman" w:hAnsi="Times New Roman" w:cs="Times New Roman"/>
@@ -3592,7 +3608,7 @@
           <w:szCs w:val="24"/>
         </w:rPr>
       </w:pPr>
-      <w:commentRangeStart w:id="7"/>
+      <w:commentRangeStart w:id="8"/>
       <w:r>
         <w:rPr>
           <w:rFonts w:ascii="Times New Roman" w:hAnsi="Times New Roman" w:cs="Times New Roman"/>
@@ -3602,12 +3618,12 @@
         </w:rPr>
         <w:t>Reanalysis of Select Pilot Tests in Violent Media Research</w:t>
       </w:r>
-      <w:commentRangeEnd w:id="7"/>
+      <w:commentRangeEnd w:id="8"/>
       <w:r>
         <w:rPr>
           <w:rStyle w:val="CommentReference"/>
         </w:rPr>
-        <w:commentReference w:id="7"/>
+        <w:commentReference w:id="8"/>
       </w:r>
     </w:p>
     <w:p>
@@ -3925,7 +3941,7 @@
           <w:szCs w:val="24"/>
         </w:rPr>
       </w:pPr>
-      <w:commentRangeStart w:id="8"/>
+      <w:commentRangeStart w:id="9"/>
       <w:r>
         <w:rPr>
           <w:rFonts w:ascii="Times New Roman" w:hAnsi="Times New Roman" w:cs="Times New Roman"/>
@@ -4006,12 +4022,12 @@
         </w:rPr>
         <w:t>.</w:t>
       </w:r>
-      <w:commentRangeEnd w:id="8"/>
+      <w:commentRangeEnd w:id="9"/>
       <w:r>
         <w:rPr>
           <w:rStyle w:val="CommentReference"/>
         </w:rPr>
-        <w:commentReference w:id="8"/>
+        <w:commentReference w:id="9"/>
       </w:r>
       <w:r>
         <w:rPr>
@@ -4021,7 +4037,7 @@
         </w:rPr>
         <w:t xml:space="preserve"> Bayes Factors range from indicating evidence of no difference BF</w:t>
       </w:r>
-      <w:commentRangeStart w:id="9"/>
+      <w:commentRangeStart w:id="10"/>
       <w:r>
         <w:rPr>
           <w:rFonts w:ascii="Times New Roman" w:hAnsi="Times New Roman" w:cs="Times New Roman"/>
@@ -4031,12 +4047,12 @@
         </w:rPr>
         <w:t>01</w:t>
       </w:r>
-      <w:commentRangeEnd w:id="9"/>
+      <w:commentRangeEnd w:id="10"/>
       <w:r>
         <w:rPr>
           <w:rStyle w:val="CommentReference"/>
         </w:rPr>
-        <w:commentReference w:id="9"/>
+        <w:commentReference w:id="10"/>
       </w:r>
       <w:r>
         <w:rPr>
@@ -4063,7 +4079,7 @@
         </w:rPr>
         <w:t xml:space="preserve"> = 0.30. After the pilot test</w:t>
       </w:r>
-      <w:commentRangeStart w:id="10"/>
+      <w:commentRangeStart w:id="11"/>
       <w:r>
         <w:rPr>
           <w:rFonts w:ascii="Times New Roman" w:hAnsi="Times New Roman" w:cs="Times New Roman"/>
@@ -4072,12 +4088,12 @@
         </w:rPr>
         <w:t>, the readers and researchers are more confident that the two games do not differ in involvement</w:t>
       </w:r>
-      <w:commentRangeEnd w:id="10"/>
+      <w:commentRangeEnd w:id="11"/>
       <w:r>
         <w:rPr>
           <w:rStyle w:val="CommentReference"/>
         </w:rPr>
-        <w:commentReference w:id="10"/>
+        <w:commentReference w:id="11"/>
       </w:r>
       <w:r>
         <w:rPr>
@@ -4211,7 +4227,7 @@
         </w:rPr>
         <w:t xml:space="preserve">genres with very different rules of play, </w:t>
       </w:r>
-      <w:commentRangeStart w:id="11"/>
+      <w:commentRangeStart w:id="12"/>
       <w:r>
         <w:rPr>
           <w:rFonts w:ascii="Times New Roman" w:hAnsi="Times New Roman" w:cs="Times New Roman"/>
@@ -4220,7 +4236,7 @@
         </w:rPr>
         <w:t>this may not be enough evidence to indicate that the stimuli are well-matched</w:t>
       </w:r>
-      <w:commentRangeEnd w:id="11"/>
+      <w:commentRangeEnd w:id="12"/>
       <w:r>
         <w:rPr>
           <w:rFonts w:ascii="Times New Roman" w:hAnsi="Times New Roman"/>
@@ -4232,13 +4248,13 @@
         <w:rPr>
           <w:rStyle w:val="CommentReference"/>
         </w:rPr>
-        <w:commentReference w:id="11"/>
+        <w:commentReference w:id="12"/>
       </w:r>
       <w:r>
         <w:rPr>
           <w:rStyle w:val="CommentReference"/>
         </w:rPr>
-        <w:commentReference w:id="12"/>
+        <w:commentReference w:id="13"/>
       </w:r>
       <w:r>
         <w:rPr>
@@ -4407,7 +4423,7 @@
         </w:rPr>
         <w:t xml:space="preserve">2,40) = 2.36, p &gt; .05 and F(2, 40) = 3.09, p &gt; .05, respectively, while differences in pace of action were significant F(2, 40) = 4.27, p = .02. This last variable was </w:t>
       </w:r>
-      <w:commentRangeStart w:id="13"/>
+      <w:commentRangeStart w:id="14"/>
       <w:r>
         <w:rPr>
           <w:rFonts w:ascii="Times New Roman" w:hAnsi="Times New Roman" w:cs="Times New Roman"/>
@@ -4434,12 +4450,12 @@
         </w:rPr>
         <w:t xml:space="preserve"> post-hoc analysis</w:t>
       </w:r>
-      <w:commentRangeEnd w:id="13"/>
+      <w:commentRangeEnd w:id="14"/>
       <w:r>
         <w:rPr>
           <w:rStyle w:val="CommentReference"/>
         </w:rPr>
-        <w:commentReference w:id="13"/>
+        <w:commentReference w:id="14"/>
       </w:r>
       <w:r>
         <w:rPr>
@@ -5045,7 +5061,7 @@
         </w:rPr>
         <w:t xml:space="preserve">, almost any difference could be presented as “not statistically significant”. We </w:t>
       </w:r>
-      <w:commentRangeStart w:id="14"/>
+      <w:commentRangeStart w:id="15"/>
       <w:r>
         <w:rPr>
           <w:rFonts w:ascii="Times New Roman" w:hAnsi="Times New Roman" w:cs="Times New Roman"/>
@@ -5054,12 +5070,12 @@
         </w:rPr>
         <w:t>instead advocate the use of Bayesian statistics</w:t>
       </w:r>
-      <w:commentRangeEnd w:id="14"/>
+      <w:commentRangeEnd w:id="15"/>
       <w:r>
         <w:rPr>
           <w:rStyle w:val="CommentReference"/>
         </w:rPr>
-        <w:commentReference w:id="14"/>
+        <w:commentReference w:id="15"/>
       </w:r>
       <w:r>
         <w:rPr>
@@ -5545,7 +5561,7 @@
         </w:rPr>
         <w:t>refutations have been small.</w:t>
       </w:r>
-      <w:commentRangeStart w:id="15"/>
+      <w:commentRangeStart w:id="16"/>
       <w:r>
         <w:rPr>
           <w:rFonts w:ascii="Times New Roman" w:hAnsi="Times New Roman" w:cs="Times New Roman"/>
@@ -5642,12 +5658,12 @@
         </w:rPr>
         <w:t xml:space="preserve">. Another study is reported by Elson et al. (2014) with a sample size of N=80. </w:t>
       </w:r>
-      <w:commentRangeEnd w:id="15"/>
+      <w:commentRangeEnd w:id="16"/>
       <w:r>
         <w:rPr>
           <w:rStyle w:val="CommentReference"/>
         </w:rPr>
-        <w:commentReference w:id="15"/>
+        <w:commentReference w:id="16"/>
       </w:r>
       <w:r>
         <w:rPr>
@@ -5716,14 +5732,86 @@
         </w:rPr>
         <w:t xml:space="preserve">= .21, suggesting that the data are insufficiently precise to favor one hypothesis over the other. </w:t>
       </w:r>
-      <w:commentRangeStart w:id="16"/>
-      <w:r>
-        <w:rPr>
-          <w:rFonts w:ascii="Times New Roman" w:hAnsi="Times New Roman" w:cs="Times New Roman"/>
-          <w:sz w:val="24"/>
-          <w:szCs w:val="24"/>
-        </w:rPr>
-        <w:t xml:space="preserve">However, we would like to understand just how much evidence is in each of these studies so that we can assess the validity of the arguments. We cannot combine and </w:t>
+      <w:commentRangeStart w:id="17"/>
+      <w:r>
+        <w:rPr>
+          <w:rFonts w:ascii="Times New Roman" w:hAnsi="Times New Roman" w:cs="Times New Roman"/>
+          <w:sz w:val="24"/>
+          <w:szCs w:val="24"/>
+        </w:rPr>
+        <w:t xml:space="preserve">However, we </w:t>
+      </w:r>
+      <w:r>
+        <w:rPr>
+          <w:rFonts w:ascii="Times New Roman" w:hAnsi="Times New Roman" w:cs="Times New Roman"/>
+          <w:sz w:val="24"/>
+          <w:szCs w:val="24"/>
+        </w:rPr>
+        <w:t xml:space="preserve">nevertheless </w:t>
+      </w:r>
+      <w:r>
+        <w:rPr>
+          <w:rFonts w:ascii="Times New Roman" w:hAnsi="Times New Roman" w:cs="Times New Roman"/>
+          <w:sz w:val="24"/>
+          <w:szCs w:val="24"/>
+        </w:rPr>
+        <w:t xml:space="preserve">would like to understand just how much evidence is in each of these studies so that we can assess the validity of the arguments. </w:t>
+      </w:r>
+      <w:r>
+        <w:rPr>
+          <w:rFonts w:ascii="Times New Roman" w:hAnsi="Times New Roman" w:cs="Times New Roman"/>
+          <w:sz w:val="24"/>
+          <w:szCs w:val="24"/>
+        </w:rPr>
+        <w:t>B</w:t>
+      </w:r>
+      <w:r>
+        <w:rPr>
+          <w:rFonts w:ascii="Times New Roman" w:hAnsi="Times New Roman" w:cs="Times New Roman"/>
+          <w:sz w:val="24"/>
+          <w:szCs w:val="24"/>
+        </w:rPr>
+        <w:t xml:space="preserve">ecause each </w:t>
+      </w:r>
+      <w:r>
+        <w:rPr>
+          <w:rFonts w:ascii="Times New Roman" w:hAnsi="Times New Roman" w:cs="Times New Roman"/>
+          <w:sz w:val="24"/>
+          <w:szCs w:val="24"/>
+        </w:rPr>
+        <w:t>study uses</w:t>
+      </w:r>
+      <w:r>
+        <w:rPr>
+          <w:rFonts w:ascii="Times New Roman" w:hAnsi="Times New Roman" w:cs="Times New Roman"/>
+          <w:sz w:val="24"/>
+          <w:szCs w:val="24"/>
+        </w:rPr>
+        <w:t xml:space="preserve"> a new </w:t>
+      </w:r>
+      <w:r>
+        <w:rPr>
+          <w:rFonts w:ascii="Times New Roman" w:hAnsi="Times New Roman" w:cs="Times New Roman"/>
+          <w:sz w:val="24"/>
+          <w:szCs w:val="24"/>
+        </w:rPr>
+        <w:t xml:space="preserve">and unique </w:t>
+      </w:r>
+      <w:r>
+        <w:rPr>
+          <w:rFonts w:ascii="Times New Roman" w:hAnsi="Times New Roman" w:cs="Times New Roman"/>
+          <w:sz w:val="24"/>
+          <w:szCs w:val="24"/>
+        </w:rPr>
+        <w:t>paradigm argued to have eliminated the effect through innovations in experimental control</w:t>
+      </w:r>
+      <w:r>
+        <w:rPr>
+          <w:rFonts w:ascii="Times New Roman" w:hAnsi="Times New Roman" w:cs="Times New Roman"/>
+          <w:sz w:val="24"/>
+          <w:szCs w:val="24"/>
+        </w:rPr>
+        <w:t xml:space="preserve">, we cannot combine and </w:t>
       </w:r>
       <w:proofErr w:type="gramStart"/>
       <w:r>
@@ -5741,14 +5829,38 @@
           <w:sz w:val="24"/>
           <w:szCs w:val="24"/>
         </w:rPr>
-        <w:t>analyze studies for greater power, because each is a new paradigm argued to have eliminated the effect through innovations in experimental control. Thus, these single samples of &lt;80% power each are all that we have to work with.</w:t>
-      </w:r>
-      <w:commentRangeEnd w:id="16"/>
+        <w:t>analyze studies for greater power</w:t>
+      </w:r>
+      <w:r>
+        <w:rPr>
+          <w:rFonts w:ascii="Times New Roman" w:hAnsi="Times New Roman" w:cs="Times New Roman"/>
+          <w:sz w:val="24"/>
+          <w:szCs w:val="24"/>
+        </w:rPr>
+        <w:t xml:space="preserve">. Thus, these single samples of &lt;80% power each are all </w:t>
+      </w:r>
+      <w:r>
+        <w:rPr>
+          <w:rFonts w:ascii="Times New Roman" w:hAnsi="Times New Roman" w:cs="Times New Roman"/>
+          <w:sz w:val="24"/>
+          <w:szCs w:val="24"/>
+        </w:rPr>
+        <w:t>the evidence that exists</w:t>
+      </w:r>
+      <w:r>
+        <w:rPr>
+          <w:rFonts w:ascii="Times New Roman" w:hAnsi="Times New Roman" w:cs="Times New Roman"/>
+          <w:sz w:val="24"/>
+          <w:szCs w:val="24"/>
+        </w:rPr>
+        <w:t>.</w:t>
+      </w:r>
+      <w:commentRangeEnd w:id="17"/>
       <w:r>
         <w:rPr>
           <w:rStyle w:val="CommentReference"/>
         </w:rPr>
-        <w:commentReference w:id="16"/>
+        <w:commentReference w:id="17"/>
       </w:r>
     </w:p>
     <w:p>
@@ -5766,42 +5878,32 @@
           <w:sz w:val="24"/>
           <w:szCs w:val="24"/>
         </w:rPr>
-        <w:t xml:space="preserve">These sample sizes </w:t>
-      </w:r>
-      <w:r>
-        <w:rPr>
-          <w:rFonts w:ascii="Times New Roman" w:hAnsi="Times New Roman" w:cs="Times New Roman"/>
-          <w:sz w:val="24"/>
-          <w:szCs w:val="24"/>
-        </w:rPr>
-        <w:t xml:space="preserve">are modest and </w:t>
-      </w:r>
-      <w:r>
-        <w:rPr>
-          <w:rFonts w:ascii="Times New Roman" w:hAnsi="Times New Roman" w:cs="Times New Roman"/>
-          <w:sz w:val="24"/>
-          <w:szCs w:val="24"/>
-        </w:rPr>
-        <w:t xml:space="preserve">suggest that failure to reject the null hypothesis </w:t>
-      </w:r>
-      <w:r>
-        <w:rPr>
-          <w:rFonts w:ascii="Times New Roman" w:hAnsi="Times New Roman" w:cs="Times New Roman"/>
-          <w:sz w:val="24"/>
-          <w:szCs w:val="24"/>
-        </w:rPr>
-        <w:t xml:space="preserve">may not actually provide evidence for the null because the sample lacked sufficient statistical power. </w:t>
-      </w:r>
-      <w:del w:id="17" w:author="Dirk Mügge" w:date="2014-10-15T15:19:00Z">
-        <w:r>
-          <w:rPr>
-            <w:rFonts w:ascii="Times New Roman" w:hAnsi="Times New Roman" w:cs="Times New Roman"/>
-            <w:sz w:val="24"/>
-            <w:szCs w:val="24"/>
-          </w:rPr>
-          <w:delText xml:space="preserve"> </w:delText>
-        </w:r>
-      </w:del>
+        <w:t xml:space="preserve">Because these samples are small and the tests underpowered, failure to reject the null may not provide evidence of the truth of the null.  </w:t>
+      </w:r>
+      <w:r>
+        <w:rPr>
+          <w:rFonts w:ascii="Times New Roman" w:hAnsi="Times New Roman" w:cs="Times New Roman"/>
+          <w:sz w:val="24"/>
+          <w:szCs w:val="24"/>
+        </w:rPr>
+        <w:t xml:space="preserve">This possibility is </w:t>
+      </w:r>
+      <w:r>
+        <w:rPr>
+          <w:rFonts w:ascii="Times New Roman" w:hAnsi="Times New Roman" w:cs="Times New Roman"/>
+          <w:sz w:val="24"/>
+          <w:szCs w:val="24"/>
+        </w:rPr>
+        <w:t xml:space="preserve">sometimes </w:t>
+      </w:r>
+      <w:r>
+        <w:rPr>
+          <w:rFonts w:ascii="Times New Roman" w:hAnsi="Times New Roman" w:cs="Times New Roman"/>
+          <w:sz w:val="24"/>
+          <w:szCs w:val="24"/>
+        </w:rPr>
+        <w:t xml:space="preserve">dismissed out of </w:t>
+      </w:r>
       <w:r>
         <w:rPr>
           <w:rFonts w:ascii="Times New Roman" w:hAnsi="Times New Roman" w:cs="Times New Roman"/>
@@ -5809,23 +5911,7 @@
           <w:szCs w:val="24"/>
         </w:rPr>
         <w:lastRenderedPageBreak/>
-        <w:t xml:space="preserve">This possibility is </w:t>
-      </w:r>
-      <w:r>
-        <w:rPr>
-          <w:rFonts w:ascii="Times New Roman" w:hAnsi="Times New Roman" w:cs="Times New Roman"/>
-          <w:sz w:val="24"/>
-          <w:szCs w:val="24"/>
-        </w:rPr>
-        <w:t xml:space="preserve">sometimes </w:t>
-      </w:r>
-      <w:r>
-        <w:rPr>
-          <w:rFonts w:ascii="Times New Roman" w:hAnsi="Times New Roman" w:cs="Times New Roman"/>
-          <w:sz w:val="24"/>
-          <w:szCs w:val="24"/>
-        </w:rPr>
-        <w:t>dismissed out of hand by authors</w:t>
+        <w:t>hand by authors</w:t>
       </w:r>
       <w:r>
         <w:rPr>
@@ -6085,12 +6171,6 @@
           <w:szCs w:val="24"/>
         </w:rPr>
         <w:t xml:space="preserve">that </w:t>
-      </w:r>
-      <w:r>
-        <w:rPr>
-          <w:rStyle w:val="CommentReference"/>
-        </w:rPr>
-        <w:commentReference w:id="22"/>
       </w:r>
       <w:r>
         <w:rPr>
@@ -6463,7 +6543,31 @@
           <w:sz w:val="24"/>
           <w:szCs w:val="24"/>
         </w:rPr>
-        <w:t xml:space="preserve">We re-evaluate these null findings through Bayesian model comparison. </w:t>
+        <w:t xml:space="preserve">To assess the </w:t>
+      </w:r>
+      <w:r>
+        <w:rPr>
+          <w:rFonts w:ascii="Times New Roman" w:hAnsi="Times New Roman" w:cs="Times New Roman"/>
+          <w:sz w:val="24"/>
+          <w:szCs w:val="24"/>
+        </w:rPr>
+        <w:t>strength of evidence for or against the null hypothesis, w</w:t>
+      </w:r>
+      <w:r>
+        <w:rPr>
+          <w:rFonts w:ascii="Times New Roman" w:hAnsi="Times New Roman" w:cs="Times New Roman"/>
+          <w:sz w:val="24"/>
+          <w:szCs w:val="24"/>
+        </w:rPr>
+        <w:t xml:space="preserve">e re-evaluate these null findings through Bayesian model comparison. </w:t>
+      </w:r>
+      <w:r>
+        <w:rPr>
+          <w:rFonts w:ascii="Times New Roman" w:hAnsi="Times New Roman" w:cs="Times New Roman"/>
+          <w:sz w:val="24"/>
+          <w:szCs w:val="24"/>
+        </w:rPr>
+        <w:t>We begin by calculating the effect size and its precision.</w:t>
       </w:r>
     </w:p>
     <w:p>
@@ -6759,15 +6863,7 @@
           <w:sz w:val="24"/>
           <w:szCs w:val="24"/>
         </w:rPr>
-        <w:t xml:space="preserve">. When effect sizes are large and have good precision, the null hypothesis becomes increasingly unlikely relative to this hypothesis, and the Bayes Factor </w:t>
-      </w:r>
-      <w:r>
-        <w:rPr>
-          <w:rFonts w:ascii="Times New Roman" w:hAnsi="Times New Roman" w:cs="Times New Roman"/>
-          <w:sz w:val="24"/>
-          <w:szCs w:val="24"/>
-        </w:rPr>
-        <w:t xml:space="preserve">favors this alternative hypothesis, indicating evidence for an </w:t>
+        <w:t xml:space="preserve">. When effect sizes are large and </w:t>
       </w:r>
       <w:r>
         <w:rPr>
@@ -6776,7 +6872,15 @@
           <w:szCs w:val="24"/>
         </w:rPr>
         <w:lastRenderedPageBreak/>
-        <w:t>effect of small magnitude and nonspecific direction. When effect sizes are near zero, the null hypothesis gains in likelihood, and the Bayes Factor favors the null over this alternative, indicating evidence for no effect.</w:t>
+        <w:t xml:space="preserve">have good precision, the null hypothesis becomes increasingly unlikely relative to this hypothesis, and the Bayes Factor </w:t>
+      </w:r>
+      <w:r>
+        <w:rPr>
+          <w:rFonts w:ascii="Times New Roman" w:hAnsi="Times New Roman" w:cs="Times New Roman"/>
+          <w:sz w:val="24"/>
+          <w:szCs w:val="24"/>
+        </w:rPr>
+        <w:t>favors this alternative hypothesis, indicating evidence for an effect of small magnitude and nonspecific direction. When effect sizes are near zero, the null hypothesis gains in likelihood, and the Bayes Factor favors the null over this alternative, indicating evidence for no effect.</w:t>
       </w:r>
       <w:r>
         <w:rPr>
@@ -7097,7 +7201,7 @@
         </w:rPr>
         <w:t xml:space="preserve">This can be formulated as a specific alternative hypothesis and also tested. Meta-analysis estimates the effect as having mean .21 and </w:t>
       </w:r>
-      <w:commentRangeStart w:id="23"/>
+      <w:commentRangeStart w:id="22"/>
       <w:r>
         <w:rPr>
           <w:rFonts w:ascii="Times New Roman" w:hAnsi="Times New Roman" w:cs="Times New Roman"/>
@@ -7106,12 +7210,12 @@
         </w:rPr>
         <w:t>standard error .02</w:t>
       </w:r>
-      <w:commentRangeEnd w:id="23"/>
+      <w:commentRangeEnd w:id="22"/>
       <w:r>
         <w:rPr>
           <w:rStyle w:val="CommentReference"/>
         </w:rPr>
-        <w:commentReference w:id="23"/>
+        <w:commentReference w:id="22"/>
       </w:r>
       <w:r>
         <w:rPr>
@@ -7150,7 +7254,7 @@
           <w:szCs w:val="24"/>
         </w:rPr>
       </w:pPr>
-      <w:commentRangeStart w:id="24"/>
+      <w:commentRangeStart w:id="23"/>
       <w:r>
         <w:rPr>
           <w:rFonts w:ascii="Times New Roman" w:hAnsi="Times New Roman" w:cs="Times New Roman"/>
@@ -7212,12 +7316,12 @@
         </w:rPr>
         <w:t>=.02)</w:t>
       </w:r>
-      <w:commentRangeEnd w:id="24"/>
+      <w:commentRangeEnd w:id="23"/>
       <w:r>
         <w:rPr>
           <w:rStyle w:val="CommentReference"/>
         </w:rPr>
-        <w:commentReference w:id="24"/>
+        <w:commentReference w:id="23"/>
       </w:r>
     </w:p>
     <w:p>
@@ -7244,6 +7348,39 @@
         </w:rPr>
         <w:t xml:space="preserve">When the estimated effect size is close to this interval, </w:t>
       </w:r>
+      <w:commentRangeStart w:id="24"/>
+      <w:r>
+        <w:rPr>
+          <w:rFonts w:ascii="Times New Roman" w:hAnsi="Times New Roman" w:cs="Times New Roman"/>
+          <w:sz w:val="24"/>
+          <w:szCs w:val="24"/>
+        </w:rPr>
+        <w:t>H</w:t>
+      </w:r>
+      <w:r>
+        <w:rPr>
+          <w:rFonts w:ascii="Times New Roman" w:hAnsi="Times New Roman" w:cs="Times New Roman"/>
+          <w:sz w:val="24"/>
+          <w:szCs w:val="24"/>
+          <w:vertAlign w:val="subscript"/>
+        </w:rPr>
+        <w:t>A2</w:t>
+      </w:r>
+      <w:commentRangeEnd w:id="24"/>
+      <w:r>
+        <w:rPr>
+          <w:rStyle w:val="CommentReference"/>
+        </w:rPr>
+        <w:commentReference w:id="24"/>
+      </w:r>
+      <w:r>
+        <w:rPr>
+          <w:rFonts w:ascii="Times New Roman" w:hAnsi="Times New Roman" w:cs="Times New Roman"/>
+          <w:sz w:val="24"/>
+          <w:szCs w:val="24"/>
+        </w:rPr>
+        <w:t xml:space="preserve"> grows in </w:t>
+      </w:r>
       <w:commentRangeStart w:id="25"/>
       <w:r>
         <w:rPr>
@@ -7251,16 +7388,7 @@
           <w:sz w:val="24"/>
           <w:szCs w:val="24"/>
         </w:rPr>
-        <w:t>H</w:t>
-      </w:r>
-      <w:r>
-        <w:rPr>
-          <w:rFonts w:ascii="Times New Roman" w:hAnsi="Times New Roman" w:cs="Times New Roman"/>
-          <w:sz w:val="24"/>
-          <w:szCs w:val="24"/>
-          <w:vertAlign w:val="subscript"/>
-        </w:rPr>
-        <w:t>A2</w:t>
+        <w:t>likelihood</w:t>
       </w:r>
       <w:commentRangeEnd w:id="25"/>
       <w:r>
@@ -7275,15 +7403,23 @@
           <w:sz w:val="24"/>
           <w:szCs w:val="24"/>
         </w:rPr>
-        <w:t xml:space="preserve"> grows in likelihood relative to the other two hypotheses. Again, this likelihood ratio grows with increasing statistical precision (</w:t>
-      </w:r>
-      <w:r>
-        <w:rPr>
-          <w:rFonts w:ascii="Times New Roman" w:hAnsi="Times New Roman" w:cs="Times New Roman"/>
-          <w:sz w:val="24"/>
-          <w:szCs w:val="24"/>
-        </w:rPr>
-        <w:t xml:space="preserve">e.g., </w:t>
+        <w:t xml:space="preserve"> relative to the other two hypotheses. Again, this likelihood ratio grows with increasing statistical precision (</w:t>
+      </w:r>
+      <w:r>
+        <w:rPr>
+          <w:rFonts w:ascii="Times New Roman" w:hAnsi="Times New Roman" w:cs="Times New Roman"/>
+          <w:sz w:val="24"/>
+          <w:szCs w:val="24"/>
+        </w:rPr>
+        <w:t>i.e</w:t>
+      </w:r>
+      <w:r>
+        <w:rPr>
+          <w:rFonts w:ascii="Times New Roman" w:hAnsi="Times New Roman" w:cs="Times New Roman"/>
+          <w:sz w:val="24"/>
+          <w:szCs w:val="24"/>
+        </w:rPr>
+        <w:t xml:space="preserve">., </w:t>
       </w:r>
       <w:r>
         <w:rPr>
@@ -7650,7 +7786,15 @@
           <w:sz w:val="24"/>
           <w:szCs w:val="24"/>
         </w:rPr>
-        <w:t xml:space="preserve"> or H</w:t>
+        <w:t xml:space="preserve"> or </w:t>
+      </w:r>
+      <w:r>
+        <w:rPr>
+          <w:rFonts w:ascii="Times New Roman" w:hAnsi="Times New Roman" w:cs="Times New Roman"/>
+          <w:sz w:val="24"/>
+          <w:szCs w:val="24"/>
+        </w:rPr>
+        <w:t>H</w:t>
       </w:r>
       <w:r>
         <w:rPr>
@@ -7659,6 +7803,31 @@
           <w:szCs w:val="24"/>
           <w:vertAlign w:val="subscript"/>
         </w:rPr>
+        <w:t>A1</w:t>
+      </w:r>
+      <w:r>
+        <w:rPr>
+          <w:rFonts w:ascii="Times New Roman" w:hAnsi="Times New Roman" w:cs="Times New Roman"/>
+          <w:sz w:val="24"/>
+          <w:szCs w:val="24"/>
+        </w:rPr>
+        <w:t xml:space="preserve"> and </w:t>
+      </w:r>
+      <w:r>
+        <w:rPr>
+          <w:rFonts w:ascii="Times New Roman" w:hAnsi="Times New Roman" w:cs="Times New Roman"/>
+          <w:sz w:val="24"/>
+          <w:szCs w:val="24"/>
+        </w:rPr>
+        <w:t>H</w:t>
+      </w:r>
+      <w:r>
+        <w:rPr>
+          <w:rFonts w:ascii="Times New Roman" w:hAnsi="Times New Roman" w:cs="Times New Roman"/>
+          <w:sz w:val="24"/>
+          <w:szCs w:val="24"/>
+          <w:vertAlign w:val="subscript"/>
+        </w:rPr>
         <w:t>A2</w:t>
       </w:r>
       <w:r>
@@ -7692,7 +7861,16 @@
           <w:sz w:val="24"/>
           <w:szCs w:val="24"/>
         </w:rPr>
-        <w:t xml:space="preserve">This model comparison between the null and meta-analytic alternative is applicable in many research contexts in which researchers explore the mediators, boundaries, or </w:t>
+        <w:t xml:space="preserve">This model comparison between the null and meta-analytic alternative is applicable in many </w:t>
+      </w:r>
+      <w:r>
+        <w:rPr>
+          <w:rFonts w:ascii="Times New Roman" w:hAnsi="Times New Roman" w:cs="Times New Roman"/>
+          <w:sz w:val="24"/>
+          <w:szCs w:val="24"/>
+        </w:rPr>
+        <w:lastRenderedPageBreak/>
+        <w:t xml:space="preserve">research contexts in which researchers explore the mediators, boundaries, or </w:t>
       </w:r>
       <w:r>
         <w:rPr>
@@ -7736,7 +7914,6 @@
           <w:sz w:val="24"/>
           <w:szCs w:val="24"/>
         </w:rPr>
-        <w:lastRenderedPageBreak/>
         <w:t>Reanalysis of Null Findings in VVG Research</w:t>
       </w:r>
     </w:p>
@@ -7838,7 +8015,23 @@
           <w:sz w:val="24"/>
           <w:szCs w:val="24"/>
         </w:rPr>
-        <w:t>This indicates that the evidence provided by Adachi and Willoughby does favor the null, but that a third experiment might be conducted before we conclude that there is no effect of violent content on aggressive behavior so long as competitive content is matched.</w:t>
+        <w:t>This indicates that the evidence provided by Adachi and Willoughby does favor the null, but that a third</w:t>
+      </w:r>
+      <w:r>
+        <w:rPr>
+          <w:rFonts w:ascii="Times New Roman" w:hAnsi="Times New Roman" w:cs="Times New Roman"/>
+          <w:sz w:val="24"/>
+          <w:szCs w:val="24"/>
+        </w:rPr>
+        <w:t>, larger</w:t>
+      </w:r>
+      <w:r>
+        <w:rPr>
+          <w:rFonts w:ascii="Times New Roman" w:hAnsi="Times New Roman" w:cs="Times New Roman"/>
+          <w:sz w:val="24"/>
+          <w:szCs w:val="24"/>
+        </w:rPr>
+        <w:t xml:space="preserve"> experiment might be conducted before we conclude that there is no effect of violent content on aggressive behavior so long as competitive content is matched.</w:t>
       </w:r>
       <w:r>
         <w:rPr>
@@ -8571,7 +8764,16 @@
           <w:sz w:val="24"/>
           <w:szCs w:val="24"/>
         </w:rPr>
-        <w:t xml:space="preserve"> within the first 15 minutes of play, much less the first 45 minutes of play</w:t>
+        <w:t xml:space="preserve"> within the first 15 minutes of play, much less the </w:t>
+      </w:r>
+      <w:r>
+        <w:rPr>
+          <w:rFonts w:ascii="Times New Roman" w:hAnsi="Times New Roman" w:cs="Times New Roman"/>
+          <w:sz w:val="24"/>
+          <w:szCs w:val="24"/>
+        </w:rPr>
+        <w:lastRenderedPageBreak/>
+        <w:t>first 45 minutes of play</w:t>
       </w:r>
       <w:r>
         <w:rPr>
@@ -8722,16 +8924,7 @@
           <w:sz w:val="24"/>
           <w:szCs w:val="24"/>
         </w:rPr>
-        <w:t xml:space="preserve">8.54, indicating moderately </w:t>
-      </w:r>
-      <w:r>
-        <w:rPr>
-          <w:rFonts w:ascii="Times New Roman" w:hAnsi="Times New Roman" w:cs="Times New Roman"/>
-          <w:sz w:val="24"/>
-          <w:szCs w:val="24"/>
-        </w:rPr>
-        <w:lastRenderedPageBreak/>
-        <w:t>strong support for the alternative</w:t>
+        <w:t>8.54, indicating moderately strong support for the alternative</w:t>
       </w:r>
       <w:r>
         <w:rPr>
@@ -9303,15 +9496,7 @@
           <w:sz w:val="24"/>
           <w:szCs w:val="24"/>
         </w:rPr>
-        <w:t xml:space="preserve">models for a main effect of violence, a main effect of competitiveness, main effects of both violence and competitiveness, and even a full model with their interaction. </w:t>
-      </w:r>
-      <w:r>
-        <w:rPr>
-          <w:rFonts w:ascii="Times New Roman" w:hAnsi="Times New Roman" w:cs="Times New Roman"/>
-          <w:sz w:val="24"/>
-          <w:szCs w:val="24"/>
-        </w:rPr>
-        <w:t xml:space="preserve">Bayes Factors can compare the strength of evidence between models, allowing researchers to argue, for example, that the data indicate evidence for a main </w:t>
+        <w:t xml:space="preserve">models for a main effect of violence, a </w:t>
       </w:r>
       <w:r>
         <w:rPr>
@@ -9320,7 +9505,15 @@
           <w:szCs w:val="24"/>
         </w:rPr>
         <w:lastRenderedPageBreak/>
-        <w:t>effect of competitiveness and no effect of violent content. In this way, effects and invariances can be presented in a single unified analysis.</w:t>
+        <w:t xml:space="preserve">main effect of competitiveness, main effects of both violence and competitiveness, and even a full model with their interaction. </w:t>
+      </w:r>
+      <w:r>
+        <w:rPr>
+          <w:rFonts w:ascii="Times New Roman" w:hAnsi="Times New Roman" w:cs="Times New Roman"/>
+          <w:sz w:val="24"/>
+          <w:szCs w:val="24"/>
+        </w:rPr>
+        <w:t>Bayes Factors can compare the strength of evidence between models, allowing researchers to argue, for example, that the data indicate evidence for a main effect of competitiveness and no effect of violent content. In this way, effects and invariances can be presented in a single unified analysis.</w:t>
       </w:r>
     </w:p>
     <w:p>
@@ -9927,7 +10120,16 @@
             <w:sz w:val="24"/>
             <w:szCs w:val="24"/>
           </w:rPr>
-          <w:t xml:space="preserve">This logic is circular: the manipulation has a significant effect on the validated CRTT format, and the CRTT format is valid because the manipulation has a significant effect. </w:t>
+          <w:t xml:space="preserve">This logic is circular: the manipulation has a significant effect on the validated CRTT format, and the CRTT </w:t>
+        </w:r>
+        <w:r>
+          <w:rPr>
+            <w:rFonts w:ascii="Times New Roman" w:hAnsi="Times New Roman" w:cs="Times New Roman"/>
+            <w:sz w:val="24"/>
+            <w:szCs w:val="24"/>
+          </w:rPr>
+          <w:lastRenderedPageBreak/>
+          <w:t xml:space="preserve">format is valid because the manipulation has a significant effect. </w:t>
         </w:r>
       </w:ins>
       <w:commentRangeEnd w:id="30"/>
@@ -9963,7 +10165,6 @@
           <w:sz w:val="24"/>
           <w:szCs w:val="24"/>
         </w:rPr>
-        <w:lastRenderedPageBreak/>
         <w:t>Summary</w:t>
       </w:r>
     </w:p>
@@ -10345,7 +10546,16 @@
           <w:sz w:val="24"/>
           <w:szCs w:val="24"/>
         </w:rPr>
-        <w:t>, as each side may misunderstand their rejections or retentions of the null as decisive evidence for or against the effect. The re</w:t>
+        <w:t xml:space="preserve">, as each side may misunderstand their rejections or retentions of the null as decisive evidence for or against the </w:t>
+      </w:r>
+      <w:r>
+        <w:rPr>
+          <w:rFonts w:ascii="Times New Roman" w:hAnsi="Times New Roman" w:cs="Times New Roman"/>
+          <w:sz w:val="24"/>
+          <w:szCs w:val="24"/>
+        </w:rPr>
+        <w:lastRenderedPageBreak/>
+        <w:t>effect. The re</w:t>
       </w:r>
       <w:r>
         <w:rPr>
@@ -10443,7 +10653,6 @@
           <w:sz w:val="24"/>
           <w:szCs w:val="24"/>
         </w:rPr>
-        <w:lastRenderedPageBreak/>
         <w:t>Not only does Bayes Factor alleviate psychology’s longstanding bias against the null, but it reduces the pressure on researchers to reach an arbitrary threshold of evidence</w:t>
       </w:r>
       <w:r>
@@ -10572,7 +10781,17 @@
           <w:sz w:val="24"/>
           <w:szCs w:val="24"/>
         </w:rPr>
-        <w:t>Of course, estimation of the effect size is also important for shaping H1, considerations of practicality, planning sample size, etc.</w:t>
+        <w:t>Of course, estimation of the effect size is also important for shaping H1, considerations of practicality, plann</w:t>
+      </w:r>
+      <w:bookmarkStart w:id="40" w:name="_GoBack"/>
+      <w:bookmarkEnd w:id="40"/>
+      <w:r>
+        <w:rPr>
+          <w:rFonts w:ascii="Times New Roman" w:hAnsi="Times New Roman" w:cs="Times New Roman"/>
+          <w:sz w:val="24"/>
+          <w:szCs w:val="24"/>
+        </w:rPr>
+        <w:t>ing sample size, etc.</w:t>
       </w:r>
       <w:r>
         <w:rPr>
@@ -11551,7 +11770,7 @@
           <w:szCs w:val="24"/>
         </w:rPr>
       </w:pPr>
-      <w:commentRangeStart w:id="40"/>
+      <w:commentRangeStart w:id="41"/>
       <w:r>
         <w:rPr>
           <w:rFonts w:ascii="Times New Roman" w:hAnsi="Times New Roman" w:cs="Times New Roman"/>
@@ -11656,12 +11875,12 @@
         </w:rPr>
         <w:t xml:space="preserve">  </w:t>
       </w:r>
-      <w:commentRangeEnd w:id="40"/>
+      <w:commentRangeEnd w:id="41"/>
       <w:r>
         <w:rPr>
           <w:rStyle w:val="CommentReference"/>
         </w:rPr>
-        <w:commentReference w:id="40"/>
+        <w:commentReference w:id="41"/>
       </w:r>
     </w:p>
     <w:p>
@@ -12281,17 +12500,7 @@
           <w:sz w:val="24"/>
           <w:szCs w:val="24"/>
         </w:rPr>
-        <w:t>:</w:t>
-      </w:r>
-      <w:bookmarkStart w:id="41" w:name="_GoBack"/>
-      <w:bookmarkEnd w:id="41"/>
-      <w:r>
-        <w:rPr>
-          <w:rFonts w:ascii="Times New Roman" w:hAnsi="Times New Roman" w:cs="Times New Roman"/>
-          <w:sz w:val="24"/>
-          <w:szCs w:val="24"/>
-        </w:rPr>
-        <w:t xml:space="preserve"> δ = 0; H</w:t>
+        <w:t>: δ = 0; H</w:t>
       </w:r>
       <w:r>
         <w:rPr>
@@ -21999,7 +22208,23 @@
       </w:r>
     </w:p>
   </w:comment>
-  <w:comment w:id="7" w:author="bartholowlab" w:date="2014-11-18T20:41:00Z" w:initials="b">
+  <w:comment w:id="6" w:author="Joe" w:date="2014-11-23T12:13:00Z" w:initials="J">
+    <w:p>
+      <w:pPr>
+        <w:pStyle w:val="CommentText"/>
+      </w:pPr>
+      <w:r>
+        <w:rPr>
+          <w:rStyle w:val="CommentReference"/>
+        </w:rPr>
+        <w:annotationRef/>
+      </w:r>
+      <w:r>
+        <w:t>My first instance of “BF”. Need to explain what this is, what it’s a ratio of, its range, how it can be inverted.</w:t>
+      </w:r>
+    </w:p>
+  </w:comment>
+  <w:comment w:id="8" w:author="bartholowlab" w:date="2014-11-18T20:41:00Z" w:initials="b">
     <w:p>
       <w:pPr>
         <w:pStyle w:val="CommentText"/>
@@ -22036,7 +22261,7 @@
       </w:r>
     </w:p>
   </w:comment>
-  <w:comment w:id="8" w:author="bartholowlab" w:date="2014-11-17T21:16:00Z" w:initials="b">
+  <w:comment w:id="9" w:author="bartholowlab" w:date="2014-11-17T21:16:00Z" w:initials="b">
     <w:p>
       <w:pPr>
         <w:pStyle w:val="CommentText"/>
@@ -22060,7 +22285,7 @@
       </w:r>
     </w:p>
   </w:comment>
-  <w:comment w:id="9" w:author="Engelhardt, Christopher Robert" w:date="2014-10-14T09:41:00Z" w:initials="cre">
+  <w:comment w:id="10" w:author="Engelhardt, Christopher Robert" w:date="2014-10-14T09:41:00Z" w:initials="cre">
     <w:p>
       <w:pPr>
         <w:pStyle w:val="CommentText"/>
@@ -22085,7 +22310,7 @@
       </w:r>
     </w:p>
   </w:comment>
-  <w:comment w:id="10" w:author="Dirk Mügge" w:date="2014-10-15T14:39:00Z" w:initials="DM">
+  <w:comment w:id="11" w:author="Dirk Mügge" w:date="2014-10-15T14:39:00Z" w:initials="DM">
     <w:p>
       <w:pPr>
         <w:pStyle w:val="CommentText"/>
@@ -22101,7 +22326,7 @@
       </w:r>
     </w:p>
   </w:comment>
-  <w:comment w:id="11" w:author="Dirk Mügge" w:date="2014-11-17T20:27:00Z" w:initials="DM">
+  <w:comment w:id="12" w:author="Dirk Mügge" w:date="2014-11-17T20:27:00Z" w:initials="DM">
     <w:p>
       <w:pPr>
         <w:pStyle w:val="CommentText"/>
@@ -22142,7 +22367,7 @@
       </w:r>
     </w:p>
   </w:comment>
-  <w:comment w:id="12" w:author="Engelhardt, Christopher Robert" w:date="2014-10-14T09:39:00Z" w:initials="cre">
+  <w:comment w:id="13" w:author="Engelhardt, Christopher Robert" w:date="2014-10-14T09:39:00Z" w:initials="cre">
     <w:p>
       <w:pPr>
         <w:pStyle w:val="CommentText"/>
@@ -22158,7 +22383,7 @@
       </w:r>
     </w:p>
   </w:comment>
-  <w:comment w:id="13" w:author="Dirk Mügge" w:date="2014-10-15T14:47:00Z" w:initials="DM">
+  <w:comment w:id="14" w:author="Dirk Mügge" w:date="2014-10-15T14:47:00Z" w:initials="DM">
     <w:p>
       <w:pPr>
         <w:pStyle w:val="CommentText"/>
@@ -22174,7 +22399,7 @@
       </w:r>
     </w:p>
   </w:comment>
-  <w:comment w:id="14" w:author="Dirk Mügge" w:date="2014-10-15T15:08:00Z" w:initials="DM">
+  <w:comment w:id="15" w:author="Dirk Mügge" w:date="2014-10-15T15:08:00Z" w:initials="DM">
     <w:p>
       <w:pPr>
         <w:pStyle w:val="CommentText"/>
@@ -22190,7 +22415,7 @@
       </w:r>
     </w:p>
   </w:comment>
-  <w:comment w:id="15" w:author="Joe" w:date="2014-10-07T09:34:00Z" w:initials="J">
+  <w:comment w:id="16" w:author="Joe" w:date="2014-10-07T09:34:00Z" w:initials="J">
     <w:p>
       <w:pPr>
         <w:pStyle w:val="CommentText"/>
@@ -22206,7 +22431,7 @@
       </w:r>
     </w:p>
   </w:comment>
-  <w:comment w:id="16" w:author="Joe" w:date="2014-11-20T00:44:00Z" w:initials="J">
+  <w:comment w:id="17" w:author="Joe" w:date="2014-11-20T00:44:00Z" w:initials="J">
     <w:p>
       <w:pPr>
         <w:pStyle w:val="CommentText"/>
@@ -22332,7 +22557,7 @@
       </w:r>
     </w:p>
   </w:comment>
-  <w:comment w:id="22" w:author="Dirk Mügge" w:date="2014-10-15T15:37:00Z" w:initials="DM">
+  <w:comment w:id="22" w:author="bartholowlab" w:date="2014-11-17T21:07:00Z" w:initials="b">
     <w:p>
       <w:pPr>
         <w:pStyle w:val="CommentText"/>
@@ -22344,27 +22569,11 @@
         <w:annotationRef/>
       </w:r>
       <w:r>
-        <w:t xml:space="preserve">Is “this” a reference to Ferguson’s paper or to the present manuscript? </w:t>
+        <w:t>I don’t know how to get a “credibility interval”.</w:t>
       </w:r>
     </w:p>
   </w:comment>
-  <w:comment w:id="23" w:author="bartholowlab" w:date="2014-11-17T21:07:00Z" w:initials="b">
-    <w:p>
-      <w:pPr>
-        <w:pStyle w:val="CommentText"/>
-      </w:pPr>
-      <w:r>
-        <w:rPr>
-          <w:rStyle w:val="CommentReference"/>
-        </w:rPr>
-        <w:annotationRef/>
-      </w:r>
-      <w:r>
-        <w:t>I don’t know how to get a “credibility interval”.</w:t>
-      </w:r>
-    </w:p>
-  </w:comment>
-  <w:comment w:id="24" w:author="bartholowlab" w:date="2014-10-07T15:01:00Z" w:initials="b">
+  <w:comment w:id="23" w:author="bartholowlab" w:date="2014-10-07T15:01:00Z" w:initials="b">
     <w:p>
       <w:pPr>
         <w:pStyle w:val="CommentText"/>
@@ -22421,7 +22630,7 @@
       </w:r>
     </w:p>
   </w:comment>
-  <w:comment w:id="25" w:author="bartholowlab" w:date="2014-11-17T21:43:00Z" w:initials="b">
+  <w:comment w:id="24" w:author="bartholowlab" w:date="2014-11-17T21:43:00Z" w:initials="b">
     <w:p>
       <w:pPr>
         <w:pStyle w:val="CommentText"/>
@@ -22434,6 +22643,22 @@
       </w:r>
       <w:r>
         <w:t>Need to mention that HA2 changes depending on the particular outcome we’re talking about.</w:t>
+      </w:r>
+    </w:p>
+  </w:comment>
+  <w:comment w:id="25" w:author="Joe" w:date="2014-11-23T12:07:00Z" w:initials="J">
+    <w:p>
+      <w:pPr>
+        <w:pStyle w:val="CommentText"/>
+      </w:pPr>
+      <w:r>
+        <w:rPr>
+          <w:rStyle w:val="CommentReference"/>
+        </w:rPr>
+        <w:annotationRef/>
+      </w:r>
+      <w:r>
+        <w:t>Likelihood? Or probability?</w:t>
       </w:r>
     </w:p>
   </w:comment>
@@ -22598,7 +22823,7 @@
       </w:r>
     </w:p>
   </w:comment>
-  <w:comment w:id="40" w:author="bartholowlab" w:date="2014-10-09T12:12:00Z" w:initials="b">
+  <w:comment w:id="41" w:author="bartholowlab" w:date="2014-10-09T12:12:00Z" w:initials="b">
     <w:p>
       <w:pPr>
         <w:pStyle w:val="CommentText"/>
@@ -22733,7 +22958,13 @@
       </w:r>
       <w:proofErr w:type="spellEnd"/>
       <w:r>
-        <w:t>, 2011, pp CITATION NEEDED</w:t>
+        <w:t xml:space="preserve">, 2011, pp </w:t>
+      </w:r>
+      <w:r>
+        <w:rPr>
+          <w:b/>
+        </w:rPr>
+        <w:t>CITATION NEEDED</w:t>
       </w:r>
       <w:r>
         <w:t>)</w:t>
@@ -22851,7 +23082,7 @@
           <w:rPr>
             <w:noProof/>
           </w:rPr>
-          <w:t>21</w:t>
+          <w:t>17</w:t>
         </w:r>
         <w:r>
           <w:rPr>
@@ -23996,7 +24227,7 @@
 </file>
 
 <file path=customXml/itemProps1.xml><?xml version="1.0" encoding="utf-8"?>
-<ds:datastoreItem xmlns:ds="http://schemas.openxmlformats.org/officeDocument/2006/customXml" ds:itemID="{C87F21FF-F588-4357-802E-5787D960E891}">
+<ds:datastoreItem xmlns:ds="http://schemas.openxmlformats.org/officeDocument/2006/customXml" ds:itemID="{33A4280A-EEE0-427E-9CCF-A8F602FA2E1E}">
   <ds:schemaRefs>
     <ds:schemaRef ds:uri="http://schemas.openxmlformats.org/officeDocument/2006/bibliography"/>
   </ds:schemaRefs>

</xml_diff>

<commit_message>
Comments, edits, comments, edits...
</commit_message>
<xml_diff>
--- a/Bayes_v0.884.docx
+++ b/Bayes_v0.884.docx
@@ -1249,7 +1249,6 @@
         </w:rPr>
         <w:t xml:space="preserve">there is </w:t>
       </w:r>
-      <w:proofErr w:type="spellStart"/>
       <w:r>
         <w:rPr>
           <w:rFonts w:ascii="Times New Roman" w:hAnsi="Times New Roman" w:cs="Times New Roman"/>
@@ -1264,16 +1263,7 @@
           <w:sz w:val="24"/>
           <w:szCs w:val="24"/>
         </w:rPr>
-        <w:t>t</w:t>
-      </w:r>
-      <w:proofErr w:type="spellEnd"/>
-      <w:r>
-        <w:rPr>
-          <w:rFonts w:ascii="Times New Roman" w:hAnsi="Times New Roman" w:cs="Times New Roman"/>
-          <w:sz w:val="24"/>
-          <w:szCs w:val="24"/>
-        </w:rPr>
-        <w:t xml:space="preserve"> yet</w:t>
+        <w:t>t yet</w:t>
       </w:r>
       <w:r>
         <w:rPr>
@@ -2913,16 +2903,7 @@
           <w:sz w:val="24"/>
           <w:szCs w:val="24"/>
         </w:rPr>
-        <w:t>Cauchy</w:t>
-      </w:r>
-      <w:commentRangeStart w:id="4"/>
-      <w:r>
-        <w:rPr>
-          <w:rFonts w:ascii="Times New Roman" w:hAnsi="Times New Roman" w:cs="Times New Roman"/>
-          <w:sz w:val="24"/>
-          <w:szCs w:val="24"/>
-        </w:rPr>
-        <w:t>(</w:t>
+        <w:t>Cauchy(</w:t>
       </w:r>
       <w:proofErr w:type="gramEnd"/>
       <w:r>
@@ -2948,22 +2929,81 @@
           <w:sz w:val="24"/>
           <w:szCs w:val="24"/>
         </w:rPr>
-        <w:t xml:space="preserve">). </w:t>
-      </w:r>
-      <w:commentRangeEnd w:id="4"/>
-      <w:r>
-        <w:rPr>
-          <w:rStyle w:val="CommentReference"/>
-        </w:rPr>
-        <w:commentReference w:id="4"/>
-      </w:r>
-      <w:r>
-        <w:rPr>
-          <w:rFonts w:ascii="Times New Roman" w:hAnsi="Times New Roman" w:cs="Times New Roman"/>
-          <w:sz w:val="24"/>
-          <w:szCs w:val="24"/>
-        </w:rPr>
-        <w:t>This Cauchy distribution is centered at zero and has broad tails</w:t>
+        <w:t>).</w:t>
+      </w:r>
+      <w:r>
+        <w:rPr>
+          <w:rFonts w:ascii="Times New Roman" w:hAnsi="Times New Roman" w:cs="Times New Roman"/>
+          <w:sz w:val="24"/>
+          <w:szCs w:val="24"/>
+        </w:rPr>
+        <w:t xml:space="preserve"> (This parameter </w:t>
+      </w:r>
+      <w:r>
+        <w:rPr>
+          <w:rFonts w:ascii="Times New Roman" w:hAnsi="Times New Roman" w:cs="Times New Roman"/>
+          <w:i/>
+          <w:sz w:val="24"/>
+          <w:szCs w:val="24"/>
+        </w:rPr>
+        <w:t xml:space="preserve">r </w:t>
+      </w:r>
+      <w:r>
+        <w:rPr>
+          <w:rFonts w:ascii="Times New Roman" w:hAnsi="Times New Roman" w:cs="Times New Roman"/>
+          <w:sz w:val="24"/>
+          <w:szCs w:val="24"/>
+        </w:rPr>
+        <w:t>defines the spread of the Cauchy distribution, much like the standard deviation defines the spread of a normal distribution; it is</w:t>
+      </w:r>
+      <w:r>
+        <w:rPr>
+          <w:rFonts w:ascii="Times New Roman" w:hAnsi="Times New Roman" w:cs="Times New Roman"/>
+          <w:sz w:val="24"/>
+          <w:szCs w:val="24"/>
+        </w:rPr>
+        <w:t xml:space="preserve"> not to be confused with </w:t>
+      </w:r>
+      <w:r>
+        <w:rPr>
+          <w:rFonts w:ascii="Times New Roman" w:hAnsi="Times New Roman" w:cs="Times New Roman"/>
+          <w:sz w:val="24"/>
+          <w:szCs w:val="24"/>
+        </w:rPr>
+        <w:t xml:space="preserve">the Pearson correlation </w:t>
+      </w:r>
+      <w:r>
+        <w:rPr>
+          <w:rFonts w:ascii="Times New Roman" w:hAnsi="Times New Roman" w:cs="Times New Roman"/>
+          <w:sz w:val="24"/>
+          <w:szCs w:val="24"/>
+        </w:rPr>
+        <w:t xml:space="preserve">effect size </w:t>
+      </w:r>
+      <w:r>
+        <w:rPr>
+          <w:rFonts w:ascii="Times New Roman" w:hAnsi="Times New Roman" w:cs="Times New Roman"/>
+          <w:i/>
+          <w:sz w:val="24"/>
+          <w:szCs w:val="24"/>
+        </w:rPr>
+        <w:t>r</w:t>
+      </w:r>
+      <w:r>
+        <w:rPr>
+          <w:rFonts w:ascii="Times New Roman" w:hAnsi="Times New Roman" w:cs="Times New Roman"/>
+          <w:sz w:val="24"/>
+          <w:szCs w:val="24"/>
+        </w:rPr>
+        <w:t>.)</w:t>
+      </w:r>
+      <w:r>
+        <w:rPr>
+          <w:rFonts w:ascii="Times New Roman" w:hAnsi="Times New Roman" w:cs="Times New Roman"/>
+          <w:sz w:val="24"/>
+          <w:szCs w:val="24"/>
+        </w:rPr>
+        <w:t xml:space="preserve"> This Cauchy distribution is centered at zero and has broad tails</w:t>
       </w:r>
       <w:r>
         <w:rPr>
@@ -3110,7 +3150,85 @@
           <w:sz w:val="24"/>
           <w:szCs w:val="24"/>
         </w:rPr>
-        <w:t>This prior is easy to use due to its flexibility and its robust software tools.</w:t>
+        <w:t>This prior is easy to use due to its flexibility and its robust software tools</w:t>
+      </w:r>
+      <w:r>
+        <w:rPr>
+          <w:rFonts w:ascii="Times New Roman" w:hAnsi="Times New Roman" w:cs="Times New Roman"/>
+          <w:sz w:val="24"/>
+          <w:szCs w:val="24"/>
+        </w:rPr>
+        <w:t>, which include the R package “</w:t>
+      </w:r>
+      <w:proofErr w:type="spellStart"/>
+      <w:r>
+        <w:rPr>
+          <w:rFonts w:ascii="Times New Roman" w:hAnsi="Times New Roman" w:cs="Times New Roman"/>
+          <w:sz w:val="24"/>
+          <w:szCs w:val="24"/>
+        </w:rPr>
+        <w:t>BayesFactor</w:t>
+      </w:r>
+      <w:proofErr w:type="spellEnd"/>
+      <w:r>
+        <w:rPr>
+          <w:rFonts w:ascii="Times New Roman" w:hAnsi="Times New Roman" w:cs="Times New Roman"/>
+          <w:sz w:val="24"/>
+          <w:szCs w:val="24"/>
+        </w:rPr>
+        <w:t xml:space="preserve">” (Morey, </w:t>
+      </w:r>
+      <w:proofErr w:type="spellStart"/>
+      <w:r>
+        <w:rPr>
+          <w:rFonts w:ascii="Times New Roman" w:hAnsi="Times New Roman" w:cs="Times New Roman"/>
+          <w:sz w:val="24"/>
+          <w:szCs w:val="24"/>
+        </w:rPr>
+        <w:t>Rouder</w:t>
+      </w:r>
+      <w:proofErr w:type="spellEnd"/>
+      <w:r>
+        <w:rPr>
+          <w:rFonts w:ascii="Times New Roman" w:hAnsi="Times New Roman" w:cs="Times New Roman"/>
+          <w:sz w:val="24"/>
+          <w:szCs w:val="24"/>
+        </w:rPr>
+        <w:t xml:space="preserve">, &amp; Jamil, 2014) as well as online calculators for t-tests and multiple </w:t>
+      </w:r>
+      <w:proofErr w:type="gramStart"/>
+      <w:r>
+        <w:rPr>
+          <w:rFonts w:ascii="Times New Roman" w:hAnsi="Times New Roman" w:cs="Times New Roman"/>
+          <w:sz w:val="24"/>
+          <w:szCs w:val="24"/>
+        </w:rPr>
+        <w:t>regression</w:t>
+      </w:r>
+      <w:proofErr w:type="gramEnd"/>
+      <w:r>
+        <w:rPr>
+          <w:rFonts w:ascii="Times New Roman" w:hAnsi="Times New Roman" w:cs="Times New Roman"/>
+          <w:sz w:val="24"/>
+          <w:szCs w:val="24"/>
+        </w:rPr>
+        <w:t xml:space="preserve"> at </w:t>
+      </w:r>
+      <w:r>
+        <w:rPr>
+          <w:rFonts w:ascii="Times New Roman" w:hAnsi="Times New Roman" w:cs="Times New Roman"/>
+          <w:sz w:val="24"/>
+          <w:szCs w:val="24"/>
+        </w:rPr>
+        <w:t>http://pcl.missouri.edu/bayesfactor</w:t>
+      </w:r>
+      <w:r>
+        <w:rPr>
+          <w:rFonts w:ascii="Times New Roman" w:hAnsi="Times New Roman" w:cs="Times New Roman"/>
+          <w:sz w:val="24"/>
+          <w:szCs w:val="24"/>
+        </w:rPr>
+        <w:t>.</w:t>
       </w:r>
     </w:p>
     <w:p>
@@ -3359,6 +3477,7 @@
           <w:sz w:val="24"/>
           <w:szCs w:val="24"/>
         </w:rPr>
+        <w:lastRenderedPageBreak/>
         <w:tab/>
       </w:r>
       <w:r>
@@ -3391,16 +3510,7 @@
           <w:sz w:val="24"/>
           <w:szCs w:val="24"/>
         </w:rPr>
-        <w:t xml:space="preserve">e run a small pilot study (n=20), asking </w:t>
-      </w:r>
-      <w:r>
-        <w:rPr>
-          <w:rFonts w:ascii="Times New Roman" w:hAnsi="Times New Roman" w:cs="Times New Roman"/>
-          <w:sz w:val="24"/>
-          <w:szCs w:val="24"/>
-        </w:rPr>
-        <w:lastRenderedPageBreak/>
-        <w:t xml:space="preserve">each participant to rate each game for violence, difficulty, arousal, and enjoyment. Performing paired-samples t-tests on each outcome, only violence is found to significantly differ, p &lt; .05. We might be tempted to conclude, then, that the two games are matched on the other outcomes. However, this </w:t>
+        <w:t xml:space="preserve">e run a small pilot study (n=20), asking each participant to rate each game for violence, difficulty, arousal, and enjoyment. Performing paired-samples t-tests on each outcome, only violence is found to significantly differ, p &lt; .05. We might be tempted to conclude, then, that the two games are matched on the other outcomes. However, this </w:t>
       </w:r>
       <w:r>
         <w:rPr>
@@ -3899,7 +4009,7 @@
         </w:rPr>
         <w:t>esting</w:t>
       </w:r>
-      <w:del w:id="5" w:author="Dirk Mügge" w:date="2014-10-15T10:18:00Z">
+      <w:del w:id="4" w:author="Dirk Mügge" w:date="2014-10-15T10:18:00Z">
         <w:r>
           <w:rPr>
             <w:rFonts w:ascii="Times New Roman" w:hAnsi="Times New Roman" w:cs="Times New Roman"/>
@@ -4099,7 +4209,80 @@
           <w:sz w:val="24"/>
           <w:szCs w:val="24"/>
         </w:rPr>
-        <w:t xml:space="preserve"> Participants rate the stimuli, and the likelihood of the null and alternative hypotheses are compared given the sample’s estimated effect size and sample size. If the Bayes factor favors the null</w:t>
+        <w:t xml:space="preserve"> Participants rate the stimuli, and the </w:t>
+      </w:r>
+      <w:r>
+        <w:rPr>
+          <w:rFonts w:ascii="Times New Roman" w:hAnsi="Times New Roman" w:cs="Times New Roman"/>
+          <w:sz w:val="24"/>
+          <w:szCs w:val="24"/>
+        </w:rPr>
+        <w:t>probabilities</w:t>
+      </w:r>
+      <w:r>
+        <w:rPr>
+          <w:rFonts w:ascii="Times New Roman" w:hAnsi="Times New Roman" w:cs="Times New Roman"/>
+          <w:sz w:val="24"/>
+          <w:szCs w:val="24"/>
+        </w:rPr>
+        <w:t xml:space="preserve"> </w:t>
+      </w:r>
+      <w:r>
+        <w:rPr>
+          <w:rFonts w:ascii="Times New Roman" w:hAnsi="Times New Roman" w:cs="Times New Roman"/>
+          <w:sz w:val="24"/>
+          <w:szCs w:val="24"/>
+        </w:rPr>
+        <w:t xml:space="preserve">of the data given </w:t>
+      </w:r>
+      <w:r>
+        <w:rPr>
+          <w:rFonts w:ascii="Times New Roman" w:hAnsi="Times New Roman" w:cs="Times New Roman"/>
+          <w:sz w:val="24"/>
+          <w:szCs w:val="24"/>
+        </w:rPr>
+        <w:lastRenderedPageBreak/>
+        <w:t>the n</w:t>
+      </w:r>
+      <w:r>
+        <w:rPr>
+          <w:rFonts w:ascii="Times New Roman" w:hAnsi="Times New Roman" w:cs="Times New Roman"/>
+          <w:sz w:val="24"/>
+          <w:szCs w:val="24"/>
+        </w:rPr>
+        <w:t xml:space="preserve">ull </w:t>
+      </w:r>
+      <w:r>
+        <w:rPr>
+          <w:rFonts w:ascii="Times New Roman" w:hAnsi="Times New Roman" w:cs="Times New Roman"/>
+          <w:sz w:val="24"/>
+          <w:szCs w:val="24"/>
+        </w:rPr>
+        <w:t xml:space="preserve">hypothesis </w:t>
+      </w:r>
+      <w:r>
+        <w:rPr>
+          <w:rFonts w:ascii="Times New Roman" w:hAnsi="Times New Roman" w:cs="Times New Roman"/>
+          <w:sz w:val="24"/>
+          <w:szCs w:val="24"/>
+        </w:rPr>
+        <w:t xml:space="preserve">and </w:t>
+      </w:r>
+      <w:r>
+        <w:rPr>
+          <w:rFonts w:ascii="Times New Roman" w:hAnsi="Times New Roman" w:cs="Times New Roman"/>
+          <w:sz w:val="24"/>
+          <w:szCs w:val="24"/>
+        </w:rPr>
+        <w:t>given the alternative hypothesi</w:t>
+      </w:r>
+      <w:r>
+        <w:rPr>
+          <w:rFonts w:ascii="Times New Roman" w:hAnsi="Times New Roman" w:cs="Times New Roman"/>
+          <w:sz w:val="24"/>
+          <w:szCs w:val="24"/>
+        </w:rPr>
+        <w:t>s are compared. If the Bayes factor favors the null</w:t>
       </w:r>
       <w:r>
         <w:rPr>
@@ -4258,7 +4441,6 @@
           <w:sz w:val="24"/>
           <w:szCs w:val="24"/>
         </w:rPr>
-        <w:lastRenderedPageBreak/>
         <w:tab/>
       </w:r>
       <w:r>
@@ -4607,25 +4789,7 @@
           <w:sz w:val="24"/>
           <w:szCs w:val="24"/>
         </w:rPr>
-        <w:t xml:space="preserve">Researchers will need to consider the magnitude of potential confounds they intend to account for in pilot testing and balance that against the required sample </w:t>
-      </w:r>
-      <w:proofErr w:type="gramStart"/>
-      <w:r>
-        <w:rPr>
-          <w:rFonts w:ascii="Times New Roman" w:hAnsi="Times New Roman" w:cs="Times New Roman"/>
-          <w:sz w:val="24"/>
-          <w:szCs w:val="24"/>
-        </w:rPr>
-        <w:t>sizes</w:t>
-      </w:r>
-      <w:proofErr w:type="gramEnd"/>
-      <w:r>
-        <w:rPr>
-          <w:rFonts w:ascii="Times New Roman" w:hAnsi="Times New Roman" w:cs="Times New Roman"/>
-          <w:sz w:val="24"/>
-          <w:szCs w:val="24"/>
-        </w:rPr>
-        <w:t>.</w:t>
+        <w:t>Researchers will need to consider the magnitude of potential confounds they intend to account for in pilot testing and balance that against the required sample sizes.</w:t>
       </w:r>
     </w:p>
     <w:p>
@@ -4638,7 +4802,7 @@
           <w:szCs w:val="24"/>
         </w:rPr>
       </w:pPr>
-      <w:commentRangeStart w:id="6"/>
+      <w:commentRangeStart w:id="5"/>
       <w:r>
         <w:rPr>
           <w:rFonts w:ascii="Times New Roman" w:hAnsi="Times New Roman" w:cs="Times New Roman"/>
@@ -4648,12 +4812,12 @@
         </w:rPr>
         <w:t>Reanalysis of Select Pilot Tests in Violent Media Research</w:t>
       </w:r>
-      <w:commentRangeEnd w:id="6"/>
+      <w:commentRangeEnd w:id="5"/>
       <w:r>
         <w:rPr>
           <w:rStyle w:val="CommentReference"/>
         </w:rPr>
-        <w:commentReference w:id="6"/>
+        <w:commentReference w:id="5"/>
       </w:r>
     </w:p>
     <w:p>
@@ -4953,14 +5117,23 @@
         </w:rPr>
         <w:t xml:space="preserve">). </w:t>
       </w:r>
-      <w:commentRangeStart w:id="7"/>
-      <w:r>
-        <w:rPr>
-          <w:rFonts w:ascii="Times New Roman" w:hAnsi="Times New Roman" w:cs="Times New Roman"/>
-          <w:sz w:val="24"/>
-          <w:szCs w:val="24"/>
-        </w:rPr>
-        <w:t xml:space="preserve">The choice of scale is subjective, but appropriate. Effects of violent games are expected to be small (e.g., </w:t>
+      <w:commentRangeStart w:id="6"/>
+      <w:r>
+        <w:rPr>
+          <w:rFonts w:ascii="Times New Roman" w:hAnsi="Times New Roman" w:cs="Times New Roman"/>
+          <w:sz w:val="24"/>
+          <w:szCs w:val="24"/>
+        </w:rPr>
+        <w:t xml:space="preserve">The choice of scale is subjective, but appropriate. Effects of violent games are expected to be </w:t>
+      </w:r>
+      <w:r>
+        <w:rPr>
+          <w:rFonts w:ascii="Times New Roman" w:hAnsi="Times New Roman" w:cs="Times New Roman"/>
+          <w:sz w:val="24"/>
+          <w:szCs w:val="24"/>
+        </w:rPr>
+        <w:lastRenderedPageBreak/>
+        <w:t xml:space="preserve">small (e.g., </w:t>
       </w:r>
       <w:r>
         <w:rPr>
@@ -4979,12 +5152,12 @@
         </w:rPr>
         <w:t xml:space="preserve">= .21), so confounds should be controlled for on a similarly small scale. Increasing this scale variable will increase evidence for the null, while decreasing this scale variable will decrease the evidence for the null, as it is easy to demonstrate that there are not large effects, but difficult to demonstrate that there are not small effects. </w:t>
       </w:r>
-      <w:commentRangeEnd w:id="7"/>
+      <w:commentRangeEnd w:id="6"/>
       <w:r>
         <w:rPr>
           <w:rStyle w:val="CommentReference"/>
         </w:rPr>
-        <w:commentReference w:id="7"/>
+        <w:commentReference w:id="6"/>
       </w:r>
       <w:r>
         <w:rPr>
@@ -5010,7 +5183,6 @@
           <w:sz w:val="24"/>
           <w:szCs w:val="24"/>
         </w:rPr>
-        <w:lastRenderedPageBreak/>
         <w:t>First, we re</w:t>
       </w:r>
       <w:r>
@@ -5254,7 +5426,7 @@
           <w:sz w:val="24"/>
           <w:szCs w:val="24"/>
         </w:rPr>
-        <w:t xml:space="preserve">(a first-person competitive shooter game) and </w:t>
+        <w:t xml:space="preserve">(a first-person shooter game) and </w:t>
       </w:r>
       <w:r>
         <w:rPr>
@@ -5304,6 +5476,14 @@
           <w:szCs w:val="24"/>
         </w:rPr>
         <w:t xml:space="preserve"> </w:t>
+      </w:r>
+      <w:r>
+        <w:rPr>
+          <w:rFonts w:ascii="Times New Roman" w:hAnsi="Times New Roman" w:cs="Times New Roman"/>
+          <w:sz w:val="24"/>
+          <w:szCs w:val="24"/>
+        </w:rPr>
+        <w:t>alone.</w:t>
       </w:r>
     </w:p>
     <w:p>
@@ -5497,7 +5677,7 @@
         </w:rPr>
         <w:t xml:space="preserve">2,40) = 2.36, p &gt; .05 and F(2, 40) = 3.09, p &gt; .05, respectively, while differences in pace of action were significant F(2, 40) = 4.27, p = .02. This last variable was </w:t>
       </w:r>
-      <w:commentRangeStart w:id="8"/>
+      <w:commentRangeStart w:id="7"/>
       <w:r>
         <w:rPr>
           <w:rFonts w:ascii="Times New Roman" w:hAnsi="Times New Roman" w:cs="Times New Roman"/>
@@ -5524,12 +5704,12 @@
         </w:rPr>
         <w:t xml:space="preserve"> post-hoc analysis</w:t>
       </w:r>
-      <w:commentRangeEnd w:id="8"/>
+      <w:commentRangeEnd w:id="7"/>
       <w:r>
         <w:rPr>
           <w:rStyle w:val="CommentReference"/>
         </w:rPr>
-        <w:commentReference w:id="8"/>
+        <w:commentReference w:id="7"/>
       </w:r>
       <w:r>
         <w:rPr>
@@ -5570,6 +5750,7 @@
           <w:sz w:val="24"/>
           <w:szCs w:val="24"/>
         </w:rPr>
+        <w:lastRenderedPageBreak/>
         <w:tab/>
         <w:t xml:space="preserve">We perform all pairwise t-tests, </w:t>
       </w:r>
@@ -5672,16 +5853,7 @@
           <w:sz w:val="24"/>
           <w:szCs w:val="24"/>
         </w:rPr>
-        <w:t xml:space="preserve">, which is </w:t>
-      </w:r>
-      <w:r>
-        <w:rPr>
-          <w:rFonts w:ascii="Times New Roman" w:hAnsi="Times New Roman" w:cs="Times New Roman"/>
-          <w:sz w:val="24"/>
-          <w:szCs w:val="24"/>
-        </w:rPr>
-        <w:lastRenderedPageBreak/>
-        <w:t>not particularly strong evidence</w:t>
+        <w:t>, which is not particularly strong evidence</w:t>
       </w:r>
       <w:r>
         <w:rPr>
@@ -6265,7 +6437,84 @@
           <w:sz w:val="24"/>
           <w:szCs w:val="24"/>
         </w:rPr>
-        <w:t xml:space="preserve">, almost any difference could be presented as “not statistically significant”. We </w:t>
+        <w:t xml:space="preserve">, almost any difference could be presented as “not statistically significant”. </w:t>
+      </w:r>
+      <w:r>
+        <w:rPr>
+          <w:rFonts w:ascii="Times New Roman" w:hAnsi="Times New Roman" w:cs="Times New Roman"/>
+          <w:sz w:val="24"/>
+          <w:szCs w:val="24"/>
+        </w:rPr>
+        <w:t xml:space="preserve">Despite the inferential flaws of this approach, such pilot testing has been used in meta-analysis as a criterion separating “best-practices” from “not best-practices” research (Anderson et al., 2010).  Indeed, the study by Arriaga et al. (2008), described above, was included as a best-practices study despite evidence that the games differed in feelings of </w:t>
+      </w:r>
+      <w:r>
+        <w:rPr>
+          <w:rFonts w:ascii="Times New Roman" w:hAnsi="Times New Roman" w:cs="Times New Roman"/>
+          <w:sz w:val="24"/>
+          <w:szCs w:val="24"/>
+        </w:rPr>
+        <w:lastRenderedPageBreak/>
+        <w:t>competence and difficulty, confounds which can cause aggressive outcomes (</w:t>
+      </w:r>
+      <w:proofErr w:type="spellStart"/>
+      <w:r>
+        <w:rPr>
+          <w:rFonts w:ascii="Times New Roman" w:hAnsi="Times New Roman" w:cs="Times New Roman"/>
+          <w:sz w:val="24"/>
+          <w:szCs w:val="24"/>
+        </w:rPr>
+        <w:t>Przybylski</w:t>
+      </w:r>
+      <w:proofErr w:type="spellEnd"/>
+      <w:r>
+        <w:rPr>
+          <w:rFonts w:ascii="Times New Roman" w:hAnsi="Times New Roman" w:cs="Times New Roman"/>
+          <w:sz w:val="24"/>
+          <w:szCs w:val="24"/>
+        </w:rPr>
+        <w:t xml:space="preserve"> et al., </w:t>
+      </w:r>
+      <w:commentRangeStart w:id="8"/>
+      <w:r>
+        <w:rPr>
+          <w:rFonts w:ascii="Times New Roman" w:hAnsi="Times New Roman" w:cs="Times New Roman"/>
+          <w:sz w:val="24"/>
+          <w:szCs w:val="24"/>
+        </w:rPr>
+        <w:t>2014</w:t>
+      </w:r>
+      <w:commentRangeEnd w:id="8"/>
+      <w:r>
+        <w:rPr>
+          <w:rStyle w:val="CommentReference"/>
+        </w:rPr>
+        <w:commentReference w:id="8"/>
+      </w:r>
+      <w:r>
+        <w:rPr>
+          <w:rFonts w:ascii="Times New Roman" w:hAnsi="Times New Roman" w:cs="Times New Roman"/>
+          <w:sz w:val="24"/>
+          <w:szCs w:val="24"/>
+        </w:rPr>
+        <w:t>).</w:t>
+      </w:r>
+    </w:p>
+    <w:p>
+      <w:pPr>
+        <w:ind w:firstLine="720"/>
+        <w:rPr>
+          <w:rFonts w:ascii="Times New Roman" w:hAnsi="Times New Roman" w:cs="Times New Roman"/>
+          <w:sz w:val="24"/>
+          <w:szCs w:val="24"/>
+        </w:rPr>
+      </w:pPr>
+      <w:r>
+        <w:rPr>
+          <w:rFonts w:ascii="Times New Roman" w:hAnsi="Times New Roman" w:cs="Times New Roman"/>
+          <w:sz w:val="24"/>
+          <w:szCs w:val="24"/>
+        </w:rPr>
+        <w:t xml:space="preserve">We </w:t>
       </w:r>
       <w:commentRangeStart w:id="9"/>
       <w:r>
@@ -6397,6 +6646,14 @@
         </w:rPr>
         <w:t>we must demonstrate both an effect of Factor A and no effect of Factor B. However, this latter invariance cannot be demonstrated through application of NHST.</w:t>
       </w:r>
+      <w:r>
+        <w:rPr>
+          <w:rFonts w:ascii="Times New Roman" w:hAnsi="Times New Roman" w:cs="Times New Roman"/>
+          <w:sz w:val="24"/>
+          <w:szCs w:val="24"/>
+        </w:rPr>
+        <w:t xml:space="preserve"> Bayesian analysis is needed to demonstrate that the null hypothesis better predicts the effect of Factor B than does a reasonable alternative hypothesis.</w:t>
+      </w:r>
     </w:p>
     <w:p>
       <w:pPr>
@@ -6487,7 +6744,6 @@
           <w:sz w:val="24"/>
           <w:szCs w:val="24"/>
         </w:rPr>
-        <w:lastRenderedPageBreak/>
         <w:t xml:space="preserve">As an example, we consider </w:t>
       </w:r>
       <w:r>
@@ -6496,7 +6752,7 @@
           <w:sz w:val="24"/>
           <w:szCs w:val="24"/>
         </w:rPr>
-        <w:t>the publication of null results in the research literature on violent video games.</w:t>
+        <w:t>null results in the research literature on violent video games.</w:t>
       </w:r>
       <w:r>
         <w:rPr>
@@ -6741,7 +6997,23 @@
           <w:sz w:val="24"/>
           <w:szCs w:val="24"/>
         </w:rPr>
-        <w:t xml:space="preserve">To date, sample sizes in many of these </w:t>
+        <w:t xml:space="preserve">To date, sample sizes in </w:t>
+      </w:r>
+      <w:r>
+        <w:rPr>
+          <w:rFonts w:ascii="Times New Roman" w:hAnsi="Times New Roman" w:cs="Times New Roman"/>
+          <w:sz w:val="24"/>
+          <w:szCs w:val="24"/>
+        </w:rPr>
+        <w:t>some</w:t>
+      </w:r>
+      <w:r>
+        <w:rPr>
+          <w:rFonts w:ascii="Times New Roman" w:hAnsi="Times New Roman" w:cs="Times New Roman"/>
+          <w:sz w:val="24"/>
+          <w:szCs w:val="24"/>
+        </w:rPr>
+        <w:t xml:space="preserve"> of these </w:t>
       </w:r>
       <w:r>
         <w:rPr>
@@ -6846,15 +7118,105 @@
           <w:sz w:val="24"/>
           <w:szCs w:val="24"/>
         </w:rPr>
-        <w:t>, N=77, and N = 100, respectively</w:t>
-      </w:r>
-      <w:r>
-        <w:rPr>
-          <w:rFonts w:ascii="Times New Roman" w:hAnsi="Times New Roman" w:cs="Times New Roman"/>
-          <w:sz w:val="24"/>
-          <w:szCs w:val="24"/>
-        </w:rPr>
-        <w:t xml:space="preserve">. Another study is reported by Elson et al. (2014) with a sample size of N=80. </w:t>
+        <w:t>, N</w:t>
+      </w:r>
+      <w:r>
+        <w:rPr>
+          <w:rFonts w:ascii="Times New Roman" w:hAnsi="Times New Roman" w:cs="Times New Roman"/>
+          <w:sz w:val="24"/>
+          <w:szCs w:val="24"/>
+        </w:rPr>
+        <w:t xml:space="preserve"> </w:t>
+      </w:r>
+      <w:r>
+        <w:rPr>
+          <w:rFonts w:ascii="Times New Roman" w:hAnsi="Times New Roman" w:cs="Times New Roman"/>
+          <w:sz w:val="24"/>
+          <w:szCs w:val="24"/>
+        </w:rPr>
+        <w:t>=</w:t>
+      </w:r>
+      <w:r>
+        <w:rPr>
+          <w:rFonts w:ascii="Times New Roman" w:hAnsi="Times New Roman" w:cs="Times New Roman"/>
+          <w:sz w:val="24"/>
+          <w:szCs w:val="24"/>
+        </w:rPr>
+        <w:t xml:space="preserve"> </w:t>
+      </w:r>
+      <w:r>
+        <w:rPr>
+          <w:rFonts w:ascii="Times New Roman" w:hAnsi="Times New Roman" w:cs="Times New Roman"/>
+          <w:sz w:val="24"/>
+          <w:szCs w:val="24"/>
+        </w:rPr>
+        <w:t>77, and N = 100, respectively</w:t>
+      </w:r>
+      <w:r>
+        <w:rPr>
+          <w:rFonts w:ascii="Times New Roman" w:hAnsi="Times New Roman" w:cs="Times New Roman"/>
+          <w:sz w:val="24"/>
+          <w:szCs w:val="24"/>
+        </w:rPr>
+        <w:t xml:space="preserve">. </w:t>
+      </w:r>
+      <w:proofErr w:type="spellStart"/>
+      <w:r>
+        <w:rPr>
+          <w:rFonts w:ascii="Times New Roman" w:hAnsi="Times New Roman" w:cs="Times New Roman"/>
+          <w:sz w:val="24"/>
+          <w:szCs w:val="24"/>
+        </w:rPr>
+        <w:t>Przybylski</w:t>
+      </w:r>
+      <w:proofErr w:type="spellEnd"/>
+      <w:r>
+        <w:rPr>
+          <w:rFonts w:ascii="Times New Roman" w:hAnsi="Times New Roman" w:cs="Times New Roman"/>
+          <w:sz w:val="24"/>
+          <w:szCs w:val="24"/>
+        </w:rPr>
+        <w:t xml:space="preserve"> et al. (2014, Study 1 and 2) perform two experiments with N = 100. </w:t>
+      </w:r>
+      <w:r>
+        <w:rPr>
+          <w:rFonts w:ascii="Times New Roman" w:hAnsi="Times New Roman" w:cs="Times New Roman"/>
+          <w:sz w:val="24"/>
+          <w:szCs w:val="24"/>
+        </w:rPr>
+        <w:t>Another study is reported by Elson et al. (2014) with a sample size of N</w:t>
+      </w:r>
+      <w:r>
+        <w:rPr>
+          <w:rFonts w:ascii="Times New Roman" w:hAnsi="Times New Roman" w:cs="Times New Roman"/>
+          <w:sz w:val="24"/>
+          <w:szCs w:val="24"/>
+        </w:rPr>
+        <w:t xml:space="preserve"> </w:t>
+      </w:r>
+      <w:r>
+        <w:rPr>
+          <w:rFonts w:ascii="Times New Roman" w:hAnsi="Times New Roman" w:cs="Times New Roman"/>
+          <w:sz w:val="24"/>
+          <w:szCs w:val="24"/>
+        </w:rPr>
+        <w:t>=</w:t>
+      </w:r>
+      <w:r>
+        <w:rPr>
+          <w:rFonts w:ascii="Times New Roman" w:hAnsi="Times New Roman" w:cs="Times New Roman"/>
+          <w:sz w:val="24"/>
+          <w:szCs w:val="24"/>
+        </w:rPr>
+        <w:t xml:space="preserve"> </w:t>
+      </w:r>
+      <w:r>
+        <w:rPr>
+          <w:rFonts w:ascii="Times New Roman" w:hAnsi="Times New Roman" w:cs="Times New Roman"/>
+          <w:sz w:val="24"/>
+          <w:szCs w:val="24"/>
+        </w:rPr>
+        <w:t xml:space="preserve">80. </w:t>
       </w:r>
       <w:commentRangeEnd w:id="10"/>
       <w:r>
@@ -6928,7 +7290,16 @@
           <w:sz w:val="24"/>
           <w:szCs w:val="24"/>
         </w:rPr>
-        <w:t xml:space="preserve">= .21, suggesting that the data are insufficiently precise to favor one hypothesis over the other. </w:t>
+        <w:t xml:space="preserve">= .21, suggesting </w:t>
+      </w:r>
+      <w:r>
+        <w:rPr>
+          <w:rFonts w:ascii="Times New Roman" w:hAnsi="Times New Roman" w:cs="Times New Roman"/>
+          <w:sz w:val="24"/>
+          <w:szCs w:val="24"/>
+        </w:rPr>
+        <w:lastRenderedPageBreak/>
+        <w:t xml:space="preserve">that the data are insufficiently precise to favor one hypothesis over the other. </w:t>
       </w:r>
       <w:commentRangeStart w:id="11"/>
       <w:r>
@@ -6969,39 +7340,39 @@
           <w:sz w:val="24"/>
           <w:szCs w:val="24"/>
         </w:rPr>
-        <w:t xml:space="preserve">ecause each </w:t>
-      </w:r>
-      <w:r>
-        <w:rPr>
-          <w:rFonts w:ascii="Times New Roman" w:hAnsi="Times New Roman" w:cs="Times New Roman"/>
-          <w:sz w:val="24"/>
-          <w:szCs w:val="24"/>
-        </w:rPr>
-        <w:t>study uses</w:t>
-      </w:r>
-      <w:r>
-        <w:rPr>
-          <w:rFonts w:ascii="Times New Roman" w:hAnsi="Times New Roman" w:cs="Times New Roman"/>
-          <w:sz w:val="24"/>
-          <w:szCs w:val="24"/>
-        </w:rPr>
-        <w:t xml:space="preserve"> a new </w:t>
-      </w:r>
-      <w:r>
-        <w:rPr>
-          <w:rFonts w:ascii="Times New Roman" w:hAnsi="Times New Roman" w:cs="Times New Roman"/>
-          <w:sz w:val="24"/>
-          <w:szCs w:val="24"/>
-        </w:rPr>
-        <w:t xml:space="preserve">and unique </w:t>
-      </w:r>
-      <w:r>
-        <w:rPr>
-          <w:rFonts w:ascii="Times New Roman" w:hAnsi="Times New Roman" w:cs="Times New Roman"/>
-          <w:sz w:val="24"/>
-          <w:szCs w:val="24"/>
-        </w:rPr>
-        <w:t>paradigm argued to have eliminated the effect through innovations in experimental control</w:t>
+        <w:t xml:space="preserve">ecause </w:t>
+      </w:r>
+      <w:r>
+        <w:rPr>
+          <w:rFonts w:ascii="Times New Roman" w:hAnsi="Times New Roman" w:cs="Times New Roman"/>
+          <w:sz w:val="24"/>
+          <w:szCs w:val="24"/>
+        </w:rPr>
+        <w:t xml:space="preserve">few of these studies use the same paradigm, and many apply </w:t>
+      </w:r>
+      <w:r>
+        <w:rPr>
+          <w:rFonts w:ascii="Times New Roman" w:hAnsi="Times New Roman" w:cs="Times New Roman"/>
+          <w:sz w:val="24"/>
+          <w:szCs w:val="24"/>
+        </w:rPr>
+        <w:t>new paradigm</w:t>
+      </w:r>
+      <w:r>
+        <w:rPr>
+          <w:rFonts w:ascii="Times New Roman" w:hAnsi="Times New Roman" w:cs="Times New Roman"/>
+          <w:sz w:val="24"/>
+          <w:szCs w:val="24"/>
+        </w:rPr>
+        <w:t>s</w:t>
+      </w:r>
+      <w:r>
+        <w:rPr>
+          <w:rFonts w:ascii="Times New Roman" w:hAnsi="Times New Roman" w:cs="Times New Roman"/>
+          <w:sz w:val="24"/>
+          <w:szCs w:val="24"/>
+        </w:rPr>
+        <w:t xml:space="preserve"> argued to have eliminated the effect through innovations in experimental control</w:t>
       </w:r>
       <w:r>
         <w:rPr>
@@ -7175,31 +7546,23 @@
           <w:sz w:val="24"/>
           <w:szCs w:val="24"/>
         </w:rPr>
-        <w:t>This reasoning is flawed. The effect size is measured with error, especially in small samples; increasing the sample size would not only increase the precision of measurement, but also could cause the estimated effect size to change substantially.</w:t>
-      </w:r>
-      <w:r>
-        <w:rPr>
-          <w:rFonts w:ascii="Times New Roman" w:hAnsi="Times New Roman" w:cs="Times New Roman"/>
-          <w:sz w:val="24"/>
-          <w:szCs w:val="24"/>
-        </w:rPr>
-        <w:t xml:space="preserve"> Researchers cannot say </w:t>
-      </w:r>
-      <w:r>
-        <w:rPr>
-          <w:rFonts w:ascii="Times New Roman" w:hAnsi="Times New Roman" w:cs="Times New Roman"/>
-          <w:sz w:val="24"/>
-          <w:szCs w:val="24"/>
-        </w:rPr>
-        <w:t xml:space="preserve">with certainty </w:t>
-      </w:r>
-      <w:r>
-        <w:rPr>
-          <w:rFonts w:ascii="Times New Roman" w:hAnsi="Times New Roman" w:cs="Times New Roman"/>
-          <w:sz w:val="24"/>
-          <w:szCs w:val="24"/>
-        </w:rPr>
-        <w:t xml:space="preserve">what would happen if a hypothetical additional sample were collected. </w:t>
+        <w:t>On the contrary, t</w:t>
+      </w:r>
+      <w:r>
+        <w:rPr>
+          <w:rFonts w:ascii="Times New Roman" w:hAnsi="Times New Roman" w:cs="Times New Roman"/>
+          <w:sz w:val="24"/>
+          <w:szCs w:val="24"/>
+        </w:rPr>
+        <w:t>he effect size is measured with error, especially in small samples; increasing the sample size would not only increase the precision of measurement, but also could cause the estimated effect size to change substantially.</w:t>
+      </w:r>
+      <w:r>
+        <w:rPr>
+          <w:rFonts w:ascii="Times New Roman" w:hAnsi="Times New Roman" w:cs="Times New Roman"/>
+          <w:sz w:val="24"/>
+          <w:szCs w:val="24"/>
+        </w:rPr>
+        <w:t xml:space="preserve"> </w:t>
       </w:r>
       <w:r>
         <w:rPr>
@@ -7321,16 +7684,7 @@
           <w:sz w:val="24"/>
           <w:szCs w:val="24"/>
         </w:rPr>
-        <w:t xml:space="preserve">This approaches an ESCI </w:t>
-      </w:r>
-      <w:r>
-        <w:rPr>
-          <w:rFonts w:ascii="Times New Roman" w:hAnsi="Times New Roman" w:cs="Times New Roman"/>
-          <w:sz w:val="24"/>
-          <w:szCs w:val="24"/>
-        </w:rPr>
-        <w:lastRenderedPageBreak/>
-        <w:t xml:space="preserve">understanding of the null, arguing that as more data is collected, larger effect sizes can be excluded as being comparatively unlikely. However, given that the effect size confidence interval in </w:t>
+        <w:t xml:space="preserve">This approaches an ESCI understanding of the null, arguing that as more data is collected, larger effect sizes can be excluded as being comparatively unlikely. However, given that the effect size confidence interval in </w:t>
       </w:r>
       <w:r>
         <w:rPr>
@@ -7769,23 +8123,7 @@
           <w:sz w:val="24"/>
           <w:szCs w:val="24"/>
         </w:rPr>
-        <w:t xml:space="preserve">Next, we </w:t>
-      </w:r>
-      <w:r>
-        <w:rPr>
-          <w:rFonts w:ascii="Times New Roman" w:hAnsi="Times New Roman" w:cs="Times New Roman"/>
-          <w:sz w:val="24"/>
-          <w:szCs w:val="24"/>
-        </w:rPr>
-        <w:t xml:space="preserve">will </w:t>
-      </w:r>
-      <w:r>
-        <w:rPr>
-          <w:rFonts w:ascii="Times New Roman" w:hAnsi="Times New Roman" w:cs="Times New Roman"/>
-          <w:sz w:val="24"/>
-          <w:szCs w:val="24"/>
-        </w:rPr>
-        <w:t xml:space="preserve">specify </w:t>
+        <w:t xml:space="preserve">Next, we specify </w:t>
       </w:r>
       <w:r>
         <w:rPr>
@@ -7833,31 +8171,33 @@
           <w:sz w:val="24"/>
           <w:szCs w:val="24"/>
         </w:rPr>
-        <w:t xml:space="preserve"> effect could be expected to be small-to-medium in magnitude, </w:t>
-      </w:r>
-      <w:r>
-        <w:rPr>
-          <w:rFonts w:ascii="Times New Roman" w:hAnsi="Times New Roman" w:cs="Times New Roman"/>
-          <w:sz w:val="24"/>
-          <w:szCs w:val="24"/>
-        </w:rPr>
-        <w:t xml:space="preserve">again </w:t>
-      </w:r>
-      <w:r>
-        <w:rPr>
-          <w:rFonts w:ascii="Times New Roman" w:hAnsi="Times New Roman" w:cs="Times New Roman"/>
-          <w:sz w:val="24"/>
-          <w:szCs w:val="24"/>
-        </w:rPr>
-        <w:t>using a Default Prior</w:t>
-      </w:r>
-      <w:r>
-        <w:rPr>
-          <w:rFonts w:ascii="Times New Roman" w:hAnsi="Times New Roman" w:cs="Times New Roman"/>
-          <w:sz w:val="24"/>
-          <w:szCs w:val="24"/>
-        </w:rPr>
-        <w:t>, as before</w:t>
+        <w:t xml:space="preserve"> effect could be expected to be small-to-medium in magnitude</w:t>
+      </w:r>
+      <w:r>
+        <w:rPr>
+          <w:rFonts w:ascii="Times New Roman" w:hAnsi="Times New Roman" w:cs="Times New Roman"/>
+          <w:sz w:val="24"/>
+          <w:szCs w:val="24"/>
+        </w:rPr>
+        <w:t xml:space="preserve">, and </w:t>
+      </w:r>
+      <w:proofErr w:type="gramStart"/>
+      <w:r>
+        <w:rPr>
+          <w:rFonts w:ascii="Times New Roman" w:hAnsi="Times New Roman" w:cs="Times New Roman"/>
+          <w:sz w:val="24"/>
+          <w:szCs w:val="24"/>
+        </w:rPr>
+        <w:t>would could</w:t>
+      </w:r>
+      <w:proofErr w:type="gramEnd"/>
+      <w:r>
+        <w:rPr>
+          <w:rFonts w:ascii="Times New Roman" w:hAnsi="Times New Roman" w:cs="Times New Roman"/>
+          <w:sz w:val="24"/>
+          <w:szCs w:val="24"/>
+        </w:rPr>
+        <w:t xml:space="preserve"> again use a JZS Default Prior to model this</w:t>
       </w:r>
       <w:r>
         <w:rPr>
@@ -7873,7 +8213,16 @@
           <w:sz w:val="24"/>
           <w:szCs w:val="24"/>
         </w:rPr>
-        <w:t xml:space="preserve"> We will refer to this default, minimally-informative alternate hypothesis as H</w:t>
+        <w:t xml:space="preserve"> We </w:t>
+      </w:r>
+      <w:r>
+        <w:rPr>
+          <w:rFonts w:ascii="Times New Roman" w:hAnsi="Times New Roman" w:cs="Times New Roman"/>
+          <w:sz w:val="24"/>
+          <w:szCs w:val="24"/>
+        </w:rPr>
+        <w:lastRenderedPageBreak/>
+        <w:t>will refer to this minimally-informative alternate hypothesis as H</w:t>
       </w:r>
       <w:r>
         <w:rPr>
@@ -7921,7 +8270,6 @@
           <w:szCs w:val="24"/>
         </w:rPr>
       </w:pPr>
-      <w:commentRangeStart w:id="13"/>
       <w:r>
         <w:rPr>
           <w:rFonts w:ascii="Times New Roman" w:hAnsi="Times New Roman" w:cs="Times New Roman"/>
@@ -7979,14 +8327,23 @@
           <w:sz w:val="24"/>
           <w:szCs w:val="24"/>
         </w:rPr>
-        <w:t xml:space="preserve">scale = .21) </w:t>
-      </w:r>
-      <w:commentRangeEnd w:id="13"/>
-      <w:r>
-        <w:rPr>
-          <w:rStyle w:val="CommentReference"/>
-        </w:rPr>
-        <w:commentReference w:id="13"/>
+        <w:t>scale = .</w:t>
+      </w:r>
+      <w:r>
+        <w:rPr>
+          <w:rFonts w:ascii="Times New Roman" w:hAnsi="Times New Roman" w:cs="Times New Roman"/>
+          <w:sz w:val="24"/>
+          <w:szCs w:val="24"/>
+        </w:rPr>
+        <w:t>4</w:t>
+      </w:r>
+      <w:r>
+        <w:rPr>
+          <w:rFonts w:ascii="Times New Roman" w:hAnsi="Times New Roman" w:cs="Times New Roman"/>
+          <w:sz w:val="24"/>
+          <w:szCs w:val="24"/>
+        </w:rPr>
+        <w:t xml:space="preserve">) </w:t>
       </w:r>
     </w:p>
     <w:p>
@@ -8004,7 +8361,23 @@
           <w:sz w:val="24"/>
           <w:szCs w:val="24"/>
         </w:rPr>
-        <w:t>By evaluating the likelihood of this hypothesis relative to the null hypothesis, we create Bayes Factor BF</w:t>
+        <w:t xml:space="preserve">By evaluating the </w:t>
+      </w:r>
+      <w:r>
+        <w:rPr>
+          <w:rFonts w:ascii="Times New Roman" w:hAnsi="Times New Roman" w:cs="Times New Roman"/>
+          <w:sz w:val="24"/>
+          <w:szCs w:val="24"/>
+        </w:rPr>
+        <w:t>probability</w:t>
+      </w:r>
+      <w:r>
+        <w:rPr>
+          <w:rFonts w:ascii="Times New Roman" w:hAnsi="Times New Roman" w:cs="Times New Roman"/>
+          <w:sz w:val="24"/>
+          <w:szCs w:val="24"/>
+        </w:rPr>
+        <w:t xml:space="preserve"> of this hypothesis relative to the null hypothesis, we create Bayes Factor BF</w:t>
       </w:r>
       <w:r>
         <w:rPr>
@@ -8030,7 +8403,23 @@
           <w:sz w:val="24"/>
           <w:szCs w:val="24"/>
         </w:rPr>
-        <w:t>, the likelihood ratio of H</w:t>
+        <w:t xml:space="preserve">, the </w:t>
+      </w:r>
+      <w:r>
+        <w:rPr>
+          <w:rFonts w:ascii="Times New Roman" w:hAnsi="Times New Roman" w:cs="Times New Roman"/>
+          <w:sz w:val="24"/>
+          <w:szCs w:val="24"/>
+        </w:rPr>
+        <w:t>probability</w:t>
+      </w:r>
+      <w:r>
+        <w:rPr>
+          <w:rFonts w:ascii="Times New Roman" w:hAnsi="Times New Roman" w:cs="Times New Roman"/>
+          <w:sz w:val="24"/>
+          <w:szCs w:val="24"/>
+        </w:rPr>
+        <w:t xml:space="preserve"> ratio of H</w:t>
       </w:r>
       <w:r>
         <w:rPr>
@@ -8064,23 +8453,74 @@
           <w:sz w:val="24"/>
           <w:szCs w:val="24"/>
         </w:rPr>
-        <w:t xml:space="preserve">. When effect sizes are large and have good precision, the null hypothesis becomes increasingly unlikely relative to this hypothesis, and the Bayes Factor </w:t>
-      </w:r>
-      <w:r>
-        <w:rPr>
-          <w:rFonts w:ascii="Times New Roman" w:hAnsi="Times New Roman" w:cs="Times New Roman"/>
-          <w:sz w:val="24"/>
-          <w:szCs w:val="24"/>
-        </w:rPr>
-        <w:t>favors this alternative hypothesis, indicating evidence for an effect of small magnitude and nonspecific direction. When effect sizes are near zero, the null hypothesis gains in likelihood, and the Bayes Factor favors the null over this alternative, indicating evidence for no effect.</w:t>
-      </w:r>
-      <w:r>
-        <w:rPr>
-          <w:rFonts w:ascii="Times New Roman" w:hAnsi="Times New Roman" w:cs="Times New Roman"/>
-          <w:sz w:val="24"/>
-          <w:szCs w:val="24"/>
-        </w:rPr>
-        <w:t xml:space="preserve"> Again, these Bayes Factors can be easily calculated with the online calculator provided by </w:t>
+        <w:t xml:space="preserve">. </w:t>
+      </w:r>
+      <w:commentRangeStart w:id="13"/>
+      <w:r>
+        <w:rPr>
+          <w:rFonts w:ascii="Times New Roman" w:hAnsi="Times New Roman" w:cs="Times New Roman"/>
+          <w:sz w:val="24"/>
+          <w:szCs w:val="24"/>
+        </w:rPr>
+        <w:t xml:space="preserve">When effect sizes are large and have good precision, the null hypothesis becomes increasingly unlikely relative to this hypothesis, and the Bayes Factor </w:t>
+      </w:r>
+      <w:r>
+        <w:rPr>
+          <w:rFonts w:ascii="Times New Roman" w:hAnsi="Times New Roman" w:cs="Times New Roman"/>
+          <w:sz w:val="24"/>
+          <w:szCs w:val="24"/>
+        </w:rPr>
+        <w:t xml:space="preserve">favors this alternative hypothesis, indicating evidence for an effect of small magnitude and nonspecific direction. When effect sizes are near zero, the null hypothesis gains in </w:t>
+      </w:r>
+      <w:proofErr w:type="gramStart"/>
+      <w:r>
+        <w:rPr>
+          <w:rFonts w:ascii="Times New Roman" w:hAnsi="Times New Roman" w:cs="Times New Roman"/>
+          <w:sz w:val="24"/>
+          <w:szCs w:val="24"/>
+        </w:rPr>
+        <w:t>probability</w:t>
+      </w:r>
+      <w:r>
+        <w:rPr>
+          <w:rFonts w:ascii="Times New Roman" w:hAnsi="Times New Roman" w:cs="Times New Roman"/>
+          <w:sz w:val="24"/>
+          <w:szCs w:val="24"/>
+        </w:rPr>
+        <w:t>,</w:t>
+      </w:r>
+      <w:proofErr w:type="gramEnd"/>
+      <w:r>
+        <w:rPr>
+          <w:rFonts w:ascii="Times New Roman" w:hAnsi="Times New Roman" w:cs="Times New Roman"/>
+          <w:sz w:val="24"/>
+          <w:szCs w:val="24"/>
+        </w:rPr>
+        <w:t xml:space="preserve"> and the Bayes Factor favors the null over this alternative, indicating evidence for no effect.</w:t>
+      </w:r>
+      <w:commentRangeEnd w:id="13"/>
+      <w:r>
+        <w:rPr>
+          <w:rStyle w:val="CommentReference"/>
+        </w:rPr>
+        <w:commentReference w:id="13"/>
+      </w:r>
+      <w:r>
+        <w:rPr>
+          <w:rFonts w:ascii="Times New Roman" w:hAnsi="Times New Roman" w:cs="Times New Roman"/>
+          <w:sz w:val="24"/>
+          <w:szCs w:val="24"/>
+        </w:rPr>
+        <w:t xml:space="preserve"> </w:t>
+      </w:r>
+      <w:commentRangeStart w:id="14"/>
+      <w:r>
+        <w:rPr>
+          <w:rFonts w:ascii="Times New Roman" w:hAnsi="Times New Roman" w:cs="Times New Roman"/>
+          <w:sz w:val="24"/>
+          <w:szCs w:val="24"/>
+        </w:rPr>
+        <w:t xml:space="preserve">Again, these Bayes Factors can be easily calculated with the online calculator provided by </w:t>
       </w:r>
       <w:proofErr w:type="spellStart"/>
       <w:r>
@@ -8251,6 +8691,13 @@
         </w:rPr>
         <w:t>, &amp; Province, 2012).</w:t>
       </w:r>
+      <w:commentRangeEnd w:id="14"/>
+      <w:r>
+        <w:rPr>
+          <w:rStyle w:val="CommentReference"/>
+        </w:rPr>
+        <w:commentReference w:id="14"/>
+      </w:r>
     </w:p>
     <w:p>
       <w:pPr>
@@ -8267,7 +8714,6 @@
           <w:sz w:val="24"/>
           <w:szCs w:val="24"/>
         </w:rPr>
-        <w:lastRenderedPageBreak/>
         <w:t>However, suppose that the pre</w:t>
       </w:r>
       <w:r>
@@ -8405,7 +8851,7 @@
           <w:szCs w:val="24"/>
         </w:rPr>
       </w:pPr>
-      <w:commentRangeStart w:id="14"/>
+      <w:commentRangeStart w:id="15"/>
       <w:r>
         <w:rPr>
           <w:rFonts w:ascii="Times New Roman" w:hAnsi="Times New Roman" w:cs="Times New Roman"/>
@@ -8483,12 +8929,12 @@
         </w:rPr>
         <w:t>=.02)</w:t>
       </w:r>
-      <w:commentRangeEnd w:id="14"/>
+      <w:commentRangeEnd w:id="15"/>
       <w:r>
         <w:rPr>
           <w:rStyle w:val="CommentReference"/>
         </w:rPr>
-        <w:commentReference w:id="14"/>
+        <w:commentReference w:id="15"/>
       </w:r>
     </w:p>
     <w:p>
@@ -8513,7 +8959,23 @@
           <w:sz w:val="24"/>
           <w:szCs w:val="24"/>
         </w:rPr>
-        <w:t>When the estimated effect size is close to this interval, H</w:t>
+        <w:t xml:space="preserve">When the estimated effect size is close to this interval, </w:t>
+      </w:r>
+      <w:r>
+        <w:rPr>
+          <w:rFonts w:ascii="Times New Roman" w:hAnsi="Times New Roman" w:cs="Times New Roman"/>
+          <w:sz w:val="24"/>
+          <w:szCs w:val="24"/>
+        </w:rPr>
+        <w:t xml:space="preserve">the probability of the data given </w:t>
+      </w:r>
+      <w:r>
+        <w:rPr>
+          <w:rFonts w:ascii="Times New Roman" w:hAnsi="Times New Roman" w:cs="Times New Roman"/>
+          <w:sz w:val="24"/>
+          <w:szCs w:val="24"/>
+        </w:rPr>
+        <w:t>H</w:t>
       </w:r>
       <w:r>
         <w:rPr>
@@ -8530,31 +8992,23 @@
           <w:sz w:val="24"/>
           <w:szCs w:val="24"/>
         </w:rPr>
-        <w:t xml:space="preserve"> grows in </w:t>
-      </w:r>
-      <w:commentRangeStart w:id="15"/>
-      <w:r>
-        <w:rPr>
-          <w:rFonts w:ascii="Times New Roman" w:hAnsi="Times New Roman" w:cs="Times New Roman"/>
-          <w:sz w:val="24"/>
-          <w:szCs w:val="24"/>
-        </w:rPr>
-        <w:t>likelihood</w:t>
-      </w:r>
-      <w:commentRangeEnd w:id="15"/>
-      <w:r>
-        <w:rPr>
-          <w:rStyle w:val="CommentReference"/>
-        </w:rPr>
-        <w:commentReference w:id="15"/>
-      </w:r>
-      <w:r>
-        <w:rPr>
-          <w:rFonts w:ascii="Times New Roman" w:hAnsi="Times New Roman" w:cs="Times New Roman"/>
-          <w:sz w:val="24"/>
-          <w:szCs w:val="24"/>
-        </w:rPr>
-        <w:t xml:space="preserve"> relative to the other two hypotheses. Again, this likelihood ratio grows with increasing statistical precision (</w:t>
+        <w:t xml:space="preserve"> grows relative to the other two hypotheses. Again, this ratio </w:t>
+      </w:r>
+      <w:r>
+        <w:rPr>
+          <w:rFonts w:ascii="Times New Roman" w:hAnsi="Times New Roman" w:cs="Times New Roman"/>
+          <w:sz w:val="24"/>
+          <w:szCs w:val="24"/>
+        </w:rPr>
+        <w:t>of probability tends to grow</w:t>
+      </w:r>
+      <w:r>
+        <w:rPr>
+          <w:rFonts w:ascii="Times New Roman" w:hAnsi="Times New Roman" w:cs="Times New Roman"/>
+          <w:sz w:val="24"/>
+          <w:szCs w:val="24"/>
+        </w:rPr>
+        <w:t xml:space="preserve"> with increasing statistical precision (</w:t>
       </w:r>
       <w:r>
         <w:rPr>
@@ -8587,7 +9041,23 @@
           <w:sz w:val="24"/>
           <w:szCs w:val="24"/>
         </w:rPr>
-        <w:t>When the estimated effect size is far from this interval, the likelihood of H</w:t>
+        <w:t xml:space="preserve">When the estimated effect size is far from this interval, the </w:t>
+      </w:r>
+      <w:r>
+        <w:rPr>
+          <w:rFonts w:ascii="Times New Roman" w:hAnsi="Times New Roman" w:cs="Times New Roman"/>
+          <w:sz w:val="24"/>
+          <w:szCs w:val="24"/>
+        </w:rPr>
+        <w:t>probability</w:t>
+      </w:r>
+      <w:r>
+        <w:rPr>
+          <w:rFonts w:ascii="Times New Roman" w:hAnsi="Times New Roman" w:cs="Times New Roman"/>
+          <w:sz w:val="24"/>
+          <w:szCs w:val="24"/>
+        </w:rPr>
+        <w:t xml:space="preserve"> of H</w:t>
       </w:r>
       <w:r>
         <w:rPr>
@@ -8613,7 +9083,23 @@
           <w:sz w:val="24"/>
           <w:szCs w:val="24"/>
         </w:rPr>
-        <w:t xml:space="preserve"> By comparing the likelihood of H</w:t>
+        <w:t xml:space="preserve"> By comparing the </w:t>
+      </w:r>
+      <w:r>
+        <w:rPr>
+          <w:rFonts w:ascii="Times New Roman" w:hAnsi="Times New Roman" w:cs="Times New Roman"/>
+          <w:sz w:val="24"/>
+          <w:szCs w:val="24"/>
+        </w:rPr>
+        <w:t xml:space="preserve">probability of the data given </w:t>
+      </w:r>
+      <w:r>
+        <w:rPr>
+          <w:rFonts w:ascii="Times New Roman" w:hAnsi="Times New Roman" w:cs="Times New Roman"/>
+          <w:sz w:val="24"/>
+          <w:szCs w:val="24"/>
+        </w:rPr>
+        <w:t>H</w:t>
       </w:r>
       <w:r>
         <w:rPr>
@@ -8630,7 +9116,23 @@
           <w:sz w:val="24"/>
           <w:szCs w:val="24"/>
         </w:rPr>
-        <w:t xml:space="preserve"> against that of H</w:t>
+        <w:t xml:space="preserve"> against </w:t>
+      </w:r>
+      <w:r>
+        <w:rPr>
+          <w:rFonts w:ascii="Times New Roman" w:hAnsi="Times New Roman" w:cs="Times New Roman"/>
+          <w:sz w:val="24"/>
+          <w:szCs w:val="24"/>
+        </w:rPr>
+        <w:t xml:space="preserve">the probability given </w:t>
+      </w:r>
+      <w:r>
+        <w:rPr>
+          <w:rFonts w:ascii="Times New Roman" w:hAnsi="Times New Roman" w:cs="Times New Roman"/>
+          <w:sz w:val="24"/>
+          <w:szCs w:val="24"/>
+        </w:rPr>
+        <w:t>H</w:t>
       </w:r>
       <w:r>
         <w:rPr>
@@ -8772,25 +9274,24 @@
           <w:sz w:val="24"/>
           <w:szCs w:val="24"/>
         </w:rPr>
-        <w:t xml:space="preserve"> will vary depending on the particular outcome tested: aggressive cognition, aggressive behavior, and aggressive affect each have slightly differen</w:t>
-      </w:r>
-      <w:bookmarkStart w:id="16" w:name="_GoBack"/>
-      <w:bookmarkEnd w:id="16"/>
-      <w:r>
-        <w:rPr>
-          <w:rFonts w:ascii="Times New Roman" w:hAnsi="Times New Roman" w:cs="Times New Roman"/>
-          <w:sz w:val="24"/>
-          <w:szCs w:val="24"/>
-        </w:rPr>
-        <w:t xml:space="preserve">t meta-analytic effect size estimates.) </w:t>
-      </w:r>
-      <w:r>
-        <w:rPr>
-          <w:rFonts w:ascii="Times New Roman" w:hAnsi="Times New Roman" w:cs="Times New Roman"/>
-          <w:sz w:val="24"/>
-          <w:szCs w:val="24"/>
-        </w:rPr>
-        <w:t xml:space="preserve">These Bayes Factors can be easily calculated with the online calculator provided by </w:t>
+        <w:t xml:space="preserve"> will vary depending on the particular outcome tested: aggressive cognition, aggressive behavior, and aggressive affect each have slightly different meta-analytic effect size estimates.) </w:t>
+      </w:r>
+      <w:r>
+        <w:rPr>
+          <w:rFonts w:ascii="Times New Roman" w:hAnsi="Times New Roman" w:cs="Times New Roman"/>
+          <w:sz w:val="24"/>
+          <w:szCs w:val="24"/>
+        </w:rPr>
+        <w:t xml:space="preserve">These Bayes Factors can be easily calculated with </w:t>
+      </w:r>
+      <w:r>
+        <w:rPr>
+          <w:rFonts w:ascii="Times New Roman" w:hAnsi="Times New Roman" w:cs="Times New Roman"/>
+          <w:sz w:val="24"/>
+          <w:szCs w:val="24"/>
+        </w:rPr>
+        <w:lastRenderedPageBreak/>
+        <w:t xml:space="preserve">the online calculator provided by </w:t>
       </w:r>
       <w:proofErr w:type="spellStart"/>
       <w:r>
@@ -8835,7 +9336,65 @@
           <w:sz w:val="24"/>
           <w:szCs w:val="24"/>
         </w:rPr>
-        <w:t xml:space="preserve"> or by changing the value of µ in the </w:t>
+        <w:t xml:space="preserve"> or by </w:t>
+      </w:r>
+      <w:r>
+        <w:rPr>
+          <w:rFonts w:ascii="Times New Roman" w:hAnsi="Times New Roman" w:cs="Times New Roman"/>
+          <w:sz w:val="24"/>
+          <w:szCs w:val="24"/>
+        </w:rPr>
+        <w:t>adjusting</w:t>
+      </w:r>
+      <w:r>
+        <w:rPr>
+          <w:rFonts w:ascii="Times New Roman" w:hAnsi="Times New Roman" w:cs="Times New Roman"/>
+          <w:sz w:val="24"/>
+          <w:szCs w:val="24"/>
+        </w:rPr>
+        <w:t xml:space="preserve"> the value</w:t>
+      </w:r>
+      <w:r>
+        <w:rPr>
+          <w:rFonts w:ascii="Times New Roman" w:hAnsi="Times New Roman" w:cs="Times New Roman"/>
+          <w:sz w:val="24"/>
+          <w:szCs w:val="24"/>
+        </w:rPr>
+        <w:t>s</w:t>
+      </w:r>
+      <w:r>
+        <w:rPr>
+          <w:rFonts w:ascii="Times New Roman" w:hAnsi="Times New Roman" w:cs="Times New Roman"/>
+          <w:sz w:val="24"/>
+          <w:szCs w:val="24"/>
+        </w:rPr>
+        <w:t xml:space="preserve"> of µ</w:t>
+      </w:r>
+      <w:r>
+        <w:rPr>
+          <w:rFonts w:ascii="Times New Roman" w:hAnsi="Times New Roman" w:cs="Times New Roman"/>
+          <w:sz w:val="24"/>
+          <w:szCs w:val="24"/>
+        </w:rPr>
+        <w:t xml:space="preserve"> and </w:t>
+      </w:r>
+      <w:proofErr w:type="spellStart"/>
+      <w:r>
+        <w:rPr>
+          <w:rFonts w:ascii="Times New Roman" w:hAnsi="Times New Roman" w:cs="Times New Roman"/>
+          <w:sz w:val="24"/>
+          <w:szCs w:val="24"/>
+        </w:rPr>
+        <w:t>rscale</w:t>
+      </w:r>
+      <w:proofErr w:type="spellEnd"/>
+      <w:r>
+        <w:rPr>
+          <w:rFonts w:ascii="Times New Roman" w:hAnsi="Times New Roman" w:cs="Times New Roman"/>
+          <w:sz w:val="24"/>
+          <w:szCs w:val="24"/>
+        </w:rPr>
+        <w:t xml:space="preserve"> in the </w:t>
       </w:r>
       <w:proofErr w:type="spellStart"/>
       <w:r>
@@ -8879,6 +9438,14 @@
           <w:szCs w:val="24"/>
         </w:rPr>
         <w:tab/>
+      </w:r>
+      <w:commentRangeStart w:id="16"/>
+      <w:r>
+        <w:rPr>
+          <w:rFonts w:ascii="Times New Roman" w:hAnsi="Times New Roman" w:cs="Times New Roman"/>
+          <w:sz w:val="24"/>
+          <w:szCs w:val="24"/>
+        </w:rPr>
         <w:t xml:space="preserve">With these Bayes Factors, researchers can now evaluate an experiment’s results as supporting either </w:t>
       </w:r>
       <w:r>
@@ -9140,7 +9707,48 @@
           <w:sz w:val="24"/>
           <w:szCs w:val="24"/>
         </w:rPr>
-        <w:t xml:space="preserve">. </w:t>
+        <w:t>.</w:t>
+      </w:r>
+      <w:commentRangeEnd w:id="16"/>
+      <w:r>
+        <w:rPr>
+          <w:rStyle w:val="CommentReference"/>
+        </w:rPr>
+        <w:commentReference w:id="16"/>
+      </w:r>
+      <w:r>
+        <w:rPr>
+          <w:rFonts w:ascii="Times New Roman" w:hAnsi="Times New Roman" w:cs="Times New Roman"/>
+          <w:sz w:val="24"/>
+          <w:szCs w:val="24"/>
+        </w:rPr>
+        <w:t xml:space="preserve"> </w:t>
+      </w:r>
+      <w:r>
+        <w:rPr>
+          <w:rFonts w:ascii="Times New Roman" w:hAnsi="Times New Roman" w:cs="Times New Roman"/>
+          <w:sz w:val="24"/>
+          <w:szCs w:val="24"/>
+        </w:rPr>
+        <w:t xml:space="preserve">(See also Hoekstra, </w:t>
+      </w:r>
+      <w:proofErr w:type="spellStart"/>
+      <w:r>
+        <w:rPr>
+          <w:rFonts w:ascii="Times New Roman" w:hAnsi="Times New Roman" w:cs="Times New Roman"/>
+          <w:sz w:val="24"/>
+          <w:szCs w:val="24"/>
+        </w:rPr>
+        <w:t>Wagenmakers</w:t>
+      </w:r>
+      <w:proofErr w:type="spellEnd"/>
+      <w:r>
+        <w:rPr>
+          <w:rFonts w:ascii="Times New Roman" w:hAnsi="Times New Roman" w:cs="Times New Roman"/>
+          <w:sz w:val="24"/>
+          <w:szCs w:val="24"/>
+        </w:rPr>
+        <w:t xml:space="preserve">, et al. (in press) for a similar modeling approach testing both a minimally-informative and a more specific hypothesis.) </w:t>
       </w:r>
       <w:r>
         <w:rPr>
@@ -9235,8 +9843,15 @@
           <w:sz w:val="24"/>
           <w:szCs w:val="24"/>
         </w:rPr>
-        <w:lastRenderedPageBreak/>
         <w:tab/>
+      </w:r>
+      <w:commentRangeStart w:id="18"/>
+      <w:r>
+        <w:rPr>
+          <w:rFonts w:ascii="Times New Roman" w:hAnsi="Times New Roman" w:cs="Times New Roman"/>
+          <w:sz w:val="24"/>
+          <w:szCs w:val="24"/>
+        </w:rPr>
         <w:t xml:space="preserve">Findings are summarized in Table </w:t>
       </w:r>
       <w:r>
@@ -9261,7 +9876,22 @@
           <w:sz w:val="24"/>
           <w:szCs w:val="24"/>
         </w:rPr>
-        <w:t>We find that, among these null findings, the strength of evidence for the null varies substantially. In studies with small sample sizes (Ferguson et al., Study 1; Adachi &amp; Willoughby, 2011, Study 1 and 2), evidence for the null in each experiment is slight: BF</w:t>
+        <w:t>We find that, among these null findings, the strength of evidence for the null varies substantially.</w:t>
+      </w:r>
+      <w:commentRangeEnd w:id="18"/>
+      <w:r>
+        <w:rPr>
+          <w:rStyle w:val="CommentReference"/>
+        </w:rPr>
+        <w:commentReference w:id="18"/>
+      </w:r>
+      <w:r>
+        <w:rPr>
+          <w:rFonts w:ascii="Times New Roman" w:hAnsi="Times New Roman" w:cs="Times New Roman"/>
+          <w:sz w:val="24"/>
+          <w:szCs w:val="24"/>
+        </w:rPr>
+        <w:t xml:space="preserve"> In studies with small sample sizes (Ferguson et al., Study 1; Adachi &amp; Willoughby, 2011, Study 1 and 2), evidence for the null in each experiment is slight: BF</w:t>
       </w:r>
       <w:r>
         <w:rPr>
@@ -9429,7 +10059,16 @@
           <w:sz w:val="24"/>
           <w:szCs w:val="24"/>
         </w:rPr>
-        <w:t xml:space="preserve"> et al. find BF</w:t>
+        <w:t xml:space="preserve"> et al. </w:t>
+      </w:r>
+      <w:commentRangeStart w:id="19"/>
+      <w:r>
+        <w:rPr>
+          <w:rFonts w:ascii="Times New Roman" w:hAnsi="Times New Roman" w:cs="Times New Roman"/>
+          <w:sz w:val="24"/>
+          <w:szCs w:val="24"/>
+        </w:rPr>
+        <w:t>find BF</w:t>
       </w:r>
       <w:r>
         <w:rPr>
@@ -9446,7 +10085,22 @@
           <w:sz w:val="24"/>
           <w:szCs w:val="24"/>
         </w:rPr>
-        <w:t xml:space="preserve"> &lt; 0.17 in each study, or about 6 : 1 odds for the null or greater, wh</w:t>
+        <w:t xml:space="preserve"> &lt; 0.17 in each study, or about 6 : 1</w:t>
+      </w:r>
+      <w:commentRangeEnd w:id="19"/>
+      <w:r>
+        <w:rPr>
+          <w:rStyle w:val="CommentReference"/>
+        </w:rPr>
+        <w:commentReference w:id="19"/>
+      </w:r>
+      <w:r>
+        <w:rPr>
+          <w:rFonts w:ascii="Times New Roman" w:hAnsi="Times New Roman" w:cs="Times New Roman"/>
+          <w:sz w:val="24"/>
+          <w:szCs w:val="24"/>
+        </w:rPr>
+        <w:t xml:space="preserve"> odds for the null or greater, wh</w:t>
       </w:r>
       <w:r>
         <w:rPr>
@@ -9496,7 +10150,16 @@
           <w:sz w:val="24"/>
           <w:szCs w:val="24"/>
         </w:rPr>
-        <w:t xml:space="preserve"> obtain BF</w:t>
+        <w:t xml:space="preserve"> obtain </w:t>
+      </w:r>
+      <w:commentRangeStart w:id="20"/>
+      <w:r>
+        <w:rPr>
+          <w:rFonts w:ascii="Times New Roman" w:hAnsi="Times New Roman" w:cs="Times New Roman"/>
+          <w:sz w:val="24"/>
+          <w:szCs w:val="24"/>
+        </w:rPr>
+        <w:t>BF</w:t>
       </w:r>
       <w:r>
         <w:rPr>
@@ -9513,7 +10176,22 @@
           <w:sz w:val="24"/>
           <w:szCs w:val="24"/>
         </w:rPr>
-        <w:t xml:space="preserve"> = 0.012, or about 78 : 1 in favor of the null</w:t>
+        <w:t xml:space="preserve"> = 0.012</w:t>
+      </w:r>
+      <w:commentRangeEnd w:id="20"/>
+      <w:r>
+        <w:rPr>
+          <w:rStyle w:val="CommentReference"/>
+        </w:rPr>
+        <w:commentReference w:id="20"/>
+      </w:r>
+      <w:r>
+        <w:rPr>
+          <w:rFonts w:ascii="Times New Roman" w:hAnsi="Times New Roman" w:cs="Times New Roman"/>
+          <w:sz w:val="24"/>
+          <w:szCs w:val="24"/>
+        </w:rPr>
+        <w:t>, or about 78 : 1 in favor of the null</w:t>
       </w:r>
       <w:r>
         <w:rPr>
@@ -9529,7 +10207,16 @@
           <w:sz w:val="24"/>
           <w:szCs w:val="24"/>
         </w:rPr>
-        <w:t xml:space="preserve"> and Tear and Nielsen obtain BF</w:t>
+        <w:t xml:space="preserve"> and Tear and Nielsen obtain </w:t>
+      </w:r>
+      <w:commentRangeStart w:id="21"/>
+      <w:r>
+        <w:rPr>
+          <w:rFonts w:ascii="Times New Roman" w:hAnsi="Times New Roman" w:cs="Times New Roman"/>
+          <w:sz w:val="24"/>
+          <w:szCs w:val="24"/>
+        </w:rPr>
+        <w:t>BF</w:t>
       </w:r>
       <w:r>
         <w:rPr>
@@ -9546,7 +10233,22 @@
           <w:sz w:val="24"/>
           <w:szCs w:val="24"/>
         </w:rPr>
-        <w:t xml:space="preserve"> = .096, or about 10 : 1 in favor of the null</w:t>
+        <w:t xml:space="preserve"> = .096</w:t>
+      </w:r>
+      <w:commentRangeEnd w:id="21"/>
+      <w:r>
+        <w:rPr>
+          <w:rStyle w:val="CommentReference"/>
+        </w:rPr>
+        <w:commentReference w:id="21"/>
+      </w:r>
+      <w:r>
+        <w:rPr>
+          <w:rFonts w:ascii="Times New Roman" w:hAnsi="Times New Roman" w:cs="Times New Roman"/>
+          <w:sz w:val="24"/>
+          <w:szCs w:val="24"/>
+        </w:rPr>
+        <w:t>, or about 10 : 1 in favor of the null</w:t>
       </w:r>
       <w:r>
         <w:rPr>
@@ -9698,7 +10400,16 @@
           <w:sz w:val="24"/>
           <w:szCs w:val="24"/>
         </w:rPr>
-        <w:t>examination of the effect of violent game content on noise intensity in Elson et al. indicates a moderately informative replication, BF</w:t>
+        <w:t xml:space="preserve">examination of the effect of violent game content on noise intensity in Elson et al. indicates a moderately informative replication, </w:t>
+      </w:r>
+      <w:commentRangeStart w:id="22"/>
+      <w:r>
+        <w:rPr>
+          <w:rFonts w:ascii="Times New Roman" w:hAnsi="Times New Roman" w:cs="Times New Roman"/>
+          <w:sz w:val="24"/>
+          <w:szCs w:val="24"/>
+        </w:rPr>
+        <w:t>BF</w:t>
       </w:r>
       <w:r>
         <w:rPr>
@@ -9723,7 +10434,22 @@
           <w:sz w:val="24"/>
           <w:szCs w:val="24"/>
         </w:rPr>
-        <w:t xml:space="preserve"> The non-significant result has been misinterpreted as support for the null, when instead support has been found for the alternative.</w:t>
+        <w:t xml:space="preserve"> </w:t>
+      </w:r>
+      <w:commentRangeEnd w:id="22"/>
+      <w:r>
+        <w:rPr>
+          <w:rStyle w:val="CommentReference"/>
+        </w:rPr>
+        <w:commentReference w:id="22"/>
+      </w:r>
+      <w:r>
+        <w:rPr>
+          <w:rFonts w:ascii="Times New Roman" w:hAnsi="Times New Roman" w:cs="Times New Roman"/>
+          <w:sz w:val="24"/>
+          <w:szCs w:val="24"/>
+        </w:rPr>
+        <w:t>The non-significant result has been misinterpreted as support for the null, when instead support has been found for the alternative.</w:t>
       </w:r>
     </w:p>
     <w:p>
@@ -9783,7 +10509,7 @@
         </w:rPr>
         <w:t>hostile feelings were measured (</w:t>
       </w:r>
-      <w:commentRangeStart w:id="18"/>
+      <w:commentRangeStart w:id="23"/>
       <w:r>
         <w:rPr>
           <w:rFonts w:ascii="Times New Roman" w:hAnsi="Times New Roman" w:cs="Times New Roman"/>
@@ -9808,7 +10534,16 @@
           <w:sz w:val="24"/>
           <w:szCs w:val="24"/>
         </w:rPr>
-        <w:t xml:space="preserve">, &amp; </w:t>
+        <w:t xml:space="preserve">, </w:t>
+      </w:r>
+      <w:r>
+        <w:rPr>
+          <w:rFonts w:ascii="Times New Roman" w:hAnsi="Times New Roman" w:cs="Times New Roman"/>
+          <w:sz w:val="24"/>
+          <w:szCs w:val="24"/>
+        </w:rPr>
+        <w:lastRenderedPageBreak/>
+        <w:t xml:space="preserve">&amp; </w:t>
       </w:r>
       <w:proofErr w:type="spellStart"/>
       <w:r>
@@ -9828,12 +10563,12 @@
         </w:rPr>
         <w:t>, 1995</w:t>
       </w:r>
-      <w:commentRangeEnd w:id="18"/>
+      <w:commentRangeEnd w:id="23"/>
       <w:r>
         <w:rPr>
           <w:rStyle w:val="CommentReference"/>
         </w:rPr>
-        <w:commentReference w:id="18"/>
+        <w:commentReference w:id="23"/>
       </w:r>
       <w:r>
         <w:rPr>
@@ -10097,7 +10832,7 @@
         </w:rPr>
         <w:t xml:space="preserve"> – we performed the analysis again, </w:t>
       </w:r>
-      <w:commentRangeStart w:id="19"/>
+      <w:commentRangeStart w:id="24"/>
       <w:r>
         <w:rPr>
           <w:rFonts w:ascii="Times New Roman" w:hAnsi="Times New Roman" w:cs="Times New Roman"/>
@@ -10115,12 +10850,12 @@
         </w:rPr>
         <w:t xml:space="preserve">Red Dead Redemption </w:t>
       </w:r>
-      <w:commentRangeEnd w:id="19"/>
+      <w:commentRangeEnd w:id="24"/>
       <w:r>
         <w:rPr>
           <w:rStyle w:val="CommentReference"/>
         </w:rPr>
-        <w:commentReference w:id="19"/>
+        <w:commentReference w:id="24"/>
       </w:r>
       <w:r>
         <w:rPr>
@@ -10164,7 +10899,7 @@
         </w:rPr>
         <w:t xml:space="preserve"> = .22, </w:t>
       </w:r>
-      <w:commentRangeStart w:id="20"/>
+      <w:commentRangeStart w:id="25"/>
       <w:r>
         <w:rPr>
           <w:rFonts w:ascii="Times New Roman" w:hAnsi="Times New Roman" w:cs="Times New Roman"/>
@@ -10173,12 +10908,12 @@
         </w:rPr>
         <w:t xml:space="preserve">[.02, .39] </w:t>
       </w:r>
-      <w:commentRangeEnd w:id="20"/>
+      <w:commentRangeEnd w:id="25"/>
       <w:r>
         <w:rPr>
           <w:rStyle w:val="CommentReference"/>
         </w:rPr>
-        <w:commentReference w:id="20"/>
+        <w:commentReference w:id="25"/>
       </w:r>
       <w:r>
         <w:rPr>
@@ -10286,7 +11021,55 @@
           <w:sz w:val="24"/>
           <w:szCs w:val="24"/>
         </w:rPr>
-        <w:t xml:space="preserve">1.94)=8.15, </w:t>
+        <w:t>1</w:t>
+      </w:r>
+      <w:r>
+        <w:rPr>
+          <w:rFonts w:ascii="Times New Roman" w:hAnsi="Times New Roman" w:cs="Times New Roman"/>
+          <w:sz w:val="24"/>
+          <w:szCs w:val="24"/>
+        </w:rPr>
+        <w:t xml:space="preserve">, </w:t>
+      </w:r>
+      <w:r>
+        <w:rPr>
+          <w:rFonts w:ascii="Times New Roman" w:hAnsi="Times New Roman" w:cs="Times New Roman"/>
+          <w:sz w:val="24"/>
+          <w:szCs w:val="24"/>
+        </w:rPr>
+        <w:t>94)</w:t>
+      </w:r>
+      <w:r>
+        <w:rPr>
+          <w:rFonts w:ascii="Times New Roman" w:hAnsi="Times New Roman" w:cs="Times New Roman"/>
+          <w:sz w:val="24"/>
+          <w:szCs w:val="24"/>
+        </w:rPr>
+        <w:t xml:space="preserve"> </w:t>
+      </w:r>
+      <w:r>
+        <w:rPr>
+          <w:rFonts w:ascii="Times New Roman" w:hAnsi="Times New Roman" w:cs="Times New Roman"/>
+          <w:sz w:val="24"/>
+          <w:szCs w:val="24"/>
+        </w:rPr>
+        <w:t>=</w:t>
+      </w:r>
+      <w:r>
+        <w:rPr>
+          <w:rFonts w:ascii="Times New Roman" w:hAnsi="Times New Roman" w:cs="Times New Roman"/>
+          <w:sz w:val="24"/>
+          <w:szCs w:val="24"/>
+        </w:rPr>
+        <w:t xml:space="preserve"> </w:t>
+      </w:r>
+      <w:r>
+        <w:rPr>
+          <w:rFonts w:ascii="Times New Roman" w:hAnsi="Times New Roman" w:cs="Times New Roman"/>
+          <w:sz w:val="24"/>
+          <w:szCs w:val="24"/>
+        </w:rPr>
+        <w:t xml:space="preserve">8.15, </w:t>
       </w:r>
       <w:r>
         <w:rPr>
@@ -10353,42 +11136,31 @@
           <w:sz w:val="24"/>
           <w:szCs w:val="24"/>
         </w:rPr>
-        <w:t xml:space="preserve">Thus, while this study provides evidence that violent games increase aggressive affect relative to nonviolent games, it also suggests that this observation is not due to increases in aggressive affect as a result of violent gameplay, but rather, smaller decreases in aggressive affect relative to those caused by </w:t>
-      </w:r>
-      <w:r>
-        <w:rPr>
-          <w:rFonts w:ascii="Times New Roman" w:hAnsi="Times New Roman" w:cs="Times New Roman"/>
-          <w:sz w:val="24"/>
-          <w:szCs w:val="24"/>
-        </w:rPr>
-        <w:lastRenderedPageBreak/>
-        <w:t xml:space="preserve">nonviolent gameplay. </w:t>
-      </w:r>
-      <w:r>
-        <w:rPr>
-          <w:rFonts w:ascii="Times New Roman" w:hAnsi="Times New Roman" w:cs="Times New Roman"/>
-          <w:sz w:val="24"/>
-          <w:szCs w:val="24"/>
-        </w:rPr>
-        <w:t xml:space="preserve">(However, remember also that the conditions do not appear to be well-matched, and so could still be due to </w:t>
-      </w:r>
-      <w:proofErr w:type="gramStart"/>
-      <w:r>
-        <w:rPr>
-          <w:rFonts w:ascii="Times New Roman" w:hAnsi="Times New Roman" w:cs="Times New Roman"/>
-          <w:sz w:val="24"/>
-          <w:szCs w:val="24"/>
-        </w:rPr>
-        <w:t>the confounds</w:t>
-      </w:r>
-      <w:proofErr w:type="gramEnd"/>
-      <w:r>
-        <w:rPr>
-          <w:rFonts w:ascii="Times New Roman" w:hAnsi="Times New Roman" w:cs="Times New Roman"/>
-          <w:sz w:val="24"/>
-          <w:szCs w:val="24"/>
-        </w:rPr>
-        <w:t xml:space="preserve"> suspected in other research.) </w:t>
+        <w:t xml:space="preserve">Thus, while this study provides evidence that violent games increase aggressive affect relative to nonviolent games, it also suggests that this observation is not due to increases in aggressive affect as a result of violent gameplay, but rather, smaller decreases in aggressive affect relative to those caused by nonviolent gameplay. </w:t>
+      </w:r>
+      <w:r>
+        <w:rPr>
+          <w:rFonts w:ascii="Times New Roman" w:hAnsi="Times New Roman" w:cs="Times New Roman"/>
+          <w:sz w:val="24"/>
+          <w:szCs w:val="24"/>
+        </w:rPr>
+        <w:t xml:space="preserve">(However, remember also that the conditions do not appear to be well-matched, and so could still be due to the </w:t>
+      </w:r>
+      <w:r>
+        <w:rPr>
+          <w:rFonts w:ascii="Times New Roman" w:hAnsi="Times New Roman" w:cs="Times New Roman"/>
+          <w:sz w:val="24"/>
+          <w:szCs w:val="24"/>
+        </w:rPr>
+        <w:t xml:space="preserve">same </w:t>
+      </w:r>
+      <w:r>
+        <w:rPr>
+          <w:rFonts w:ascii="Times New Roman" w:hAnsi="Times New Roman" w:cs="Times New Roman"/>
+          <w:sz w:val="24"/>
+          <w:szCs w:val="24"/>
+        </w:rPr>
+        <w:t xml:space="preserve">confounds suspected in other research.) </w:t>
       </w:r>
       <w:r>
         <w:rPr>
@@ -10481,7 +11253,7 @@
         </w:rPr>
         <w:tab/>
       </w:r>
-      <w:commentRangeStart w:id="21"/>
+      <w:commentRangeStart w:id="26"/>
       <w:r>
         <w:rPr>
           <w:rFonts w:ascii="Times New Roman" w:hAnsi="Times New Roman" w:cs="Times New Roman"/>
@@ -10490,12 +11262,12 @@
         </w:rPr>
         <w:t xml:space="preserve">Flaws of conventional statistical analysis are not entirely limited to null results or those researchers arguing for the absence of an effect. To illustrate this, we pick two experiments from </w:t>
       </w:r>
-      <w:commentRangeEnd w:id="21"/>
+      <w:commentRangeEnd w:id="26"/>
       <w:r>
         <w:rPr>
           <w:rStyle w:val="CommentReference"/>
         </w:rPr>
-        <w:commentReference w:id="21"/>
+        <w:commentReference w:id="26"/>
       </w:r>
     </w:p>
     <w:p>
@@ -10566,7 +11338,17 @@
           <w:sz w:val="24"/>
           <w:szCs w:val="24"/>
         </w:rPr>
-        <w:t>Among the articles reviewed in this section,</w:t>
+        <w:t xml:space="preserve">Among the articles reviewed </w:t>
+      </w:r>
+      <w:bookmarkStart w:id="27" w:name="_GoBack"/>
+      <w:bookmarkEnd w:id="27"/>
+      <w:r>
+        <w:rPr>
+          <w:rFonts w:ascii="Times New Roman" w:hAnsi="Times New Roman" w:cs="Times New Roman"/>
+          <w:sz w:val="24"/>
+          <w:szCs w:val="24"/>
+        </w:rPr>
+        <w:t>in this section,</w:t>
       </w:r>
       <w:r>
         <w:rPr>
@@ -10591,7 +11373,16 @@
           <w:sz w:val="24"/>
           <w:szCs w:val="24"/>
         </w:rPr>
-        <w:t xml:space="preserve">&gt; .05 applied to a range of all possible study results: some studies had strong evidence for the null, others had only slight evidence for the null, and still others actually supported the alternative. </w:t>
+        <w:t xml:space="preserve">&gt; .05 applied to a range of all possible study results: some studies had strong evidence for the null, others had only slight evidence for </w:t>
+      </w:r>
+      <w:r>
+        <w:rPr>
+          <w:rFonts w:ascii="Times New Roman" w:hAnsi="Times New Roman" w:cs="Times New Roman"/>
+          <w:sz w:val="24"/>
+          <w:szCs w:val="24"/>
+        </w:rPr>
+        <w:lastRenderedPageBreak/>
+        <w:t xml:space="preserve">the null, and still others actually supported the alternative. </w:t>
       </w:r>
       <w:r>
         <w:rPr>
@@ -10751,7 +11542,23 @@
           <w:sz w:val="24"/>
           <w:szCs w:val="24"/>
         </w:rPr>
-        <w:t>simply that the data were incapable of rejecting either hypothesis, even though, as our analyses demonstrate, there is at least some evidence in many of these studies.</w:t>
+        <w:t xml:space="preserve">simply that the data were incapable of rejecting either hypothesis, even though, as our analyses demonstrate, there is at least </w:t>
+      </w:r>
+      <w:r>
+        <w:rPr>
+          <w:rFonts w:ascii="Times New Roman" w:hAnsi="Times New Roman" w:cs="Times New Roman"/>
+          <w:sz w:val="24"/>
+          <w:szCs w:val="24"/>
+        </w:rPr>
+        <w:t xml:space="preserve">a little </w:t>
+      </w:r>
+      <w:r>
+        <w:rPr>
+          <w:rFonts w:ascii="Times New Roman" w:hAnsi="Times New Roman" w:cs="Times New Roman"/>
+          <w:sz w:val="24"/>
+          <w:szCs w:val="24"/>
+        </w:rPr>
+        <w:t>evidence in many of these studies.</w:t>
       </w:r>
       <w:r>
         <w:rPr>
@@ -10828,16 +11635,7 @@
           <w:sz w:val="24"/>
           <w:szCs w:val="24"/>
         </w:rPr>
-        <w:t xml:space="preserve">models for a main effect of violence, a main effect of competitiveness, main effects of both violence and competitiveness, and even a </w:t>
-      </w:r>
-      <w:r>
-        <w:rPr>
-          <w:rFonts w:ascii="Times New Roman" w:hAnsi="Times New Roman" w:cs="Times New Roman"/>
-          <w:sz w:val="24"/>
-          <w:szCs w:val="24"/>
-        </w:rPr>
-        <w:lastRenderedPageBreak/>
-        <w:t xml:space="preserve">full model with their interaction. </w:t>
+        <w:t xml:space="preserve">models for a main effect of violence, a main effect of competitiveness, main effects of both violence and competitiveness, and even a full model with their interaction. </w:t>
       </w:r>
       <w:r>
         <w:rPr>
@@ -11093,7 +11891,23 @@
           <w:sz w:val="24"/>
           <w:szCs w:val="24"/>
         </w:rPr>
-        <w:t xml:space="preserve"> This criticism still holds for Bayesian analyses; </w:t>
+        <w:t xml:space="preserve"> This criticism still holds for Bayesian analyses</w:t>
+      </w:r>
+      <w:r>
+        <w:rPr>
+          <w:rFonts w:ascii="Times New Roman" w:hAnsi="Times New Roman" w:cs="Times New Roman"/>
+          <w:sz w:val="24"/>
+          <w:szCs w:val="24"/>
+        </w:rPr>
+        <w:t>, as</w:t>
+      </w:r>
+      <w:r>
+        <w:rPr>
+          <w:rFonts w:ascii="Times New Roman" w:hAnsi="Times New Roman" w:cs="Times New Roman"/>
+          <w:sz w:val="24"/>
+          <w:szCs w:val="24"/>
+        </w:rPr>
+        <w:t xml:space="preserve"> </w:t>
       </w:r>
       <w:r>
         <w:rPr>
@@ -11126,6 +11940,65 @@
           <w:szCs w:val="24"/>
           <w:vertAlign w:val="subscript"/>
         </w:rPr>
+        <w:t>0</w:t>
+      </w:r>
+      <w:r>
+        <w:rPr>
+          <w:rFonts w:ascii="Times New Roman" w:hAnsi="Times New Roman" w:cs="Times New Roman"/>
+          <w:sz w:val="24"/>
+          <w:szCs w:val="24"/>
+          <w:vertAlign w:val="subscript"/>
+        </w:rPr>
+        <w:t>2</w:t>
+      </w:r>
+      <w:r>
+        <w:rPr>
+          <w:rFonts w:ascii="Times New Roman" w:hAnsi="Times New Roman" w:cs="Times New Roman"/>
+          <w:sz w:val="24"/>
+          <w:szCs w:val="24"/>
+        </w:rPr>
+        <w:t xml:space="preserve"> </w:t>
+      </w:r>
+      <w:r>
+        <w:rPr>
+          <w:rFonts w:ascii="Times New Roman" w:hAnsi="Times New Roman" w:cs="Times New Roman"/>
+          <w:sz w:val="24"/>
+          <w:szCs w:val="24"/>
+        </w:rPr>
+        <w:t xml:space="preserve">and </w:t>
+      </w:r>
+      <w:r>
+        <w:rPr>
+          <w:rFonts w:ascii="Times New Roman" w:hAnsi="Times New Roman" w:cs="Times New Roman"/>
+          <w:sz w:val="24"/>
+          <w:szCs w:val="24"/>
+        </w:rPr>
+        <w:t>varies</w:t>
+      </w:r>
+      <w:r>
+        <w:rPr>
+          <w:rFonts w:ascii="Times New Roman" w:hAnsi="Times New Roman" w:cs="Times New Roman"/>
+          <w:sz w:val="24"/>
+          <w:szCs w:val="24"/>
+        </w:rPr>
+        <w:t xml:space="preserve"> substantially depending on the quantification: if mean intensity is used, </w:t>
+      </w:r>
+      <w:commentRangeStart w:id="28"/>
+      <w:r>
+        <w:rPr>
+          <w:rFonts w:ascii="Times New Roman" w:hAnsi="Times New Roman" w:cs="Times New Roman"/>
+          <w:sz w:val="24"/>
+          <w:szCs w:val="24"/>
+        </w:rPr>
+        <w:t>BF</w:t>
+      </w:r>
+      <w:r>
+        <w:rPr>
+          <w:rFonts w:ascii="Times New Roman" w:hAnsi="Times New Roman" w:cs="Times New Roman"/>
+          <w:sz w:val="24"/>
+          <w:szCs w:val="24"/>
+          <w:vertAlign w:val="subscript"/>
+        </w:rPr>
         <w:t>20</w:t>
       </w:r>
       <w:r>
@@ -11134,7 +12007,31 @@
           <w:sz w:val="24"/>
           <w:szCs w:val="24"/>
         </w:rPr>
-        <w:t xml:space="preserve"> varies substantially depending on the quantification: if mean intensity is used, BF</w:t>
+        <w:t xml:space="preserve"> = 5.12,</w:t>
+      </w:r>
+      <w:commentRangeEnd w:id="28"/>
+      <w:r>
+        <w:rPr>
+          <w:rStyle w:val="CommentReference"/>
+        </w:rPr>
+        <w:commentReference w:id="28"/>
+      </w:r>
+      <w:r>
+        <w:rPr>
+          <w:rFonts w:ascii="Times New Roman" w:hAnsi="Times New Roman" w:cs="Times New Roman"/>
+          <w:sz w:val="24"/>
+          <w:szCs w:val="24"/>
+        </w:rPr>
+        <w:t xml:space="preserve"> a moderately informative replication, but if mean duration is used, </w:t>
+      </w:r>
+      <w:commentRangeStart w:id="29"/>
+      <w:r>
+        <w:rPr>
+          <w:rFonts w:ascii="Times New Roman" w:hAnsi="Times New Roman" w:cs="Times New Roman"/>
+          <w:sz w:val="24"/>
+          <w:szCs w:val="24"/>
+        </w:rPr>
+        <w:t>BF</w:t>
       </w:r>
       <w:r>
         <w:rPr>
@@ -11151,7 +12048,38 @@
           <w:sz w:val="24"/>
           <w:szCs w:val="24"/>
         </w:rPr>
-        <w:t xml:space="preserve"> = 5.12, a moderately informative replication, but if mean duration is used, BF</w:t>
+        <w:t xml:space="preserve"> = 1.11</w:t>
+      </w:r>
+      <w:commentRangeEnd w:id="29"/>
+      <w:r>
+        <w:rPr>
+          <w:rStyle w:val="CommentReference"/>
+        </w:rPr>
+        <w:commentReference w:id="29"/>
+      </w:r>
+      <w:r>
+        <w:rPr>
+          <w:rFonts w:ascii="Times New Roman" w:hAnsi="Times New Roman" w:cs="Times New Roman"/>
+          <w:sz w:val="24"/>
+          <w:szCs w:val="24"/>
+        </w:rPr>
+        <w:t xml:space="preserve">, indicating that the data </w:t>
+      </w:r>
+      <w:r>
+        <w:rPr>
+          <w:rFonts w:ascii="Times New Roman" w:hAnsi="Times New Roman" w:cs="Times New Roman"/>
+          <w:sz w:val="24"/>
+          <w:szCs w:val="24"/>
+        </w:rPr>
+        <w:t xml:space="preserve">favor neither </w:t>
+      </w:r>
+      <w:r>
+        <w:rPr>
+          <w:rFonts w:ascii="Times New Roman" w:hAnsi="Times New Roman" w:cs="Times New Roman"/>
+          <w:sz w:val="24"/>
+          <w:szCs w:val="24"/>
+        </w:rPr>
+        <w:t>H</w:t>
       </w:r>
       <w:r>
         <w:rPr>
@@ -11160,15 +12088,31 @@
           <w:szCs w:val="24"/>
           <w:vertAlign w:val="subscript"/>
         </w:rPr>
-        <w:t>20</w:t>
-      </w:r>
-      <w:r>
-        <w:rPr>
-          <w:rFonts w:ascii="Times New Roman" w:hAnsi="Times New Roman" w:cs="Times New Roman"/>
-          <w:sz w:val="24"/>
-          <w:szCs w:val="24"/>
-        </w:rPr>
-        <w:t xml:space="preserve"> = 1.11, indicating that the data are almost perfectly agnostic between H</w:t>
+        <w:t>0</w:t>
+      </w:r>
+      <w:r>
+        <w:rPr>
+          <w:rFonts w:ascii="Times New Roman" w:hAnsi="Times New Roman" w:cs="Times New Roman"/>
+          <w:sz w:val="24"/>
+          <w:szCs w:val="24"/>
+        </w:rPr>
+        <w:t xml:space="preserve"> </w:t>
+      </w:r>
+      <w:r>
+        <w:rPr>
+          <w:rFonts w:ascii="Times New Roman" w:hAnsi="Times New Roman" w:cs="Times New Roman"/>
+          <w:sz w:val="24"/>
+          <w:szCs w:val="24"/>
+        </w:rPr>
+        <w:t xml:space="preserve">nor </w:t>
+      </w:r>
+      <w:r>
+        <w:rPr>
+          <w:rFonts w:ascii="Times New Roman" w:hAnsi="Times New Roman" w:cs="Times New Roman"/>
+          <w:sz w:val="24"/>
+          <w:szCs w:val="24"/>
+        </w:rPr>
+        <w:t>H</w:t>
       </w:r>
       <w:r>
         <w:rPr>
@@ -11177,23 +12121,6 @@
           <w:szCs w:val="24"/>
           <w:vertAlign w:val="subscript"/>
         </w:rPr>
-        <w:t>0</w:t>
-      </w:r>
-      <w:r>
-        <w:rPr>
-          <w:rFonts w:ascii="Times New Roman" w:hAnsi="Times New Roman" w:cs="Times New Roman"/>
-          <w:sz w:val="24"/>
-          <w:szCs w:val="24"/>
-        </w:rPr>
-        <w:t xml:space="preserve"> and H</w:t>
-      </w:r>
-      <w:r>
-        <w:rPr>
-          <w:rFonts w:ascii="Times New Roman" w:hAnsi="Times New Roman" w:cs="Times New Roman"/>
-          <w:sz w:val="24"/>
-          <w:szCs w:val="24"/>
-          <w:vertAlign w:val="subscript"/>
-        </w:rPr>
         <w:t>A2</w:t>
       </w:r>
       <w:r>
@@ -11210,7 +12137,23 @@
           <w:sz w:val="24"/>
           <w:szCs w:val="24"/>
         </w:rPr>
-        <w:t xml:space="preserve">Bayes factors for a default alternative hypothesis also vary dramatically by quantification strategy (Table </w:t>
+        <w:t xml:space="preserve">Bayes factors for a default alternative hypothesis </w:t>
+      </w:r>
+      <w:r>
+        <w:rPr>
+          <w:rFonts w:ascii="Times New Roman" w:hAnsi="Times New Roman" w:cs="Times New Roman"/>
+          <w:sz w:val="24"/>
+          <w:szCs w:val="24"/>
+        </w:rPr>
+        <w:t xml:space="preserve">(BF01) </w:t>
+      </w:r>
+      <w:r>
+        <w:rPr>
+          <w:rFonts w:ascii="Times New Roman" w:hAnsi="Times New Roman" w:cs="Times New Roman"/>
+          <w:sz w:val="24"/>
+          <w:szCs w:val="24"/>
+        </w:rPr>
+        <w:t xml:space="preserve">also vary dramatically by quantification strategy (Table </w:t>
       </w:r>
       <w:r>
         <w:rPr>
@@ -11250,7 +12193,16 @@
           <w:sz w:val="24"/>
           <w:szCs w:val="24"/>
         </w:rPr>
-        <w:t xml:space="preserve"> had noticed, various quantification strategies yielded effect sizes ranging from ω = .32 (count of low-volume trials) to ω = .00 (first trial volume) to ω = .39 (count of high-volume trials). Similarly, Bayes factors ranged from </w:t>
+        <w:t xml:space="preserve"> had noticed, various quantification strategies yielded effect sizes ranging from ω = .32 (count of low-volume </w:t>
+      </w:r>
+      <w:r>
+        <w:rPr>
+          <w:rFonts w:ascii="Times New Roman" w:hAnsi="Times New Roman" w:cs="Times New Roman"/>
+          <w:sz w:val="24"/>
+          <w:szCs w:val="24"/>
+        </w:rPr>
+        <w:lastRenderedPageBreak/>
+        <w:t xml:space="preserve">trials) to ω = .00 (first trial volume) to ω = .39 (count of high-volume trials). Similarly, Bayes factors ranged from </w:t>
       </w:r>
       <w:proofErr w:type="gramStart"/>
       <w:r>
@@ -11286,190 +12238,45 @@
           <w:sz w:val="24"/>
           <w:szCs w:val="24"/>
         </w:rPr>
-        <w:t>Bayes Factor reports the strength of reported evidence; drawing inferences from that evidence, however, is still dependent on the overall research context of multiple comparisons and possible selective reporting.</w:t>
-      </w:r>
-      <w:r>
-        <w:rPr>
-          <w:rFonts w:ascii="Times New Roman" w:hAnsi="Times New Roman" w:cs="Times New Roman"/>
-          <w:sz w:val="24"/>
-          <w:szCs w:val="24"/>
-        </w:rPr>
-        <w:t xml:space="preserve"> To present evidence in the best possible context, we urge researchers to pre-register their hypotheses and analytic strategies, including method of CRTT quantification. We further urge researchers to attempt a thorough and systematic validation of the CRTT in an attempt to choose a limited number of methods which clearly measure a limited number of constructs. </w:t>
-      </w:r>
-      <w:commentRangeStart w:id="22"/>
-      <w:ins w:id="23" w:author="bartholowlab" w:date="2014-10-15T18:24:00Z">
-        <w:r>
-          <w:rPr>
-            <w:rFonts w:ascii="Times New Roman" w:hAnsi="Times New Roman" w:cs="Times New Roman"/>
-            <w:sz w:val="24"/>
-            <w:szCs w:val="24"/>
-          </w:rPr>
-          <w:t xml:space="preserve">Previous research has </w:t>
-        </w:r>
-      </w:ins>
-      <w:r>
-        <w:rPr>
-          <w:rFonts w:ascii="Times New Roman" w:hAnsi="Times New Roman" w:cs="Times New Roman"/>
-          <w:sz w:val="24"/>
-          <w:szCs w:val="24"/>
-        </w:rPr>
-        <w:t xml:space="preserve">sometimes </w:t>
-      </w:r>
-      <w:ins w:id="24" w:author="bartholowlab" w:date="2014-10-15T18:24:00Z">
-        <w:r>
-          <w:rPr>
-            <w:rFonts w:ascii="Times New Roman" w:hAnsi="Times New Roman" w:cs="Times New Roman"/>
-            <w:sz w:val="24"/>
-            <w:szCs w:val="24"/>
-          </w:rPr>
-          <w:t xml:space="preserve">cited these quantification strategies as </w:t>
-        </w:r>
-        <w:r>
-          <w:rPr>
-            <w:rFonts w:ascii="Times New Roman" w:hAnsi="Times New Roman" w:cs="Times New Roman"/>
-            <w:sz w:val="24"/>
-            <w:szCs w:val="24"/>
-          </w:rPr>
-          <w:t xml:space="preserve">having been validated </w:t>
-        </w:r>
-        <w:r>
-          <w:rPr>
-            <w:rFonts w:ascii="Times New Roman" w:hAnsi="Times New Roman" w:cs="Times New Roman"/>
-            <w:sz w:val="24"/>
-            <w:szCs w:val="24"/>
-          </w:rPr>
-          <w:t xml:space="preserve">when it would be more accurate to say only that these quantification strategies have previously yielded </w:t>
-        </w:r>
-        <w:r>
-          <w:rPr>
-            <w:rFonts w:ascii="Times New Roman" w:hAnsi="Times New Roman" w:cs="Times New Roman"/>
-            <w:sz w:val="24"/>
-            <w:szCs w:val="24"/>
-          </w:rPr>
-          <w:t>statistically significant results</w:t>
-        </w:r>
-        <w:r>
-          <w:rPr>
-            <w:rFonts w:ascii="Times New Roman" w:hAnsi="Times New Roman" w:cs="Times New Roman"/>
-            <w:sz w:val="24"/>
-            <w:szCs w:val="24"/>
-          </w:rPr>
-          <w:t>.</w:t>
-        </w:r>
-        <w:r>
-          <w:rPr>
-            <w:rFonts w:ascii="Times New Roman" w:hAnsi="Times New Roman" w:cs="Times New Roman"/>
-            <w:sz w:val="24"/>
-            <w:szCs w:val="24"/>
-          </w:rPr>
-          <w:t xml:space="preserve"> </w:t>
-        </w:r>
-      </w:ins>
-      <w:r>
-        <w:rPr>
-          <w:rFonts w:ascii="Times New Roman" w:hAnsi="Times New Roman" w:cs="Times New Roman"/>
-          <w:sz w:val="24"/>
-          <w:szCs w:val="24"/>
-        </w:rPr>
-        <w:t xml:space="preserve">For example, </w:t>
-      </w:r>
-      <w:proofErr w:type="spellStart"/>
-      <w:r>
-        <w:rPr>
-          <w:rFonts w:ascii="Times New Roman" w:hAnsi="Times New Roman" w:cs="Times New Roman"/>
-          <w:sz w:val="24"/>
-          <w:szCs w:val="24"/>
-        </w:rPr>
-        <w:t>Carnagey</w:t>
-      </w:r>
-      <w:proofErr w:type="spellEnd"/>
-      <w:r>
-        <w:rPr>
-          <w:rFonts w:ascii="Times New Roman" w:hAnsi="Times New Roman" w:cs="Times New Roman"/>
-          <w:sz w:val="24"/>
-          <w:szCs w:val="24"/>
-        </w:rPr>
-        <w:t xml:space="preserve"> and Anderson (2005) write: “An aggressive-energy score was calculated for each trial by taking the square root of the duration of noise chosen for the opponent and multiplying this value by the intensity of the noise chosen. […] Aggressive energy has been shown to be a valid measure of aggressive behavior (e.g., </w:t>
-      </w:r>
-      <w:proofErr w:type="gramStart"/>
-      <w:r>
-        <w:rPr>
-          <w:rFonts w:ascii="Times New Roman" w:hAnsi="Times New Roman" w:cs="Times New Roman"/>
-          <w:sz w:val="24"/>
-          <w:szCs w:val="24"/>
-        </w:rPr>
-        <w:t>Baron &amp;</w:t>
-      </w:r>
-      <w:proofErr w:type="gramEnd"/>
-      <w:r>
-        <w:rPr>
-          <w:rFonts w:ascii="Times New Roman" w:hAnsi="Times New Roman" w:cs="Times New Roman"/>
-          <w:sz w:val="24"/>
-          <w:szCs w:val="24"/>
-        </w:rPr>
-        <w:t xml:space="preserve"> Bell, 1975; </w:t>
-      </w:r>
-      <w:proofErr w:type="spellStart"/>
-      <w:r>
-        <w:rPr>
-          <w:rFonts w:ascii="Times New Roman" w:hAnsi="Times New Roman" w:cs="Times New Roman"/>
-          <w:sz w:val="24"/>
-          <w:szCs w:val="24"/>
-        </w:rPr>
-        <w:t>Bartholow</w:t>
-      </w:r>
-      <w:proofErr w:type="spellEnd"/>
-      <w:r>
-        <w:rPr>
-          <w:rFonts w:ascii="Times New Roman" w:hAnsi="Times New Roman" w:cs="Times New Roman"/>
-          <w:sz w:val="24"/>
-          <w:szCs w:val="24"/>
-        </w:rPr>
-        <w:t xml:space="preserve">, Anderson, </w:t>
-      </w:r>
-      <w:proofErr w:type="spellStart"/>
-      <w:r>
-        <w:rPr>
-          <w:rFonts w:ascii="Times New Roman" w:hAnsi="Times New Roman" w:cs="Times New Roman"/>
-          <w:sz w:val="24"/>
-          <w:szCs w:val="24"/>
-        </w:rPr>
-        <w:t>Carnagey</w:t>
-      </w:r>
-      <w:proofErr w:type="spellEnd"/>
-      <w:r>
-        <w:rPr>
-          <w:rFonts w:ascii="Times New Roman" w:hAnsi="Times New Roman" w:cs="Times New Roman"/>
-          <w:sz w:val="24"/>
-          <w:szCs w:val="24"/>
-        </w:rPr>
-        <w:t xml:space="preserve">, &amp; Benjamin, 2005).” The cited studies are not demonstrations of any form of validity, but rather, studies in which this format of CRTT quantification demonstrated a significant result. </w:t>
-      </w:r>
-      <w:ins w:id="25" w:author="bartholowlab" w:date="2014-10-15T18:24:00Z">
-        <w:r>
-          <w:rPr>
-            <w:rFonts w:ascii="Times New Roman" w:hAnsi="Times New Roman" w:cs="Times New Roman"/>
-            <w:sz w:val="24"/>
-            <w:szCs w:val="24"/>
-          </w:rPr>
-          <w:t xml:space="preserve">This logic is circular: the manipulation has a significant effect on the validated CRTT format, and the CRTT </w:t>
-        </w:r>
-        <w:r>
-          <w:rPr>
-            <w:rFonts w:ascii="Times New Roman" w:hAnsi="Times New Roman" w:cs="Times New Roman"/>
-            <w:sz w:val="24"/>
-            <w:szCs w:val="24"/>
-          </w:rPr>
-          <w:lastRenderedPageBreak/>
-          <w:t xml:space="preserve">format is valid because the manipulation has a significant effect. </w:t>
-        </w:r>
-      </w:ins>
-      <w:commentRangeEnd w:id="22"/>
+        <w:t xml:space="preserve">Bayes Factor reports the strength of reported evidence; drawing inferences from that evidence, </w:t>
+      </w:r>
+      <w:commentRangeStart w:id="30"/>
+      <w:r>
+        <w:rPr>
+          <w:rFonts w:ascii="Times New Roman" w:hAnsi="Times New Roman" w:cs="Times New Roman"/>
+          <w:sz w:val="24"/>
+          <w:szCs w:val="24"/>
+        </w:rPr>
+        <w:t>however, is still dependent on the overall research context of multiple comparisons and possible selective reporting.</w:t>
+      </w:r>
+      <w:r>
+        <w:rPr>
+          <w:rFonts w:ascii="Times New Roman" w:hAnsi="Times New Roman" w:cs="Times New Roman"/>
+          <w:sz w:val="24"/>
+          <w:szCs w:val="24"/>
+        </w:rPr>
+        <w:t xml:space="preserve"> To present evidence in the best possible context, we urge researchers to pre-register their hypotheses and analytic strategies, including method of CRTT quantification.</w:t>
+      </w:r>
+      <w:commentRangeEnd w:id="30"/>
       <w:r>
         <w:rPr>
           <w:rStyle w:val="CommentReference"/>
         </w:rPr>
-        <w:commentReference w:id="22"/>
+        <w:commentReference w:id="30"/>
+      </w:r>
+      <w:r>
+        <w:rPr>
+          <w:rFonts w:ascii="Times New Roman" w:hAnsi="Times New Roman" w:cs="Times New Roman"/>
+          <w:sz w:val="24"/>
+          <w:szCs w:val="24"/>
+        </w:rPr>
+        <w:t xml:space="preserve"> We further urge researchers to attempt a thorough and systematic validation of the CRTT in an attempt to choose a limited number of methods which clearly measure a limited number of constructs. </w:t>
+      </w:r>
+      <w:r>
+        <w:rPr>
+          <w:rStyle w:val="CommentReference"/>
+        </w:rPr>
+        <w:commentReference w:id="31"/>
       </w:r>
       <w:r>
         <w:rPr>
@@ -11525,7 +12332,7 @@
         </w:rPr>
         <w:t xml:space="preserve">determining the specific causal substrates of psychological phenomena and the discriminant validity of psychological measures. Despite the importance and frequency of these endeavors, traditional statistical practices cannot support these goals. </w:t>
       </w:r>
-      <w:del w:id="26" w:author="Engelhardt, Christopher Robert" w:date="2014-10-14T10:11:00Z">
+      <w:del w:id="32" w:author="Engelhardt, Christopher Robert" w:date="2014-10-14T10:11:00Z">
         <w:r>
           <w:rPr>
             <w:rFonts w:ascii="Times New Roman" w:hAnsi="Times New Roman" w:cs="Times New Roman"/>
@@ -11536,7 +12343,7 @@
           <w:delText>p</w:delText>
         </w:r>
       </w:del>
-      <w:ins w:id="27" w:author="Engelhardt, Christopher Robert" w:date="2014-10-14T10:11:00Z">
+      <w:ins w:id="33" w:author="Engelhardt, Christopher Robert" w:date="2014-10-14T10:11:00Z">
         <w:r>
           <w:rPr>
             <w:rFonts w:ascii="Times New Roman" w:hAnsi="Times New Roman" w:cs="Times New Roman"/>
@@ -11804,7 +12611,16 @@
           <w:sz w:val="24"/>
           <w:szCs w:val="24"/>
         </w:rPr>
-        <w:t xml:space="preserve">We applaud and encourage research efforts in this area which strive to test the boundaries and causal substrates of the effects (if any) of violent games on aggressive thoughts, feelings, and behavior. However, it is clear from this review that some arguments would benefit from greater evidence. </w:t>
+        <w:t xml:space="preserve">We applaud and encourage research efforts in this area which strive to test the boundaries and causal substrates of the effects (if any) of violent games on aggressive thoughts, feelings, and behavior. However, it is clear from this </w:t>
+      </w:r>
+      <w:r>
+        <w:rPr>
+          <w:rFonts w:ascii="Times New Roman" w:hAnsi="Times New Roman" w:cs="Times New Roman"/>
+          <w:sz w:val="24"/>
+          <w:szCs w:val="24"/>
+        </w:rPr>
+        <w:lastRenderedPageBreak/>
+        <w:t xml:space="preserve">review that some arguments would benefit from greater evidence. </w:t>
       </w:r>
       <w:r>
         <w:rPr>
@@ -11848,7 +12664,7 @@
         <w:tab/>
         <w:t xml:space="preserve">Another benefit of analysis with Bayes factors is that evidence is continuously quantified. This continuity allows researchers to understand when a little evidence or a lot of evidence is presented. This nuance is lost in NHST, which provides only dichotomous accept/reject decisions. </w:t>
       </w:r>
-      <w:commentRangeStart w:id="28"/>
+      <w:commentRangeStart w:id="34"/>
       <w:r>
         <w:rPr>
           <w:rFonts w:ascii="Times New Roman" w:hAnsi="Times New Roman" w:cs="Times New Roman"/>
@@ -11865,29 +12681,20 @@
         </w:rPr>
         <w:t>sometimes acrimonious debate in the violent media literature</w:t>
       </w:r>
-      <w:commentRangeEnd w:id="28"/>
+      <w:commentRangeEnd w:id="34"/>
       <w:r>
         <w:rPr>
           <w:rStyle w:val="CommentReference"/>
         </w:rPr>
-        <w:commentReference w:id="28"/>
-      </w:r>
-      <w:r>
-        <w:rPr>
-          <w:rFonts w:ascii="Times New Roman" w:hAnsi="Times New Roman" w:cs="Times New Roman"/>
-          <w:sz w:val="24"/>
-          <w:szCs w:val="24"/>
-        </w:rPr>
-        <w:t xml:space="preserve">, as each side may misunderstand their rejections or retentions of the null as decisive evidence for or against the </w:t>
-      </w:r>
-      <w:r>
-        <w:rPr>
-          <w:rFonts w:ascii="Times New Roman" w:hAnsi="Times New Roman" w:cs="Times New Roman"/>
-          <w:sz w:val="24"/>
-          <w:szCs w:val="24"/>
-        </w:rPr>
-        <w:lastRenderedPageBreak/>
-        <w:t>effect. The re</w:t>
+        <w:commentReference w:id="34"/>
+      </w:r>
+      <w:r>
+        <w:rPr>
+          <w:rFonts w:ascii="Times New Roman" w:hAnsi="Times New Roman" w:cs="Times New Roman"/>
+          <w:sz w:val="24"/>
+          <w:szCs w:val="24"/>
+        </w:rPr>
+        <w:t>, as each side may misunderstand their rejections or retentions of the null as decisive evidence for or against the effect. The re</w:t>
       </w:r>
       <w:r>
         <w:rPr>
@@ -11905,61 +12712,29 @@
         </w:rPr>
         <w:t xml:space="preserve">analyses presented in this manuscript indicate that the evidence provided by individual experiments is often modest, </w:t>
       </w:r>
-      <w:commentRangeStart w:id="29"/>
-      <w:commentRangeStart w:id="30"/>
-      <w:r>
-        <w:rPr>
-          <w:rFonts w:ascii="Times New Roman" w:hAnsi="Times New Roman" w:cs="Times New Roman"/>
-          <w:sz w:val="24"/>
-          <w:szCs w:val="24"/>
-        </w:rPr>
-        <w:t>whether f</w:t>
-      </w:r>
-      <w:commentRangeStart w:id="31"/>
-      <w:r>
-        <w:rPr>
-          <w:rFonts w:ascii="Times New Roman" w:hAnsi="Times New Roman" w:cs="Times New Roman"/>
-          <w:sz w:val="24"/>
-          <w:szCs w:val="24"/>
-        </w:rPr>
-        <w:t>or</w:t>
-      </w:r>
-      <w:commentRangeEnd w:id="29"/>
+      <w:commentRangeStart w:id="35"/>
+      <w:r>
+        <w:rPr>
+          <w:rFonts w:ascii="Times New Roman" w:hAnsi="Times New Roman" w:cs="Times New Roman"/>
+          <w:sz w:val="24"/>
+          <w:szCs w:val="24"/>
+        </w:rPr>
+        <w:t>whether for</w:t>
+      </w:r>
+      <w:commentRangeEnd w:id="35"/>
       <w:r>
         <w:rPr>
           <w:rStyle w:val="CommentReference"/>
         </w:rPr>
-        <w:commentReference w:id="29"/>
-      </w:r>
-      <w:commentRangeEnd w:id="30"/>
-      <w:r>
-        <w:rPr>
-          <w:rStyle w:val="CommentReference"/>
-        </w:rPr>
-        <w:commentReference w:id="30"/>
-      </w:r>
-      <w:r>
-        <w:rPr>
-          <w:rFonts w:ascii="Times New Roman" w:hAnsi="Times New Roman" w:cs="Times New Roman"/>
-          <w:sz w:val="24"/>
-          <w:szCs w:val="24"/>
-        </w:rPr>
-        <w:t xml:space="preserve"> o</w:t>
-      </w:r>
-      <w:commentRangeEnd w:id="31"/>
-      <w:r>
-        <w:rPr>
-          <w:rStyle w:val="CommentReference"/>
-        </w:rPr>
-        <w:commentReference w:id="31"/>
-      </w:r>
-      <w:r>
-        <w:rPr>
-          <w:rFonts w:ascii="Times New Roman" w:hAnsi="Times New Roman" w:cs="Times New Roman"/>
-          <w:sz w:val="24"/>
-          <w:szCs w:val="24"/>
-        </w:rPr>
-        <w:t>r against the effect, perhaps in part because the anticipated effect is fairly small in magnitude.</w:t>
+        <w:commentReference w:id="35"/>
+      </w:r>
+      <w:r>
+        <w:rPr>
+          <w:rFonts w:ascii="Times New Roman" w:hAnsi="Times New Roman" w:cs="Times New Roman"/>
+          <w:sz w:val="24"/>
+          <w:szCs w:val="24"/>
+        </w:rPr>
+        <w:t xml:space="preserve"> or against the effect, perhaps in part because the anticipated effect is fairly small in magnitude.</w:t>
       </w:r>
       <w:r>
         <w:rPr>
@@ -13100,7 +13875,7 @@
           <w:szCs w:val="24"/>
         </w:rPr>
       </w:pPr>
-      <w:commentRangeStart w:id="32"/>
+      <w:commentRangeStart w:id="36"/>
       <w:r>
         <w:rPr>
           <w:rFonts w:ascii="Times New Roman" w:hAnsi="Times New Roman" w:cs="Times New Roman"/>
@@ -13205,12 +13980,12 @@
         </w:rPr>
         <w:t xml:space="preserve">  </w:t>
       </w:r>
-      <w:commentRangeEnd w:id="32"/>
+      <w:commentRangeEnd w:id="36"/>
       <w:r>
         <w:rPr>
           <w:rStyle w:val="CommentReference"/>
         </w:rPr>
-        <w:commentReference w:id="32"/>
+        <w:commentReference w:id="36"/>
       </w:r>
     </w:p>
     <w:p>
@@ -16426,7 +17201,7 @@
         </w:rPr>
         <w:t xml:space="preserve"> Pilot testing suggests that the conditions are different, not equivalent, on ratings</w:t>
       </w:r>
-      <w:commentRangeStart w:id="33"/>
+      <w:commentRangeStart w:id="37"/>
       <w:r>
         <w:rPr>
           <w:rFonts w:ascii="Times New Roman" w:hAnsi="Times New Roman" w:cs="Times New Roman"/>
@@ -16469,13 +17244,13 @@
         </w:rPr>
         <w:t xml:space="preserve"> ranges from 0 (perfect evidence for alternative) to infinity (perfect evidence for null).</w:t>
       </w:r>
-      <w:commentRangeEnd w:id="33"/>
+      <w:commentRangeEnd w:id="37"/>
       <w:proofErr w:type="gramEnd"/>
       <w:r>
         <w:rPr>
           <w:rStyle w:val="CommentReference"/>
         </w:rPr>
-        <w:commentReference w:id="33"/>
+        <w:commentReference w:id="37"/>
       </w:r>
     </w:p>
     <w:tbl>
@@ -17651,7 +18426,7 @@
         </w:rPr>
         <w:t xml:space="preserve"> ranges from 0 (perfect evidence for null) to infinity (perfect evidence for </w:t>
       </w:r>
-      <w:commentRangeStart w:id="34"/>
+      <w:commentRangeStart w:id="38"/>
       <w:r>
         <w:rPr>
           <w:rFonts w:ascii="Times New Roman" w:hAnsi="Times New Roman" w:cs="Times New Roman"/>
@@ -17660,12 +18435,12 @@
         </w:rPr>
         <w:t>alternative</w:t>
       </w:r>
-      <w:commentRangeEnd w:id="34"/>
+      <w:commentRangeEnd w:id="38"/>
       <w:r>
         <w:rPr>
           <w:rStyle w:val="CommentReference"/>
         </w:rPr>
-        <w:commentReference w:id="34"/>
+        <w:commentReference w:id="38"/>
       </w:r>
       <w:r>
         <w:rPr>
@@ -18440,7 +19215,7 @@
                 <w:color w:val="000000"/>
               </w:rPr>
             </w:pPr>
-            <w:commentRangeStart w:id="35"/>
+            <w:commentRangeStart w:id="39"/>
             <w:r>
               <w:rPr>
                 <w:rFonts w:ascii="Calibri" w:eastAsia="Times New Roman" w:hAnsi="Calibri" w:cs="Times New Roman"/>
@@ -18448,12 +19223,12 @@
               </w:rPr>
               <w:t>Time (pre-, post-) X Game (Red Dead Redemption, FIFA)</w:t>
             </w:r>
-            <w:commentRangeEnd w:id="35"/>
+            <w:commentRangeEnd w:id="39"/>
             <w:r>
               <w:rPr>
                 <w:rStyle w:val="CommentReference"/>
               </w:rPr>
-              <w:commentReference w:id="35"/>
+              <w:commentReference w:id="39"/>
             </w:r>
           </w:p>
         </w:tc>
@@ -23525,23 +24300,7 @@
       </w:r>
     </w:p>
   </w:comment>
-  <w:comment w:id="4" w:author="Joe" w:date="2014-11-24T14:47:00Z" w:initials="J">
-    <w:p>
-      <w:pPr>
-        <w:pStyle w:val="CommentText"/>
-      </w:pPr>
-      <w:r>
-        <w:rPr>
-          <w:rStyle w:val="CommentReference"/>
-        </w:rPr>
-        <w:annotationRef/>
-      </w:r>
-      <w:r>
-        <w:t>Not to be confused with effect size r.</w:t>
-      </w:r>
-    </w:p>
-  </w:comment>
-  <w:comment w:id="6" w:author="bartholowlab" w:date="2014-11-18T20:41:00Z" w:initials="b">
+  <w:comment w:id="5" w:author="bartholowlab" w:date="2014-11-18T20:41:00Z" w:initials="b">
     <w:p>
       <w:pPr>
         <w:pStyle w:val="CommentText"/>
@@ -23578,7 +24337,7 @@
       </w:r>
     </w:p>
   </w:comment>
-  <w:comment w:id="7" w:author="Joe" w:date="2014-11-23T16:35:00Z" w:initials="J">
+  <w:comment w:id="6" w:author="Joe" w:date="2014-11-23T16:35:00Z" w:initials="J">
     <w:p>
       <w:pPr>
         <w:pStyle w:val="CommentText"/>
@@ -23594,7 +24353,7 @@
       </w:r>
     </w:p>
   </w:comment>
-  <w:comment w:id="8" w:author="Dirk Mügge" w:date="2014-10-15T14:47:00Z" w:initials="DM">
+  <w:comment w:id="7" w:author="Dirk Mügge" w:date="2014-10-15T14:47:00Z" w:initials="DM">
     <w:p>
       <w:pPr>
         <w:pStyle w:val="CommentText"/>
@@ -23607,6 +24366,22 @@
       </w:r>
       <w:r>
         <w:t>IMO contrast analyses should have been applied. ;)</w:t>
+      </w:r>
+    </w:p>
+  </w:comment>
+  <w:comment w:id="8" w:author="Joe" w:date="2014-11-25T11:05:00Z" w:initials="J">
+    <w:p>
+      <w:pPr>
+        <w:pStyle w:val="CommentText"/>
+      </w:pPr>
+      <w:r>
+        <w:rPr>
+          <w:rStyle w:val="CommentReference"/>
+        </w:rPr>
+        <w:annotationRef/>
+      </w:r>
+      <w:r>
+        <w:t>?</w:t>
       </w:r>
     </w:p>
   </w:comment>
@@ -23626,7 +24401,7 @@
       </w:r>
     </w:p>
   </w:comment>
-  <w:comment w:id="10" w:author="Joe" w:date="2014-10-07T09:34:00Z" w:initials="J">
+  <w:comment w:id="10" w:author="Joe" w:date="2014-11-25T11:10:00Z" w:initials="J">
     <w:p>
       <w:pPr>
         <w:pStyle w:val="CommentText"/>
@@ -23638,7 +24413,15 @@
         <w:annotationRef/>
       </w:r>
       <w:r>
-        <w:t>Transition needed.</w:t>
+        <w:t xml:space="preserve">I need to separate </w:t>
+      </w:r>
+      <w:proofErr w:type="spellStart"/>
+      <w:r>
+        <w:t>the”improved</w:t>
+      </w:r>
+      <w:proofErr w:type="spellEnd"/>
+      <w:r>
+        <w:t>-control” studies from the other null findings.</w:t>
       </w:r>
     </w:p>
   </w:comment>
@@ -23674,7 +24457,7 @@
       </w:r>
     </w:p>
   </w:comment>
-  <w:comment w:id="13" w:author="Joe" w:date="2014-11-24T17:29:00Z" w:initials="J">
+  <w:comment w:id="13" w:author="Joe" w:date="2014-11-29T22:52:00Z" w:initials="J">
     <w:p>
       <w:pPr>
         <w:pStyle w:val="CommentText"/>
@@ -23686,10 +24469,66 @@
         <w:annotationRef/>
       </w:r>
       <w:r>
-        <w:t xml:space="preserve">Maybe .4 is a more appropriate scale? </w:t>
-      </w:r>
-      <w:r>
-        <w:t>This is a prior on delta, not on rho, right? So maybe I’m understating evidence for the null in this test, and Chris is doing the same in our Psych Science submission?</w:t>
+        <w:t>Redundant with previous explanation of hypothesis comparison in pilot testing?</w:t>
+      </w:r>
+    </w:p>
+  </w:comment>
+  <w:comment w:id="14" w:author="Joe" w:date="2014-11-29T08:30:00Z" w:initials="J">
+    <w:p>
+      <w:pPr>
+        <w:pStyle w:val="CommentText"/>
+      </w:pPr>
+      <w:r>
+        <w:rPr>
+          <w:rStyle w:val="CommentReference"/>
+        </w:rPr>
+        <w:annotationRef/>
+      </w:r>
+      <w:r>
+        <w:t xml:space="preserve">Redundant with previous citation of Morey, </w:t>
+      </w:r>
+      <w:proofErr w:type="spellStart"/>
+      <w:r>
+        <w:t>Rouder</w:t>
+      </w:r>
+      <w:proofErr w:type="spellEnd"/>
+      <w:r>
+        <w:t>, &amp; Jamil?</w:t>
+      </w:r>
+    </w:p>
+  </w:comment>
+  <w:comment w:id="15" w:author="bartholowlab" w:date="2014-10-07T15:01:00Z" w:initials="b">
+    <w:p>
+      <w:pPr>
+        <w:pStyle w:val="CommentText"/>
+      </w:pPr>
+      <w:r>
+        <w:rPr>
+          <w:rStyle w:val="CommentReference"/>
+        </w:rPr>
+        <w:annotationRef/>
+      </w:r>
+      <w:r>
+        <w:t>Jeff: you say this is overstating the evidence for the null relative to the meta-analysis. I think that people actually take this stupid model seriously and place a lot of emphasis on this model. (</w:t>
+      </w:r>
+      <w:proofErr w:type="gramStart"/>
+      <w:r>
+        <w:t>see</w:t>
+      </w:r>
+      <w:proofErr w:type="gramEnd"/>
+      <w:r>
+        <w:t xml:space="preserve"> Brad Bushman “Broad Consensus that violent media increase child aggression” </w:t>
+      </w:r>
+      <w:hyperlink r:id="rId1" w:history="1">
+        <w:r>
+          <w:rPr>
+            <w:rStyle w:val="Hyperlink"/>
+          </w:rPr>
+          <w:t>http://news.osu.edu/news/2014/10/06/broad-consensus-that-violent-media-increase-child-aggression/</w:t>
+        </w:r>
+      </w:hyperlink>
+      <w:r>
+        <w:t>)</w:t>
       </w:r>
     </w:p>
     <w:p>
@@ -23702,11 +24541,20 @@
         <w:pStyle w:val="CommentText"/>
       </w:pPr>
       <w:r>
-        <w:t>R = .21 -&gt; d = .43 according to the meta-analysis calculator.</w:t>
+        <w:t>If the effect is somewhere in between, well, that’s why we’ve got H</w:t>
+      </w:r>
+      <w:r>
+        <w:rPr>
+          <w:vertAlign w:val="subscript"/>
+        </w:rPr>
+        <w:t>A1</w:t>
+      </w:r>
+      <w:r>
+        <w:t xml:space="preserve"> on the default prior. </w:t>
       </w:r>
     </w:p>
   </w:comment>
-  <w:comment w:id="14" w:author="bartholowlab" w:date="2014-10-07T15:01:00Z" w:initials="b">
+  <w:comment w:id="16" w:author="Joe" w:date="2014-11-29T08:57:00Z" w:initials="J">
     <w:p>
       <w:pPr>
         <w:pStyle w:val="CommentText"/>
@@ -23718,26 +24566,23 @@
         <w:annotationRef/>
       </w:r>
       <w:r>
-        <w:t>Jeff: you say this is overstating the evidence for the null relative to the meta-analysis. I think that people actually take this stupid model seriously and place a lot of emphasis on this model. (</w:t>
-      </w:r>
-      <w:proofErr w:type="gramStart"/>
-      <w:r>
-        <w:t>see</w:t>
-      </w:r>
-      <w:proofErr w:type="gramEnd"/>
-      <w:r>
-        <w:t xml:space="preserve"> Brad Bushman “Broad Consensus that violent media increase child aggression” </w:t>
-      </w:r>
-      <w:hyperlink r:id="rId1" w:history="1">
-        <w:r>
-          <w:rPr>
-            <w:rStyle w:val="Hyperlink"/>
-          </w:rPr>
-          <w:t>http://news.osu.edu/news/2014/10/06/broad-consensus-that-violent-media-increase-child-aggression/</w:t>
-        </w:r>
-      </w:hyperlink>
-      <w:r>
-        <w:t>)</w:t>
+        <w:t>Could cite EJ’s Cortex paper and its use of “confirmatory” and “exploratory” Bayes Factors.</w:t>
+      </w:r>
+    </w:p>
+  </w:comment>
+  <w:comment w:id="17" w:author="Joe" w:date="2014-11-24T17:34:00Z" w:initials="J">
+    <w:p>
+      <w:pPr>
+        <w:pStyle w:val="CommentText"/>
+      </w:pPr>
+      <w:r>
+        <w:rPr>
+          <w:rStyle w:val="CommentReference"/>
+        </w:rPr>
+        <w:annotationRef/>
+      </w:r>
+      <w:r>
+        <w:t>Pick up here, cleaning and clarifying Table 3.</w:t>
       </w:r>
     </w:p>
     <w:p>
@@ -23750,20 +24595,27 @@
         <w:pStyle w:val="CommentText"/>
       </w:pPr>
       <w:r>
-        <w:t>If the effect is somewhere in between, well, that’s why we’ve got H</w:t>
-      </w:r>
-      <w:r>
-        <w:rPr>
-          <w:vertAlign w:val="subscript"/>
-        </w:rPr>
-        <w:t>A1</w:t>
-      </w:r>
-      <w:r>
-        <w:t xml:space="preserve"> on the default prior. </w:t>
+        <w:t xml:space="preserve">Double check definition of scale to get appropriate HA1 (e.g., </w:t>
+      </w:r>
+      <w:proofErr w:type="spellStart"/>
+      <w:r>
+        <w:t>rscale</w:t>
+      </w:r>
+      <w:proofErr w:type="spellEnd"/>
+      <w:r>
+        <w:t xml:space="preserve"> = .2 vs </w:t>
+      </w:r>
+      <w:proofErr w:type="spellStart"/>
+      <w:r>
+        <w:t>rscale</w:t>
+      </w:r>
+      <w:proofErr w:type="spellEnd"/>
+      <w:r>
+        <w:t xml:space="preserve"> = .4)</w:t>
       </w:r>
     </w:p>
   </w:comment>
-  <w:comment w:id="15" w:author="Joe" w:date="2014-11-23T12:07:00Z" w:initials="J">
+  <w:comment w:id="18" w:author="Joe" w:date="2014-11-29T08:59:00Z" w:initials="J">
     <w:p>
       <w:pPr>
         <w:pStyle w:val="CommentText"/>
@@ -23775,11 +24627,27 @@
         <w:annotationRef/>
       </w:r>
       <w:r>
-        <w:t>Likelihood? Or probability?</w:t>
+        <w:t xml:space="preserve">Maybe make a distinction </w:t>
+      </w:r>
+      <w:proofErr w:type="gramStart"/>
+      <w:r>
+        <w:t>between  studies</w:t>
+      </w:r>
+      <w:proofErr w:type="gramEnd"/>
+      <w:r>
+        <w:t xml:space="preserve"> that claimed better controls vs those that didn’t? Or investigate how </w:t>
+      </w:r>
+      <w:proofErr w:type="spellStart"/>
+      <w:r>
+        <w:t>Przyblyski</w:t>
+      </w:r>
+      <w:proofErr w:type="spellEnd"/>
+      <w:r>
+        <w:t xml:space="preserve"> or Ivory or Tear differ from Ferguson or Adachi or Elson?</w:t>
       </w:r>
     </w:p>
   </w:comment>
-  <w:comment w:id="17" w:author="Joe" w:date="2014-11-24T17:34:00Z" w:initials="J">
+  <w:comment w:id="19" w:author="Joe" w:date="2014-11-29T11:46:00Z" w:initials="J">
     <w:p>
       <w:pPr>
         <w:pStyle w:val="CommentText"/>
@@ -23791,7 +24659,223 @@
         <w:annotationRef/>
       </w:r>
       <w:r>
-        <w:t>Pick up here, cleaning and clarifying Table 3.</w:t>
+        <w:t>Again, state as BF02 not BF20</w:t>
+      </w:r>
+    </w:p>
+  </w:comment>
+  <w:comment w:id="20" w:author="Joe" w:date="2014-11-29T11:47:00Z" w:initials="J">
+    <w:p>
+      <w:pPr>
+        <w:pStyle w:val="CommentText"/>
+      </w:pPr>
+      <w:r>
+        <w:rPr>
+          <w:rStyle w:val="CommentReference"/>
+        </w:rPr>
+        <w:annotationRef/>
+      </w:r>
+      <w:r>
+        <w:t>BF02</w:t>
+      </w:r>
+    </w:p>
+  </w:comment>
+  <w:comment w:id="21" w:author="Joe" w:date="2014-11-29T11:47:00Z" w:initials="J">
+    <w:p>
+      <w:pPr>
+        <w:pStyle w:val="CommentText"/>
+      </w:pPr>
+      <w:r>
+        <w:rPr>
+          <w:rStyle w:val="CommentReference"/>
+        </w:rPr>
+        <w:annotationRef/>
+      </w:r>
+      <w:r>
+        <w:t>Bf02</w:t>
+      </w:r>
+    </w:p>
+  </w:comment>
+  <w:comment w:id="22" w:author="Joe" w:date="2014-11-29T11:47:00Z" w:initials="J">
+    <w:p>
+      <w:pPr>
+        <w:pStyle w:val="CommentText"/>
+      </w:pPr>
+      <w:r>
+        <w:rPr>
+          <w:rStyle w:val="CommentReference"/>
+        </w:rPr>
+        <w:annotationRef/>
+      </w:r>
+      <w:r>
+        <w:t>Bf02</w:t>
+      </w:r>
+    </w:p>
+  </w:comment>
+  <w:comment w:id="23" w:author="bartholowlab" w:date="2014-10-09T16:56:00Z" w:initials="b">
+    <w:p>
+      <w:pPr>
+        <w:pStyle w:val="CommentText"/>
+      </w:pPr>
+      <w:r>
+        <w:rPr>
+          <w:rStyle w:val="CommentReference"/>
+        </w:rPr>
+        <w:annotationRef/>
+      </w:r>
+      <w:r>
+        <w:t>Is there a better citation for the SHS or did it really just grow out of a subsection of the MAACL</w:t>
+      </w:r>
+    </w:p>
+  </w:comment>
+  <w:comment w:id="24" w:author="Dirk Mügge" w:date="2014-10-15T17:28:00Z" w:initials="DM">
+    <w:p>
+      <w:pPr>
+        <w:pStyle w:val="CommentText"/>
+      </w:pPr>
+      <w:r>
+        <w:rPr>
+          <w:rStyle w:val="CommentReference"/>
+        </w:rPr>
+        <w:annotationRef/>
+      </w:r>
+      <w:r>
+        <w:t>Looks like the expectations about the game explained the effect, not the actual content.</w:t>
+      </w:r>
+    </w:p>
+  </w:comment>
+  <w:comment w:id="25" w:author="Dirk Mügge" w:date="2014-10-15T17:30:00Z" w:initials="DM">
+    <w:p>
+      <w:pPr>
+        <w:pStyle w:val="CommentText"/>
+      </w:pPr>
+      <w:r>
+        <w:rPr>
+          <w:rStyle w:val="CommentReference"/>
+        </w:rPr>
+        <w:annotationRef/>
+      </w:r>
+      <w:r>
+        <w:t>An advocate of NHST may argue that NHST supports the alternative hypothesis and, hence, the benefit of Bayesian testing is small.</w:t>
+      </w:r>
+    </w:p>
+  </w:comment>
+  <w:comment w:id="26" w:author="Joe" w:date="2014-11-23T16:06:00Z" w:initials="J">
+    <w:p>
+      <w:pPr>
+        <w:pStyle w:val="CommentText"/>
+      </w:pPr>
+      <w:r>
+        <w:rPr>
+          <w:rStyle w:val="CommentReference"/>
+        </w:rPr>
+        <w:annotationRef/>
+      </w:r>
+      <w:r>
+        <w:t xml:space="preserve">Notes: </w:t>
+      </w:r>
+      <w:proofErr w:type="spellStart"/>
+      <w:r>
+        <w:t>Bartholow</w:t>
+      </w:r>
+      <w:proofErr w:type="spellEnd"/>
+      <w:r>
+        <w:t xml:space="preserve"> &amp; Anderson has outrageous (10:1, 17:1) Bayes factor b/c they claim to have gotten nearly r = .5. Anderson Gentile Buckley p = .09 corresponds to about even odds I guess. I might look at the particular subgroups.  I think at these sample sizes and effect sizes the BFs will generally support the alternative.</w:t>
+      </w:r>
+    </w:p>
+  </w:comment>
+  <w:comment w:id="28" w:author="Joe" w:date="2014-11-29T11:54:00Z" w:initials="J">
+    <w:p>
+      <w:pPr>
+        <w:pStyle w:val="CommentText"/>
+      </w:pPr>
+      <w:r>
+        <w:rPr>
+          <w:rStyle w:val="CommentReference"/>
+        </w:rPr>
+        <w:annotationRef/>
+      </w:r>
+      <w:r>
+        <w:t>BF02</w:t>
+      </w:r>
+    </w:p>
+  </w:comment>
+  <w:comment w:id="29" w:author="Joe" w:date="2014-11-29T11:55:00Z" w:initials="J">
+    <w:p>
+      <w:pPr>
+        <w:pStyle w:val="CommentText"/>
+      </w:pPr>
+      <w:r>
+        <w:rPr>
+          <w:rStyle w:val="CommentReference"/>
+        </w:rPr>
+        <w:annotationRef/>
+      </w:r>
+      <w:r>
+        <w:t>BF02</w:t>
+      </w:r>
+    </w:p>
+  </w:comment>
+  <w:comment w:id="30" w:author="Joe" w:date="2014-11-29T11:56:00Z" w:initials="J">
+    <w:p>
+      <w:pPr>
+        <w:pStyle w:val="CommentText"/>
+      </w:pPr>
+      <w:r>
+        <w:rPr>
+          <w:rStyle w:val="CommentReference"/>
+        </w:rPr>
+        <w:annotationRef/>
+      </w:r>
+      <w:r>
+        <w:t>Need to edit this part.</w:t>
+      </w:r>
+    </w:p>
+  </w:comment>
+  <w:comment w:id="31" w:author="bartholowlab" w:date="2014-11-17T21:50:00Z" w:initials="b">
+    <w:p>
+      <w:pPr>
+        <w:pStyle w:val="CommentText"/>
+      </w:pPr>
+      <w:r>
+        <w:rPr>
+          <w:rStyle w:val="CommentReference"/>
+        </w:rPr>
+        <w:annotationRef/>
+      </w:r>
+      <w:r>
+        <w:t>Considering deletion.</w:t>
+      </w:r>
+    </w:p>
+  </w:comment>
+  <w:comment w:id="34" w:author="Dirk Mügge" w:date="2014-10-15T18:07:00Z" w:initials="DM">
+    <w:p>
+      <w:pPr>
+        <w:pStyle w:val="CommentText"/>
+      </w:pPr>
+      <w:r>
+        <w:rPr>
+          <w:rStyle w:val="CommentReference"/>
+        </w:rPr>
+        <w:annotationRef/>
+      </w:r>
+      <w:r>
+        <w:t xml:space="preserve">I argue that the definition of “what effect is of practical relevance” is responsible for the VVG debate. Also problematic, the relative effect sizes (e.g., r, d) heavily depend on their operationalization (r=.01 is quite impressive in medicine [alive/dead] but meaningless when using questionnaires). Therefore, meta-analyses are of little use. </w:t>
+      </w:r>
+    </w:p>
+  </w:comment>
+  <w:comment w:id="35" w:author="bartholowlab" w:date="2014-11-29T12:00:00Z" w:initials="b">
+    <w:p>
+      <w:pPr>
+        <w:pStyle w:val="CommentText"/>
+      </w:pPr>
+      <w:r>
+        <w:rPr>
+          <w:rStyle w:val="CommentReference"/>
+        </w:rPr>
+        <w:annotationRef/>
+      </w:r>
+      <w:r>
+        <w:t>Maybe I should add an Anderson et al. paper or a smallish-N paper for the effect as counterpoint?</w:t>
       </w:r>
     </w:p>
     <w:p>
@@ -23804,147 +24888,73 @@
         <w:pStyle w:val="CommentText"/>
       </w:pPr>
       <w:r>
-        <w:t xml:space="preserve">Double check definition of scale to get appropriate HA1 (e.g., </w:t>
-      </w:r>
-      <w:proofErr w:type="spellStart"/>
-      <w:r>
-        <w:t>rscale</w:t>
-      </w:r>
-      <w:proofErr w:type="spellEnd"/>
-      <w:r>
-        <w:t xml:space="preserve"> = .2 vs </w:t>
-      </w:r>
-      <w:proofErr w:type="spellStart"/>
-      <w:r>
-        <w:t>rscale</w:t>
-      </w:r>
-      <w:proofErr w:type="spellEnd"/>
-      <w:r>
-        <w:t xml:space="preserve"> = .4)</w:t>
+        <w:t>-</w:t>
+      </w:r>
+      <w:r>
+        <w:rPr>
+          <w:rStyle w:val="CommentReference"/>
+        </w:rPr>
+        <w:annotationRef/>
+      </w:r>
+      <w:r>
+        <w:t xml:space="preserve">Yes! After reading this, the one thing I found to be missing was the bit on people who have found “significant” results that, when interpreted through the lens of BF, actually support the null. </w:t>
       </w:r>
     </w:p>
-  </w:comment>
-  <w:comment w:id="18" w:author="bartholowlab" w:date="2014-10-09T16:56:00Z" w:initials="b">
     <w:p>
       <w:pPr>
         <w:pStyle w:val="CommentText"/>
       </w:pPr>
-      <w:r>
-        <w:rPr>
-          <w:rStyle w:val="CommentReference"/>
-        </w:rPr>
-        <w:annotationRef/>
-      </w:r>
-      <w:r>
-        <w:t>Is there a better citation for the SHS or did it really just grow out of a subsection of the MAACL</w:t>
-      </w:r>
     </w:p>
-  </w:comment>
-  <w:comment w:id="19" w:author="Dirk Mügge" w:date="2014-10-15T17:28:00Z" w:initials="DM">
     <w:p>
       <w:pPr>
         <w:pStyle w:val="CommentText"/>
       </w:pPr>
       <w:r>
+        <w:t>-</w:t>
+      </w:r>
+      <w:r>
         <w:rPr>
           <w:rStyle w:val="CommentReference"/>
         </w:rPr>
         <w:annotationRef/>
       </w:r>
       <w:r>
-        <w:t>Looks like the expectations about the game explained the effect, not the actual content.</w:t>
+        <w:t>Maybe I’ll grab the VVG study with the smallest possible N. Or the Gentile Anderson Buckley one with the colossal N.</w:t>
       </w:r>
     </w:p>
-  </w:comment>
-  <w:comment w:id="20" w:author="Dirk Mügge" w:date="2014-10-15T17:30:00Z" w:initials="DM">
     <w:p>
       <w:pPr>
         <w:pStyle w:val="CommentText"/>
       </w:pPr>
-      <w:r>
-        <w:rPr>
-          <w:rStyle w:val="CommentReference"/>
-        </w:rPr>
-        <w:annotationRef/>
-      </w:r>
-      <w:r>
-        <w:t>An advocate of NHST may argue that NHST supports the alternative hypothesis and, hence, the benefit of Bayesian testing is small.</w:t>
-      </w:r>
     </w:p>
-  </w:comment>
-  <w:comment w:id="21" w:author="Joe" w:date="2014-11-23T16:06:00Z" w:initials="J">
     <w:p>
       <w:pPr>
         <w:pStyle w:val="CommentText"/>
       </w:pPr>
       <w:r>
-        <w:rPr>
-          <w:rStyle w:val="CommentReference"/>
-        </w:rPr>
-        <w:annotationRef/>
-      </w:r>
-      <w:r>
-        <w:t xml:space="preserve">Notes: </w:t>
-      </w:r>
-      <w:proofErr w:type="spellStart"/>
-      <w:r>
-        <w:t>Bartholow</w:t>
-      </w:r>
-      <w:proofErr w:type="spellEnd"/>
-      <w:r>
-        <w:t xml:space="preserve"> &amp; Anderson has outrageous (10:1, 17:1) Bayes factor b/c they claim to have gotten nearly r = .5. Anderson Gentile Buckley p = .09 corresponds to about even odds I guess. I might look at the particular subgroups.  I think at these sample sizes and effect sizes the BFs will generally support the alternative.</w:t>
+        <w:t>---------------------</w:t>
       </w:r>
     </w:p>
-  </w:comment>
-  <w:comment w:id="22" w:author="bartholowlab" w:date="2014-11-17T21:50:00Z" w:initials="b">
     <w:p>
       <w:pPr>
         <w:pStyle w:val="CommentText"/>
       </w:pPr>
-      <w:r>
-        <w:rPr>
-          <w:rStyle w:val="CommentReference"/>
-        </w:rPr>
-        <w:annotationRef/>
-      </w:r>
-      <w:r>
-        <w:t>Considering deletion.</w:t>
-      </w:r>
     </w:p>
-  </w:comment>
-  <w:comment w:id="28" w:author="Dirk Mügge" w:date="2014-10-15T18:07:00Z" w:initials="DM">
     <w:p>
       <w:pPr>
         <w:pStyle w:val="CommentText"/>
       </w:pPr>
       <w:r>
-        <w:rPr>
-          <w:rStyle w:val="CommentReference"/>
-        </w:rPr>
-        <w:annotationRef/>
-      </w:r>
-      <w:r>
-        <w:t xml:space="preserve">I argue that the definition of “what effect is of practical relevance” is responsible for the VVG debate. Also problematic, the relative effect sizes (e.g., r, d) heavily depend on their operationalization (r=.01 is quite impressive in medicine [alive/dead] but meaningless when using questionnaires). Therefore, meta-analyses are of little use. </w:t>
+        <w:t>Challenge is that so many of the positive studies really do favor the alternative BF20 pretty heavily, which makes sense because that BF20 is built based on those same studies. Might make for a good benchmark though, at least for BF01, to show how much stronger the evidence for tends to be than the evidence against.</w:t>
       </w:r>
     </w:p>
-  </w:comment>
-  <w:comment w:id="29" w:author="bartholowlab" w:date="2014-10-08T13:04:00Z" w:initials="b">
     <w:p>
       <w:pPr>
         <w:pStyle w:val="CommentText"/>
       </w:pPr>
-      <w:r>
-        <w:rPr>
-          <w:rStyle w:val="CommentReference"/>
-        </w:rPr>
-        <w:annotationRef/>
-      </w:r>
-      <w:r>
-        <w:t>Maybe I should add an Anderson et al. paper or a smallish-N paper for the effect as counterpoint?</w:t>
-      </w:r>
     </w:p>
   </w:comment>
-  <w:comment w:id="30" w:author="Engelhardt, Christopher Robert" w:date="2014-10-14T10:13:00Z" w:initials="cre">
+  <w:comment w:id="36" w:author="bartholowlab" w:date="2014-10-09T12:12:00Z" w:initials="b">
     <w:p>
       <w:pPr>
         <w:pStyle w:val="CommentText"/>
@@ -23956,11 +24966,11 @@
         <w:annotationRef/>
       </w:r>
       <w:r>
-        <w:t xml:space="preserve">Yes! After reading this, the one thing I found to be missing was the bit on people who have found “significant” results that, when interpreted through the lens of BF, actually support the null. </w:t>
+        <w:t>Check APA formatting.</w:t>
       </w:r>
     </w:p>
   </w:comment>
-  <w:comment w:id="31" w:author="bartholowlab" w:date="2014-11-18T21:22:00Z" w:initials="b">
+  <w:comment w:id="37" w:author="Joe" w:date="2014-11-23T13:47:00Z" w:initials="J">
     <w:p>
       <w:pPr>
         <w:pStyle w:val="CommentText"/>
@@ -23972,11 +24982,19 @@
         <w:annotationRef/>
       </w:r>
       <w:r>
-        <w:t>Maybe I’ll grab the VVG study with the smallest possible N. Or the Gentile Anderson Buckley one with the colossal N.</w:t>
+        <w:t xml:space="preserve">Need to decide on BF10 or BF01. Format column headers with italics and subscripts. Round BFs to appropriate number of </w:t>
+      </w:r>
+      <w:proofErr w:type="spellStart"/>
+      <w:r>
+        <w:t>sig.digs</w:t>
+      </w:r>
+      <w:proofErr w:type="spellEnd"/>
+      <w:r>
+        <w:t>.</w:t>
       </w:r>
     </w:p>
   </w:comment>
-  <w:comment w:id="32" w:author="bartholowlab" w:date="2014-10-09T12:12:00Z" w:initials="b">
+  <w:comment w:id="38" w:author="bartholowlab" w:date="2014-11-02T19:03:00Z" w:initials="b">
     <w:p>
       <w:pPr>
         <w:pStyle w:val="CommentText"/>
@@ -23988,51 +25006,11 @@
         <w:annotationRef/>
       </w:r>
       <w:r>
-        <w:t>Check APA formatting.</w:t>
+        <w:t>Mention #groups, study design, etc.</w:t>
       </w:r>
     </w:p>
   </w:comment>
-  <w:comment w:id="33" w:author="Joe" w:date="2014-11-23T13:47:00Z" w:initials="J">
-    <w:p>
-      <w:pPr>
-        <w:pStyle w:val="CommentText"/>
-      </w:pPr>
-      <w:r>
-        <w:rPr>
-          <w:rStyle w:val="CommentReference"/>
-        </w:rPr>
-        <w:annotationRef/>
-      </w:r>
-      <w:r>
-        <w:t xml:space="preserve">Need to decide on BF10 or BF01. Format column headers with italics and subscripts. Round BFs to appropriate number of </w:t>
-      </w:r>
-      <w:proofErr w:type="spellStart"/>
-      <w:r>
-        <w:t>sig.digs</w:t>
-      </w:r>
-      <w:proofErr w:type="spellEnd"/>
-      <w:r>
-        <w:t>.</w:t>
-      </w:r>
-    </w:p>
-  </w:comment>
-  <w:comment w:id="34" w:author="bartholowlab" w:date="2014-11-02T19:03:00Z" w:initials="b">
-    <w:p>
-      <w:pPr>
-        <w:pStyle w:val="CommentText"/>
-      </w:pPr>
-      <w:r>
-        <w:rPr>
-          <w:rStyle w:val="CommentReference"/>
-        </w:rPr>
-        <w:annotationRef/>
-      </w:r>
-      <w:r>
-        <w:t>Mention #groups, study design, etc.</w:t>
-      </w:r>
-    </w:p>
-  </w:comment>
-  <w:comment w:id="35" w:author="bartholowlab" w:date="2014-11-02T19:02:00Z" w:initials="b">
+  <w:comment w:id="39" w:author="bartholowlab" w:date="2014-11-02T19:02:00Z" w:initials="b">
     <w:p>
       <w:pPr>
         <w:pStyle w:val="CommentText"/>
@@ -24259,7 +25237,7 @@
           <w:rPr>
             <w:noProof/>
           </w:rPr>
-          <w:t>13</w:t>
+          <w:t>16</w:t>
         </w:r>
         <w:r>
           <w:rPr>
@@ -25404,7 +26382,7 @@
 </file>
 
 <file path=customXml/itemProps1.xml><?xml version="1.0" encoding="utf-8"?>
-<ds:datastoreItem xmlns:ds="http://schemas.openxmlformats.org/officeDocument/2006/customXml" ds:itemID="{7E9017D7-2473-47CD-91A5-C40A31374784}">
+<ds:datastoreItem xmlns:ds="http://schemas.openxmlformats.org/officeDocument/2006/customXml" ds:itemID="{30795C8C-826F-407A-9B66-B59C7993254C}">
   <ds:schemaRefs>
     <ds:schemaRef ds:uri="http://schemas.openxmlformats.org/officeDocument/2006/bibliography"/>
   </ds:schemaRefs>

</xml_diff>

<commit_message>
Numerous edits and deletions. Need to update Table 4.
</commit_message>
<xml_diff>
--- a/Bayes_v0.884.docx
+++ b/Bayes_v0.884.docx
@@ -4802,7 +4802,6 @@
           <w:szCs w:val="24"/>
         </w:rPr>
       </w:pPr>
-      <w:commentRangeStart w:id="5"/>
       <w:r>
         <w:rPr>
           <w:rFonts w:ascii="Times New Roman" w:hAnsi="Times New Roman" w:cs="Times New Roman"/>
@@ -4811,13 +4810,6 @@
           <w:szCs w:val="24"/>
         </w:rPr>
         <w:t>Reanalysis of Select Pilot Tests in Violent Media Research</w:t>
-      </w:r>
-      <w:commentRangeEnd w:id="5"/>
-      <w:r>
-        <w:rPr>
-          <w:rStyle w:val="CommentReference"/>
-        </w:rPr>
-        <w:commentReference w:id="5"/>
       </w:r>
     </w:p>
     <w:p>
@@ -5117,14 +5109,29 @@
         </w:rPr>
         <w:t xml:space="preserve">). </w:t>
       </w:r>
-      <w:commentRangeStart w:id="6"/>
-      <w:r>
-        <w:rPr>
-          <w:rFonts w:ascii="Times New Roman" w:hAnsi="Times New Roman" w:cs="Times New Roman"/>
-          <w:sz w:val="24"/>
-          <w:szCs w:val="24"/>
-        </w:rPr>
-        <w:t xml:space="preserve">The choice of scale is subjective, but appropriate. Effects of violent games are expected to be </w:t>
+      <w:r>
+        <w:rPr>
+          <w:rFonts w:ascii="Times New Roman" w:hAnsi="Times New Roman" w:cs="Times New Roman"/>
+          <w:sz w:val="24"/>
+          <w:szCs w:val="24"/>
+        </w:rPr>
+        <w:t>T</w:t>
+      </w:r>
+      <w:r>
+        <w:rPr>
+          <w:rFonts w:ascii="Times New Roman" w:hAnsi="Times New Roman" w:cs="Times New Roman"/>
+          <w:sz w:val="24"/>
+          <w:szCs w:val="24"/>
+        </w:rPr>
+        <w:t>his</w:t>
+      </w:r>
+      <w:r>
+        <w:rPr>
+          <w:rFonts w:ascii="Times New Roman" w:hAnsi="Times New Roman" w:cs="Times New Roman"/>
+          <w:sz w:val="24"/>
+          <w:szCs w:val="24"/>
+        </w:rPr>
+        <w:t xml:space="preserve"> choice of scale is subjective, but appropriate. Effects of violent games are expected to be </w:t>
       </w:r>
       <w:r>
         <w:rPr>
@@ -5152,20 +5159,30 @@
         </w:rPr>
         <w:t xml:space="preserve">= .21), so confounds should be controlled for on a similarly small scale. Increasing this scale variable will increase evidence for the null, while decreasing this scale variable will decrease the evidence for the null, as it is easy to demonstrate that there are not large effects, but difficult to demonstrate that there are not small effects. </w:t>
       </w:r>
-      <w:commentRangeEnd w:id="6"/>
-      <w:r>
-        <w:rPr>
-          <w:rStyle w:val="CommentReference"/>
-        </w:rPr>
-        <w:commentReference w:id="6"/>
-      </w:r>
-      <w:r>
-        <w:rPr>
-          <w:rFonts w:ascii="Times New Roman" w:hAnsi="Times New Roman" w:cs="Times New Roman"/>
-          <w:sz w:val="24"/>
-          <w:szCs w:val="24"/>
-        </w:rPr>
-        <w:t>By entering the sample size and the obtained t-value of the test, we calculate a Bayes factor describing the strength of evidence for or against the null.</w:t>
+      <w:r>
+        <w:rPr>
+          <w:rFonts w:ascii="Times New Roman" w:hAnsi="Times New Roman" w:cs="Times New Roman"/>
+          <w:sz w:val="24"/>
+          <w:szCs w:val="24"/>
+        </w:rPr>
+        <w:t xml:space="preserve">By entering the sample size and the obtained </w:t>
+      </w:r>
+      <w:r>
+        <w:rPr>
+          <w:rFonts w:ascii="Times New Roman" w:hAnsi="Times New Roman" w:cs="Times New Roman"/>
+          <w:i/>
+          <w:sz w:val="24"/>
+          <w:szCs w:val="24"/>
+        </w:rPr>
+        <w:t>t</w:t>
+      </w:r>
+      <w:r>
+        <w:rPr>
+          <w:rFonts w:ascii="Times New Roman" w:hAnsi="Times New Roman" w:cs="Times New Roman"/>
+          <w:sz w:val="24"/>
+          <w:szCs w:val="24"/>
+        </w:rPr>
+        <w:t>-value of the test, we calculate a Bayes factor describing the strength of evidence for or against the null.</w:t>
       </w:r>
     </w:p>
     <w:p>
@@ -5675,16 +5692,7 @@
           <w:sz w:val="24"/>
           <w:szCs w:val="24"/>
         </w:rPr>
-        <w:t xml:space="preserve">2,40) = 2.36, p &gt; .05 and F(2, 40) = 3.09, p &gt; .05, respectively, while differences in pace of action were significant F(2, 40) = 4.27, p = .02. This last variable was </w:t>
-      </w:r>
-      <w:commentRangeStart w:id="7"/>
-      <w:r>
-        <w:rPr>
-          <w:rFonts w:ascii="Times New Roman" w:hAnsi="Times New Roman" w:cs="Times New Roman"/>
-          <w:sz w:val="24"/>
-          <w:szCs w:val="24"/>
-        </w:rPr>
-        <w:t xml:space="preserve">explored through </w:t>
+        <w:t xml:space="preserve">2,40) = 2.36, p &gt; .05 and F(2, 40) = 3.09, p &gt; .05, respectively, while differences in pace of action were significant F(2, 40) = 4.27, p = .02. This last variable was explored through </w:t>
       </w:r>
       <w:proofErr w:type="spellStart"/>
       <w:r>
@@ -5702,22 +5710,7 @@
           <w:sz w:val="24"/>
           <w:szCs w:val="24"/>
         </w:rPr>
-        <w:t xml:space="preserve"> post-hoc analysis</w:t>
-      </w:r>
-      <w:commentRangeEnd w:id="7"/>
-      <w:r>
-        <w:rPr>
-          <w:rStyle w:val="CommentReference"/>
-        </w:rPr>
-        <w:commentReference w:id="7"/>
-      </w:r>
-      <w:r>
-        <w:rPr>
-          <w:rFonts w:ascii="Times New Roman" w:hAnsi="Times New Roman" w:cs="Times New Roman"/>
-          <w:sz w:val="24"/>
-          <w:szCs w:val="24"/>
-        </w:rPr>
-        <w:t xml:space="preserve">, and it was decided that the two control conditions differed from each other but not from the </w:t>
+        <w:t xml:space="preserve"> post-hoc analysis, and it was decided that the two control conditions differed from each other but not from the </w:t>
       </w:r>
       <w:r>
         <w:rPr>
@@ -6474,7 +6467,7 @@
         </w:rPr>
         <w:t xml:space="preserve"> et al., </w:t>
       </w:r>
-      <w:commentRangeStart w:id="8"/>
+      <w:commentRangeStart w:id="5"/>
       <w:r>
         <w:rPr>
           <w:rFonts w:ascii="Times New Roman" w:hAnsi="Times New Roman" w:cs="Times New Roman"/>
@@ -6483,12 +6476,12 @@
         </w:rPr>
         <w:t>2014</w:t>
       </w:r>
-      <w:commentRangeEnd w:id="8"/>
+      <w:commentRangeEnd w:id="5"/>
       <w:r>
         <w:rPr>
           <w:rStyle w:val="CommentReference"/>
         </w:rPr>
-        <w:commentReference w:id="8"/>
+        <w:commentReference w:id="5"/>
       </w:r>
       <w:r>
         <w:rPr>
@@ -6514,31 +6507,7 @@
           <w:sz w:val="24"/>
           <w:szCs w:val="24"/>
         </w:rPr>
-        <w:t xml:space="preserve">We </w:t>
-      </w:r>
-      <w:commentRangeStart w:id="9"/>
-      <w:r>
-        <w:rPr>
-          <w:rFonts w:ascii="Times New Roman" w:hAnsi="Times New Roman" w:cs="Times New Roman"/>
-          <w:sz w:val="24"/>
-          <w:szCs w:val="24"/>
-        </w:rPr>
-        <w:t>instead advocate the use of Bayesian statistics</w:t>
-      </w:r>
-      <w:commentRangeEnd w:id="9"/>
-      <w:r>
-        <w:rPr>
-          <w:rStyle w:val="CommentReference"/>
-        </w:rPr>
-        <w:commentReference w:id="9"/>
-      </w:r>
-      <w:r>
-        <w:rPr>
-          <w:rFonts w:ascii="Times New Roman" w:hAnsi="Times New Roman" w:cs="Times New Roman"/>
-          <w:sz w:val="24"/>
-          <w:szCs w:val="24"/>
-        </w:rPr>
-        <w:t xml:space="preserve">. Evidence thus collected can favor the null hypothesis of no difference, an alternative hypothesis of </w:t>
+        <w:t xml:space="preserve">We instead advocate the use of Bayesian statistics. Evidence thus collected can favor the null hypothesis of no difference, an alternative hypothesis of </w:t>
       </w:r>
       <w:proofErr w:type="gramStart"/>
       <w:r>
@@ -7031,7 +7000,7 @@
         </w:rPr>
         <w:t>refutations have been small.</w:t>
       </w:r>
-      <w:commentRangeStart w:id="10"/>
+      <w:commentRangeStart w:id="6"/>
       <w:r>
         <w:rPr>
           <w:rFonts w:ascii="Times New Roman" w:hAnsi="Times New Roman" w:cs="Times New Roman"/>
@@ -7218,12 +7187,12 @@
         </w:rPr>
         <w:t xml:space="preserve">80. </w:t>
       </w:r>
-      <w:commentRangeEnd w:id="10"/>
+      <w:commentRangeEnd w:id="6"/>
       <w:r>
         <w:rPr>
           <w:rStyle w:val="CommentReference"/>
         </w:rPr>
-        <w:commentReference w:id="10"/>
+        <w:commentReference w:id="6"/>
       </w:r>
       <w:r>
         <w:rPr>
@@ -7301,7 +7270,7 @@
         <w:lastRenderedPageBreak/>
         <w:t xml:space="preserve">that the data are insufficiently precise to favor one hypothesis over the other. </w:t>
       </w:r>
-      <w:commentRangeStart w:id="11"/>
+      <w:commentRangeStart w:id="7"/>
       <w:r>
         <w:rPr>
           <w:rFonts w:ascii="Times New Roman" w:hAnsi="Times New Roman" w:cs="Times New Roman"/>
@@ -7424,12 +7393,12 @@
         </w:rPr>
         <w:t>.</w:t>
       </w:r>
-      <w:commentRangeEnd w:id="11"/>
+      <w:commentRangeEnd w:id="7"/>
       <w:r>
         <w:rPr>
           <w:rStyle w:val="CommentReference"/>
         </w:rPr>
-        <w:commentReference w:id="11"/>
+        <w:commentReference w:id="7"/>
       </w:r>
     </w:p>
     <w:p>
@@ -7572,7 +7541,7 @@
         </w:rPr>
         <w:t xml:space="preserve">A similar argument is advanced by Ferguson et al. (2008) </w:t>
       </w:r>
-      <w:commentRangeStart w:id="12"/>
+      <w:commentRangeStart w:id="8"/>
       <w:r>
         <w:rPr>
           <w:rFonts w:ascii="Times New Roman" w:hAnsi="Times New Roman" w:cs="Times New Roman"/>
@@ -7588,7 +7557,15 @@
           <w:sz w:val="24"/>
           <w:szCs w:val="24"/>
         </w:rPr>
-        <w:t>can not</w:t>
+        <w:t>can no</w:t>
+      </w:r>
+      <w:r>
+        <w:rPr>
+          <w:rFonts w:ascii="Times New Roman" w:hAnsi="Times New Roman" w:cs="Times New Roman"/>
+          <w:sz w:val="24"/>
+          <w:szCs w:val="24"/>
+        </w:rPr>
+        <w:t>t</w:t>
       </w:r>
       <w:proofErr w:type="spellEnd"/>
       <w:r>
@@ -7597,7 +7574,31 @@
           <w:sz w:val="24"/>
           <w:szCs w:val="24"/>
         </w:rPr>
-        <w:t xml:space="preserve"> traditionally be accepted as “true,” </w:t>
+        <w:t xml:space="preserve"> traditionally be accepted as ‘</w:t>
+      </w:r>
+      <w:r>
+        <w:rPr>
+          <w:rFonts w:ascii="Times New Roman" w:hAnsi="Times New Roman" w:cs="Times New Roman"/>
+          <w:sz w:val="24"/>
+          <w:szCs w:val="24"/>
+        </w:rPr>
+        <w:t>true,</w:t>
+      </w:r>
+      <w:r>
+        <w:rPr>
+          <w:rFonts w:ascii="Times New Roman" w:hAnsi="Times New Roman" w:cs="Times New Roman"/>
+          <w:sz w:val="24"/>
+          <w:szCs w:val="24"/>
+        </w:rPr>
+        <w:t>’</w:t>
+      </w:r>
+      <w:r>
+        <w:rPr>
+          <w:rFonts w:ascii="Times New Roman" w:hAnsi="Times New Roman" w:cs="Times New Roman"/>
+          <w:sz w:val="24"/>
+          <w:szCs w:val="24"/>
+        </w:rPr>
+        <w:t xml:space="preserve"> </w:t>
       </w:r>
       <w:r>
         <w:rPr>
@@ -7661,7 +7662,23 @@
           <w:sz w:val="24"/>
           <w:szCs w:val="24"/>
         </w:rPr>
-        <w:t xml:space="preserve"> Effect-size confidence intervals that cross zero effect can be reasonably concluded to be “untrue” and, thus, support the null.”</w:t>
+        <w:t xml:space="preserve"> Effect-size confidence intervals that cross zero effect can be reasonably c</w:t>
+      </w:r>
+      <w:r>
+        <w:rPr>
+          <w:rFonts w:ascii="Times New Roman" w:hAnsi="Times New Roman" w:cs="Times New Roman"/>
+          <w:sz w:val="24"/>
+          <w:szCs w:val="24"/>
+        </w:rPr>
+        <w:t>oncluded to be ‘untrue’</w:t>
+      </w:r>
+      <w:r>
+        <w:rPr>
+          <w:rFonts w:ascii="Times New Roman" w:hAnsi="Times New Roman" w:cs="Times New Roman"/>
+          <w:sz w:val="24"/>
+          <w:szCs w:val="24"/>
+        </w:rPr>
+        <w:t xml:space="preserve"> and, thus, support the null.”</w:t>
       </w:r>
       <w:r>
         <w:rPr>
@@ -7671,12 +7688,12 @@
         </w:rPr>
         <w:t xml:space="preserve"> </w:t>
       </w:r>
-      <w:commentRangeEnd w:id="12"/>
+      <w:commentRangeEnd w:id="8"/>
       <w:r>
         <w:rPr>
           <w:rStyle w:val="CommentReference"/>
         </w:rPr>
-        <w:commentReference w:id="12"/>
+        <w:commentReference w:id="8"/>
       </w:r>
       <w:r>
         <w:rPr>
@@ -8455,7 +8472,7 @@
         </w:rPr>
         <w:t xml:space="preserve">. </w:t>
       </w:r>
-      <w:commentRangeStart w:id="13"/>
+      <w:commentRangeStart w:id="9"/>
       <w:r>
         <w:rPr>
           <w:rFonts w:ascii="Times New Roman" w:hAnsi="Times New Roman" w:cs="Times New Roman"/>
@@ -8498,12 +8515,12 @@
         </w:rPr>
         <w:t xml:space="preserve"> and the Bayes Factor favors the null over this alternative, indicating evidence for no effect.</w:t>
       </w:r>
-      <w:commentRangeEnd w:id="13"/>
+      <w:commentRangeEnd w:id="9"/>
       <w:r>
         <w:rPr>
           <w:rStyle w:val="CommentReference"/>
         </w:rPr>
-        <w:commentReference w:id="13"/>
+        <w:commentReference w:id="9"/>
       </w:r>
       <w:r>
         <w:rPr>
@@ -8513,7 +8530,7 @@
         </w:rPr>
         <w:t xml:space="preserve"> </w:t>
       </w:r>
-      <w:commentRangeStart w:id="14"/>
+      <w:commentRangeStart w:id="10"/>
       <w:r>
         <w:rPr>
           <w:rFonts w:ascii="Times New Roman" w:hAnsi="Times New Roman" w:cs="Times New Roman"/>
@@ -8691,12 +8708,12 @@
         </w:rPr>
         <w:t>, &amp; Province, 2012).</w:t>
       </w:r>
-      <w:commentRangeEnd w:id="14"/>
+      <w:commentRangeEnd w:id="10"/>
       <w:r>
         <w:rPr>
           <w:rStyle w:val="CommentReference"/>
         </w:rPr>
-        <w:commentReference w:id="14"/>
+        <w:commentReference w:id="10"/>
       </w:r>
     </w:p>
     <w:p>
@@ -8851,7 +8868,6 @@
           <w:szCs w:val="24"/>
         </w:rPr>
       </w:pPr>
-      <w:commentRangeStart w:id="15"/>
       <w:r>
         <w:rPr>
           <w:rFonts w:ascii="Times New Roman" w:hAnsi="Times New Roman" w:cs="Times New Roman"/>
@@ -8928,13 +8944,6 @@
           <w:szCs w:val="24"/>
         </w:rPr>
         <w:t>=.02)</w:t>
-      </w:r>
-      <w:commentRangeEnd w:id="15"/>
-      <w:r>
-        <w:rPr>
-          <w:rStyle w:val="CommentReference"/>
-        </w:rPr>
-        <w:commentReference w:id="15"/>
       </w:r>
     </w:p>
     <w:p>
@@ -9438,14 +9447,6 @@
           <w:szCs w:val="24"/>
         </w:rPr>
         <w:tab/>
-      </w:r>
-      <w:commentRangeStart w:id="16"/>
-      <w:r>
-        <w:rPr>
-          <w:rFonts w:ascii="Times New Roman" w:hAnsi="Times New Roman" w:cs="Times New Roman"/>
-          <w:sz w:val="24"/>
-          <w:szCs w:val="24"/>
-        </w:rPr>
         <w:t xml:space="preserve">With these Bayes Factors, researchers can now evaluate an experiment’s results as supporting either </w:t>
       </w:r>
       <w:r>
@@ -9707,30 +9708,15 @@
           <w:sz w:val="24"/>
           <w:szCs w:val="24"/>
         </w:rPr>
-        <w:t>.</w:t>
-      </w:r>
-      <w:commentRangeEnd w:id="16"/>
-      <w:r>
-        <w:rPr>
-          <w:rStyle w:val="CommentReference"/>
-        </w:rPr>
-        <w:commentReference w:id="16"/>
-      </w:r>
-      <w:r>
-        <w:rPr>
-          <w:rFonts w:ascii="Times New Roman" w:hAnsi="Times New Roman" w:cs="Times New Roman"/>
-          <w:sz w:val="24"/>
-          <w:szCs w:val="24"/>
-        </w:rPr>
-        <w:t xml:space="preserve"> </w:t>
-      </w:r>
-      <w:r>
-        <w:rPr>
-          <w:rFonts w:ascii="Times New Roman" w:hAnsi="Times New Roman" w:cs="Times New Roman"/>
-          <w:sz w:val="24"/>
-          <w:szCs w:val="24"/>
-        </w:rPr>
-        <w:t xml:space="preserve">(See also Hoekstra, </w:t>
+        <w:t xml:space="preserve">. </w:t>
+      </w:r>
+      <w:r>
+        <w:rPr>
+          <w:rFonts w:ascii="Times New Roman" w:hAnsi="Times New Roman" w:cs="Times New Roman"/>
+          <w:sz w:val="24"/>
+          <w:szCs w:val="24"/>
+        </w:rPr>
+        <w:t xml:space="preserve">(See also </w:t>
       </w:r>
       <w:proofErr w:type="spellStart"/>
       <w:r>
@@ -9739,7 +9725,7 @@
           <w:sz w:val="24"/>
           <w:szCs w:val="24"/>
         </w:rPr>
-        <w:t>Wagenmakers</w:t>
+        <w:t>Boekel</w:t>
       </w:r>
       <w:proofErr w:type="spellEnd"/>
       <w:r>
@@ -9748,7 +9734,7 @@
           <w:sz w:val="24"/>
           <w:szCs w:val="24"/>
         </w:rPr>
-        <w:t xml:space="preserve">, et al. (in press) for a similar modeling approach testing both a minimally-informative and a more specific hypothesis.) </w:t>
+        <w:t xml:space="preserve"> et al. (in press) for a similar modeling approach testing both a minimally-informative and a more specific hypothesis.) </w:t>
       </w:r>
       <w:r>
         <w:rPr>
@@ -9793,7 +9779,7 @@
           <w:szCs w:val="24"/>
         </w:rPr>
       </w:pPr>
-      <w:commentRangeStart w:id="17"/>
+      <w:commentRangeStart w:id="11"/>
       <w:r>
         <w:rPr>
           <w:rFonts w:ascii="Times New Roman" w:hAnsi="Times New Roman" w:cs="Times New Roman"/>
@@ -9803,12 +9789,12 @@
         </w:rPr>
         <w:t>Reanalysis of Null Findings in VVG Research</w:t>
       </w:r>
-      <w:commentRangeEnd w:id="17"/>
+      <w:commentRangeEnd w:id="11"/>
       <w:r>
         <w:rPr>
           <w:rStyle w:val="CommentReference"/>
         </w:rPr>
-        <w:commentReference w:id="17"/>
+        <w:commentReference w:id="11"/>
       </w:r>
     </w:p>
     <w:p>
@@ -9845,7 +9831,7 @@
         </w:rPr>
         <w:tab/>
       </w:r>
-      <w:commentRangeStart w:id="18"/>
+      <w:commentRangeStart w:id="12"/>
       <w:r>
         <w:rPr>
           <w:rFonts w:ascii="Times New Roman" w:hAnsi="Times New Roman" w:cs="Times New Roman"/>
@@ -9878,12 +9864,12 @@
         </w:rPr>
         <w:t>We find that, among these null findings, the strength of evidence for the null varies substantially.</w:t>
       </w:r>
-      <w:commentRangeEnd w:id="18"/>
+      <w:commentRangeEnd w:id="12"/>
       <w:r>
         <w:rPr>
           <w:rStyle w:val="CommentReference"/>
         </w:rPr>
-        <w:commentReference w:id="18"/>
+        <w:commentReference w:id="12"/>
       </w:r>
       <w:r>
         <w:rPr>
@@ -10061,7 +10047,7 @@
         </w:rPr>
         <w:t xml:space="preserve"> et al. </w:t>
       </w:r>
-      <w:commentRangeStart w:id="19"/>
+      <w:commentRangeStart w:id="13"/>
       <w:r>
         <w:rPr>
           <w:rFonts w:ascii="Times New Roman" w:hAnsi="Times New Roman" w:cs="Times New Roman"/>
@@ -10087,12 +10073,12 @@
         </w:rPr>
         <w:t xml:space="preserve"> &lt; 0.17 in each study, or about 6 : 1</w:t>
       </w:r>
-      <w:commentRangeEnd w:id="19"/>
+      <w:commentRangeEnd w:id="13"/>
       <w:r>
         <w:rPr>
           <w:rStyle w:val="CommentReference"/>
         </w:rPr>
-        <w:commentReference w:id="19"/>
+        <w:commentReference w:id="13"/>
       </w:r>
       <w:r>
         <w:rPr>
@@ -10152,7 +10138,7 @@
         </w:rPr>
         <w:t xml:space="preserve"> obtain </w:t>
       </w:r>
-      <w:commentRangeStart w:id="20"/>
+      <w:commentRangeStart w:id="14"/>
       <w:r>
         <w:rPr>
           <w:rFonts w:ascii="Times New Roman" w:hAnsi="Times New Roman" w:cs="Times New Roman"/>
@@ -10178,12 +10164,12 @@
         </w:rPr>
         <w:t xml:space="preserve"> = 0.012</w:t>
       </w:r>
-      <w:commentRangeEnd w:id="20"/>
+      <w:commentRangeEnd w:id="14"/>
       <w:r>
         <w:rPr>
           <w:rStyle w:val="CommentReference"/>
         </w:rPr>
-        <w:commentReference w:id="20"/>
+        <w:commentReference w:id="14"/>
       </w:r>
       <w:r>
         <w:rPr>
@@ -10209,7 +10195,7 @@
         </w:rPr>
         <w:t xml:space="preserve"> and Tear and Nielsen obtain </w:t>
       </w:r>
-      <w:commentRangeStart w:id="21"/>
+      <w:commentRangeStart w:id="15"/>
       <w:r>
         <w:rPr>
           <w:rFonts w:ascii="Times New Roman" w:hAnsi="Times New Roman" w:cs="Times New Roman"/>
@@ -10235,12 +10221,12 @@
         </w:rPr>
         <w:t xml:space="preserve"> = .096</w:t>
       </w:r>
-      <w:commentRangeEnd w:id="21"/>
+      <w:commentRangeEnd w:id="15"/>
       <w:r>
         <w:rPr>
           <w:rStyle w:val="CommentReference"/>
         </w:rPr>
-        <w:commentReference w:id="21"/>
+        <w:commentReference w:id="15"/>
       </w:r>
       <w:r>
         <w:rPr>
@@ -10402,7 +10388,7 @@
         </w:rPr>
         <w:t xml:space="preserve">examination of the effect of violent game content on noise intensity in Elson et al. indicates a moderately informative replication, </w:t>
       </w:r>
-      <w:commentRangeStart w:id="22"/>
+      <w:commentRangeStart w:id="16"/>
       <w:r>
         <w:rPr>
           <w:rFonts w:ascii="Times New Roman" w:hAnsi="Times New Roman" w:cs="Times New Roman"/>
@@ -10436,12 +10422,12 @@
         </w:rPr>
         <w:t xml:space="preserve"> </w:t>
       </w:r>
-      <w:commentRangeEnd w:id="22"/>
+      <w:commentRangeEnd w:id="16"/>
       <w:r>
         <w:rPr>
           <w:rStyle w:val="CommentReference"/>
         </w:rPr>
-        <w:commentReference w:id="22"/>
+        <w:commentReference w:id="16"/>
       </w:r>
       <w:r>
         <w:rPr>
@@ -10509,7 +10495,7 @@
         </w:rPr>
         <w:t>hostile feelings were measured (</w:t>
       </w:r>
-      <w:commentRangeStart w:id="23"/>
+      <w:commentRangeStart w:id="17"/>
       <w:r>
         <w:rPr>
           <w:rFonts w:ascii="Times New Roman" w:hAnsi="Times New Roman" w:cs="Times New Roman"/>
@@ -10534,57 +10520,74 @@
           <w:sz w:val="24"/>
           <w:szCs w:val="24"/>
         </w:rPr>
-        <w:t xml:space="preserve">, </w:t>
-      </w:r>
-      <w:r>
-        <w:rPr>
-          <w:rFonts w:ascii="Times New Roman" w:hAnsi="Times New Roman" w:cs="Times New Roman"/>
+        <w:t xml:space="preserve">, &amp; </w:t>
+      </w:r>
+      <w:proofErr w:type="spellStart"/>
+      <w:r>
+        <w:rPr>
+          <w:rFonts w:ascii="Times New Roman" w:hAnsi="Times New Roman" w:cs="Times New Roman"/>
+          <w:sz w:val="24"/>
+          <w:szCs w:val="24"/>
+        </w:rPr>
+        <w:t>DeNeve</w:t>
+      </w:r>
+      <w:proofErr w:type="spellEnd"/>
+      <w:r>
+        <w:rPr>
+          <w:rFonts w:ascii="Times New Roman" w:hAnsi="Times New Roman" w:cs="Times New Roman"/>
+          <w:sz w:val="24"/>
+          <w:szCs w:val="24"/>
+        </w:rPr>
+        <w:t>, 1995</w:t>
+      </w:r>
+      <w:commentRangeEnd w:id="17"/>
+      <w:r>
+        <w:rPr>
+          <w:rStyle w:val="CommentReference"/>
+        </w:rPr>
+        <w:commentReference w:id="17"/>
+      </w:r>
+      <w:r>
+        <w:rPr>
+          <w:rFonts w:ascii="Times New Roman" w:hAnsi="Times New Roman" w:cs="Times New Roman"/>
+          <w:sz w:val="24"/>
+          <w:szCs w:val="24"/>
+        </w:rPr>
+        <w:t>)</w:t>
+      </w:r>
+      <w:r>
+        <w:rPr>
+          <w:rFonts w:ascii="Times New Roman" w:hAnsi="Times New Roman" w:cs="Times New Roman"/>
+          <w:sz w:val="24"/>
+          <w:szCs w:val="24"/>
+        </w:rPr>
+        <w:t xml:space="preserve"> before and after playing one of three games: a section from the beginning of </w:t>
+      </w:r>
+      <w:r>
+        <w:rPr>
+          <w:rFonts w:ascii="Times New Roman" w:hAnsi="Times New Roman" w:cs="Times New Roman"/>
+          <w:i/>
           <w:sz w:val="24"/>
           <w:szCs w:val="24"/>
         </w:rPr>
         <w:lastRenderedPageBreak/>
-        <w:t xml:space="preserve">&amp; </w:t>
-      </w:r>
-      <w:proofErr w:type="spellStart"/>
-      <w:r>
-        <w:rPr>
-          <w:rFonts w:ascii="Times New Roman" w:hAnsi="Times New Roman" w:cs="Times New Roman"/>
-          <w:sz w:val="24"/>
-          <w:szCs w:val="24"/>
-        </w:rPr>
-        <w:t>DeNeve</w:t>
-      </w:r>
-      <w:proofErr w:type="spellEnd"/>
-      <w:r>
-        <w:rPr>
-          <w:rFonts w:ascii="Times New Roman" w:hAnsi="Times New Roman" w:cs="Times New Roman"/>
-          <w:sz w:val="24"/>
-          <w:szCs w:val="24"/>
-        </w:rPr>
-        <w:t>, 1995</w:t>
-      </w:r>
-      <w:commentRangeEnd w:id="23"/>
-      <w:r>
-        <w:rPr>
-          <w:rStyle w:val="CommentReference"/>
-        </w:rPr>
-        <w:commentReference w:id="23"/>
-      </w:r>
-      <w:r>
-        <w:rPr>
-          <w:rFonts w:ascii="Times New Roman" w:hAnsi="Times New Roman" w:cs="Times New Roman"/>
-          <w:sz w:val="24"/>
-          <w:szCs w:val="24"/>
-        </w:rPr>
-        <w:t>)</w:t>
-      </w:r>
-      <w:r>
-        <w:rPr>
-          <w:rFonts w:ascii="Times New Roman" w:hAnsi="Times New Roman" w:cs="Times New Roman"/>
-          <w:sz w:val="24"/>
-          <w:szCs w:val="24"/>
-        </w:rPr>
-        <w:t xml:space="preserve"> before and after playing one of three games: a section from the beginning of </w:t>
+        <w:t xml:space="preserve">Red Dead Redemption, </w:t>
+      </w:r>
+      <w:r>
+        <w:rPr>
+          <w:rFonts w:ascii="Times New Roman" w:hAnsi="Times New Roman" w:cs="Times New Roman"/>
+          <w:sz w:val="24"/>
+          <w:szCs w:val="24"/>
+        </w:rPr>
+        <w:t>a latter section of</w:t>
+      </w:r>
+      <w:r>
+        <w:rPr>
+          <w:rFonts w:ascii="Times New Roman" w:hAnsi="Times New Roman" w:cs="Times New Roman"/>
+          <w:sz w:val="24"/>
+          <w:szCs w:val="24"/>
+        </w:rPr>
+        <w:t xml:space="preserve"> </w:t>
       </w:r>
       <w:r>
         <w:rPr>
@@ -10593,15 +10596,266 @@
           <w:sz w:val="24"/>
           <w:szCs w:val="24"/>
         </w:rPr>
-        <w:t xml:space="preserve">Red Dead Redemption, </w:t>
-      </w:r>
-      <w:r>
-        <w:rPr>
-          <w:rFonts w:ascii="Times New Roman" w:hAnsi="Times New Roman" w:cs="Times New Roman"/>
-          <w:sz w:val="24"/>
-          <w:szCs w:val="24"/>
-        </w:rPr>
-        <w:t>a latter section of</w:t>
+        <w:t>Red Dead Redemption</w:t>
+      </w:r>
+      <w:r>
+        <w:rPr>
+          <w:rFonts w:ascii="Times New Roman" w:hAnsi="Times New Roman" w:cs="Times New Roman"/>
+          <w:sz w:val="24"/>
+          <w:szCs w:val="24"/>
+        </w:rPr>
+        <w:t xml:space="preserve">, and </w:t>
+      </w:r>
+      <w:r>
+        <w:rPr>
+          <w:rFonts w:ascii="Times New Roman" w:hAnsi="Times New Roman" w:cs="Times New Roman"/>
+          <w:i/>
+          <w:sz w:val="24"/>
+          <w:szCs w:val="24"/>
+        </w:rPr>
+        <w:t>FIFA</w:t>
+      </w:r>
+      <w:r>
+        <w:rPr>
+          <w:rFonts w:ascii="Times New Roman" w:hAnsi="Times New Roman" w:cs="Times New Roman"/>
+          <w:i/>
+          <w:sz w:val="24"/>
+          <w:szCs w:val="24"/>
+        </w:rPr>
+        <w:t xml:space="preserve">. </w:t>
+      </w:r>
+      <w:r>
+        <w:rPr>
+          <w:rFonts w:ascii="Times New Roman" w:hAnsi="Times New Roman" w:cs="Times New Roman"/>
+          <w:sz w:val="24"/>
+          <w:szCs w:val="24"/>
+        </w:rPr>
+        <w:t>Participants played the game for either 15 or 45 minutes.</w:t>
+      </w:r>
+      <w:r>
+        <w:rPr>
+          <w:rFonts w:ascii="Times New Roman" w:hAnsi="Times New Roman" w:cs="Times New Roman"/>
+          <w:sz w:val="24"/>
+          <w:szCs w:val="24"/>
+        </w:rPr>
+        <w:t xml:space="preserve"> The condition in which the participants played the beginning section of </w:t>
+      </w:r>
+      <w:r>
+        <w:rPr>
+          <w:rFonts w:ascii="Times New Roman" w:hAnsi="Times New Roman" w:cs="Times New Roman"/>
+          <w:i/>
+          <w:sz w:val="24"/>
+          <w:szCs w:val="24"/>
+        </w:rPr>
+        <w:t>Red Dead Redemption</w:t>
+      </w:r>
+      <w:r>
+        <w:rPr>
+          <w:rFonts w:ascii="Times New Roman" w:hAnsi="Times New Roman" w:cs="Times New Roman"/>
+          <w:sz w:val="24"/>
+          <w:szCs w:val="24"/>
+        </w:rPr>
+        <w:t xml:space="preserve"> was considered a nonviolent control condition, as was </w:t>
+      </w:r>
+      <w:r>
+        <w:rPr>
+          <w:rFonts w:ascii="Times New Roman" w:hAnsi="Times New Roman" w:cs="Times New Roman"/>
+          <w:i/>
+          <w:sz w:val="24"/>
+          <w:szCs w:val="24"/>
+        </w:rPr>
+        <w:t>FIFA</w:t>
+      </w:r>
+      <w:r>
+        <w:rPr>
+          <w:rFonts w:ascii="Times New Roman" w:hAnsi="Times New Roman" w:cs="Times New Roman"/>
+          <w:sz w:val="24"/>
+          <w:szCs w:val="24"/>
+        </w:rPr>
+        <w:t xml:space="preserve">. Thus, the latter section of </w:t>
+      </w:r>
+      <w:r>
+        <w:rPr>
+          <w:rFonts w:ascii="Times New Roman" w:hAnsi="Times New Roman" w:cs="Times New Roman"/>
+          <w:i/>
+          <w:sz w:val="24"/>
+          <w:szCs w:val="24"/>
+        </w:rPr>
+        <w:t>Red Dead Redemption</w:t>
+      </w:r>
+      <w:r>
+        <w:rPr>
+          <w:rFonts w:ascii="Times New Roman" w:hAnsi="Times New Roman" w:cs="Times New Roman"/>
+          <w:sz w:val="24"/>
+          <w:szCs w:val="24"/>
+        </w:rPr>
+        <w:t xml:space="preserve"> was compared to the other two conditions, and with a time X group test statistic of </w:t>
+      </w:r>
+      <w:r>
+        <w:rPr>
+          <w:rFonts w:ascii="Times New Roman" w:hAnsi="Times New Roman" w:cs="Times New Roman"/>
+          <w:i/>
+          <w:sz w:val="24"/>
+          <w:szCs w:val="24"/>
+        </w:rPr>
+        <w:t>F</w:t>
+      </w:r>
+      <w:r>
+        <w:rPr>
+          <w:rFonts w:ascii="Times New Roman" w:hAnsi="Times New Roman" w:cs="Times New Roman"/>
+          <w:sz w:val="24"/>
+          <w:szCs w:val="24"/>
+        </w:rPr>
+        <w:t xml:space="preserve">(1, 94) = 3.11, </w:t>
+      </w:r>
+      <w:r>
+        <w:rPr>
+          <w:rFonts w:ascii="Times New Roman" w:hAnsi="Times New Roman" w:cs="Times New Roman"/>
+          <w:i/>
+          <w:sz w:val="24"/>
+          <w:szCs w:val="24"/>
+        </w:rPr>
+        <w:t>p</w:t>
+      </w:r>
+      <w:r>
+        <w:rPr>
+          <w:rFonts w:ascii="Times New Roman" w:hAnsi="Times New Roman" w:cs="Times New Roman"/>
+          <w:sz w:val="24"/>
+          <w:szCs w:val="24"/>
+        </w:rPr>
+        <w:t xml:space="preserve"> = .09, </w:t>
+      </w:r>
+      <w:r>
+        <w:rPr>
+          <w:rFonts w:ascii="Times New Roman" w:hAnsi="Times New Roman" w:cs="Times New Roman"/>
+          <w:i/>
+          <w:sz w:val="24"/>
+          <w:szCs w:val="24"/>
+        </w:rPr>
+        <w:t>r</w:t>
+      </w:r>
+      <w:r>
+        <w:rPr>
+          <w:rFonts w:ascii="Times New Roman" w:hAnsi="Times New Roman" w:cs="Times New Roman"/>
+          <w:sz w:val="24"/>
+          <w:szCs w:val="24"/>
+        </w:rPr>
+        <w:t xml:space="preserve"> = .17, the authors argued positive evidence for the null hypothesis. </w:t>
+      </w:r>
+      <w:r>
+        <w:rPr>
+          <w:rFonts w:ascii="Times New Roman" w:hAnsi="Times New Roman" w:cs="Times New Roman"/>
+          <w:sz w:val="24"/>
+          <w:szCs w:val="24"/>
+        </w:rPr>
+        <w:t>On the contrary</w:t>
+      </w:r>
+      <w:r>
+        <w:rPr>
+          <w:rFonts w:ascii="Times New Roman" w:hAnsi="Times New Roman" w:cs="Times New Roman"/>
+          <w:sz w:val="24"/>
+          <w:szCs w:val="24"/>
+        </w:rPr>
+        <w:t>, compared to the meta-analytic estimate of the effects of violent games on aggressive affect (</w:t>
+      </w:r>
+      <w:r>
+        <w:rPr>
+          <w:rFonts w:ascii="Times New Roman" w:hAnsi="Times New Roman" w:cs="Times New Roman"/>
+          <w:i/>
+          <w:sz w:val="24"/>
+          <w:szCs w:val="24"/>
+        </w:rPr>
+        <w:t>r</w:t>
+      </w:r>
+      <w:r>
+        <w:rPr>
+          <w:rFonts w:ascii="Times New Roman" w:hAnsi="Times New Roman" w:cs="Times New Roman"/>
+          <w:sz w:val="24"/>
+          <w:szCs w:val="24"/>
+        </w:rPr>
+        <w:t xml:space="preserve"> = .29, [.25, .34]), the data </w:t>
+      </w:r>
+      <w:r>
+        <w:rPr>
+          <w:rFonts w:ascii="Times New Roman" w:hAnsi="Times New Roman" w:cs="Times New Roman"/>
+          <w:sz w:val="24"/>
+          <w:szCs w:val="24"/>
+        </w:rPr>
+        <w:t>slightly</w:t>
+      </w:r>
+      <w:r>
+        <w:rPr>
+          <w:rFonts w:ascii="Times New Roman" w:hAnsi="Times New Roman" w:cs="Times New Roman"/>
+          <w:sz w:val="24"/>
+          <w:szCs w:val="24"/>
+        </w:rPr>
+        <w:t xml:space="preserve"> support the alternative hypothesis, not the null, BF</w:t>
+      </w:r>
+      <w:r>
+        <w:rPr>
+          <w:rFonts w:ascii="Times New Roman" w:hAnsi="Times New Roman" w:cs="Times New Roman"/>
+          <w:sz w:val="24"/>
+          <w:szCs w:val="24"/>
+          <w:vertAlign w:val="subscript"/>
+        </w:rPr>
+        <w:t>20</w:t>
+      </w:r>
+      <w:r>
+        <w:rPr>
+          <w:rFonts w:ascii="Times New Roman" w:hAnsi="Times New Roman" w:cs="Times New Roman"/>
+          <w:sz w:val="24"/>
+          <w:szCs w:val="24"/>
+        </w:rPr>
+        <w:t xml:space="preserve"> = </w:t>
+      </w:r>
+      <w:r>
+        <w:rPr>
+          <w:rFonts w:ascii="Times New Roman" w:hAnsi="Times New Roman" w:cs="Times New Roman"/>
+          <w:sz w:val="24"/>
+          <w:szCs w:val="24"/>
+        </w:rPr>
+        <w:t>1.93</w:t>
+      </w:r>
+      <w:r>
+        <w:rPr>
+          <w:rFonts w:ascii="Times New Roman" w:hAnsi="Times New Roman" w:cs="Times New Roman"/>
+          <w:sz w:val="24"/>
+          <w:szCs w:val="24"/>
+        </w:rPr>
+        <w:t xml:space="preserve">. </w:t>
+      </w:r>
+      <w:r>
+        <w:rPr>
+          <w:rFonts w:ascii="Times New Roman" w:hAnsi="Times New Roman" w:cs="Times New Roman"/>
+          <w:sz w:val="24"/>
+          <w:szCs w:val="24"/>
+        </w:rPr>
+        <w:t xml:space="preserve">Furthermore, </w:t>
+      </w:r>
+      <w:r>
+        <w:rPr>
+          <w:rFonts w:ascii="Times New Roman" w:hAnsi="Times New Roman" w:cs="Times New Roman"/>
+          <w:sz w:val="24"/>
+          <w:szCs w:val="24"/>
+        </w:rPr>
+        <w:t xml:space="preserve">it seems unlikely that the early section of </w:t>
+      </w:r>
+      <w:r>
+        <w:rPr>
+          <w:rFonts w:ascii="Times New Roman" w:hAnsi="Times New Roman" w:cs="Times New Roman"/>
+          <w:i/>
+          <w:sz w:val="24"/>
+          <w:szCs w:val="24"/>
+        </w:rPr>
+        <w:t xml:space="preserve">Red Dead Redemption </w:t>
+      </w:r>
+      <w:r>
+        <w:rPr>
+          <w:rFonts w:ascii="Times New Roman" w:hAnsi="Times New Roman" w:cs="Times New Roman"/>
+          <w:sz w:val="24"/>
+          <w:szCs w:val="24"/>
+        </w:rPr>
+        <w:t>was truly nonviolent.</w:t>
       </w:r>
       <w:r>
         <w:rPr>
@@ -10614,170 +10868,18 @@
       <w:r>
         <w:rPr>
           <w:rFonts w:ascii="Times New Roman" w:hAnsi="Times New Roman" w:cs="Times New Roman"/>
-          <w:i/>
-          <w:sz w:val="24"/>
-          <w:szCs w:val="24"/>
-        </w:rPr>
-        <w:t>Red Dead Redemption</w:t>
-      </w:r>
-      <w:r>
-        <w:rPr>
-          <w:rFonts w:ascii="Times New Roman" w:hAnsi="Times New Roman" w:cs="Times New Roman"/>
-          <w:sz w:val="24"/>
-          <w:szCs w:val="24"/>
-        </w:rPr>
-        <w:t xml:space="preserve">, and </w:t>
-      </w:r>
-      <w:r>
-        <w:rPr>
-          <w:rFonts w:ascii="Times New Roman" w:hAnsi="Times New Roman" w:cs="Times New Roman"/>
-          <w:i/>
-          <w:sz w:val="24"/>
-          <w:szCs w:val="24"/>
-        </w:rPr>
-        <w:t>FIFA</w:t>
-      </w:r>
-      <w:r>
-        <w:rPr>
-          <w:rFonts w:ascii="Times New Roman" w:hAnsi="Times New Roman" w:cs="Times New Roman"/>
-          <w:i/>
-          <w:sz w:val="24"/>
-          <w:szCs w:val="24"/>
-        </w:rPr>
-        <w:t xml:space="preserve">. </w:t>
-      </w:r>
-      <w:r>
-        <w:rPr>
-          <w:rFonts w:ascii="Times New Roman" w:hAnsi="Times New Roman" w:cs="Times New Roman"/>
-          <w:sz w:val="24"/>
-          <w:szCs w:val="24"/>
-        </w:rPr>
-        <w:t>Participants played the game for either 15 or 45 minutes.</w:t>
-      </w:r>
-      <w:r>
-        <w:rPr>
-          <w:rFonts w:ascii="Times New Roman" w:hAnsi="Times New Roman" w:cs="Times New Roman"/>
-          <w:sz w:val="24"/>
-          <w:szCs w:val="24"/>
-        </w:rPr>
-        <w:t xml:space="preserve"> The condition in which the participants played the beginning section of </w:t>
-      </w:r>
-      <w:r>
-        <w:rPr>
-          <w:rFonts w:ascii="Times New Roman" w:hAnsi="Times New Roman" w:cs="Times New Roman"/>
-          <w:i/>
-          <w:sz w:val="24"/>
-          <w:szCs w:val="24"/>
-        </w:rPr>
-        <w:t>Red Dead Redemption</w:t>
-      </w:r>
-      <w:r>
-        <w:rPr>
-          <w:rFonts w:ascii="Times New Roman" w:hAnsi="Times New Roman" w:cs="Times New Roman"/>
-          <w:sz w:val="24"/>
-          <w:szCs w:val="24"/>
-        </w:rPr>
-        <w:t xml:space="preserve"> was considered a nonviolent control condition, as was </w:t>
-      </w:r>
-      <w:r>
-        <w:rPr>
-          <w:rFonts w:ascii="Times New Roman" w:hAnsi="Times New Roman" w:cs="Times New Roman"/>
-          <w:i/>
-          <w:sz w:val="24"/>
-          <w:szCs w:val="24"/>
-        </w:rPr>
-        <w:t>FIFA</w:t>
-      </w:r>
-      <w:r>
-        <w:rPr>
-          <w:rFonts w:ascii="Times New Roman" w:hAnsi="Times New Roman" w:cs="Times New Roman"/>
-          <w:sz w:val="24"/>
-          <w:szCs w:val="24"/>
-        </w:rPr>
-        <w:t xml:space="preserve">. Thus, the latter section of </w:t>
-      </w:r>
-      <w:r>
-        <w:rPr>
-          <w:rFonts w:ascii="Times New Roman" w:hAnsi="Times New Roman" w:cs="Times New Roman"/>
-          <w:i/>
-          <w:sz w:val="24"/>
-          <w:szCs w:val="24"/>
-        </w:rPr>
-        <w:t>Red Dead Redemption</w:t>
-      </w:r>
-      <w:r>
-        <w:rPr>
-          <w:rFonts w:ascii="Times New Roman" w:hAnsi="Times New Roman" w:cs="Times New Roman"/>
-          <w:sz w:val="24"/>
-          <w:szCs w:val="24"/>
-        </w:rPr>
-        <w:t xml:space="preserve"> was compared to the other two conditions, and with a time X group test statistic of F(1, 94) = 3.11, p = .09, r = .17, the authors argued positive evidence for the null hypothesis. However, compared to the meta-analytic estimate of the effects of violent games on aggressive affect (r = .29, [.25, .34]), the data </w:t>
-      </w:r>
-      <w:r>
-        <w:rPr>
-          <w:rFonts w:ascii="Times New Roman" w:hAnsi="Times New Roman" w:cs="Times New Roman"/>
-          <w:sz w:val="24"/>
-          <w:szCs w:val="24"/>
-        </w:rPr>
-        <w:t>slightly</w:t>
-      </w:r>
-      <w:r>
-        <w:rPr>
-          <w:rFonts w:ascii="Times New Roman" w:hAnsi="Times New Roman" w:cs="Times New Roman"/>
-          <w:sz w:val="24"/>
-          <w:szCs w:val="24"/>
-        </w:rPr>
-        <w:t xml:space="preserve"> support the alternative hypothesis, not the null, BF</w:t>
-      </w:r>
-      <w:r>
-        <w:rPr>
-          <w:rFonts w:ascii="Times New Roman" w:hAnsi="Times New Roman" w:cs="Times New Roman"/>
-          <w:sz w:val="24"/>
-          <w:szCs w:val="24"/>
-          <w:vertAlign w:val="subscript"/>
-        </w:rPr>
-        <w:t>20</w:t>
-      </w:r>
-      <w:r>
-        <w:rPr>
-          <w:rFonts w:ascii="Times New Roman" w:hAnsi="Times New Roman" w:cs="Times New Roman"/>
-          <w:sz w:val="24"/>
-          <w:szCs w:val="24"/>
-        </w:rPr>
-        <w:t xml:space="preserve"> = </w:t>
-      </w:r>
-      <w:r>
-        <w:rPr>
-          <w:rFonts w:ascii="Times New Roman" w:hAnsi="Times New Roman" w:cs="Times New Roman"/>
-          <w:sz w:val="24"/>
-          <w:szCs w:val="24"/>
-        </w:rPr>
-        <w:t>1.93</w:t>
-      </w:r>
-      <w:r>
-        <w:rPr>
-          <w:rFonts w:ascii="Times New Roman" w:hAnsi="Times New Roman" w:cs="Times New Roman"/>
-          <w:sz w:val="24"/>
-          <w:szCs w:val="24"/>
-        </w:rPr>
-        <w:t xml:space="preserve">. Since it seems unlikely that the early section of </w:t>
-      </w:r>
-      <w:r>
-        <w:rPr>
-          <w:rFonts w:ascii="Times New Roman" w:hAnsi="Times New Roman" w:cs="Times New Roman"/>
-          <w:i/>
-          <w:sz w:val="24"/>
-          <w:szCs w:val="24"/>
-        </w:rPr>
-        <w:t xml:space="preserve">Red Dead Redemption </w:t>
-      </w:r>
-      <w:r>
-        <w:rPr>
-          <w:rFonts w:ascii="Times New Roman" w:hAnsi="Times New Roman" w:cs="Times New Roman"/>
-          <w:sz w:val="24"/>
-          <w:szCs w:val="24"/>
-        </w:rPr>
-        <w:t xml:space="preserve">was truly nonviolent – inspection of game footage indicates that the main character is shot in a </w:t>
+          <w:sz w:val="24"/>
+          <w:szCs w:val="24"/>
+        </w:rPr>
+        <w:t>I</w:t>
+      </w:r>
+      <w:r>
+        <w:rPr>
+          <w:rFonts w:ascii="Times New Roman" w:hAnsi="Times New Roman" w:cs="Times New Roman"/>
+          <w:sz w:val="24"/>
+          <w:szCs w:val="24"/>
+        </w:rPr>
+        <w:t xml:space="preserve">nspection of game footage indicates that the main character is shot in a </w:t>
       </w:r>
       <w:proofErr w:type="spellStart"/>
       <w:r>
@@ -10830,16 +10932,31 @@
           <w:sz w:val="24"/>
           <w:szCs w:val="24"/>
         </w:rPr>
-        <w:t xml:space="preserve"> – we performed the analysis again, </w:t>
-      </w:r>
-      <w:commentRangeStart w:id="24"/>
-      <w:r>
-        <w:rPr>
-          <w:rFonts w:ascii="Times New Roman" w:hAnsi="Times New Roman" w:cs="Times New Roman"/>
-          <w:sz w:val="24"/>
-          <w:szCs w:val="24"/>
-        </w:rPr>
-        <w:t xml:space="preserve">this time comparing the two </w:t>
+        <w:t>.</w:t>
+      </w:r>
+      <w:r>
+        <w:rPr>
+          <w:rFonts w:ascii="Times New Roman" w:hAnsi="Times New Roman" w:cs="Times New Roman"/>
+          <w:sz w:val="24"/>
+          <w:szCs w:val="24"/>
+        </w:rPr>
+        <w:t xml:space="preserve"> </w:t>
+      </w:r>
+      <w:r>
+        <w:rPr>
+          <w:rFonts w:ascii="Times New Roman" w:hAnsi="Times New Roman" w:cs="Times New Roman"/>
+          <w:sz w:val="24"/>
+          <w:szCs w:val="24"/>
+        </w:rPr>
+        <w:t xml:space="preserve">Thus, </w:t>
+      </w:r>
+      <w:r>
+        <w:rPr>
+          <w:rFonts w:ascii="Times New Roman" w:hAnsi="Times New Roman" w:cs="Times New Roman"/>
+          <w:sz w:val="24"/>
+          <w:szCs w:val="24"/>
+        </w:rPr>
+        <w:t xml:space="preserve">we performed the analysis again, this time comparing the two </w:t>
       </w:r>
       <w:r>
         <w:rPr>
@@ -10850,20 +10967,144 @@
         </w:rPr>
         <w:t xml:space="preserve">Red Dead Redemption </w:t>
       </w:r>
-      <w:commentRangeEnd w:id="24"/>
+      <w:r>
+        <w:rPr>
+          <w:rFonts w:ascii="Times New Roman" w:hAnsi="Times New Roman" w:cs="Times New Roman"/>
+          <w:sz w:val="24"/>
+          <w:szCs w:val="24"/>
+        </w:rPr>
+        <w:t xml:space="preserve">conditions against the </w:t>
+      </w:r>
+      <w:r>
+        <w:rPr>
+          <w:rFonts w:ascii="Times New Roman" w:hAnsi="Times New Roman" w:cs="Times New Roman"/>
+          <w:i/>
+          <w:sz w:val="24"/>
+          <w:szCs w:val="24"/>
+        </w:rPr>
+        <w:t xml:space="preserve">FIFA </w:t>
+      </w:r>
+      <w:r>
+        <w:rPr>
+          <w:rFonts w:ascii="Times New Roman" w:hAnsi="Times New Roman" w:cs="Times New Roman"/>
+          <w:sz w:val="24"/>
+          <w:szCs w:val="24"/>
+        </w:rPr>
+        <w:t xml:space="preserve">condition. This yields an effect size of </w:t>
+      </w:r>
+      <w:r>
+        <w:rPr>
+          <w:rFonts w:ascii="Times New Roman" w:hAnsi="Times New Roman" w:cs="Times New Roman"/>
+          <w:i/>
+          <w:sz w:val="24"/>
+          <w:szCs w:val="24"/>
+        </w:rPr>
+        <w:t>r</w:t>
+      </w:r>
+      <w:r>
+        <w:rPr>
+          <w:rFonts w:ascii="Times New Roman" w:hAnsi="Times New Roman" w:cs="Times New Roman"/>
+          <w:sz w:val="24"/>
+          <w:szCs w:val="24"/>
+        </w:rPr>
+        <w:t xml:space="preserve"> = .22, </w:t>
+      </w:r>
+      <w:commentRangeStart w:id="18"/>
+      <w:r>
+        <w:rPr>
+          <w:rFonts w:ascii="Times New Roman" w:hAnsi="Times New Roman" w:cs="Times New Roman"/>
+          <w:sz w:val="24"/>
+          <w:szCs w:val="24"/>
+        </w:rPr>
+        <w:t xml:space="preserve">[.02, .39] </w:t>
+      </w:r>
+      <w:commentRangeEnd w:id="18"/>
       <w:r>
         <w:rPr>
           <w:rStyle w:val="CommentReference"/>
         </w:rPr>
-        <w:commentReference w:id="24"/>
-      </w:r>
-      <w:r>
-        <w:rPr>
-          <w:rFonts w:ascii="Times New Roman" w:hAnsi="Times New Roman" w:cs="Times New Roman"/>
-          <w:sz w:val="24"/>
-          <w:szCs w:val="24"/>
-        </w:rPr>
-        <w:t xml:space="preserve">conditions against the </w:t>
+        <w:commentReference w:id="18"/>
+      </w:r>
+      <w:commentRangeStart w:id="19"/>
+      <w:r>
+        <w:rPr>
+          <w:rFonts w:ascii="Times New Roman" w:hAnsi="Times New Roman" w:cs="Times New Roman"/>
+          <w:sz w:val="24"/>
+          <w:szCs w:val="24"/>
+        </w:rPr>
+        <w:t>with</w:t>
+      </w:r>
+      <w:commentRangeEnd w:id="19"/>
+      <w:r>
+        <w:rPr>
+          <w:rStyle w:val="CommentReference"/>
+        </w:rPr>
+        <w:commentReference w:id="19"/>
+      </w:r>
+      <w:r>
+        <w:rPr>
+          <w:rFonts w:ascii="Times New Roman" w:hAnsi="Times New Roman" w:cs="Times New Roman"/>
+          <w:sz w:val="24"/>
+          <w:szCs w:val="24"/>
+        </w:rPr>
+        <w:t xml:space="preserve"> BF</w:t>
+      </w:r>
+      <w:r>
+        <w:rPr>
+          <w:rFonts w:ascii="Times New Roman" w:hAnsi="Times New Roman" w:cs="Times New Roman"/>
+          <w:sz w:val="24"/>
+          <w:szCs w:val="24"/>
+          <w:vertAlign w:val="subscript"/>
+        </w:rPr>
+        <w:t>20</w:t>
+      </w:r>
+      <w:r>
+        <w:rPr>
+          <w:rFonts w:ascii="Times New Roman" w:hAnsi="Times New Roman" w:cs="Times New Roman"/>
+          <w:sz w:val="24"/>
+          <w:szCs w:val="24"/>
+        </w:rPr>
+        <w:t xml:space="preserve"> = </w:t>
+      </w:r>
+      <w:r>
+        <w:rPr>
+          <w:rFonts w:ascii="Times New Roman" w:hAnsi="Times New Roman" w:cs="Times New Roman"/>
+          <w:sz w:val="24"/>
+          <w:szCs w:val="24"/>
+        </w:rPr>
+        <w:t>8.54, indicating moderately strong support for the alternative</w:t>
+      </w:r>
+      <w:r>
+        <w:rPr>
+          <w:rFonts w:ascii="Times New Roman" w:hAnsi="Times New Roman" w:cs="Times New Roman"/>
+          <w:sz w:val="24"/>
+          <w:szCs w:val="24"/>
+        </w:rPr>
+        <w:t>.</w:t>
+      </w:r>
+      <w:r>
+        <w:rPr>
+          <w:rFonts w:ascii="Times New Roman" w:hAnsi="Times New Roman" w:cs="Times New Roman"/>
+          <w:sz w:val="24"/>
+          <w:szCs w:val="24"/>
+        </w:rPr>
+        <w:t xml:space="preserve"> There is one last wrinkle to this study: </w:t>
+      </w:r>
+      <w:r>
+        <w:rPr>
+          <w:rFonts w:ascii="Times New Roman" w:hAnsi="Times New Roman" w:cs="Times New Roman"/>
+          <w:sz w:val="24"/>
+          <w:szCs w:val="24"/>
+        </w:rPr>
+        <w:t>a main effect of time was observed such that</w:t>
+      </w:r>
+      <w:r>
+        <w:rPr>
+          <w:rFonts w:ascii="Times New Roman" w:hAnsi="Times New Roman" w:cs="Times New Roman"/>
+          <w:sz w:val="24"/>
+          <w:szCs w:val="24"/>
+        </w:rPr>
+        <w:t xml:space="preserve"> Social Hostility Scale scores </w:t>
       </w:r>
       <w:r>
         <w:rPr>
@@ -10872,16 +11113,25 @@
           <w:sz w:val="24"/>
           <w:szCs w:val="24"/>
         </w:rPr>
-        <w:t xml:space="preserve">FIFA </w:t>
-      </w:r>
-      <w:r>
-        <w:rPr>
-          <w:rFonts w:ascii="Times New Roman" w:hAnsi="Times New Roman" w:cs="Times New Roman"/>
-          <w:sz w:val="24"/>
-          <w:szCs w:val="24"/>
-        </w:rPr>
-        <w:t xml:space="preserve">condition. This yields an effect size of </w:t>
-      </w:r>
+        <w:t>decreased</w:t>
+      </w:r>
+      <w:r>
+        <w:rPr>
+          <w:rFonts w:ascii="Times New Roman" w:hAnsi="Times New Roman" w:cs="Times New Roman"/>
+          <w:sz w:val="24"/>
+          <w:szCs w:val="24"/>
+        </w:rPr>
+        <w:t xml:space="preserve"> from pretest to posttest</w:t>
+      </w:r>
+      <w:r>
+        <w:rPr>
+          <w:rFonts w:ascii="Times New Roman" w:hAnsi="Times New Roman" w:cs="Times New Roman"/>
+          <w:sz w:val="24"/>
+          <w:szCs w:val="24"/>
+        </w:rPr>
+        <w:t xml:space="preserve">, </w:t>
+      </w:r>
+      <w:proofErr w:type="gramStart"/>
       <w:r>
         <w:rPr>
           <w:rFonts w:ascii="Times New Roman" w:hAnsi="Times New Roman" w:cs="Times New Roman"/>
@@ -10889,130 +11139,15 @@
           <w:sz w:val="24"/>
           <w:szCs w:val="24"/>
         </w:rPr>
-        <w:t>r</w:t>
-      </w:r>
-      <w:r>
-        <w:rPr>
-          <w:rFonts w:ascii="Times New Roman" w:hAnsi="Times New Roman" w:cs="Times New Roman"/>
-          <w:sz w:val="24"/>
-          <w:szCs w:val="24"/>
-        </w:rPr>
-        <w:t xml:space="preserve"> = .22, </w:t>
-      </w:r>
-      <w:commentRangeStart w:id="25"/>
-      <w:r>
-        <w:rPr>
-          <w:rFonts w:ascii="Times New Roman" w:hAnsi="Times New Roman" w:cs="Times New Roman"/>
-          <w:sz w:val="24"/>
-          <w:szCs w:val="24"/>
-        </w:rPr>
-        <w:t xml:space="preserve">[.02, .39] </w:t>
-      </w:r>
-      <w:commentRangeEnd w:id="25"/>
-      <w:r>
-        <w:rPr>
-          <w:rStyle w:val="CommentReference"/>
-        </w:rPr>
-        <w:commentReference w:id="25"/>
-      </w:r>
-      <w:r>
-        <w:rPr>
-          <w:rFonts w:ascii="Times New Roman" w:hAnsi="Times New Roman" w:cs="Times New Roman"/>
-          <w:sz w:val="24"/>
-          <w:szCs w:val="24"/>
-        </w:rPr>
-        <w:t>with BF</w:t>
-      </w:r>
-      <w:r>
-        <w:rPr>
-          <w:rFonts w:ascii="Times New Roman" w:hAnsi="Times New Roman" w:cs="Times New Roman"/>
-          <w:sz w:val="24"/>
-          <w:szCs w:val="24"/>
-          <w:vertAlign w:val="subscript"/>
-        </w:rPr>
-        <w:t>20</w:t>
-      </w:r>
-      <w:r>
-        <w:rPr>
-          <w:rFonts w:ascii="Times New Roman" w:hAnsi="Times New Roman" w:cs="Times New Roman"/>
-          <w:sz w:val="24"/>
-          <w:szCs w:val="24"/>
-        </w:rPr>
-        <w:t xml:space="preserve"> = </w:t>
-      </w:r>
-      <w:r>
-        <w:rPr>
-          <w:rFonts w:ascii="Times New Roman" w:hAnsi="Times New Roman" w:cs="Times New Roman"/>
-          <w:sz w:val="24"/>
-          <w:szCs w:val="24"/>
-        </w:rPr>
-        <w:t>8.54, indicating moderately strong support for the alternative</w:t>
-      </w:r>
-      <w:r>
-        <w:rPr>
-          <w:rFonts w:ascii="Times New Roman" w:hAnsi="Times New Roman" w:cs="Times New Roman"/>
-          <w:sz w:val="24"/>
-          <w:szCs w:val="24"/>
-        </w:rPr>
-        <w:t>.</w:t>
-      </w:r>
-      <w:r>
-        <w:rPr>
-          <w:rFonts w:ascii="Times New Roman" w:hAnsi="Times New Roman" w:cs="Times New Roman"/>
-          <w:sz w:val="24"/>
-          <w:szCs w:val="24"/>
-        </w:rPr>
-        <w:t xml:space="preserve"> There is one last wrinkle to this study: </w:t>
-      </w:r>
-      <w:r>
-        <w:rPr>
-          <w:rFonts w:ascii="Times New Roman" w:hAnsi="Times New Roman" w:cs="Times New Roman"/>
-          <w:sz w:val="24"/>
-          <w:szCs w:val="24"/>
-        </w:rPr>
-        <w:t>a main effect of time was observed such that</w:t>
-      </w:r>
-      <w:r>
-        <w:rPr>
-          <w:rFonts w:ascii="Times New Roman" w:hAnsi="Times New Roman" w:cs="Times New Roman"/>
-          <w:sz w:val="24"/>
-          <w:szCs w:val="24"/>
-        </w:rPr>
-        <w:t xml:space="preserve"> Social Hostility Scale scores </w:t>
-      </w:r>
-      <w:r>
-        <w:rPr>
-          <w:rFonts w:ascii="Times New Roman" w:hAnsi="Times New Roman" w:cs="Times New Roman"/>
-          <w:i/>
-          <w:sz w:val="24"/>
-          <w:szCs w:val="24"/>
-        </w:rPr>
-        <w:t>decreased</w:t>
-      </w:r>
-      <w:r>
-        <w:rPr>
-          <w:rFonts w:ascii="Times New Roman" w:hAnsi="Times New Roman" w:cs="Times New Roman"/>
-          <w:sz w:val="24"/>
-          <w:szCs w:val="24"/>
-        </w:rPr>
-        <w:t xml:space="preserve"> from pretest to posttest</w:t>
-      </w:r>
-      <w:r>
-        <w:rPr>
-          <w:rFonts w:ascii="Times New Roman" w:hAnsi="Times New Roman" w:cs="Times New Roman"/>
-          <w:sz w:val="24"/>
-          <w:szCs w:val="24"/>
-        </w:rPr>
-        <w:t xml:space="preserve">, </w:t>
-      </w:r>
-      <w:proofErr w:type="gramStart"/>
-      <w:r>
-        <w:rPr>
-          <w:rFonts w:ascii="Times New Roman" w:hAnsi="Times New Roman" w:cs="Times New Roman"/>
-          <w:sz w:val="24"/>
-          <w:szCs w:val="24"/>
-        </w:rPr>
-        <w:t>F(</w:t>
+        <w:t>F</w:t>
+      </w:r>
+      <w:r>
+        <w:rPr>
+          <w:rFonts w:ascii="Times New Roman" w:hAnsi="Times New Roman" w:cs="Times New Roman"/>
+          <w:sz w:val="24"/>
+          <w:szCs w:val="24"/>
+        </w:rPr>
+        <w:t>(</w:t>
       </w:r>
       <w:proofErr w:type="gramEnd"/>
       <w:r>
@@ -11224,21 +11359,11 @@
           <w:sz w:val="24"/>
           <w:szCs w:val="24"/>
         </w:rPr>
-        <w:t xml:space="preserve">Bayesian Interpretation of </w:t>
-      </w:r>
-      <w:r>
-        <w:rPr>
-          <w:rFonts w:ascii="Times New Roman" w:hAnsi="Times New Roman" w:cs="Times New Roman"/>
-          <w:b/>
-          <w:sz w:val="24"/>
-          <w:szCs w:val="24"/>
-        </w:rPr>
-        <w:t>Positive Findings in VVG Literature</w:t>
+        <w:t>Summary</w:t>
       </w:r>
     </w:p>
     <w:p>
       <w:pPr>
-        <w:outlineLvl w:val="0"/>
         <w:rPr>
           <w:rFonts w:ascii="Times New Roman" w:hAnsi="Times New Roman" w:cs="Times New Roman"/>
           <w:sz w:val="24"/>
@@ -11248,65 +11373,12 @@
       <w:r>
         <w:rPr>
           <w:rFonts w:ascii="Times New Roman" w:hAnsi="Times New Roman" w:cs="Times New Roman"/>
+          <w:color w:val="FF0000"/>
           <w:sz w:val="24"/>
           <w:szCs w:val="24"/>
         </w:rPr>
         <w:tab/>
       </w:r>
-      <w:commentRangeStart w:id="26"/>
-      <w:r>
-        <w:rPr>
-          <w:rFonts w:ascii="Times New Roman" w:hAnsi="Times New Roman" w:cs="Times New Roman"/>
-          <w:sz w:val="24"/>
-          <w:szCs w:val="24"/>
-        </w:rPr>
-        <w:t xml:space="preserve">Flaws of conventional statistical analysis are not entirely limited to null results or those researchers arguing for the absence of an effect. To illustrate this, we pick two experiments from </w:t>
-      </w:r>
-      <w:commentRangeEnd w:id="26"/>
-      <w:r>
-        <w:rPr>
-          <w:rStyle w:val="CommentReference"/>
-        </w:rPr>
-        <w:commentReference w:id="26"/>
-      </w:r>
-    </w:p>
-    <w:p>
-      <w:pPr>
-        <w:outlineLvl w:val="0"/>
-        <w:rPr>
-          <w:rFonts w:ascii="Times New Roman" w:hAnsi="Times New Roman" w:cs="Times New Roman"/>
-          <w:b/>
-          <w:sz w:val="24"/>
-          <w:szCs w:val="24"/>
-        </w:rPr>
-      </w:pPr>
-      <w:r>
-        <w:rPr>
-          <w:rFonts w:ascii="Times New Roman" w:hAnsi="Times New Roman" w:cs="Times New Roman"/>
-          <w:b/>
-          <w:sz w:val="24"/>
-          <w:szCs w:val="24"/>
-        </w:rPr>
-        <w:t>Summary</w:t>
-      </w:r>
-    </w:p>
-    <w:p>
-      <w:pPr>
-        <w:rPr>
-          <w:rFonts w:ascii="Times New Roman" w:hAnsi="Times New Roman" w:cs="Times New Roman"/>
-          <w:sz w:val="24"/>
-          <w:szCs w:val="24"/>
-        </w:rPr>
-      </w:pPr>
-      <w:r>
-        <w:rPr>
-          <w:rFonts w:ascii="Times New Roman" w:hAnsi="Times New Roman" w:cs="Times New Roman"/>
-          <w:color w:val="FF0000"/>
-          <w:sz w:val="24"/>
-          <w:szCs w:val="24"/>
-        </w:rPr>
-        <w:tab/>
-      </w:r>
       <w:r>
         <w:rPr>
           <w:rFonts w:ascii="Times New Roman" w:hAnsi="Times New Roman" w:cs="Times New Roman"/>
@@ -11338,17 +11410,7 @@
           <w:sz w:val="24"/>
           <w:szCs w:val="24"/>
         </w:rPr>
-        <w:t xml:space="preserve">Among the articles reviewed </w:t>
-      </w:r>
-      <w:bookmarkStart w:id="27" w:name="_GoBack"/>
-      <w:bookmarkEnd w:id="27"/>
-      <w:r>
-        <w:rPr>
-          <w:rFonts w:ascii="Times New Roman" w:hAnsi="Times New Roman" w:cs="Times New Roman"/>
-          <w:sz w:val="24"/>
-          <w:szCs w:val="24"/>
-        </w:rPr>
-        <w:t>in this section,</w:t>
+        <w:t>Among the articles reviewed in this section,</w:t>
       </w:r>
       <w:r>
         <w:rPr>
@@ -11373,7 +11435,39 @@
           <w:sz w:val="24"/>
           <w:szCs w:val="24"/>
         </w:rPr>
-        <w:t xml:space="preserve">&gt; .05 applied to a range of all possible study results: some studies had strong evidence for the null, others had only slight evidence for </w:t>
+        <w:t xml:space="preserve">&gt; .05 applied to a range of all possible study results: some studies had strong evidence for the null, others had only slight evidence for the null, and still others actually supported the alternative. </w:t>
+      </w:r>
+      <w:r>
+        <w:rPr>
+          <w:rFonts w:ascii="Times New Roman" w:hAnsi="Times New Roman" w:cs="Times New Roman"/>
+          <w:sz w:val="24"/>
+          <w:szCs w:val="24"/>
+        </w:rPr>
+        <w:t>A</w:t>
+      </w:r>
+      <w:r>
+        <w:rPr>
+          <w:rFonts w:ascii="Times New Roman" w:hAnsi="Times New Roman" w:cs="Times New Roman"/>
+          <w:sz w:val="24"/>
+          <w:szCs w:val="24"/>
+        </w:rPr>
+        <w:t>s in the pilot testing example above, failure to reject the null does not constitute evidence for the null;</w:t>
+      </w:r>
+      <w:r>
+        <w:rPr>
+          <w:rFonts w:ascii="Times New Roman" w:hAnsi="Times New Roman" w:cs="Times New Roman"/>
+          <w:sz w:val="24"/>
+          <w:szCs w:val="24"/>
+        </w:rPr>
+        <w:t xml:space="preserve"> researchers hoping to retain the null can always manage to do so by collecting arbitrarily small sample sizes. </w:t>
+      </w:r>
+      <w:r>
+        <w:rPr>
+          <w:rFonts w:ascii="Times New Roman" w:hAnsi="Times New Roman" w:cs="Times New Roman"/>
+          <w:sz w:val="24"/>
+          <w:szCs w:val="24"/>
+        </w:rPr>
+        <w:t xml:space="preserve">While reviewers are becoming increasingly savvy to this problem, there still remains the issue of quantifying the evidence for or against the null, even in a sufficiently large sample. Thus, we advocate the </w:t>
       </w:r>
       <w:r>
         <w:rPr>
@@ -11382,39 +11476,7 @@
           <w:szCs w:val="24"/>
         </w:rPr>
         <w:lastRenderedPageBreak/>
-        <w:t xml:space="preserve">the null, and still others actually supported the alternative. </w:t>
-      </w:r>
-      <w:r>
-        <w:rPr>
-          <w:rFonts w:ascii="Times New Roman" w:hAnsi="Times New Roman" w:cs="Times New Roman"/>
-          <w:sz w:val="24"/>
-          <w:szCs w:val="24"/>
-        </w:rPr>
-        <w:t>A</w:t>
-      </w:r>
-      <w:r>
-        <w:rPr>
-          <w:rFonts w:ascii="Times New Roman" w:hAnsi="Times New Roman" w:cs="Times New Roman"/>
-          <w:sz w:val="24"/>
-          <w:szCs w:val="24"/>
-        </w:rPr>
-        <w:t>s in the pilot testing example above, failure to reject the null does not constitute evidence for the null;</w:t>
-      </w:r>
-      <w:r>
-        <w:rPr>
-          <w:rFonts w:ascii="Times New Roman" w:hAnsi="Times New Roman" w:cs="Times New Roman"/>
-          <w:sz w:val="24"/>
-          <w:szCs w:val="24"/>
-        </w:rPr>
-        <w:t xml:space="preserve"> researchers hoping to retain the null can always manage to do so by collecting arbitrarily small sample sizes. </w:t>
-      </w:r>
-      <w:r>
-        <w:rPr>
-          <w:rFonts w:ascii="Times New Roman" w:hAnsi="Times New Roman" w:cs="Times New Roman"/>
-          <w:sz w:val="24"/>
-          <w:szCs w:val="24"/>
-        </w:rPr>
-        <w:t xml:space="preserve">While reviewers are becoming increasingly savvy to this problem, there still remains the issue of quantifying the evidence for or against the null, even in a sufficiently large sample. Thus, we advocate the application of </w:t>
+        <w:t xml:space="preserve">application of </w:t>
       </w:r>
       <w:r>
         <w:rPr>
@@ -11983,7 +12045,7 @@
         </w:rPr>
         <w:t xml:space="preserve"> substantially depending on the quantification: if mean intensity is used, </w:t>
       </w:r>
-      <w:commentRangeStart w:id="28"/>
+      <w:commentRangeStart w:id="20"/>
       <w:r>
         <w:rPr>
           <w:rFonts w:ascii="Times New Roman" w:hAnsi="Times New Roman" w:cs="Times New Roman"/>
@@ -12009,12 +12071,12 @@
         </w:rPr>
         <w:t xml:space="preserve"> = 5.12,</w:t>
       </w:r>
-      <w:commentRangeEnd w:id="28"/>
+      <w:commentRangeEnd w:id="20"/>
       <w:r>
         <w:rPr>
           <w:rStyle w:val="CommentReference"/>
         </w:rPr>
-        <w:commentReference w:id="28"/>
+        <w:commentReference w:id="20"/>
       </w:r>
       <w:r>
         <w:rPr>
@@ -12024,7 +12086,7 @@
         </w:rPr>
         <w:t xml:space="preserve"> a moderately informative replication, but if mean duration is used, </w:t>
       </w:r>
-      <w:commentRangeStart w:id="29"/>
+      <w:commentRangeStart w:id="21"/>
       <w:r>
         <w:rPr>
           <w:rFonts w:ascii="Times New Roman" w:hAnsi="Times New Roman" w:cs="Times New Roman"/>
@@ -12050,12 +12112,12 @@
         </w:rPr>
         <w:t xml:space="preserve"> = 1.11</w:t>
       </w:r>
-      <w:commentRangeEnd w:id="29"/>
+      <w:commentRangeEnd w:id="21"/>
       <w:r>
         <w:rPr>
           <w:rStyle w:val="CommentReference"/>
         </w:rPr>
-        <w:commentReference w:id="29"/>
+        <w:commentReference w:id="21"/>
       </w:r>
       <w:r>
         <w:rPr>
@@ -12193,16 +12255,7 @@
           <w:sz w:val="24"/>
           <w:szCs w:val="24"/>
         </w:rPr>
-        <w:t xml:space="preserve"> had noticed, various quantification strategies yielded effect sizes ranging from ω = .32 (count of low-volume </w:t>
-      </w:r>
-      <w:r>
-        <w:rPr>
-          <w:rFonts w:ascii="Times New Roman" w:hAnsi="Times New Roman" w:cs="Times New Roman"/>
-          <w:sz w:val="24"/>
-          <w:szCs w:val="24"/>
-        </w:rPr>
-        <w:lastRenderedPageBreak/>
-        <w:t xml:space="preserve">trials) to ω = .00 (first trial volume) to ω = .39 (count of high-volume trials). Similarly, Bayes factors ranged from </w:t>
+        <w:t xml:space="preserve"> had noticed, various quantification strategies yielded effect sizes ranging from ω = .32 (count of low-volume trials) to ω = .00 (first trial volume) to ω = .39 (count of high-volume trials). Similarly, Bayes factors ranged from </w:t>
       </w:r>
       <w:proofErr w:type="gramStart"/>
       <w:r>
@@ -12238,45 +12291,24 @@
           <w:sz w:val="24"/>
           <w:szCs w:val="24"/>
         </w:rPr>
-        <w:t xml:space="preserve">Bayes Factor reports the strength of reported evidence; drawing inferences from that evidence, </w:t>
-      </w:r>
-      <w:commentRangeStart w:id="30"/>
-      <w:r>
-        <w:rPr>
-          <w:rFonts w:ascii="Times New Roman" w:hAnsi="Times New Roman" w:cs="Times New Roman"/>
-          <w:sz w:val="24"/>
-          <w:szCs w:val="24"/>
-        </w:rPr>
-        <w:t>however, is still dependent on the overall research context of multiple comparisons and possible selective reporting.</w:t>
-      </w:r>
-      <w:r>
-        <w:rPr>
-          <w:rFonts w:ascii="Times New Roman" w:hAnsi="Times New Roman" w:cs="Times New Roman"/>
-          <w:sz w:val="24"/>
-          <w:szCs w:val="24"/>
-        </w:rPr>
-        <w:t xml:space="preserve"> To present evidence in the best possible context, we urge researchers to pre-register their hypotheses and analytic strategies, including method of CRTT quantification.</w:t>
-      </w:r>
-      <w:commentRangeEnd w:id="30"/>
-      <w:r>
-        <w:rPr>
-          <w:rStyle w:val="CommentReference"/>
-        </w:rPr>
-        <w:commentReference w:id="30"/>
-      </w:r>
-      <w:r>
-        <w:rPr>
-          <w:rFonts w:ascii="Times New Roman" w:hAnsi="Times New Roman" w:cs="Times New Roman"/>
-          <w:sz w:val="24"/>
-          <w:szCs w:val="24"/>
-        </w:rPr>
-        <w:t xml:space="preserve"> We further urge researchers to attempt a thorough and systematic validation of the CRTT in an attempt to choose a limited number of methods which clearly measure a limited number of constructs. </w:t>
-      </w:r>
-      <w:r>
-        <w:rPr>
-          <w:rStyle w:val="CommentReference"/>
-        </w:rPr>
-        <w:commentReference w:id="31"/>
+        <w:lastRenderedPageBreak/>
+        <w:t>Bayes Factor reports the</w:t>
+      </w:r>
+      <w:r>
+        <w:rPr>
+          <w:rFonts w:ascii="Times New Roman" w:hAnsi="Times New Roman" w:cs="Times New Roman"/>
+          <w:sz w:val="24"/>
+          <w:szCs w:val="24"/>
+        </w:rPr>
+        <w:t xml:space="preserve"> strength of reported evidence. When evidence is selectively reported according to the hypothesis it supports, Bayes Factor will be biased. W</w:t>
+      </w:r>
+      <w:r>
+        <w:rPr>
+          <w:rFonts w:ascii="Times New Roman" w:hAnsi="Times New Roman" w:cs="Times New Roman"/>
+          <w:sz w:val="24"/>
+          <w:szCs w:val="24"/>
+        </w:rPr>
+        <w:t xml:space="preserve">e urge researchers to pre-register their hypotheses and analytic strategies, including method of CRTT quantification. We further urge researchers to attempt a thorough and systematic validation of the CRTT in an attempt to choose a limited number of methods which clearly measure a limited number of constructs. </w:t>
       </w:r>
       <w:r>
         <w:rPr>
@@ -12330,53 +12362,56 @@
           <w:sz w:val="24"/>
           <w:szCs w:val="24"/>
         </w:rPr>
-        <w:t xml:space="preserve">determining the specific causal substrates of psychological phenomena and the discriminant validity of psychological measures. Despite the importance and frequency of these endeavors, traditional statistical practices cannot support these goals. </w:t>
-      </w:r>
-      <w:del w:id="32" w:author="Engelhardt, Christopher Robert" w:date="2014-10-14T10:11:00Z">
-        <w:r>
-          <w:rPr>
-            <w:rFonts w:ascii="Times New Roman" w:hAnsi="Times New Roman" w:cs="Times New Roman"/>
-            <w:i/>
-            <w:sz w:val="24"/>
-            <w:szCs w:val="24"/>
-          </w:rPr>
-          <w:delText>p</w:delText>
-        </w:r>
-      </w:del>
-      <w:ins w:id="33" w:author="Engelhardt, Christopher Robert" w:date="2014-10-14T10:11:00Z">
-        <w:r>
-          <w:rPr>
-            <w:rFonts w:ascii="Times New Roman" w:hAnsi="Times New Roman" w:cs="Times New Roman"/>
-            <w:i/>
-            <w:sz w:val="24"/>
-            <w:szCs w:val="24"/>
-          </w:rPr>
-          <w:t>P</w:t>
-        </w:r>
-      </w:ins>
-      <w:r>
-        <w:rPr>
-          <w:rFonts w:ascii="Times New Roman" w:hAnsi="Times New Roman" w:cs="Times New Roman"/>
-          <w:sz w:val="24"/>
-          <w:szCs w:val="24"/>
-        </w:rPr>
-        <w:t>-values greater than a critical threshold do not have any interpretation as supporting the null hypothesis, only failing to support the alternative hypothesis to a</w:t>
-      </w:r>
-      <w:r>
-        <w:rPr>
-          <w:rFonts w:ascii="Times New Roman" w:hAnsi="Times New Roman" w:cs="Times New Roman"/>
-          <w:sz w:val="24"/>
-          <w:szCs w:val="24"/>
-        </w:rPr>
-        <w:t xml:space="preserve"> particular</w:t>
-      </w:r>
-      <w:r>
-        <w:rPr>
-          <w:rFonts w:ascii="Times New Roman" w:hAnsi="Times New Roman" w:cs="Times New Roman"/>
-          <w:sz w:val="24"/>
-          <w:szCs w:val="24"/>
-        </w:rPr>
-        <w:t xml:space="preserve"> arbitrary degree.</w:t>
+        <w:t xml:space="preserve">determining the specific causal substrates of psychological phenomena and the discriminant validity of psychological measures. Despite the importance and frequency of these endeavors, traditional statistical practices cannot support </w:t>
+      </w:r>
+      <w:r>
+        <w:rPr>
+          <w:rFonts w:ascii="Times New Roman" w:hAnsi="Times New Roman" w:cs="Times New Roman"/>
+          <w:sz w:val="24"/>
+          <w:szCs w:val="24"/>
+        </w:rPr>
+        <w:t xml:space="preserve">these goals. </w:t>
+      </w:r>
+      <w:r>
+        <w:rPr>
+          <w:rFonts w:ascii="Times New Roman" w:hAnsi="Times New Roman" w:cs="Times New Roman"/>
+          <w:i/>
+          <w:sz w:val="24"/>
+          <w:szCs w:val="24"/>
+        </w:rPr>
+        <w:t>P</w:t>
+      </w:r>
+      <w:r>
+        <w:rPr>
+          <w:rFonts w:ascii="Times New Roman" w:hAnsi="Times New Roman" w:cs="Times New Roman"/>
+          <w:sz w:val="24"/>
+          <w:szCs w:val="24"/>
+        </w:rPr>
+        <w:t>-values greater than a critical</w:t>
+      </w:r>
+      <w:r>
+        <w:rPr>
+          <w:rFonts w:ascii="Times New Roman" w:hAnsi="Times New Roman" w:cs="Times New Roman"/>
+          <w:sz w:val="24"/>
+          <w:szCs w:val="24"/>
+        </w:rPr>
+        <w:t xml:space="preserve"> threshold do not have any interpretation as supporting the null hypothesis, </w:t>
+      </w:r>
+      <w:r>
+        <w:rPr>
+          <w:rFonts w:ascii="Times New Roman" w:hAnsi="Times New Roman" w:cs="Times New Roman"/>
+          <w:sz w:val="24"/>
+          <w:szCs w:val="24"/>
+        </w:rPr>
+        <w:t>as they only indicate an absence of evidence for an effect, not an evidence of absence of an effect</w:t>
+      </w:r>
+      <w:r>
+        <w:rPr>
+          <w:rFonts w:ascii="Times New Roman" w:hAnsi="Times New Roman" w:cs="Times New Roman"/>
+          <w:sz w:val="24"/>
+          <w:szCs w:val="24"/>
+        </w:rPr>
+        <w:t>.</w:t>
       </w:r>
     </w:p>
     <w:p>
@@ -12611,16 +12646,7 @@
           <w:sz w:val="24"/>
           <w:szCs w:val="24"/>
         </w:rPr>
-        <w:t xml:space="preserve">We applaud and encourage research efforts in this area which strive to test the boundaries and causal substrates of the effects (if any) of violent games on aggressive thoughts, feelings, and behavior. However, it is clear from this </w:t>
-      </w:r>
-      <w:r>
-        <w:rPr>
-          <w:rFonts w:ascii="Times New Roman" w:hAnsi="Times New Roman" w:cs="Times New Roman"/>
-          <w:sz w:val="24"/>
-          <w:szCs w:val="24"/>
-        </w:rPr>
-        <w:lastRenderedPageBreak/>
-        <w:t xml:space="preserve">review that some arguments would benefit from greater evidence. </w:t>
+        <w:t xml:space="preserve">We applaud and encourage research efforts in this area which strive to test the boundaries and causal substrates of the effects (if any) of violent games on aggressive thoughts, feelings, and behavior. However, it is clear from this review that some arguments would benefit from greater evidence. </w:t>
       </w:r>
       <w:r>
         <w:rPr>
@@ -12661,80 +12687,73 @@
           <w:sz w:val="24"/>
           <w:szCs w:val="24"/>
         </w:rPr>
+        <w:lastRenderedPageBreak/>
         <w:tab/>
-        <w:t xml:space="preserve">Another benefit of analysis with Bayes factors is that evidence is continuously quantified. This continuity allows researchers to understand when a little evidence or a lot of evidence is presented. This nuance is lost in NHST, which provides only dichotomous accept/reject decisions. </w:t>
-      </w:r>
-      <w:commentRangeStart w:id="34"/>
-      <w:r>
-        <w:rPr>
-          <w:rFonts w:ascii="Times New Roman" w:hAnsi="Times New Roman" w:cs="Times New Roman"/>
-          <w:sz w:val="24"/>
-          <w:szCs w:val="24"/>
-        </w:rPr>
-        <w:t xml:space="preserve">It is perhaps this dichotomization of evidence which is, in part, responsible for the heated and </w:t>
-      </w:r>
-      <w:r>
-        <w:rPr>
-          <w:rFonts w:ascii="Times New Roman" w:hAnsi="Times New Roman" w:cs="Times New Roman"/>
-          <w:sz w:val="24"/>
-          <w:szCs w:val="24"/>
-        </w:rPr>
-        <w:t>sometimes acrimonious debate in the violent media literature</w:t>
-      </w:r>
-      <w:commentRangeEnd w:id="34"/>
+        <w:t xml:space="preserve">Another benefit of analysis with Bayes factors is that evidence is continuously quantified. This continuity allows researchers to understand when a little evidence or a lot of evidence is presented. This nuance is lost in NHST, which provides only dichotomous accept/reject decisions. It is perhaps this dichotomization of evidence which is, in part, responsible for the heated and </w:t>
+      </w:r>
+      <w:r>
+        <w:rPr>
+          <w:rFonts w:ascii="Times New Roman" w:hAnsi="Times New Roman" w:cs="Times New Roman"/>
+          <w:sz w:val="24"/>
+          <w:szCs w:val="24"/>
+        </w:rPr>
+        <w:t>sometimes acrimonious debate in the violent media literature, as each side may misunderstand their rejections or retentions of the null as decisive evidence for or against the effect. The re</w:t>
+      </w:r>
+      <w:r>
+        <w:rPr>
+          <w:rFonts w:ascii="Times New Roman" w:hAnsi="Times New Roman" w:cs="Times New Roman"/>
+          <w:sz w:val="24"/>
+          <w:szCs w:val="24"/>
+        </w:rPr>
+        <w:t>-</w:t>
+      </w:r>
+      <w:r>
+        <w:rPr>
+          <w:rFonts w:ascii="Times New Roman" w:hAnsi="Times New Roman" w:cs="Times New Roman"/>
+          <w:sz w:val="24"/>
+          <w:szCs w:val="24"/>
+        </w:rPr>
+        <w:t xml:space="preserve">analyses presented in this manuscript indicate that the evidence provided by individual experiments is often </w:t>
+      </w:r>
+      <w:r>
+        <w:rPr>
+          <w:rFonts w:ascii="Times New Roman" w:hAnsi="Times New Roman" w:cs="Times New Roman"/>
+          <w:sz w:val="24"/>
+          <w:szCs w:val="24"/>
+        </w:rPr>
+        <w:t>modest</w:t>
+      </w:r>
+      <w:r>
+        <w:rPr>
+          <w:rFonts w:ascii="Times New Roman" w:hAnsi="Times New Roman" w:cs="Times New Roman"/>
+          <w:sz w:val="24"/>
+          <w:szCs w:val="24"/>
+        </w:rPr>
+        <w:t xml:space="preserve">, perhaps in part because the anticipated effect is fairly small in </w:t>
+      </w:r>
+      <w:commentRangeStart w:id="22"/>
+      <w:r>
+        <w:rPr>
+          <w:rFonts w:ascii="Times New Roman" w:hAnsi="Times New Roman" w:cs="Times New Roman"/>
+          <w:sz w:val="24"/>
+          <w:szCs w:val="24"/>
+        </w:rPr>
+        <w:t>magnitude</w:t>
+      </w:r>
+      <w:commentRangeEnd w:id="22"/>
       <w:r>
         <w:rPr>
           <w:rStyle w:val="CommentReference"/>
         </w:rPr>
-        <w:commentReference w:id="34"/>
-      </w:r>
-      <w:r>
-        <w:rPr>
-          <w:rFonts w:ascii="Times New Roman" w:hAnsi="Times New Roman" w:cs="Times New Roman"/>
-          <w:sz w:val="24"/>
-          <w:szCs w:val="24"/>
-        </w:rPr>
-        <w:t>, as each side may misunderstand their rejections or retentions of the null as decisive evidence for or against the effect. The re</w:t>
-      </w:r>
-      <w:r>
-        <w:rPr>
-          <w:rFonts w:ascii="Times New Roman" w:hAnsi="Times New Roman" w:cs="Times New Roman"/>
-          <w:sz w:val="24"/>
-          <w:szCs w:val="24"/>
-        </w:rPr>
-        <w:t>-</w:t>
-      </w:r>
-      <w:r>
-        <w:rPr>
-          <w:rFonts w:ascii="Times New Roman" w:hAnsi="Times New Roman" w:cs="Times New Roman"/>
-          <w:sz w:val="24"/>
-          <w:szCs w:val="24"/>
-        </w:rPr>
-        <w:t xml:space="preserve">analyses presented in this manuscript indicate that the evidence provided by individual experiments is often modest, </w:t>
-      </w:r>
-      <w:commentRangeStart w:id="35"/>
-      <w:r>
-        <w:rPr>
-          <w:rFonts w:ascii="Times New Roman" w:hAnsi="Times New Roman" w:cs="Times New Roman"/>
-          <w:sz w:val="24"/>
-          <w:szCs w:val="24"/>
-        </w:rPr>
-        <w:t>whether for</w:t>
-      </w:r>
-      <w:commentRangeEnd w:id="35"/>
-      <w:r>
-        <w:rPr>
-          <w:rStyle w:val="CommentReference"/>
-        </w:rPr>
-        <w:commentReference w:id="35"/>
-      </w:r>
-      <w:r>
-        <w:rPr>
-          <w:rFonts w:ascii="Times New Roman" w:hAnsi="Times New Roman" w:cs="Times New Roman"/>
-          <w:sz w:val="24"/>
-          <w:szCs w:val="24"/>
-        </w:rPr>
-        <w:t xml:space="preserve"> or against the effect, perhaps in part because the anticipated effect is fairly small in magnitude.</w:t>
+        <w:commentReference w:id="22"/>
+      </w:r>
+      <w:r>
+        <w:rPr>
+          <w:rFonts w:ascii="Times New Roman" w:hAnsi="Times New Roman" w:cs="Times New Roman"/>
+          <w:sz w:val="24"/>
+          <w:szCs w:val="24"/>
+        </w:rPr>
+        <w:t>.</w:t>
       </w:r>
       <w:r>
         <w:rPr>
@@ -12743,6 +12762,14 @@
           <w:szCs w:val="24"/>
         </w:rPr>
         <w:t xml:space="preserve"> </w:t>
+      </w:r>
+      <w:r>
+        <w:rPr>
+          <w:rFonts w:ascii="Times New Roman" w:hAnsi="Times New Roman" w:cs="Times New Roman"/>
+          <w:sz w:val="24"/>
+          <w:szCs w:val="24"/>
+        </w:rPr>
+        <w:t>To provide evidence for or against very small effects will require large amounts of data.</w:t>
       </w:r>
     </w:p>
     <w:p>
@@ -12776,7 +12803,56 @@
           <w:sz w:val="24"/>
           <w:szCs w:val="24"/>
         </w:rPr>
-        <w:t>. Nobody wants to conduct a study and find that the results have no evidentiary value. However, when sample sizes are small, as they often are in clinical groups</w:t>
+        <w:t xml:space="preserve">. Nobody wants to conduct a study and find that </w:t>
+      </w:r>
+      <w:r>
+        <w:rPr>
+          <w:rFonts w:ascii="Times New Roman" w:hAnsi="Times New Roman" w:cs="Times New Roman"/>
+          <w:sz w:val="24"/>
+          <w:szCs w:val="24"/>
+        </w:rPr>
+        <w:t xml:space="preserve">the </w:t>
+      </w:r>
+      <w:r>
+        <w:rPr>
+          <w:rFonts w:ascii="Times New Roman" w:hAnsi="Times New Roman" w:cs="Times New Roman"/>
+          <w:sz w:val="24"/>
+          <w:szCs w:val="24"/>
+        </w:rPr>
+        <w:t>results have no evidentiary value</w:t>
+      </w:r>
+      <w:r>
+        <w:rPr>
+          <w:rFonts w:ascii="Times New Roman" w:hAnsi="Times New Roman" w:cs="Times New Roman"/>
+          <w:sz w:val="24"/>
+          <w:szCs w:val="24"/>
+        </w:rPr>
+        <w:t xml:space="preserve">, and so publication pressures may encourage researchers to do what’s necessary to make “marginally significant” </w:t>
+      </w:r>
+      <w:r>
+        <w:rPr>
+          <w:rFonts w:ascii="Times New Roman" w:hAnsi="Times New Roman" w:cs="Times New Roman"/>
+          <w:i/>
+          <w:sz w:val="24"/>
+          <w:szCs w:val="24"/>
+        </w:rPr>
+        <w:t>p</w:t>
+      </w:r>
+      <w:r>
+        <w:rPr>
+          <w:rFonts w:ascii="Times New Roman" w:hAnsi="Times New Roman" w:cs="Times New Roman"/>
+          <w:sz w:val="24"/>
+          <w:szCs w:val="24"/>
+        </w:rPr>
+        <w:t>-values into statistically significant values</w:t>
+      </w:r>
+      <w:r>
+        <w:rPr>
+          <w:rFonts w:ascii="Times New Roman" w:hAnsi="Times New Roman" w:cs="Times New Roman"/>
+          <w:sz w:val="24"/>
+          <w:szCs w:val="24"/>
+        </w:rPr>
+        <w:t>. However, when sample sizes are small, as they often are in clinical groups</w:t>
       </w:r>
       <w:r>
         <w:rPr>
@@ -12818,6 +12894,14 @@
           <w:szCs w:val="24"/>
         </w:rPr>
         <w:t>-value.</w:t>
+      </w:r>
+      <w:r>
+        <w:rPr>
+          <w:rFonts w:ascii="Times New Roman" w:hAnsi="Times New Roman" w:cs="Times New Roman"/>
+          <w:sz w:val="24"/>
+          <w:szCs w:val="24"/>
+        </w:rPr>
+        <w:t xml:space="preserve"> Researchers can then be rewarded according to their methods, data collection, and analysis, rather than the significance of their results.</w:t>
       </w:r>
     </w:p>
     <w:p>
@@ -12836,59 +12920,6 @@
         </w:rPr>
         <w:tab/>
         <w:t>We urge researchers to adopt Bayesian techniques in pilot testing and hypothesis testing. Tools for these analyses are rapidly increasing in availability and ease of use. Adoption of these methods will allow researchers to understand how much or how little evidence they have, whether arguing for or against the null, thereby alleviating research controversy and more accurately representing research conclusions.</w:t>
-      </w:r>
-    </w:p>
-    <w:p>
-      <w:pPr>
-        <w:outlineLvl w:val="0"/>
-        <w:rPr>
-          <w:rFonts w:ascii="Times New Roman" w:hAnsi="Times New Roman" w:cs="Times New Roman"/>
-          <w:sz w:val="24"/>
-          <w:szCs w:val="24"/>
-        </w:rPr>
-      </w:pPr>
-      <w:r>
-        <w:rPr>
-          <w:rFonts w:ascii="Times New Roman" w:hAnsi="Times New Roman" w:cs="Times New Roman"/>
-          <w:b/>
-          <w:sz w:val="24"/>
-          <w:szCs w:val="24"/>
-        </w:rPr>
-        <w:t>Other trimmings:</w:t>
-      </w:r>
-    </w:p>
-    <w:p>
-      <w:pPr>
-        <w:rPr>
-          <w:rFonts w:ascii="Times New Roman" w:hAnsi="Times New Roman" w:cs="Times New Roman"/>
-          <w:sz w:val="24"/>
-          <w:szCs w:val="24"/>
-        </w:rPr>
-      </w:pPr>
-      <w:r>
-        <w:rPr>
-          <w:rFonts w:ascii="Times New Roman" w:hAnsi="Times New Roman" w:cs="Times New Roman"/>
-          <w:sz w:val="24"/>
-          <w:szCs w:val="24"/>
-        </w:rPr>
-        <w:t>Bayesian investigation of attrition rates per cell (a la Fischer exact test or chi-square test of independence).</w:t>
-      </w:r>
-    </w:p>
-    <w:p>
-      <w:pPr>
-        <w:rPr>
-          <w:rFonts w:ascii="Times New Roman" w:hAnsi="Times New Roman" w:cs="Times New Roman"/>
-          <w:sz w:val="24"/>
-          <w:szCs w:val="24"/>
-        </w:rPr>
-      </w:pPr>
-      <w:r>
-        <w:rPr>
-          <w:rFonts w:ascii="Times New Roman" w:hAnsi="Times New Roman" w:cs="Times New Roman"/>
-          <w:sz w:val="24"/>
-          <w:szCs w:val="24"/>
-        </w:rPr>
-        <w:t>Of course, estimation of the effect size is also important for shaping H1, considerations of practicality, planning sample size, etc.</w:t>
       </w:r>
       <w:r>
         <w:rPr>
@@ -13875,7 +13906,7 @@
           <w:szCs w:val="24"/>
         </w:rPr>
       </w:pPr>
-      <w:commentRangeStart w:id="36"/>
+      <w:commentRangeStart w:id="23"/>
       <w:r>
         <w:rPr>
           <w:rFonts w:ascii="Times New Roman" w:hAnsi="Times New Roman" w:cs="Times New Roman"/>
@@ -13980,12 +14011,12 @@
         </w:rPr>
         <w:t xml:space="preserve">  </w:t>
       </w:r>
-      <w:commentRangeEnd w:id="36"/>
+      <w:commentRangeEnd w:id="23"/>
       <w:r>
         <w:rPr>
           <w:rStyle w:val="CommentReference"/>
         </w:rPr>
-        <w:commentReference w:id="36"/>
+        <w:commentReference w:id="23"/>
       </w:r>
     </w:p>
     <w:p>
@@ -17201,7 +17232,7 @@
         </w:rPr>
         <w:t xml:space="preserve"> Pilot testing suggests that the conditions are different, not equivalent, on ratings</w:t>
       </w:r>
-      <w:commentRangeStart w:id="37"/>
+      <w:commentRangeStart w:id="24"/>
       <w:r>
         <w:rPr>
           <w:rFonts w:ascii="Times New Roman" w:hAnsi="Times New Roman" w:cs="Times New Roman"/>
@@ -17244,13 +17275,13 @@
         </w:rPr>
         <w:t xml:space="preserve"> ranges from 0 (perfect evidence for alternative) to infinity (perfect evidence for null).</w:t>
       </w:r>
-      <w:commentRangeEnd w:id="37"/>
+      <w:commentRangeEnd w:id="24"/>
       <w:proofErr w:type="gramEnd"/>
       <w:r>
         <w:rPr>
           <w:rStyle w:val="CommentReference"/>
         </w:rPr>
-        <w:commentReference w:id="37"/>
+        <w:commentReference w:id="24"/>
       </w:r>
     </w:p>
     <w:tbl>
@@ -18426,7 +18457,7 @@
         </w:rPr>
         <w:t xml:space="preserve"> ranges from 0 (perfect evidence for null) to infinity (perfect evidence for </w:t>
       </w:r>
-      <w:commentRangeStart w:id="38"/>
+      <w:commentRangeStart w:id="25"/>
       <w:r>
         <w:rPr>
           <w:rFonts w:ascii="Times New Roman" w:hAnsi="Times New Roman" w:cs="Times New Roman"/>
@@ -18435,12 +18466,12 @@
         </w:rPr>
         <w:t>alternative</w:t>
       </w:r>
-      <w:commentRangeEnd w:id="38"/>
+      <w:commentRangeEnd w:id="25"/>
       <w:r>
         <w:rPr>
           <w:rStyle w:val="CommentReference"/>
         </w:rPr>
-        <w:commentReference w:id="38"/>
+        <w:commentReference w:id="25"/>
       </w:r>
       <w:r>
         <w:rPr>
@@ -19215,7 +19246,7 @@
                 <w:color w:val="000000"/>
               </w:rPr>
             </w:pPr>
-            <w:commentRangeStart w:id="39"/>
+            <w:commentRangeStart w:id="26"/>
             <w:r>
               <w:rPr>
                 <w:rFonts w:ascii="Calibri" w:eastAsia="Times New Roman" w:hAnsi="Calibri" w:cs="Times New Roman"/>
@@ -19223,12 +19254,12 @@
               </w:rPr>
               <w:t>Time (pre-, post-) X Game (Red Dead Redemption, FIFA)</w:t>
             </w:r>
-            <w:commentRangeEnd w:id="39"/>
+            <w:commentRangeEnd w:id="26"/>
             <w:r>
               <w:rPr>
                 <w:rStyle w:val="CommentReference"/>
               </w:rPr>
-              <w:commentReference w:id="39"/>
+              <w:commentReference w:id="26"/>
             </w:r>
           </w:p>
         </w:tc>
@@ -22261,7 +22292,17 @@
           <w:sz w:val="24"/>
           <w:szCs w:val="24"/>
         </w:rPr>
-        <w:t>0, √2/2) relative to H</w:t>
+        <w:t>0, √2/2) relativ</w:t>
+      </w:r>
+      <w:bookmarkStart w:id="27" w:name="_GoBack"/>
+      <w:bookmarkEnd w:id="27"/>
+      <w:r>
+        <w:rPr>
+          <w:rFonts w:ascii="Times New Roman" w:hAnsi="Times New Roman" w:cs="Times New Roman"/>
+          <w:sz w:val="24"/>
+          <w:szCs w:val="24"/>
+        </w:rPr>
+        <w:t>e to H</w:t>
       </w:r>
       <w:r>
         <w:rPr>
@@ -22295,7 +22336,31 @@
           <w:sz w:val="24"/>
           <w:szCs w:val="24"/>
         </w:rPr>
-        <w:t xml:space="preserve"> = evidence for H</w:t>
+        <w:t xml:space="preserve"> = </w:t>
+      </w:r>
+      <w:commentRangeStart w:id="28"/>
+      <w:r>
+        <w:rPr>
+          <w:rFonts w:ascii="Times New Roman" w:hAnsi="Times New Roman" w:cs="Times New Roman"/>
+          <w:sz w:val="24"/>
+          <w:szCs w:val="24"/>
+        </w:rPr>
+        <w:t>evidence</w:t>
+      </w:r>
+      <w:commentRangeEnd w:id="28"/>
+      <w:r>
+        <w:rPr>
+          <w:rStyle w:val="CommentReference"/>
+        </w:rPr>
+        <w:commentReference w:id="28"/>
+      </w:r>
+      <w:r>
+        <w:rPr>
+          <w:rFonts w:ascii="Times New Roman" w:hAnsi="Times New Roman" w:cs="Times New Roman"/>
+          <w:sz w:val="24"/>
+          <w:szCs w:val="24"/>
+        </w:rPr>
+        <w:t xml:space="preserve"> for H</w:t>
       </w:r>
       <w:r>
         <w:rPr>
@@ -24300,7 +24365,7 @@
       </w:r>
     </w:p>
   </w:comment>
-  <w:comment w:id="5" w:author="bartholowlab" w:date="2014-11-18T20:41:00Z" w:initials="b">
+  <w:comment w:id="5" w:author="Joe" w:date="2014-11-25T11:05:00Z" w:initials="J">
     <w:p>
       <w:pPr>
         <w:pStyle w:val="CommentText"/>
@@ -24312,15 +24377,119 @@
         <w:annotationRef/>
       </w:r>
       <w:r>
-        <w:t xml:space="preserve">Update these paragraphs and tables with </w:t>
+        <w:t>?</w:t>
+      </w:r>
+    </w:p>
+  </w:comment>
+  <w:comment w:id="6" w:author="Joe" w:date="2014-11-25T11:10:00Z" w:initials="J">
+    <w:p>
+      <w:pPr>
+        <w:pStyle w:val="CommentText"/>
+      </w:pPr>
+      <w:r>
+        <w:rPr>
+          <w:rStyle w:val="CommentReference"/>
+        </w:rPr>
+        <w:annotationRef/>
+      </w:r>
+      <w:r>
+        <w:t xml:space="preserve">I need to separate </w:t>
       </w:r>
       <w:proofErr w:type="spellStart"/>
       <w:r>
-        <w:t>ttestBF</w:t>
+        <w:t>the”improved</w:t>
       </w:r>
       <w:proofErr w:type="spellEnd"/>
       <w:r>
-        <w:t xml:space="preserve"> output. Rearrange somewhat so more striking results up front (Ferguson?). I might use an Anderson pilot test for an example of a large-sample pilot. </w:t>
+        <w:t>-control” studies from the other null findings.</w:t>
+      </w:r>
+    </w:p>
+  </w:comment>
+  <w:comment w:id="7" w:author="Joe" w:date="2014-11-20T00:44:00Z" w:initials="J">
+    <w:p>
+      <w:pPr>
+        <w:pStyle w:val="CommentText"/>
+      </w:pPr>
+      <w:r>
+        <w:rPr>
+          <w:rStyle w:val="CommentReference"/>
+        </w:rPr>
+        <w:annotationRef/>
+      </w:r>
+      <w:r>
+        <w:t>Maybe should move up or move later.</w:t>
+      </w:r>
+    </w:p>
+  </w:comment>
+  <w:comment w:id="8" w:author="bartholowlab" w:date="2014-10-06T13:59:00Z" w:initials="b">
+    <w:p>
+      <w:pPr>
+        <w:pStyle w:val="CommentText"/>
+      </w:pPr>
+      <w:r>
+        <w:rPr>
+          <w:rStyle w:val="CommentReference"/>
+        </w:rPr>
+        <w:annotationRef/>
+      </w:r>
+      <w:r>
+        <w:t>Can turn the bracketed segments into ellipses.</w:t>
+      </w:r>
+    </w:p>
+  </w:comment>
+  <w:comment w:id="9" w:author="Joe" w:date="2014-11-29T22:52:00Z" w:initials="J">
+    <w:p>
+      <w:pPr>
+        <w:pStyle w:val="CommentText"/>
+      </w:pPr>
+      <w:r>
+        <w:rPr>
+          <w:rStyle w:val="CommentReference"/>
+        </w:rPr>
+        <w:annotationRef/>
+      </w:r>
+      <w:r>
+        <w:t>Redundant with previous explanation of hypothesis comparison in pilot testing?</w:t>
+      </w:r>
+    </w:p>
+  </w:comment>
+  <w:comment w:id="10" w:author="Joe" w:date="2014-11-29T08:30:00Z" w:initials="J">
+    <w:p>
+      <w:pPr>
+        <w:pStyle w:val="CommentText"/>
+      </w:pPr>
+      <w:r>
+        <w:rPr>
+          <w:rStyle w:val="CommentReference"/>
+        </w:rPr>
+        <w:annotationRef/>
+      </w:r>
+      <w:r>
+        <w:t xml:space="preserve">Redundant with previous citation of Morey, </w:t>
+      </w:r>
+      <w:proofErr w:type="spellStart"/>
+      <w:r>
+        <w:t>Rouder</w:t>
+      </w:r>
+      <w:proofErr w:type="spellEnd"/>
+      <w:r>
+        <w:t>, &amp; Jamil?</w:t>
+      </w:r>
+    </w:p>
+  </w:comment>
+  <w:comment w:id="11" w:author="Joe" w:date="2014-11-24T17:34:00Z" w:initials="J">
+    <w:p>
+      <w:pPr>
+        <w:pStyle w:val="CommentText"/>
+      </w:pPr>
+      <w:r>
+        <w:rPr>
+          <w:rStyle w:val="CommentReference"/>
+        </w:rPr>
+        <w:annotationRef/>
+      </w:r>
+      <w:r>
+        <w:t>Pick up here, cleaning and clarifying Table 3.</w:t>
       </w:r>
     </w:p>
     <w:p>
@@ -24333,11 +24502,27 @@
         <w:pStyle w:val="CommentText"/>
       </w:pPr>
       <w:r>
-        <w:t>Pick either BF01 or BF10 and stick with it!</w:t>
+        <w:t xml:space="preserve">Double check definition of scale to get appropriate HA1 (e.g., </w:t>
+      </w:r>
+      <w:proofErr w:type="spellStart"/>
+      <w:r>
+        <w:t>rscale</w:t>
+      </w:r>
+      <w:proofErr w:type="spellEnd"/>
+      <w:r>
+        <w:t xml:space="preserve"> = .2 vs </w:t>
+      </w:r>
+      <w:proofErr w:type="spellStart"/>
+      <w:r>
+        <w:t>rscale</w:t>
+      </w:r>
+      <w:proofErr w:type="spellEnd"/>
+      <w:r>
+        <w:t xml:space="preserve"> = .4)</w:t>
       </w:r>
     </w:p>
   </w:comment>
-  <w:comment w:id="6" w:author="Joe" w:date="2014-11-23T16:35:00Z" w:initials="J">
+  <w:comment w:id="12" w:author="Joe" w:date="2014-11-29T08:59:00Z" w:initials="J">
     <w:p>
       <w:pPr>
         <w:pStyle w:val="CommentText"/>
@@ -24349,11 +24534,27 @@
         <w:annotationRef/>
       </w:r>
       <w:r>
-        <w:t>Is this the right place for this?</w:t>
+        <w:t xml:space="preserve">Maybe make a distinction </w:t>
+      </w:r>
+      <w:proofErr w:type="gramStart"/>
+      <w:r>
+        <w:t>between  studies</w:t>
+      </w:r>
+      <w:proofErr w:type="gramEnd"/>
+      <w:r>
+        <w:t xml:space="preserve"> that claimed better controls vs those that didn’t? Or investigate how </w:t>
+      </w:r>
+      <w:proofErr w:type="spellStart"/>
+      <w:r>
+        <w:t>Przyblyski</w:t>
+      </w:r>
+      <w:proofErr w:type="spellEnd"/>
+      <w:r>
+        <w:t xml:space="preserve"> or Ivory or Tear differ from Ferguson or Adachi or Elson?</w:t>
       </w:r>
     </w:p>
   </w:comment>
-  <w:comment w:id="7" w:author="Dirk Mügge" w:date="2014-10-15T14:47:00Z" w:initials="DM">
+  <w:comment w:id="13" w:author="Joe" w:date="2014-11-29T11:46:00Z" w:initials="J">
     <w:p>
       <w:pPr>
         <w:pStyle w:val="CommentText"/>
@@ -24365,11 +24566,11 @@
         <w:annotationRef/>
       </w:r>
       <w:r>
-        <w:t>IMO contrast analyses should have been applied. ;)</w:t>
+        <w:t>Again, state as BF02 not BF20</w:t>
       </w:r>
     </w:p>
   </w:comment>
-  <w:comment w:id="8" w:author="Joe" w:date="2014-11-25T11:05:00Z" w:initials="J">
+  <w:comment w:id="14" w:author="Joe" w:date="2014-11-29T11:47:00Z" w:initials="J">
     <w:p>
       <w:pPr>
         <w:pStyle w:val="CommentText"/>
@@ -24381,11 +24582,11 @@
         <w:annotationRef/>
       </w:r>
       <w:r>
-        <w:t>?</w:t>
+        <w:t>BF02</w:t>
       </w:r>
     </w:p>
   </w:comment>
-  <w:comment w:id="9" w:author="Dirk Mügge" w:date="2014-10-15T15:08:00Z" w:initials="DM">
+  <w:comment w:id="15" w:author="Joe" w:date="2014-11-29T11:47:00Z" w:initials="J">
     <w:p>
       <w:pPr>
         <w:pStyle w:val="CommentText"/>
@@ -24397,11 +24598,11 @@
         <w:annotationRef/>
       </w:r>
       <w:r>
-        <w:t xml:space="preserve">The manuscript did not convince me that Bayesian testing is the most appropriate and efficient method. The two examples should be more impressive if you want to convince “skeptical” researchers. </w:t>
+        <w:t>Bf02</w:t>
       </w:r>
     </w:p>
   </w:comment>
-  <w:comment w:id="10" w:author="Joe" w:date="2014-11-25T11:10:00Z" w:initials="J">
+  <w:comment w:id="16" w:author="Joe" w:date="2014-11-29T11:47:00Z" w:initials="J">
     <w:p>
       <w:pPr>
         <w:pStyle w:val="CommentText"/>
@@ -24413,19 +24614,11 @@
         <w:annotationRef/>
       </w:r>
       <w:r>
-        <w:t xml:space="preserve">I need to separate </w:t>
-      </w:r>
-      <w:proofErr w:type="spellStart"/>
-      <w:r>
-        <w:t>the”improved</w:t>
-      </w:r>
-      <w:proofErr w:type="spellEnd"/>
-      <w:r>
-        <w:t>-control” studies from the other null findings.</w:t>
+        <w:t>Bf02</w:t>
       </w:r>
     </w:p>
   </w:comment>
-  <w:comment w:id="11" w:author="Joe" w:date="2014-11-20T00:44:00Z" w:initials="J">
+  <w:comment w:id="17" w:author="bartholowlab" w:date="2014-10-09T16:56:00Z" w:initials="b">
     <w:p>
       <w:pPr>
         <w:pStyle w:val="CommentText"/>
@@ -24437,11 +24630,11 @@
         <w:annotationRef/>
       </w:r>
       <w:r>
-        <w:t>Maybe should move up or move later.</w:t>
+        <w:t>Is there a better citation for the SHS or did it really just grow out of a subsection of the MAACL</w:t>
       </w:r>
     </w:p>
   </w:comment>
-  <w:comment w:id="12" w:author="bartholowlab" w:date="2014-10-06T13:59:00Z" w:initials="b">
+  <w:comment w:id="18" w:author="Dirk Mügge" w:date="2014-10-15T17:30:00Z" w:initials="DM">
     <w:p>
       <w:pPr>
         <w:pStyle w:val="CommentText"/>
@@ -24453,11 +24646,11 @@
         <w:annotationRef/>
       </w:r>
       <w:r>
-        <w:t>Can turn the bracketed segments into ellipses.</w:t>
+        <w:t>An advocate of NHST may argue that NHST supports the alternative hypothesis and, hence, the benefit of Bayesian testing is small.</w:t>
       </w:r>
     </w:p>
   </w:comment>
-  <w:comment w:id="13" w:author="Joe" w:date="2014-11-29T22:52:00Z" w:initials="J">
+  <w:comment w:id="19" w:author="Joe" w:date="2014-12-02T19:38:00Z" w:initials="J">
     <w:p>
       <w:pPr>
         <w:pStyle w:val="CommentText"/>
@@ -24469,11 +24662,11 @@
         <w:annotationRef/>
       </w:r>
       <w:r>
-        <w:t>Redundant with previous explanation of hypothesis comparison in pilot testing?</w:t>
+        <w:t>I don’t know what to say to that other than that even a broken watch is right twice a day!</w:t>
       </w:r>
     </w:p>
   </w:comment>
-  <w:comment w:id="14" w:author="Joe" w:date="2014-11-29T08:30:00Z" w:initials="J">
+  <w:comment w:id="20" w:author="Joe" w:date="2014-11-29T11:54:00Z" w:initials="J">
     <w:p>
       <w:pPr>
         <w:pStyle w:val="CommentText"/>
@@ -24485,19 +24678,11 @@
         <w:annotationRef/>
       </w:r>
       <w:r>
-        <w:t xml:space="preserve">Redundant with previous citation of Morey, </w:t>
-      </w:r>
-      <w:proofErr w:type="spellStart"/>
-      <w:r>
-        <w:t>Rouder</w:t>
-      </w:r>
-      <w:proofErr w:type="spellEnd"/>
-      <w:r>
-        <w:t>, &amp; Jamil?</w:t>
+        <w:t>BF02</w:t>
       </w:r>
     </w:p>
   </w:comment>
-  <w:comment w:id="15" w:author="bartholowlab" w:date="2014-10-07T15:01:00Z" w:initials="b">
+  <w:comment w:id="21" w:author="Joe" w:date="2014-11-29T11:55:00Z" w:initials="J">
     <w:p>
       <w:pPr>
         <w:pStyle w:val="CommentText"/>
@@ -24509,26 +24694,29 @@
         <w:annotationRef/>
       </w:r>
       <w:r>
-        <w:t>Jeff: you say this is overstating the evidence for the null relative to the meta-analysis. I think that people actually take this stupid model seriously and place a lot of emphasis on this model. (</w:t>
-      </w:r>
-      <w:proofErr w:type="gramStart"/>
-      <w:r>
-        <w:t>see</w:t>
-      </w:r>
-      <w:proofErr w:type="gramEnd"/>
-      <w:r>
-        <w:t xml:space="preserve"> Brad Bushman “Broad Consensus that violent media increase child aggression” </w:t>
-      </w:r>
-      <w:hyperlink r:id="rId1" w:history="1">
-        <w:r>
-          <w:rPr>
-            <w:rStyle w:val="Hyperlink"/>
-          </w:rPr>
-          <w:t>http://news.osu.edu/news/2014/10/06/broad-consensus-that-violent-media-increase-child-aggression/</w:t>
-        </w:r>
-      </w:hyperlink>
-      <w:r>
-        <w:t>)</w:t>
+        <w:t>BF02</w:t>
+      </w:r>
+    </w:p>
+  </w:comment>
+  <w:comment w:id="22" w:author="Joe" w:date="2014-12-02T19:29:00Z" w:initials="J">
+    <w:p>
+      <w:pPr>
+        <w:pStyle w:val="CommentText"/>
+      </w:pPr>
+      <w:r>
+        <w:rPr>
+          <w:rStyle w:val="CommentReference"/>
+        </w:rPr>
+        <w:annotationRef/>
+      </w:r>
+      <w:r>
+        <w:rPr>
+          <w:rStyle w:val="CommentReference"/>
+        </w:rPr>
+        <w:annotationRef/>
+      </w:r>
+      <w:r>
+        <w:t>Maybe I should add an Anderson et al. paper or a smallish-N paper for the effect as counterpoint?</w:t>
       </w:r>
     </w:p>
     <w:p>
@@ -24541,24 +24729,8 @@
         <w:pStyle w:val="CommentText"/>
       </w:pPr>
       <w:r>
-        <w:t>If the effect is somewhere in between, well, that’s why we’ve got H</w:t>
-      </w:r>
-      <w:r>
-        <w:rPr>
-          <w:vertAlign w:val="subscript"/>
-        </w:rPr>
-        <w:t>A1</w:t>
-      </w:r>
-      <w:r>
-        <w:t xml:space="preserve"> on the default prior. </w:t>
-      </w:r>
-    </w:p>
-  </w:comment>
-  <w:comment w:id="16" w:author="Joe" w:date="2014-11-29T08:57:00Z" w:initials="J">
-    <w:p>
-      <w:pPr>
-        <w:pStyle w:val="CommentText"/>
-      </w:pPr>
+        <w:t>-</w:t>
+      </w:r>
       <w:r>
         <w:rPr>
           <w:rStyle w:val="CommentReference"/>
@@ -24566,23 +24738,7 @@
         <w:annotationRef/>
       </w:r>
       <w:r>
-        <w:t>Could cite EJ’s Cortex paper and its use of “confirmatory” and “exploratory” Bayes Factors.</w:t>
-      </w:r>
-    </w:p>
-  </w:comment>
-  <w:comment w:id="17" w:author="Joe" w:date="2014-11-24T17:34:00Z" w:initials="J">
-    <w:p>
-      <w:pPr>
-        <w:pStyle w:val="CommentText"/>
-      </w:pPr>
-      <w:r>
-        <w:rPr>
-          <w:rStyle w:val="CommentReference"/>
-        </w:rPr>
-        <w:annotationRef/>
-      </w:r>
-      <w:r>
-        <w:t>Pick up here, cleaning and clarifying Table 3.</w:t>
+        <w:t xml:space="preserve">Yes! After reading this, the one thing I found to be missing was the bit on people who have found “significant” results that, when interpreted through the lens of BF, actually support the null. </w:t>
       </w:r>
     </w:p>
     <w:p>
@@ -24595,31 +24751,8 @@
         <w:pStyle w:val="CommentText"/>
       </w:pPr>
       <w:r>
-        <w:t xml:space="preserve">Double check definition of scale to get appropriate HA1 (e.g., </w:t>
-      </w:r>
-      <w:proofErr w:type="spellStart"/>
-      <w:r>
-        <w:t>rscale</w:t>
-      </w:r>
-      <w:proofErr w:type="spellEnd"/>
-      <w:r>
-        <w:t xml:space="preserve"> = .2 vs </w:t>
-      </w:r>
-      <w:proofErr w:type="spellStart"/>
-      <w:r>
-        <w:t>rscale</w:t>
-      </w:r>
-      <w:proofErr w:type="spellEnd"/>
-      <w:r>
-        <w:t xml:space="preserve"> = .4)</w:t>
-      </w:r>
-    </w:p>
-  </w:comment>
-  <w:comment w:id="18" w:author="Joe" w:date="2014-11-29T08:59:00Z" w:initials="J">
-    <w:p>
-      <w:pPr>
-        <w:pStyle w:val="CommentText"/>
-      </w:pPr>
+        <w:t>-</w:t>
+      </w:r>
       <w:r>
         <w:rPr>
           <w:rStyle w:val="CommentReference"/>
@@ -24627,255 +24760,7 @@
         <w:annotationRef/>
       </w:r>
       <w:r>
-        <w:t xml:space="preserve">Maybe make a distinction </w:t>
-      </w:r>
-      <w:proofErr w:type="gramStart"/>
-      <w:r>
-        <w:t>between  studies</w:t>
-      </w:r>
-      <w:proofErr w:type="gramEnd"/>
-      <w:r>
-        <w:t xml:space="preserve"> that claimed better controls vs those that didn’t? Or investigate how </w:t>
-      </w:r>
-      <w:proofErr w:type="spellStart"/>
-      <w:r>
-        <w:t>Przyblyski</w:t>
-      </w:r>
-      <w:proofErr w:type="spellEnd"/>
-      <w:r>
-        <w:t xml:space="preserve"> or Ivory or Tear differ from Ferguson or Adachi or Elson?</w:t>
-      </w:r>
-    </w:p>
-  </w:comment>
-  <w:comment w:id="19" w:author="Joe" w:date="2014-11-29T11:46:00Z" w:initials="J">
-    <w:p>
-      <w:pPr>
-        <w:pStyle w:val="CommentText"/>
-      </w:pPr>
-      <w:r>
-        <w:rPr>
-          <w:rStyle w:val="CommentReference"/>
-        </w:rPr>
-        <w:annotationRef/>
-      </w:r>
-      <w:r>
-        <w:t>Again, state as BF02 not BF20</w:t>
-      </w:r>
-    </w:p>
-  </w:comment>
-  <w:comment w:id="20" w:author="Joe" w:date="2014-11-29T11:47:00Z" w:initials="J">
-    <w:p>
-      <w:pPr>
-        <w:pStyle w:val="CommentText"/>
-      </w:pPr>
-      <w:r>
-        <w:rPr>
-          <w:rStyle w:val="CommentReference"/>
-        </w:rPr>
-        <w:annotationRef/>
-      </w:r>
-      <w:r>
-        <w:t>BF02</w:t>
-      </w:r>
-    </w:p>
-  </w:comment>
-  <w:comment w:id="21" w:author="Joe" w:date="2014-11-29T11:47:00Z" w:initials="J">
-    <w:p>
-      <w:pPr>
-        <w:pStyle w:val="CommentText"/>
-      </w:pPr>
-      <w:r>
-        <w:rPr>
-          <w:rStyle w:val="CommentReference"/>
-        </w:rPr>
-        <w:annotationRef/>
-      </w:r>
-      <w:r>
-        <w:t>Bf02</w:t>
-      </w:r>
-    </w:p>
-  </w:comment>
-  <w:comment w:id="22" w:author="Joe" w:date="2014-11-29T11:47:00Z" w:initials="J">
-    <w:p>
-      <w:pPr>
-        <w:pStyle w:val="CommentText"/>
-      </w:pPr>
-      <w:r>
-        <w:rPr>
-          <w:rStyle w:val="CommentReference"/>
-        </w:rPr>
-        <w:annotationRef/>
-      </w:r>
-      <w:r>
-        <w:t>Bf02</w:t>
-      </w:r>
-    </w:p>
-  </w:comment>
-  <w:comment w:id="23" w:author="bartholowlab" w:date="2014-10-09T16:56:00Z" w:initials="b">
-    <w:p>
-      <w:pPr>
-        <w:pStyle w:val="CommentText"/>
-      </w:pPr>
-      <w:r>
-        <w:rPr>
-          <w:rStyle w:val="CommentReference"/>
-        </w:rPr>
-        <w:annotationRef/>
-      </w:r>
-      <w:r>
-        <w:t>Is there a better citation for the SHS or did it really just grow out of a subsection of the MAACL</w:t>
-      </w:r>
-    </w:p>
-  </w:comment>
-  <w:comment w:id="24" w:author="Dirk Mügge" w:date="2014-10-15T17:28:00Z" w:initials="DM">
-    <w:p>
-      <w:pPr>
-        <w:pStyle w:val="CommentText"/>
-      </w:pPr>
-      <w:r>
-        <w:rPr>
-          <w:rStyle w:val="CommentReference"/>
-        </w:rPr>
-        <w:annotationRef/>
-      </w:r>
-      <w:r>
-        <w:t>Looks like the expectations about the game explained the effect, not the actual content.</w:t>
-      </w:r>
-    </w:p>
-  </w:comment>
-  <w:comment w:id="25" w:author="Dirk Mügge" w:date="2014-10-15T17:30:00Z" w:initials="DM">
-    <w:p>
-      <w:pPr>
-        <w:pStyle w:val="CommentText"/>
-      </w:pPr>
-      <w:r>
-        <w:rPr>
-          <w:rStyle w:val="CommentReference"/>
-        </w:rPr>
-        <w:annotationRef/>
-      </w:r>
-      <w:r>
-        <w:t>An advocate of NHST may argue that NHST supports the alternative hypothesis and, hence, the benefit of Bayesian testing is small.</w:t>
-      </w:r>
-    </w:p>
-  </w:comment>
-  <w:comment w:id="26" w:author="Joe" w:date="2014-11-23T16:06:00Z" w:initials="J">
-    <w:p>
-      <w:pPr>
-        <w:pStyle w:val="CommentText"/>
-      </w:pPr>
-      <w:r>
-        <w:rPr>
-          <w:rStyle w:val="CommentReference"/>
-        </w:rPr>
-        <w:annotationRef/>
-      </w:r>
-      <w:r>
-        <w:t xml:space="preserve">Notes: </w:t>
-      </w:r>
-      <w:proofErr w:type="spellStart"/>
-      <w:r>
-        <w:t>Bartholow</w:t>
-      </w:r>
-      <w:proofErr w:type="spellEnd"/>
-      <w:r>
-        <w:t xml:space="preserve"> &amp; Anderson has outrageous (10:1, 17:1) Bayes factor b/c they claim to have gotten nearly r = .5. Anderson Gentile Buckley p = .09 corresponds to about even odds I guess. I might look at the particular subgroups.  I think at these sample sizes and effect sizes the BFs will generally support the alternative.</w:t>
-      </w:r>
-    </w:p>
-  </w:comment>
-  <w:comment w:id="28" w:author="Joe" w:date="2014-11-29T11:54:00Z" w:initials="J">
-    <w:p>
-      <w:pPr>
-        <w:pStyle w:val="CommentText"/>
-      </w:pPr>
-      <w:r>
-        <w:rPr>
-          <w:rStyle w:val="CommentReference"/>
-        </w:rPr>
-        <w:annotationRef/>
-      </w:r>
-      <w:r>
-        <w:t>BF02</w:t>
-      </w:r>
-    </w:p>
-  </w:comment>
-  <w:comment w:id="29" w:author="Joe" w:date="2014-11-29T11:55:00Z" w:initials="J">
-    <w:p>
-      <w:pPr>
-        <w:pStyle w:val="CommentText"/>
-      </w:pPr>
-      <w:r>
-        <w:rPr>
-          <w:rStyle w:val="CommentReference"/>
-        </w:rPr>
-        <w:annotationRef/>
-      </w:r>
-      <w:r>
-        <w:t>BF02</w:t>
-      </w:r>
-    </w:p>
-  </w:comment>
-  <w:comment w:id="30" w:author="Joe" w:date="2014-11-29T11:56:00Z" w:initials="J">
-    <w:p>
-      <w:pPr>
-        <w:pStyle w:val="CommentText"/>
-      </w:pPr>
-      <w:r>
-        <w:rPr>
-          <w:rStyle w:val="CommentReference"/>
-        </w:rPr>
-        <w:annotationRef/>
-      </w:r>
-      <w:r>
-        <w:t>Need to edit this part.</w:t>
-      </w:r>
-    </w:p>
-  </w:comment>
-  <w:comment w:id="31" w:author="bartholowlab" w:date="2014-11-17T21:50:00Z" w:initials="b">
-    <w:p>
-      <w:pPr>
-        <w:pStyle w:val="CommentText"/>
-      </w:pPr>
-      <w:r>
-        <w:rPr>
-          <w:rStyle w:val="CommentReference"/>
-        </w:rPr>
-        <w:annotationRef/>
-      </w:r>
-      <w:r>
-        <w:t>Considering deletion.</w:t>
-      </w:r>
-    </w:p>
-  </w:comment>
-  <w:comment w:id="34" w:author="Dirk Mügge" w:date="2014-10-15T18:07:00Z" w:initials="DM">
-    <w:p>
-      <w:pPr>
-        <w:pStyle w:val="CommentText"/>
-      </w:pPr>
-      <w:r>
-        <w:rPr>
-          <w:rStyle w:val="CommentReference"/>
-        </w:rPr>
-        <w:annotationRef/>
-      </w:r>
-      <w:r>
-        <w:t xml:space="preserve">I argue that the definition of “what effect is of practical relevance” is responsible for the VVG debate. Also problematic, the relative effect sizes (e.g., r, d) heavily depend on their operationalization (r=.01 is quite impressive in medicine [alive/dead] but meaningless when using questionnaires). Therefore, meta-analyses are of little use. </w:t>
-      </w:r>
-    </w:p>
-  </w:comment>
-  <w:comment w:id="35" w:author="bartholowlab" w:date="2014-11-29T12:00:00Z" w:initials="b">
-    <w:p>
-      <w:pPr>
-        <w:pStyle w:val="CommentText"/>
-      </w:pPr>
-      <w:r>
-        <w:rPr>
-          <w:rStyle w:val="CommentReference"/>
-        </w:rPr>
-        <w:annotationRef/>
-      </w:r>
-      <w:r>
-        <w:t>Maybe I should add an Anderson et al. paper or a smallish-N paper for the effect as counterpoint?</w:t>
+        <w:t>Maybe I’ll grab the VVG study with the smallest possible N. Or the Gentile Anderson Buckley one with the colossal N.</w:t>
       </w:r>
     </w:p>
     <w:p>
@@ -24888,16 +24773,7 @@
         <w:pStyle w:val="CommentText"/>
       </w:pPr>
       <w:r>
-        <w:t>-</w:t>
-      </w:r>
-      <w:r>
-        <w:rPr>
-          <w:rStyle w:val="CommentReference"/>
-        </w:rPr>
-        <w:annotationRef/>
-      </w:r>
-      <w:r>
-        <w:t xml:space="preserve">Yes! After reading this, the one thing I found to be missing was the bit on people who have found “significant” results that, when interpreted through the lens of BF, actually support the null. </w:t>
+        <w:t>---------------------</w:t>
       </w:r>
     </w:p>
     <w:p>
@@ -24910,16 +24786,7 @@
         <w:pStyle w:val="CommentText"/>
       </w:pPr>
       <w:r>
-        <w:t>-</w:t>
-      </w:r>
-      <w:r>
-        <w:rPr>
-          <w:rStyle w:val="CommentReference"/>
-        </w:rPr>
-        <w:annotationRef/>
-      </w:r>
-      <w:r>
-        <w:t>Maybe I’ll grab the VVG study with the smallest possible N. Or the Gentile Anderson Buckley one with the colossal N.</w:t>
+        <w:t>Challenge is that so many of the positive studies really do favor the alternative BF20 pretty heavily, which makes sense because that BF20 is built based on those same studies. Might make for a good benchmark though, at least for BF01, to show how much stronger the evidence for tends to be than the evidence against.</w:t>
       </w:r>
     </w:p>
     <w:p>
@@ -24931,30 +24798,65 @@
       <w:pPr>
         <w:pStyle w:val="CommentText"/>
       </w:pPr>
-      <w:r>
-        <w:t>---------------------</w:t>
-      </w:r>
     </w:p>
+  </w:comment>
+  <w:comment w:id="23" w:author="bartholowlab" w:date="2014-10-09T12:12:00Z" w:initials="b">
     <w:p>
       <w:pPr>
         <w:pStyle w:val="CommentText"/>
       </w:pPr>
+      <w:r>
+        <w:rPr>
+          <w:rStyle w:val="CommentReference"/>
+        </w:rPr>
+        <w:annotationRef/>
+      </w:r>
+      <w:r>
+        <w:t>Check APA formatting.</w:t>
+      </w:r>
     </w:p>
+  </w:comment>
+  <w:comment w:id="24" w:author="Joe" w:date="2014-11-23T13:47:00Z" w:initials="J">
     <w:p>
       <w:pPr>
         <w:pStyle w:val="CommentText"/>
       </w:pPr>
       <w:r>
-        <w:t>Challenge is that so many of the positive studies really do favor the alternative BF20 pretty heavily, which makes sense because that BF20 is built based on those same studies. Might make for a good benchmark though, at least for BF01, to show how much stronger the evidence for tends to be than the evidence against.</w:t>
+        <w:rPr>
+          <w:rStyle w:val="CommentReference"/>
+        </w:rPr>
+        <w:annotationRef/>
+      </w:r>
+      <w:r>
+        <w:t xml:space="preserve">Need to decide on BF10 or BF01. Format column headers with italics and subscripts. Round BFs to appropriate number of </w:t>
+      </w:r>
+      <w:proofErr w:type="spellStart"/>
+      <w:r>
+        <w:t>sig.digs</w:t>
+      </w:r>
+      <w:proofErr w:type="spellEnd"/>
+      <w:r>
+        <w:t>.</w:t>
       </w:r>
     </w:p>
+  </w:comment>
+  <w:comment w:id="25" w:author="bartholowlab" w:date="2014-11-02T19:03:00Z" w:initials="b">
     <w:p>
       <w:pPr>
         <w:pStyle w:val="CommentText"/>
       </w:pPr>
+      <w:r>
+        <w:rPr>
+          <w:rStyle w:val="CommentReference"/>
+        </w:rPr>
+        <w:annotationRef/>
+      </w:r>
+      <w:r>
+        <w:t>Mention #groups, study design, etc.</w:t>
+      </w:r>
     </w:p>
   </w:comment>
-  <w:comment w:id="36" w:author="bartholowlab" w:date="2014-10-09T12:12:00Z" w:initials="b">
+  <w:comment w:id="26" w:author="bartholowlab" w:date="2014-11-02T19:02:00Z" w:initials="b">
     <w:p>
       <w:pPr>
         <w:pStyle w:val="CommentText"/>
@@ -24966,11 +24868,11 @@
         <w:annotationRef/>
       </w:r>
       <w:r>
-        <w:t>Check APA formatting.</w:t>
+        <w:t>2 (within) x 3 (between)</w:t>
       </w:r>
     </w:p>
   </w:comment>
-  <w:comment w:id="37" w:author="Joe" w:date="2014-11-23T13:47:00Z" w:initials="J">
+  <w:comment w:id="28" w:author="Joe" w:date="2014-12-02T20:35:00Z" w:initials="J">
     <w:p>
       <w:pPr>
         <w:pStyle w:val="CommentText"/>
@@ -24982,47 +24884,7 @@
         <w:annotationRef/>
       </w:r>
       <w:r>
-        <w:t xml:space="preserve">Need to decide on BF10 or BF01. Format column headers with italics and subscripts. Round BFs to appropriate number of </w:t>
-      </w:r>
-      <w:proofErr w:type="spellStart"/>
-      <w:r>
-        <w:t>sig.digs</w:t>
-      </w:r>
-      <w:proofErr w:type="spellEnd"/>
-      <w:r>
-        <w:t>.</w:t>
-      </w:r>
-    </w:p>
-  </w:comment>
-  <w:comment w:id="38" w:author="bartholowlab" w:date="2014-11-02T19:03:00Z" w:initials="b">
-    <w:p>
-      <w:pPr>
-        <w:pStyle w:val="CommentText"/>
-      </w:pPr>
-      <w:r>
-        <w:rPr>
-          <w:rStyle w:val="CommentReference"/>
-        </w:rPr>
-        <w:annotationRef/>
-      </w:r>
-      <w:r>
-        <w:t>Mention #groups, study design, etc.</w:t>
-      </w:r>
-    </w:p>
-  </w:comment>
-  <w:comment w:id="39" w:author="bartholowlab" w:date="2014-11-02T19:02:00Z" w:initials="b">
-    <w:p>
-      <w:pPr>
-        <w:pStyle w:val="CommentText"/>
-      </w:pPr>
-      <w:r>
-        <w:rPr>
-          <w:rStyle w:val="CommentReference"/>
-        </w:rPr>
-        <w:annotationRef/>
-      </w:r>
-      <w:r>
-        <w:t>2 (within) x 3 (between)</w:t>
+        <w:t>This table needs updating!</w:t>
       </w:r>
     </w:p>
   </w:comment>
@@ -25237,7 +25099,7 @@
           <w:rPr>
             <w:noProof/>
           </w:rPr>
-          <w:t>16</w:t>
+          <w:t>25</w:t>
         </w:r>
         <w:r>
           <w:rPr>
@@ -26382,7 +26244,7 @@
 </file>
 
 <file path=customXml/itemProps1.xml><?xml version="1.0" encoding="utf-8"?>
-<ds:datastoreItem xmlns:ds="http://schemas.openxmlformats.org/officeDocument/2006/customXml" ds:itemID="{30795C8C-826F-407A-9B66-B59C7993254C}">
+<ds:datastoreItem xmlns:ds="http://schemas.openxmlformats.org/officeDocument/2006/customXml" ds:itemID="{EC30D770-9D0A-4A48-A48D-943E5AE21B33}">
   <ds:schemaRefs>
     <ds:schemaRef ds:uri="http://schemas.openxmlformats.org/officeDocument/2006/bibliography"/>
   </ds:schemaRefs>

</xml_diff>

<commit_message>
Beginning overhaul of introduction.
Jeff pointed out that the manuscript is too broad and that the
chief contribution of the MS is its re-analysis of studies in
this specific area. I am now retooling the paper to be area-
specific and appropriate for Human Aggression or Psych Pop Media.

- Redid first page
- Highlighted area where transition still needed.

Other ideas:
- Jeff suggests changing BFs to always >1 terms, e.g.
    100-to-1 for null or 1-to-100 for alternative.
</commit_message>
<xml_diff>
--- a/Bayes_v0.884.docx
+++ b/Bayes_v0.884.docx
@@ -363,25 +363,7 @@
           <w:sz w:val="24"/>
           <w:szCs w:val="24"/>
         </w:rPr>
-        <w:t xml:space="preserve">Psychology is teeming with effects. Researchers like effects because they allow us to infer the structure of relationships between stimulus and response, cognition and behavior, personality and affect through manipulation: researchers push on one part of the system, examine another part, and, if pushing on part </w:t>
-      </w:r>
-      <w:proofErr w:type="gramStart"/>
-      <w:r>
-        <w:rPr>
-          <w:rFonts w:ascii="Times New Roman" w:hAnsi="Times New Roman" w:cs="Times New Roman"/>
-          <w:sz w:val="24"/>
-          <w:szCs w:val="24"/>
-        </w:rPr>
-        <w:t>A</w:t>
-      </w:r>
-      <w:proofErr w:type="gramEnd"/>
-      <w:r>
-        <w:rPr>
-          <w:rFonts w:ascii="Times New Roman" w:hAnsi="Times New Roman" w:cs="Times New Roman"/>
-          <w:sz w:val="24"/>
-          <w:szCs w:val="24"/>
-        </w:rPr>
-        <w:t xml:space="preserve"> influences part B, an association is inferred between parts A and B. In this way, we observe that mere exposure creates positive attitudes (</w:t>
+        <w:t xml:space="preserve">Despite more than two decades of research, scientific opinion on whether violent video games cause aggressive outcomes remains divided and the research literature controversial. To date, this relationship has been examined by four different meta-analytic teams, two of which argue that there is a meaningfully large effect (Anderson et al., 2010; </w:t>
       </w:r>
       <w:proofErr w:type="spellStart"/>
       <w:r>
@@ -390,7 +372,7 @@
           <w:sz w:val="24"/>
           <w:szCs w:val="24"/>
         </w:rPr>
-        <w:t>Zajonc</w:t>
+        <w:t>Greietemeyer</w:t>
       </w:r>
       <w:proofErr w:type="spellEnd"/>
       <w:r>
@@ -399,15 +381,25 @@
           <w:sz w:val="24"/>
           <w:szCs w:val="24"/>
         </w:rPr>
-        <w:t xml:space="preserve"> citation needed), that the endpoints of a scale influence the mean of the scale (anchoring citat</w:t>
-      </w:r>
-      <w:r>
-        <w:rPr>
-          <w:rFonts w:ascii="Times New Roman" w:hAnsi="Times New Roman" w:cs="Times New Roman"/>
-          <w:sz w:val="24"/>
-          <w:szCs w:val="24"/>
-        </w:rPr>
-        <w:t xml:space="preserve">ion needed), and that media influences behavior (citation needed). </w:t>
+        <w:t xml:space="preserve"> &amp; </w:t>
+      </w:r>
+      <w:proofErr w:type="spellStart"/>
+      <w:r>
+        <w:rPr>
+          <w:rFonts w:ascii="Times New Roman" w:hAnsi="Times New Roman" w:cs="Times New Roman"/>
+          <w:sz w:val="24"/>
+          <w:szCs w:val="24"/>
+        </w:rPr>
+        <w:t>Mugge</w:t>
+      </w:r>
+      <w:proofErr w:type="spellEnd"/>
+      <w:r>
+        <w:rPr>
+          <w:rFonts w:ascii="Times New Roman" w:hAnsi="Times New Roman" w:cs="Times New Roman"/>
+          <w:sz w:val="24"/>
+          <w:szCs w:val="24"/>
+        </w:rPr>
+        <w:t xml:space="preserve">, 2014) and two of which that argue there is no meaningful effect, especially after controlling for potential confounds (Ferguson; Sherry). </w:t>
       </w:r>
     </w:p>
     <w:p>
@@ -425,71 +417,61 @@
           <w:sz w:val="24"/>
           <w:szCs w:val="24"/>
         </w:rPr>
-        <w:t xml:space="preserve">However, among all this study of things that change, there is also a need to understand that which does not change. </w:t>
-      </w:r>
-      <w:r>
-        <w:rPr>
-          <w:rFonts w:ascii="Times New Roman" w:hAnsi="Times New Roman" w:cs="Times New Roman"/>
-          <w:sz w:val="24"/>
-          <w:szCs w:val="24"/>
-        </w:rPr>
-        <w:t>Invariances are of theoretical importance: Imagine a personality characteristic which predicts behavior invariant to situation, or a situation which elicits a behavior regardless of the person’s personality. The report of invariant data is also important for meta-analysis, as s</w:t>
-      </w:r>
-      <w:r>
-        <w:rPr>
-          <w:rFonts w:ascii="Times New Roman" w:hAnsi="Times New Roman" w:cs="Times New Roman"/>
-          <w:sz w:val="24"/>
-          <w:szCs w:val="24"/>
-        </w:rPr>
-        <w:t>elective reporting of significant changes leads to bias</w:t>
-      </w:r>
-      <w:r>
-        <w:rPr>
-          <w:rFonts w:ascii="Times New Roman" w:hAnsi="Times New Roman" w:cs="Times New Roman"/>
-          <w:sz w:val="24"/>
-          <w:szCs w:val="24"/>
-        </w:rPr>
-        <w:t xml:space="preserve"> in the research literature. Many valuable psychometric properties, such as discriminant validity, require invariance between two constructs. </w:t>
-      </w:r>
-      <w:r>
-        <w:rPr>
-          <w:rFonts w:ascii="Times New Roman" w:hAnsi="Times New Roman" w:cs="Times New Roman"/>
-          <w:sz w:val="24"/>
-          <w:szCs w:val="24"/>
-        </w:rPr>
-        <w:t xml:space="preserve">However, many researchers find themselves </w:t>
-      </w:r>
-      <w:r>
-        <w:rPr>
-          <w:rFonts w:ascii="Times New Roman" w:hAnsi="Times New Roman" w:cs="Times New Roman"/>
-          <w:sz w:val="24"/>
-          <w:szCs w:val="24"/>
-        </w:rPr>
-        <w:t xml:space="preserve">without </w:t>
-      </w:r>
-      <w:r>
-        <w:rPr>
-          <w:rFonts w:ascii="Times New Roman" w:hAnsi="Times New Roman" w:cs="Times New Roman"/>
-          <w:sz w:val="24"/>
-          <w:szCs w:val="24"/>
-        </w:rPr>
-        <w:t>appropriate statistical tools</w:t>
-      </w:r>
-      <w:r>
-        <w:rPr>
-          <w:rFonts w:ascii="Times New Roman" w:hAnsi="Times New Roman" w:cs="Times New Roman"/>
-          <w:sz w:val="24"/>
-          <w:szCs w:val="24"/>
-        </w:rPr>
-        <w:t xml:space="preserve"> to demonstrate evidence of invariance</w:t>
-      </w:r>
-      <w:r>
-        <w:rPr>
-          <w:rFonts w:ascii="Times New Roman" w:hAnsi="Times New Roman" w:cs="Times New Roman"/>
-          <w:sz w:val="24"/>
-          <w:szCs w:val="24"/>
-        </w:rPr>
-        <w:t xml:space="preserve">. </w:t>
+        <w:t xml:space="preserve">In this debate, a major point of contention has been the degree to which the observed effects instead may be caused by confounds. When stimuli are appropriately matched on these confounds, it is argued, </w:t>
+      </w:r>
+      <w:proofErr w:type="gramStart"/>
+      <w:r>
+        <w:rPr>
+          <w:rFonts w:ascii="Times New Roman" w:hAnsi="Times New Roman" w:cs="Times New Roman"/>
+          <w:sz w:val="24"/>
+          <w:szCs w:val="24"/>
+        </w:rPr>
+        <w:t>the</w:t>
+      </w:r>
+      <w:proofErr w:type="gramEnd"/>
+      <w:r>
+        <w:rPr>
+          <w:rFonts w:ascii="Times New Roman" w:hAnsi="Times New Roman" w:cs="Times New Roman"/>
+          <w:sz w:val="24"/>
+          <w:szCs w:val="24"/>
+        </w:rPr>
+        <w:t xml:space="preserve"> effect is eliminated. For example, Adachi and Willoughby (2011) argue that it is competition, not violence, which causes increases in aggressive behavior, and that matching game stimuli on competitive content eliminates the purported effect of violence. Similarly, research by </w:t>
+      </w:r>
+      <w:proofErr w:type="spellStart"/>
+      <w:r>
+        <w:rPr>
+          <w:rFonts w:ascii="Times New Roman" w:hAnsi="Times New Roman" w:cs="Times New Roman"/>
+          <w:sz w:val="24"/>
+          <w:szCs w:val="24"/>
+        </w:rPr>
+        <w:t>Przybylski</w:t>
+      </w:r>
+      <w:proofErr w:type="spellEnd"/>
+      <w:r>
+        <w:rPr>
+          <w:rFonts w:ascii="Times New Roman" w:hAnsi="Times New Roman" w:cs="Times New Roman"/>
+          <w:sz w:val="24"/>
+          <w:szCs w:val="24"/>
+        </w:rPr>
+        <w:t xml:space="preserve"> et al. (2014) indicates that changes in aggressive affect may be due to difficult, competence-impeding controls, rather than violent content. </w:t>
+      </w:r>
+      <w:proofErr w:type="gramStart"/>
+      <w:r>
+        <w:rPr>
+          <w:rFonts w:ascii="Times New Roman" w:hAnsi="Times New Roman" w:cs="Times New Roman"/>
+          <w:sz w:val="24"/>
+          <w:szCs w:val="24"/>
+        </w:rPr>
+        <w:t>Finally, research by Elson [et al.]</w:t>
+      </w:r>
+      <w:proofErr w:type="gramEnd"/>
+      <w:r>
+        <w:rPr>
+          <w:rFonts w:ascii="Times New Roman" w:hAnsi="Times New Roman" w:cs="Times New Roman"/>
+          <w:sz w:val="24"/>
+          <w:szCs w:val="24"/>
+        </w:rPr>
+        <w:t xml:space="preserve"> (2014) argues that changes in aggressive behavior are caused by games’ differences in pace of action, not violent content. </w:t>
       </w:r>
     </w:p>
     <w:p>
@@ -507,153 +489,41 @@
           <w:sz w:val="24"/>
           <w:szCs w:val="24"/>
         </w:rPr>
-        <w:t>At present, t</w:t>
-      </w:r>
-      <w:r>
-        <w:rPr>
-          <w:rFonts w:ascii="Times New Roman" w:hAnsi="Times New Roman" w:cs="Times New Roman"/>
-          <w:sz w:val="24"/>
-          <w:szCs w:val="24"/>
-        </w:rPr>
-        <w:t>he primary form of statistical inference in the social sciences is null-hypothesis significance testing</w:t>
-      </w:r>
-      <w:r>
-        <w:rPr>
-          <w:rFonts w:ascii="Times New Roman" w:hAnsi="Times New Roman" w:cs="Times New Roman"/>
-          <w:sz w:val="24"/>
-          <w:szCs w:val="24"/>
-        </w:rPr>
-        <w:t xml:space="preserve"> [NHST]</w:t>
-      </w:r>
-      <w:r>
-        <w:rPr>
-          <w:rFonts w:ascii="Times New Roman" w:hAnsi="Times New Roman" w:cs="Times New Roman"/>
-          <w:sz w:val="24"/>
-          <w:szCs w:val="24"/>
-        </w:rPr>
-        <w:t>.  Researchers collect data, compute a test statistic, and compare the value of that test statistic against the hypothetical distribution of all possible test statistics one might expect to see if the null hypothesis were true. When the data are sufficiently unusual given the null hypothesis, the null hypothesis is then rejected in favor of a nonspecific alternative hypothesis. In most applications, this null hypothesis is a nil hypothesis of no effect</w:t>
-      </w:r>
-      <w:r>
-        <w:rPr>
-          <w:rFonts w:ascii="Times New Roman" w:hAnsi="Times New Roman" w:cs="Times New Roman"/>
-          <w:sz w:val="24"/>
-          <w:szCs w:val="24"/>
-        </w:rPr>
-        <w:t>: the predictor variable is not associated with the dependent variable.</w:t>
-      </w:r>
-      <w:r>
-        <w:rPr>
-          <w:rFonts w:ascii="Times New Roman" w:hAnsi="Times New Roman" w:cs="Times New Roman"/>
-          <w:sz w:val="24"/>
-          <w:szCs w:val="24"/>
-        </w:rPr>
-        <w:t xml:space="preserve"> Rejection of this null hypothesis is taken as evidence for an effect of the predictor on the outcome.</w:t>
-      </w:r>
-    </w:p>
-    <w:p>
-      <w:pPr>
-        <w:rPr>
-          <w:rFonts w:ascii="Times New Roman" w:hAnsi="Times New Roman" w:cs="Times New Roman"/>
-          <w:sz w:val="24"/>
-          <w:szCs w:val="24"/>
-        </w:rPr>
-      </w:pPr>
-      <w:r>
-        <w:rPr>
-          <w:rFonts w:ascii="Times New Roman" w:hAnsi="Times New Roman" w:cs="Times New Roman"/>
-          <w:sz w:val="24"/>
-          <w:szCs w:val="24"/>
-        </w:rPr>
-        <w:tab/>
-      </w:r>
-      <w:r>
-        <w:rPr>
-          <w:rFonts w:ascii="Times New Roman" w:hAnsi="Times New Roman" w:cs="Times New Roman"/>
-          <w:sz w:val="24"/>
-          <w:szCs w:val="24"/>
-        </w:rPr>
-        <w:t xml:space="preserve">In the case that the data are not unusual given the null, the null hypothesis is retained; however, this is not the same as the null being concluded or accepted. </w:t>
-      </w:r>
-      <w:commentRangeStart w:id="1"/>
-      <w:r>
-        <w:rPr>
-          <w:rFonts w:ascii="Times New Roman" w:hAnsi="Times New Roman" w:cs="Times New Roman"/>
-          <w:sz w:val="24"/>
-          <w:szCs w:val="24"/>
-        </w:rPr>
-        <w:t>The truth of the null hypothesis cannot be determined from p &gt; .05; such a result</w:t>
-      </w:r>
-      <w:r>
-        <w:rPr>
-          <w:rFonts w:ascii="Times New Roman" w:hAnsi="Times New Roman" w:cs="Times New Roman"/>
-          <w:sz w:val="24"/>
-          <w:szCs w:val="24"/>
-        </w:rPr>
-        <w:t xml:space="preserve"> might</w:t>
-      </w:r>
-      <w:r>
-        <w:rPr>
-          <w:rFonts w:ascii="Times New Roman" w:hAnsi="Times New Roman" w:cs="Times New Roman"/>
-          <w:sz w:val="24"/>
-          <w:szCs w:val="24"/>
-        </w:rPr>
-        <w:t xml:space="preserve"> reflect the truth of the null, </w:t>
-      </w:r>
-      <w:r>
-        <w:rPr>
-          <w:rFonts w:ascii="Times New Roman" w:hAnsi="Times New Roman" w:cs="Times New Roman"/>
-          <w:sz w:val="24"/>
-          <w:szCs w:val="24"/>
-        </w:rPr>
-        <w:t>but</w:t>
-      </w:r>
-      <w:r>
-        <w:rPr>
-          <w:rFonts w:ascii="Times New Roman" w:hAnsi="Times New Roman" w:cs="Times New Roman"/>
-          <w:sz w:val="24"/>
-          <w:szCs w:val="24"/>
-        </w:rPr>
-        <w:t xml:space="preserve"> it could </w:t>
-      </w:r>
-      <w:r>
-        <w:rPr>
-          <w:rFonts w:ascii="Times New Roman" w:hAnsi="Times New Roman" w:cs="Times New Roman"/>
-          <w:sz w:val="24"/>
-          <w:szCs w:val="24"/>
-        </w:rPr>
-        <w:t>also</w:t>
-      </w:r>
-      <w:r>
-        <w:rPr>
-          <w:rFonts w:ascii="Times New Roman" w:hAnsi="Times New Roman" w:cs="Times New Roman"/>
-          <w:sz w:val="24"/>
-          <w:szCs w:val="24"/>
-        </w:rPr>
-        <w:t xml:space="preserve"> reflect the data’s inability to discriminate between the null and alternative hypotheses (e.g.</w:t>
-      </w:r>
-      <w:r>
-        <w:rPr>
-          <w:rFonts w:ascii="Times New Roman" w:hAnsi="Times New Roman" w:cs="Times New Roman"/>
-          <w:sz w:val="24"/>
-          <w:szCs w:val="24"/>
-        </w:rPr>
-        <w:t>,</w:t>
-      </w:r>
-      <w:r>
-        <w:rPr>
-          <w:rFonts w:ascii="Times New Roman" w:hAnsi="Times New Roman" w:cs="Times New Roman"/>
-          <w:sz w:val="24"/>
-          <w:szCs w:val="24"/>
-        </w:rPr>
-        <w:t xml:space="preserve"> poor statistical power).</w:t>
-      </w:r>
-      <w:r>
-        <w:rPr>
-          <w:rFonts w:ascii="Times New Roman" w:hAnsi="Times New Roman" w:cs="Times New Roman"/>
-          <w:sz w:val="24"/>
-          <w:szCs w:val="24"/>
-        </w:rPr>
-        <w:t xml:space="preserve"> This is because, when the null hypothesis is true, </w:t>
+        <w:t xml:space="preserve">Each of these above arguments </w:t>
+      </w:r>
+      <w:proofErr w:type="gramStart"/>
+      <w:r>
+        <w:rPr>
+          <w:rFonts w:ascii="Times New Roman" w:hAnsi="Times New Roman" w:cs="Times New Roman"/>
+          <w:sz w:val="24"/>
+          <w:szCs w:val="24"/>
+        </w:rPr>
+        <w:t>infer</w:t>
+      </w:r>
+      <w:proofErr w:type="gramEnd"/>
+      <w:r>
+        <w:rPr>
+          <w:rFonts w:ascii="Times New Roman" w:hAnsi="Times New Roman" w:cs="Times New Roman"/>
+          <w:sz w:val="24"/>
+          <w:szCs w:val="24"/>
+        </w:rPr>
+        <w:t xml:space="preserve"> that, under certain conditions, the null hypothesis is true. This conclusion, however, requires empirical and statistical support.</w:t>
+      </w:r>
+      <w:r>
+        <w:rPr>
+          <w:rFonts w:ascii="Times New Roman" w:hAnsi="Times New Roman" w:cs="Times New Roman"/>
+          <w:sz w:val="24"/>
+          <w:szCs w:val="24"/>
+        </w:rPr>
+        <w:t xml:space="preserve"> </w:t>
+      </w:r>
+      <w:r>
+        <w:rPr>
+          <w:rFonts w:ascii="Times New Roman" w:hAnsi="Times New Roman" w:cs="Times New Roman"/>
+          <w:sz w:val="24"/>
+          <w:szCs w:val="24"/>
+        </w:rPr>
+        <w:t xml:space="preserve">This support, unfortunately, cannot be provided through the use of </w:t>
       </w:r>
       <w:r>
         <w:rPr>
@@ -670,22 +540,15 @@
           <w:sz w:val="24"/>
           <w:szCs w:val="24"/>
         </w:rPr>
-        <w:t>-value is uniformly distributed between 0 and 1.</w:t>
-      </w:r>
-      <w:commentRangeEnd w:id="1"/>
-      <w:r>
-        <w:rPr>
-          <w:rStyle w:val="CommentReference"/>
-        </w:rPr>
-        <w:commentReference w:id="1"/>
-      </w:r>
-      <w:r>
-        <w:rPr>
-          <w:rFonts w:ascii="Times New Roman" w:hAnsi="Times New Roman" w:cs="Times New Roman"/>
-          <w:sz w:val="24"/>
-          <w:szCs w:val="24"/>
-        </w:rPr>
-        <w:t xml:space="preserve"> We note also that NHST cannot provide evidence for the null because is not </w:t>
+        <w:t xml:space="preserve">-values and null hypothesis significance testing [NHST].  This statistical approach </w:t>
+      </w:r>
+      <w:r>
+        <w:rPr>
+          <w:rFonts w:ascii="Times New Roman" w:hAnsi="Times New Roman" w:cs="Times New Roman"/>
+          <w:sz w:val="24"/>
+          <w:szCs w:val="24"/>
+        </w:rPr>
+        <w:t xml:space="preserve">can reject the null hypothesis in favor of an alternative hypothesis, thereby providing evidence for an effect, but it cannot reject the alternative hypothesis in favor of the null hypothesis. A </w:t>
       </w:r>
       <w:r>
         <w:rPr>
@@ -694,81 +557,6 @@
           <w:sz w:val="24"/>
           <w:szCs w:val="24"/>
         </w:rPr>
-        <w:t>consistent</w:t>
-      </w:r>
-      <w:r>
-        <w:rPr>
-          <w:rFonts w:ascii="Times New Roman" w:hAnsi="Times New Roman" w:cs="Times New Roman"/>
-          <w:i/>
-          <w:sz w:val="24"/>
-          <w:szCs w:val="24"/>
-        </w:rPr>
-        <w:t>.</w:t>
-      </w:r>
-      <w:r>
-        <w:rPr>
-          <w:rFonts w:ascii="Times New Roman" w:hAnsi="Times New Roman" w:cs="Times New Roman"/>
-          <w:sz w:val="24"/>
-          <w:szCs w:val="24"/>
-        </w:rPr>
-        <w:t xml:space="preserve"> Whereas a true effect measured with increasing power leads to p-values that tend towards zero, a null effect measured with increasing power does not give p-values tending towards 1.  Large-sample studies of null effects will still reject the null 5% of the time.</w:t>
-      </w:r>
-    </w:p>
-    <w:p>
-      <w:pPr>
-        <w:rPr>
-          <w:rFonts w:ascii="Times New Roman" w:hAnsi="Times New Roman" w:cs="Times New Roman"/>
-          <w:sz w:val="24"/>
-          <w:szCs w:val="24"/>
-        </w:rPr>
-      </w:pPr>
-      <w:r>
-        <w:rPr>
-          <w:rFonts w:ascii="Times New Roman" w:hAnsi="Times New Roman" w:cs="Times New Roman"/>
-          <w:sz w:val="24"/>
-          <w:szCs w:val="24"/>
-        </w:rPr>
-        <w:tab/>
-      </w:r>
-      <w:r>
-        <w:rPr>
-          <w:rFonts w:ascii="Times New Roman" w:hAnsi="Times New Roman" w:cs="Times New Roman"/>
-          <w:sz w:val="24"/>
-          <w:szCs w:val="24"/>
-        </w:rPr>
-        <w:t>N</w:t>
-      </w:r>
-      <w:r>
-        <w:rPr>
-          <w:rFonts w:ascii="Times New Roman" w:hAnsi="Times New Roman" w:cs="Times New Roman"/>
-          <w:sz w:val="24"/>
-          <w:szCs w:val="24"/>
-        </w:rPr>
-        <w:t>ever</w:t>
-      </w:r>
-      <w:r>
-        <w:rPr>
-          <w:rFonts w:ascii="Times New Roman" w:hAnsi="Times New Roman" w:cs="Times New Roman"/>
-          <w:sz w:val="24"/>
-          <w:szCs w:val="24"/>
-        </w:rPr>
-        <w:t>theless</w:t>
-      </w:r>
-      <w:r>
-        <w:rPr>
-          <w:rFonts w:ascii="Times New Roman" w:hAnsi="Times New Roman" w:cs="Times New Roman"/>
-          <w:sz w:val="24"/>
-          <w:szCs w:val="24"/>
-        </w:rPr>
-        <w:t xml:space="preserve">, one often sees </w:t>
-      </w:r>
-      <w:r>
-        <w:rPr>
-          <w:rFonts w:ascii="Times New Roman" w:hAnsi="Times New Roman" w:cs="Times New Roman"/>
-          <w:i/>
-          <w:sz w:val="24"/>
-          <w:szCs w:val="24"/>
-        </w:rPr>
         <w:t>p</w:t>
       </w:r>
       <w:r>
@@ -777,235 +565,15 @@
           <w:sz w:val="24"/>
           <w:szCs w:val="24"/>
         </w:rPr>
-        <w:t xml:space="preserve"> &gt; .05 used as an argument to conclude in favor of a null hypothesis of no difference. One common </w:t>
-      </w:r>
-      <w:r>
-        <w:rPr>
-          <w:rFonts w:ascii="Times New Roman" w:hAnsi="Times New Roman" w:cs="Times New Roman"/>
-          <w:sz w:val="24"/>
-          <w:szCs w:val="24"/>
-        </w:rPr>
-        <w:t>instance</w:t>
-      </w:r>
-      <w:commentRangeStart w:id="2"/>
-      <w:r>
-        <w:rPr>
-          <w:rFonts w:ascii="Times New Roman" w:hAnsi="Times New Roman" w:cs="Times New Roman"/>
-          <w:sz w:val="24"/>
-          <w:szCs w:val="24"/>
-        </w:rPr>
-        <w:t xml:space="preserve"> is pilot testing </w:t>
-      </w:r>
-      <w:commentRangeEnd w:id="2"/>
-      <w:r>
-        <w:rPr>
-          <w:rStyle w:val="CommentReference"/>
-        </w:rPr>
-        <w:commentReference w:id="2"/>
-      </w:r>
-      <w:r>
-        <w:rPr>
-          <w:rFonts w:ascii="Times New Roman" w:hAnsi="Times New Roman" w:cs="Times New Roman"/>
-          <w:sz w:val="24"/>
-          <w:szCs w:val="24"/>
-        </w:rPr>
-        <w:t xml:space="preserve">of stimuli; the experimenter gathers ratings of stimuli from a </w:t>
-      </w:r>
-      <w:r>
-        <w:rPr>
-          <w:rFonts w:ascii="Times New Roman" w:hAnsi="Times New Roman" w:cs="Times New Roman"/>
-          <w:sz w:val="24"/>
-          <w:szCs w:val="24"/>
-        </w:rPr>
-        <w:t>(</w:t>
-      </w:r>
-      <w:r>
-        <w:rPr>
-          <w:rFonts w:ascii="Times New Roman" w:hAnsi="Times New Roman" w:cs="Times New Roman"/>
-          <w:sz w:val="24"/>
-          <w:szCs w:val="24"/>
-        </w:rPr>
-        <w:t>usually small</w:t>
-      </w:r>
-      <w:r>
-        <w:rPr>
-          <w:rFonts w:ascii="Times New Roman" w:hAnsi="Times New Roman" w:cs="Times New Roman"/>
-          <w:sz w:val="24"/>
-          <w:szCs w:val="24"/>
-        </w:rPr>
-        <w:t>)</w:t>
-      </w:r>
-      <w:r>
-        <w:rPr>
-          <w:rFonts w:ascii="Times New Roman" w:hAnsi="Times New Roman" w:cs="Times New Roman"/>
-          <w:sz w:val="24"/>
-          <w:szCs w:val="24"/>
-        </w:rPr>
-        <w:t xml:space="preserve"> </w:t>
-      </w:r>
-      <w:r>
-        <w:rPr>
-          <w:rFonts w:ascii="Times New Roman" w:hAnsi="Times New Roman" w:cs="Times New Roman"/>
-          <w:sz w:val="24"/>
-          <w:szCs w:val="24"/>
-        </w:rPr>
-        <w:t xml:space="preserve">sample of subjects, hoping to </w:t>
-      </w:r>
-      <w:r>
-        <w:rPr>
-          <w:rFonts w:ascii="Times New Roman" w:hAnsi="Times New Roman" w:cs="Times New Roman"/>
-          <w:sz w:val="24"/>
-          <w:szCs w:val="24"/>
-        </w:rPr>
-        <w:t>find</w:t>
-      </w:r>
-      <w:r>
-        <w:rPr>
-          <w:rFonts w:ascii="Times New Roman" w:hAnsi="Times New Roman" w:cs="Times New Roman"/>
-          <w:sz w:val="24"/>
-          <w:szCs w:val="24"/>
-        </w:rPr>
-        <w:t xml:space="preserve"> </w:t>
-      </w:r>
-      <w:r>
-        <w:rPr>
-          <w:rFonts w:ascii="Times New Roman" w:hAnsi="Times New Roman" w:cs="Times New Roman"/>
-          <w:sz w:val="24"/>
-          <w:szCs w:val="24"/>
-        </w:rPr>
-        <w:t xml:space="preserve">evidence in </w:t>
-      </w:r>
-      <w:r>
-        <w:rPr>
-          <w:rFonts w:ascii="Times New Roman" w:hAnsi="Times New Roman" w:cs="Times New Roman"/>
-          <w:sz w:val="24"/>
-          <w:szCs w:val="24"/>
-        </w:rPr>
-        <w:lastRenderedPageBreak/>
-        <w:t xml:space="preserve">favor of the </w:t>
-      </w:r>
-      <w:r>
-        <w:rPr>
-          <w:rFonts w:ascii="Times New Roman" w:hAnsi="Times New Roman" w:cs="Times New Roman"/>
-          <w:sz w:val="24"/>
-          <w:szCs w:val="24"/>
-        </w:rPr>
-        <w:t xml:space="preserve">null </w:t>
-      </w:r>
-      <w:r>
-        <w:rPr>
-          <w:rFonts w:ascii="Times New Roman" w:hAnsi="Times New Roman" w:cs="Times New Roman"/>
-          <w:sz w:val="24"/>
-          <w:szCs w:val="24"/>
-        </w:rPr>
-        <w:t xml:space="preserve">hypothesis </w:t>
-      </w:r>
-      <w:r>
-        <w:rPr>
-          <w:rFonts w:ascii="Times New Roman" w:hAnsi="Times New Roman" w:cs="Times New Roman"/>
-          <w:sz w:val="24"/>
-          <w:szCs w:val="24"/>
-        </w:rPr>
-        <w:t>that the two stimuli do not differ on any confounding dimensions. Another example is null experimental findings, “hostile replication”</w:t>
-      </w:r>
-      <w:r>
-        <w:rPr>
-          <w:rFonts w:ascii="Times New Roman" w:hAnsi="Times New Roman" w:cs="Times New Roman"/>
-          <w:sz w:val="24"/>
-          <w:szCs w:val="24"/>
-        </w:rPr>
-        <w:t>,</w:t>
-      </w:r>
-      <w:r>
-        <w:rPr>
-          <w:rFonts w:ascii="Times New Roman" w:hAnsi="Times New Roman" w:cs="Times New Roman"/>
-          <w:sz w:val="24"/>
-          <w:szCs w:val="24"/>
-        </w:rPr>
-        <w:t xml:space="preserve"> or “destructive testing”</w:t>
-      </w:r>
-      <w:r>
-        <w:rPr>
-          <w:rFonts w:ascii="Times New Roman" w:hAnsi="Times New Roman" w:cs="Times New Roman"/>
-          <w:sz w:val="24"/>
-          <w:szCs w:val="24"/>
-        </w:rPr>
-        <w:t xml:space="preserve">; researchers replicate an experiment and find no significant </w:t>
-      </w:r>
-      <w:r>
-        <w:rPr>
-          <w:rFonts w:ascii="Times New Roman" w:hAnsi="Times New Roman" w:cs="Times New Roman"/>
-          <w:sz w:val="24"/>
-          <w:szCs w:val="24"/>
-        </w:rPr>
-        <w:t>effect</w:t>
-      </w:r>
-      <w:r>
-        <w:rPr>
-          <w:rFonts w:ascii="Times New Roman" w:hAnsi="Times New Roman" w:cs="Times New Roman"/>
-          <w:sz w:val="24"/>
-          <w:szCs w:val="24"/>
-        </w:rPr>
-        <w:t xml:space="preserve">, or researchers hope to demonstrate that an experimental phenomenon dissipates when certain </w:t>
-      </w:r>
-      <w:r>
-        <w:rPr>
-          <w:rFonts w:ascii="Times New Roman" w:hAnsi="Times New Roman" w:cs="Times New Roman"/>
-          <w:sz w:val="24"/>
-          <w:szCs w:val="24"/>
-        </w:rPr>
-        <w:t xml:space="preserve">potential </w:t>
-      </w:r>
-      <w:r>
-        <w:rPr>
-          <w:rFonts w:ascii="Times New Roman" w:hAnsi="Times New Roman" w:cs="Times New Roman"/>
-          <w:sz w:val="24"/>
-          <w:szCs w:val="24"/>
-        </w:rPr>
-        <w:t xml:space="preserve">confounds are controlled for. </w:t>
-      </w:r>
-      <w:r>
-        <w:rPr>
-          <w:rFonts w:ascii="Times New Roman" w:hAnsi="Times New Roman" w:cs="Times New Roman"/>
-          <w:sz w:val="24"/>
-          <w:szCs w:val="24"/>
-        </w:rPr>
-        <w:t xml:space="preserve">Such experiments often conclude in favor of the null hypothesis on the basis of a </w:t>
-      </w:r>
-      <w:proofErr w:type="spellStart"/>
-      <w:r>
-        <w:rPr>
-          <w:rFonts w:ascii="Times New Roman" w:hAnsi="Times New Roman" w:cs="Times New Roman"/>
-          <w:sz w:val="24"/>
-          <w:szCs w:val="24"/>
-        </w:rPr>
-        <w:t>nonsignificant</w:t>
-      </w:r>
-      <w:proofErr w:type="spellEnd"/>
-      <w:r>
-        <w:rPr>
-          <w:rFonts w:ascii="Times New Roman" w:hAnsi="Times New Roman" w:cs="Times New Roman"/>
-          <w:sz w:val="24"/>
-          <w:szCs w:val="24"/>
-        </w:rPr>
-        <w:t xml:space="preserve"> </w:t>
-      </w:r>
-      <w:r>
-        <w:rPr>
-          <w:rFonts w:ascii="Times New Roman" w:hAnsi="Times New Roman" w:cs="Times New Roman"/>
-          <w:i/>
-          <w:sz w:val="24"/>
-          <w:szCs w:val="24"/>
-        </w:rPr>
-        <w:t>p-</w:t>
-      </w:r>
-      <w:r>
-        <w:rPr>
-          <w:rFonts w:ascii="Times New Roman" w:hAnsi="Times New Roman" w:cs="Times New Roman"/>
-          <w:sz w:val="24"/>
-          <w:szCs w:val="24"/>
-        </w:rPr>
-        <w:t>value despite the inferential problems of that approach.</w:t>
+        <w:t xml:space="preserve">-value greater than .05 could reflect the truth of the null hypothesis, but it could also </w:t>
+      </w:r>
+      <w:r>
+        <w:rPr>
+          <w:rFonts w:ascii="Times New Roman" w:hAnsi="Times New Roman" w:cs="Times New Roman"/>
+          <w:sz w:val="24"/>
+          <w:szCs w:val="24"/>
+        </w:rPr>
+        <w:t>represent a true effect studied with insufficient power. The statistical analyses presented by the above studies, then, cannot quantify the accumulated evidence for the null hypothesis, if any.</w:t>
       </w:r>
     </w:p>
     <w:p>
@@ -1023,6 +591,106 @@
           <w:sz w:val="24"/>
           <w:szCs w:val="24"/>
         </w:rPr>
+        <w:t>Arguments for the null hypothesis are also common in this literature, even outside the above studies. A common scenario is pilot testing. T</w:t>
+      </w:r>
+      <w:r>
+        <w:rPr>
+          <w:rFonts w:ascii="Times New Roman" w:hAnsi="Times New Roman" w:cs="Times New Roman"/>
+          <w:sz w:val="24"/>
+          <w:szCs w:val="24"/>
+        </w:rPr>
+        <w:t xml:space="preserve">he experimenter gathers ratings of stimuli from a </w:t>
+      </w:r>
+      <w:r>
+        <w:rPr>
+          <w:rFonts w:ascii="Times New Roman" w:hAnsi="Times New Roman" w:cs="Times New Roman"/>
+          <w:sz w:val="24"/>
+          <w:szCs w:val="24"/>
+        </w:rPr>
+        <w:t xml:space="preserve">(usually small) </w:t>
+      </w:r>
+      <w:r>
+        <w:rPr>
+          <w:rFonts w:ascii="Times New Roman" w:hAnsi="Times New Roman" w:cs="Times New Roman"/>
+          <w:sz w:val="24"/>
+          <w:szCs w:val="24"/>
+        </w:rPr>
+        <w:t xml:space="preserve">sample of subjects, hoping to </w:t>
+      </w:r>
+      <w:r>
+        <w:rPr>
+          <w:rFonts w:ascii="Times New Roman" w:hAnsi="Times New Roman" w:cs="Times New Roman"/>
+          <w:sz w:val="24"/>
+          <w:szCs w:val="24"/>
+        </w:rPr>
+        <w:t>find</w:t>
+      </w:r>
+      <w:r>
+        <w:rPr>
+          <w:rFonts w:ascii="Times New Roman" w:hAnsi="Times New Roman" w:cs="Times New Roman"/>
+          <w:sz w:val="24"/>
+          <w:szCs w:val="24"/>
+        </w:rPr>
+        <w:t xml:space="preserve"> </w:t>
+      </w:r>
+      <w:r>
+        <w:rPr>
+          <w:rFonts w:ascii="Times New Roman" w:hAnsi="Times New Roman" w:cs="Times New Roman"/>
+          <w:sz w:val="24"/>
+          <w:szCs w:val="24"/>
+        </w:rPr>
+        <w:t xml:space="preserve">evidence in favor of the null hypothesis </w:t>
+      </w:r>
+      <w:r>
+        <w:rPr>
+          <w:rFonts w:ascii="Times New Roman" w:hAnsi="Times New Roman" w:cs="Times New Roman"/>
+          <w:sz w:val="24"/>
+          <w:szCs w:val="24"/>
+        </w:rPr>
+        <w:t>that the two stimuli do not differ on any confounding dimensions.</w:t>
+      </w:r>
+      <w:r>
+        <w:rPr>
+          <w:rFonts w:ascii="Times New Roman" w:hAnsi="Times New Roman" w:cs="Times New Roman"/>
+          <w:sz w:val="24"/>
+          <w:szCs w:val="24"/>
+        </w:rPr>
+        <w:t xml:space="preserve"> This practice of pilot testing has been deemed a necessary criterion of best-practices studies in some meta-analyses (Anderson et al., 2010), despite the impossibility of concluding in favor of the null hypothesis on the basis of </w:t>
+      </w:r>
+      <w:r>
+        <w:rPr>
+          <w:rFonts w:ascii="Times New Roman" w:hAnsi="Times New Roman" w:cs="Times New Roman"/>
+          <w:i/>
+          <w:sz w:val="24"/>
+          <w:szCs w:val="24"/>
+        </w:rPr>
+        <w:t xml:space="preserve">p </w:t>
+      </w:r>
+      <w:r>
+        <w:rPr>
+          <w:rFonts w:ascii="Times New Roman" w:hAnsi="Times New Roman" w:cs="Times New Roman"/>
+          <w:sz w:val="24"/>
+          <w:szCs w:val="24"/>
+        </w:rPr>
+        <w:t>&gt; .05.</w:t>
+      </w:r>
+    </w:p>
+    <w:p>
+      <w:pPr>
+        <w:ind w:firstLine="720"/>
+        <w:rPr>
+          <w:rFonts w:ascii="Times New Roman" w:hAnsi="Times New Roman" w:cs="Times New Roman"/>
+          <w:sz w:val="24"/>
+          <w:szCs w:val="24"/>
+        </w:rPr>
+      </w:pPr>
+      <w:commentRangeStart w:id="1"/>
+      <w:r>
+        <w:rPr>
+          <w:rFonts w:ascii="Times New Roman" w:hAnsi="Times New Roman" w:cs="Times New Roman"/>
+          <w:sz w:val="24"/>
+          <w:szCs w:val="24"/>
+        </w:rPr>
         <w:t>In the present manuscript, w</w:t>
       </w:r>
       <w:r>
@@ -1071,7 +739,26 @@
           <w:sz w:val="24"/>
           <w:szCs w:val="24"/>
         </w:rPr>
-        <w:t xml:space="preserve"> In this field, researchers on both sides of the debate often advance arguments for the null hypothesis. For example, researchers finding evidence of changes in aggressive behavior argue that the stimuli are well-matched and that the effects are not due to confounds between stimuli. On the other hand, other researchers use new paradigms that may be better-controlled, find no significant change in aggressive behavior, and argue that the null is true.  </w:t>
+        <w:t xml:space="preserve"> In this field, researchers on both sides of the debate often advance arguments fo</w:t>
+      </w:r>
+      <w:bookmarkStart w:id="2" w:name="_GoBack"/>
+      <w:bookmarkEnd w:id="2"/>
+      <w:r>
+        <w:rPr>
+          <w:rFonts w:ascii="Times New Roman" w:hAnsi="Times New Roman" w:cs="Times New Roman"/>
+          <w:sz w:val="24"/>
+          <w:szCs w:val="24"/>
+        </w:rPr>
+        <w:t xml:space="preserve">r the null hypothesis. For example, researchers finding evidence of changes in aggressive behavior argue that the stimuli are well-matched and that the effects are not due to </w:t>
+      </w:r>
+      <w:r>
+        <w:rPr>
+          <w:rFonts w:ascii="Times New Roman" w:hAnsi="Times New Roman" w:cs="Times New Roman"/>
+          <w:sz w:val="24"/>
+          <w:szCs w:val="24"/>
+        </w:rPr>
+        <w:lastRenderedPageBreak/>
+        <w:t xml:space="preserve">confounds between stimuli. On the other hand, other researchers use new paradigms that may be better-controlled, find no significant change in aggressive behavior, and argue that the null is true.  </w:t>
       </w:r>
       <w:r>
         <w:rPr>
@@ -1113,6 +800,13 @@
           <w:szCs w:val="24"/>
         </w:rPr>
         <w:t xml:space="preserve">-value. </w:t>
+      </w:r>
+      <w:commentRangeEnd w:id="1"/>
+      <w:r>
+        <w:rPr>
+          <w:rStyle w:val="CommentReference"/>
+        </w:rPr>
+        <w:commentReference w:id="1"/>
       </w:r>
     </w:p>
     <w:p>
@@ -1935,16 +1629,7 @@
           <w:sz w:val="24"/>
           <w:szCs w:val="24"/>
         </w:rPr>
-        <w:t xml:space="preserve">Similarly, a wide CI indicates that more samples would be necessary to provide a more precise estimate of the effect size, but at </w:t>
-      </w:r>
-      <w:r>
-        <w:rPr>
-          <w:rFonts w:ascii="Times New Roman" w:hAnsi="Times New Roman" w:cs="Times New Roman"/>
-          <w:sz w:val="24"/>
-          <w:szCs w:val="24"/>
-        </w:rPr>
-        <w:lastRenderedPageBreak/>
-        <w:t xml:space="preserve">what point does the CI become </w:t>
+        <w:t xml:space="preserve">Similarly, a wide CI indicates that more samples would be necessary to provide a more precise estimate of the effect size, but at what point does the CI become </w:t>
       </w:r>
       <w:r>
         <w:rPr>
@@ -2172,7 +1857,16 @@
           <w:sz w:val="24"/>
           <w:szCs w:val="24"/>
         </w:rPr>
-        <w:t xml:space="preserve"> the difference in probabilities between the two hypotheses.</w:t>
+        <w:t xml:space="preserve"> the </w:t>
+      </w:r>
+      <w:r>
+        <w:rPr>
+          <w:rFonts w:ascii="Times New Roman" w:hAnsi="Times New Roman" w:cs="Times New Roman"/>
+          <w:sz w:val="24"/>
+          <w:szCs w:val="24"/>
+        </w:rPr>
+        <w:lastRenderedPageBreak/>
+        <w:t>difference in probabilities between the two hypotheses.</w:t>
       </w:r>
       <w:r>
         <w:rPr>
@@ -2925,16 +2619,7 @@
           <w:sz w:val="24"/>
           <w:szCs w:val="24"/>
         </w:rPr>
-        <w:t xml:space="preserve"> an improvement over ESCI in that it </w:t>
-      </w:r>
-      <w:r>
-        <w:rPr>
-          <w:rFonts w:ascii="Times New Roman" w:hAnsi="Times New Roman" w:cs="Times New Roman"/>
-          <w:sz w:val="24"/>
-          <w:szCs w:val="24"/>
-        </w:rPr>
-        <w:lastRenderedPageBreak/>
-        <w:t>describes precisely how much less likely values at the edge of a CI are</w:t>
+        <w:t xml:space="preserve"> an improvement over ESCI in that it describes precisely how much less likely values at the edge of a CI are</w:t>
       </w:r>
       <w:r>
         <w:rPr>
@@ -3274,7 +2959,16 @@
           <w:sz w:val="24"/>
           <w:szCs w:val="24"/>
         </w:rPr>
-        <w:t xml:space="preserve"> statistics assume a single true effect size </w:t>
+        <w:t xml:space="preserve"> statistics assume a </w:t>
+      </w:r>
+      <w:r>
+        <w:rPr>
+          <w:rFonts w:ascii="Times New Roman" w:hAnsi="Times New Roman" w:cs="Times New Roman"/>
+          <w:sz w:val="24"/>
+          <w:szCs w:val="24"/>
+        </w:rPr>
+        <w:lastRenderedPageBreak/>
+        <w:t xml:space="preserve">single true effect size </w:t>
       </w:r>
       <w:r>
         <w:rPr>
@@ -4124,16 +3818,7 @@
           <w:sz w:val="24"/>
           <w:szCs w:val="24"/>
         </w:rPr>
-        <w:t xml:space="preserve"> with standard deviation equal to </w:t>
-      </w:r>
-      <w:r>
-        <w:rPr>
-          <w:rFonts w:ascii="Times New Roman" w:hAnsi="Times New Roman" w:cs="Times New Roman"/>
-          <w:sz w:val="24"/>
-          <w:szCs w:val="24"/>
-        </w:rPr>
-        <w:lastRenderedPageBreak/>
-        <w:t xml:space="preserve">.5. This hypothesis would represent a one-tailed test where the effect is </w:t>
+        <w:t xml:space="preserve"> with standard deviation equal to .5. This hypothesis would represent a one-tailed test where the effect is </w:t>
       </w:r>
       <w:r>
         <w:rPr>
@@ -4298,7 +3983,16 @@
           <w:sz w:val="24"/>
           <w:szCs w:val="24"/>
         </w:rPr>
-        <w:t xml:space="preserve">violent content in games influences aggressive behavior. Participants will play one of two games (violent or nonviolent) and then have an opportunity to aggress against a confederate. In order to make a causal statement that the observed effects, if any, are specifically due to violence, it is useful to first make sure that the two </w:t>
+        <w:t xml:space="preserve">violent content in games influences aggressive behavior. Participants will play one of two games (violent or nonviolent) and then have an opportunity to aggress against a confederate. In order to make a causal statement that the observed effects, if any, are specifically due to violence, it is useful to first make sure that the </w:t>
+      </w:r>
+      <w:r>
+        <w:rPr>
+          <w:rFonts w:ascii="Times New Roman" w:hAnsi="Times New Roman" w:cs="Times New Roman"/>
+          <w:sz w:val="24"/>
+          <w:szCs w:val="24"/>
+        </w:rPr>
+        <w:lastRenderedPageBreak/>
+        <w:t xml:space="preserve">two </w:t>
       </w:r>
       <w:r>
         <w:rPr>
@@ -4869,7 +4563,6 @@
           <w:sz w:val="24"/>
           <w:szCs w:val="24"/>
         </w:rPr>
-        <w:lastRenderedPageBreak/>
         <w:t>Baye</w:t>
       </w:r>
       <w:r>
@@ -5271,7 +4964,16 @@
           <w:sz w:val="24"/>
           <w:szCs w:val="24"/>
         </w:rPr>
-        <w:t xml:space="preserve"> 1), this is evidence that the two stimuli do differ. Finally, if the Bayes factor favors neither </w:t>
+        <w:t xml:space="preserve"> 1), this is evidence that the two </w:t>
+      </w:r>
+      <w:r>
+        <w:rPr>
+          <w:rFonts w:ascii="Times New Roman" w:hAnsi="Times New Roman" w:cs="Times New Roman"/>
+          <w:sz w:val="24"/>
+          <w:szCs w:val="24"/>
+        </w:rPr>
+        <w:lastRenderedPageBreak/>
+        <w:t xml:space="preserve">stimuli do differ. Finally, if the Bayes factor favors neither </w:t>
       </w:r>
       <w:r>
         <w:rPr>
@@ -5788,7 +5490,6 @@
           <w:sz w:val="24"/>
           <w:szCs w:val="24"/>
         </w:rPr>
-        <w:lastRenderedPageBreak/>
         <w:t>Reanalysis of Select Pilot Tests in Violent Media Research</w:t>
       </w:r>
     </w:p>
@@ -6137,7 +5838,16 @@
           <w:sz w:val="24"/>
           <w:szCs w:val="24"/>
         </w:rPr>
-        <w:t xml:space="preserve">= .21), so confounds should be controlled for on a similarly small scale. Increasing this scale variable will increase evidence for the null, while decreasing this scale variable will decrease the evidence for the null, as it is easy to demonstrate that there are not large effects, but difficult to demonstrate that there are not small effects. </w:t>
+        <w:t xml:space="preserve">= .21), so confounds should be controlled for on a similarly small scale. Increasing this scale variable will increase evidence for the null, while decreasing this scale variable will decrease the evidence for the null, as it is easy to demonstrate that there are not large effects, but </w:t>
+      </w:r>
+      <w:r>
+        <w:rPr>
+          <w:rFonts w:ascii="Times New Roman" w:hAnsi="Times New Roman" w:cs="Times New Roman"/>
+          <w:sz w:val="24"/>
+          <w:szCs w:val="24"/>
+        </w:rPr>
+        <w:lastRenderedPageBreak/>
+        <w:t xml:space="preserve">difficult to demonstrate that there are not small effects. </w:t>
       </w:r>
       <w:r>
         <w:rPr>
@@ -6831,16 +6541,7 @@
           <w:sz w:val="24"/>
           <w:szCs w:val="24"/>
         </w:rPr>
-        <w:t xml:space="preserve"> = .02. This last variable was </w:t>
-      </w:r>
-      <w:r>
-        <w:rPr>
-          <w:rFonts w:ascii="Times New Roman" w:hAnsi="Times New Roman" w:cs="Times New Roman"/>
-          <w:sz w:val="24"/>
-          <w:szCs w:val="24"/>
-        </w:rPr>
-        <w:lastRenderedPageBreak/>
-        <w:t xml:space="preserve">explored through </w:t>
+        <w:t xml:space="preserve"> = .02. This last variable was explored through </w:t>
       </w:r>
       <w:proofErr w:type="spellStart"/>
       <w:r>
@@ -6976,7 +6677,16 @@
           <w:sz w:val="24"/>
           <w:szCs w:val="24"/>
         </w:rPr>
-        <w:t xml:space="preserve">ults are summarized in Table 2. Contrary to the author’s conclusions, the results of the pilot test indicate that the games are not well matched. Several </w:t>
+        <w:t xml:space="preserve">ults are summarized in Table 2. Contrary to the author’s conclusions, the results of the pilot test indicate </w:t>
+      </w:r>
+      <w:r>
+        <w:rPr>
+          <w:rFonts w:ascii="Times New Roman" w:hAnsi="Times New Roman" w:cs="Times New Roman"/>
+          <w:sz w:val="24"/>
+          <w:szCs w:val="24"/>
+        </w:rPr>
+        <w:lastRenderedPageBreak/>
+        <w:t xml:space="preserve">that the games are not well matched. Several </w:t>
       </w:r>
       <w:r>
         <w:rPr>
@@ -7708,16 +7418,7 @@
           <w:sz w:val="24"/>
           <w:szCs w:val="24"/>
         </w:rPr>
-        <w:t xml:space="preserve">Despite the inferential flaws of this approach, such pilot testing has been used in meta-analysis as a criterion separating “best-practices” from “not best-practices” </w:t>
-      </w:r>
-      <w:r>
-        <w:rPr>
-          <w:rFonts w:ascii="Times New Roman" w:hAnsi="Times New Roman" w:cs="Times New Roman"/>
-          <w:sz w:val="24"/>
-          <w:szCs w:val="24"/>
-        </w:rPr>
-        <w:lastRenderedPageBreak/>
-        <w:t>research (Anderson et al., 2010).  Indeed, the study by Arriaga et al. (2008), described above, was included as a best-practices study despite evidence that the games differed in feelings of competence and difficulty, confounds which can cause aggressive outcomes (</w:t>
+        <w:t>Despite the inferential flaws of this approach, such pilot testing has been used in meta-analysis as a criterion separating “best-practices” from “not best-practices” research (Anderson et al., 2010).  Indeed, the study by Arriaga et al. (2008), described above, was included as a best-practices study despite evidence that the games differed in feelings of competence and difficulty, confounds which can cause aggressive outcomes (</w:t>
       </w:r>
       <w:proofErr w:type="spellStart"/>
       <w:r>
@@ -7822,6 +7523,7 @@
           <w:sz w:val="24"/>
           <w:szCs w:val="24"/>
         </w:rPr>
+        <w:lastRenderedPageBreak/>
         <w:t>Arguing the Null in Demonstrating Boundaries of Effects</w:t>
       </w:r>
     </w:p>
@@ -8055,15 +7757,7 @@
           <w:sz w:val="24"/>
           <w:szCs w:val="24"/>
         </w:rPr>
-        <w:t xml:space="preserve"> = .08, Ferguson &amp; Kilburn, 2009</w:t>
-      </w:r>
-      <w:r>
-        <w:rPr>
-          <w:rFonts w:ascii="Times New Roman" w:hAnsi="Times New Roman" w:cs="Times New Roman"/>
-          <w:sz w:val="24"/>
-          <w:szCs w:val="24"/>
-        </w:rPr>
-        <w:t xml:space="preserve">, </w:t>
+        <w:t xml:space="preserve"> = .08, Ferguson &amp; Kilburn, 2009, </w:t>
       </w:r>
       <w:r>
         <w:rPr>
@@ -8838,8 +8532,190 @@
           <w:sz w:val="24"/>
           <w:szCs w:val="24"/>
         </w:rPr>
-        <w:t xml:space="preserve">Assuming that the true effect to be </w:t>
-      </w:r>
+        <w:t xml:space="preserve">Assuming that the true effect to be demonstrated or falsified is the </w:t>
+      </w:r>
+      <w:r>
+        <w:rPr>
+          <w:rFonts w:ascii="Times New Roman" w:hAnsi="Times New Roman" w:cs="Times New Roman"/>
+          <w:i/>
+          <w:sz w:val="24"/>
+          <w:szCs w:val="24"/>
+        </w:rPr>
+        <w:t xml:space="preserve">r </w:t>
+      </w:r>
+      <w:r>
+        <w:rPr>
+          <w:rFonts w:ascii="Times New Roman" w:hAnsi="Times New Roman" w:cs="Times New Roman"/>
+          <w:sz w:val="24"/>
+          <w:szCs w:val="24"/>
+        </w:rPr>
+        <w:t>= .21 reported in meta-analysis, these studies would appear to be individually underpowered; sample sizes of 40, 60, 80, and 100 would yield one-tailed test power of 38%, 50%, 60%, and 69%, respectively</w:t>
+      </w:r>
+      <w:r>
+        <w:rPr>
+          <w:rFonts w:ascii="Times New Roman" w:hAnsi="Times New Roman" w:cs="Times New Roman"/>
+          <w:sz w:val="24"/>
+          <w:szCs w:val="24"/>
+        </w:rPr>
+        <w:t xml:space="preserve"> (but note that for a larger effect, such as the expected effect on aggressive affect, </w:t>
+      </w:r>
+      <w:r>
+        <w:rPr>
+          <w:rFonts w:ascii="Times New Roman" w:hAnsi="Times New Roman" w:cs="Times New Roman"/>
+          <w:i/>
+          <w:sz w:val="24"/>
+          <w:szCs w:val="24"/>
+        </w:rPr>
+        <w:t xml:space="preserve">r </w:t>
+      </w:r>
+      <w:r>
+        <w:rPr>
+          <w:rFonts w:ascii="Times New Roman" w:hAnsi="Times New Roman" w:cs="Times New Roman"/>
+          <w:sz w:val="24"/>
+          <w:szCs w:val="24"/>
+        </w:rPr>
+        <w:t>= .29, one-tailed power is 59%, 75%, 85%, and 91%)</w:t>
+      </w:r>
+      <w:r>
+        <w:rPr>
+          <w:rFonts w:ascii="Times New Roman" w:hAnsi="Times New Roman" w:cs="Times New Roman"/>
+          <w:sz w:val="24"/>
+          <w:szCs w:val="24"/>
+        </w:rPr>
+        <w:t>.</w:t>
+      </w:r>
+      <w:r>
+        <w:rPr>
+          <w:rFonts w:ascii="Times New Roman" w:hAnsi="Times New Roman" w:cs="Times New Roman"/>
+          <w:sz w:val="24"/>
+          <w:szCs w:val="24"/>
+        </w:rPr>
+        <w:t xml:space="preserve"> An ESCI inspection of these studies (Table 3) indicates that many CIs are quite broad, and that many enclose both </w:t>
+      </w:r>
+      <w:r>
+        <w:rPr>
+          <w:rFonts w:ascii="Times New Roman" w:hAnsi="Times New Roman" w:cs="Times New Roman"/>
+          <w:i/>
+          <w:sz w:val="24"/>
+          <w:szCs w:val="24"/>
+        </w:rPr>
+        <w:t xml:space="preserve">r </w:t>
+      </w:r>
+      <w:r>
+        <w:rPr>
+          <w:rFonts w:ascii="Times New Roman" w:hAnsi="Times New Roman" w:cs="Times New Roman"/>
+          <w:sz w:val="24"/>
+          <w:szCs w:val="24"/>
+        </w:rPr>
+        <w:t xml:space="preserve">= 0 and </w:t>
+      </w:r>
+      <w:r>
+        <w:rPr>
+          <w:rFonts w:ascii="Times New Roman" w:hAnsi="Times New Roman" w:cs="Times New Roman"/>
+          <w:i/>
+          <w:sz w:val="24"/>
+          <w:szCs w:val="24"/>
+        </w:rPr>
+        <w:t xml:space="preserve">r </w:t>
+      </w:r>
+      <w:r>
+        <w:rPr>
+          <w:rFonts w:ascii="Times New Roman" w:hAnsi="Times New Roman" w:cs="Times New Roman"/>
+          <w:sz w:val="24"/>
+          <w:szCs w:val="24"/>
+        </w:rPr>
+        <w:t xml:space="preserve">= .21, suggesting that the data are insufficiently precise to favor one hypothesis over the other. </w:t>
+      </w:r>
+      <w:r>
+        <w:rPr>
+          <w:rFonts w:ascii="Times New Roman" w:hAnsi="Times New Roman" w:cs="Times New Roman"/>
+          <w:sz w:val="24"/>
+          <w:szCs w:val="24"/>
+        </w:rPr>
+        <w:t xml:space="preserve">However, we </w:t>
+      </w:r>
+      <w:r>
+        <w:rPr>
+          <w:rFonts w:ascii="Times New Roman" w:hAnsi="Times New Roman" w:cs="Times New Roman"/>
+          <w:sz w:val="24"/>
+          <w:szCs w:val="24"/>
+        </w:rPr>
+        <w:t xml:space="preserve">nevertheless </w:t>
+      </w:r>
+      <w:r>
+        <w:rPr>
+          <w:rFonts w:ascii="Times New Roman" w:hAnsi="Times New Roman" w:cs="Times New Roman"/>
+          <w:sz w:val="24"/>
+          <w:szCs w:val="24"/>
+        </w:rPr>
+        <w:t xml:space="preserve">would like to understand just how much evidence is in each of these studies so that we can assess the validity of the arguments. </w:t>
+      </w:r>
+      <w:r>
+        <w:rPr>
+          <w:rFonts w:ascii="Times New Roman" w:hAnsi="Times New Roman" w:cs="Times New Roman"/>
+          <w:sz w:val="24"/>
+          <w:szCs w:val="24"/>
+        </w:rPr>
+        <w:t>B</w:t>
+      </w:r>
+      <w:r>
+        <w:rPr>
+          <w:rFonts w:ascii="Times New Roman" w:hAnsi="Times New Roman" w:cs="Times New Roman"/>
+          <w:sz w:val="24"/>
+          <w:szCs w:val="24"/>
+        </w:rPr>
+        <w:t xml:space="preserve">ecause </w:t>
+      </w:r>
+      <w:r>
+        <w:rPr>
+          <w:rFonts w:ascii="Times New Roman" w:hAnsi="Times New Roman" w:cs="Times New Roman"/>
+          <w:sz w:val="24"/>
+          <w:szCs w:val="24"/>
+        </w:rPr>
+        <w:t xml:space="preserve">few of these studies use the same paradigm, and many apply </w:t>
+      </w:r>
+      <w:r>
+        <w:rPr>
+          <w:rFonts w:ascii="Times New Roman" w:hAnsi="Times New Roman" w:cs="Times New Roman"/>
+          <w:sz w:val="24"/>
+          <w:szCs w:val="24"/>
+        </w:rPr>
+        <w:t>new paradigm</w:t>
+      </w:r>
+      <w:r>
+        <w:rPr>
+          <w:rFonts w:ascii="Times New Roman" w:hAnsi="Times New Roman" w:cs="Times New Roman"/>
+          <w:sz w:val="24"/>
+          <w:szCs w:val="24"/>
+        </w:rPr>
+        <w:t>s</w:t>
+      </w:r>
+      <w:r>
+        <w:rPr>
+          <w:rFonts w:ascii="Times New Roman" w:hAnsi="Times New Roman" w:cs="Times New Roman"/>
+          <w:sz w:val="24"/>
+          <w:szCs w:val="24"/>
+        </w:rPr>
+        <w:t xml:space="preserve"> argued to have eliminated the effect through innovations in experimental control</w:t>
+      </w:r>
+      <w:r>
+        <w:rPr>
+          <w:rFonts w:ascii="Times New Roman" w:hAnsi="Times New Roman" w:cs="Times New Roman"/>
+          <w:sz w:val="24"/>
+          <w:szCs w:val="24"/>
+        </w:rPr>
+        <w:t xml:space="preserve">, we cannot combine and </w:t>
+      </w:r>
+      <w:proofErr w:type="gramStart"/>
+      <w:r>
+        <w:rPr>
+          <w:rFonts w:ascii="Times New Roman" w:hAnsi="Times New Roman" w:cs="Times New Roman"/>
+          <w:sz w:val="24"/>
+          <w:szCs w:val="24"/>
+        </w:rPr>
+        <w:t>meta-</w:t>
+      </w:r>
+      <w:proofErr w:type="gramEnd"/>
       <w:r>
         <w:rPr>
           <w:rFonts w:ascii="Times New Roman" w:hAnsi="Times New Roman" w:cs="Times New Roman"/>
@@ -8847,196 +8723,6 @@
           <w:szCs w:val="24"/>
         </w:rPr>
         <w:lastRenderedPageBreak/>
-        <w:t xml:space="preserve">demonstrated or falsified is the </w:t>
-      </w:r>
-      <w:r>
-        <w:rPr>
-          <w:rFonts w:ascii="Times New Roman" w:hAnsi="Times New Roman" w:cs="Times New Roman"/>
-          <w:i/>
-          <w:sz w:val="24"/>
-          <w:szCs w:val="24"/>
-        </w:rPr>
-        <w:t xml:space="preserve">r </w:t>
-      </w:r>
-      <w:r>
-        <w:rPr>
-          <w:rFonts w:ascii="Times New Roman" w:hAnsi="Times New Roman" w:cs="Times New Roman"/>
-          <w:sz w:val="24"/>
-          <w:szCs w:val="24"/>
-        </w:rPr>
-        <w:t>= .21 reported in meta-analysis, these studies would appear to be individually underpowered; sample sizes of 40, 60, 80, and 100 would yield one-tailed test power of 38%, 50%, 60%, and 69%, respectively</w:t>
-      </w:r>
-      <w:r>
-        <w:rPr>
-          <w:rFonts w:ascii="Times New Roman" w:hAnsi="Times New Roman" w:cs="Times New Roman"/>
-          <w:sz w:val="24"/>
-          <w:szCs w:val="24"/>
-        </w:rPr>
-        <w:t xml:space="preserve"> (but note that for a larger effect, such as the expected effect on aggressive affect, </w:t>
-      </w:r>
-      <w:r>
-        <w:rPr>
-          <w:rFonts w:ascii="Times New Roman" w:hAnsi="Times New Roman" w:cs="Times New Roman"/>
-          <w:i/>
-          <w:sz w:val="24"/>
-          <w:szCs w:val="24"/>
-        </w:rPr>
-        <w:t xml:space="preserve">r </w:t>
-      </w:r>
-      <w:r>
-        <w:rPr>
-          <w:rFonts w:ascii="Times New Roman" w:hAnsi="Times New Roman" w:cs="Times New Roman"/>
-          <w:sz w:val="24"/>
-          <w:szCs w:val="24"/>
-        </w:rPr>
-        <w:t>= .29, one-tailed power is 59%, 75%, 85%, and 91%)</w:t>
-      </w:r>
-      <w:r>
-        <w:rPr>
-          <w:rFonts w:ascii="Times New Roman" w:hAnsi="Times New Roman" w:cs="Times New Roman"/>
-          <w:sz w:val="24"/>
-          <w:szCs w:val="24"/>
-        </w:rPr>
-        <w:t>.</w:t>
-      </w:r>
-      <w:r>
-        <w:rPr>
-          <w:rFonts w:ascii="Times New Roman" w:hAnsi="Times New Roman" w:cs="Times New Roman"/>
-          <w:sz w:val="24"/>
-          <w:szCs w:val="24"/>
-        </w:rPr>
-        <w:t xml:space="preserve"> An ESCI inspection of these studies (Table 3) indicates that many CIs are quite broad, and that many enclose both </w:t>
-      </w:r>
-      <w:r>
-        <w:rPr>
-          <w:rFonts w:ascii="Times New Roman" w:hAnsi="Times New Roman" w:cs="Times New Roman"/>
-          <w:i/>
-          <w:sz w:val="24"/>
-          <w:szCs w:val="24"/>
-        </w:rPr>
-        <w:t xml:space="preserve">r </w:t>
-      </w:r>
-      <w:r>
-        <w:rPr>
-          <w:rFonts w:ascii="Times New Roman" w:hAnsi="Times New Roman" w:cs="Times New Roman"/>
-          <w:sz w:val="24"/>
-          <w:szCs w:val="24"/>
-        </w:rPr>
-        <w:t xml:space="preserve">= 0 and </w:t>
-      </w:r>
-      <w:r>
-        <w:rPr>
-          <w:rFonts w:ascii="Times New Roman" w:hAnsi="Times New Roman" w:cs="Times New Roman"/>
-          <w:i/>
-          <w:sz w:val="24"/>
-          <w:szCs w:val="24"/>
-        </w:rPr>
-        <w:t xml:space="preserve">r </w:t>
-      </w:r>
-      <w:r>
-        <w:rPr>
-          <w:rFonts w:ascii="Times New Roman" w:hAnsi="Times New Roman" w:cs="Times New Roman"/>
-          <w:sz w:val="24"/>
-          <w:szCs w:val="24"/>
-        </w:rPr>
-        <w:t xml:space="preserve">= .21, suggesting that the data are insufficiently precise to favor one hypothesis over the other. </w:t>
-      </w:r>
-      <w:r>
-        <w:rPr>
-          <w:rFonts w:ascii="Times New Roman" w:hAnsi="Times New Roman" w:cs="Times New Roman"/>
-          <w:sz w:val="24"/>
-          <w:szCs w:val="24"/>
-        </w:rPr>
-        <w:t xml:space="preserve">However, we </w:t>
-      </w:r>
-      <w:r>
-        <w:rPr>
-          <w:rFonts w:ascii="Times New Roman" w:hAnsi="Times New Roman" w:cs="Times New Roman"/>
-          <w:sz w:val="24"/>
-          <w:szCs w:val="24"/>
-        </w:rPr>
-        <w:t xml:space="preserve">nevertheless </w:t>
-      </w:r>
-      <w:r>
-        <w:rPr>
-          <w:rFonts w:ascii="Times New Roman" w:hAnsi="Times New Roman" w:cs="Times New Roman"/>
-          <w:sz w:val="24"/>
-          <w:szCs w:val="24"/>
-        </w:rPr>
-        <w:t xml:space="preserve">would like to understand just how much evidence is in each of these studies so that we can assess the validity of the arguments. </w:t>
-      </w:r>
-      <w:r>
-        <w:rPr>
-          <w:rFonts w:ascii="Times New Roman" w:hAnsi="Times New Roman" w:cs="Times New Roman"/>
-          <w:sz w:val="24"/>
-          <w:szCs w:val="24"/>
-        </w:rPr>
-        <w:t>B</w:t>
-      </w:r>
-      <w:r>
-        <w:rPr>
-          <w:rFonts w:ascii="Times New Roman" w:hAnsi="Times New Roman" w:cs="Times New Roman"/>
-          <w:sz w:val="24"/>
-          <w:szCs w:val="24"/>
-        </w:rPr>
-        <w:t xml:space="preserve">ecause </w:t>
-      </w:r>
-      <w:r>
-        <w:rPr>
-          <w:rFonts w:ascii="Times New Roman" w:hAnsi="Times New Roman" w:cs="Times New Roman"/>
-          <w:sz w:val="24"/>
-          <w:szCs w:val="24"/>
-        </w:rPr>
-        <w:t xml:space="preserve">few of these studies use the same paradigm, and many apply </w:t>
-      </w:r>
-      <w:r>
-        <w:rPr>
-          <w:rFonts w:ascii="Times New Roman" w:hAnsi="Times New Roman" w:cs="Times New Roman"/>
-          <w:sz w:val="24"/>
-          <w:szCs w:val="24"/>
-        </w:rPr>
-        <w:t>new paradigm</w:t>
-      </w:r>
-      <w:r>
-        <w:rPr>
-          <w:rFonts w:ascii="Times New Roman" w:hAnsi="Times New Roman" w:cs="Times New Roman"/>
-          <w:sz w:val="24"/>
-          <w:szCs w:val="24"/>
-        </w:rPr>
-        <w:t>s</w:t>
-      </w:r>
-      <w:r>
-        <w:rPr>
-          <w:rFonts w:ascii="Times New Roman" w:hAnsi="Times New Roman" w:cs="Times New Roman"/>
-          <w:sz w:val="24"/>
-          <w:szCs w:val="24"/>
-        </w:rPr>
-        <w:t xml:space="preserve"> argued to have eliminated the effect through innovations in experimental control</w:t>
-      </w:r>
-      <w:r>
-        <w:rPr>
-          <w:rFonts w:ascii="Times New Roman" w:hAnsi="Times New Roman" w:cs="Times New Roman"/>
-          <w:sz w:val="24"/>
-          <w:szCs w:val="24"/>
-        </w:rPr>
-        <w:t xml:space="preserve">, we cannot combine and </w:t>
-      </w:r>
-      <w:proofErr w:type="gramStart"/>
-      <w:r>
-        <w:rPr>
-          <w:rFonts w:ascii="Times New Roman" w:hAnsi="Times New Roman" w:cs="Times New Roman"/>
-          <w:sz w:val="24"/>
-          <w:szCs w:val="24"/>
-        </w:rPr>
-        <w:t>meta-</w:t>
-      </w:r>
-      <w:proofErr w:type="gramEnd"/>
-      <w:r>
-        <w:rPr>
-          <w:rFonts w:ascii="Times New Roman" w:hAnsi="Times New Roman" w:cs="Times New Roman"/>
-          <w:sz w:val="24"/>
-          <w:szCs w:val="24"/>
-        </w:rPr>
         <w:t>analyze studies for greater power</w:t>
       </w:r>
       <w:r>
@@ -9753,7 +9439,6 @@
           <w:sz w:val="24"/>
           <w:szCs w:val="24"/>
         </w:rPr>
-        <w:lastRenderedPageBreak/>
         <w:t xml:space="preserve">To assess the </w:t>
       </w:r>
       <w:r>
@@ -10090,6 +9775,7 @@
           <w:sz w:val="24"/>
           <w:szCs w:val="24"/>
         </w:rPr>
+        <w:lastRenderedPageBreak/>
         <w:t xml:space="preserve">By evaluating the </w:t>
       </w:r>
       <w:r>
@@ -10953,16 +10639,7 @@
           <w:sz w:val="24"/>
           <w:szCs w:val="24"/>
         </w:rPr>
-        <w:t xml:space="preserve"> will vary depending on the particular outcome </w:t>
-      </w:r>
-      <w:r>
-        <w:rPr>
-          <w:rFonts w:ascii="Times New Roman" w:hAnsi="Times New Roman" w:cs="Times New Roman"/>
-          <w:sz w:val="24"/>
-          <w:szCs w:val="24"/>
-        </w:rPr>
-        <w:lastRenderedPageBreak/>
-        <w:t xml:space="preserve">tested: aggressive cognition, aggressive behavior, and aggressive affect each have slightly different meta-analytic effect size estimates.) </w:t>
+        <w:t xml:space="preserve"> will vary depending on the particular outcome tested: aggressive cognition, aggressive behavior, and aggressive affect each have slightly different meta-analytic effect size estimates.) </w:t>
       </w:r>
       <w:r>
         <w:rPr>
@@ -11436,7 +11113,16 @@
           <w:sz w:val="24"/>
           <w:szCs w:val="24"/>
         </w:rPr>
-        <w:t xml:space="preserve"> et al. (in press) for a similar modeling approach testing both a minimally-informative and a more specific hypothesis.) </w:t>
+        <w:t xml:space="preserve"> et al. (in press) for a similar modeling approach testing both a minimally-</w:t>
+      </w:r>
+      <w:r>
+        <w:rPr>
+          <w:rFonts w:ascii="Times New Roman" w:hAnsi="Times New Roman" w:cs="Times New Roman"/>
+          <w:sz w:val="24"/>
+          <w:szCs w:val="24"/>
+        </w:rPr>
+        <w:lastRenderedPageBreak/>
+        <w:t xml:space="preserve">informative and a more specific hypothesis.) </w:t>
       </w:r>
       <w:r>
         <w:rPr>
@@ -12168,449 +11854,457 @@
           <w:sz w:val="24"/>
           <w:szCs w:val="24"/>
         </w:rPr>
+        <w:tab/>
+      </w:r>
+      <w:r>
+        <w:rPr>
+          <w:rFonts w:ascii="Times New Roman" w:hAnsi="Times New Roman" w:cs="Times New Roman"/>
+          <w:sz w:val="24"/>
+          <w:szCs w:val="24"/>
+        </w:rPr>
+        <w:t>A similar phenomenon is observed in</w:t>
+      </w:r>
+      <w:r>
+        <w:rPr>
+          <w:rFonts w:ascii="Times New Roman" w:hAnsi="Times New Roman" w:cs="Times New Roman"/>
+          <w:sz w:val="24"/>
+          <w:szCs w:val="24"/>
+        </w:rPr>
+        <w:t xml:space="preserve"> Valadez &amp; Ferguson (2012). In this study, participants</w:t>
+      </w:r>
+      <w:r>
+        <w:rPr>
+          <w:rFonts w:ascii="Times New Roman" w:hAnsi="Times New Roman" w:cs="Times New Roman"/>
+          <w:sz w:val="24"/>
+          <w:szCs w:val="24"/>
+        </w:rPr>
+        <w:t>’</w:t>
+      </w:r>
+      <w:r>
+        <w:rPr>
+          <w:rFonts w:ascii="Times New Roman" w:hAnsi="Times New Roman" w:cs="Times New Roman"/>
+          <w:sz w:val="24"/>
+          <w:szCs w:val="24"/>
+        </w:rPr>
+        <w:t xml:space="preserve"> </w:t>
+      </w:r>
+      <w:r>
+        <w:rPr>
+          <w:rFonts w:ascii="Times New Roman" w:hAnsi="Times New Roman" w:cs="Times New Roman"/>
+          <w:sz w:val="24"/>
+          <w:szCs w:val="24"/>
+        </w:rPr>
+        <w:t>hostile feelings were measured (</w:t>
+      </w:r>
+      <w:commentRangeStart w:id="6"/>
+      <w:r>
+        <w:rPr>
+          <w:rFonts w:ascii="Times New Roman" w:hAnsi="Times New Roman" w:cs="Times New Roman"/>
+          <w:sz w:val="24"/>
+          <w:szCs w:val="24"/>
+        </w:rPr>
+        <w:t xml:space="preserve">using the Social Hostility Scale; Anderson, </w:t>
+      </w:r>
+      <w:proofErr w:type="spellStart"/>
+      <w:r>
+        <w:rPr>
+          <w:rFonts w:ascii="Times New Roman" w:hAnsi="Times New Roman" w:cs="Times New Roman"/>
+          <w:sz w:val="24"/>
+          <w:szCs w:val="24"/>
+        </w:rPr>
+        <w:t>Deuser</w:t>
+      </w:r>
+      <w:proofErr w:type="spellEnd"/>
+      <w:r>
+        <w:rPr>
+          <w:rFonts w:ascii="Times New Roman" w:hAnsi="Times New Roman" w:cs="Times New Roman"/>
+          <w:sz w:val="24"/>
+          <w:szCs w:val="24"/>
+        </w:rPr>
+        <w:t xml:space="preserve">, &amp; </w:t>
+      </w:r>
+      <w:proofErr w:type="spellStart"/>
+      <w:r>
+        <w:rPr>
+          <w:rFonts w:ascii="Times New Roman" w:hAnsi="Times New Roman" w:cs="Times New Roman"/>
+          <w:sz w:val="24"/>
+          <w:szCs w:val="24"/>
+        </w:rPr>
+        <w:t>DeNeve</w:t>
+      </w:r>
+      <w:proofErr w:type="spellEnd"/>
+      <w:r>
+        <w:rPr>
+          <w:rFonts w:ascii="Times New Roman" w:hAnsi="Times New Roman" w:cs="Times New Roman"/>
+          <w:sz w:val="24"/>
+          <w:szCs w:val="24"/>
+        </w:rPr>
+        <w:t>, 1995</w:t>
+      </w:r>
+      <w:commentRangeEnd w:id="6"/>
+      <w:r>
+        <w:rPr>
+          <w:rStyle w:val="CommentReference"/>
+        </w:rPr>
+        <w:commentReference w:id="6"/>
+      </w:r>
+      <w:r>
+        <w:rPr>
+          <w:rFonts w:ascii="Times New Roman" w:hAnsi="Times New Roman" w:cs="Times New Roman"/>
+          <w:sz w:val="24"/>
+          <w:szCs w:val="24"/>
+        </w:rPr>
+        <w:t>)</w:t>
+      </w:r>
+      <w:r>
+        <w:rPr>
+          <w:rFonts w:ascii="Times New Roman" w:hAnsi="Times New Roman" w:cs="Times New Roman"/>
+          <w:sz w:val="24"/>
+          <w:szCs w:val="24"/>
+        </w:rPr>
+        <w:t xml:space="preserve"> before and after playing one of three games: a section from the beginning of </w:t>
+      </w:r>
+      <w:r>
+        <w:rPr>
+          <w:rFonts w:ascii="Times New Roman" w:hAnsi="Times New Roman" w:cs="Times New Roman"/>
+          <w:i/>
+          <w:sz w:val="24"/>
+          <w:szCs w:val="24"/>
+        </w:rPr>
+        <w:t xml:space="preserve">Red Dead Redemption, </w:t>
+      </w:r>
+      <w:r>
+        <w:rPr>
+          <w:rFonts w:ascii="Times New Roman" w:hAnsi="Times New Roman" w:cs="Times New Roman"/>
+          <w:sz w:val="24"/>
+          <w:szCs w:val="24"/>
+        </w:rPr>
+        <w:t>a latter section of</w:t>
+      </w:r>
+      <w:r>
+        <w:rPr>
+          <w:rFonts w:ascii="Times New Roman" w:hAnsi="Times New Roman" w:cs="Times New Roman"/>
+          <w:sz w:val="24"/>
+          <w:szCs w:val="24"/>
+        </w:rPr>
+        <w:t xml:space="preserve"> </w:t>
+      </w:r>
+      <w:r>
+        <w:rPr>
+          <w:rFonts w:ascii="Times New Roman" w:hAnsi="Times New Roman" w:cs="Times New Roman"/>
+          <w:i/>
+          <w:sz w:val="24"/>
+          <w:szCs w:val="24"/>
+        </w:rPr>
+        <w:t>Red Dead Redemption</w:t>
+      </w:r>
+      <w:r>
+        <w:rPr>
+          <w:rFonts w:ascii="Times New Roman" w:hAnsi="Times New Roman" w:cs="Times New Roman"/>
+          <w:sz w:val="24"/>
+          <w:szCs w:val="24"/>
+        </w:rPr>
+        <w:t xml:space="preserve">, and </w:t>
+      </w:r>
+      <w:r>
+        <w:rPr>
+          <w:rFonts w:ascii="Times New Roman" w:hAnsi="Times New Roman" w:cs="Times New Roman"/>
+          <w:i/>
+          <w:sz w:val="24"/>
+          <w:szCs w:val="24"/>
+        </w:rPr>
+        <w:t>FIFA</w:t>
+      </w:r>
+      <w:r>
+        <w:rPr>
+          <w:rFonts w:ascii="Times New Roman" w:hAnsi="Times New Roman" w:cs="Times New Roman"/>
+          <w:i/>
+          <w:sz w:val="24"/>
+          <w:szCs w:val="24"/>
+        </w:rPr>
+        <w:t xml:space="preserve">. </w:t>
+      </w:r>
+      <w:r>
+        <w:rPr>
+          <w:rFonts w:ascii="Times New Roman" w:hAnsi="Times New Roman" w:cs="Times New Roman"/>
+          <w:sz w:val="24"/>
+          <w:szCs w:val="24"/>
+        </w:rPr>
+        <w:t>Participants played the game for either 15 or 45 minutes.</w:t>
+      </w:r>
+      <w:r>
+        <w:rPr>
+          <w:rFonts w:ascii="Times New Roman" w:hAnsi="Times New Roman" w:cs="Times New Roman"/>
+          <w:sz w:val="24"/>
+          <w:szCs w:val="24"/>
+        </w:rPr>
+        <w:t xml:space="preserve"> The condition in which the participants played the beginning section of </w:t>
+      </w:r>
+      <w:r>
+        <w:rPr>
+          <w:rFonts w:ascii="Times New Roman" w:hAnsi="Times New Roman" w:cs="Times New Roman"/>
+          <w:i/>
+          <w:sz w:val="24"/>
+          <w:szCs w:val="24"/>
+        </w:rPr>
+        <w:t>Red Dead Redemption</w:t>
+      </w:r>
+      <w:r>
+        <w:rPr>
+          <w:rFonts w:ascii="Times New Roman" w:hAnsi="Times New Roman" w:cs="Times New Roman"/>
+          <w:sz w:val="24"/>
+          <w:szCs w:val="24"/>
+        </w:rPr>
+        <w:t xml:space="preserve"> was considered a nonviolent control condition, as was </w:t>
+      </w:r>
+      <w:r>
+        <w:rPr>
+          <w:rFonts w:ascii="Times New Roman" w:hAnsi="Times New Roman" w:cs="Times New Roman"/>
+          <w:i/>
+          <w:sz w:val="24"/>
+          <w:szCs w:val="24"/>
+        </w:rPr>
+        <w:t>FIFA</w:t>
+      </w:r>
+      <w:r>
+        <w:rPr>
+          <w:rFonts w:ascii="Times New Roman" w:hAnsi="Times New Roman" w:cs="Times New Roman"/>
+          <w:sz w:val="24"/>
+          <w:szCs w:val="24"/>
+        </w:rPr>
+        <w:t xml:space="preserve">. Thus, the latter section of </w:t>
+      </w:r>
+      <w:r>
+        <w:rPr>
+          <w:rFonts w:ascii="Times New Roman" w:hAnsi="Times New Roman" w:cs="Times New Roman"/>
+          <w:i/>
+          <w:sz w:val="24"/>
+          <w:szCs w:val="24"/>
+        </w:rPr>
+        <w:t>Red Dead Redemption</w:t>
+      </w:r>
+      <w:r>
+        <w:rPr>
+          <w:rFonts w:ascii="Times New Roman" w:hAnsi="Times New Roman" w:cs="Times New Roman"/>
+          <w:sz w:val="24"/>
+          <w:szCs w:val="24"/>
+        </w:rPr>
+        <w:t xml:space="preserve"> was compared to the other two conditions, and with a time X group test statistic of </w:t>
+      </w:r>
+      <w:r>
+        <w:rPr>
+          <w:rFonts w:ascii="Times New Roman" w:hAnsi="Times New Roman" w:cs="Times New Roman"/>
+          <w:i/>
+          <w:sz w:val="24"/>
+          <w:szCs w:val="24"/>
+        </w:rPr>
+        <w:t>F</w:t>
+      </w:r>
+      <w:r>
+        <w:rPr>
+          <w:rFonts w:ascii="Times New Roman" w:hAnsi="Times New Roman" w:cs="Times New Roman"/>
+          <w:sz w:val="24"/>
+          <w:szCs w:val="24"/>
+        </w:rPr>
+        <w:t xml:space="preserve">(1, 94) = 3.11, </w:t>
+      </w:r>
+      <w:r>
+        <w:rPr>
+          <w:rFonts w:ascii="Times New Roman" w:hAnsi="Times New Roman" w:cs="Times New Roman"/>
+          <w:i/>
+          <w:sz w:val="24"/>
+          <w:szCs w:val="24"/>
+        </w:rPr>
+        <w:t>p</w:t>
+      </w:r>
+      <w:r>
+        <w:rPr>
+          <w:rFonts w:ascii="Times New Roman" w:hAnsi="Times New Roman" w:cs="Times New Roman"/>
+          <w:sz w:val="24"/>
+          <w:szCs w:val="24"/>
+        </w:rPr>
+        <w:t xml:space="preserve"> = .09, </w:t>
+      </w:r>
+      <w:r>
+        <w:rPr>
+          <w:rFonts w:ascii="Times New Roman" w:hAnsi="Times New Roman" w:cs="Times New Roman"/>
+          <w:i/>
+          <w:sz w:val="24"/>
+          <w:szCs w:val="24"/>
+        </w:rPr>
+        <w:t>r</w:t>
+      </w:r>
+      <w:r>
+        <w:rPr>
+          <w:rFonts w:ascii="Times New Roman" w:hAnsi="Times New Roman" w:cs="Times New Roman"/>
+          <w:sz w:val="24"/>
+          <w:szCs w:val="24"/>
+        </w:rPr>
+        <w:t xml:space="preserve"> = .17, the authors argued positive evidence for the null hypothesis. </w:t>
+      </w:r>
+      <w:r>
+        <w:rPr>
+          <w:rFonts w:ascii="Times New Roman" w:hAnsi="Times New Roman" w:cs="Times New Roman"/>
+          <w:sz w:val="24"/>
+          <w:szCs w:val="24"/>
+        </w:rPr>
+        <w:t>On the contrary</w:t>
+      </w:r>
+      <w:r>
+        <w:rPr>
+          <w:rFonts w:ascii="Times New Roman" w:hAnsi="Times New Roman" w:cs="Times New Roman"/>
+          <w:sz w:val="24"/>
+          <w:szCs w:val="24"/>
+        </w:rPr>
+        <w:t>, compared to the meta-analytic estimate of the effects of violent games on aggressive affect (</w:t>
+      </w:r>
+      <w:r>
+        <w:rPr>
+          <w:rFonts w:ascii="Times New Roman" w:hAnsi="Times New Roman" w:cs="Times New Roman"/>
+          <w:i/>
+          <w:sz w:val="24"/>
+          <w:szCs w:val="24"/>
+        </w:rPr>
+        <w:t>r</w:t>
+      </w:r>
+      <w:r>
+        <w:rPr>
+          <w:rFonts w:ascii="Times New Roman" w:hAnsi="Times New Roman" w:cs="Times New Roman"/>
+          <w:sz w:val="24"/>
+          <w:szCs w:val="24"/>
+        </w:rPr>
+        <w:t xml:space="preserve"> = .29, [.25, .34]</w:t>
+      </w:r>
+      <w:r>
+        <w:rPr>
+          <w:rFonts w:ascii="Times New Roman" w:hAnsi="Times New Roman" w:cs="Times New Roman"/>
+          <w:sz w:val="24"/>
+          <w:szCs w:val="24"/>
+        </w:rPr>
+        <w:t>, Anderson et al., 2010</w:t>
+      </w:r>
+      <w:r>
+        <w:rPr>
+          <w:rFonts w:ascii="Times New Roman" w:hAnsi="Times New Roman" w:cs="Times New Roman"/>
+          <w:sz w:val="24"/>
+          <w:szCs w:val="24"/>
+        </w:rPr>
+        <w:t xml:space="preserve">), the data </w:t>
+      </w:r>
+      <w:r>
+        <w:rPr>
+          <w:rFonts w:ascii="Times New Roman" w:hAnsi="Times New Roman" w:cs="Times New Roman"/>
+          <w:sz w:val="24"/>
+          <w:szCs w:val="24"/>
+        </w:rPr>
+        <w:t>slightly</w:t>
+      </w:r>
+      <w:r>
+        <w:rPr>
+          <w:rFonts w:ascii="Times New Roman" w:hAnsi="Times New Roman" w:cs="Times New Roman"/>
+          <w:sz w:val="24"/>
+          <w:szCs w:val="24"/>
+        </w:rPr>
+        <w:t xml:space="preserve"> support the alternative hypothesis, not the null, BF</w:t>
+      </w:r>
+      <w:r>
+        <w:rPr>
+          <w:rFonts w:ascii="Times New Roman" w:hAnsi="Times New Roman" w:cs="Times New Roman"/>
+          <w:sz w:val="24"/>
+          <w:szCs w:val="24"/>
+          <w:vertAlign w:val="subscript"/>
+        </w:rPr>
+        <w:t>02</w:t>
+      </w:r>
+      <w:r>
+        <w:rPr>
+          <w:rFonts w:ascii="Times New Roman" w:hAnsi="Times New Roman" w:cs="Times New Roman"/>
+          <w:sz w:val="24"/>
+          <w:szCs w:val="24"/>
+        </w:rPr>
+        <w:t xml:space="preserve"> = </w:t>
+      </w:r>
+      <w:r>
+        <w:rPr>
+          <w:rFonts w:ascii="Times New Roman" w:hAnsi="Times New Roman" w:cs="Times New Roman"/>
+          <w:sz w:val="24"/>
+          <w:szCs w:val="24"/>
+        </w:rPr>
+        <w:t>0.52</w:t>
+      </w:r>
+      <w:r>
+        <w:rPr>
+          <w:rFonts w:ascii="Times New Roman" w:hAnsi="Times New Roman" w:cs="Times New Roman"/>
+          <w:sz w:val="24"/>
+          <w:szCs w:val="24"/>
+        </w:rPr>
+        <w:t xml:space="preserve">. </w:t>
+      </w:r>
+      <w:r>
+        <w:rPr>
+          <w:rFonts w:ascii="Times New Roman" w:hAnsi="Times New Roman" w:cs="Times New Roman"/>
+          <w:sz w:val="24"/>
+          <w:szCs w:val="24"/>
+        </w:rPr>
+        <w:t xml:space="preserve">Furthermore, </w:t>
+      </w:r>
+      <w:r>
+        <w:rPr>
+          <w:rFonts w:ascii="Times New Roman" w:hAnsi="Times New Roman" w:cs="Times New Roman"/>
+          <w:sz w:val="24"/>
+          <w:szCs w:val="24"/>
+        </w:rPr>
+        <w:t xml:space="preserve">it seems unlikely that the early section of </w:t>
+      </w:r>
+      <w:r>
+        <w:rPr>
+          <w:rFonts w:ascii="Times New Roman" w:hAnsi="Times New Roman" w:cs="Times New Roman"/>
+          <w:i/>
+          <w:sz w:val="24"/>
+          <w:szCs w:val="24"/>
+        </w:rPr>
+        <w:t xml:space="preserve">Red Dead Redemption </w:t>
+      </w:r>
+      <w:r>
+        <w:rPr>
+          <w:rFonts w:ascii="Times New Roman" w:hAnsi="Times New Roman" w:cs="Times New Roman"/>
+          <w:sz w:val="24"/>
+          <w:szCs w:val="24"/>
+        </w:rPr>
+        <w:t>was truly nonviolent.</w:t>
+      </w:r>
+      <w:r>
+        <w:rPr>
+          <w:rFonts w:ascii="Times New Roman" w:hAnsi="Times New Roman" w:cs="Times New Roman"/>
+          <w:sz w:val="24"/>
+          <w:szCs w:val="24"/>
+        </w:rPr>
+        <w:t xml:space="preserve"> </w:t>
+      </w:r>
+      <w:r>
+        <w:rPr>
+          <w:rFonts w:ascii="Times New Roman" w:hAnsi="Times New Roman" w:cs="Times New Roman"/>
+          <w:sz w:val="24"/>
+          <w:szCs w:val="24"/>
+        </w:rPr>
+        <w:t>I</w:t>
+      </w:r>
+      <w:r>
+        <w:rPr>
+          <w:rFonts w:ascii="Times New Roman" w:hAnsi="Times New Roman" w:cs="Times New Roman"/>
+          <w:sz w:val="24"/>
+          <w:szCs w:val="24"/>
+        </w:rPr>
+        <w:t xml:space="preserve">nspection </w:t>
+      </w:r>
+      <w:r>
+        <w:rPr>
+          <w:rFonts w:ascii="Times New Roman" w:hAnsi="Times New Roman" w:cs="Times New Roman"/>
+          <w:sz w:val="24"/>
+          <w:szCs w:val="24"/>
+        </w:rPr>
         <w:lastRenderedPageBreak/>
-        <w:tab/>
-      </w:r>
-      <w:r>
-        <w:rPr>
-          <w:rFonts w:ascii="Times New Roman" w:hAnsi="Times New Roman" w:cs="Times New Roman"/>
-          <w:sz w:val="24"/>
-          <w:szCs w:val="24"/>
-        </w:rPr>
-        <w:t>A similar phenomenon is observed in</w:t>
-      </w:r>
-      <w:r>
-        <w:rPr>
-          <w:rFonts w:ascii="Times New Roman" w:hAnsi="Times New Roman" w:cs="Times New Roman"/>
-          <w:sz w:val="24"/>
-          <w:szCs w:val="24"/>
-        </w:rPr>
-        <w:t xml:space="preserve"> Valadez &amp; Ferguson (2012). In this study, participants</w:t>
-      </w:r>
-      <w:r>
-        <w:rPr>
-          <w:rFonts w:ascii="Times New Roman" w:hAnsi="Times New Roman" w:cs="Times New Roman"/>
-          <w:sz w:val="24"/>
-          <w:szCs w:val="24"/>
-        </w:rPr>
-        <w:t>’</w:t>
-      </w:r>
-      <w:r>
-        <w:rPr>
-          <w:rFonts w:ascii="Times New Roman" w:hAnsi="Times New Roman" w:cs="Times New Roman"/>
-          <w:sz w:val="24"/>
-          <w:szCs w:val="24"/>
-        </w:rPr>
-        <w:t xml:space="preserve"> </w:t>
-      </w:r>
-      <w:r>
-        <w:rPr>
-          <w:rFonts w:ascii="Times New Roman" w:hAnsi="Times New Roman" w:cs="Times New Roman"/>
-          <w:sz w:val="24"/>
-          <w:szCs w:val="24"/>
-        </w:rPr>
-        <w:t>hostile feelings were measured (</w:t>
-      </w:r>
-      <w:commentRangeStart w:id="6"/>
-      <w:r>
-        <w:rPr>
-          <w:rFonts w:ascii="Times New Roman" w:hAnsi="Times New Roman" w:cs="Times New Roman"/>
-          <w:sz w:val="24"/>
-          <w:szCs w:val="24"/>
-        </w:rPr>
-        <w:t xml:space="preserve">using the Social Hostility Scale; Anderson, </w:t>
-      </w:r>
-      <w:proofErr w:type="spellStart"/>
-      <w:r>
-        <w:rPr>
-          <w:rFonts w:ascii="Times New Roman" w:hAnsi="Times New Roman" w:cs="Times New Roman"/>
-          <w:sz w:val="24"/>
-          <w:szCs w:val="24"/>
-        </w:rPr>
-        <w:t>Deuser</w:t>
-      </w:r>
-      <w:proofErr w:type="spellEnd"/>
-      <w:r>
-        <w:rPr>
-          <w:rFonts w:ascii="Times New Roman" w:hAnsi="Times New Roman" w:cs="Times New Roman"/>
-          <w:sz w:val="24"/>
-          <w:szCs w:val="24"/>
-        </w:rPr>
-        <w:t xml:space="preserve">, &amp; </w:t>
-      </w:r>
-      <w:proofErr w:type="spellStart"/>
-      <w:r>
-        <w:rPr>
-          <w:rFonts w:ascii="Times New Roman" w:hAnsi="Times New Roman" w:cs="Times New Roman"/>
-          <w:sz w:val="24"/>
-          <w:szCs w:val="24"/>
-        </w:rPr>
-        <w:t>DeNeve</w:t>
-      </w:r>
-      <w:proofErr w:type="spellEnd"/>
-      <w:r>
-        <w:rPr>
-          <w:rFonts w:ascii="Times New Roman" w:hAnsi="Times New Roman" w:cs="Times New Roman"/>
-          <w:sz w:val="24"/>
-          <w:szCs w:val="24"/>
-        </w:rPr>
-        <w:t>, 1995</w:t>
-      </w:r>
-      <w:commentRangeEnd w:id="6"/>
-      <w:r>
-        <w:rPr>
-          <w:rStyle w:val="CommentReference"/>
-        </w:rPr>
-        <w:commentReference w:id="6"/>
-      </w:r>
-      <w:r>
-        <w:rPr>
-          <w:rFonts w:ascii="Times New Roman" w:hAnsi="Times New Roman" w:cs="Times New Roman"/>
-          <w:sz w:val="24"/>
-          <w:szCs w:val="24"/>
-        </w:rPr>
-        <w:t>)</w:t>
-      </w:r>
-      <w:r>
-        <w:rPr>
-          <w:rFonts w:ascii="Times New Roman" w:hAnsi="Times New Roman" w:cs="Times New Roman"/>
-          <w:sz w:val="24"/>
-          <w:szCs w:val="24"/>
-        </w:rPr>
-        <w:t xml:space="preserve"> before and after playing one of three games: a section from the beginning of </w:t>
-      </w:r>
-      <w:r>
-        <w:rPr>
-          <w:rFonts w:ascii="Times New Roman" w:hAnsi="Times New Roman" w:cs="Times New Roman"/>
-          <w:i/>
-          <w:sz w:val="24"/>
-          <w:szCs w:val="24"/>
-        </w:rPr>
-        <w:t xml:space="preserve">Red Dead Redemption, </w:t>
-      </w:r>
-      <w:r>
-        <w:rPr>
-          <w:rFonts w:ascii="Times New Roman" w:hAnsi="Times New Roman" w:cs="Times New Roman"/>
-          <w:sz w:val="24"/>
-          <w:szCs w:val="24"/>
-        </w:rPr>
-        <w:t>a latter section of</w:t>
-      </w:r>
-      <w:r>
-        <w:rPr>
-          <w:rFonts w:ascii="Times New Roman" w:hAnsi="Times New Roman" w:cs="Times New Roman"/>
-          <w:sz w:val="24"/>
-          <w:szCs w:val="24"/>
-        </w:rPr>
-        <w:t xml:space="preserve"> </w:t>
-      </w:r>
-      <w:r>
-        <w:rPr>
-          <w:rFonts w:ascii="Times New Roman" w:hAnsi="Times New Roman" w:cs="Times New Roman"/>
-          <w:i/>
-          <w:sz w:val="24"/>
-          <w:szCs w:val="24"/>
-        </w:rPr>
-        <w:t>Red Dead Redemption</w:t>
-      </w:r>
-      <w:r>
-        <w:rPr>
-          <w:rFonts w:ascii="Times New Roman" w:hAnsi="Times New Roman" w:cs="Times New Roman"/>
-          <w:sz w:val="24"/>
-          <w:szCs w:val="24"/>
-        </w:rPr>
-        <w:t xml:space="preserve">, and </w:t>
-      </w:r>
-      <w:r>
-        <w:rPr>
-          <w:rFonts w:ascii="Times New Roman" w:hAnsi="Times New Roman" w:cs="Times New Roman"/>
-          <w:i/>
-          <w:sz w:val="24"/>
-          <w:szCs w:val="24"/>
-        </w:rPr>
-        <w:t>FIFA</w:t>
-      </w:r>
-      <w:r>
-        <w:rPr>
-          <w:rFonts w:ascii="Times New Roman" w:hAnsi="Times New Roman" w:cs="Times New Roman"/>
-          <w:i/>
-          <w:sz w:val="24"/>
-          <w:szCs w:val="24"/>
-        </w:rPr>
-        <w:t xml:space="preserve">. </w:t>
-      </w:r>
-      <w:r>
-        <w:rPr>
-          <w:rFonts w:ascii="Times New Roman" w:hAnsi="Times New Roman" w:cs="Times New Roman"/>
-          <w:sz w:val="24"/>
-          <w:szCs w:val="24"/>
-        </w:rPr>
-        <w:t>Participants played the game for either 15 or 45 minutes.</w:t>
-      </w:r>
-      <w:r>
-        <w:rPr>
-          <w:rFonts w:ascii="Times New Roman" w:hAnsi="Times New Roman" w:cs="Times New Roman"/>
-          <w:sz w:val="24"/>
-          <w:szCs w:val="24"/>
-        </w:rPr>
-        <w:t xml:space="preserve"> The condition in which the participants played the beginning section of </w:t>
-      </w:r>
-      <w:r>
-        <w:rPr>
-          <w:rFonts w:ascii="Times New Roman" w:hAnsi="Times New Roman" w:cs="Times New Roman"/>
-          <w:i/>
-          <w:sz w:val="24"/>
-          <w:szCs w:val="24"/>
-        </w:rPr>
-        <w:t>Red Dead Redemption</w:t>
-      </w:r>
-      <w:r>
-        <w:rPr>
-          <w:rFonts w:ascii="Times New Roman" w:hAnsi="Times New Roman" w:cs="Times New Roman"/>
-          <w:sz w:val="24"/>
-          <w:szCs w:val="24"/>
-        </w:rPr>
-        <w:t xml:space="preserve"> was considered a nonviolent control condition, as was </w:t>
-      </w:r>
-      <w:r>
-        <w:rPr>
-          <w:rFonts w:ascii="Times New Roman" w:hAnsi="Times New Roman" w:cs="Times New Roman"/>
-          <w:i/>
-          <w:sz w:val="24"/>
-          <w:szCs w:val="24"/>
-        </w:rPr>
-        <w:t>FIFA</w:t>
-      </w:r>
-      <w:r>
-        <w:rPr>
-          <w:rFonts w:ascii="Times New Roman" w:hAnsi="Times New Roman" w:cs="Times New Roman"/>
-          <w:sz w:val="24"/>
-          <w:szCs w:val="24"/>
-        </w:rPr>
-        <w:t xml:space="preserve">. Thus, the latter section of </w:t>
-      </w:r>
-      <w:r>
-        <w:rPr>
-          <w:rFonts w:ascii="Times New Roman" w:hAnsi="Times New Roman" w:cs="Times New Roman"/>
-          <w:i/>
-          <w:sz w:val="24"/>
-          <w:szCs w:val="24"/>
-        </w:rPr>
-        <w:t>Red Dead Redemption</w:t>
-      </w:r>
-      <w:r>
-        <w:rPr>
-          <w:rFonts w:ascii="Times New Roman" w:hAnsi="Times New Roman" w:cs="Times New Roman"/>
-          <w:sz w:val="24"/>
-          <w:szCs w:val="24"/>
-        </w:rPr>
-        <w:t xml:space="preserve"> was compared to the other two conditions, and with a time X group test statistic of </w:t>
-      </w:r>
-      <w:r>
-        <w:rPr>
-          <w:rFonts w:ascii="Times New Roman" w:hAnsi="Times New Roman" w:cs="Times New Roman"/>
-          <w:i/>
-          <w:sz w:val="24"/>
-          <w:szCs w:val="24"/>
-        </w:rPr>
-        <w:t>F</w:t>
-      </w:r>
-      <w:r>
-        <w:rPr>
-          <w:rFonts w:ascii="Times New Roman" w:hAnsi="Times New Roman" w:cs="Times New Roman"/>
-          <w:sz w:val="24"/>
-          <w:szCs w:val="24"/>
-        </w:rPr>
-        <w:t xml:space="preserve">(1, 94) = 3.11, </w:t>
-      </w:r>
-      <w:r>
-        <w:rPr>
-          <w:rFonts w:ascii="Times New Roman" w:hAnsi="Times New Roman" w:cs="Times New Roman"/>
-          <w:i/>
-          <w:sz w:val="24"/>
-          <w:szCs w:val="24"/>
-        </w:rPr>
-        <w:t>p</w:t>
-      </w:r>
-      <w:r>
-        <w:rPr>
-          <w:rFonts w:ascii="Times New Roman" w:hAnsi="Times New Roman" w:cs="Times New Roman"/>
-          <w:sz w:val="24"/>
-          <w:szCs w:val="24"/>
-        </w:rPr>
-        <w:t xml:space="preserve"> = .09, </w:t>
-      </w:r>
-      <w:r>
-        <w:rPr>
-          <w:rFonts w:ascii="Times New Roman" w:hAnsi="Times New Roman" w:cs="Times New Roman"/>
-          <w:i/>
-          <w:sz w:val="24"/>
-          <w:szCs w:val="24"/>
-        </w:rPr>
-        <w:t>r</w:t>
-      </w:r>
-      <w:r>
-        <w:rPr>
-          <w:rFonts w:ascii="Times New Roman" w:hAnsi="Times New Roman" w:cs="Times New Roman"/>
-          <w:sz w:val="24"/>
-          <w:szCs w:val="24"/>
-        </w:rPr>
-        <w:t xml:space="preserve"> = .17, the authors argued positive evidence for the null hypothesis. </w:t>
-      </w:r>
-      <w:r>
-        <w:rPr>
-          <w:rFonts w:ascii="Times New Roman" w:hAnsi="Times New Roman" w:cs="Times New Roman"/>
-          <w:sz w:val="24"/>
-          <w:szCs w:val="24"/>
-        </w:rPr>
-        <w:t>On the contrary</w:t>
-      </w:r>
-      <w:r>
-        <w:rPr>
-          <w:rFonts w:ascii="Times New Roman" w:hAnsi="Times New Roman" w:cs="Times New Roman"/>
-          <w:sz w:val="24"/>
-          <w:szCs w:val="24"/>
-        </w:rPr>
-        <w:t>, compared to the meta-analytic estimate of the effects of violent games on aggressive affect (</w:t>
-      </w:r>
-      <w:r>
-        <w:rPr>
-          <w:rFonts w:ascii="Times New Roman" w:hAnsi="Times New Roman" w:cs="Times New Roman"/>
-          <w:i/>
-          <w:sz w:val="24"/>
-          <w:szCs w:val="24"/>
-        </w:rPr>
-        <w:t>r</w:t>
-      </w:r>
-      <w:r>
-        <w:rPr>
-          <w:rFonts w:ascii="Times New Roman" w:hAnsi="Times New Roman" w:cs="Times New Roman"/>
-          <w:sz w:val="24"/>
-          <w:szCs w:val="24"/>
-        </w:rPr>
-        <w:t xml:space="preserve"> = .29, [.25, .34]</w:t>
-      </w:r>
-      <w:r>
-        <w:rPr>
-          <w:rFonts w:ascii="Times New Roman" w:hAnsi="Times New Roman" w:cs="Times New Roman"/>
-          <w:sz w:val="24"/>
-          <w:szCs w:val="24"/>
-        </w:rPr>
-        <w:t>, Anderson et al., 2010</w:t>
-      </w:r>
-      <w:r>
-        <w:rPr>
-          <w:rFonts w:ascii="Times New Roman" w:hAnsi="Times New Roman" w:cs="Times New Roman"/>
-          <w:sz w:val="24"/>
-          <w:szCs w:val="24"/>
-        </w:rPr>
-        <w:t xml:space="preserve">), the data </w:t>
-      </w:r>
-      <w:r>
-        <w:rPr>
-          <w:rFonts w:ascii="Times New Roman" w:hAnsi="Times New Roman" w:cs="Times New Roman"/>
-          <w:sz w:val="24"/>
-          <w:szCs w:val="24"/>
-        </w:rPr>
-        <w:t>slightly</w:t>
-      </w:r>
-      <w:r>
-        <w:rPr>
-          <w:rFonts w:ascii="Times New Roman" w:hAnsi="Times New Roman" w:cs="Times New Roman"/>
-          <w:sz w:val="24"/>
-          <w:szCs w:val="24"/>
-        </w:rPr>
-        <w:t xml:space="preserve"> support the alternative hypothesis, not the null, BF</w:t>
-      </w:r>
-      <w:r>
-        <w:rPr>
-          <w:rFonts w:ascii="Times New Roman" w:hAnsi="Times New Roman" w:cs="Times New Roman"/>
-          <w:sz w:val="24"/>
-          <w:szCs w:val="24"/>
-          <w:vertAlign w:val="subscript"/>
-        </w:rPr>
-        <w:t>02</w:t>
-      </w:r>
-      <w:r>
-        <w:rPr>
-          <w:rFonts w:ascii="Times New Roman" w:hAnsi="Times New Roman" w:cs="Times New Roman"/>
-          <w:sz w:val="24"/>
-          <w:szCs w:val="24"/>
-        </w:rPr>
-        <w:t xml:space="preserve"> = </w:t>
-      </w:r>
-      <w:r>
-        <w:rPr>
-          <w:rFonts w:ascii="Times New Roman" w:hAnsi="Times New Roman" w:cs="Times New Roman"/>
-          <w:sz w:val="24"/>
-          <w:szCs w:val="24"/>
-        </w:rPr>
-        <w:t>0.52</w:t>
-      </w:r>
-      <w:r>
-        <w:rPr>
-          <w:rFonts w:ascii="Times New Roman" w:hAnsi="Times New Roman" w:cs="Times New Roman"/>
-          <w:sz w:val="24"/>
-          <w:szCs w:val="24"/>
-        </w:rPr>
-        <w:t xml:space="preserve">. </w:t>
-      </w:r>
-      <w:r>
-        <w:rPr>
-          <w:rFonts w:ascii="Times New Roman" w:hAnsi="Times New Roman" w:cs="Times New Roman"/>
-          <w:sz w:val="24"/>
-          <w:szCs w:val="24"/>
-        </w:rPr>
-        <w:t xml:space="preserve">Furthermore, </w:t>
-      </w:r>
-      <w:r>
-        <w:rPr>
-          <w:rFonts w:ascii="Times New Roman" w:hAnsi="Times New Roman" w:cs="Times New Roman"/>
-          <w:sz w:val="24"/>
-          <w:szCs w:val="24"/>
-        </w:rPr>
-        <w:t xml:space="preserve">it seems unlikely that the early section of </w:t>
-      </w:r>
-      <w:r>
-        <w:rPr>
-          <w:rFonts w:ascii="Times New Roman" w:hAnsi="Times New Roman" w:cs="Times New Roman"/>
-          <w:i/>
-          <w:sz w:val="24"/>
-          <w:szCs w:val="24"/>
-        </w:rPr>
-        <w:t xml:space="preserve">Red Dead Redemption </w:t>
-      </w:r>
-      <w:r>
-        <w:rPr>
-          <w:rFonts w:ascii="Times New Roman" w:hAnsi="Times New Roman" w:cs="Times New Roman"/>
-          <w:sz w:val="24"/>
-          <w:szCs w:val="24"/>
-        </w:rPr>
-        <w:t>was truly nonviolent.</w:t>
-      </w:r>
-      <w:r>
-        <w:rPr>
-          <w:rFonts w:ascii="Times New Roman" w:hAnsi="Times New Roman" w:cs="Times New Roman"/>
-          <w:sz w:val="24"/>
-          <w:szCs w:val="24"/>
-        </w:rPr>
-        <w:t xml:space="preserve"> </w:t>
-      </w:r>
-      <w:r>
-        <w:rPr>
-          <w:rFonts w:ascii="Times New Roman" w:hAnsi="Times New Roman" w:cs="Times New Roman"/>
-          <w:sz w:val="24"/>
-          <w:szCs w:val="24"/>
-        </w:rPr>
-        <w:t>I</w:t>
-      </w:r>
-      <w:r>
-        <w:rPr>
-          <w:rFonts w:ascii="Times New Roman" w:hAnsi="Times New Roman" w:cs="Times New Roman"/>
-          <w:sz w:val="24"/>
-          <w:szCs w:val="24"/>
-        </w:rPr>
-        <w:t xml:space="preserve">nspection of game footage indicates that the main character is shot in a </w:t>
+        <w:t xml:space="preserve">of game footage indicates that the main character is shot in a </w:t>
       </w:r>
       <w:proofErr w:type="spellStart"/>
       <w:r>
@@ -13223,16 +12917,7 @@
           <w:sz w:val="24"/>
           <w:szCs w:val="24"/>
         </w:rPr>
-        <w:t xml:space="preserve"> researchers hoping to retain the </w:t>
-      </w:r>
-      <w:r>
-        <w:rPr>
-          <w:rFonts w:ascii="Times New Roman" w:hAnsi="Times New Roman" w:cs="Times New Roman"/>
-          <w:sz w:val="24"/>
-          <w:szCs w:val="24"/>
-        </w:rPr>
-        <w:lastRenderedPageBreak/>
-        <w:t xml:space="preserve">null can always manage to do so by collecting arbitrarily small sample sizes. </w:t>
+        <w:t xml:space="preserve"> researchers hoping to retain the null can always manage to do so by collecting arbitrarily small sample sizes. </w:t>
       </w:r>
       <w:r>
         <w:rPr>
@@ -13417,7 +13102,16 @@
           <w:sz w:val="24"/>
           <w:szCs w:val="24"/>
         </w:rPr>
-        <w:t xml:space="preserve">= .21 is nearer the extremes of the interval, perhaps some of these studies provide some evidence for the null. However, in the absence of an </w:t>
+        <w:t xml:space="preserve">= .21 is nearer the extremes of the interval, perhaps some of these studies provide some evidence for the null. However, in the </w:t>
+      </w:r>
+      <w:r>
+        <w:rPr>
+          <w:rFonts w:ascii="Times New Roman" w:hAnsi="Times New Roman" w:cs="Times New Roman"/>
+          <w:sz w:val="24"/>
+          <w:szCs w:val="24"/>
+        </w:rPr>
+        <w:lastRenderedPageBreak/>
+        <w:t xml:space="preserve">absence of an </w:t>
       </w:r>
       <w:r>
         <w:rPr>
@@ -14117,16 +13811,7 @@
           <w:sz w:val="24"/>
           <w:szCs w:val="24"/>
         </w:rPr>
-        <w:t xml:space="preserve"> : 1 </w:t>
-      </w:r>
-      <w:r>
-        <w:rPr>
-          <w:rFonts w:ascii="Times New Roman" w:hAnsi="Times New Roman" w:cs="Times New Roman"/>
-          <w:sz w:val="24"/>
-          <w:szCs w:val="24"/>
-        </w:rPr>
-        <w:lastRenderedPageBreak/>
-        <w:t xml:space="preserve">for the null (count of low-volume trials) to </w:t>
+        <w:t xml:space="preserve"> : 1 for the null (count of low-volume trials) to </w:t>
       </w:r>
       <w:r>
         <w:rPr>
@@ -14245,6 +13930,7 @@
           <w:sz w:val="24"/>
           <w:szCs w:val="24"/>
         </w:rPr>
+        <w:lastRenderedPageBreak/>
         <w:tab/>
         <w:t xml:space="preserve">Making principled and coherent arguments for the null hypothesis is a crucial part of the scientific process. In this paper, we outlined two common situations in which researchers argue for the null: first, in matching stimulus materials in pilot testing, and second, in attempting to demonstrate the boundary conditions of an effect. The former is necessary for experimental design and precision, while the latter is an important part of </w:t>
       </w:r>
@@ -14530,16 +14216,7 @@
           <w:sz w:val="24"/>
           <w:szCs w:val="24"/>
         </w:rPr>
-        <w:t xml:space="preserve">Specifically, the evidence is strong that violent game contents do not seem to influence aggressive affect independently of </w:t>
-      </w:r>
-      <w:r>
-        <w:rPr>
-          <w:rFonts w:ascii="Times New Roman" w:hAnsi="Times New Roman" w:cs="Times New Roman"/>
-          <w:sz w:val="24"/>
-          <w:szCs w:val="24"/>
-        </w:rPr>
-        <w:lastRenderedPageBreak/>
-        <w:t>player’s experienced competence (</w:t>
+        <w:t>Specifically, the evidence is strong that violent game contents do not seem to influence aggressive affect independently of player’s experienced competence (</w:t>
       </w:r>
       <w:proofErr w:type="spellStart"/>
       <w:r>
@@ -14557,23 +14234,7 @@
           <w:sz w:val="24"/>
           <w:szCs w:val="24"/>
         </w:rPr>
-        <w:t xml:space="preserve"> et al., 2014). However, evidence that games matched for competitive content do not influence aggressive behavior </w:t>
-      </w:r>
-      <w:r>
-        <w:rPr>
-          <w:rFonts w:ascii="Times New Roman" w:hAnsi="Times New Roman" w:cs="Times New Roman"/>
-          <w:sz w:val="24"/>
-          <w:szCs w:val="24"/>
-        </w:rPr>
-        <w:t>(Adachi &amp; Willoughby, 2011)</w:t>
-      </w:r>
-      <w:r>
-        <w:rPr>
-          <w:rFonts w:ascii="Times New Roman" w:hAnsi="Times New Roman" w:cs="Times New Roman"/>
-          <w:sz w:val="24"/>
-          <w:szCs w:val="24"/>
-        </w:rPr>
-        <w:t xml:space="preserve"> is rather weaker, and further direct or conceptual replications may be necessary before the evidence is sufficiently persuasive. </w:t>
+        <w:t xml:space="preserve"> et al., 2014). However, evidence that games matched for competitive content do not influence aggressive behavior (Adachi &amp; Willoughby, 2011) is rather weaker, and further direct or conceptual replications may be necessary before the evidence is sufficiently persuasive. </w:t>
       </w:r>
       <w:r>
         <w:rPr>
@@ -14639,7 +14300,16 @@
           <w:sz w:val="24"/>
           <w:szCs w:val="24"/>
         </w:rPr>
-        <w:t xml:space="preserve">analyses presented in this manuscript indicate that the evidence provided by individual experiments is often </w:t>
+        <w:t xml:space="preserve">analyses presented in this manuscript indicate that the evidence provided by </w:t>
+      </w:r>
+      <w:r>
+        <w:rPr>
+          <w:rFonts w:ascii="Times New Roman" w:hAnsi="Times New Roman" w:cs="Times New Roman"/>
+          <w:sz w:val="24"/>
+          <w:szCs w:val="24"/>
+        </w:rPr>
+        <w:lastRenderedPageBreak/>
+        <w:t xml:space="preserve">individual experiments is often </w:t>
       </w:r>
       <w:r>
         <w:rPr>
@@ -14818,17 +14488,7 @@
           <w:sz w:val="24"/>
           <w:szCs w:val="24"/>
         </w:rPr>
-        <w:t>Taking this perspective allows journals to publish according to sample size and the strength of evidence, rather than selecting publications according to whe</w:t>
-      </w:r>
-      <w:bookmarkStart w:id="10" w:name="_GoBack"/>
-      <w:bookmarkEnd w:id="10"/>
-      <w:r>
-        <w:rPr>
-          <w:rFonts w:ascii="Times New Roman" w:hAnsi="Times New Roman" w:cs="Times New Roman"/>
-          <w:sz w:val="24"/>
-          <w:szCs w:val="24"/>
-        </w:rPr>
-        <w:t xml:space="preserve">ther they happened to attain an arbitrarily small </w:t>
+        <w:t xml:space="preserve">Taking this perspective allows journals to publish according to sample size and the strength of evidence, rather than selecting publications according to whether they happened to attain an arbitrarily small </w:t>
       </w:r>
       <w:r>
         <w:rPr>
@@ -15850,7 +15510,7 @@
           <w:szCs w:val="24"/>
         </w:rPr>
       </w:pPr>
-      <w:commentRangeStart w:id="11"/>
+      <w:commentRangeStart w:id="10"/>
       <w:r>
         <w:rPr>
           <w:rFonts w:ascii="Times New Roman" w:hAnsi="Times New Roman" w:cs="Times New Roman"/>
@@ -15955,12 +15615,12 @@
         </w:rPr>
         <w:t xml:space="preserve">  </w:t>
       </w:r>
-      <w:commentRangeEnd w:id="11"/>
+      <w:commentRangeEnd w:id="10"/>
       <w:r>
         <w:rPr>
           <w:rStyle w:val="CommentReference"/>
         </w:rPr>
-        <w:commentReference w:id="11"/>
+        <w:commentReference w:id="10"/>
       </w:r>
     </w:p>
     <w:p>
@@ -19176,7 +18836,7 @@
         </w:rPr>
         <w:t xml:space="preserve"> Pilot testing suggests that the conditions are different, not equivalent, on ratings</w:t>
       </w:r>
-      <w:commentRangeStart w:id="12"/>
+      <w:commentRangeStart w:id="11"/>
       <w:r>
         <w:rPr>
           <w:rFonts w:ascii="Times New Roman" w:hAnsi="Times New Roman" w:cs="Times New Roman"/>
@@ -19219,13 +18879,13 @@
         </w:rPr>
         <w:t xml:space="preserve"> ranges from 0 (perfect evidence for alternative) to infinity (perfect evidence for null).</w:t>
       </w:r>
-      <w:commentRangeEnd w:id="12"/>
+      <w:commentRangeEnd w:id="11"/>
       <w:proofErr w:type="gramEnd"/>
       <w:r>
         <w:rPr>
           <w:rStyle w:val="CommentReference"/>
         </w:rPr>
-        <w:commentReference w:id="12"/>
+        <w:commentReference w:id="11"/>
       </w:r>
     </w:p>
     <w:p>
@@ -19471,7 +19131,7 @@
         <w:rPr>
           <w:rStyle w:val="CommentReference"/>
         </w:rPr>
-        <w:commentReference w:id="13"/>
+        <w:commentReference w:id="12"/>
       </w:r>
       <w:r>
         <w:rPr>
@@ -22065,7 +21725,7 @@
       </w:r>
     </w:p>
   </w:comment>
-  <w:comment w:id="1" w:author="bartholowlab" w:date="2014-12-03T12:42:00Z" w:initials="b">
+  <w:comment w:id="1" w:author="Joe" w:date="2014-12-09T00:13:00Z" w:initials="J">
     <w:p>
       <w:pPr>
         <w:pStyle w:val="CommentText"/>
@@ -22076,24 +21736,13 @@
         </w:rPr>
         <w:annotationRef/>
       </w:r>
-      <w:r>
-        <w:t>Does this follow?</w:t>
-      </w:r>
-    </w:p>
-  </w:comment>
-  <w:comment w:id="2" w:author="Dirk Mügge" w:date="2014-10-15T18:51:00Z" w:initials="DM">
-    <w:p>
-      <w:pPr>
-        <w:pStyle w:val="CommentText"/>
-      </w:pPr>
-      <w:r>
-        <w:rPr>
-          <w:rStyle w:val="CommentReference"/>
-        </w:rPr>
-        <w:annotationRef/>
-      </w:r>
-      <w:r>
-        <w:t>Another example: analysis of attrition</w:t>
+      <w:proofErr w:type="spellStart"/>
+      <w:r>
+        <w:t>Gotta</w:t>
+      </w:r>
+      <w:proofErr w:type="spellEnd"/>
+      <w:r>
+        <w:t xml:space="preserve"> start making changes here.</w:t>
       </w:r>
     </w:p>
   </w:comment>
@@ -22295,7 +21944,7 @@
       </w:pPr>
     </w:p>
   </w:comment>
-  <w:comment w:id="11" w:author="bartholowlab" w:date="2014-10-09T12:12:00Z" w:initials="b">
+  <w:comment w:id="10" w:author="bartholowlab" w:date="2014-10-09T12:12:00Z" w:initials="b">
     <w:p>
       <w:pPr>
         <w:pStyle w:val="CommentText"/>
@@ -22311,7 +21960,7 @@
       </w:r>
     </w:p>
   </w:comment>
-  <w:comment w:id="12" w:author="Joe" w:date="2014-11-23T13:47:00Z" w:initials="J">
+  <w:comment w:id="11" w:author="Joe" w:date="2014-11-23T13:47:00Z" w:initials="J">
     <w:p>
       <w:pPr>
         <w:pStyle w:val="CommentText"/>
@@ -22335,7 +21984,7 @@
       </w:r>
     </w:p>
   </w:comment>
-  <w:comment w:id="13" w:author="bartholowlab" w:date="2014-11-02T19:03:00Z" w:initials="b">
+  <w:comment w:id="12" w:author="bartholowlab" w:date="2014-11-02T19:03:00Z" w:initials="b">
     <w:p>
       <w:pPr>
         <w:pStyle w:val="CommentText"/>
@@ -22568,7 +22217,7 @@
           <w:rPr>
             <w:noProof/>
           </w:rPr>
-          <w:t>18</w:t>
+          <w:t>4</w:t>
         </w:r>
         <w:r>
           <w:rPr>
@@ -23713,7 +23362,7 @@
 </file>
 
 <file path=customXml/itemProps1.xml><?xml version="1.0" encoding="utf-8"?>
-<ds:datastoreItem xmlns:ds="http://schemas.openxmlformats.org/officeDocument/2006/customXml" ds:itemID="{3CF5EAD9-59D0-4D92-8896-BE8D1890372F}">
+<ds:datastoreItem xmlns:ds="http://schemas.openxmlformats.org/officeDocument/2006/customXml" ds:itemID="{67195357-F1EB-403B-A601-332C8729D89A}">
   <ds:schemaRefs>
     <ds:schemaRef ds:uri="http://schemas.openxmlformats.org/officeDocument/2006/bibliography"/>
   </ds:schemaRefs>

</xml_diff>

<commit_message>
Jeff added to main .docx
</commit_message>
<xml_diff>
--- a/Bayes_v0.884.docx
+++ b/Bayes_v0.884.docx
@@ -1,6 +1,6 @@
 
 <file path=word/document.xml><?xml version="1.0" encoding="utf-8"?>
-<w:document xmlns:wpc="http://schemas.microsoft.com/office/word/2010/wordprocessingCanvas" xmlns:mc="http://schemas.openxmlformats.org/markup-compatibility/2006" xmlns:o="urn:schemas-microsoft-com:office:office" xmlns:r="http://schemas.openxmlformats.org/officeDocument/2006/relationships" xmlns:m="http://schemas.openxmlformats.org/officeDocument/2006/math" xmlns:v="urn:schemas-microsoft-com:vml" xmlns:wp14="http://schemas.microsoft.com/office/word/2010/wordprocessingDrawing" xmlns:wp="http://schemas.openxmlformats.org/drawingml/2006/wordprocessingDrawing" xmlns:w10="urn:schemas-microsoft-com:office:word" xmlns:w="http://schemas.openxmlformats.org/wordprocessingml/2006/main" xmlns:w14="http://schemas.microsoft.com/office/word/2010/wordml" xmlns:wpg="http://schemas.microsoft.com/office/word/2010/wordprocessingGroup" xmlns:wpi="http://schemas.microsoft.com/office/word/2010/wordprocessingInk" xmlns:wne="http://schemas.microsoft.com/office/word/2006/wordml" xmlns:wps="http://schemas.microsoft.com/office/word/2010/wordprocessingShape" mc:Ignorable="w14 wp14">
+<w:document xmlns:wpc="http://schemas.microsoft.com/office/word/2010/wordprocessingCanvas" xmlns:mo="http://schemas.microsoft.com/office/mac/office/2008/main" xmlns:mc="http://schemas.openxmlformats.org/markup-compatibility/2006" xmlns:mv="urn:schemas-microsoft-com:mac:vml" xmlns:o="urn:schemas-microsoft-com:office:office" xmlns:r="http://schemas.openxmlformats.org/officeDocument/2006/relationships" xmlns:m="http://schemas.openxmlformats.org/officeDocument/2006/math" xmlns:v="urn:schemas-microsoft-com:vml" xmlns:wp14="http://schemas.microsoft.com/office/word/2010/wordprocessingDrawing" xmlns:wp="http://schemas.openxmlformats.org/drawingml/2006/wordprocessingDrawing" xmlns:w10="urn:schemas-microsoft-com:office:word" xmlns:w="http://schemas.openxmlformats.org/wordprocessingml/2006/main" xmlns:w14="http://schemas.microsoft.com/office/word/2010/wordml" xmlns:wpg="http://schemas.microsoft.com/office/word/2010/wordprocessingGroup" xmlns:wpi="http://schemas.microsoft.com/office/word/2010/wordprocessingInk" xmlns:wne="http://schemas.microsoft.com/office/word/2006/wordml" xmlns:wps="http://schemas.microsoft.com/office/word/2010/wordprocessingShape" mc:Ignorable="w14 wp14">
   <w:body>
     <w:p>
       <w:pPr>
@@ -11,6 +11,8 @@
           <w:szCs w:val="24"/>
         </w:rPr>
       </w:pPr>
+      <w:bookmarkStart w:id="0" w:name="_GoBack"/>
+      <w:bookmarkEnd w:id="0"/>
       <w:r>
         <w:rPr>
           <w:rFonts w:ascii="Times New Roman" w:hAnsi="Times New Roman" w:cs="Times New Roman"/>
@@ -53,25 +55,23 @@
           <w:sz w:val="24"/>
           <w:szCs w:val="24"/>
         </w:rPr>
-        <w:t xml:space="preserve">, Jeff </w:t>
-      </w:r>
-      <w:proofErr w:type="spellStart"/>
-      <w:r>
-        <w:rPr>
-          <w:rFonts w:ascii="Times New Roman" w:hAnsi="Times New Roman" w:cs="Times New Roman"/>
-          <w:sz w:val="24"/>
-          <w:szCs w:val="24"/>
-        </w:rPr>
-        <w:t>Rouder</w:t>
-      </w:r>
-      <w:proofErr w:type="spellEnd"/>
-      <w:r>
-        <w:rPr>
-          <w:rFonts w:ascii="Times New Roman" w:hAnsi="Times New Roman" w:cs="Times New Roman"/>
-          <w:sz w:val="24"/>
-          <w:szCs w:val="24"/>
-        </w:rPr>
-        <w:t xml:space="preserve">, Christopher R. </w:t>
+        <w:t>, Jeff</w:t>
+      </w:r>
+      <w:r>
+        <w:rPr>
+          <w:rFonts w:ascii="Times New Roman" w:hAnsi="Times New Roman" w:cs="Times New Roman"/>
+          <w:sz w:val="24"/>
+          <w:szCs w:val="24"/>
+        </w:rPr>
+        <w:t>rey N.</w:t>
+      </w:r>
+      <w:r>
+        <w:rPr>
+          <w:rFonts w:ascii="Times New Roman" w:hAnsi="Times New Roman" w:cs="Times New Roman"/>
+          <w:sz w:val="24"/>
+          <w:szCs w:val="24"/>
+        </w:rPr>
+        <w:t xml:space="preserve"> Rouder, Christopher R. </w:t>
       </w:r>
       <w:proofErr w:type="spellStart"/>
       <w:r>
@@ -307,7 +307,55 @@
           <w:sz w:val="24"/>
           <w:szCs w:val="24"/>
         </w:rPr>
-        <w:t xml:space="preserve">Despite more than two decades of research, scientific opinion on whether violent video games cause aggressive outcomes remains divided and the research literature controversial. To date, this relationship has been examined by four different meta-analytic teams, two of which argue that there is a meaningfully large effect (Anderson et al., 2010; </w:t>
+        <w:t xml:space="preserve">Despite more than two decades of research, scientific opinion on whether violent video games cause aggressive outcomes remains divided and the research literature controversial. To date, this relationship has </w:t>
+      </w:r>
+      <w:r>
+        <w:rPr>
+          <w:rFonts w:ascii="Times New Roman" w:hAnsi="Times New Roman" w:cs="Times New Roman"/>
+          <w:sz w:val="24"/>
+          <w:szCs w:val="24"/>
+        </w:rPr>
+        <w:t xml:space="preserve">not only been examined in literally hundreds of studies, but has </w:t>
+      </w:r>
+      <w:r>
+        <w:rPr>
+          <w:rFonts w:ascii="Times New Roman" w:hAnsi="Times New Roman" w:cs="Times New Roman"/>
+          <w:sz w:val="24"/>
+          <w:szCs w:val="24"/>
+        </w:rPr>
+        <w:t xml:space="preserve">been examined </w:t>
+      </w:r>
+      <w:r>
+        <w:rPr>
+          <w:rFonts w:ascii="Times New Roman" w:hAnsi="Times New Roman" w:cs="Times New Roman"/>
+          <w:sz w:val="24"/>
+          <w:szCs w:val="24"/>
+        </w:rPr>
+        <w:t xml:space="preserve">in aggregate </w:t>
+      </w:r>
+      <w:r>
+        <w:rPr>
+          <w:rFonts w:ascii="Times New Roman" w:hAnsi="Times New Roman" w:cs="Times New Roman"/>
+          <w:sz w:val="24"/>
+          <w:szCs w:val="24"/>
+        </w:rPr>
+        <w:t>by four different meta-analyt</w:t>
+      </w:r>
+      <w:r>
+        <w:rPr>
+          <w:rFonts w:ascii="Times New Roman" w:hAnsi="Times New Roman" w:cs="Times New Roman"/>
+          <w:sz w:val="24"/>
+          <w:szCs w:val="24"/>
+        </w:rPr>
+        <w:t>ic teams.  Even the meta-analyses are divided---</w:t>
+      </w:r>
+      <w:r>
+        <w:rPr>
+          <w:rFonts w:ascii="Times New Roman" w:hAnsi="Times New Roman" w:cs="Times New Roman"/>
+          <w:sz w:val="24"/>
+          <w:szCs w:val="24"/>
+        </w:rPr>
+        <w:t xml:space="preserve">two of which argue that there is a meaningfully large effect (Anderson et al., 2010; </w:t>
       </w:r>
       <w:proofErr w:type="spellStart"/>
       <w:r>
@@ -360,6 +408,40 @@
           <w:szCs w:val="24"/>
         </w:rPr>
         <w:t xml:space="preserve">(Ferguson; Sherry). </w:t>
+      </w:r>
+      <w:r>
+        <w:rPr>
+          <w:rFonts w:ascii="Times New Roman" w:hAnsi="Times New Roman" w:cs="Times New Roman"/>
+          <w:sz w:val="24"/>
+          <w:szCs w:val="24"/>
+        </w:rPr>
+        <w:t xml:space="preserve"> Note here that both positions, that video game violence increases aggression and that video game violence has no effect on aggression are theoretically important and </w:t>
+      </w:r>
+      <w:r>
+        <w:rPr>
+          <w:rFonts w:ascii="Times New Roman" w:hAnsi="Times New Roman" w:cs="Times New Roman"/>
+          <w:i/>
+          <w:sz w:val="24"/>
+          <w:szCs w:val="24"/>
+        </w:rPr>
+        <w:t>a prior</w:t>
+      </w:r>
+      <w:r>
+        <w:rPr>
+          <w:rFonts w:ascii="Times New Roman" w:hAnsi="Times New Roman" w:cs="Times New Roman"/>
+          <w:i/>
+          <w:sz w:val="24"/>
+          <w:szCs w:val="24"/>
+        </w:rPr>
+        <w:t>i</w:t>
+      </w:r>
+      <w:r>
+        <w:rPr>
+          <w:rFonts w:ascii="Times New Roman" w:hAnsi="Times New Roman" w:cs="Times New Roman"/>
+          <w:sz w:val="24"/>
+          <w:szCs w:val="24"/>
+        </w:rPr>
+        <w:t xml:space="preserve"> plausible.  They both deserve serious consideration on an equal playing field.</w:t>
       </w:r>
     </w:p>
     <w:p>
@@ -411,7 +493,16 @@
           <w:sz w:val="24"/>
           <w:szCs w:val="24"/>
         </w:rPr>
-        <w:t xml:space="preserve"> effect is eliminated. For example, Adachi and Willoughby (2011) argue that it is competition, not violence, which causes increases in aggressive behavior, and that matching game stimuli on competitive content eliminates the purported effect of violence. Similarly, research by </w:t>
+        <w:t xml:space="preserve"> effect is eliminated. For example, Adachi and Willoughby (2011) argue that it is competition, not violence, which causes increases in aggressive behavior, and that matching game stimuli on competitive content eliminates the purported effect of violence. Similarly</w:t>
+      </w:r>
+      <w:commentRangeStart w:id="1"/>
+      <w:r>
+        <w:rPr>
+          <w:rFonts w:ascii="Times New Roman" w:hAnsi="Times New Roman" w:cs="Times New Roman"/>
+          <w:sz w:val="24"/>
+          <w:szCs w:val="24"/>
+        </w:rPr>
+        <w:t xml:space="preserve">, research by </w:t>
       </w:r>
       <w:proofErr w:type="spellStart"/>
       <w:r>
@@ -429,7 +520,22 @@
           <w:sz w:val="24"/>
           <w:szCs w:val="24"/>
         </w:rPr>
-        <w:t xml:space="preserve"> et al. (2014) indicates that changes in aggressive affect may be due to difficult, competence-impeding controls, rather than violent content. </w:t>
+        <w:t xml:space="preserve"> </w:t>
+      </w:r>
+      <w:commentRangeEnd w:id="1"/>
+      <w:r>
+        <w:rPr>
+          <w:rStyle w:val="CommentReference"/>
+        </w:rPr>
+        <w:commentReference w:id="1"/>
+      </w:r>
+      <w:r>
+        <w:rPr>
+          <w:rFonts w:ascii="Times New Roman" w:hAnsi="Times New Roman" w:cs="Times New Roman"/>
+          <w:sz w:val="24"/>
+          <w:szCs w:val="24"/>
+        </w:rPr>
+        <w:t xml:space="preserve">et al. (2014) indicates that changes in aggressive affect may be due to difficult, competence-impeding controls, rather than violent content. Finally, research by Elson [et al.] (2014) </w:t>
       </w:r>
       <w:proofErr w:type="gramStart"/>
       <w:r>
@@ -438,7 +544,7 @@
           <w:sz w:val="24"/>
           <w:szCs w:val="24"/>
         </w:rPr>
-        <w:t>Finally, research by Elson [et al.]</w:t>
+        <w:t>argues</w:t>
       </w:r>
       <w:proofErr w:type="gramEnd"/>
       <w:r>
@@ -447,7 +553,15 @@
           <w:sz w:val="24"/>
           <w:szCs w:val="24"/>
         </w:rPr>
-        <w:t xml:space="preserve"> (2014) argues that changes in aggressive behavior are caused by games’ differences in pace of action, not violent content. </w:t>
+        <w:t xml:space="preserve"> that changes in aggressive behavior are caused by games’ differences in pace of action, not violent content.</w:t>
+      </w:r>
+      <w:r>
+        <w:rPr>
+          <w:rFonts w:ascii="Times New Roman" w:hAnsi="Times New Roman" w:cs="Times New Roman"/>
+          <w:sz w:val="24"/>
+          <w:szCs w:val="24"/>
+        </w:rPr>
+        <w:t xml:space="preserve">  Each of these arguments favors the position that under certain circumstances there is no effect of video game violence on aggression.</w:t>
       </w:r>
     </w:p>
     <w:p>
@@ -465,55 +579,55 @@
           <w:sz w:val="24"/>
           <w:szCs w:val="24"/>
         </w:rPr>
-        <w:t>Each of these above arguments infer</w:t>
-      </w:r>
-      <w:r>
-        <w:rPr>
-          <w:rFonts w:ascii="Times New Roman" w:hAnsi="Times New Roman" w:cs="Times New Roman"/>
-          <w:sz w:val="24"/>
-          <w:szCs w:val="24"/>
-        </w:rPr>
-        <w:t>s</w:t>
-      </w:r>
-      <w:r>
-        <w:rPr>
-          <w:rFonts w:ascii="Times New Roman" w:hAnsi="Times New Roman" w:cs="Times New Roman"/>
-          <w:sz w:val="24"/>
-          <w:szCs w:val="24"/>
-        </w:rPr>
-        <w:t xml:space="preserve"> that, under certain conditions, the null hypothesis is true. </w:t>
-      </w:r>
-      <w:r>
-        <w:rPr>
-          <w:rFonts w:ascii="Times New Roman" w:hAnsi="Times New Roman" w:cs="Times New Roman"/>
-          <w:sz w:val="24"/>
-          <w:szCs w:val="24"/>
-        </w:rPr>
-        <w:t>However, this inference canno</w:t>
-      </w:r>
-      <w:r>
-        <w:rPr>
-          <w:rFonts w:ascii="Times New Roman" w:hAnsi="Times New Roman" w:cs="Times New Roman"/>
-          <w:sz w:val="24"/>
-          <w:szCs w:val="24"/>
-        </w:rPr>
-        <w:t xml:space="preserve">t be </w:t>
-      </w:r>
-      <w:r>
-        <w:rPr>
-          <w:rFonts w:ascii="Times New Roman" w:hAnsi="Times New Roman" w:cs="Times New Roman"/>
-          <w:sz w:val="24"/>
-          <w:szCs w:val="24"/>
-        </w:rPr>
-        <w:t xml:space="preserve">supported </w:t>
-      </w:r>
-      <w:r>
-        <w:rPr>
-          <w:rFonts w:ascii="Times New Roman" w:hAnsi="Times New Roman" w:cs="Times New Roman"/>
-          <w:sz w:val="24"/>
-          <w:szCs w:val="24"/>
-        </w:rPr>
-        <w:t xml:space="preserve">through the use of </w:t>
+        <w:t xml:space="preserve">Although the null-effect position is plausible and theoretically important, </w:t>
+      </w:r>
+      <w:r>
+        <w:rPr>
+          <w:rFonts w:ascii="Times New Roman" w:hAnsi="Times New Roman" w:cs="Times New Roman"/>
+          <w:sz w:val="24"/>
+          <w:szCs w:val="24"/>
+        </w:rPr>
+        <w:t>there is a difficult statistical problem</w:t>
+      </w:r>
+      <w:r>
+        <w:rPr>
+          <w:rFonts w:ascii="Times New Roman" w:hAnsi="Times New Roman" w:cs="Times New Roman"/>
+          <w:sz w:val="24"/>
+          <w:szCs w:val="24"/>
+        </w:rPr>
+        <w:t xml:space="preserve"> at play</w:t>
+      </w:r>
+      <w:r>
+        <w:rPr>
+          <w:rFonts w:ascii="Times New Roman" w:hAnsi="Times New Roman" w:cs="Times New Roman"/>
+          <w:sz w:val="24"/>
+          <w:szCs w:val="24"/>
+        </w:rPr>
+        <w:t xml:space="preserve"> in stating evidence for it</w:t>
+      </w:r>
+      <w:r>
+        <w:rPr>
+          <w:rFonts w:ascii="Times New Roman" w:hAnsi="Times New Roman" w:cs="Times New Roman"/>
+          <w:sz w:val="24"/>
+          <w:szCs w:val="24"/>
+        </w:rPr>
+        <w:t>.  Null-hypothesis significance testing (NHST) may not be used to state evidence for the point null hypothesis that the true effect size is zero</w:t>
+      </w:r>
+      <w:r>
+        <w:rPr>
+          <w:rFonts w:ascii="Times New Roman" w:hAnsi="Times New Roman" w:cs="Times New Roman"/>
+          <w:sz w:val="24"/>
+          <w:szCs w:val="24"/>
+        </w:rPr>
+        <w:t xml:space="preserve">.  This statistical approach </w:t>
+      </w:r>
+      <w:r>
+        <w:rPr>
+          <w:rFonts w:ascii="Times New Roman" w:hAnsi="Times New Roman" w:cs="Times New Roman"/>
+          <w:sz w:val="24"/>
+          <w:szCs w:val="24"/>
+        </w:rPr>
+        <w:t xml:space="preserve">can reject the null hypothesis in favor of an alternative hypothesis thereby providing evidence for an effect, but it cannot reject the alternative hypothesis in favor of the null hypothesis. A </w:t>
       </w:r>
       <w:r>
         <w:rPr>
@@ -530,113 +644,6 @@
           <w:sz w:val="24"/>
           <w:szCs w:val="24"/>
         </w:rPr>
-        <w:t>-values and null hypothesis significance testing [NHST]</w:t>
-      </w:r>
-      <w:r>
-        <w:rPr>
-          <w:rFonts w:ascii="Times New Roman" w:hAnsi="Times New Roman" w:cs="Times New Roman"/>
-          <w:sz w:val="24"/>
-          <w:szCs w:val="24"/>
-        </w:rPr>
-        <w:t xml:space="preserve"> using the nil </w:t>
-      </w:r>
-      <w:r>
-        <w:rPr>
-          <w:rFonts w:ascii="Times New Roman" w:hAnsi="Times New Roman" w:cs="Times New Roman"/>
-          <w:sz w:val="24"/>
-          <w:szCs w:val="24"/>
-        </w:rPr>
-        <w:t xml:space="preserve">null </w:t>
-      </w:r>
-      <w:r>
-        <w:rPr>
-          <w:rFonts w:ascii="Times New Roman" w:hAnsi="Times New Roman" w:cs="Times New Roman"/>
-          <w:sz w:val="24"/>
-          <w:szCs w:val="24"/>
-        </w:rPr>
-        <w:t>hypothesis H</w:t>
-      </w:r>
-      <w:r>
-        <w:rPr>
-          <w:rFonts w:ascii="Times New Roman" w:hAnsi="Times New Roman" w:cs="Times New Roman"/>
-          <w:sz w:val="24"/>
-          <w:szCs w:val="24"/>
-          <w:vertAlign w:val="subscript"/>
-        </w:rPr>
-        <w:t>0</w:t>
-      </w:r>
-      <w:r>
-        <w:rPr>
-          <w:rFonts w:ascii="Times New Roman" w:hAnsi="Times New Roman" w:cs="Times New Roman"/>
-          <w:sz w:val="24"/>
-          <w:szCs w:val="24"/>
-        </w:rPr>
-        <w:t>: δ = 0</w:t>
-      </w:r>
-      <w:r>
-        <w:rPr>
-          <w:rFonts w:ascii="Times New Roman" w:hAnsi="Times New Roman" w:cs="Times New Roman"/>
-          <w:sz w:val="24"/>
-          <w:szCs w:val="24"/>
-        </w:rPr>
-        <w:t xml:space="preserve">.  This statistical approach </w:t>
-      </w:r>
-      <w:r>
-        <w:rPr>
-          <w:rFonts w:ascii="Times New Roman" w:hAnsi="Times New Roman" w:cs="Times New Roman"/>
-          <w:sz w:val="24"/>
-          <w:szCs w:val="24"/>
-        </w:rPr>
-        <w:t>can reject the null hypothesis in favor of an alternative hypothesis</w:t>
-      </w:r>
-      <w:r>
-        <w:rPr>
-          <w:rFonts w:ascii="Times New Roman" w:hAnsi="Times New Roman" w:cs="Times New Roman"/>
-          <w:sz w:val="24"/>
-          <w:szCs w:val="24"/>
-        </w:rPr>
-        <w:t xml:space="preserve"> H</w:t>
-      </w:r>
-      <w:r>
-        <w:rPr>
-          <w:rFonts w:ascii="Times New Roman" w:hAnsi="Times New Roman" w:cs="Times New Roman"/>
-          <w:sz w:val="24"/>
-          <w:szCs w:val="24"/>
-          <w:vertAlign w:val="subscript"/>
-        </w:rPr>
-        <w:t>A</w:t>
-      </w:r>
-      <w:r>
-        <w:rPr>
-          <w:rFonts w:ascii="Times New Roman" w:hAnsi="Times New Roman" w:cs="Times New Roman"/>
-          <w:sz w:val="24"/>
-          <w:szCs w:val="24"/>
-        </w:rPr>
-        <w:t>: δ ≠ 0</w:t>
-      </w:r>
-      <w:r>
-        <w:rPr>
-          <w:rFonts w:ascii="Times New Roman" w:hAnsi="Times New Roman" w:cs="Times New Roman"/>
-          <w:sz w:val="24"/>
-          <w:szCs w:val="24"/>
-        </w:rPr>
-        <w:t xml:space="preserve">, thereby providing evidence for an effect, but it cannot reject the alternative hypothesis in favor of the null hypothesis. A </w:t>
-      </w:r>
-      <w:r>
-        <w:rPr>
-          <w:rFonts w:ascii="Times New Roman" w:hAnsi="Times New Roman" w:cs="Times New Roman"/>
-          <w:i/>
-          <w:sz w:val="24"/>
-          <w:szCs w:val="24"/>
-        </w:rPr>
-        <w:t>p</w:t>
-      </w:r>
-      <w:r>
-        <w:rPr>
-          <w:rFonts w:ascii="Times New Roman" w:hAnsi="Times New Roman" w:cs="Times New Roman"/>
-          <w:sz w:val="24"/>
-          <w:szCs w:val="24"/>
-        </w:rPr>
         <w:t xml:space="preserve">-value greater than .05 could reflect the truth of the null hypothesis, but it could also </w:t>
       </w:r>
       <w:r>
@@ -645,7 +652,49 @@
           <w:sz w:val="24"/>
           <w:szCs w:val="24"/>
         </w:rPr>
-        <w:t>represent a true effect studied with insufficient power. The statistical analyses presented by the above studies, then, cannot quantify the accumulated evidence for the null hypothesis, if any.</w:t>
+        <w:t>represent a true effect studied with insufficient power. The statistical analyses presented by the above studies, then, cannot quantify the accumula</w:t>
+      </w:r>
+      <w:r>
+        <w:rPr>
+          <w:rFonts w:ascii="Times New Roman" w:hAnsi="Times New Roman" w:cs="Times New Roman"/>
+          <w:sz w:val="24"/>
+          <w:szCs w:val="24"/>
+        </w:rPr>
+        <w:t xml:space="preserve">ted evidence for the </w:t>
+      </w:r>
+      <w:r>
+        <w:rPr>
+          <w:rFonts w:ascii="Times New Roman" w:hAnsi="Times New Roman" w:cs="Times New Roman"/>
+          <w:sz w:val="24"/>
+          <w:szCs w:val="24"/>
+        </w:rPr>
+        <w:t>null hypothesis that video-game violence does not affect aggression</w:t>
+      </w:r>
+      <w:r>
+        <w:rPr>
+          <w:rFonts w:ascii="Times New Roman" w:hAnsi="Times New Roman" w:cs="Times New Roman"/>
+          <w:sz w:val="24"/>
+          <w:szCs w:val="24"/>
+        </w:rPr>
+        <w:t xml:space="preserve"> even though it is plausible and important.  </w:t>
+      </w:r>
+      <w:proofErr w:type="spellStart"/>
+      <w:r>
+        <w:rPr>
+          <w:rFonts w:ascii="Times New Roman" w:hAnsi="Times New Roman" w:cs="Times New Roman"/>
+          <w:sz w:val="24"/>
+          <w:szCs w:val="24"/>
+        </w:rPr>
+        <w:t>Gallistel</w:t>
+      </w:r>
+      <w:proofErr w:type="spellEnd"/>
+      <w:r>
+        <w:rPr>
+          <w:rFonts w:ascii="Times New Roman" w:hAnsi="Times New Roman" w:cs="Times New Roman"/>
+          <w:sz w:val="24"/>
+          <w:szCs w:val="24"/>
+        </w:rPr>
+        <w:t xml:space="preserve"> (2009) argues that null hypotheses like these form a critical component of our understanding and that it is unwise and intellectually unappealing to endorse methods such as NHST that cannot lend any support to them.  They should not be just rejection fodder.</w:t>
       </w:r>
     </w:p>
     <w:p>
@@ -663,7 +712,23 @@
           <w:sz w:val="24"/>
           <w:szCs w:val="24"/>
         </w:rPr>
-        <w:t>Arguments for the null hypothesis are also common in this literature, even outside the above studies. A common scenario is pilot testing. T</w:t>
+        <w:t>Arguments for the null hy</w:t>
+      </w:r>
+      <w:r>
+        <w:rPr>
+          <w:rFonts w:ascii="Times New Roman" w:hAnsi="Times New Roman" w:cs="Times New Roman"/>
+          <w:sz w:val="24"/>
+          <w:szCs w:val="24"/>
+        </w:rPr>
+        <w:t>pothesis are also common in the violent video game</w:t>
+      </w:r>
+      <w:r>
+        <w:rPr>
+          <w:rFonts w:ascii="Times New Roman" w:hAnsi="Times New Roman" w:cs="Times New Roman"/>
+          <w:sz w:val="24"/>
+          <w:szCs w:val="24"/>
+        </w:rPr>
+        <w:t xml:space="preserve"> literature, even outside the above studies. A common scenario is pilot testing. T</w:t>
       </w:r>
       <w:r>
         <w:rPr>
@@ -727,7 +792,48 @@
           <w:sz w:val="24"/>
           <w:szCs w:val="24"/>
         </w:rPr>
-        <w:t xml:space="preserve"> This practice of pilot testing has been deemed a necessary criterion of best-practices studies in some meta-analyses (Anderson et al., 2010), despite the impossibility of concluding in favor of the null hypothesis on the basis of </w:t>
+        <w:t xml:space="preserve"> This practice of pilot testing has been deemed a necessary criterion of best-practices studies in some </w:t>
+      </w:r>
+      <w:r>
+        <w:rPr>
+          <w:rFonts w:ascii="Times New Roman" w:hAnsi="Times New Roman" w:cs="Times New Roman"/>
+          <w:sz w:val="24"/>
+          <w:szCs w:val="24"/>
+        </w:rPr>
+        <w:lastRenderedPageBreak/>
+        <w:t>meta-a</w:t>
+      </w:r>
+      <w:r>
+        <w:rPr>
+          <w:rFonts w:ascii="Times New Roman" w:hAnsi="Times New Roman" w:cs="Times New Roman"/>
+          <w:sz w:val="24"/>
+          <w:szCs w:val="24"/>
+        </w:rPr>
+        <w:t>nalyses (Anderson et al., 2010)</w:t>
+      </w:r>
+      <w:r>
+        <w:rPr>
+          <w:rFonts w:ascii="Times New Roman" w:hAnsi="Times New Roman" w:cs="Times New Roman"/>
+          <w:sz w:val="24"/>
+          <w:szCs w:val="24"/>
+        </w:rPr>
+        <w:t xml:space="preserve"> despite the </w:t>
+      </w:r>
+      <w:r>
+        <w:rPr>
+          <w:rFonts w:ascii="Times New Roman" w:hAnsi="Times New Roman" w:cs="Times New Roman"/>
+          <w:sz w:val="24"/>
+          <w:szCs w:val="24"/>
+        </w:rPr>
+        <w:t>unprincipled nature</w:t>
+      </w:r>
+      <w:r>
+        <w:rPr>
+          <w:rFonts w:ascii="Times New Roman" w:hAnsi="Times New Roman" w:cs="Times New Roman"/>
+          <w:sz w:val="24"/>
+          <w:szCs w:val="24"/>
+        </w:rPr>
+        <w:t xml:space="preserve"> of concluding in favor of the null hypothesis on the basis of </w:t>
       </w:r>
       <w:r>
         <w:rPr>
@@ -744,7 +850,39 @@
           <w:sz w:val="24"/>
           <w:szCs w:val="24"/>
         </w:rPr>
-        <w:t>&gt; .05.</w:t>
+        <w:t>&gt; .</w:t>
+      </w:r>
+      <w:commentRangeStart w:id="2"/>
+      <w:r>
+        <w:rPr>
+          <w:rFonts w:ascii="Times New Roman" w:hAnsi="Times New Roman" w:cs="Times New Roman"/>
+          <w:sz w:val="24"/>
+          <w:szCs w:val="24"/>
+        </w:rPr>
+        <w:t>05</w:t>
+      </w:r>
+      <w:commentRangeEnd w:id="2"/>
+      <w:r>
+        <w:rPr>
+          <w:rStyle w:val="CommentReference"/>
+        </w:rPr>
+        <w:commentReference w:id="2"/>
+      </w:r>
+      <w:r>
+        <w:rPr>
+          <w:rFonts w:ascii="Times New Roman" w:hAnsi="Times New Roman" w:cs="Times New Roman"/>
+          <w:sz w:val="24"/>
+          <w:szCs w:val="24"/>
+        </w:rPr>
+        <w:t>.</w:t>
+      </w:r>
+      <w:r>
+        <w:rPr>
+          <w:rFonts w:ascii="Times New Roman" w:hAnsi="Times New Roman" w:cs="Times New Roman"/>
+          <w:sz w:val="24"/>
+          <w:szCs w:val="24"/>
+        </w:rPr>
+        <w:t xml:space="preserve">  </w:t>
       </w:r>
     </w:p>
     <w:p>
@@ -858,16 +996,25 @@
           <w:sz w:val="24"/>
           <w:szCs w:val="24"/>
         </w:rPr>
-        <w:t xml:space="preserve">, we examine studies which have argued the truth of the </w:t>
-      </w:r>
-      <w:r>
-        <w:rPr>
-          <w:rFonts w:ascii="Times New Roman" w:hAnsi="Times New Roman" w:cs="Times New Roman"/>
-          <w:sz w:val="24"/>
-          <w:szCs w:val="24"/>
-        </w:rPr>
-        <w:lastRenderedPageBreak/>
-        <w:t>null hypothesis</w:t>
+        <w:t xml:space="preserve">, we examine </w:t>
+      </w:r>
+      <w:proofErr w:type="gramStart"/>
+      <w:r>
+        <w:rPr>
+          <w:rFonts w:ascii="Times New Roman" w:hAnsi="Times New Roman" w:cs="Times New Roman"/>
+          <w:sz w:val="24"/>
+          <w:szCs w:val="24"/>
+        </w:rPr>
+        <w:t>studies which</w:t>
+      </w:r>
+      <w:proofErr w:type="gramEnd"/>
+      <w:r>
+        <w:rPr>
+          <w:rFonts w:ascii="Times New Roman" w:hAnsi="Times New Roman" w:cs="Times New Roman"/>
+          <w:sz w:val="24"/>
+          <w:szCs w:val="24"/>
+        </w:rPr>
+        <w:t xml:space="preserve"> have argued the truth of the null hypothesis</w:t>
       </w:r>
       <w:r>
         <w:rPr>
@@ -891,7 +1038,31 @@
           <w:sz w:val="24"/>
           <w:szCs w:val="24"/>
         </w:rPr>
-        <w:t>, especially those studies in which improved experimental controls are thought to have eliminated the previously-observed effects of game violence on aggressive behavior.</w:t>
+        <w:t xml:space="preserve">, especially those studies in which improved experimental controls are thought to have eliminated the previously-observed effects of game violence on aggressive </w:t>
+      </w:r>
+      <w:commentRangeStart w:id="3"/>
+      <w:r>
+        <w:rPr>
+          <w:rFonts w:ascii="Times New Roman" w:hAnsi="Times New Roman" w:cs="Times New Roman"/>
+          <w:sz w:val="24"/>
+          <w:szCs w:val="24"/>
+        </w:rPr>
+        <w:t>behavior</w:t>
+      </w:r>
+      <w:commentRangeEnd w:id="3"/>
+      <w:r>
+        <w:rPr>
+          <w:rStyle w:val="CommentReference"/>
+        </w:rPr>
+        <w:commentReference w:id="3"/>
+      </w:r>
+      <w:r>
+        <w:rPr>
+          <w:rFonts w:ascii="Times New Roman" w:hAnsi="Times New Roman" w:cs="Times New Roman"/>
+          <w:sz w:val="24"/>
+          <w:szCs w:val="24"/>
+        </w:rPr>
+        <w:t>.</w:t>
       </w:r>
       <w:r>
         <w:rPr>
@@ -947,7 +1118,24 @@
           <w:sz w:val="24"/>
           <w:szCs w:val="24"/>
         </w:rPr>
-        <w:t>rnatives to nil-hypothesis NHST</w:t>
+        <w:t xml:space="preserve">rnatives to nil-hypothesis </w:t>
+      </w:r>
+      <w:commentRangeStart w:id="4"/>
+      <w:r>
+        <w:rPr>
+          <w:rFonts w:ascii="Times New Roman" w:hAnsi="Times New Roman" w:cs="Times New Roman"/>
+          <w:b/>
+          <w:sz w:val="24"/>
+          <w:szCs w:val="24"/>
+        </w:rPr>
+        <w:t>NHST</w:t>
+      </w:r>
+      <w:commentRangeEnd w:id="4"/>
+      <w:r>
+        <w:rPr>
+          <w:rStyle w:val="CommentReference"/>
+        </w:rPr>
+        <w:commentReference w:id="4"/>
       </w:r>
     </w:p>
     <w:p>
@@ -960,13 +1148,29 @@
           <w:szCs w:val="24"/>
         </w:rPr>
       </w:pPr>
-      <w:r>
-        <w:rPr>
-          <w:rFonts w:ascii="Times New Roman" w:hAnsi="Times New Roman" w:cs="Times New Roman"/>
-          <w:sz w:val="24"/>
-          <w:szCs w:val="24"/>
-        </w:rPr>
-        <w:t xml:space="preserve">Two alternatives to nil-hypothesis NHST come to mind. </w:t>
+      <w:commentRangeStart w:id="5"/>
+      <w:r>
+        <w:rPr>
+          <w:rFonts w:ascii="Times New Roman" w:hAnsi="Times New Roman" w:cs="Times New Roman"/>
+          <w:sz w:val="24"/>
+          <w:szCs w:val="24"/>
+        </w:rPr>
+        <w:t>Two</w:t>
+      </w:r>
+      <w:commentRangeEnd w:id="5"/>
+      <w:r>
+        <w:rPr>
+          <w:rStyle w:val="CommentReference"/>
+        </w:rPr>
+        <w:commentReference w:id="5"/>
+      </w:r>
+      <w:r>
+        <w:rPr>
+          <w:rFonts w:ascii="Times New Roman" w:hAnsi="Times New Roman" w:cs="Times New Roman"/>
+          <w:sz w:val="24"/>
+          <w:szCs w:val="24"/>
+        </w:rPr>
+        <w:t xml:space="preserve"> alternatives to nil-hypothesis NHST come to mind. </w:t>
       </w:r>
       <w:r>
         <w:rPr>
@@ -1014,7 +1218,31 @@
           <w:sz w:val="24"/>
           <w:szCs w:val="24"/>
         </w:rPr>
-        <w:t xml:space="preserve"> null hypothesis</w:t>
+        <w:t xml:space="preserve"> </w:t>
+      </w:r>
+      <w:commentRangeStart w:id="6"/>
+      <w:r>
+        <w:rPr>
+          <w:rFonts w:ascii="Times New Roman" w:hAnsi="Times New Roman" w:cs="Times New Roman"/>
+          <w:sz w:val="24"/>
+          <w:szCs w:val="24"/>
+        </w:rPr>
+        <w:t>null</w:t>
+      </w:r>
+      <w:commentRangeEnd w:id="6"/>
+      <w:r>
+        <w:rPr>
+          <w:rStyle w:val="CommentReference"/>
+        </w:rPr>
+        <w:commentReference w:id="6"/>
+      </w:r>
+      <w:r>
+        <w:rPr>
+          <w:rFonts w:ascii="Times New Roman" w:hAnsi="Times New Roman" w:cs="Times New Roman"/>
+          <w:sz w:val="24"/>
+          <w:szCs w:val="24"/>
+        </w:rPr>
+        <w:t xml:space="preserve"> hypothesis</w:t>
       </w:r>
       <w:r>
         <w:rPr>
@@ -1181,7 +1409,31 @@
           <w:sz w:val="24"/>
           <w:szCs w:val="24"/>
         </w:rPr>
-        <w:t xml:space="preserve">this approach does suffer from the typical NHST problem of dichotomous </w:t>
+        <w:t xml:space="preserve">this approach does suffer from the typical NHST problem of </w:t>
+      </w:r>
+      <w:commentRangeStart w:id="7"/>
+      <w:r>
+        <w:rPr>
+          <w:rFonts w:ascii="Times New Roman" w:hAnsi="Times New Roman" w:cs="Times New Roman"/>
+          <w:sz w:val="24"/>
+          <w:szCs w:val="24"/>
+        </w:rPr>
+        <w:t>dichotomous</w:t>
+      </w:r>
+      <w:commentRangeEnd w:id="7"/>
+      <w:r>
+        <w:rPr>
+          <w:rStyle w:val="CommentReference"/>
+        </w:rPr>
+        <w:commentReference w:id="7"/>
+      </w:r>
+      <w:r>
+        <w:rPr>
+          <w:rFonts w:ascii="Times New Roman" w:hAnsi="Times New Roman" w:cs="Times New Roman"/>
+          <w:sz w:val="24"/>
+          <w:szCs w:val="24"/>
+        </w:rPr>
+        <w:t xml:space="preserve"> </w:t>
       </w:r>
       <w:r>
         <w:rPr>
@@ -1223,7 +1475,6 @@
         </w:rPr>
         <w:t xml:space="preserve"> between </w:t>
       </w:r>
-      <w:proofErr w:type="gramStart"/>
       <w:r>
         <w:rPr>
           <w:rFonts w:ascii="Times New Roman" w:hAnsi="Times New Roman" w:cs="Times New Roman"/>
@@ -1238,16 +1489,7 @@
           <w:sz w:val="24"/>
           <w:szCs w:val="24"/>
         </w:rPr>
-        <w:t>“a little evidence”</w:t>
-      </w:r>
-      <w:proofErr w:type="gramEnd"/>
-      <w:r>
-        <w:rPr>
-          <w:rFonts w:ascii="Times New Roman" w:hAnsi="Times New Roman" w:cs="Times New Roman"/>
-          <w:sz w:val="24"/>
-          <w:szCs w:val="24"/>
-        </w:rPr>
-        <w:t xml:space="preserve"> and “a lot of evidence,” instead concluding </w:t>
+        <w:t xml:space="preserve">“a little evidence” and “a lot of evidence,” instead concluding </w:t>
       </w:r>
       <w:r>
         <w:rPr>
@@ -1606,7 +1848,7 @@
         </w:rPr>
         <w:t xml:space="preserve"> in</w:t>
       </w:r>
-      <w:commentRangeStart w:id="0"/>
+      <w:commentRangeStart w:id="8"/>
       <w:r>
         <w:rPr>
           <w:rFonts w:ascii="Times New Roman" w:hAnsi="Times New Roman" w:cs="Times New Roman"/>
@@ -1615,12 +1857,12 @@
         </w:rPr>
         <w:t xml:space="preserve"> quantification. </w:t>
       </w:r>
-      <w:commentRangeEnd w:id="0"/>
+      <w:commentRangeEnd w:id="8"/>
       <w:r>
         <w:rPr>
           <w:rStyle w:val="CommentReference"/>
         </w:rPr>
-        <w:commentReference w:id="0"/>
+        <w:commentReference w:id="8"/>
       </w:r>
       <w:r>
         <w:rPr>
@@ -1676,7 +1918,7 @@
           <w:sz w:val="24"/>
           <w:szCs w:val="24"/>
         </w:rPr>
-        <w:t xml:space="preserve">Morey, Hoekstra, </w:t>
+        <w:t xml:space="preserve">Morey, Hoekstra, Rouder, Lee, and </w:t>
       </w:r>
       <w:proofErr w:type="spellStart"/>
       <w:r>
@@ -1685,7 +1927,7 @@
           <w:sz w:val="24"/>
           <w:szCs w:val="24"/>
         </w:rPr>
-        <w:t>Rouder</w:t>
+        <w:t>Wagenmakers</w:t>
       </w:r>
       <w:proofErr w:type="spellEnd"/>
       <w:r>
@@ -1694,7 +1936,39 @@
           <w:sz w:val="24"/>
           <w:szCs w:val="24"/>
         </w:rPr>
-        <w:t xml:space="preserve">, Lee, and </w:t>
+        <w:t xml:space="preserve">, </w:t>
+      </w:r>
+      <w:r>
+        <w:rPr>
+          <w:rFonts w:ascii="Times New Roman" w:hAnsi="Times New Roman" w:cs="Times New Roman"/>
+          <w:sz w:val="24"/>
+          <w:szCs w:val="24"/>
+        </w:rPr>
+        <w:t>2014</w:t>
+      </w:r>
+      <w:r>
+        <w:rPr>
+          <w:rFonts w:ascii="Times New Roman" w:hAnsi="Times New Roman" w:cs="Times New Roman"/>
+          <w:sz w:val="24"/>
+          <w:szCs w:val="24"/>
+        </w:rPr>
+        <w:t>)</w:t>
+      </w:r>
+      <w:r>
+        <w:rPr>
+          <w:rFonts w:ascii="Times New Roman" w:hAnsi="Times New Roman" w:cs="Times New Roman"/>
+          <w:sz w:val="24"/>
+          <w:szCs w:val="24"/>
+        </w:rPr>
+        <w:t>, and when making inferences using ESCI, researchers seem to mentally convert them to NHST anyway (</w:t>
+      </w:r>
+      <w:r>
+        <w:rPr>
+          <w:rFonts w:ascii="Times New Roman" w:hAnsi="Times New Roman" w:cs="Times New Roman"/>
+          <w:sz w:val="24"/>
+          <w:szCs w:val="24"/>
+        </w:rPr>
+        <w:t xml:space="preserve">Hoekstra, Morey, Rouder, &amp; </w:t>
       </w:r>
       <w:proofErr w:type="spellStart"/>
       <w:r>
@@ -1712,58 +1986,6 @@
           <w:sz w:val="24"/>
           <w:szCs w:val="24"/>
         </w:rPr>
-        <w:t>, submitted)</w:t>
-      </w:r>
-      <w:r>
-        <w:rPr>
-          <w:rFonts w:ascii="Times New Roman" w:hAnsi="Times New Roman" w:cs="Times New Roman"/>
-          <w:sz w:val="24"/>
-          <w:szCs w:val="24"/>
-        </w:rPr>
-        <w:t>, and when making inferences using ESCI, researchers seem to mentally convert them to NHST anyway (</w:t>
-      </w:r>
-      <w:r>
-        <w:rPr>
-          <w:rFonts w:ascii="Times New Roman" w:hAnsi="Times New Roman" w:cs="Times New Roman"/>
-          <w:sz w:val="24"/>
-          <w:szCs w:val="24"/>
-        </w:rPr>
-        <w:t xml:space="preserve">Hoekstra, Morey, </w:t>
-      </w:r>
-      <w:proofErr w:type="spellStart"/>
-      <w:r>
-        <w:rPr>
-          <w:rFonts w:ascii="Times New Roman" w:hAnsi="Times New Roman" w:cs="Times New Roman"/>
-          <w:sz w:val="24"/>
-          <w:szCs w:val="24"/>
-        </w:rPr>
-        <w:t>Rouder</w:t>
-      </w:r>
-      <w:proofErr w:type="spellEnd"/>
-      <w:r>
-        <w:rPr>
-          <w:rFonts w:ascii="Times New Roman" w:hAnsi="Times New Roman" w:cs="Times New Roman"/>
-          <w:sz w:val="24"/>
-          <w:szCs w:val="24"/>
-        </w:rPr>
-        <w:t xml:space="preserve">, &amp; </w:t>
-      </w:r>
-      <w:proofErr w:type="spellStart"/>
-      <w:r>
-        <w:rPr>
-          <w:rFonts w:ascii="Times New Roman" w:hAnsi="Times New Roman" w:cs="Times New Roman"/>
-          <w:sz w:val="24"/>
-          <w:szCs w:val="24"/>
-        </w:rPr>
-        <w:t>Wagenmakers</w:t>
-      </w:r>
-      <w:proofErr w:type="spellEnd"/>
-      <w:r>
-        <w:rPr>
-          <w:rFonts w:ascii="Times New Roman" w:hAnsi="Times New Roman" w:cs="Times New Roman"/>
-          <w:sz w:val="24"/>
-          <w:szCs w:val="24"/>
-        </w:rPr>
         <w:t>, 2014</w:t>
       </w:r>
       <w:r>
@@ -1854,7 +2076,31 @@
           <w:sz w:val="24"/>
           <w:szCs w:val="24"/>
         </w:rPr>
-        <w:t>ESCI is, in our opinion, a useful descriptive tool, but does not permit inferences about the strength of evidence.</w:t>
+        <w:t xml:space="preserve">ESCI is, in our opinion, a useful descriptive tool, but does not permit inferences about the strength of </w:t>
+      </w:r>
+      <w:commentRangeStart w:id="9"/>
+      <w:r>
+        <w:rPr>
+          <w:rFonts w:ascii="Times New Roman" w:hAnsi="Times New Roman" w:cs="Times New Roman"/>
+          <w:sz w:val="24"/>
+          <w:szCs w:val="24"/>
+        </w:rPr>
+        <w:t>evidence</w:t>
+      </w:r>
+      <w:commentRangeEnd w:id="9"/>
+      <w:r>
+        <w:rPr>
+          <w:rStyle w:val="CommentReference"/>
+        </w:rPr>
+        <w:commentReference w:id="9"/>
+      </w:r>
+      <w:r>
+        <w:rPr>
+          <w:rFonts w:ascii="Times New Roman" w:hAnsi="Times New Roman" w:cs="Times New Roman"/>
+          <w:sz w:val="24"/>
+          <w:szCs w:val="24"/>
+        </w:rPr>
+        <w:t>.</w:t>
       </w:r>
     </w:p>
     <w:p>
@@ -1867,7 +2113,7 @@
           <w:szCs w:val="24"/>
         </w:rPr>
       </w:pPr>
-      <w:commentRangeStart w:id="1"/>
+      <w:commentRangeStart w:id="10"/>
       <w:r>
         <w:rPr>
           <w:rFonts w:ascii="Times New Roman" w:hAnsi="Times New Roman" w:cs="Times New Roman"/>
@@ -1904,12 +2150,12 @@
         </w:rPr>
         <w:t>tics</w:t>
       </w:r>
-      <w:commentRangeEnd w:id="1"/>
+      <w:commentRangeEnd w:id="10"/>
       <w:r>
         <w:rPr>
           <w:rStyle w:val="CommentReference"/>
         </w:rPr>
-        <w:commentReference w:id="1"/>
+        <w:commentReference w:id="10"/>
       </w:r>
     </w:p>
     <w:p>
@@ -1927,6 +2173,7 @@
           <w:sz w:val="24"/>
           <w:szCs w:val="24"/>
         </w:rPr>
+        <w:lastRenderedPageBreak/>
         <w:tab/>
       </w:r>
       <w:r>
@@ -1935,39 +2182,7 @@
           <w:sz w:val="24"/>
           <w:szCs w:val="24"/>
         </w:rPr>
-        <w:t xml:space="preserve">We propose Bayesian </w:t>
-      </w:r>
-      <w:r>
-        <w:rPr>
-          <w:rFonts w:ascii="Times New Roman" w:hAnsi="Times New Roman" w:cs="Times New Roman"/>
-          <w:sz w:val="24"/>
-          <w:szCs w:val="24"/>
-        </w:rPr>
-        <w:t xml:space="preserve">model comparison as the ideal </w:t>
-      </w:r>
-      <w:r>
-        <w:rPr>
-          <w:rFonts w:ascii="Times New Roman" w:hAnsi="Times New Roman" w:cs="Times New Roman"/>
-          <w:sz w:val="24"/>
-          <w:szCs w:val="24"/>
-        </w:rPr>
-        <w:t xml:space="preserve">inferential </w:t>
-      </w:r>
-      <w:r>
-        <w:rPr>
-          <w:rFonts w:ascii="Times New Roman" w:hAnsi="Times New Roman" w:cs="Times New Roman"/>
-          <w:sz w:val="24"/>
-          <w:szCs w:val="24"/>
-        </w:rPr>
-        <w:t xml:space="preserve">approach when studying and testing </w:t>
-      </w:r>
-      <w:r>
-        <w:rPr>
-          <w:rFonts w:ascii="Times New Roman" w:hAnsi="Times New Roman" w:cs="Times New Roman"/>
-          <w:sz w:val="24"/>
-          <w:szCs w:val="24"/>
-        </w:rPr>
-        <w:t>the absence of effects</w:t>
+        <w:t>We advocate Bayesian model comparison for stating evidence for effects or lack thereof in data</w:t>
       </w:r>
       <w:r>
         <w:rPr>
@@ -2025,7 +2240,39 @@
           <w:sz w:val="24"/>
           <w:szCs w:val="24"/>
         </w:rPr>
-        <w:t xml:space="preserve">When the effect size is near zero, the data are more probable given the null hypothesis than they are given the alternative hypothesis. As the effect size moves away from zero, the data </w:t>
+        <w:t xml:space="preserve">When the </w:t>
+      </w:r>
+      <w:r>
+        <w:rPr>
+          <w:rFonts w:ascii="Times New Roman" w:hAnsi="Times New Roman" w:cs="Times New Roman"/>
+          <w:sz w:val="24"/>
+          <w:szCs w:val="24"/>
+        </w:rPr>
+        <w:t xml:space="preserve">observed </w:t>
+      </w:r>
+      <w:r>
+        <w:rPr>
+          <w:rFonts w:ascii="Times New Roman" w:hAnsi="Times New Roman" w:cs="Times New Roman"/>
+          <w:sz w:val="24"/>
+          <w:szCs w:val="24"/>
+        </w:rPr>
+        <w:t xml:space="preserve">effect size is near zero, the data are more probable given the null hypothesis than they are given the alternative hypothesis. As the </w:t>
+      </w:r>
+      <w:r>
+        <w:rPr>
+          <w:rFonts w:ascii="Times New Roman" w:hAnsi="Times New Roman" w:cs="Times New Roman"/>
+          <w:sz w:val="24"/>
+          <w:szCs w:val="24"/>
+        </w:rPr>
+        <w:t xml:space="preserve">observed </w:t>
+      </w:r>
+      <w:r>
+        <w:rPr>
+          <w:rFonts w:ascii="Times New Roman" w:hAnsi="Times New Roman" w:cs="Times New Roman"/>
+          <w:sz w:val="24"/>
+          <w:szCs w:val="24"/>
+        </w:rPr>
+        <w:t xml:space="preserve">effect size moves away from zero, the data </w:t>
       </w:r>
       <w:r>
         <w:rPr>
@@ -2089,16 +2336,7 @@
           <w:sz w:val="24"/>
           <w:szCs w:val="24"/>
         </w:rPr>
-        <w:t xml:space="preserve"> the difference in </w:t>
-      </w:r>
-      <w:r>
-        <w:rPr>
-          <w:rFonts w:ascii="Times New Roman" w:hAnsi="Times New Roman" w:cs="Times New Roman"/>
-          <w:sz w:val="24"/>
-          <w:szCs w:val="24"/>
-        </w:rPr>
-        <w:lastRenderedPageBreak/>
-        <w:t>probabilities between the two hypotheses.</w:t>
+        <w:t xml:space="preserve"> the difference in probabilities between the two hypotheses.</w:t>
       </w:r>
       <w:r>
         <w:rPr>
@@ -2150,7 +2388,7 @@
           <w:szCs w:val="24"/>
         </w:rPr>
       </w:pPr>
-      <w:commentRangeStart w:id="2"/>
+      <w:commentRangeStart w:id="11"/>
       <w:proofErr w:type="gramStart"/>
       <w:r>
         <w:rPr>
@@ -2279,12 +2517,12 @@
         </w:rPr>
         <w:t>)</w:t>
       </w:r>
-      <w:commentRangeEnd w:id="2"/>
+      <w:commentRangeEnd w:id="11"/>
       <w:r>
         <w:rPr>
           <w:rStyle w:val="CommentReference"/>
         </w:rPr>
-        <w:commentReference w:id="2"/>
+        <w:commentReference w:id="11"/>
       </w:r>
     </w:p>
     <w:p>
@@ -3029,7 +3267,6 @@
           <w:szCs w:val="24"/>
         </w:rPr>
       </w:pPr>
-      <w:proofErr w:type="gramStart"/>
       <w:r>
         <w:rPr>
           <w:rFonts w:ascii="Times New Roman" w:hAnsi="Times New Roman" w:cs="Times New Roman"/>
@@ -3037,17 +3274,7 @@
           <w:sz w:val="24"/>
           <w:szCs w:val="24"/>
         </w:rPr>
-        <w:t>Specifying an Alternative Hypothesis.</w:t>
-      </w:r>
-      <w:proofErr w:type="gramEnd"/>
-      <w:r>
-        <w:rPr>
-          <w:rFonts w:ascii="Times New Roman" w:hAnsi="Times New Roman" w:cs="Times New Roman"/>
-          <w:b/>
-          <w:sz w:val="24"/>
-          <w:szCs w:val="24"/>
-        </w:rPr>
-        <w:t xml:space="preserve">  </w:t>
+        <w:t xml:space="preserve">Specifying an Alternative Hypothesis.  </w:t>
       </w:r>
     </w:p>
     <w:p>
@@ -3064,26 +3291,9 @@
           <w:sz w:val="24"/>
           <w:szCs w:val="24"/>
         </w:rPr>
+        <w:lastRenderedPageBreak/>
         <w:tab/>
-        <w:t xml:space="preserve">In order to perform a Bayesian analysis, it is first necessary to specify an alternative hypothesis. This may sound daunting at first, but it is quite possible for anyone who consumes research with some attention to </w:t>
-      </w:r>
-      <w:proofErr w:type="gramStart"/>
-      <w:r>
-        <w:rPr>
-          <w:rFonts w:ascii="Times New Roman" w:hAnsi="Times New Roman" w:cs="Times New Roman"/>
-          <w:sz w:val="24"/>
-          <w:szCs w:val="24"/>
-        </w:rPr>
-        <w:t>effect</w:t>
-      </w:r>
-      <w:proofErr w:type="gramEnd"/>
-      <w:r>
-        <w:rPr>
-          <w:rFonts w:ascii="Times New Roman" w:hAnsi="Times New Roman" w:cs="Times New Roman"/>
-          <w:sz w:val="24"/>
-          <w:szCs w:val="24"/>
-        </w:rPr>
-        <w:t xml:space="preserve"> sizes. In this alternative hypothesis, we describe the distribution of hypothesized values of the effect size. This is in contrast to traditional analyses, which assume a single true effect size. An alternative hypothesis </w:t>
+        <w:t xml:space="preserve">In order to perform a Bayesian analysis, it is first necessary to specify an alternative hypothesis. This may sound daunting at first, but it is quite possible for anyone who consumes research with some attention to effect sizes. In this alternative hypothesis, we describe the distribution of hypothesized values of the effect size. This is in contrast to traditional analyses, which assume a single true effect size. An alternative hypothesis </w:t>
       </w:r>
       <w:r>
         <w:rPr>
@@ -3163,42 +3373,15 @@
           <w:sz w:val="24"/>
           <w:szCs w:val="24"/>
         </w:rPr>
-        <w:t xml:space="preserve">” </w:t>
-      </w:r>
-      <w:r>
-        <w:rPr>
-          <w:rFonts w:ascii="Times New Roman" w:hAnsi="Times New Roman" w:cs="Times New Roman"/>
-          <w:sz w:val="24"/>
-          <w:szCs w:val="24"/>
-        </w:rPr>
-        <w:lastRenderedPageBreak/>
-        <w:t xml:space="preserve">are all feasible alternative hypotheses. </w:t>
-      </w:r>
-      <w:r>
-        <w:rPr>
-          <w:rFonts w:ascii="Times New Roman" w:hAnsi="Times New Roman" w:cs="Times New Roman"/>
-          <w:sz w:val="24"/>
-          <w:szCs w:val="24"/>
-        </w:rPr>
-        <w:t>One particularly useful alternative hypothesis is the JZS Default Prior (</w:t>
-      </w:r>
-      <w:proofErr w:type="spellStart"/>
-      <w:r>
-        <w:rPr>
-          <w:rFonts w:ascii="Times New Roman" w:hAnsi="Times New Roman" w:cs="Times New Roman"/>
-          <w:sz w:val="24"/>
-          <w:szCs w:val="24"/>
-        </w:rPr>
-        <w:t>Rouder</w:t>
-      </w:r>
-      <w:proofErr w:type="spellEnd"/>
-      <w:r>
-        <w:rPr>
-          <w:rFonts w:ascii="Times New Roman" w:hAnsi="Times New Roman" w:cs="Times New Roman"/>
-          <w:sz w:val="24"/>
-          <w:szCs w:val="24"/>
-        </w:rPr>
-        <w:t xml:space="preserve"> citation needed), which models the effect size as δ</w:t>
+        <w:t xml:space="preserve">” are all feasible alternative hypotheses. </w:t>
+      </w:r>
+      <w:r>
+        <w:rPr>
+          <w:rFonts w:ascii="Times New Roman" w:hAnsi="Times New Roman" w:cs="Times New Roman"/>
+          <w:sz w:val="24"/>
+          <w:szCs w:val="24"/>
+        </w:rPr>
+        <w:t>One particularly useful alternative hypothesis is the JZS Default Prior (Rouder citation needed), which models the effect size as δ</w:t>
       </w:r>
       <w:r>
         <w:rPr>
@@ -3291,25 +3474,7 @@
           <w:sz w:val="24"/>
           <w:szCs w:val="24"/>
         </w:rPr>
-        <w:t xml:space="preserve"> For an accessible introduction to the practice of specifying an alternative hypothesis and appropriate software tools, we suggest the interested reader consult recent work by Dienes (2011; 2014) and by </w:t>
-      </w:r>
-      <w:proofErr w:type="spellStart"/>
-      <w:r>
-        <w:rPr>
-          <w:rFonts w:ascii="Times New Roman" w:hAnsi="Times New Roman" w:cs="Times New Roman"/>
-          <w:sz w:val="24"/>
-          <w:szCs w:val="24"/>
-        </w:rPr>
-        <w:t>Rouder</w:t>
-      </w:r>
-      <w:proofErr w:type="spellEnd"/>
-      <w:r>
-        <w:rPr>
-          <w:rFonts w:ascii="Times New Roman" w:hAnsi="Times New Roman" w:cs="Times New Roman"/>
-          <w:sz w:val="24"/>
-          <w:szCs w:val="24"/>
-        </w:rPr>
-        <w:t xml:space="preserve"> et al (2012a, 2012b).</w:t>
+        <w:t xml:space="preserve"> For an accessible introduction to the practice of specifying an alternative hypothesis and appropriate software tools, we suggest the interested reader consult recent work by Dienes (2011; 2014) and by Rouder et al (2012a, 2012b).</w:t>
       </w:r>
     </w:p>
     <w:p>
@@ -3747,7 +3912,16 @@
           <w:sz w:val="24"/>
           <w:szCs w:val="24"/>
         </w:rPr>
-        <w:t>but because the results were not statistically significant, the null hypothesis was considered confirmed</w:t>
+        <w:t xml:space="preserve">but because the results were not </w:t>
+      </w:r>
+      <w:r>
+        <w:rPr>
+          <w:rFonts w:ascii="Times New Roman" w:hAnsi="Times New Roman" w:cs="Times New Roman"/>
+          <w:sz w:val="24"/>
+          <w:szCs w:val="24"/>
+        </w:rPr>
+        <w:lastRenderedPageBreak/>
+        <w:t>statistically significant, the null hypothesis was considered confirmed</w:t>
       </w:r>
       <w:r>
         <w:rPr>
@@ -3867,16 +4041,7 @@
           <w:sz w:val="24"/>
           <w:szCs w:val="24"/>
         </w:rPr>
-        <w:t xml:space="preserve">acknowledge that the pilot sample was small, but still do not entertain the possibility that the pilot test provided evidence of </w:t>
-      </w:r>
-      <w:r>
-        <w:rPr>
-          <w:rFonts w:ascii="Times New Roman" w:hAnsi="Times New Roman" w:cs="Times New Roman"/>
-          <w:sz w:val="24"/>
-          <w:szCs w:val="24"/>
-        </w:rPr>
-        <w:lastRenderedPageBreak/>
-        <w:t>differences</w:t>
+        <w:t>acknowledge that the pilot sample was small, but still do not entertain the possibility that the pilot test provided evidence of differences</w:t>
       </w:r>
       <w:r>
         <w:rPr>
@@ -4687,6 +4852,94 @@
         </w:rPr>
         <w:t>s are insensitive to stopping rules (</w:t>
       </w:r>
+      <w:r>
+        <w:rPr>
+          <w:rFonts w:ascii="Times New Roman" w:hAnsi="Times New Roman" w:cs="Times New Roman"/>
+          <w:sz w:val="24"/>
+          <w:szCs w:val="24"/>
+        </w:rPr>
+        <w:t>Rouder, 2014</w:t>
+      </w:r>
+      <w:r>
+        <w:rPr>
+          <w:rFonts w:ascii="Times New Roman" w:hAnsi="Times New Roman" w:cs="Times New Roman"/>
+          <w:sz w:val="24"/>
+          <w:szCs w:val="24"/>
+        </w:rPr>
+        <w:t>), the re</w:t>
+      </w:r>
+      <w:r>
+        <w:rPr>
+          <w:rFonts w:ascii="Times New Roman" w:hAnsi="Times New Roman" w:cs="Times New Roman"/>
+          <w:sz w:val="24"/>
+          <w:szCs w:val="24"/>
+        </w:rPr>
+        <w:t>searcher may return to collect</w:t>
+      </w:r>
+      <w:r>
+        <w:rPr>
+          <w:rFonts w:ascii="Times New Roman" w:hAnsi="Times New Roman" w:cs="Times New Roman"/>
+          <w:sz w:val="24"/>
+          <w:szCs w:val="24"/>
+        </w:rPr>
+        <w:t xml:space="preserve"> additional pilot data if the first wave of collection proves inconclusive. </w:t>
+      </w:r>
+      <w:r>
+        <w:rPr>
+          <w:rFonts w:ascii="Times New Roman" w:hAnsi="Times New Roman" w:cs="Times New Roman"/>
+          <w:sz w:val="24"/>
+          <w:szCs w:val="24"/>
+        </w:rPr>
+        <w:t xml:space="preserve">But how much evidence is </w:t>
+      </w:r>
+      <w:r>
+        <w:rPr>
+          <w:rFonts w:ascii="Times New Roman" w:hAnsi="Times New Roman" w:cs="Times New Roman"/>
+          <w:sz w:val="24"/>
+          <w:szCs w:val="24"/>
+        </w:rPr>
+        <w:t>needed</w:t>
+      </w:r>
+      <w:r>
+        <w:rPr>
+          <w:rFonts w:ascii="Times New Roman" w:hAnsi="Times New Roman" w:cs="Times New Roman"/>
+          <w:sz w:val="24"/>
+          <w:szCs w:val="24"/>
+        </w:rPr>
+        <w:t xml:space="preserve">? </w:t>
+      </w:r>
+      <w:r>
+        <w:rPr>
+          <w:rFonts w:ascii="Times New Roman" w:hAnsi="Times New Roman" w:cs="Times New Roman"/>
+          <w:sz w:val="24"/>
+          <w:szCs w:val="24"/>
+        </w:rPr>
+        <w:t xml:space="preserve">Recall that posterior beliefs are the product of prior beliefs and the </w:t>
+      </w:r>
+      <w:r>
+        <w:rPr>
+          <w:rFonts w:ascii="Times New Roman" w:hAnsi="Times New Roman" w:cs="Times New Roman"/>
+          <w:sz w:val="24"/>
+          <w:szCs w:val="24"/>
+        </w:rPr>
+        <w:t>Bayes factor</w:t>
+      </w:r>
+      <w:r>
+        <w:rPr>
+          <w:rFonts w:ascii="Times New Roman" w:hAnsi="Times New Roman" w:cs="Times New Roman"/>
+          <w:sz w:val="24"/>
+          <w:szCs w:val="24"/>
+        </w:rPr>
+        <w:t xml:space="preserve">. </w:t>
+      </w:r>
+      <w:r>
+        <w:rPr>
+          <w:rFonts w:ascii="Times New Roman" w:hAnsi="Times New Roman" w:cs="Times New Roman"/>
+          <w:sz w:val="24"/>
+          <w:szCs w:val="24"/>
+        </w:rPr>
+        <w:t xml:space="preserve">In the case that two stimuli seem to be obviously matched, it may not be necessary to provide a lot of evidence in a thorough pilot test; in the case that two stimuli would seem to be poorly matched, substantially more thorough pilot testing will be necessary to demonstrate their </w:t>
+      </w:r>
       <w:proofErr w:type="spellStart"/>
       <w:r>
         <w:rPr>
@@ -4694,7 +4947,7 @@
           <w:sz w:val="24"/>
           <w:szCs w:val="24"/>
         </w:rPr>
-        <w:t>Rouder</w:t>
+        <w:t>matchedness</w:t>
       </w:r>
       <w:proofErr w:type="spellEnd"/>
       <w:r>
@@ -4703,78 +4956,6 @@
           <w:sz w:val="24"/>
           <w:szCs w:val="24"/>
         </w:rPr>
-        <w:t>, 2014</w:t>
-      </w:r>
-      <w:r>
-        <w:rPr>
-          <w:rFonts w:ascii="Times New Roman" w:hAnsi="Times New Roman" w:cs="Times New Roman"/>
-          <w:sz w:val="24"/>
-          <w:szCs w:val="24"/>
-        </w:rPr>
-        <w:t>), the re</w:t>
-      </w:r>
-      <w:r>
-        <w:rPr>
-          <w:rFonts w:ascii="Times New Roman" w:hAnsi="Times New Roman" w:cs="Times New Roman"/>
-          <w:sz w:val="24"/>
-          <w:szCs w:val="24"/>
-        </w:rPr>
-        <w:t>searcher may return to collect</w:t>
-      </w:r>
-      <w:r>
-        <w:rPr>
-          <w:rFonts w:ascii="Times New Roman" w:hAnsi="Times New Roman" w:cs="Times New Roman"/>
-          <w:sz w:val="24"/>
-          <w:szCs w:val="24"/>
-        </w:rPr>
-        <w:t xml:space="preserve"> additional pilot data if the first wave of collection proves inconclusive. </w:t>
-      </w:r>
-      <w:r>
-        <w:rPr>
-          <w:rFonts w:ascii="Times New Roman" w:hAnsi="Times New Roman" w:cs="Times New Roman"/>
-          <w:sz w:val="24"/>
-          <w:szCs w:val="24"/>
-        </w:rPr>
-        <w:t xml:space="preserve">But how much evidence is </w:t>
-      </w:r>
-      <w:r>
-        <w:rPr>
-          <w:rFonts w:ascii="Times New Roman" w:hAnsi="Times New Roman" w:cs="Times New Roman"/>
-          <w:sz w:val="24"/>
-          <w:szCs w:val="24"/>
-        </w:rPr>
-        <w:t>needed</w:t>
-      </w:r>
-      <w:r>
-        <w:rPr>
-          <w:rFonts w:ascii="Times New Roman" w:hAnsi="Times New Roman" w:cs="Times New Roman"/>
-          <w:sz w:val="24"/>
-          <w:szCs w:val="24"/>
-        </w:rPr>
-        <w:t xml:space="preserve">? </w:t>
-      </w:r>
-      <w:r>
-        <w:rPr>
-          <w:rFonts w:ascii="Times New Roman" w:hAnsi="Times New Roman" w:cs="Times New Roman"/>
-          <w:sz w:val="24"/>
-          <w:szCs w:val="24"/>
-        </w:rPr>
-        <w:t xml:space="preserve">Recall that posterior beliefs are the product of prior beliefs and the </w:t>
-      </w:r>
-      <w:r>
-        <w:rPr>
-          <w:rFonts w:ascii="Times New Roman" w:hAnsi="Times New Roman" w:cs="Times New Roman"/>
-          <w:sz w:val="24"/>
-          <w:szCs w:val="24"/>
-        </w:rPr>
-        <w:t>Bayes factor</w:t>
-      </w:r>
-      <w:r>
-        <w:rPr>
-          <w:rFonts w:ascii="Times New Roman" w:hAnsi="Times New Roman" w:cs="Times New Roman"/>
-          <w:sz w:val="24"/>
-          <w:szCs w:val="24"/>
-        </w:rPr>
         <w:t xml:space="preserve">. </w:t>
       </w:r>
       <w:r>
@@ -4783,51 +4964,16 @@
           <w:sz w:val="24"/>
           <w:szCs w:val="24"/>
         </w:rPr>
-        <w:t xml:space="preserve">In the case that two stimuli seem to be obviously matched, it may not be necessary to provide a lot of evidence in a thorough pilot test; in the case that two stimuli would seem to be poorly </w:t>
-      </w:r>
-      <w:proofErr w:type="gramStart"/>
-      <w:r>
-        <w:rPr>
-          <w:rFonts w:ascii="Times New Roman" w:hAnsi="Times New Roman" w:cs="Times New Roman"/>
-          <w:sz w:val="24"/>
-          <w:szCs w:val="24"/>
-        </w:rPr>
-        <w:t>matched,</w:t>
-      </w:r>
-      <w:proofErr w:type="gramEnd"/>
-      <w:r>
-        <w:rPr>
-          <w:rFonts w:ascii="Times New Roman" w:hAnsi="Times New Roman" w:cs="Times New Roman"/>
-          <w:sz w:val="24"/>
-          <w:szCs w:val="24"/>
-        </w:rPr>
-        <w:t xml:space="preserve"> substantially more thorough pilot testing will be necessary to demonstrate their </w:t>
-      </w:r>
-      <w:proofErr w:type="spellStart"/>
-      <w:r>
-        <w:rPr>
-          <w:rFonts w:ascii="Times New Roman" w:hAnsi="Times New Roman" w:cs="Times New Roman"/>
-          <w:sz w:val="24"/>
-          <w:szCs w:val="24"/>
-        </w:rPr>
-        <w:t>matchedness</w:t>
-      </w:r>
-      <w:proofErr w:type="spellEnd"/>
-      <w:r>
-        <w:rPr>
-          <w:rFonts w:ascii="Times New Roman" w:hAnsi="Times New Roman" w:cs="Times New Roman"/>
-          <w:sz w:val="24"/>
-          <w:szCs w:val="24"/>
-        </w:rPr>
-        <w:t xml:space="preserve">. </w:t>
-      </w:r>
-      <w:r>
-        <w:rPr>
-          <w:rFonts w:ascii="Times New Roman" w:hAnsi="Times New Roman" w:cs="Times New Roman"/>
-          <w:sz w:val="24"/>
-          <w:szCs w:val="24"/>
-        </w:rPr>
-        <w:t xml:space="preserve"> There can be no objective threshold that separates “sufficient evidence” from “insufficient evidence”, as prior beliefs are inherently subjective. Thus, to the question “How much evidence do I need?” the answer is simply “Enough to convince your reviewers, readers, critics, and yourself.”</w:t>
+        <w:t xml:space="preserve"> There can be no objective threshold that separates “sufficient evidence” from </w:t>
+      </w:r>
+      <w:r>
+        <w:rPr>
+          <w:rFonts w:ascii="Times New Roman" w:hAnsi="Times New Roman" w:cs="Times New Roman"/>
+          <w:sz w:val="24"/>
+          <w:szCs w:val="24"/>
+        </w:rPr>
+        <w:lastRenderedPageBreak/>
+        <w:t>“insufficient evidence”, as prior beliefs are inherently subjective. Thus, to the question “How much evidence do I need?” the answer is simply “Enough to convince your reviewers, readers, critics, and yourself.”</w:t>
       </w:r>
       <w:r>
         <w:rPr>
@@ -4837,23 +4983,13 @@
         </w:rPr>
         <w:t xml:space="preserve"> </w:t>
       </w:r>
-      <w:proofErr w:type="spellStart"/>
-      <w:r>
-        <w:rPr>
-          <w:rFonts w:ascii="Times New Roman" w:hAnsi="Times New Roman" w:cs="Times New Roman"/>
-          <w:sz w:val="24"/>
-          <w:szCs w:val="24"/>
-        </w:rPr>
-        <w:t>Rouder</w:t>
-      </w:r>
-      <w:proofErr w:type="spellEnd"/>
-      <w:r>
-        <w:rPr>
-          <w:rFonts w:ascii="Times New Roman" w:hAnsi="Times New Roman" w:cs="Times New Roman"/>
-          <w:sz w:val="24"/>
-          <w:szCs w:val="24"/>
-        </w:rPr>
-        <w:t xml:space="preserve">, Morey, and </w:t>
+      <w:r>
+        <w:rPr>
+          <w:rFonts w:ascii="Times New Roman" w:hAnsi="Times New Roman" w:cs="Times New Roman"/>
+          <w:sz w:val="24"/>
+          <w:szCs w:val="24"/>
+        </w:rPr>
+        <w:t xml:space="preserve">Rouder, Morey, and </w:t>
       </w:r>
       <w:proofErr w:type="spellStart"/>
       <w:r>
@@ -4971,16 +5107,7 @@
           <w:sz w:val="24"/>
           <w:szCs w:val="24"/>
         </w:rPr>
-        <w:t xml:space="preserve">make a decision </w:t>
-      </w:r>
-      <w:r>
-        <w:rPr>
-          <w:rFonts w:ascii="Times New Roman" w:hAnsi="Times New Roman" w:cs="Times New Roman"/>
-          <w:sz w:val="24"/>
-          <w:szCs w:val="24"/>
-        </w:rPr>
-        <w:lastRenderedPageBreak/>
-        <w:t>whether a pound is a significant weight of bananas. We may all agree that</w:t>
+        <w:t>make a decision whether a pound is a significant weight of bananas. We may all agree that</w:t>
       </w:r>
       <w:r>
         <w:rPr>
@@ -5559,25 +5686,7 @@
           <w:sz w:val="24"/>
           <w:szCs w:val="24"/>
         </w:rPr>
-        <w:t xml:space="preserve"> it is easy to demonstrate that there are not large effects, but difficult to demonstrate that there </w:t>
-      </w:r>
-      <w:proofErr w:type="gramStart"/>
-      <w:r>
-        <w:rPr>
-          <w:rFonts w:ascii="Times New Roman" w:hAnsi="Times New Roman" w:cs="Times New Roman"/>
-          <w:sz w:val="24"/>
-          <w:szCs w:val="24"/>
-        </w:rPr>
-        <w:t>are</w:t>
-      </w:r>
-      <w:proofErr w:type="gramEnd"/>
-      <w:r>
-        <w:rPr>
-          <w:rFonts w:ascii="Times New Roman" w:hAnsi="Times New Roman" w:cs="Times New Roman"/>
-          <w:sz w:val="24"/>
-          <w:szCs w:val="24"/>
-        </w:rPr>
-        <w:t xml:space="preserve"> not small effects. </w:t>
+        <w:t xml:space="preserve"> it is easy to demonstrate that there are not large effects, but difficult to demonstrate that there are not small effects. </w:t>
       </w:r>
       <w:r>
         <w:rPr>
@@ -5654,6 +5763,7 @@
           <w:sz w:val="24"/>
           <w:szCs w:val="24"/>
         </w:rPr>
+        <w:lastRenderedPageBreak/>
         <w:t>First, we re</w:t>
       </w:r>
       <w:r>
@@ -5879,16 +5989,7 @@
           <w:sz w:val="24"/>
           <w:szCs w:val="24"/>
         </w:rPr>
-        <w:t xml:space="preserve">they should also be twice as concerned that </w:t>
-      </w:r>
-      <w:r>
-        <w:rPr>
-          <w:rFonts w:ascii="Times New Roman" w:hAnsi="Times New Roman" w:cs="Times New Roman"/>
-          <w:sz w:val="24"/>
-          <w:szCs w:val="24"/>
-        </w:rPr>
-        <w:lastRenderedPageBreak/>
-        <w:t>the games differ in feelings of competence, and four times as concerned that they differ in difficulty.</w:t>
+        <w:t>they should also be twice as concerned that the games differ in feelings of competence, and four times as concerned that they differ in difficulty.</w:t>
       </w:r>
       <w:r>
         <w:rPr>
@@ -6541,7 +6642,16 @@
           <w:sz w:val="24"/>
           <w:szCs w:val="24"/>
         </w:rPr>
-        <w:t xml:space="preserve"> = .02. This last variable was explored through </w:t>
+        <w:t xml:space="preserve"> = .02. This last variable was </w:t>
+      </w:r>
+      <w:r>
+        <w:rPr>
+          <w:rFonts w:ascii="Times New Roman" w:hAnsi="Times New Roman" w:cs="Times New Roman"/>
+          <w:sz w:val="24"/>
+          <w:szCs w:val="24"/>
+        </w:rPr>
+        <w:lastRenderedPageBreak/>
+        <w:t xml:space="preserve">explored through </w:t>
       </w:r>
       <w:proofErr w:type="spellStart"/>
       <w:r>
@@ -6733,16 +6843,7 @@
           <w:sz w:val="24"/>
           <w:szCs w:val="24"/>
         </w:rPr>
-        <w:t xml:space="preserve">that the early levels of a </w:t>
-      </w:r>
-      <w:r>
-        <w:rPr>
-          <w:rFonts w:ascii="Times New Roman" w:hAnsi="Times New Roman" w:cs="Times New Roman"/>
-          <w:sz w:val="24"/>
-          <w:szCs w:val="24"/>
-        </w:rPr>
-        <w:lastRenderedPageBreak/>
-        <w:t xml:space="preserve">game are often rather easier than the latter levels, that </w:t>
+        <w:t xml:space="preserve">that the early levels of a game are often rather easier than the latter levels, that </w:t>
       </w:r>
       <w:r>
         <w:rPr>
@@ -7443,7 +7544,16 @@
           <w:sz w:val="24"/>
           <w:szCs w:val="24"/>
         </w:rPr>
-        <w:t xml:space="preserve"> can favor the null hypothesis of no difference, an alternative hypothesis of a confound</w:t>
+        <w:t xml:space="preserve"> can favor the null hypothesis of no difference, an alternative hypothesis of a </w:t>
+      </w:r>
+      <w:r>
+        <w:rPr>
+          <w:rFonts w:ascii="Times New Roman" w:hAnsi="Times New Roman" w:cs="Times New Roman"/>
+          <w:sz w:val="24"/>
+          <w:szCs w:val="24"/>
+        </w:rPr>
+        <w:lastRenderedPageBreak/>
+        <w:t>confound</w:t>
       </w:r>
       <w:r>
         <w:rPr>
@@ -7596,16 +7706,7 @@
           <w:sz w:val="24"/>
           <w:szCs w:val="24"/>
         </w:rPr>
-        <w:t xml:space="preserve">The controversy in this research literature has been caused, in part, by differences in study results across researchers. Some researchers report finding statistically significant effects </w:t>
-      </w:r>
-      <w:r>
-        <w:rPr>
-          <w:rFonts w:ascii="Times New Roman" w:hAnsi="Times New Roman" w:cs="Times New Roman"/>
-          <w:sz w:val="24"/>
-          <w:szCs w:val="24"/>
-        </w:rPr>
-        <w:lastRenderedPageBreak/>
-        <w:t xml:space="preserve">of game violence, while other researchers report retaining the null hypothesis. </w:t>
+        <w:t xml:space="preserve">The controversy in this research literature has been caused, in part, by differences in study results across researchers. Some researchers report finding statistically significant effects of game violence, while other researchers report retaining the null hypothesis. </w:t>
       </w:r>
       <w:r>
         <w:rPr>
@@ -8611,25 +8712,7 @@
           <w:sz w:val="24"/>
           <w:szCs w:val="24"/>
         </w:rPr>
-        <w:t xml:space="preserve">, we cannot combine and </w:t>
-      </w:r>
-      <w:proofErr w:type="gramStart"/>
-      <w:r>
-        <w:rPr>
-          <w:rFonts w:ascii="Times New Roman" w:hAnsi="Times New Roman" w:cs="Times New Roman"/>
-          <w:sz w:val="24"/>
-          <w:szCs w:val="24"/>
-        </w:rPr>
-        <w:t>meta-</w:t>
-      </w:r>
-      <w:proofErr w:type="gramEnd"/>
-      <w:r>
-        <w:rPr>
-          <w:rFonts w:ascii="Times New Roman" w:hAnsi="Times New Roman" w:cs="Times New Roman"/>
-          <w:sz w:val="24"/>
-          <w:szCs w:val="24"/>
-        </w:rPr>
-        <w:t>analyze studies for greater power</w:t>
+        <w:t>, we cannot combine and meta-analyze studies for greater power</w:t>
       </w:r>
       <w:r>
         <w:rPr>
@@ -8671,6 +8754,7 @@
           <w:sz w:val="24"/>
           <w:szCs w:val="24"/>
         </w:rPr>
+        <w:lastRenderedPageBreak/>
         <w:t xml:space="preserve">Because these samples are small and the tests underpowered, failure to reject the null may not provide evidence of the truth of the null.  </w:t>
       </w:r>
       <w:r>
@@ -8705,7 +8789,7 @@
         </w:rPr>
         <w:t xml:space="preserve">. </w:t>
       </w:r>
-      <w:commentRangeStart w:id="3"/>
+      <w:commentRangeStart w:id="12"/>
       <w:r>
         <w:rPr>
           <w:rFonts w:ascii="Times New Roman" w:hAnsi="Times New Roman" w:cs="Times New Roman"/>
@@ -8745,18 +8829,50 @@
           <w:sz w:val="24"/>
           <w:szCs w:val="24"/>
         </w:rPr>
+        <w:t xml:space="preserve"> (</w:t>
+      </w:r>
+      <w:proofErr w:type="gramStart"/>
+      <w:r>
+        <w:rPr>
+          <w:rFonts w:ascii="Times New Roman" w:hAnsi="Times New Roman" w:cs="Times New Roman"/>
+          <w:sz w:val="24"/>
+          <w:szCs w:val="24"/>
+        </w:rPr>
+        <w:t>pp</w:t>
+      </w:r>
+      <w:proofErr w:type="gramEnd"/>
+      <w:r>
+        <w:rPr>
+          <w:rFonts w:ascii="Times New Roman" w:hAnsi="Times New Roman" w:cs="Times New Roman"/>
+          <w:sz w:val="24"/>
+          <w:szCs w:val="24"/>
+        </w:rPr>
+        <w:t xml:space="preserve"> 266). </w:t>
+      </w:r>
+      <w:r>
+        <w:rPr>
+          <w:rFonts w:ascii="Times New Roman" w:hAnsi="Times New Roman" w:cs="Times New Roman"/>
+          <w:sz w:val="24"/>
+          <w:szCs w:val="24"/>
+        </w:rPr>
         <w:t xml:space="preserve"> </w:t>
       </w:r>
-      <w:proofErr w:type="gramStart"/>
-      <w:r>
-        <w:rPr>
-          <w:rFonts w:ascii="Times New Roman" w:hAnsi="Times New Roman" w:cs="Times New Roman"/>
-          <w:sz w:val="24"/>
-          <w:szCs w:val="24"/>
-        </w:rPr>
-        <w:t>(pp 266).</w:t>
-      </w:r>
-      <w:proofErr w:type="gramEnd"/>
+      <w:r>
+        <w:rPr>
+          <w:rFonts w:ascii="Times New Roman" w:hAnsi="Times New Roman" w:cs="Times New Roman"/>
+          <w:sz w:val="24"/>
+          <w:szCs w:val="24"/>
+        </w:rPr>
+        <w:t>On the contrary, t</w:t>
+      </w:r>
+      <w:r>
+        <w:rPr>
+          <w:rFonts w:ascii="Times New Roman" w:hAnsi="Times New Roman" w:cs="Times New Roman"/>
+          <w:sz w:val="24"/>
+          <w:szCs w:val="24"/>
+        </w:rPr>
+        <w:t>he effect size is measured with error, especially in small samples; increasing the sample size would not only increase the precision of measurement, but also could cause the estimated effect size to change substantially.</w:t>
+      </w:r>
       <w:r>
         <w:rPr>
           <w:rFonts w:ascii="Times New Roman" w:hAnsi="Times New Roman" w:cs="Times New Roman"/>
@@ -8771,6 +8887,47 @@
           <w:sz w:val="24"/>
           <w:szCs w:val="24"/>
         </w:rPr>
+        <w:t xml:space="preserve">A similar argument is advanced by Ferguson et al. (2008) </w:t>
+      </w:r>
+      <w:commentRangeStart w:id="13"/>
+      <w:r>
+        <w:rPr>
+          <w:rFonts w:ascii="Times New Roman" w:hAnsi="Times New Roman" w:cs="Times New Roman"/>
+          <w:sz w:val="24"/>
+          <w:szCs w:val="24"/>
+        </w:rPr>
+        <w:t>“Although the null hypothesis can no</w:t>
+      </w:r>
+      <w:r>
+        <w:rPr>
+          <w:rFonts w:ascii="Times New Roman" w:hAnsi="Times New Roman" w:cs="Times New Roman"/>
+          <w:sz w:val="24"/>
+          <w:szCs w:val="24"/>
+        </w:rPr>
+        <w:t>t traditionally be accepted as ‘</w:t>
+      </w:r>
+      <w:r>
+        <w:rPr>
+          <w:rFonts w:ascii="Times New Roman" w:hAnsi="Times New Roman" w:cs="Times New Roman"/>
+          <w:sz w:val="24"/>
+          <w:szCs w:val="24"/>
+        </w:rPr>
+        <w:t>true,</w:t>
+      </w:r>
+      <w:r>
+        <w:rPr>
+          <w:rFonts w:ascii="Times New Roman" w:hAnsi="Times New Roman" w:cs="Times New Roman"/>
+          <w:sz w:val="24"/>
+          <w:szCs w:val="24"/>
+        </w:rPr>
+        <w:t>’</w:t>
+      </w:r>
+      <w:r>
+        <w:rPr>
+          <w:rFonts w:ascii="Times New Roman" w:hAnsi="Times New Roman" w:cs="Times New Roman"/>
+          <w:sz w:val="24"/>
+          <w:szCs w:val="24"/>
+        </w:rPr>
         <w:t xml:space="preserve"> </w:t>
       </w:r>
       <w:r>
@@ -8779,15 +8936,79 @@
           <w:sz w:val="24"/>
           <w:szCs w:val="24"/>
         </w:rPr>
-        <w:t>On the contrary, t</w:t>
-      </w:r>
-      <w:r>
-        <w:rPr>
-          <w:rFonts w:ascii="Times New Roman" w:hAnsi="Times New Roman" w:cs="Times New Roman"/>
-          <w:sz w:val="24"/>
-          <w:szCs w:val="24"/>
-        </w:rPr>
-        <w:t>he effect size is measured with error, especially in small samples; increasing the sample size would not only increase the precision of measurement, but also could cause the estimated effect size to change substantially.</w:t>
+        <w:t>[</w:t>
+      </w:r>
+      <w:r>
+        <w:rPr>
+          <w:rFonts w:ascii="Times New Roman" w:hAnsi="Times New Roman" w:cs="Times New Roman"/>
+          <w:sz w:val="24"/>
+          <w:szCs w:val="24"/>
+        </w:rPr>
+        <w:t>Loftus (1996) presented that</w:t>
+      </w:r>
+      <w:r>
+        <w:rPr>
+          <w:rFonts w:ascii="Times New Roman" w:hAnsi="Times New Roman" w:cs="Times New Roman"/>
+          <w:sz w:val="24"/>
+          <w:szCs w:val="24"/>
+        </w:rPr>
+        <w:t>]</w:t>
+      </w:r>
+      <w:r>
+        <w:rPr>
+          <w:rFonts w:ascii="Times New Roman" w:hAnsi="Times New Roman" w:cs="Times New Roman"/>
+          <w:sz w:val="24"/>
+          <w:szCs w:val="24"/>
+        </w:rPr>
+        <w:t xml:space="preserve"> if the 95% confidence interval in group difference scores (e.g., μ1 – μ2) is reasonably small, the null hypothesis can be effectively accepted as true. Similarly, </w:t>
+      </w:r>
+      <w:r>
+        <w:rPr>
+          <w:rFonts w:ascii="Times New Roman" w:hAnsi="Times New Roman" w:cs="Times New Roman"/>
+          <w:sz w:val="24"/>
+          <w:szCs w:val="24"/>
+        </w:rPr>
+        <w:t>[</w:t>
+      </w:r>
+      <w:r>
+        <w:rPr>
+          <w:rFonts w:ascii="Times New Roman" w:hAnsi="Times New Roman" w:cs="Times New Roman"/>
+          <w:sz w:val="24"/>
+          <w:szCs w:val="24"/>
+        </w:rPr>
+        <w:t>Cohen (1994) suggested examining the confidence interval around the effect size.</w:t>
+      </w:r>
+      <w:r>
+        <w:rPr>
+          <w:rFonts w:ascii="Times New Roman" w:hAnsi="Times New Roman" w:cs="Times New Roman"/>
+          <w:sz w:val="24"/>
+          <w:szCs w:val="24"/>
+        </w:rPr>
+        <w:t>]</w:t>
+      </w:r>
+      <w:r>
+        <w:rPr>
+          <w:rFonts w:ascii="Times New Roman" w:hAnsi="Times New Roman" w:cs="Times New Roman"/>
+          <w:sz w:val="24"/>
+          <w:szCs w:val="24"/>
+        </w:rPr>
+        <w:t xml:space="preserve"> Effect-size confidence intervals that cross zero effect can be reasonably c</w:t>
+      </w:r>
+      <w:r>
+        <w:rPr>
+          <w:rFonts w:ascii="Times New Roman" w:hAnsi="Times New Roman" w:cs="Times New Roman"/>
+          <w:sz w:val="24"/>
+          <w:szCs w:val="24"/>
+        </w:rPr>
+        <w:t>oncluded to be ‘untrue’</w:t>
+      </w:r>
+      <w:r>
+        <w:rPr>
+          <w:rFonts w:ascii="Times New Roman" w:hAnsi="Times New Roman" w:cs="Times New Roman"/>
+          <w:sz w:val="24"/>
+          <w:szCs w:val="24"/>
+        </w:rPr>
+        <w:t xml:space="preserve"> and, thus, support the null.”</w:t>
       </w:r>
       <w:r>
         <w:rPr>
@@ -8797,183 +9018,19 @@
         </w:rPr>
         <w:t xml:space="preserve"> </w:t>
       </w:r>
-      <w:r>
-        <w:rPr>
-          <w:rFonts w:ascii="Times New Roman" w:hAnsi="Times New Roman" w:cs="Times New Roman"/>
-          <w:sz w:val="24"/>
-          <w:szCs w:val="24"/>
-        </w:rPr>
-        <w:t xml:space="preserve">A similar argument is advanced by Ferguson et al. (2008) </w:t>
-      </w:r>
-      <w:commentRangeStart w:id="4"/>
-      <w:r>
-        <w:rPr>
-          <w:rFonts w:ascii="Times New Roman" w:hAnsi="Times New Roman" w:cs="Times New Roman"/>
-          <w:sz w:val="24"/>
-          <w:szCs w:val="24"/>
-        </w:rPr>
-        <w:t xml:space="preserve">“Although the null hypothesis </w:t>
-      </w:r>
-      <w:proofErr w:type="spellStart"/>
-      <w:r>
-        <w:rPr>
-          <w:rFonts w:ascii="Times New Roman" w:hAnsi="Times New Roman" w:cs="Times New Roman"/>
-          <w:sz w:val="24"/>
-          <w:szCs w:val="24"/>
-        </w:rPr>
-        <w:t>can no</w:t>
-      </w:r>
-      <w:r>
-        <w:rPr>
-          <w:rFonts w:ascii="Times New Roman" w:hAnsi="Times New Roman" w:cs="Times New Roman"/>
-          <w:sz w:val="24"/>
-          <w:szCs w:val="24"/>
-        </w:rPr>
-        <w:t>t</w:t>
-      </w:r>
-      <w:proofErr w:type="spellEnd"/>
-      <w:r>
-        <w:rPr>
-          <w:rFonts w:ascii="Times New Roman" w:hAnsi="Times New Roman" w:cs="Times New Roman"/>
-          <w:sz w:val="24"/>
-          <w:szCs w:val="24"/>
-        </w:rPr>
-        <w:t xml:space="preserve"> traditionally be accepted as ‘</w:t>
-      </w:r>
-      <w:r>
-        <w:rPr>
-          <w:rFonts w:ascii="Times New Roman" w:hAnsi="Times New Roman" w:cs="Times New Roman"/>
-          <w:sz w:val="24"/>
-          <w:szCs w:val="24"/>
-        </w:rPr>
-        <w:t>true,</w:t>
-      </w:r>
-      <w:r>
-        <w:rPr>
-          <w:rFonts w:ascii="Times New Roman" w:hAnsi="Times New Roman" w:cs="Times New Roman"/>
-          <w:sz w:val="24"/>
-          <w:szCs w:val="24"/>
-        </w:rPr>
-        <w:t>’</w:t>
-      </w:r>
-      <w:r>
-        <w:rPr>
-          <w:rFonts w:ascii="Times New Roman" w:hAnsi="Times New Roman" w:cs="Times New Roman"/>
-          <w:sz w:val="24"/>
-          <w:szCs w:val="24"/>
-        </w:rPr>
-        <w:t xml:space="preserve"> </w:t>
-      </w:r>
-      <w:r>
-        <w:rPr>
-          <w:rFonts w:ascii="Times New Roman" w:hAnsi="Times New Roman" w:cs="Times New Roman"/>
-          <w:sz w:val="24"/>
-          <w:szCs w:val="24"/>
-        </w:rPr>
-        <w:t>[</w:t>
-      </w:r>
-      <w:r>
-        <w:rPr>
-          <w:rFonts w:ascii="Times New Roman" w:hAnsi="Times New Roman" w:cs="Times New Roman"/>
-          <w:sz w:val="24"/>
-          <w:szCs w:val="24"/>
-        </w:rPr>
-        <w:t>Loftus (1996) presented that</w:t>
-      </w:r>
-      <w:r>
-        <w:rPr>
-          <w:rFonts w:ascii="Times New Roman" w:hAnsi="Times New Roman" w:cs="Times New Roman"/>
-          <w:sz w:val="24"/>
-          <w:szCs w:val="24"/>
-        </w:rPr>
-        <w:t>]</w:t>
-      </w:r>
-      <w:r>
-        <w:rPr>
-          <w:rFonts w:ascii="Times New Roman" w:hAnsi="Times New Roman" w:cs="Times New Roman"/>
-          <w:sz w:val="24"/>
-          <w:szCs w:val="24"/>
-        </w:rPr>
-        <w:t xml:space="preserve"> if the 95% confidence interval in group difference scores (e.g., μ1 </w:t>
-      </w:r>
-      <w:r>
-        <w:rPr>
-          <w:rFonts w:ascii="Times New Roman" w:hAnsi="Times New Roman" w:cs="Times New Roman"/>
-          <w:sz w:val="24"/>
-          <w:szCs w:val="24"/>
-        </w:rPr>
-        <w:lastRenderedPageBreak/>
-        <w:t xml:space="preserve">– μ2) is reasonably small, the null hypothesis can be effectively accepted as true. Similarly, </w:t>
-      </w:r>
-      <w:r>
-        <w:rPr>
-          <w:rFonts w:ascii="Times New Roman" w:hAnsi="Times New Roman" w:cs="Times New Roman"/>
-          <w:sz w:val="24"/>
-          <w:szCs w:val="24"/>
-        </w:rPr>
-        <w:t>[</w:t>
-      </w:r>
-      <w:r>
-        <w:rPr>
-          <w:rFonts w:ascii="Times New Roman" w:hAnsi="Times New Roman" w:cs="Times New Roman"/>
-          <w:sz w:val="24"/>
-          <w:szCs w:val="24"/>
-        </w:rPr>
-        <w:t>Cohen (1994) suggested examining the confidence interval around the effect size.</w:t>
-      </w:r>
-      <w:r>
-        <w:rPr>
-          <w:rFonts w:ascii="Times New Roman" w:hAnsi="Times New Roman" w:cs="Times New Roman"/>
-          <w:sz w:val="24"/>
-          <w:szCs w:val="24"/>
-        </w:rPr>
-        <w:t>]</w:t>
-      </w:r>
-      <w:r>
-        <w:rPr>
-          <w:rFonts w:ascii="Times New Roman" w:hAnsi="Times New Roman" w:cs="Times New Roman"/>
-          <w:sz w:val="24"/>
-          <w:szCs w:val="24"/>
-        </w:rPr>
-        <w:t xml:space="preserve"> Effect-size confidence intervals that cross zero effect can be reasonably c</w:t>
-      </w:r>
-      <w:r>
-        <w:rPr>
-          <w:rFonts w:ascii="Times New Roman" w:hAnsi="Times New Roman" w:cs="Times New Roman"/>
-          <w:sz w:val="24"/>
-          <w:szCs w:val="24"/>
-        </w:rPr>
-        <w:t>oncluded to be ‘untrue’</w:t>
-      </w:r>
-      <w:r>
-        <w:rPr>
-          <w:rFonts w:ascii="Times New Roman" w:hAnsi="Times New Roman" w:cs="Times New Roman"/>
-          <w:sz w:val="24"/>
-          <w:szCs w:val="24"/>
-        </w:rPr>
-        <w:t xml:space="preserve"> and, thus, support the null.”</w:t>
-      </w:r>
-      <w:r>
-        <w:rPr>
-          <w:rFonts w:ascii="Times New Roman" w:hAnsi="Times New Roman" w:cs="Times New Roman"/>
-          <w:sz w:val="24"/>
-          <w:szCs w:val="24"/>
-        </w:rPr>
-        <w:t xml:space="preserve"> </w:t>
-      </w:r>
-      <w:commentRangeEnd w:id="4"/>
+      <w:commentRangeEnd w:id="13"/>
       <w:r>
         <w:rPr>
           <w:rStyle w:val="CommentReference"/>
         </w:rPr>
-        <w:commentReference w:id="4"/>
-      </w:r>
-      <w:commentRangeEnd w:id="3"/>
+        <w:commentReference w:id="13"/>
+      </w:r>
+      <w:commentRangeEnd w:id="12"/>
       <w:r>
         <w:rPr>
           <w:rStyle w:val="CommentReference"/>
         </w:rPr>
-        <w:commentReference w:id="3"/>
+        <w:commentReference w:id="12"/>
       </w:r>
       <w:r>
         <w:rPr>
@@ -9860,7 +9917,16 @@
           <w:sz w:val="24"/>
           <w:szCs w:val="24"/>
         </w:rPr>
-        <w:t xml:space="preserve">hen effect sizes are large and have good precision, </w:t>
+        <w:t xml:space="preserve">hen effect sizes </w:t>
+      </w:r>
+      <w:r>
+        <w:rPr>
+          <w:rFonts w:ascii="Times New Roman" w:hAnsi="Times New Roman" w:cs="Times New Roman"/>
+          <w:sz w:val="24"/>
+          <w:szCs w:val="24"/>
+        </w:rPr>
+        <w:lastRenderedPageBreak/>
+        <w:t xml:space="preserve">are large and have good precision, </w:t>
       </w:r>
       <w:r>
         <w:rPr>
@@ -10055,16 +10121,7 @@
           <w:sz w:val="24"/>
           <w:szCs w:val="24"/>
         </w:rPr>
-        <w:t xml:space="preserve">] (Anderson et al., </w:t>
-      </w:r>
-      <w:r>
-        <w:rPr>
-          <w:rFonts w:ascii="Times New Roman" w:hAnsi="Times New Roman" w:cs="Times New Roman"/>
-          <w:sz w:val="24"/>
-          <w:szCs w:val="24"/>
-        </w:rPr>
-        <w:lastRenderedPageBreak/>
-        <w:t>2010)</w:t>
+        <w:t>] (Anderson et al., 2010)</w:t>
       </w:r>
       <w:r>
         <w:rPr>
@@ -10604,16 +10661,7 @@
           <w:sz w:val="24"/>
           <w:szCs w:val="24"/>
         </w:rPr>
-        <w:t xml:space="preserve">s can be easily calculated with the online calculator provided by </w:t>
-      </w:r>
-      <w:proofErr w:type="gramStart"/>
-      <w:r>
-        <w:rPr>
-          <w:rFonts w:ascii="Times New Roman" w:hAnsi="Times New Roman" w:cs="Times New Roman"/>
-          <w:sz w:val="24"/>
-          <w:szCs w:val="24"/>
-        </w:rPr>
-        <w:t>Dienes</w:t>
+        <w:t>s can be easily calculated with the online calculator provided by Dienes</w:t>
       </w:r>
       <w:r>
         <w:rPr>
@@ -10631,28 +10679,17 @@
         </w:rPr>
         <w:t xml:space="preserve"> (</w:t>
       </w:r>
-      <w:proofErr w:type="gramEnd"/>
-      <w:r>
-        <w:fldChar w:fldCharType="begin"/>
-      </w:r>
-      <w:r>
-        <w:instrText>HYPERLINK "http://www.lifesci.sussex.ac.uk/home/Zoltan_Dienes/inference/Bayes.htm"</w:instrText>
-      </w:r>
-      <w:r>
-        <w:fldChar w:fldCharType="separate"/>
-      </w:r>
-      <w:r>
-        <w:rPr>
-          <w:rStyle w:val="Hyperlink"/>
-          <w:rFonts w:ascii="Times New Roman" w:hAnsi="Times New Roman" w:cs="Times New Roman"/>
-          <w:sz w:val="24"/>
-          <w:szCs w:val="24"/>
-        </w:rPr>
-        <w:t>http://www.lifesci.sussex.ac.uk/home/Zoltan_Dienes/inference/Bayes.htm</w:t>
-      </w:r>
-      <w:r>
-        <w:fldChar w:fldCharType="end"/>
-      </w:r>
+      <w:hyperlink r:id="rId9" w:history="1">
+        <w:r>
+          <w:rPr>
+            <w:rStyle w:val="Hyperlink"/>
+            <w:rFonts w:ascii="Times New Roman" w:hAnsi="Times New Roman" w:cs="Times New Roman"/>
+            <w:sz w:val="24"/>
+            <w:szCs w:val="24"/>
+          </w:rPr>
+          <w:t>http://www.lifesci.sussex.ac.uk/home/Zoltan_Dienes/inference/Bayes.htm</w:t>
+        </w:r>
+      </w:hyperlink>
       <w:r>
         <w:rPr>
           <w:rFonts w:ascii="Times New Roman" w:hAnsi="Times New Roman" w:cs="Times New Roman"/>
@@ -10753,7 +10790,6 @@
         </w:rPr>
         <w:t xml:space="preserve">. </w:t>
       </w:r>
-      <w:proofErr w:type="gramStart"/>
       <w:r>
         <w:rPr>
           <w:rFonts w:ascii="Times New Roman" w:hAnsi="Times New Roman" w:cs="Times New Roman"/>
@@ -10802,16 +10838,7 @@
           <w:sz w:val="24"/>
           <w:szCs w:val="24"/>
         </w:rPr>
-        <w:t xml:space="preserve"> 1, the results replicate and support the meta-analytic findings.</w:t>
-      </w:r>
-      <w:proofErr w:type="gramEnd"/>
-      <w:r>
-        <w:rPr>
-          <w:rFonts w:ascii="Times New Roman" w:hAnsi="Times New Roman" w:cs="Times New Roman"/>
-          <w:sz w:val="24"/>
-          <w:szCs w:val="24"/>
-        </w:rPr>
-        <w:t xml:space="preserve"> If BF</w:t>
+        <w:t xml:space="preserve"> 1, the results replicate and support the meta-analytic findings. If BF</w:t>
       </w:r>
       <w:r>
         <w:rPr>
@@ -11048,7 +11075,16 @@
           <w:szCs w:val="24"/>
         </w:rPr>
         <w:tab/>
-        <w:t xml:space="preserve">We apply this approach to the current literature of studies claimed to have found the boundaries of the effect of violent video games on aggressive behavior. Each study has a confidence interval that overlaps with </w:t>
+        <w:t xml:space="preserve">We apply this approach to the current literature of studies claimed to have found the boundaries of the effect of violent video games on aggressive behavior. Each study has a </w:t>
+      </w:r>
+      <w:r>
+        <w:rPr>
+          <w:rFonts w:ascii="Times New Roman" w:hAnsi="Times New Roman" w:cs="Times New Roman"/>
+          <w:sz w:val="24"/>
+          <w:szCs w:val="24"/>
+        </w:rPr>
+        <w:lastRenderedPageBreak/>
+        <w:t xml:space="preserve">confidence interval that overlaps with </w:t>
       </w:r>
       <w:r>
         <w:rPr>
@@ -11139,16 +11175,7 @@
           <w:sz w:val="24"/>
           <w:szCs w:val="24"/>
         </w:rPr>
-        <w:t xml:space="preserve"> </w:t>
-      </w:r>
-      <w:r>
-        <w:rPr>
-          <w:rFonts w:ascii="Times New Roman" w:hAnsi="Times New Roman" w:cs="Times New Roman"/>
-          <w:sz w:val="24"/>
-          <w:szCs w:val="24"/>
-        </w:rPr>
-        <w:lastRenderedPageBreak/>
-        <w:t>hypothesis of no effect</w:t>
+        <w:t xml:space="preserve"> hypothesis of no effect</w:t>
       </w:r>
       <w:r>
         <w:rPr>
@@ -11905,7 +11932,7 @@
         </w:rPr>
         <w:t xml:space="preserve"> (see </w:t>
       </w:r>
-      <w:hyperlink r:id="rId9" w:history="1">
+      <w:hyperlink r:id="rId10" w:history="1">
         <w:r>
           <w:rPr>
             <w:rStyle w:val="Hyperlink"/>
@@ -12007,7 +12034,7 @@
         </w:rPr>
         <w:t xml:space="preserve"> = .22, </w:t>
       </w:r>
-      <w:commentRangeStart w:id="5"/>
+      <w:commentRangeStart w:id="14"/>
       <w:r>
         <w:rPr>
           <w:rFonts w:ascii="Times New Roman" w:hAnsi="Times New Roman" w:cs="Times New Roman"/>
@@ -12016,14 +12043,14 @@
         </w:rPr>
         <w:t xml:space="preserve">[.02, .39] </w:t>
       </w:r>
-      <w:commentRangeEnd w:id="5"/>
+      <w:commentRangeEnd w:id="14"/>
       <w:r>
         <w:rPr>
           <w:rStyle w:val="CommentReference"/>
         </w:rPr>
-        <w:commentReference w:id="5"/>
-      </w:r>
-      <w:commentRangeStart w:id="6"/>
+        <w:commentReference w:id="14"/>
+      </w:r>
+      <w:commentRangeStart w:id="15"/>
       <w:r>
         <w:rPr>
           <w:rFonts w:ascii="Times New Roman" w:hAnsi="Times New Roman" w:cs="Times New Roman"/>
@@ -12032,12 +12059,12 @@
         </w:rPr>
         <w:t>with</w:t>
       </w:r>
-      <w:commentRangeEnd w:id="6"/>
+      <w:commentRangeEnd w:id="15"/>
       <w:r>
         <w:rPr>
           <w:rStyle w:val="CommentReference"/>
         </w:rPr>
-        <w:commentReference w:id="6"/>
+        <w:commentReference w:id="15"/>
       </w:r>
       <w:r>
         <w:rPr>
@@ -12325,7 +12352,16 @@
           <w:sz w:val="24"/>
           <w:szCs w:val="24"/>
         </w:rPr>
-        <w:t xml:space="preserve">Thus, while this study provides evidence that violent games increase aggressive affect relative to nonviolent games, it also suggests that this observation is not due to increases in aggressive affect as a result of violent gameplay, but rather, smaller decreases in aggressive affect relative to those caused by nonviolent gameplay. </w:t>
+        <w:t xml:space="preserve">Thus, while this study provides evidence that violent games increase aggressive affect relative to nonviolent games, it also suggests that this observation is not due to increases in aggressive </w:t>
+      </w:r>
+      <w:r>
+        <w:rPr>
+          <w:rFonts w:ascii="Times New Roman" w:hAnsi="Times New Roman" w:cs="Times New Roman"/>
+          <w:sz w:val="24"/>
+          <w:szCs w:val="24"/>
+        </w:rPr>
+        <w:lastRenderedPageBreak/>
+        <w:t xml:space="preserve">affect as a result of violent gameplay, but rather, smaller decreases in aggressive affect relative to those caused by nonviolent gameplay. </w:t>
       </w:r>
       <w:r>
         <w:rPr>
@@ -12406,7 +12442,6 @@
           <w:sz w:val="24"/>
           <w:szCs w:val="24"/>
         </w:rPr>
-        <w:lastRenderedPageBreak/>
         <w:tab/>
         <w:t xml:space="preserve">In summary, while all </w:t>
       </w:r>
@@ -12896,7 +12931,16 @@
           <w:sz w:val="24"/>
           <w:szCs w:val="24"/>
         </w:rPr>
-        <w:t xml:space="preserve">&gt; .05 applied to a range of all possible study results: some studies had strong evidence for the null, others had only slight evidence for the null, and still others actually supported the alternative. </w:t>
+        <w:t xml:space="preserve">&gt; .05 applied to a range of all possible study results: some studies had strong evidence for the null, others had only slight evidence for </w:t>
+      </w:r>
+      <w:r>
+        <w:rPr>
+          <w:rFonts w:ascii="Times New Roman" w:hAnsi="Times New Roman" w:cs="Times New Roman"/>
+          <w:sz w:val="24"/>
+          <w:szCs w:val="24"/>
+        </w:rPr>
+        <w:lastRenderedPageBreak/>
+        <w:t xml:space="preserve">the null, and still others actually supported the alternative. </w:t>
       </w:r>
       <w:r>
         <w:rPr>
@@ -12944,25 +12988,7 @@
           <w:sz w:val="24"/>
           <w:szCs w:val="24"/>
         </w:rPr>
-        <w:t xml:space="preserve">model comparison techniques presented by </w:t>
-      </w:r>
-      <w:proofErr w:type="spellStart"/>
-      <w:r>
-        <w:rPr>
-          <w:rFonts w:ascii="Times New Roman" w:hAnsi="Times New Roman" w:cs="Times New Roman"/>
-          <w:sz w:val="24"/>
-          <w:szCs w:val="24"/>
-        </w:rPr>
-        <w:t>Rouder</w:t>
-      </w:r>
-      <w:proofErr w:type="spellEnd"/>
-      <w:r>
-        <w:rPr>
-          <w:rFonts w:ascii="Times New Roman" w:hAnsi="Times New Roman" w:cs="Times New Roman"/>
-          <w:sz w:val="24"/>
-          <w:szCs w:val="24"/>
-        </w:rPr>
-        <w:t xml:space="preserve"> et al. (2012</w:t>
+        <w:t>model comparison techniques presented by Rouder et al. (2012</w:t>
       </w:r>
       <w:r>
         <w:rPr>
@@ -12994,16 +13020,7 @@
           <w:sz w:val="24"/>
           <w:szCs w:val="24"/>
         </w:rPr>
-        <w:t xml:space="preserve">These techniques can be used to perform a full 2x2 ANOVA, finding evidence for </w:t>
-      </w:r>
-      <w:r>
-        <w:rPr>
-          <w:rFonts w:ascii="Times New Roman" w:hAnsi="Times New Roman" w:cs="Times New Roman"/>
-          <w:sz w:val="24"/>
-          <w:szCs w:val="24"/>
-        </w:rPr>
-        <w:lastRenderedPageBreak/>
-        <w:t>effects of certain factors while also finding evidence against effects of other factors, as appropriate.</w:t>
+        <w:t>These techniques can be used to perform a full 2x2 ANOVA, finding evidence for effects of certain factors while also finding evidence against effects of other factors, as appropriate.</w:t>
       </w:r>
     </w:p>
     <w:p>
@@ -13340,7 +13357,16 @@
           <w:sz w:val="24"/>
           <w:szCs w:val="24"/>
         </w:rPr>
-        <w:t>-tests and ESCI. These Bayesian alternatives require the specification of a reasonable alternative hypothesis. Once researchers have specified an alternative hypothesis, this hypothesis can feasibly be falsified in favor of the null hypothesis. While specification of an alternative hypothesis may sound daunting, it is quite easy, and numerous resources exist to facilitate and evaluate the choice of an alternative hypothesis (e.g.</w:t>
+        <w:t xml:space="preserve">-tests and ESCI. These Bayesian alternatives require the specification of a reasonable alternative hypothesis. Once researchers have specified an alternative hypothesis, this hypothesis can feasibly be falsified in favor of the null hypothesis. While specification of an alternative </w:t>
+      </w:r>
+      <w:r>
+        <w:rPr>
+          <w:rFonts w:ascii="Times New Roman" w:hAnsi="Times New Roman" w:cs="Times New Roman"/>
+          <w:sz w:val="24"/>
+          <w:szCs w:val="24"/>
+        </w:rPr>
+        <w:lastRenderedPageBreak/>
+        <w:t>hypothesis may sound daunting, it is quite easy, and numerous resources exist to facilitate and evaluate the choice of an alternative hypothesis (e.g.</w:t>
       </w:r>
       <w:r>
         <w:rPr>
@@ -13372,25 +13398,7 @@
           <w:sz w:val="24"/>
           <w:szCs w:val="24"/>
         </w:rPr>
-        <w:t xml:space="preserve">2014; </w:t>
-      </w:r>
-      <w:proofErr w:type="spellStart"/>
-      <w:r>
-        <w:rPr>
-          <w:rFonts w:ascii="Times New Roman" w:hAnsi="Times New Roman" w:cs="Times New Roman"/>
-          <w:sz w:val="24"/>
-          <w:szCs w:val="24"/>
-        </w:rPr>
-        <w:t>Rouder</w:t>
-      </w:r>
-      <w:proofErr w:type="spellEnd"/>
-      <w:r>
-        <w:rPr>
-          <w:rFonts w:ascii="Times New Roman" w:hAnsi="Times New Roman" w:cs="Times New Roman"/>
-          <w:sz w:val="24"/>
-          <w:szCs w:val="24"/>
-        </w:rPr>
-        <w:t xml:space="preserve"> </w:t>
+        <w:t xml:space="preserve">2014; Rouder </w:t>
       </w:r>
       <w:r>
         <w:rPr>
@@ -13515,16 +13523,7 @@
           <w:sz w:val="24"/>
           <w:szCs w:val="24"/>
         </w:rPr>
-        <w:t xml:space="preserve"> </w:t>
-      </w:r>
-      <w:r>
-        <w:rPr>
-          <w:rFonts w:ascii="Times New Roman" w:hAnsi="Times New Roman" w:cs="Times New Roman"/>
-          <w:sz w:val="24"/>
-          <w:szCs w:val="24"/>
-        </w:rPr>
-        <w:lastRenderedPageBreak/>
-        <w:t>finding; re</w:t>
+        <w:t xml:space="preserve"> finding; re</w:t>
       </w:r>
       <w:r>
         <w:rPr>
@@ -13666,7 +13665,7 @@
           <w:sz w:val="24"/>
           <w:szCs w:val="24"/>
         </w:rPr>
-        <w:t xml:space="preserve">As a further practical recommendation, we note that it may not be feasible to pilot test and match game stimuli to necessary precision. One could potentially invest many subjects in such a test only to find evidence that the games are not well matched. As an alternative to pilot testing commercially-available games for equivalence, we instead favor the approach of software modification. In this approach, researchers take an existing game and modify it with software tools so that the core game is the same, but the construct of interest varies across conditions. It is not unlike adjusting the parameters of computer task script. Because games developed in this way are more obviously matched, as the unmodified portions of the game’s code are identical between versions, it requires less pilot evidence to conclude that they are indeed matched. </w:t>
+        <w:t xml:space="preserve">As a further practical recommendation, we note that it may not be feasible to pilot test and match game stimuli to necessary precision. One could potentially invest many subjects in such a test only to find evidence that the games are not well matched. As an alternative to pilot testing commercially-available games for equivalence, we instead favor the approach of software modification. In this approach, researchers take an existing game and modify it with software tools so that the core game is the same, but the construct of interest varies across conditions. It is not unlike adjusting the parameters of computer task script. Because games developed in this way are more obviously matched, as the unmodified portions of the game’s code are identical between versions, it requires less pilot evidence to conclude that they are indeed matched. One such manipulation, which involves identical game </w:t>
       </w:r>
       <w:proofErr w:type="gramStart"/>
       <w:r>
@@ -13675,7 +13674,16 @@
           <w:sz w:val="24"/>
           <w:szCs w:val="24"/>
         </w:rPr>
-        <w:t>One such manipulation, which involves identical game files which vary in violent content and in the difficulty of gameplay, has been made publicly available for use on OSF (</w:t>
+        <w:t>files which</w:t>
+      </w:r>
+      <w:proofErr w:type="gramEnd"/>
+      <w:r>
+        <w:rPr>
+          <w:rFonts w:ascii="Times New Roman" w:hAnsi="Times New Roman" w:cs="Times New Roman"/>
+          <w:sz w:val="24"/>
+          <w:szCs w:val="24"/>
+        </w:rPr>
+        <w:t xml:space="preserve"> vary in violent content and in the difficulty of gameplay, has been made publicly available for use on OSF (</w:t>
       </w:r>
       <w:proofErr w:type="spellStart"/>
       <w:r>
@@ -13693,16 +13701,7 @@
           <w:sz w:val="24"/>
           <w:szCs w:val="24"/>
         </w:rPr>
-        <w:t>, 2014).</w:t>
-      </w:r>
-      <w:proofErr w:type="gramEnd"/>
-      <w:r>
-        <w:rPr>
-          <w:rFonts w:ascii="Times New Roman" w:hAnsi="Times New Roman" w:cs="Times New Roman"/>
-          <w:sz w:val="24"/>
-          <w:szCs w:val="24"/>
-        </w:rPr>
-        <w:t xml:space="preserve"> However, such homemade game modifications will have their limits. It will be infeasible to make professional-quality game modifications with graphics, gameplay, and acting on par with modern popular video games. While research suggests that graphical fidelity is not an important moderator of game effects (Ivory &amp; </w:t>
+        <w:t xml:space="preserve">, 2014). However, such homemade game modifications will have their limits. It will be infeasible to make professional-quality game modifications with graphics, gameplay, and acting on par with modern popular video games. While research suggests that graphical fidelity is not an important moderator of game effects (Ivory &amp; </w:t>
       </w:r>
       <w:proofErr w:type="spellStart"/>
       <w:r>
@@ -13737,6 +13736,7 @@
           <w:sz w:val="24"/>
           <w:szCs w:val="24"/>
         </w:rPr>
+        <w:lastRenderedPageBreak/>
         <w:tab/>
       </w:r>
       <w:r>
@@ -13779,16 +13779,7 @@
           <w:sz w:val="24"/>
           <w:szCs w:val="24"/>
         </w:rPr>
-        <w:t xml:space="preserve">&lt; .05 threshold is reached. With Bayes factors, there is no such dichotomization or sufficient threshold; instead, evidence is collected and its strength reported. Acceptance of evidence as a continuous quantity may, we hope, reduce journals’ and </w:t>
-      </w:r>
-      <w:r>
-        <w:rPr>
-          <w:rFonts w:ascii="Times New Roman" w:hAnsi="Times New Roman" w:cs="Times New Roman"/>
-          <w:sz w:val="24"/>
-          <w:szCs w:val="24"/>
-        </w:rPr>
-        <w:lastRenderedPageBreak/>
-        <w:t xml:space="preserve">researchers’ preference for results that just pass a statistical threshold. </w:t>
+        <w:t xml:space="preserve">&lt; .05 threshold is reached. With Bayes factors, there is no such dichotomization or sufficient threshold; instead, evidence is collected and its strength reported. Acceptance of evidence as a continuous quantity may, we hope, reduce journals’ and researchers’ preference for results that just pass a statistical threshold. </w:t>
       </w:r>
       <w:r>
         <w:rPr>
@@ -13816,7 +13807,7 @@
           <w:szCs w:val="24"/>
         </w:rPr>
       </w:pPr>
-      <w:commentRangeStart w:id="7"/>
+      <w:commentRangeStart w:id="16"/>
       <w:r>
         <w:rPr>
           <w:rFonts w:ascii="Times New Roman" w:hAnsi="Times New Roman" w:cs="Times New Roman"/>
@@ -13825,12 +13816,12 @@
         </w:rPr>
         <w:t>This nuance is lost in NHST, which provides only dichotomous accept/reject decisions. It is perhaps this dichotomization of evidence which is, in part, responsible for the heated debate in the violent media literature, as each side may misunderstand their rejections or retentions of the null as decisive evidence for or against the effect.</w:t>
       </w:r>
-      <w:commentRangeEnd w:id="7"/>
+      <w:commentRangeEnd w:id="16"/>
       <w:r>
         <w:rPr>
           <w:rStyle w:val="CommentReference"/>
         </w:rPr>
-        <w:commentReference w:id="7"/>
+        <w:commentReference w:id="16"/>
       </w:r>
     </w:p>
     <w:p>
@@ -13849,8 +13840,6 @@
         </w:rPr>
         <w:br w:type="page"/>
       </w:r>
-      <w:bookmarkStart w:id="8" w:name="_GoBack"/>
-      <w:bookmarkEnd w:id="8"/>
     </w:p>
     <w:p>
       <w:pPr>
@@ -13862,7 +13851,7 @@
           <w:szCs w:val="24"/>
         </w:rPr>
       </w:pPr>
-      <w:commentRangeStart w:id="9"/>
+      <w:commentRangeStart w:id="17"/>
       <w:r>
         <w:rPr>
           <w:rFonts w:ascii="Times New Roman" w:hAnsi="Times New Roman" w:cs="Times New Roman"/>
@@ -13872,12 +13861,12 @@
         <w:lastRenderedPageBreak/>
         <w:t>References</w:t>
       </w:r>
-      <w:commentRangeEnd w:id="9"/>
+      <w:commentRangeEnd w:id="17"/>
       <w:r>
         <w:rPr>
           <w:rStyle w:val="CommentReference"/>
         </w:rPr>
-        <w:commentReference w:id="9"/>
+        <w:commentReference w:id="17"/>
       </w:r>
     </w:p>
     <w:p>
@@ -14137,25 +14126,7 @@
           <w:sz w:val="24"/>
           <w:szCs w:val="24"/>
         </w:rPr>
-        <w:t xml:space="preserve">Dienes, Z. (2014). </w:t>
-      </w:r>
-      <w:proofErr w:type="gramStart"/>
-      <w:r>
-        <w:rPr>
-          <w:rFonts w:ascii="Times New Roman" w:hAnsi="Times New Roman" w:cs="Times New Roman"/>
-          <w:sz w:val="24"/>
-          <w:szCs w:val="24"/>
-        </w:rPr>
-        <w:t>Using Bayes to get the most out of non-significant results.</w:t>
-      </w:r>
-      <w:proofErr w:type="gramEnd"/>
-      <w:r>
-        <w:rPr>
-          <w:rFonts w:ascii="Times New Roman" w:hAnsi="Times New Roman" w:cs="Times New Roman"/>
-          <w:sz w:val="24"/>
-          <w:szCs w:val="24"/>
-        </w:rPr>
-        <w:t xml:space="preserve"> </w:t>
+        <w:t xml:space="preserve">Dienes, Z. (2014). Using Bayes to get the most out of non-significant results. </w:t>
       </w:r>
       <w:proofErr w:type="gramStart"/>
       <w:r>
@@ -14572,23 +14543,13 @@
           <w:szCs w:val="24"/>
         </w:rPr>
       </w:pPr>
-      <w:proofErr w:type="gramStart"/>
-      <w:r>
-        <w:rPr>
-          <w:rFonts w:ascii="Times New Roman" w:hAnsi="Times New Roman" w:cs="Times New Roman"/>
-          <w:sz w:val="24"/>
-          <w:szCs w:val="24"/>
-        </w:rPr>
-        <w:t>Ferguson, C. J., Rueda, S. M., Cruz, A. M., Ferguson, D. E., Fritz, S., &amp; Smith, S. M. (2008) Violent video games and aggression: Causal relationship or byproduct of family violence and intrinsic violence motivation?</w:t>
-      </w:r>
-      <w:proofErr w:type="gramEnd"/>
-      <w:r>
-        <w:rPr>
-          <w:rFonts w:ascii="Times New Roman" w:hAnsi="Times New Roman" w:cs="Times New Roman"/>
-          <w:sz w:val="24"/>
-          <w:szCs w:val="24"/>
-        </w:rPr>
-        <w:t xml:space="preserve"> </w:t>
+      <w:r>
+        <w:rPr>
+          <w:rFonts w:ascii="Times New Roman" w:hAnsi="Times New Roman" w:cs="Times New Roman"/>
+          <w:sz w:val="24"/>
+          <w:szCs w:val="24"/>
+        </w:rPr>
+        <w:t xml:space="preserve">Ferguson, C. J., Rueda, S. M., Cruz, A. M., Ferguson, D. E., Fritz, S., &amp; Smith, S. M. (2008) Violent video games and aggression: Causal relationship or byproduct of family violence and intrinsic violence motivation? </w:t>
       </w:r>
       <w:r>
         <w:rPr>
@@ -14636,7 +14597,6 @@
         </w:rPr>
       </w:pPr>
       <w:proofErr w:type="spellStart"/>
-      <w:proofErr w:type="gramStart"/>
       <w:r>
         <w:rPr>
           <w:rFonts w:ascii="Times New Roman" w:hAnsi="Times New Roman" w:cs="Times New Roman"/>
@@ -14671,7 +14631,49 @@
           <w:sz w:val="24"/>
           <w:szCs w:val="24"/>
         </w:rPr>
-        <w:t>, A. (1995).</w:t>
+        <w:t xml:space="preserve">, A. (1995). </w:t>
+      </w:r>
+      <w:r>
+        <w:rPr>
+          <w:rFonts w:ascii="Times New Roman" w:hAnsi="Times New Roman" w:cs="Times New Roman"/>
+          <w:sz w:val="24"/>
+          <w:szCs w:val="24"/>
+        </w:rPr>
+        <w:t xml:space="preserve">Construct validity of a competitive reaction-time aggression paradigm. </w:t>
+      </w:r>
+      <w:r>
+        <w:rPr>
+          <w:rFonts w:ascii="Times New Roman" w:hAnsi="Times New Roman" w:cs="Times New Roman"/>
+          <w:i/>
+          <w:sz w:val="24"/>
+          <w:szCs w:val="24"/>
+        </w:rPr>
+        <w:t xml:space="preserve">Aggressive Behavior, 21, </w:t>
+      </w:r>
+      <w:r>
+        <w:rPr>
+          <w:rFonts w:ascii="Times New Roman" w:hAnsi="Times New Roman" w:cs="Times New Roman"/>
+          <w:sz w:val="24"/>
+          <w:szCs w:val="24"/>
+        </w:rPr>
+        <w:t xml:space="preserve">199-204. </w:t>
+      </w:r>
+      <w:r>
+        <w:rPr>
+          <w:rFonts w:ascii="Times New Roman" w:hAnsi="Times New Roman" w:cs="Times New Roman"/>
+          <w:sz w:val="24"/>
+          <w:szCs w:val="24"/>
+        </w:rPr>
+        <w:t>DOI: 10.1002/1098-2337(</w:t>
+      </w:r>
+      <w:proofErr w:type="gramStart"/>
+      <w:r>
+        <w:rPr>
+          <w:rFonts w:ascii="Times New Roman" w:hAnsi="Times New Roman" w:cs="Times New Roman"/>
+          <w:sz w:val="24"/>
+          <w:szCs w:val="24"/>
+        </w:rPr>
+        <w:t>1995)21:3</w:t>
       </w:r>
       <w:proofErr w:type="gramEnd"/>
       <w:r>
@@ -14680,58 +14682,7 @@
           <w:sz w:val="24"/>
           <w:szCs w:val="24"/>
         </w:rPr>
-        <w:t xml:space="preserve"> </w:t>
-      </w:r>
-      <w:r>
-        <w:rPr>
-          <w:rFonts w:ascii="Times New Roman" w:hAnsi="Times New Roman" w:cs="Times New Roman"/>
-          <w:sz w:val="24"/>
-          <w:szCs w:val="24"/>
-        </w:rPr>
-        <w:t xml:space="preserve">Construct validity of a competitive reaction-time aggression paradigm. </w:t>
-      </w:r>
-      <w:r>
-        <w:rPr>
-          <w:rFonts w:ascii="Times New Roman" w:hAnsi="Times New Roman" w:cs="Times New Roman"/>
-          <w:i/>
-          <w:sz w:val="24"/>
-          <w:szCs w:val="24"/>
-        </w:rPr>
-        <w:t xml:space="preserve">Aggressive Behavior, 21, </w:t>
-      </w:r>
-      <w:r>
-        <w:rPr>
-          <w:rFonts w:ascii="Times New Roman" w:hAnsi="Times New Roman" w:cs="Times New Roman"/>
-          <w:sz w:val="24"/>
-          <w:szCs w:val="24"/>
-        </w:rPr>
-        <w:t xml:space="preserve">199-204. </w:t>
-      </w:r>
-      <w:r>
-        <w:rPr>
-          <w:rFonts w:ascii="Times New Roman" w:hAnsi="Times New Roman" w:cs="Times New Roman"/>
-          <w:sz w:val="24"/>
-          <w:szCs w:val="24"/>
-        </w:rPr>
-        <w:t>DOI: 10.1002/1098-2337(1995)21:3&lt;199:</w:t>
-      </w:r>
-      <w:proofErr w:type="gramStart"/>
-      <w:r>
-        <w:rPr>
-          <w:rFonts w:ascii="Times New Roman" w:hAnsi="Times New Roman" w:cs="Times New Roman"/>
-          <w:sz w:val="24"/>
-          <w:szCs w:val="24"/>
-        </w:rPr>
-        <w:t>:AID</w:t>
-      </w:r>
-      <w:proofErr w:type="gramEnd"/>
-      <w:r>
-        <w:rPr>
-          <w:rFonts w:ascii="Times New Roman" w:hAnsi="Times New Roman" w:cs="Times New Roman"/>
-          <w:sz w:val="24"/>
-          <w:szCs w:val="24"/>
-        </w:rPr>
-        <w:t>-AB2480210303&gt;3.0.CO;2-Q</w:t>
+        <w:t>&lt;199::AID-AB2480210303&gt;3.0.CO;2-Q</w:t>
       </w:r>
     </w:p>
     <w:p>
@@ -14816,14 +14767,14 @@
           <w:szCs w:val="24"/>
         </w:rPr>
       </w:pPr>
-      <w:commentRangeStart w:id="10"/>
-      <w:r>
-        <w:rPr>
-          <w:rFonts w:ascii="Times New Roman" w:hAnsi="Times New Roman" w:cs="Times New Roman"/>
-          <w:sz w:val="24"/>
-          <w:szCs w:val="24"/>
-        </w:rPr>
-        <w:t xml:space="preserve">Morey, R. D., Hoekstra R., </w:t>
+      <w:commentRangeStart w:id="18"/>
+      <w:r>
+        <w:rPr>
+          <w:rFonts w:ascii="Times New Roman" w:hAnsi="Times New Roman" w:cs="Times New Roman"/>
+          <w:sz w:val="24"/>
+          <w:szCs w:val="24"/>
+        </w:rPr>
+        <w:t xml:space="preserve">Morey, R. D., Hoekstra R., Rouder J. N., Lee M. D., &amp; </w:t>
       </w:r>
       <w:proofErr w:type="spellStart"/>
       <w:r>
@@ -14832,7 +14783,7 @@
           <w:sz w:val="24"/>
           <w:szCs w:val="24"/>
         </w:rPr>
-        <w:t>Rouder</w:t>
+        <w:t>Wagenmakers</w:t>
       </w:r>
       <w:proofErr w:type="spellEnd"/>
       <w:r>
@@ -14841,25 +14792,7 @@
           <w:sz w:val="24"/>
           <w:szCs w:val="24"/>
         </w:rPr>
-        <w:t xml:space="preserve"> J. N., Lee M. D., &amp; </w:t>
-      </w:r>
-      <w:proofErr w:type="spellStart"/>
-      <w:r>
-        <w:rPr>
-          <w:rFonts w:ascii="Times New Roman" w:hAnsi="Times New Roman" w:cs="Times New Roman"/>
-          <w:sz w:val="24"/>
-          <w:szCs w:val="24"/>
-        </w:rPr>
-        <w:t>Wagenmakers</w:t>
-      </w:r>
-      <w:proofErr w:type="spellEnd"/>
-      <w:r>
-        <w:rPr>
-          <w:rFonts w:ascii="Times New Roman" w:hAnsi="Times New Roman" w:cs="Times New Roman"/>
-          <w:sz w:val="24"/>
-          <w:szCs w:val="24"/>
-        </w:rPr>
-        <w:t xml:space="preserve"> E. J.  </w:t>
+        <w:t xml:space="preserve"> E. J.  (Submitted). </w:t>
       </w:r>
       <w:proofErr w:type="gramStart"/>
       <w:r>
@@ -14868,7 +14801,7 @@
           <w:sz w:val="24"/>
           <w:szCs w:val="24"/>
         </w:rPr>
-        <w:t>(Submitted).</w:t>
+        <w:t>The Fallacy of Placing Confidence in Confidence Intervals.</w:t>
       </w:r>
       <w:proofErr w:type="gramEnd"/>
       <w:r>
@@ -14879,24 +14812,6 @@
         </w:rPr>
         <w:t xml:space="preserve"> </w:t>
       </w:r>
-      <w:proofErr w:type="gramStart"/>
-      <w:r>
-        <w:rPr>
-          <w:rFonts w:ascii="Times New Roman" w:hAnsi="Times New Roman" w:cs="Times New Roman"/>
-          <w:sz w:val="24"/>
-          <w:szCs w:val="24"/>
-        </w:rPr>
-        <w:t>The Fallacy of Placing Confidence in Confidence Intervals.</w:t>
-      </w:r>
-      <w:proofErr w:type="gramEnd"/>
-      <w:r>
-        <w:rPr>
-          <w:rFonts w:ascii="Times New Roman" w:hAnsi="Times New Roman" w:cs="Times New Roman"/>
-          <w:sz w:val="24"/>
-          <w:szCs w:val="24"/>
-        </w:rPr>
-        <w:t xml:space="preserve"> </w:t>
-      </w:r>
       <w:r>
         <w:rPr>
           <w:rFonts w:ascii="Times New Roman" w:hAnsi="Times New Roman" w:cs="Times New Roman"/>
@@ -14921,12 +14836,12 @@
         </w:rPr>
         <w:t xml:space="preserve">  </w:t>
       </w:r>
-      <w:commentRangeEnd w:id="10"/>
+      <w:commentRangeEnd w:id="18"/>
       <w:r>
         <w:rPr>
           <w:rStyle w:val="CommentReference"/>
         </w:rPr>
-        <w:commentReference w:id="10"/>
+        <w:commentReference w:id="18"/>
       </w:r>
     </w:p>
     <w:p>
@@ -14940,7 +14855,6 @@
         </w:rPr>
       </w:pPr>
       <w:proofErr w:type="spellStart"/>
-      <w:proofErr w:type="gramStart"/>
       <w:r>
         <w:rPr>
           <w:rFonts w:ascii="Times New Roman" w:hAnsi="Times New Roman" w:cs="Times New Roman"/>
@@ -15000,7 +14914,6 @@
         </w:rPr>
         <w:t>.</w:t>
       </w:r>
-      <w:proofErr w:type="gramEnd"/>
       <w:r>
         <w:rPr>
           <w:rFonts w:ascii="Times New Roman" w:hAnsi="Times New Roman" w:cs="Times New Roman"/>
@@ -15055,23 +14968,13 @@
           <w:szCs w:val="24"/>
         </w:rPr>
       </w:pPr>
-      <w:proofErr w:type="spellStart"/>
-      <w:r>
-        <w:rPr>
-          <w:rFonts w:ascii="Times New Roman" w:hAnsi="Times New Roman" w:cs="Times New Roman"/>
-          <w:sz w:val="24"/>
-          <w:szCs w:val="24"/>
-        </w:rPr>
-        <w:t>Rouder</w:t>
-      </w:r>
-      <w:proofErr w:type="spellEnd"/>
-      <w:r>
-        <w:rPr>
-          <w:rFonts w:ascii="Times New Roman" w:hAnsi="Times New Roman" w:cs="Times New Roman"/>
-          <w:sz w:val="24"/>
-          <w:szCs w:val="24"/>
-        </w:rPr>
-        <w:t xml:space="preserve">, J. N. (2014). Optional stopping: No problem for Bayesians. </w:t>
+      <w:r>
+        <w:rPr>
+          <w:rFonts w:ascii="Times New Roman" w:hAnsi="Times New Roman" w:cs="Times New Roman"/>
+          <w:sz w:val="24"/>
+          <w:szCs w:val="24"/>
+        </w:rPr>
+        <w:t xml:space="preserve">Rouder, J. N. (2014). Optional stopping: No problem for Bayesians. </w:t>
       </w:r>
       <w:proofErr w:type="spellStart"/>
       <w:r>
@@ -15120,33 +15023,13 @@
           <w:szCs w:val="24"/>
         </w:rPr>
       </w:pPr>
-      <w:proofErr w:type="spellStart"/>
-      <w:proofErr w:type="gramStart"/>
-      <w:r>
-        <w:rPr>
-          <w:rFonts w:ascii="Times New Roman" w:hAnsi="Times New Roman" w:cs="Times New Roman"/>
-          <w:sz w:val="24"/>
-          <w:szCs w:val="24"/>
-        </w:rPr>
-        <w:t>Rouder</w:t>
-      </w:r>
-      <w:proofErr w:type="spellEnd"/>
-      <w:r>
-        <w:rPr>
-          <w:rFonts w:ascii="Times New Roman" w:hAnsi="Times New Roman" w:cs="Times New Roman"/>
-          <w:sz w:val="24"/>
-          <w:szCs w:val="24"/>
-        </w:rPr>
-        <w:t>, J. N., &amp; Morey, R. D. (2012).</w:t>
-      </w:r>
-      <w:proofErr w:type="gramEnd"/>
-      <w:r>
-        <w:rPr>
-          <w:rFonts w:ascii="Times New Roman" w:hAnsi="Times New Roman" w:cs="Times New Roman"/>
-          <w:sz w:val="24"/>
-          <w:szCs w:val="24"/>
-        </w:rPr>
-        <w:t xml:space="preserve"> Default Bayes factors for model selection in regression. </w:t>
+      <w:r>
+        <w:rPr>
+          <w:rFonts w:ascii="Times New Roman" w:hAnsi="Times New Roman" w:cs="Times New Roman"/>
+          <w:sz w:val="24"/>
+          <w:szCs w:val="24"/>
+        </w:rPr>
+        <w:t xml:space="preserve">Rouder, J. N., &amp; Morey, R. D. (2012). Default Bayes factors for model selection in regression. </w:t>
       </w:r>
       <w:r>
         <w:rPr>
@@ -15184,23 +15067,13 @@
           <w:szCs w:val="24"/>
         </w:rPr>
       </w:pPr>
-      <w:proofErr w:type="spellStart"/>
-      <w:r>
-        <w:rPr>
-          <w:rFonts w:ascii="Times New Roman" w:hAnsi="Times New Roman" w:cs="Times New Roman"/>
-          <w:sz w:val="24"/>
-          <w:szCs w:val="24"/>
-        </w:rPr>
-        <w:t>Rouder</w:t>
-      </w:r>
-      <w:proofErr w:type="spellEnd"/>
-      <w:r>
-        <w:rPr>
-          <w:rFonts w:ascii="Times New Roman" w:hAnsi="Times New Roman" w:cs="Times New Roman"/>
-          <w:sz w:val="24"/>
-          <w:szCs w:val="24"/>
-        </w:rPr>
-        <w:t xml:space="preserve">, J. N., Morey R. D., </w:t>
+      <w:r>
+        <w:rPr>
+          <w:rFonts w:ascii="Times New Roman" w:hAnsi="Times New Roman" w:cs="Times New Roman"/>
+          <w:sz w:val="24"/>
+          <w:szCs w:val="24"/>
+        </w:rPr>
+        <w:t xml:space="preserve">Rouder, J. N., Morey R. D., </w:t>
       </w:r>
       <w:proofErr w:type="spellStart"/>
       <w:r>
@@ -15344,7 +15217,7 @@
         </w:rPr>
         <w:t xml:space="preserve">, and List's (2014) 'Failure-to-Replicate' is Actually Entirely Consistent with the Original (April 27, 2014). Available at SSRN: http://ssrn.com/abstract=2351926 or </w:t>
       </w:r>
-      <w:hyperlink r:id="rId10" w:history="1">
+      <w:hyperlink r:id="rId11" w:history="1">
         <w:r>
           <w:rPr>
             <w:rStyle w:val="Hyperlink"/>
@@ -15366,7 +15239,6 @@
           <w:szCs w:val="24"/>
         </w:rPr>
       </w:pPr>
-      <w:proofErr w:type="gramStart"/>
       <w:r>
         <w:rPr>
           <w:rFonts w:ascii="Times New Roman" w:hAnsi="Times New Roman" w:cs="Times New Roman"/>
@@ -15374,16 +15246,7 @@
           <w:szCs w:val="24"/>
         </w:rPr>
         <w:lastRenderedPageBreak/>
-        <w:t>Valadez, J. J., &amp; Ferguson, C. J. (2012).</w:t>
-      </w:r>
-      <w:proofErr w:type="gramEnd"/>
-      <w:r>
-        <w:rPr>
-          <w:rFonts w:ascii="Times New Roman" w:hAnsi="Times New Roman" w:cs="Times New Roman"/>
-          <w:sz w:val="24"/>
-          <w:szCs w:val="24"/>
-        </w:rPr>
-        <w:t xml:space="preserve"> Just a game after all: Violent video game exposure and time spent playing effects on hostile feelings, depression, and visuospatial cognition. </w:t>
+        <w:t xml:space="preserve">Valadez, J. J., &amp; Ferguson, C. J. (2012). Just a game after all: Violent video game exposure and time spent playing effects on hostile feelings, depression, and visuospatial cognition. </w:t>
       </w:r>
       <w:r>
         <w:rPr>
@@ -15436,8 +15299,7 @@
           <w:szCs w:val="24"/>
         </w:rPr>
       </w:pPr>
-      <w:commentRangeStart w:id="11"/>
-      <w:proofErr w:type="gramStart"/>
+      <w:commentRangeStart w:id="19"/>
       <w:r>
         <w:rPr>
           <w:rFonts w:ascii="Times New Roman" w:hAnsi="Times New Roman" w:cs="Times New Roman"/>
@@ -15448,7 +15310,6 @@
         <w:lastRenderedPageBreak/>
         <w:t>Table 1.</w:t>
       </w:r>
-      <w:proofErr w:type="gramEnd"/>
       <w:r>
         <w:rPr>
           <w:rFonts w:ascii="Times New Roman" w:hAnsi="Times New Roman" w:cs="Times New Roman"/>
@@ -15457,12 +15318,12 @@
         </w:rPr>
         <w:t xml:space="preserve"> </w:t>
       </w:r>
-      <w:commentRangeEnd w:id="11"/>
+      <w:commentRangeEnd w:id="19"/>
       <w:r>
         <w:rPr>
           <w:rStyle w:val="CommentReference"/>
         </w:rPr>
-        <w:commentReference w:id="11"/>
+        <w:commentReference w:id="19"/>
       </w:r>
       <w:r>
         <w:rPr>
@@ -19549,7 +19410,6 @@
           <w:szCs w:val="24"/>
         </w:rPr>
       </w:pPr>
-      <w:proofErr w:type="gramStart"/>
       <w:r>
         <w:rPr>
           <w:rFonts w:ascii="Times New Roman" w:hAnsi="Times New Roman" w:cs="Times New Roman"/>
@@ -19557,16 +19417,7 @@
           <w:szCs w:val="24"/>
         </w:rPr>
         <w:lastRenderedPageBreak/>
-        <w:t>Table 2.</w:t>
-      </w:r>
-      <w:proofErr w:type="gramEnd"/>
-      <w:r>
-        <w:rPr>
-          <w:rFonts w:ascii="Times New Roman" w:hAnsi="Times New Roman" w:cs="Times New Roman"/>
-          <w:sz w:val="24"/>
-          <w:szCs w:val="24"/>
-        </w:rPr>
-        <w:t xml:space="preserve"> </w:t>
+        <w:t xml:space="preserve">Table 2. </w:t>
       </w:r>
       <w:proofErr w:type="gramStart"/>
       <w:r>
@@ -21074,7 +20925,7 @@
           <w:szCs w:val="24"/>
         </w:rPr>
       </w:pPr>
-      <w:commentRangeStart w:id="12"/>
+      <w:commentRangeStart w:id="20"/>
       <w:r>
         <w:rPr>
           <w:rFonts w:ascii="Times New Roman" w:hAnsi="Times New Roman" w:cs="Times New Roman"/>
@@ -21084,12 +20935,12 @@
         <w:lastRenderedPageBreak/>
         <w:t>Ta</w:t>
       </w:r>
-      <w:commentRangeEnd w:id="12"/>
+      <w:commentRangeEnd w:id="20"/>
       <w:r>
         <w:rPr>
           <w:rStyle w:val="CommentReference"/>
         </w:rPr>
-        <w:commentReference w:id="12"/>
+        <w:commentReference w:id="20"/>
       </w:r>
       <w:r>
         <w:rPr>
@@ -21139,7 +20990,133 @@
           <w:sz w:val="24"/>
           <w:szCs w:val="24"/>
         </w:rPr>
-        <w:t xml:space="preserve"> against the </w:t>
+        <w:t xml:space="preserve"> against the effect</w:t>
+      </w:r>
+      <w:r>
+        <w:rPr>
+          <w:rFonts w:ascii="Times New Roman" w:hAnsi="Times New Roman" w:cs="Times New Roman"/>
+          <w:sz w:val="24"/>
+          <w:szCs w:val="24"/>
+        </w:rPr>
+        <w:t>, and several indicate evidence for</w:t>
+      </w:r>
+      <w:r>
+        <w:rPr>
+          <w:rFonts w:ascii="Times New Roman" w:hAnsi="Times New Roman" w:cs="Times New Roman"/>
+          <w:sz w:val="24"/>
+          <w:szCs w:val="24"/>
+        </w:rPr>
+        <w:t xml:space="preserve"> the effect despite </w:t>
+      </w:r>
+      <w:proofErr w:type="spellStart"/>
+      <w:r>
+        <w:rPr>
+          <w:rFonts w:ascii="Times New Roman" w:hAnsi="Times New Roman" w:cs="Times New Roman"/>
+          <w:sz w:val="24"/>
+          <w:szCs w:val="24"/>
+        </w:rPr>
+        <w:t>nonsignificant</w:t>
+      </w:r>
+      <w:proofErr w:type="spellEnd"/>
+      <w:r>
+        <w:rPr>
+          <w:rFonts w:ascii="Times New Roman" w:hAnsi="Times New Roman" w:cs="Times New Roman"/>
+          <w:sz w:val="24"/>
+          <w:szCs w:val="24"/>
+        </w:rPr>
+        <w:t xml:space="preserve"> </w:t>
+      </w:r>
+      <w:r>
+        <w:rPr>
+          <w:rFonts w:ascii="Times New Roman" w:hAnsi="Times New Roman" w:cs="Times New Roman"/>
+          <w:i/>
+          <w:sz w:val="24"/>
+          <w:szCs w:val="24"/>
+        </w:rPr>
+        <w:t>p</w:t>
+      </w:r>
+      <w:r>
+        <w:rPr>
+          <w:rFonts w:ascii="Times New Roman" w:hAnsi="Times New Roman" w:cs="Times New Roman"/>
+          <w:sz w:val="24"/>
+          <w:szCs w:val="24"/>
+        </w:rPr>
+        <w:t>-values</w:t>
+      </w:r>
+      <w:r>
+        <w:rPr>
+          <w:rFonts w:ascii="Times New Roman" w:hAnsi="Times New Roman" w:cs="Times New Roman"/>
+          <w:sz w:val="24"/>
+          <w:szCs w:val="24"/>
+        </w:rPr>
+        <w:t>.</w:t>
+      </w:r>
+      <w:r>
+        <w:rPr>
+          <w:rFonts w:ascii="Times New Roman" w:hAnsi="Times New Roman" w:cs="Times New Roman"/>
+          <w:sz w:val="24"/>
+          <w:szCs w:val="24"/>
+        </w:rPr>
+        <w:t xml:space="preserve"> </w:t>
+      </w:r>
+      <w:r>
+        <w:rPr>
+          <w:rFonts w:ascii="Times New Roman" w:hAnsi="Times New Roman" w:cs="Times New Roman"/>
+          <w:sz w:val="24"/>
+          <w:szCs w:val="24"/>
+        </w:rPr>
+        <w:t>BF</w:t>
+      </w:r>
+      <w:r>
+        <w:rPr>
+          <w:rFonts w:ascii="Times New Roman" w:hAnsi="Times New Roman" w:cs="Times New Roman"/>
+          <w:sz w:val="24"/>
+          <w:szCs w:val="24"/>
+          <w:vertAlign w:val="subscript"/>
+        </w:rPr>
+        <w:t>01</w:t>
+      </w:r>
+      <w:r>
+        <w:rPr>
+          <w:rFonts w:ascii="Times New Roman" w:hAnsi="Times New Roman" w:cs="Times New Roman"/>
+          <w:sz w:val="24"/>
+          <w:szCs w:val="24"/>
+        </w:rPr>
+        <w:t xml:space="preserve"> = evidence for H</w:t>
+      </w:r>
+      <w:r>
+        <w:rPr>
+          <w:rFonts w:ascii="Times New Roman" w:hAnsi="Times New Roman" w:cs="Times New Roman"/>
+          <w:sz w:val="24"/>
+          <w:szCs w:val="24"/>
+          <w:vertAlign w:val="subscript"/>
+        </w:rPr>
+        <w:t>0</w:t>
+      </w:r>
+      <w:r>
+        <w:rPr>
+          <w:rFonts w:ascii="Times New Roman" w:hAnsi="Times New Roman" w:cs="Times New Roman"/>
+          <w:sz w:val="24"/>
+          <w:szCs w:val="24"/>
+        </w:rPr>
+        <w:t>: δ = 0 compared to H</w:t>
+      </w:r>
+      <w:r>
+        <w:rPr>
+          <w:rFonts w:ascii="Times New Roman" w:hAnsi="Times New Roman" w:cs="Times New Roman"/>
+          <w:sz w:val="24"/>
+          <w:szCs w:val="24"/>
+          <w:vertAlign w:val="subscript"/>
+        </w:rPr>
+        <w:t>A1</w:t>
+      </w:r>
+      <w:r>
+        <w:rPr>
+          <w:rFonts w:ascii="Times New Roman" w:hAnsi="Times New Roman" w:cs="Times New Roman"/>
+          <w:sz w:val="24"/>
+          <w:szCs w:val="24"/>
+        </w:rPr>
+        <w:t xml:space="preserve">: δ ~ </w:t>
       </w:r>
       <w:proofErr w:type="gramStart"/>
       <w:r>
@@ -21148,15 +21125,7 @@
           <w:sz w:val="24"/>
           <w:szCs w:val="24"/>
         </w:rPr>
-        <w:t>effect</w:t>
-      </w:r>
-      <w:r>
-        <w:rPr>
-          <w:rFonts w:ascii="Times New Roman" w:hAnsi="Times New Roman" w:cs="Times New Roman"/>
-          <w:sz w:val="24"/>
-          <w:szCs w:val="24"/>
-        </w:rPr>
-        <w:t>,</w:t>
+        <w:t>Cauchy(</w:t>
       </w:r>
       <w:proofErr w:type="gramEnd"/>
       <w:r>
@@ -21165,33 +21134,66 @@
           <w:sz w:val="24"/>
           <w:szCs w:val="24"/>
         </w:rPr>
-        <w:t xml:space="preserve"> and several indicate evidence for</w:t>
-      </w:r>
-      <w:r>
-        <w:rPr>
-          <w:rFonts w:ascii="Times New Roman" w:hAnsi="Times New Roman" w:cs="Times New Roman"/>
-          <w:sz w:val="24"/>
-          <w:szCs w:val="24"/>
-        </w:rPr>
-        <w:t xml:space="preserve"> the effect despite </w:t>
-      </w:r>
-      <w:proofErr w:type="spellStart"/>
-      <w:r>
-        <w:rPr>
-          <w:rFonts w:ascii="Times New Roman" w:hAnsi="Times New Roman" w:cs="Times New Roman"/>
-          <w:sz w:val="24"/>
-          <w:szCs w:val="24"/>
-        </w:rPr>
-        <w:t>nonsignificant</w:t>
-      </w:r>
-      <w:proofErr w:type="spellEnd"/>
-      <w:r>
-        <w:rPr>
-          <w:rFonts w:ascii="Times New Roman" w:hAnsi="Times New Roman" w:cs="Times New Roman"/>
-          <w:sz w:val="24"/>
-          <w:szCs w:val="24"/>
-        </w:rPr>
-        <w:t xml:space="preserve"> </w:t>
+        <w:t>scale = 0.4). BF</w:t>
+      </w:r>
+      <w:r>
+        <w:rPr>
+          <w:rFonts w:ascii="Times New Roman" w:hAnsi="Times New Roman" w:cs="Times New Roman"/>
+          <w:sz w:val="24"/>
+          <w:szCs w:val="24"/>
+          <w:vertAlign w:val="subscript"/>
+        </w:rPr>
+        <w:t>02</w:t>
+      </w:r>
+      <w:r>
+        <w:rPr>
+          <w:rFonts w:ascii="Times New Roman" w:hAnsi="Times New Roman" w:cs="Times New Roman"/>
+          <w:sz w:val="24"/>
+          <w:szCs w:val="24"/>
+        </w:rPr>
+        <w:t xml:space="preserve"> = evidence for H</w:t>
+      </w:r>
+      <w:r>
+        <w:rPr>
+          <w:rFonts w:ascii="Times New Roman" w:hAnsi="Times New Roman" w:cs="Times New Roman"/>
+          <w:sz w:val="24"/>
+          <w:szCs w:val="24"/>
+          <w:vertAlign w:val="subscript"/>
+        </w:rPr>
+        <w:t>0</w:t>
+      </w:r>
+      <w:r>
+        <w:rPr>
+          <w:rFonts w:ascii="Times New Roman" w:hAnsi="Times New Roman" w:cs="Times New Roman"/>
+          <w:sz w:val="24"/>
+          <w:szCs w:val="24"/>
+        </w:rPr>
+        <w:t xml:space="preserve">: ρ = 0 compared to </w:t>
+      </w:r>
+      <w:r>
+        <w:rPr>
+          <w:rFonts w:ascii="Times New Roman" w:hAnsi="Times New Roman" w:cs="Times New Roman"/>
+          <w:sz w:val="24"/>
+          <w:szCs w:val="24"/>
+        </w:rPr>
+        <w:t>H</w:t>
+      </w:r>
+      <w:r>
+        <w:rPr>
+          <w:rFonts w:ascii="Times New Roman" w:hAnsi="Times New Roman" w:cs="Times New Roman"/>
+          <w:sz w:val="24"/>
+          <w:szCs w:val="24"/>
+          <w:vertAlign w:val="subscript"/>
+        </w:rPr>
+        <w:t>A2</w:t>
+      </w:r>
+      <w:r>
+        <w:rPr>
+          <w:rFonts w:ascii="Times New Roman" w:hAnsi="Times New Roman" w:cs="Times New Roman"/>
+          <w:sz w:val="24"/>
+          <w:szCs w:val="24"/>
+        </w:rPr>
+        <w:t xml:space="preserve">: </w:t>
       </w:r>
       <w:r>
         <w:rPr>
@@ -21200,90 +21202,15 @@
           <w:sz w:val="24"/>
           <w:szCs w:val="24"/>
         </w:rPr>
-        <w:t>p</w:t>
-      </w:r>
-      <w:r>
-        <w:rPr>
-          <w:rFonts w:ascii="Times New Roman" w:hAnsi="Times New Roman" w:cs="Times New Roman"/>
-          <w:sz w:val="24"/>
-          <w:szCs w:val="24"/>
-        </w:rPr>
-        <w:t>-values</w:t>
-      </w:r>
-      <w:r>
-        <w:rPr>
-          <w:rFonts w:ascii="Times New Roman" w:hAnsi="Times New Roman" w:cs="Times New Roman"/>
-          <w:sz w:val="24"/>
-          <w:szCs w:val="24"/>
-        </w:rPr>
-        <w:t>.</w:t>
-      </w:r>
-      <w:r>
-        <w:rPr>
-          <w:rFonts w:ascii="Times New Roman" w:hAnsi="Times New Roman" w:cs="Times New Roman"/>
-          <w:sz w:val="24"/>
-          <w:szCs w:val="24"/>
-        </w:rPr>
-        <w:t xml:space="preserve"> </w:t>
-      </w:r>
-      <w:r>
-        <w:rPr>
-          <w:rFonts w:ascii="Times New Roman" w:hAnsi="Times New Roman" w:cs="Times New Roman"/>
-          <w:sz w:val="24"/>
-          <w:szCs w:val="24"/>
-        </w:rPr>
-        <w:t>BF</w:t>
-      </w:r>
-      <w:r>
-        <w:rPr>
-          <w:rFonts w:ascii="Times New Roman" w:hAnsi="Times New Roman" w:cs="Times New Roman"/>
-          <w:sz w:val="24"/>
-          <w:szCs w:val="24"/>
-          <w:vertAlign w:val="subscript"/>
-        </w:rPr>
-        <w:t>01</w:t>
-      </w:r>
-      <w:r>
-        <w:rPr>
-          <w:rFonts w:ascii="Times New Roman" w:hAnsi="Times New Roman" w:cs="Times New Roman"/>
-          <w:sz w:val="24"/>
-          <w:szCs w:val="24"/>
-        </w:rPr>
-        <w:t xml:space="preserve"> = evidence for H</w:t>
-      </w:r>
-      <w:r>
-        <w:rPr>
-          <w:rFonts w:ascii="Times New Roman" w:hAnsi="Times New Roman" w:cs="Times New Roman"/>
-          <w:sz w:val="24"/>
-          <w:szCs w:val="24"/>
-          <w:vertAlign w:val="subscript"/>
-        </w:rPr>
-        <w:t>0</w:t>
-      </w:r>
-      <w:r>
-        <w:rPr>
-          <w:rFonts w:ascii="Times New Roman" w:hAnsi="Times New Roman" w:cs="Times New Roman"/>
-          <w:sz w:val="24"/>
-          <w:szCs w:val="24"/>
-        </w:rPr>
-        <w:t>: δ = 0 compared to H</w:t>
-      </w:r>
-      <w:r>
-        <w:rPr>
-          <w:rFonts w:ascii="Times New Roman" w:hAnsi="Times New Roman" w:cs="Times New Roman"/>
-          <w:sz w:val="24"/>
-          <w:szCs w:val="24"/>
-          <w:vertAlign w:val="subscript"/>
-        </w:rPr>
-        <w:t>A1</w:t>
-      </w:r>
-      <w:r>
-        <w:rPr>
-          <w:rFonts w:ascii="Times New Roman" w:hAnsi="Times New Roman" w:cs="Times New Roman"/>
-          <w:sz w:val="24"/>
-          <w:szCs w:val="24"/>
-        </w:rPr>
-        <w:t xml:space="preserve">: δ ~ </w:t>
+        <w:t>ρ</w:t>
+      </w:r>
+      <w:r>
+        <w:rPr>
+          <w:rFonts w:ascii="Times New Roman" w:hAnsi="Times New Roman" w:cs="Times New Roman"/>
+          <w:sz w:val="24"/>
+          <w:szCs w:val="24"/>
+        </w:rPr>
+        <w:t xml:space="preserve"> ~ </w:t>
       </w:r>
       <w:proofErr w:type="gramStart"/>
       <w:r>
@@ -21292,7 +21219,7 @@
           <w:sz w:val="24"/>
           <w:szCs w:val="24"/>
         </w:rPr>
-        <w:t>Cauchy(</w:t>
+        <w:t>Normal(</w:t>
       </w:r>
       <w:proofErr w:type="gramEnd"/>
       <w:r>
@@ -21301,100 +21228,6 @@
           <w:sz w:val="24"/>
           <w:szCs w:val="24"/>
         </w:rPr>
-        <w:t>scale = 0.4). BF</w:t>
-      </w:r>
-      <w:r>
-        <w:rPr>
-          <w:rFonts w:ascii="Times New Roman" w:hAnsi="Times New Roman" w:cs="Times New Roman"/>
-          <w:sz w:val="24"/>
-          <w:szCs w:val="24"/>
-          <w:vertAlign w:val="subscript"/>
-        </w:rPr>
-        <w:t>02</w:t>
-      </w:r>
-      <w:r>
-        <w:rPr>
-          <w:rFonts w:ascii="Times New Roman" w:hAnsi="Times New Roman" w:cs="Times New Roman"/>
-          <w:sz w:val="24"/>
-          <w:szCs w:val="24"/>
-        </w:rPr>
-        <w:t xml:space="preserve"> = evidence for H</w:t>
-      </w:r>
-      <w:r>
-        <w:rPr>
-          <w:rFonts w:ascii="Times New Roman" w:hAnsi="Times New Roman" w:cs="Times New Roman"/>
-          <w:sz w:val="24"/>
-          <w:szCs w:val="24"/>
-          <w:vertAlign w:val="subscript"/>
-        </w:rPr>
-        <w:t>0</w:t>
-      </w:r>
-      <w:r>
-        <w:rPr>
-          <w:rFonts w:ascii="Times New Roman" w:hAnsi="Times New Roman" w:cs="Times New Roman"/>
-          <w:sz w:val="24"/>
-          <w:szCs w:val="24"/>
-        </w:rPr>
-        <w:t xml:space="preserve">: ρ = 0 compared to </w:t>
-      </w:r>
-      <w:r>
-        <w:rPr>
-          <w:rFonts w:ascii="Times New Roman" w:hAnsi="Times New Roman" w:cs="Times New Roman"/>
-          <w:sz w:val="24"/>
-          <w:szCs w:val="24"/>
-        </w:rPr>
-        <w:t>H</w:t>
-      </w:r>
-      <w:r>
-        <w:rPr>
-          <w:rFonts w:ascii="Times New Roman" w:hAnsi="Times New Roman" w:cs="Times New Roman"/>
-          <w:sz w:val="24"/>
-          <w:szCs w:val="24"/>
-          <w:vertAlign w:val="subscript"/>
-        </w:rPr>
-        <w:t>A2</w:t>
-      </w:r>
-      <w:r>
-        <w:rPr>
-          <w:rFonts w:ascii="Times New Roman" w:hAnsi="Times New Roman" w:cs="Times New Roman"/>
-          <w:sz w:val="24"/>
-          <w:szCs w:val="24"/>
-        </w:rPr>
-        <w:t xml:space="preserve">: </w:t>
-      </w:r>
-      <w:r>
-        <w:rPr>
-          <w:rFonts w:ascii="Times New Roman" w:hAnsi="Times New Roman" w:cs="Times New Roman"/>
-          <w:i/>
-          <w:sz w:val="24"/>
-          <w:szCs w:val="24"/>
-        </w:rPr>
-        <w:t>ρ</w:t>
-      </w:r>
-      <w:r>
-        <w:rPr>
-          <w:rFonts w:ascii="Times New Roman" w:hAnsi="Times New Roman" w:cs="Times New Roman"/>
-          <w:sz w:val="24"/>
-          <w:szCs w:val="24"/>
-        </w:rPr>
-        <w:t xml:space="preserve"> ~ </w:t>
-      </w:r>
-      <w:proofErr w:type="gramStart"/>
-      <w:r>
-        <w:rPr>
-          <w:rFonts w:ascii="Times New Roman" w:hAnsi="Times New Roman" w:cs="Times New Roman"/>
-          <w:sz w:val="24"/>
-          <w:szCs w:val="24"/>
-        </w:rPr>
-        <w:t>Normal(</w:t>
-      </w:r>
-      <w:proofErr w:type="gramEnd"/>
-      <w:r>
-        <w:rPr>
-          <w:rFonts w:ascii="Times New Roman" w:hAnsi="Times New Roman" w:cs="Times New Roman"/>
-          <w:sz w:val="24"/>
-          <w:szCs w:val="24"/>
-        </w:rPr>
         <w:t>µ, σ), with µ and σ taken from Anderson et al. (2010). Bayes factors</w:t>
       </w:r>
       <w:r>
@@ -21465,7 +21298,7 @@
         <w:rPr>
           <w:rStyle w:val="CommentReference"/>
         </w:rPr>
-        <w:commentReference w:id="13"/>
+        <w:commentReference w:id="21"/>
       </w:r>
       <w:r>
         <w:rPr>
@@ -25508,7 +25341,6 @@
           <w:szCs w:val="24"/>
         </w:rPr>
       </w:pPr>
-      <w:proofErr w:type="gramStart"/>
       <w:r>
         <w:rPr>
           <w:rFonts w:ascii="Times New Roman" w:hAnsi="Times New Roman" w:cs="Times New Roman"/>
@@ -25516,16 +25348,7 @@
           <w:szCs w:val="24"/>
         </w:rPr>
         <w:lastRenderedPageBreak/>
-        <w:t>Table 4.</w:t>
-      </w:r>
-      <w:proofErr w:type="gramEnd"/>
-      <w:r>
-        <w:rPr>
-          <w:rFonts w:ascii="Times New Roman" w:hAnsi="Times New Roman" w:cs="Times New Roman"/>
-          <w:sz w:val="24"/>
-          <w:szCs w:val="24"/>
-        </w:rPr>
-        <w:t xml:space="preserve"> Bayes factors </w:t>
+        <w:t xml:space="preserve">Table 4. Bayes factors </w:t>
       </w:r>
       <w:r>
         <w:rPr>
@@ -27902,7 +27725,7 @@
       </w:pPr>
     </w:p>
     <w:sectPr>
-      <w:headerReference w:type="default" r:id="rId11"/>
+      <w:headerReference w:type="default" r:id="rId12"/>
       <w:pgSz w:w="12240" w:h="15840"/>
       <w:pgMar w:top="1440" w:right="1440" w:bottom="1440" w:left="1440" w:header="720" w:footer="720" w:gutter="0"/>
       <w:cols w:space="720"/>
@@ -27913,8 +27736,8 @@
 </file>
 
 <file path=word/comments.xml><?xml version="1.0" encoding="utf-8"?>
-<w:comments xmlns:wpc="http://schemas.microsoft.com/office/word/2010/wordprocessingCanvas" xmlns:mc="http://schemas.openxmlformats.org/markup-compatibility/2006" xmlns:o="urn:schemas-microsoft-com:office:office" xmlns:r="http://schemas.openxmlformats.org/officeDocument/2006/relationships" xmlns:m="http://schemas.openxmlformats.org/officeDocument/2006/math" xmlns:v="urn:schemas-microsoft-com:vml" xmlns:wp14="http://schemas.microsoft.com/office/word/2010/wordprocessingDrawing" xmlns:wp="http://schemas.openxmlformats.org/drawingml/2006/wordprocessingDrawing" xmlns:w10="urn:schemas-microsoft-com:office:word" xmlns:w="http://schemas.openxmlformats.org/wordprocessingml/2006/main" xmlns:w14="http://schemas.microsoft.com/office/word/2010/wordml" xmlns:wpg="http://schemas.microsoft.com/office/word/2010/wordprocessingGroup" xmlns:wpi="http://schemas.microsoft.com/office/word/2010/wordprocessingInk" xmlns:wne="http://schemas.microsoft.com/office/word/2006/wordml" xmlns:wps="http://schemas.microsoft.com/office/word/2010/wordprocessingShape" mc:Ignorable="w14 wp14">
-  <w:comment w:id="0" w:author="Joe" w:date="2014-12-12T16:29:00Z" w:initials="J">
+<w:comments xmlns:wpc="http://schemas.microsoft.com/office/word/2010/wordprocessingCanvas" xmlns:mo="http://schemas.microsoft.com/office/mac/office/2008/main" xmlns:mc="http://schemas.openxmlformats.org/markup-compatibility/2006" xmlns:mv="urn:schemas-microsoft-com:mac:vml" xmlns:o="urn:schemas-microsoft-com:office:office" xmlns:r="http://schemas.openxmlformats.org/officeDocument/2006/relationships" xmlns:m="http://schemas.openxmlformats.org/officeDocument/2006/math" xmlns:v="urn:schemas-microsoft-com:vml" xmlns:wp14="http://schemas.microsoft.com/office/word/2010/wordprocessingDrawing" xmlns:wp="http://schemas.openxmlformats.org/drawingml/2006/wordprocessingDrawing" xmlns:w10="urn:schemas-microsoft-com:office:word" xmlns:w="http://schemas.openxmlformats.org/wordprocessingml/2006/main" xmlns:w14="http://schemas.microsoft.com/office/word/2010/wordml" xmlns:wpg="http://schemas.microsoft.com/office/word/2010/wordprocessingGroup" xmlns:wpi="http://schemas.microsoft.com/office/word/2010/wordprocessingInk" xmlns:wne="http://schemas.microsoft.com/office/word/2006/wordml" xmlns:wps="http://schemas.microsoft.com/office/word/2010/wordprocessingShape" mc:Ignorable="w14 wp14">
+  <w:comment w:id="1" w:author="Jeff Rouder" w:date="2014-12-14T16:26:00Z" w:initials="JR">
     <w:p>
       <w:pPr>
         <w:pStyle w:val="CommentText"/>
@@ -27925,12 +27748,25 @@
         </w:rPr>
         <w:annotationRef/>
       </w:r>
-      <w:r>
-        <w:t>Maybe cite Cumming or someone who sings praises of ESCI.</w:t>
+      <w:proofErr w:type="gramStart"/>
+      <w:r>
+        <w:t>you</w:t>
+      </w:r>
+      <w:proofErr w:type="gramEnd"/>
+      <w:r>
+        <w:t xml:space="preserve"> broke a parallel form here (why not </w:t>
+      </w:r>
+      <w:proofErr w:type="spellStart"/>
+      <w:r>
+        <w:t>Przybylski</w:t>
+      </w:r>
+      <w:proofErr w:type="spellEnd"/>
+      <w:r>
+        <w:t xml:space="preserve"> et al. argue).  Why?  </w:t>
       </w:r>
     </w:p>
   </w:comment>
-  <w:comment w:id="1" w:author="Joe" w:date="2014-12-09T10:50:00Z" w:initials="J">
+  <w:comment w:id="2" w:author="Jeff Rouder" w:date="2014-12-14T16:37:00Z" w:initials="JR">
     <w:p>
       <w:pPr>
         <w:pStyle w:val="CommentText"/>
@@ -27942,11 +27778,192 @@
         <w:annotationRef/>
       </w:r>
       <w:r>
-        <w:t>Can this section be trimmed?</w:t>
+        <w:t xml:space="preserve">Joe, be sure to read </w:t>
+      </w:r>
+      <w:proofErr w:type="spellStart"/>
+      <w:r>
+        <w:t>Gallistel</w:t>
+      </w:r>
+      <w:proofErr w:type="spellEnd"/>
+      <w:r>
+        <w:t>, 2009, Psych Review at some point.</w:t>
       </w:r>
     </w:p>
   </w:comment>
-  <w:comment w:id="2" w:author="Joe" w:date="2014-12-12T16:30:00Z" w:initials="J">
+  <w:comment w:id="3" w:author="Jeff Rouder" w:date="2014-12-14T16:38:00Z" w:initials="JR">
+    <w:p>
+      <w:pPr>
+        <w:pStyle w:val="CommentText"/>
+      </w:pPr>
+      <w:r>
+        <w:rPr>
+          <w:rStyle w:val="CommentReference"/>
+        </w:rPr>
+        <w:annotationRef/>
+      </w:r>
+      <w:r>
+        <w:t>I think Bayesian and Bayes factors need to come in here.</w:t>
+      </w:r>
+    </w:p>
+  </w:comment>
+  <w:comment w:id="4" w:author="Jeff Rouder" w:date="2014-12-14T16:39:00Z" w:initials="JR">
+    <w:p>
+      <w:pPr>
+        <w:pStyle w:val="CommentText"/>
+      </w:pPr>
+      <w:r>
+        <w:rPr>
+          <w:rStyle w:val="CommentReference"/>
+        </w:rPr>
+        <w:annotationRef/>
+      </w:r>
+      <w:r>
+        <w:t>Its just NHST not nil-hypothesis NHST.  Think of the poor reader.</w:t>
+      </w:r>
+    </w:p>
+  </w:comment>
+  <w:comment w:id="5" w:author="Jeff Rouder" w:date="2014-12-14T16:39:00Z" w:initials="JR">
+    <w:p>
+      <w:pPr>
+        <w:pStyle w:val="CommentText"/>
+      </w:pPr>
+      <w:r>
+        <w:rPr>
+          <w:rStyle w:val="CommentReference"/>
+        </w:rPr>
+        <w:annotationRef/>
+      </w:r>
+      <w:r>
+        <w:t>I am lost.  What is the goal?  What problem are you trying to present or solve?</w:t>
+      </w:r>
+    </w:p>
+  </w:comment>
+  <w:comment w:id="6" w:author="Jeff Rouder" w:date="2014-12-14T16:40:00Z" w:initials="JR">
+    <w:p>
+      <w:pPr>
+        <w:pStyle w:val="CommentText"/>
+      </w:pPr>
+      <w:r>
+        <w:rPr>
+          <w:rStyle w:val="CommentReference"/>
+        </w:rPr>
+        <w:annotationRef/>
+      </w:r>
+      <w:proofErr w:type="gramStart"/>
+      <w:r>
+        <w:t>you</w:t>
+      </w:r>
+      <w:proofErr w:type="gramEnd"/>
+      <w:r>
+        <w:t xml:space="preserve"> might want to use the word point hypothesis. </w:t>
+      </w:r>
+      <w:proofErr w:type="gramStart"/>
+      <w:r>
+        <w:t>a</w:t>
+      </w:r>
+      <w:proofErr w:type="gramEnd"/>
+      <w:r>
+        <w:t xml:space="preserve"> non-nil null hypothesis?  </w:t>
+      </w:r>
+      <w:proofErr w:type="gramStart"/>
+      <w:r>
+        <w:t>really</w:t>
+      </w:r>
+      <w:proofErr w:type="gramEnd"/>
+      <w:r>
+        <w:t>?</w:t>
+      </w:r>
+    </w:p>
+  </w:comment>
+  <w:comment w:id="7" w:author="Jeff Rouder" w:date="2014-12-14T16:41:00Z" w:initials="JR">
+    <w:p>
+      <w:pPr>
+        <w:pStyle w:val="CommentText"/>
+      </w:pPr>
+      <w:r>
+        <w:rPr>
+          <w:rStyle w:val="CommentReference"/>
+        </w:rPr>
+        <w:annotationRef/>
+      </w:r>
+      <w:r>
+        <w:t>The real problem here is not dichotomization (who cares from a decision standpoint with known error rates</w:t>
+      </w:r>
+      <w:proofErr w:type="gramStart"/>
+      <w:r>
+        <w:t>) .</w:t>
+      </w:r>
+      <w:proofErr w:type="gramEnd"/>
+      <w:r>
+        <w:t xml:space="preserve">  The problem is the </w:t>
+      </w:r>
+      <w:proofErr w:type="spellStart"/>
+      <w:r>
+        <w:t>specificatin</w:t>
+      </w:r>
+      <w:proofErr w:type="spellEnd"/>
+      <w:r>
+        <w:t xml:space="preserve"> of the </w:t>
+      </w:r>
+      <w:proofErr w:type="spellStart"/>
+      <w:r>
+        <w:t>alterantive</w:t>
+      </w:r>
+      <w:proofErr w:type="spellEnd"/>
+      <w:r>
+        <w:t xml:space="preserve"> is really quite constraining.</w:t>
+      </w:r>
+    </w:p>
+  </w:comment>
+  <w:comment w:id="8" w:author="Joe" w:date="2014-12-12T16:29:00Z" w:initials="J">
+    <w:p>
+      <w:pPr>
+        <w:pStyle w:val="CommentText"/>
+      </w:pPr>
+      <w:r>
+        <w:rPr>
+          <w:rStyle w:val="CommentReference"/>
+        </w:rPr>
+        <w:annotationRef/>
+      </w:r>
+      <w:r>
+        <w:t>Maybe cite Cumming or someone who sings praises of ESCI.</w:t>
+      </w:r>
+    </w:p>
+  </w:comment>
+  <w:comment w:id="9" w:author="Jeff Rouder" w:date="2014-12-14T17:18:00Z" w:initials="JR">
+    <w:p>
+      <w:pPr>
+        <w:pStyle w:val="CommentText"/>
+      </w:pPr>
+      <w:r>
+        <w:rPr>
+          <w:rStyle w:val="CommentReference"/>
+        </w:rPr>
+        <w:annotationRef/>
+      </w:r>
+      <w:r>
+        <w:t>I would remove the last two paragraphs.  They can be presented after BF if needed.</w:t>
+      </w:r>
+    </w:p>
+  </w:comment>
+  <w:comment w:id="10" w:author="Joe" w:date="2014-12-09T10:50:00Z" w:initials="J">
+    <w:p>
+      <w:pPr>
+        <w:pStyle w:val="CommentText"/>
+      </w:pPr>
+      <w:r>
+        <w:rPr>
+          <w:rStyle w:val="CommentReference"/>
+        </w:rPr>
+        <w:annotationRef/>
+      </w:r>
+      <w:r>
+        <w:t>Can this section be trimmed?</w:t>
+      </w:r>
+    </w:p>
+  </w:comment>
+  <w:comment w:id="11" w:author="Joe" w:date="2014-12-12T16:30:00Z" w:initials="J">
     <w:p>
       <w:pPr>
         <w:pStyle w:val="CommentText"/>
@@ -27975,7 +27992,7 @@
       </w:r>
     </w:p>
   </w:comment>
-  <w:comment w:id="4" w:author="bartholowlab" w:date="2014-10-06T13:59:00Z" w:initials="b">
+  <w:comment w:id="13" w:author="bartholowlab" w:date="2014-10-06T13:59:00Z" w:initials="b">
     <w:p>
       <w:pPr>
         <w:pStyle w:val="CommentText"/>
@@ -27991,7 +28008,7 @@
       </w:r>
     </w:p>
   </w:comment>
-  <w:comment w:id="3" w:author="Joe" w:date="2014-12-10T00:11:00Z" w:initials="J">
+  <w:comment w:id="12" w:author="Joe" w:date="2014-12-10T00:11:00Z" w:initials="J">
     <w:p>
       <w:pPr>
         <w:pStyle w:val="CommentText"/>
@@ -28007,7 +28024,7 @@
       </w:r>
     </w:p>
   </w:comment>
-  <w:comment w:id="5" w:author="Dirk Mügge" w:date="2014-10-15T17:30:00Z" w:initials="DM">
+  <w:comment w:id="14" w:author="Dirk Mügge" w:date="2014-10-15T17:30:00Z" w:initials="DM">
     <w:p>
       <w:pPr>
         <w:pStyle w:val="CommentText"/>
@@ -28023,7 +28040,7 @@
       </w:r>
     </w:p>
   </w:comment>
-  <w:comment w:id="6" w:author="Joe" w:date="2014-12-02T19:38:00Z" w:initials="J">
+  <w:comment w:id="15" w:author="Joe" w:date="2014-12-02T19:38:00Z" w:initials="J">
     <w:p>
       <w:pPr>
         <w:pStyle w:val="CommentText"/>
@@ -28039,7 +28056,7 @@
       </w:r>
     </w:p>
   </w:comment>
-  <w:comment w:id="7" w:author="Joe" w:date="2014-12-12T18:33:00Z" w:initials="J">
+  <w:comment w:id="16" w:author="Joe" w:date="2014-12-12T18:33:00Z" w:initials="J">
     <w:p>
       <w:pPr>
         <w:pStyle w:val="CommentText"/>
@@ -28063,7 +28080,7 @@
       </w:r>
     </w:p>
   </w:comment>
-  <w:comment w:id="9" w:author="Joe" w:date="2014-12-12T18:00:00Z" w:initials="J">
+  <w:comment w:id="17" w:author="Joe" w:date="2014-12-12T18:00:00Z" w:initials="J">
     <w:p>
       <w:pPr>
         <w:pStyle w:val="CommentText"/>
@@ -28079,7 +28096,7 @@
       </w:r>
     </w:p>
   </w:comment>
-  <w:comment w:id="10" w:author="bartholowlab" w:date="2014-10-09T12:12:00Z" w:initials="b">
+  <w:comment w:id="18" w:author="bartholowlab" w:date="2014-10-09T12:12:00Z" w:initials="b">
     <w:p>
       <w:pPr>
         <w:pStyle w:val="CommentText"/>
@@ -28095,7 +28112,7 @@
       </w:r>
     </w:p>
   </w:comment>
-  <w:comment w:id="11" w:author="Joe" w:date="2014-12-12T18:08:00Z" w:initials="J">
+  <w:comment w:id="19" w:author="Joe" w:date="2014-12-12T18:08:00Z" w:initials="J">
     <w:p>
       <w:pPr>
         <w:pStyle w:val="CommentText"/>
@@ -28111,7 +28128,7 @@
       </w:r>
     </w:p>
   </w:comment>
-  <w:comment w:id="12" w:author="bartholowlab" w:date="2014-12-11T20:10:00Z" w:initials="b">
+  <w:comment w:id="20" w:author="bartholowlab" w:date="2014-12-11T20:10:00Z" w:initials="b">
     <w:p>
       <w:pPr>
         <w:pStyle w:val="CommentText"/>
@@ -28127,7 +28144,7 @@
       </w:r>
     </w:p>
   </w:comment>
-  <w:comment w:id="13" w:author="bartholowlab" w:date="2014-11-02T19:03:00Z" w:initials="b">
+  <w:comment w:id="21" w:author="bartholowlab" w:date="2014-11-02T19:03:00Z" w:initials="b">
     <w:p>
       <w:pPr>
         <w:pStyle w:val="CommentText"/>
@@ -28147,7 +28164,7 @@
 </file>
 
 <file path=word/endnotes.xml><?xml version="1.0" encoding="utf-8"?>
-<w:endnotes xmlns:wpc="http://schemas.microsoft.com/office/word/2010/wordprocessingCanvas" xmlns:mc="http://schemas.openxmlformats.org/markup-compatibility/2006" xmlns:o="urn:schemas-microsoft-com:office:office" xmlns:r="http://schemas.openxmlformats.org/officeDocument/2006/relationships" xmlns:m="http://schemas.openxmlformats.org/officeDocument/2006/math" xmlns:v="urn:schemas-microsoft-com:vml" xmlns:wp14="http://schemas.microsoft.com/office/word/2010/wordprocessingDrawing" xmlns:wp="http://schemas.openxmlformats.org/drawingml/2006/wordprocessingDrawing" xmlns:w10="urn:schemas-microsoft-com:office:word" xmlns:w="http://schemas.openxmlformats.org/wordprocessingml/2006/main" xmlns:w14="http://schemas.microsoft.com/office/word/2010/wordml" xmlns:wpg="http://schemas.microsoft.com/office/word/2010/wordprocessingGroup" xmlns:wpi="http://schemas.microsoft.com/office/word/2010/wordprocessingInk" xmlns:wne="http://schemas.microsoft.com/office/word/2006/wordml" xmlns:wps="http://schemas.microsoft.com/office/word/2010/wordprocessingShape" mc:Ignorable="w14 wp14">
+<w:endnotes xmlns:wpc="http://schemas.microsoft.com/office/word/2010/wordprocessingCanvas" xmlns:mo="http://schemas.microsoft.com/office/mac/office/2008/main" xmlns:mc="http://schemas.openxmlformats.org/markup-compatibility/2006" xmlns:mv="urn:schemas-microsoft-com:mac:vml" xmlns:o="urn:schemas-microsoft-com:office:office" xmlns:r="http://schemas.openxmlformats.org/officeDocument/2006/relationships" xmlns:m="http://schemas.openxmlformats.org/officeDocument/2006/math" xmlns:v="urn:schemas-microsoft-com:vml" xmlns:wp14="http://schemas.microsoft.com/office/word/2010/wordprocessingDrawing" xmlns:wp="http://schemas.openxmlformats.org/drawingml/2006/wordprocessingDrawing" xmlns:w10="urn:schemas-microsoft-com:office:word" xmlns:w="http://schemas.openxmlformats.org/wordprocessingml/2006/main" xmlns:w14="http://schemas.microsoft.com/office/word/2010/wordml" xmlns:wpg="http://schemas.microsoft.com/office/word/2010/wordprocessingGroup" xmlns:wpi="http://schemas.microsoft.com/office/word/2010/wordprocessingInk" xmlns:wne="http://schemas.microsoft.com/office/word/2006/wordml" xmlns:wps="http://schemas.microsoft.com/office/word/2010/wordprocessingShape" mc:Ignorable="w14 wp14">
   <w:endnote w:type="separator" w:id="-1">
     <w:p>
       <w:pPr>
@@ -28179,7 +28196,7 @@
 </file>
 
 <file path=word/footnotes.xml><?xml version="1.0" encoding="utf-8"?>
-<w:footnotes xmlns:wpc="http://schemas.microsoft.com/office/word/2010/wordprocessingCanvas" xmlns:mc="http://schemas.openxmlformats.org/markup-compatibility/2006" xmlns:o="urn:schemas-microsoft-com:office:office" xmlns:r="http://schemas.openxmlformats.org/officeDocument/2006/relationships" xmlns:m="http://schemas.openxmlformats.org/officeDocument/2006/math" xmlns:v="urn:schemas-microsoft-com:vml" xmlns:wp14="http://schemas.microsoft.com/office/word/2010/wordprocessingDrawing" xmlns:wp="http://schemas.openxmlformats.org/drawingml/2006/wordprocessingDrawing" xmlns:w10="urn:schemas-microsoft-com:office:word" xmlns:w="http://schemas.openxmlformats.org/wordprocessingml/2006/main" xmlns:w14="http://schemas.microsoft.com/office/word/2010/wordml" xmlns:wpg="http://schemas.microsoft.com/office/word/2010/wordprocessingGroup" xmlns:wpi="http://schemas.microsoft.com/office/word/2010/wordprocessingInk" xmlns:wne="http://schemas.microsoft.com/office/word/2006/wordml" xmlns:wps="http://schemas.microsoft.com/office/word/2010/wordprocessingShape" mc:Ignorable="w14 wp14">
+<w:footnotes xmlns:wpc="http://schemas.microsoft.com/office/word/2010/wordprocessingCanvas" xmlns:mo="http://schemas.microsoft.com/office/mac/office/2008/main" xmlns:mc="http://schemas.openxmlformats.org/markup-compatibility/2006" xmlns:mv="urn:schemas-microsoft-com:mac:vml" xmlns:o="urn:schemas-microsoft-com:office:office" xmlns:r="http://schemas.openxmlformats.org/officeDocument/2006/relationships" xmlns:m="http://schemas.openxmlformats.org/officeDocument/2006/math" xmlns:v="urn:schemas-microsoft-com:vml" xmlns:wp14="http://schemas.microsoft.com/office/word/2010/wordprocessingDrawing" xmlns:wp="http://schemas.openxmlformats.org/drawingml/2006/wordprocessingDrawing" xmlns:w10="urn:schemas-microsoft-com:office:word" xmlns:w="http://schemas.openxmlformats.org/wordprocessingml/2006/main" xmlns:w14="http://schemas.microsoft.com/office/word/2010/wordml" xmlns:wpg="http://schemas.microsoft.com/office/word/2010/wordprocessingGroup" xmlns:wpi="http://schemas.microsoft.com/office/word/2010/wordprocessingInk" xmlns:wne="http://schemas.microsoft.com/office/word/2006/wordml" xmlns:wps="http://schemas.microsoft.com/office/word/2010/wordprocessingShape" mc:Ignorable="w14 wp14">
   <w:footnote w:type="separator" w:id="-1">
     <w:p>
       <w:pPr>
@@ -28337,7 +28354,7 @@
 </file>
 
 <file path=word/header1.xml><?xml version="1.0" encoding="utf-8"?>
-<w:hdr xmlns:wpc="http://schemas.microsoft.com/office/word/2010/wordprocessingCanvas" xmlns:mc="http://schemas.openxmlformats.org/markup-compatibility/2006" xmlns:o="urn:schemas-microsoft-com:office:office" xmlns:r="http://schemas.openxmlformats.org/officeDocument/2006/relationships" xmlns:m="http://schemas.openxmlformats.org/officeDocument/2006/math" xmlns:v="urn:schemas-microsoft-com:vml" xmlns:wp14="http://schemas.microsoft.com/office/word/2010/wordprocessingDrawing" xmlns:wp="http://schemas.openxmlformats.org/drawingml/2006/wordprocessingDrawing" xmlns:w10="urn:schemas-microsoft-com:office:word" xmlns:w="http://schemas.openxmlformats.org/wordprocessingml/2006/main" xmlns:w14="http://schemas.microsoft.com/office/word/2010/wordml" xmlns:wpg="http://schemas.microsoft.com/office/word/2010/wordprocessingGroup" xmlns:wpi="http://schemas.microsoft.com/office/word/2010/wordprocessingInk" xmlns:wne="http://schemas.microsoft.com/office/word/2006/wordml" xmlns:wps="http://schemas.microsoft.com/office/word/2010/wordprocessingShape" mc:Ignorable="w14 wp14">
+<w:hdr xmlns:wpc="http://schemas.microsoft.com/office/word/2010/wordprocessingCanvas" xmlns:mo="http://schemas.microsoft.com/office/mac/office/2008/main" xmlns:mc="http://schemas.openxmlformats.org/markup-compatibility/2006" xmlns:mv="urn:schemas-microsoft-com:mac:vml" xmlns:o="urn:schemas-microsoft-com:office:office" xmlns:r="http://schemas.openxmlformats.org/officeDocument/2006/relationships" xmlns:m="http://schemas.openxmlformats.org/officeDocument/2006/math" xmlns:v="urn:schemas-microsoft-com:vml" xmlns:wp14="http://schemas.microsoft.com/office/word/2010/wordprocessingDrawing" xmlns:wp="http://schemas.openxmlformats.org/drawingml/2006/wordprocessingDrawing" xmlns:w10="urn:schemas-microsoft-com:office:word" xmlns:w="http://schemas.openxmlformats.org/wordprocessingml/2006/main" xmlns:w14="http://schemas.microsoft.com/office/word/2010/wordml" xmlns:wpg="http://schemas.microsoft.com/office/word/2010/wordprocessingGroup" xmlns:wpi="http://schemas.microsoft.com/office/word/2010/wordprocessingInk" xmlns:wne="http://schemas.microsoft.com/office/word/2006/wordml" xmlns:wps="http://schemas.microsoft.com/office/word/2010/wordprocessingShape" mc:Ignorable="w14 wp14">
   <w:sdt>
     <w:sdtPr>
       <w:id w:val="711540120"/>
@@ -28370,7 +28387,7 @@
           <w:rPr>
             <w:noProof/>
           </w:rPr>
-          <w:t>18</w:t>
+          <w:t>1</w:t>
         </w:r>
         <w:r>
           <w:rPr>
@@ -28406,7 +28423,7 @@
       </w:pPr>
     </w:pPrDefault>
   </w:docDefaults>
-  <w:latentStyles w:defLockedState="0" w:defUIPriority="99" w:defSemiHidden="1" w:defUnhideWhenUsed="1" w:defQFormat="0" w:count="267">
+  <w:latentStyles w:defLockedState="0" w:defUIPriority="99" w:defSemiHidden="1" w:defUnhideWhenUsed="1" w:defQFormat="0" w:count="276">
     <w:lsdException w:name="Normal" w:semiHidden="0" w:uiPriority="0" w:unhideWhenUsed="0" w:qFormat="1"/>
     <w:lsdException w:name="heading 1" w:semiHidden="0" w:uiPriority="9" w:unhideWhenUsed="0" w:qFormat="1"/>
     <w:lsdException w:name="heading 2" w:uiPriority="9" w:qFormat="1"/>
@@ -28678,7 +28695,6 @@
     <w:basedOn w:val="Normal"/>
     <w:link w:val="FootnoteTextChar"/>
     <w:uiPriority w:val="99"/>
-    <w:semiHidden/>
     <w:unhideWhenUsed/>
     <w:rsid w:val="007B41C0"/>
     <w:pPr>
@@ -28694,7 +28710,6 @@
     <w:basedOn w:val="DefaultParagraphFont"/>
     <w:link w:val="FootnoteText"/>
     <w:uiPriority w:val="99"/>
-    <w:semiHidden/>
     <w:rsid w:val="007B41C0"/>
     <w:rPr>
       <w:sz w:val="20"/>
@@ -28823,7 +28838,7 @@
 </file>
 
 <file path=word/stylesWithEffects.xml><?xml version="1.0" encoding="utf-8"?>
-<w:styles xmlns:wpc="http://schemas.microsoft.com/office/word/2010/wordprocessingCanvas" xmlns:mc="http://schemas.openxmlformats.org/markup-compatibility/2006" xmlns:o="urn:schemas-microsoft-com:office:office" xmlns:r="http://schemas.openxmlformats.org/officeDocument/2006/relationships" xmlns:m="http://schemas.openxmlformats.org/officeDocument/2006/math" xmlns:v="urn:schemas-microsoft-com:vml" xmlns:wp14="http://schemas.microsoft.com/office/word/2010/wordprocessingDrawing" xmlns:wp="http://schemas.openxmlformats.org/drawingml/2006/wordprocessingDrawing" xmlns:w10="urn:schemas-microsoft-com:office:word" xmlns:w="http://schemas.openxmlformats.org/wordprocessingml/2006/main" xmlns:w14="http://schemas.microsoft.com/office/word/2010/wordml" xmlns:wpg="http://schemas.microsoft.com/office/word/2010/wordprocessingGroup" xmlns:wpi="http://schemas.microsoft.com/office/word/2010/wordprocessingInk" xmlns:wne="http://schemas.microsoft.com/office/word/2006/wordml" xmlns:wps="http://schemas.microsoft.com/office/word/2010/wordprocessingShape" mc:Ignorable="w14 wp14">
+<w:styles xmlns:wpc="http://schemas.microsoft.com/office/word/2010/wordprocessingCanvas" xmlns:mo="http://schemas.microsoft.com/office/mac/office/2008/main" xmlns:mc="http://schemas.openxmlformats.org/markup-compatibility/2006" xmlns:mv="urn:schemas-microsoft-com:mac:vml" xmlns:o="urn:schemas-microsoft-com:office:office" xmlns:r="http://schemas.openxmlformats.org/officeDocument/2006/relationships" xmlns:m="http://schemas.openxmlformats.org/officeDocument/2006/math" xmlns:v="urn:schemas-microsoft-com:vml" xmlns:wp14="http://schemas.microsoft.com/office/word/2010/wordprocessingDrawing" xmlns:wp="http://schemas.openxmlformats.org/drawingml/2006/wordprocessingDrawing" xmlns:w10="urn:schemas-microsoft-com:office:word" xmlns:w="http://schemas.openxmlformats.org/wordprocessingml/2006/main" xmlns:w14="http://schemas.microsoft.com/office/word/2010/wordml" xmlns:wpg="http://schemas.microsoft.com/office/word/2010/wordprocessingGroup" xmlns:wpi="http://schemas.microsoft.com/office/word/2010/wordprocessingInk" xmlns:wne="http://schemas.microsoft.com/office/word/2006/wordml" xmlns:wps="http://schemas.microsoft.com/office/word/2010/wordprocessingShape" mc:Ignorable="w14 wp14">
   <w:docDefaults>
     <w:rPrDefault>
       <w:rPr>
@@ -28839,7 +28854,7 @@
       </w:pPr>
     </w:pPrDefault>
   </w:docDefaults>
-  <w:latentStyles w:defLockedState="0" w:defUIPriority="99" w:defSemiHidden="1" w:defUnhideWhenUsed="1" w:defQFormat="0" w:count="267">
+  <w:latentStyles w:defLockedState="0" w:defUIPriority="99" w:defSemiHidden="1" w:defUnhideWhenUsed="1" w:defQFormat="0" w:count="276">
     <w:lsdException w:name="Normal" w:semiHidden="0" w:uiPriority="0" w:unhideWhenUsed="0" w:qFormat="1"/>
     <w:lsdException w:name="heading 1" w:semiHidden="0" w:uiPriority="9" w:unhideWhenUsed="0" w:qFormat="1"/>
     <w:lsdException w:name="heading 2" w:uiPriority="9" w:qFormat="1"/>
@@ -29515,7 +29530,7 @@
 </file>
 
 <file path=customXml/itemProps1.xml><?xml version="1.0" encoding="utf-8"?>
-<ds:datastoreItem xmlns:ds="http://schemas.openxmlformats.org/officeDocument/2006/customXml" ds:itemID="{A26D85B6-126F-4F4C-9148-1E03B8E9D394}">
+<ds:datastoreItem xmlns:ds="http://schemas.openxmlformats.org/officeDocument/2006/customXml" ds:itemID="{0CCDADC1-EECC-B24C-A6BD-C5A2DE6DEF26}">
   <ds:schemaRefs>
     <ds:schemaRef ds:uri="http://schemas.openxmlformats.org/officeDocument/2006/bibliography"/>
   </ds:schemaRefs>

</xml_diff>